<commit_message>
wrote chapter 6 and 7. in 7 are missing pictures because of windows updates in the vm
</commit_message>
<xml_diff>
--- a/Maschinelles Lernen/Maschinelles Lernen.docx
+++ b/Maschinelles Lernen/Maschinelles Lernen.docx
@@ -76,7 +76,7 @@
       <w:pPr>
         <w:pStyle w:val="berschrift1"/>
       </w:pPr>
-      <w:bookmarkStart w:id="0" w:name="_Toc24838050"/>
+      <w:bookmarkStart w:id="0" w:name="_Toc24910742"/>
       <w:r>
         <w:rPr>
           <w:noProof/>
@@ -198,7 +198,7 @@
           <w:r>
             <w:fldChar w:fldCharType="separate"/>
           </w:r>
-          <w:hyperlink w:anchor="_Toc24838050" w:history="1">
+          <w:hyperlink w:anchor="_Toc24910742" w:history="1">
             <w:r>
               <w:rPr>
                 <w:rStyle w:val="Hyperlink"/>
@@ -225,7 +225,7 @@
                 <w:noProof/>
                 <w:webHidden/>
               </w:rPr>
-              <w:instrText xml:space="preserve"> PAGEREF _Toc24838050 \h </w:instrText>
+              <w:instrText xml:space="preserve"> PAGEREF _Toc24910742 \h </w:instrText>
             </w:r>
             <w:r>
               <w:rPr>
@@ -269,7 +269,7 @@
               <w:lang w:eastAsia="de-DE"/>
             </w:rPr>
           </w:pPr>
-          <w:hyperlink w:anchor="_Toc24838051" w:history="1">
+          <w:hyperlink w:anchor="_Toc24910743" w:history="1">
             <w:r>
               <w:rPr>
                 <w:rStyle w:val="Hyperlink"/>
@@ -311,7 +311,7 @@
                 <w:noProof/>
                 <w:webHidden/>
               </w:rPr>
-              <w:instrText xml:space="preserve"> PAGEREF _Toc24838051 \h </w:instrText>
+              <w:instrText xml:space="preserve"> PAGEREF _Toc24910743 \h </w:instrText>
             </w:r>
             <w:r>
               <w:rPr>
@@ -355,7 +355,7 @@
               <w:lang w:eastAsia="de-DE"/>
             </w:rPr>
           </w:pPr>
-          <w:hyperlink w:anchor="_Toc24838052" w:history="1">
+          <w:hyperlink w:anchor="_Toc24910744" w:history="1">
             <w:r>
               <w:rPr>
                 <w:rStyle w:val="Hyperlink"/>
@@ -397,7 +397,7 @@
                 <w:noProof/>
                 <w:webHidden/>
               </w:rPr>
-              <w:instrText xml:space="preserve"> PAGEREF _Toc24838052 \h </w:instrText>
+              <w:instrText xml:space="preserve"> PAGEREF _Toc24910744 \h </w:instrText>
             </w:r>
             <w:r>
               <w:rPr>
@@ -440,7 +440,7 @@
               <w:lang w:eastAsia="de-DE"/>
             </w:rPr>
           </w:pPr>
-          <w:hyperlink w:anchor="_Toc24838053" w:history="1">
+          <w:hyperlink w:anchor="_Toc24910745" w:history="1">
             <w:r>
               <w:rPr>
                 <w:rStyle w:val="Hyperlink"/>
@@ -467,7 +467,7 @@
                 <w:noProof/>
                 <w:webHidden/>
               </w:rPr>
-              <w:instrText xml:space="preserve"> PAGEREF _Toc24838053 \h </w:instrText>
+              <w:instrText xml:space="preserve"> PAGEREF _Toc24910745 \h </w:instrText>
             </w:r>
             <w:r>
               <w:rPr>
@@ -510,7 +510,7 @@
               <w:lang w:eastAsia="de-DE"/>
             </w:rPr>
           </w:pPr>
-          <w:hyperlink w:anchor="_Toc24838054" w:history="1">
+          <w:hyperlink w:anchor="_Toc24910746" w:history="1">
             <w:r>
               <w:rPr>
                 <w:rStyle w:val="Hyperlink"/>
@@ -537,7 +537,7 @@
                 <w:noProof/>
                 <w:webHidden/>
               </w:rPr>
-              <w:instrText xml:space="preserve"> PAGEREF _Toc24838054 \h </w:instrText>
+              <w:instrText xml:space="preserve"> PAGEREF _Toc24910746 \h </w:instrText>
             </w:r>
             <w:r>
               <w:rPr>
@@ -581,7 +581,7 @@
               <w:lang w:eastAsia="de-DE"/>
             </w:rPr>
           </w:pPr>
-          <w:hyperlink w:anchor="_Toc24838055" w:history="1">
+          <w:hyperlink w:anchor="_Toc24910747" w:history="1">
             <w:r>
               <w:rPr>
                 <w:rStyle w:val="Hyperlink"/>
@@ -623,7 +623,7 @@
                 <w:noProof/>
                 <w:webHidden/>
               </w:rPr>
-              <w:instrText xml:space="preserve"> PAGEREF _Toc24838055 \h </w:instrText>
+              <w:instrText xml:space="preserve"> PAGEREF _Toc24910747 \h </w:instrText>
             </w:r>
             <w:r>
               <w:rPr>
@@ -666,7 +666,7 @@
               <w:lang w:eastAsia="de-DE"/>
             </w:rPr>
           </w:pPr>
-          <w:hyperlink w:anchor="_Toc24838056" w:history="1">
+          <w:hyperlink w:anchor="_Toc24910748" w:history="1">
             <w:r>
               <w:rPr>
                 <w:rStyle w:val="Hyperlink"/>
@@ -693,7 +693,7 @@
                 <w:noProof/>
                 <w:webHidden/>
               </w:rPr>
-              <w:instrText xml:space="preserve"> PAGEREF _Toc24838056 \h </w:instrText>
+              <w:instrText xml:space="preserve"> PAGEREF _Toc24910748 \h </w:instrText>
             </w:r>
             <w:r>
               <w:rPr>
@@ -736,7 +736,7 @@
               <w:lang w:eastAsia="de-DE"/>
             </w:rPr>
           </w:pPr>
-          <w:hyperlink w:anchor="_Toc24838057" w:history="1">
+          <w:hyperlink w:anchor="_Toc24910749" w:history="1">
             <w:r>
               <w:rPr>
                 <w:rStyle w:val="Hyperlink"/>
@@ -763,7 +763,7 @@
                 <w:noProof/>
                 <w:webHidden/>
               </w:rPr>
-              <w:instrText xml:space="preserve"> PAGEREF _Toc24838057 \h </w:instrText>
+              <w:instrText xml:space="preserve"> PAGEREF _Toc24910749 \h </w:instrText>
             </w:r>
             <w:r>
               <w:rPr>
@@ -806,7 +806,7 @@
               <w:lang w:eastAsia="de-DE"/>
             </w:rPr>
           </w:pPr>
-          <w:hyperlink w:anchor="_Toc24838058" w:history="1">
+          <w:hyperlink w:anchor="_Toc24910750" w:history="1">
             <w:r>
               <w:rPr>
                 <w:rStyle w:val="Hyperlink"/>
@@ -833,7 +833,7 @@
                 <w:noProof/>
                 <w:webHidden/>
               </w:rPr>
-              <w:instrText xml:space="preserve"> PAGEREF _Toc24838058 \h </w:instrText>
+              <w:instrText xml:space="preserve"> PAGEREF _Toc24910750 \h </w:instrText>
             </w:r>
             <w:r>
               <w:rPr>
@@ -877,7 +877,7 @@
               <w:lang w:eastAsia="de-DE"/>
             </w:rPr>
           </w:pPr>
-          <w:hyperlink w:anchor="_Toc24838059" w:history="1">
+          <w:hyperlink w:anchor="_Toc24910751" w:history="1">
             <w:r>
               <w:rPr>
                 <w:rStyle w:val="Hyperlink"/>
@@ -919,7 +919,7 @@
                 <w:noProof/>
                 <w:webHidden/>
               </w:rPr>
-              <w:instrText xml:space="preserve"> PAGEREF _Toc24838059 \h </w:instrText>
+              <w:instrText xml:space="preserve"> PAGEREF _Toc24910751 \h </w:instrText>
             </w:r>
             <w:r>
               <w:rPr>
@@ -962,7 +962,7 @@
               <w:lang w:eastAsia="de-DE"/>
             </w:rPr>
           </w:pPr>
-          <w:hyperlink w:anchor="_Toc24838060" w:history="1">
+          <w:hyperlink w:anchor="_Toc24910752" w:history="1">
             <w:r>
               <w:rPr>
                 <w:rStyle w:val="Hyperlink"/>
@@ -989,7 +989,7 @@
                 <w:noProof/>
                 <w:webHidden/>
               </w:rPr>
-              <w:instrText xml:space="preserve"> PAGEREF _Toc24838060 \h </w:instrText>
+              <w:instrText xml:space="preserve"> PAGEREF _Toc24910752 \h </w:instrText>
             </w:r>
             <w:r>
               <w:rPr>
@@ -1032,7 +1032,7 @@
               <w:lang w:eastAsia="de-DE"/>
             </w:rPr>
           </w:pPr>
-          <w:hyperlink w:anchor="_Toc24838061" w:history="1">
+          <w:hyperlink w:anchor="_Toc24910753" w:history="1">
             <w:r>
               <w:rPr>
                 <w:rStyle w:val="Hyperlink"/>
@@ -1059,7 +1059,7 @@
                 <w:noProof/>
                 <w:webHidden/>
               </w:rPr>
-              <w:instrText xml:space="preserve"> PAGEREF _Toc24838061 \h </w:instrText>
+              <w:instrText xml:space="preserve"> PAGEREF _Toc24910753 \h </w:instrText>
             </w:r>
             <w:r>
               <w:rPr>
@@ -1102,7 +1102,7 @@
               <w:lang w:eastAsia="de-DE"/>
             </w:rPr>
           </w:pPr>
-          <w:hyperlink w:anchor="_Toc24838062" w:history="1">
+          <w:hyperlink w:anchor="_Toc24910754" w:history="1">
             <w:r>
               <w:rPr>
                 <w:rStyle w:val="Hyperlink"/>
@@ -1129,7 +1129,7 @@
                 <w:noProof/>
                 <w:webHidden/>
               </w:rPr>
-              <w:instrText xml:space="preserve"> PAGEREF _Toc24838062 \h </w:instrText>
+              <w:instrText xml:space="preserve"> PAGEREF _Toc24910754 \h </w:instrText>
             </w:r>
             <w:r>
               <w:rPr>
@@ -1172,7 +1172,7 @@
               <w:lang w:eastAsia="de-DE"/>
             </w:rPr>
           </w:pPr>
-          <w:hyperlink w:anchor="_Toc24838063" w:history="1">
+          <w:hyperlink w:anchor="_Toc24910755" w:history="1">
             <w:r>
               <w:rPr>
                 <w:rStyle w:val="Hyperlink"/>
@@ -1199,7 +1199,7 @@
                 <w:noProof/>
                 <w:webHidden/>
               </w:rPr>
-              <w:instrText xml:space="preserve"> PAGEREF _Toc24838063 \h </w:instrText>
+              <w:instrText xml:space="preserve"> PAGEREF _Toc24910755 \h </w:instrText>
             </w:r>
             <w:r>
               <w:rPr>
@@ -1242,7 +1242,7 @@
               <w:lang w:eastAsia="de-DE"/>
             </w:rPr>
           </w:pPr>
-          <w:hyperlink w:anchor="_Toc24838064" w:history="1">
+          <w:hyperlink w:anchor="_Toc24910756" w:history="1">
             <w:r>
               <w:rPr>
                 <w:rStyle w:val="Hyperlink"/>
@@ -1269,7 +1269,7 @@
                 <w:noProof/>
                 <w:webHidden/>
               </w:rPr>
-              <w:instrText xml:space="preserve"> PAGEREF _Toc24838064 \h </w:instrText>
+              <w:instrText xml:space="preserve"> PAGEREF _Toc24910756 \h </w:instrText>
             </w:r>
             <w:r>
               <w:rPr>
@@ -1312,7 +1312,7 @@
               <w:lang w:eastAsia="de-DE"/>
             </w:rPr>
           </w:pPr>
-          <w:hyperlink w:anchor="_Toc24838065" w:history="1">
+          <w:hyperlink w:anchor="_Toc24910757" w:history="1">
             <w:r>
               <w:rPr>
                 <w:rStyle w:val="Hyperlink"/>
@@ -1339,7 +1339,7 @@
                 <w:noProof/>
                 <w:webHidden/>
               </w:rPr>
-              <w:instrText xml:space="preserve"> PAGEREF _Toc24838065 \h </w:instrText>
+              <w:instrText xml:space="preserve"> PAGEREF _Toc24910757 \h </w:instrText>
             </w:r>
             <w:r>
               <w:rPr>
@@ -1382,7 +1382,7 @@
               <w:lang w:eastAsia="de-DE"/>
             </w:rPr>
           </w:pPr>
-          <w:hyperlink w:anchor="_Toc24838066" w:history="1">
+          <w:hyperlink w:anchor="_Toc24910758" w:history="1">
             <w:r>
               <w:rPr>
                 <w:rStyle w:val="Hyperlink"/>
@@ -1409,7 +1409,7 @@
                 <w:noProof/>
                 <w:webHidden/>
               </w:rPr>
-              <w:instrText xml:space="preserve"> PAGEREF _Toc24838066 \h </w:instrText>
+              <w:instrText xml:space="preserve"> PAGEREF _Toc24910758 \h </w:instrText>
             </w:r>
             <w:r>
               <w:rPr>
@@ -1452,7 +1452,7 @@
               <w:lang w:eastAsia="de-DE"/>
             </w:rPr>
           </w:pPr>
-          <w:hyperlink w:anchor="_Toc24838067" w:history="1">
+          <w:hyperlink w:anchor="_Toc24910759" w:history="1">
             <w:r>
               <w:rPr>
                 <w:rStyle w:val="Hyperlink"/>
@@ -1479,7 +1479,7 @@
                 <w:noProof/>
                 <w:webHidden/>
               </w:rPr>
-              <w:instrText xml:space="preserve"> PAGEREF _Toc24838067 \h </w:instrText>
+              <w:instrText xml:space="preserve"> PAGEREF _Toc24910759 \h </w:instrText>
             </w:r>
             <w:r>
               <w:rPr>
@@ -1522,7 +1522,7 @@
               <w:lang w:eastAsia="de-DE"/>
             </w:rPr>
           </w:pPr>
-          <w:hyperlink w:anchor="_Toc24838068" w:history="1">
+          <w:hyperlink w:anchor="_Toc24910760" w:history="1">
             <w:r>
               <w:rPr>
                 <w:rStyle w:val="Hyperlink"/>
@@ -1549,7 +1549,7 @@
                 <w:noProof/>
                 <w:webHidden/>
               </w:rPr>
-              <w:instrText xml:space="preserve"> PAGEREF _Toc24838068 \h </w:instrText>
+              <w:instrText xml:space="preserve"> PAGEREF _Toc24910760 \h </w:instrText>
             </w:r>
             <w:r>
               <w:rPr>
@@ -1592,7 +1592,7 @@
               <w:lang w:eastAsia="de-DE"/>
             </w:rPr>
           </w:pPr>
-          <w:hyperlink w:anchor="_Toc24838069" w:history="1">
+          <w:hyperlink w:anchor="_Toc24910761" w:history="1">
             <w:r>
               <w:rPr>
                 <w:rStyle w:val="Hyperlink"/>
@@ -1619,7 +1619,7 @@
                 <w:noProof/>
                 <w:webHidden/>
               </w:rPr>
-              <w:instrText xml:space="preserve"> PAGEREF _Toc24838069 \h </w:instrText>
+              <w:instrText xml:space="preserve"> PAGEREF _Toc24910761 \h </w:instrText>
             </w:r>
             <w:r>
               <w:rPr>
@@ -1662,7 +1662,7 @@
               <w:lang w:eastAsia="de-DE"/>
             </w:rPr>
           </w:pPr>
-          <w:hyperlink w:anchor="_Toc24838070" w:history="1">
+          <w:hyperlink w:anchor="_Toc24910762" w:history="1">
             <w:r>
               <w:rPr>
                 <w:rStyle w:val="Hyperlink"/>
@@ -1689,7 +1689,7 @@
                 <w:noProof/>
                 <w:webHidden/>
               </w:rPr>
-              <w:instrText xml:space="preserve"> PAGEREF _Toc24838070 \h </w:instrText>
+              <w:instrText xml:space="preserve"> PAGEREF _Toc24910762 \h </w:instrText>
             </w:r>
             <w:r>
               <w:rPr>
@@ -1732,7 +1732,7 @@
               <w:lang w:eastAsia="de-DE"/>
             </w:rPr>
           </w:pPr>
-          <w:hyperlink w:anchor="_Toc24838071" w:history="1">
+          <w:hyperlink w:anchor="_Toc24910763" w:history="1">
             <w:r>
               <w:rPr>
                 <w:rStyle w:val="Hyperlink"/>
@@ -1759,7 +1759,7 @@
                 <w:noProof/>
                 <w:webHidden/>
               </w:rPr>
-              <w:instrText xml:space="preserve"> PAGEREF _Toc24838071 \h </w:instrText>
+              <w:instrText xml:space="preserve"> PAGEREF _Toc24910763 \h </w:instrText>
             </w:r>
             <w:r>
               <w:rPr>
@@ -1802,7 +1802,7 @@
               <w:lang w:eastAsia="de-DE"/>
             </w:rPr>
           </w:pPr>
-          <w:hyperlink w:anchor="_Toc24838072" w:history="1">
+          <w:hyperlink w:anchor="_Toc24910764" w:history="1">
             <w:r>
               <w:rPr>
                 <w:rStyle w:val="Hyperlink"/>
@@ -1829,7 +1829,7 @@
                 <w:noProof/>
                 <w:webHidden/>
               </w:rPr>
-              <w:instrText xml:space="preserve"> PAGEREF _Toc24838072 \h </w:instrText>
+              <w:instrText xml:space="preserve"> PAGEREF _Toc24910764 \h </w:instrText>
             </w:r>
             <w:r>
               <w:rPr>
@@ -1872,7 +1872,7 @@
               <w:lang w:eastAsia="de-DE"/>
             </w:rPr>
           </w:pPr>
-          <w:hyperlink w:anchor="_Toc24838073" w:history="1">
+          <w:hyperlink w:anchor="_Toc24910765" w:history="1">
             <w:r>
               <w:rPr>
                 <w:rStyle w:val="Hyperlink"/>
@@ -1899,7 +1899,7 @@
                 <w:noProof/>
                 <w:webHidden/>
               </w:rPr>
-              <w:instrText xml:space="preserve"> PAGEREF _Toc24838073 \h </w:instrText>
+              <w:instrText xml:space="preserve"> PAGEREF _Toc24910765 \h </w:instrText>
             </w:r>
             <w:r>
               <w:rPr>
@@ -1942,7 +1942,7 @@
               <w:lang w:eastAsia="de-DE"/>
             </w:rPr>
           </w:pPr>
-          <w:hyperlink w:anchor="_Toc24838074" w:history="1">
+          <w:hyperlink w:anchor="_Toc24910766" w:history="1">
             <w:r>
               <w:rPr>
                 <w:rStyle w:val="Hyperlink"/>
@@ -1969,7 +1969,7 @@
                 <w:noProof/>
                 <w:webHidden/>
               </w:rPr>
-              <w:instrText xml:space="preserve"> PAGEREF _Toc24838074 \h </w:instrText>
+              <w:instrText xml:space="preserve"> PAGEREF _Toc24910766 \h </w:instrText>
             </w:r>
             <w:r>
               <w:rPr>
@@ -2013,7 +2013,7 @@
               <w:lang w:eastAsia="de-DE"/>
             </w:rPr>
           </w:pPr>
-          <w:hyperlink w:anchor="_Toc24838075" w:history="1">
+          <w:hyperlink w:anchor="_Toc24910767" w:history="1">
             <w:r>
               <w:rPr>
                 <w:rStyle w:val="Hyperlink"/>
@@ -2055,7 +2055,7 @@
                 <w:noProof/>
                 <w:webHidden/>
               </w:rPr>
-              <w:instrText xml:space="preserve"> PAGEREF _Toc24838075 \h </w:instrText>
+              <w:instrText xml:space="preserve"> PAGEREF _Toc24910767 \h </w:instrText>
             </w:r>
             <w:r>
               <w:rPr>
@@ -2098,7 +2098,7 @@
               <w:lang w:eastAsia="de-DE"/>
             </w:rPr>
           </w:pPr>
-          <w:hyperlink w:anchor="_Toc24838076" w:history="1">
+          <w:hyperlink w:anchor="_Toc24910768" w:history="1">
             <w:r>
               <w:rPr>
                 <w:rStyle w:val="Hyperlink"/>
@@ -2125,7 +2125,7 @@
                 <w:noProof/>
                 <w:webHidden/>
               </w:rPr>
-              <w:instrText xml:space="preserve"> PAGEREF _Toc24838076 \h </w:instrText>
+              <w:instrText xml:space="preserve"> PAGEREF _Toc24910768 \h </w:instrText>
             </w:r>
             <w:r>
               <w:rPr>
@@ -2168,7 +2168,7 @@
               <w:lang w:eastAsia="de-DE"/>
             </w:rPr>
           </w:pPr>
-          <w:hyperlink w:anchor="_Toc24838077" w:history="1">
+          <w:hyperlink w:anchor="_Toc24910769" w:history="1">
             <w:r>
               <w:rPr>
                 <w:rStyle w:val="Hyperlink"/>
@@ -2195,7 +2195,7 @@
                 <w:noProof/>
                 <w:webHidden/>
               </w:rPr>
-              <w:instrText xml:space="preserve"> PAGEREF _Toc24838077 \h </w:instrText>
+              <w:instrText xml:space="preserve"> PAGEREF _Toc24910769 \h </w:instrText>
             </w:r>
             <w:r>
               <w:rPr>
@@ -2238,7 +2238,7 @@
               <w:lang w:eastAsia="de-DE"/>
             </w:rPr>
           </w:pPr>
-          <w:hyperlink w:anchor="_Toc24838078" w:history="1">
+          <w:hyperlink w:anchor="_Toc24910770" w:history="1">
             <w:r>
               <w:rPr>
                 <w:rStyle w:val="Hyperlink"/>
@@ -2265,7 +2265,7 @@
                 <w:noProof/>
                 <w:webHidden/>
               </w:rPr>
-              <w:instrText xml:space="preserve"> PAGEREF _Toc24838078 \h </w:instrText>
+              <w:instrText xml:space="preserve"> PAGEREF _Toc24910770 \h </w:instrText>
             </w:r>
             <w:r>
               <w:rPr>
@@ -2308,7 +2308,7 @@
               <w:lang w:eastAsia="de-DE"/>
             </w:rPr>
           </w:pPr>
-          <w:hyperlink w:anchor="_Toc24838079" w:history="1">
+          <w:hyperlink w:anchor="_Toc24910771" w:history="1">
             <w:r>
               <w:rPr>
                 <w:rStyle w:val="Hyperlink"/>
@@ -2335,7 +2335,7 @@
                 <w:noProof/>
                 <w:webHidden/>
               </w:rPr>
-              <w:instrText xml:space="preserve"> PAGEREF _Toc24838079 \h </w:instrText>
+              <w:instrText xml:space="preserve"> PAGEREF _Toc24910771 \h </w:instrText>
             </w:r>
             <w:r>
               <w:rPr>
@@ -2378,7 +2378,7 @@
               <w:lang w:eastAsia="de-DE"/>
             </w:rPr>
           </w:pPr>
-          <w:hyperlink w:anchor="_Toc24838080" w:history="1">
+          <w:hyperlink w:anchor="_Toc24910772" w:history="1">
             <w:r>
               <w:rPr>
                 <w:rStyle w:val="Hyperlink"/>
@@ -2405,7 +2405,7 @@
                 <w:noProof/>
                 <w:webHidden/>
               </w:rPr>
-              <w:instrText xml:space="preserve"> PAGEREF _Toc24838080 \h </w:instrText>
+              <w:instrText xml:space="preserve"> PAGEREF _Toc24910772 \h </w:instrText>
             </w:r>
             <w:r>
               <w:rPr>
@@ -2448,7 +2448,7 @@
               <w:lang w:eastAsia="de-DE"/>
             </w:rPr>
           </w:pPr>
-          <w:hyperlink w:anchor="_Toc24838081" w:history="1">
+          <w:hyperlink w:anchor="_Toc24910773" w:history="1">
             <w:r>
               <w:rPr>
                 <w:rStyle w:val="Hyperlink"/>
@@ -2475,7 +2475,7 @@
                 <w:noProof/>
                 <w:webHidden/>
               </w:rPr>
-              <w:instrText xml:space="preserve"> PAGEREF _Toc24838081 \h </w:instrText>
+              <w:instrText xml:space="preserve"> PAGEREF _Toc24910773 \h </w:instrText>
             </w:r>
             <w:r>
               <w:rPr>
@@ -2518,7 +2518,7 @@
               <w:lang w:eastAsia="de-DE"/>
             </w:rPr>
           </w:pPr>
-          <w:hyperlink w:anchor="_Toc24838082" w:history="1">
+          <w:hyperlink w:anchor="_Toc24910774" w:history="1">
             <w:r>
               <w:rPr>
                 <w:rStyle w:val="Hyperlink"/>
@@ -2545,7 +2545,7 @@
                 <w:noProof/>
                 <w:webHidden/>
               </w:rPr>
-              <w:instrText xml:space="preserve"> PAGEREF _Toc24838082 \h </w:instrText>
+              <w:instrText xml:space="preserve"> PAGEREF _Toc24910774 \h </w:instrText>
             </w:r>
             <w:r>
               <w:rPr>
@@ -2588,7 +2588,7 @@
               <w:lang w:eastAsia="de-DE"/>
             </w:rPr>
           </w:pPr>
-          <w:hyperlink w:anchor="_Toc24838083" w:history="1">
+          <w:hyperlink w:anchor="_Toc24910775" w:history="1">
             <w:r>
               <w:rPr>
                 <w:rStyle w:val="Hyperlink"/>
@@ -2615,7 +2615,7 @@
                 <w:noProof/>
                 <w:webHidden/>
               </w:rPr>
-              <w:instrText xml:space="preserve"> PAGEREF _Toc24838083 \h </w:instrText>
+              <w:instrText xml:space="preserve"> PAGEREF _Toc24910775 \h </w:instrText>
             </w:r>
             <w:r>
               <w:rPr>
@@ -2659,7 +2659,7 @@
               <w:lang w:eastAsia="de-DE"/>
             </w:rPr>
           </w:pPr>
-          <w:hyperlink w:anchor="_Toc24838084" w:history="1">
+          <w:hyperlink w:anchor="_Toc24910776" w:history="1">
             <w:r>
               <w:rPr>
                 <w:rStyle w:val="Hyperlink"/>
@@ -2701,7 +2701,7 @@
                 <w:noProof/>
                 <w:webHidden/>
               </w:rPr>
-              <w:instrText xml:space="preserve"> PAGEREF _Toc24838084 \h </w:instrText>
+              <w:instrText xml:space="preserve"> PAGEREF _Toc24910776 \h </w:instrText>
             </w:r>
             <w:r>
               <w:rPr>
@@ -2722,6 +2722,722 @@
                 <w:webHidden/>
               </w:rPr>
               <w:t>15</w:t>
+            </w:r>
+            <w:r>
+              <w:rPr>
+                <w:noProof/>
+                <w:webHidden/>
+              </w:rPr>
+              <w:fldChar w:fldCharType="end"/>
+            </w:r>
+          </w:hyperlink>
+        </w:p>
+        <w:p>
+          <w:pPr>
+            <w:pStyle w:val="Verzeichnis2"/>
+            <w:tabs>
+              <w:tab w:val="right" w:leader="dot" w:pos="9062"/>
+            </w:tabs>
+            <w:rPr>
+              <w:rFonts w:eastAsiaTheme="minorEastAsia"/>
+              <w:noProof/>
+              <w:lang w:eastAsia="de-DE"/>
+            </w:rPr>
+          </w:pPr>
+          <w:hyperlink w:anchor="_Toc24910777" w:history="1">
+            <w:r>
+              <w:rPr>
+                <w:rStyle w:val="Hyperlink"/>
+                <w:noProof/>
+              </w:rPr>
+              <w:t>6.1 Was ist Trainieren in einem ANN?</w:t>
+            </w:r>
+            <w:r>
+              <w:rPr>
+                <w:noProof/>
+                <w:webHidden/>
+              </w:rPr>
+              <w:tab/>
+            </w:r>
+            <w:r>
+              <w:rPr>
+                <w:noProof/>
+                <w:webHidden/>
+              </w:rPr>
+              <w:fldChar w:fldCharType="begin"/>
+            </w:r>
+            <w:r>
+              <w:rPr>
+                <w:noProof/>
+                <w:webHidden/>
+              </w:rPr>
+              <w:instrText xml:space="preserve"> PAGEREF _Toc24910777 \h </w:instrText>
+            </w:r>
+            <w:r>
+              <w:rPr>
+                <w:noProof/>
+                <w:webHidden/>
+              </w:rPr>
+            </w:r>
+            <w:r>
+              <w:rPr>
+                <w:noProof/>
+                <w:webHidden/>
+              </w:rPr>
+              <w:fldChar w:fldCharType="separate"/>
+            </w:r>
+            <w:r>
+              <w:rPr>
+                <w:noProof/>
+                <w:webHidden/>
+              </w:rPr>
+              <w:t>15</w:t>
+            </w:r>
+            <w:r>
+              <w:rPr>
+                <w:noProof/>
+                <w:webHidden/>
+              </w:rPr>
+              <w:fldChar w:fldCharType="end"/>
+            </w:r>
+          </w:hyperlink>
+        </w:p>
+        <w:p>
+          <w:pPr>
+            <w:pStyle w:val="Verzeichnis2"/>
+            <w:tabs>
+              <w:tab w:val="right" w:leader="dot" w:pos="9062"/>
+            </w:tabs>
+            <w:rPr>
+              <w:rFonts w:eastAsiaTheme="minorEastAsia"/>
+              <w:noProof/>
+              <w:lang w:eastAsia="de-DE"/>
+            </w:rPr>
+          </w:pPr>
+          <w:hyperlink w:anchor="_Toc24910778" w:history="1">
+            <w:r>
+              <w:rPr>
+                <w:rStyle w:val="Hyperlink"/>
+                <w:noProof/>
+              </w:rPr>
+              <w:t>6.2 Optimierungsalgorithmus</w:t>
+            </w:r>
+            <w:r>
+              <w:rPr>
+                <w:noProof/>
+                <w:webHidden/>
+              </w:rPr>
+              <w:tab/>
+            </w:r>
+            <w:r>
+              <w:rPr>
+                <w:noProof/>
+                <w:webHidden/>
+              </w:rPr>
+              <w:fldChar w:fldCharType="begin"/>
+            </w:r>
+            <w:r>
+              <w:rPr>
+                <w:noProof/>
+                <w:webHidden/>
+              </w:rPr>
+              <w:instrText xml:space="preserve"> PAGEREF _Toc24910778 \h </w:instrText>
+            </w:r>
+            <w:r>
+              <w:rPr>
+                <w:noProof/>
+                <w:webHidden/>
+              </w:rPr>
+            </w:r>
+            <w:r>
+              <w:rPr>
+                <w:noProof/>
+                <w:webHidden/>
+              </w:rPr>
+              <w:fldChar w:fldCharType="separate"/>
+            </w:r>
+            <w:r>
+              <w:rPr>
+                <w:noProof/>
+                <w:webHidden/>
+              </w:rPr>
+              <w:t>15</w:t>
+            </w:r>
+            <w:r>
+              <w:rPr>
+                <w:noProof/>
+                <w:webHidden/>
+              </w:rPr>
+              <w:fldChar w:fldCharType="end"/>
+            </w:r>
+          </w:hyperlink>
+        </w:p>
+        <w:p>
+          <w:pPr>
+            <w:pStyle w:val="Verzeichnis3"/>
+            <w:tabs>
+              <w:tab w:val="right" w:leader="dot" w:pos="9062"/>
+            </w:tabs>
+            <w:rPr>
+              <w:rFonts w:eastAsiaTheme="minorEastAsia"/>
+              <w:noProof/>
+              <w:lang w:eastAsia="de-DE"/>
+            </w:rPr>
+          </w:pPr>
+          <w:hyperlink w:anchor="_Toc24910779" w:history="1">
+            <w:r>
+              <w:rPr>
+                <w:rStyle w:val="Hyperlink"/>
+                <w:noProof/>
+              </w:rPr>
+              <w:t>6.3 Loss function</w:t>
+            </w:r>
+            <w:r>
+              <w:rPr>
+                <w:noProof/>
+                <w:webHidden/>
+              </w:rPr>
+              <w:tab/>
+            </w:r>
+            <w:r>
+              <w:rPr>
+                <w:noProof/>
+                <w:webHidden/>
+              </w:rPr>
+              <w:fldChar w:fldCharType="begin"/>
+            </w:r>
+            <w:r>
+              <w:rPr>
+                <w:noProof/>
+                <w:webHidden/>
+              </w:rPr>
+              <w:instrText xml:space="preserve"> PAGEREF _Toc24910779 \h </w:instrText>
+            </w:r>
+            <w:r>
+              <w:rPr>
+                <w:noProof/>
+                <w:webHidden/>
+              </w:rPr>
+            </w:r>
+            <w:r>
+              <w:rPr>
+                <w:noProof/>
+                <w:webHidden/>
+              </w:rPr>
+              <w:fldChar w:fldCharType="separate"/>
+            </w:r>
+            <w:r>
+              <w:rPr>
+                <w:noProof/>
+                <w:webHidden/>
+              </w:rPr>
+              <w:t>15</w:t>
+            </w:r>
+            <w:r>
+              <w:rPr>
+                <w:noProof/>
+                <w:webHidden/>
+              </w:rPr>
+              <w:fldChar w:fldCharType="end"/>
+            </w:r>
+          </w:hyperlink>
+        </w:p>
+        <w:p>
+          <w:pPr>
+            <w:pStyle w:val="Verzeichnis1"/>
+            <w:tabs>
+              <w:tab w:val="left" w:pos="440"/>
+              <w:tab w:val="right" w:leader="dot" w:pos="9062"/>
+            </w:tabs>
+            <w:rPr>
+              <w:rFonts w:eastAsiaTheme="minorEastAsia"/>
+              <w:noProof/>
+              <w:lang w:eastAsia="de-DE"/>
+            </w:rPr>
+          </w:pPr>
+          <w:hyperlink w:anchor="_Toc24910780" w:history="1">
+            <w:r>
+              <w:rPr>
+                <w:rStyle w:val="Hyperlink"/>
+                <w:noProof/>
+              </w:rPr>
+              <w:t>7.</w:t>
+            </w:r>
+            <w:r>
+              <w:rPr>
+                <w:rFonts w:eastAsiaTheme="minorEastAsia"/>
+                <w:noProof/>
+                <w:lang w:eastAsia="de-DE"/>
+              </w:rPr>
+              <w:tab/>
+            </w:r>
+            <w:r>
+              <w:rPr>
+                <w:rStyle w:val="Hyperlink"/>
+                <w:noProof/>
+              </w:rPr>
+              <w:t>Wie lernt ein ANN</w:t>
+            </w:r>
+            <w:r>
+              <w:rPr>
+                <w:noProof/>
+                <w:webHidden/>
+              </w:rPr>
+              <w:tab/>
+            </w:r>
+            <w:r>
+              <w:rPr>
+                <w:noProof/>
+                <w:webHidden/>
+              </w:rPr>
+              <w:fldChar w:fldCharType="begin"/>
+            </w:r>
+            <w:r>
+              <w:rPr>
+                <w:noProof/>
+                <w:webHidden/>
+              </w:rPr>
+              <w:instrText xml:space="preserve"> PAGEREF _Toc24910780 \h </w:instrText>
+            </w:r>
+            <w:r>
+              <w:rPr>
+                <w:noProof/>
+                <w:webHidden/>
+              </w:rPr>
+            </w:r>
+            <w:r>
+              <w:rPr>
+                <w:noProof/>
+                <w:webHidden/>
+              </w:rPr>
+              <w:fldChar w:fldCharType="separate"/>
+            </w:r>
+            <w:r>
+              <w:rPr>
+                <w:noProof/>
+                <w:webHidden/>
+              </w:rPr>
+              <w:t>17</w:t>
+            </w:r>
+            <w:r>
+              <w:rPr>
+                <w:noProof/>
+                <w:webHidden/>
+              </w:rPr>
+              <w:fldChar w:fldCharType="end"/>
+            </w:r>
+          </w:hyperlink>
+        </w:p>
+        <w:p>
+          <w:pPr>
+            <w:pStyle w:val="Verzeichnis2"/>
+            <w:tabs>
+              <w:tab w:val="right" w:leader="dot" w:pos="9062"/>
+            </w:tabs>
+            <w:rPr>
+              <w:rFonts w:eastAsiaTheme="minorEastAsia"/>
+              <w:noProof/>
+              <w:lang w:eastAsia="de-DE"/>
+            </w:rPr>
+          </w:pPr>
+          <w:hyperlink w:anchor="_Toc24910781" w:history="1">
+            <w:r>
+              <w:rPr>
+                <w:rStyle w:val="Hyperlink"/>
+                <w:noProof/>
+              </w:rPr>
+              <w:t>7.1 Was ist eine Epoche?</w:t>
+            </w:r>
+            <w:r>
+              <w:rPr>
+                <w:noProof/>
+                <w:webHidden/>
+              </w:rPr>
+              <w:tab/>
+            </w:r>
+            <w:r>
+              <w:rPr>
+                <w:noProof/>
+                <w:webHidden/>
+              </w:rPr>
+              <w:fldChar w:fldCharType="begin"/>
+            </w:r>
+            <w:r>
+              <w:rPr>
+                <w:noProof/>
+                <w:webHidden/>
+              </w:rPr>
+              <w:instrText xml:space="preserve"> PAGEREF _Toc24910781 \h </w:instrText>
+            </w:r>
+            <w:r>
+              <w:rPr>
+                <w:noProof/>
+                <w:webHidden/>
+              </w:rPr>
+            </w:r>
+            <w:r>
+              <w:rPr>
+                <w:noProof/>
+                <w:webHidden/>
+              </w:rPr>
+              <w:fldChar w:fldCharType="separate"/>
+            </w:r>
+            <w:r>
+              <w:rPr>
+                <w:noProof/>
+                <w:webHidden/>
+              </w:rPr>
+              <w:t>17</w:t>
+            </w:r>
+            <w:r>
+              <w:rPr>
+                <w:noProof/>
+                <w:webHidden/>
+              </w:rPr>
+              <w:fldChar w:fldCharType="end"/>
+            </w:r>
+          </w:hyperlink>
+        </w:p>
+        <w:p>
+          <w:pPr>
+            <w:pStyle w:val="Verzeichnis2"/>
+            <w:tabs>
+              <w:tab w:val="right" w:leader="dot" w:pos="9062"/>
+            </w:tabs>
+            <w:rPr>
+              <w:rFonts w:eastAsiaTheme="minorEastAsia"/>
+              <w:noProof/>
+              <w:lang w:eastAsia="de-DE"/>
+            </w:rPr>
+          </w:pPr>
+          <w:hyperlink w:anchor="_Toc24910782" w:history="1">
+            <w:r>
+              <w:rPr>
+                <w:rStyle w:val="Hyperlink"/>
+                <w:noProof/>
+              </w:rPr>
+              <w:t>7.2 Was bedeutet es zu lernen?</w:t>
+            </w:r>
+            <w:r>
+              <w:rPr>
+                <w:noProof/>
+                <w:webHidden/>
+              </w:rPr>
+              <w:tab/>
+            </w:r>
+            <w:r>
+              <w:rPr>
+                <w:noProof/>
+                <w:webHidden/>
+              </w:rPr>
+              <w:fldChar w:fldCharType="begin"/>
+            </w:r>
+            <w:r>
+              <w:rPr>
+                <w:noProof/>
+                <w:webHidden/>
+              </w:rPr>
+              <w:instrText xml:space="preserve"> PAGEREF _Toc24910782 \h </w:instrText>
+            </w:r>
+            <w:r>
+              <w:rPr>
+                <w:noProof/>
+                <w:webHidden/>
+              </w:rPr>
+            </w:r>
+            <w:r>
+              <w:rPr>
+                <w:noProof/>
+                <w:webHidden/>
+              </w:rPr>
+              <w:fldChar w:fldCharType="separate"/>
+            </w:r>
+            <w:r>
+              <w:rPr>
+                <w:noProof/>
+                <w:webHidden/>
+              </w:rPr>
+              <w:t>17</w:t>
+            </w:r>
+            <w:r>
+              <w:rPr>
+                <w:noProof/>
+                <w:webHidden/>
+              </w:rPr>
+              <w:fldChar w:fldCharType="end"/>
+            </w:r>
+          </w:hyperlink>
+        </w:p>
+        <w:p>
+          <w:pPr>
+            <w:pStyle w:val="Verzeichnis3"/>
+            <w:tabs>
+              <w:tab w:val="right" w:leader="dot" w:pos="9062"/>
+            </w:tabs>
+            <w:rPr>
+              <w:rFonts w:eastAsiaTheme="minorEastAsia"/>
+              <w:noProof/>
+              <w:lang w:eastAsia="de-DE"/>
+            </w:rPr>
+          </w:pPr>
+          <w:hyperlink w:anchor="_Toc24910783" w:history="1">
+            <w:r>
+              <w:rPr>
+                <w:rStyle w:val="Hyperlink"/>
+                <w:noProof/>
+              </w:rPr>
+              <w:t>7.2.1 Gradient der loss function</w:t>
+            </w:r>
+            <w:r>
+              <w:rPr>
+                <w:noProof/>
+                <w:webHidden/>
+              </w:rPr>
+              <w:tab/>
+            </w:r>
+            <w:r>
+              <w:rPr>
+                <w:noProof/>
+                <w:webHidden/>
+              </w:rPr>
+              <w:fldChar w:fldCharType="begin"/>
+            </w:r>
+            <w:r>
+              <w:rPr>
+                <w:noProof/>
+                <w:webHidden/>
+              </w:rPr>
+              <w:instrText xml:space="preserve"> PAGEREF _Toc24910783 \h </w:instrText>
+            </w:r>
+            <w:r>
+              <w:rPr>
+                <w:noProof/>
+                <w:webHidden/>
+              </w:rPr>
+            </w:r>
+            <w:r>
+              <w:rPr>
+                <w:noProof/>
+                <w:webHidden/>
+              </w:rPr>
+              <w:fldChar w:fldCharType="separate"/>
+            </w:r>
+            <w:r>
+              <w:rPr>
+                <w:noProof/>
+                <w:webHidden/>
+              </w:rPr>
+              <w:t>17</w:t>
+            </w:r>
+            <w:r>
+              <w:rPr>
+                <w:noProof/>
+                <w:webHidden/>
+              </w:rPr>
+              <w:fldChar w:fldCharType="end"/>
+            </w:r>
+          </w:hyperlink>
+        </w:p>
+        <w:p>
+          <w:pPr>
+            <w:pStyle w:val="Verzeichnis3"/>
+            <w:tabs>
+              <w:tab w:val="right" w:leader="dot" w:pos="9062"/>
+            </w:tabs>
+            <w:rPr>
+              <w:rFonts w:eastAsiaTheme="minorEastAsia"/>
+              <w:noProof/>
+              <w:lang w:eastAsia="de-DE"/>
+            </w:rPr>
+          </w:pPr>
+          <w:hyperlink w:anchor="_Toc24910784" w:history="1">
+            <w:r>
+              <w:rPr>
+                <w:rStyle w:val="Hyperlink"/>
+                <w:noProof/>
+              </w:rPr>
+              <w:t>7.2.2 Lernrate</w:t>
+            </w:r>
+            <w:r>
+              <w:rPr>
+                <w:noProof/>
+                <w:webHidden/>
+              </w:rPr>
+              <w:tab/>
+            </w:r>
+            <w:r>
+              <w:rPr>
+                <w:noProof/>
+                <w:webHidden/>
+              </w:rPr>
+              <w:fldChar w:fldCharType="begin"/>
+            </w:r>
+            <w:r>
+              <w:rPr>
+                <w:noProof/>
+                <w:webHidden/>
+              </w:rPr>
+              <w:instrText xml:space="preserve"> PAGEREF _Toc24910784 \h </w:instrText>
+            </w:r>
+            <w:r>
+              <w:rPr>
+                <w:noProof/>
+                <w:webHidden/>
+              </w:rPr>
+            </w:r>
+            <w:r>
+              <w:rPr>
+                <w:noProof/>
+                <w:webHidden/>
+              </w:rPr>
+              <w:fldChar w:fldCharType="separate"/>
+            </w:r>
+            <w:r>
+              <w:rPr>
+                <w:noProof/>
+                <w:webHidden/>
+              </w:rPr>
+              <w:t>17</w:t>
+            </w:r>
+            <w:r>
+              <w:rPr>
+                <w:noProof/>
+                <w:webHidden/>
+              </w:rPr>
+              <w:fldChar w:fldCharType="end"/>
+            </w:r>
+          </w:hyperlink>
+        </w:p>
+        <w:p>
+          <w:pPr>
+            <w:pStyle w:val="Verzeichnis3"/>
+            <w:tabs>
+              <w:tab w:val="right" w:leader="dot" w:pos="9062"/>
+            </w:tabs>
+            <w:rPr>
+              <w:rFonts w:eastAsiaTheme="minorEastAsia"/>
+              <w:noProof/>
+              <w:lang w:eastAsia="de-DE"/>
+            </w:rPr>
+          </w:pPr>
+          <w:hyperlink w:anchor="_Toc24910785" w:history="1">
+            <w:r>
+              <w:rPr>
+                <w:rStyle w:val="Hyperlink"/>
+                <w:noProof/>
+              </w:rPr>
+              <w:t>7.2.3 Aktualisierung der Gewichte</w:t>
+            </w:r>
+            <w:r>
+              <w:rPr>
+                <w:noProof/>
+                <w:webHidden/>
+              </w:rPr>
+              <w:tab/>
+            </w:r>
+            <w:r>
+              <w:rPr>
+                <w:noProof/>
+                <w:webHidden/>
+              </w:rPr>
+              <w:fldChar w:fldCharType="begin"/>
+            </w:r>
+            <w:r>
+              <w:rPr>
+                <w:noProof/>
+                <w:webHidden/>
+              </w:rPr>
+              <w:instrText xml:space="preserve"> PAGEREF _Toc24910785 \h </w:instrText>
+            </w:r>
+            <w:r>
+              <w:rPr>
+                <w:noProof/>
+                <w:webHidden/>
+              </w:rPr>
+            </w:r>
+            <w:r>
+              <w:rPr>
+                <w:noProof/>
+                <w:webHidden/>
+              </w:rPr>
+              <w:fldChar w:fldCharType="separate"/>
+            </w:r>
+            <w:r>
+              <w:rPr>
+                <w:noProof/>
+                <w:webHidden/>
+              </w:rPr>
+              <w:t>17</w:t>
+            </w:r>
+            <w:r>
+              <w:rPr>
+                <w:noProof/>
+                <w:webHidden/>
+              </w:rPr>
+              <w:fldChar w:fldCharType="end"/>
+            </w:r>
+          </w:hyperlink>
+        </w:p>
+        <w:p>
+          <w:pPr>
+            <w:pStyle w:val="Verzeichnis3"/>
+            <w:tabs>
+              <w:tab w:val="right" w:leader="dot" w:pos="9062"/>
+            </w:tabs>
+            <w:rPr>
+              <w:rFonts w:eastAsiaTheme="minorEastAsia"/>
+              <w:noProof/>
+              <w:lang w:eastAsia="de-DE"/>
+            </w:rPr>
+          </w:pPr>
+          <w:hyperlink w:anchor="_Toc24910786" w:history="1">
+            <w:r>
+              <w:rPr>
+                <w:rStyle w:val="Hyperlink"/>
+                <w:noProof/>
+              </w:rPr>
+              <w:t>7.2.3 Das Netz lernt :)</w:t>
+            </w:r>
+            <w:r>
+              <w:rPr>
+                <w:noProof/>
+                <w:webHidden/>
+              </w:rPr>
+              <w:tab/>
+            </w:r>
+            <w:r>
+              <w:rPr>
+                <w:noProof/>
+                <w:webHidden/>
+              </w:rPr>
+              <w:fldChar w:fldCharType="begin"/>
+            </w:r>
+            <w:r>
+              <w:rPr>
+                <w:noProof/>
+                <w:webHidden/>
+              </w:rPr>
+              <w:instrText xml:space="preserve"> PAGEREF _Toc24910786 \h </w:instrText>
+            </w:r>
+            <w:r>
+              <w:rPr>
+                <w:noProof/>
+                <w:webHidden/>
+              </w:rPr>
+            </w:r>
+            <w:r>
+              <w:rPr>
+                <w:noProof/>
+                <w:webHidden/>
+              </w:rPr>
+              <w:fldChar w:fldCharType="separate"/>
+            </w:r>
+            <w:r>
+              <w:rPr>
+                <w:noProof/>
+                <w:webHidden/>
+              </w:rPr>
+              <w:t>18</w:t>
             </w:r>
             <w:r>
               <w:rPr>
@@ -2769,7 +3485,7 @@
           <w:numId w:val="2"/>
         </w:numPr>
       </w:pPr>
-      <w:bookmarkStart w:id="1" w:name="_Toc24838051"/>
+      <w:bookmarkStart w:id="1" w:name="_Toc24910743"/>
       <w:proofErr w:type="spellStart"/>
       <w:r>
         <w:lastRenderedPageBreak/>
@@ -2802,7 +3518,7 @@
           <w:sz w:val="24"/>
         </w:rPr>
       </w:pPr>
-      <w:bookmarkStart w:id="2" w:name="_Toc24838052"/>
+      <w:bookmarkStart w:id="2" w:name="_Toc24910744"/>
       <w:r>
         <w:rPr>
           <w:noProof/>
@@ -2939,7 +3655,7 @@
           <w:sz w:val="24"/>
         </w:rPr>
       </w:pPr>
-      <w:bookmarkStart w:id="3" w:name="_Toc24838053"/>
+      <w:bookmarkStart w:id="3" w:name="_Toc24910745"/>
       <w:r>
         <w:rPr>
           <w:sz w:val="24"/>
@@ -3014,7 +3730,7 @@
       <w:pPr>
         <w:pStyle w:val="berschrift3"/>
       </w:pPr>
-      <w:bookmarkStart w:id="4" w:name="_Toc24838054"/>
+      <w:bookmarkStart w:id="4" w:name="_Toc24910746"/>
       <w:r>
         <w:t>1.2.1 B</w:t>
       </w:r>
@@ -3315,7 +4031,7 @@
           <w:numId w:val="2"/>
         </w:numPr>
       </w:pPr>
-      <w:bookmarkStart w:id="5" w:name="_Toc24838055"/>
+      <w:bookmarkStart w:id="5" w:name="_Toc24910747"/>
       <w:r>
         <w:t xml:space="preserve">Deep </w:t>
       </w:r>
@@ -3334,7 +4050,7 @@
           <w:sz w:val="24"/>
         </w:rPr>
       </w:pPr>
-      <w:bookmarkStart w:id="6" w:name="_Toc24838056"/>
+      <w:bookmarkStart w:id="6" w:name="_Toc24910748"/>
       <w:r>
         <w:rPr>
           <w:noProof/>
@@ -3441,7 +4157,7 @@
           <w:sz w:val="24"/>
         </w:rPr>
       </w:pPr>
-      <w:bookmarkStart w:id="7" w:name="_Toc24838057"/>
+      <w:bookmarkStart w:id="7" w:name="_Toc24910749"/>
       <w:r>
         <w:rPr>
           <w:sz w:val="24"/>
@@ -3600,7 +4316,7 @@
           <w:sz w:val="24"/>
         </w:rPr>
       </w:pPr>
-      <w:bookmarkStart w:id="8" w:name="_Toc24838058"/>
+      <w:bookmarkStart w:id="8" w:name="_Toc24910750"/>
       <w:r>
         <w:rPr>
           <w:sz w:val="24"/>
@@ -3819,7 +4535,7 @@
           <w:numId w:val="2"/>
         </w:numPr>
       </w:pPr>
-      <w:bookmarkStart w:id="9" w:name="_Toc24838059"/>
+      <w:bookmarkStart w:id="9" w:name="_Toc24910751"/>
       <w:proofErr w:type="spellStart"/>
       <w:r>
         <w:t>Artificial</w:t>
@@ -3845,7 +4561,7 @@
           <w:sz w:val="24"/>
         </w:rPr>
       </w:pPr>
-      <w:bookmarkStart w:id="10" w:name="_Toc24838060"/>
+      <w:bookmarkStart w:id="10" w:name="_Toc24910752"/>
       <w:r>
         <w:rPr>
           <w:noProof/>
@@ -3984,7 +4700,7 @@
           <w:sz w:val="24"/>
         </w:rPr>
       </w:pPr>
-      <w:bookmarkStart w:id="11" w:name="_Toc24838061"/>
+      <w:bookmarkStart w:id="11" w:name="_Toc24910753"/>
       <w:r>
         <w:rPr>
           <w:sz w:val="24"/>
@@ -4203,7 +4919,7 @@
           <w:sz w:val="24"/>
         </w:rPr>
       </w:pPr>
-      <w:bookmarkStart w:id="12" w:name="_Toc24838062"/>
+      <w:bookmarkStart w:id="12" w:name="_Toc24910754"/>
       <w:r>
         <w:rPr>
           <w:sz w:val="24"/>
@@ -4439,7 +5155,7 @@
           <w:sz w:val="24"/>
         </w:rPr>
       </w:pPr>
-      <w:bookmarkStart w:id="13" w:name="_Toc24838063"/>
+      <w:bookmarkStart w:id="13" w:name="_Toc24910755"/>
       <w:r>
         <w:rPr>
           <w:noProof/>
@@ -4543,7 +5259,7 @@
       <w:pPr>
         <w:pStyle w:val="berschrift3"/>
       </w:pPr>
-      <w:bookmarkStart w:id="14" w:name="_Toc24838064"/>
+      <w:bookmarkStart w:id="14" w:name="_Toc24910756"/>
       <w:r>
         <w:t xml:space="preserve">3.4.1 Keras </w:t>
       </w:r>
@@ -4588,7 +5304,7 @@
           <w:sz w:val="24"/>
         </w:rPr>
       </w:pPr>
-      <w:bookmarkStart w:id="15" w:name="_Toc24838065"/>
+      <w:bookmarkStart w:id="15" w:name="_Toc24910757"/>
       <w:r>
         <w:rPr>
           <w:sz w:val="24"/>
@@ -5493,7 +6209,7 @@
       <w:pPr>
         <w:pStyle w:val="berschrift3"/>
       </w:pPr>
-      <w:bookmarkStart w:id="16" w:name="_Toc24838066"/>
+      <w:bookmarkStart w:id="16" w:name="_Toc24910758"/>
       <w:r>
         <w:t xml:space="preserve">3.5.3 </w:t>
       </w:r>
@@ -6844,7 +7560,7 @@
       <w:pPr>
         <w:pStyle w:val="berschrift1"/>
       </w:pPr>
-      <w:bookmarkStart w:id="17" w:name="_Toc24838067"/>
+      <w:bookmarkStart w:id="17" w:name="_Toc24910759"/>
       <w:r>
         <w:t>4. Layer eines neuronalen Netz</w:t>
       </w:r>
@@ -6860,7 +7576,7 @@
           <w:sz w:val="24"/>
         </w:rPr>
       </w:pPr>
-      <w:bookmarkStart w:id="18" w:name="_Toc24838068"/>
+      <w:bookmarkStart w:id="18" w:name="_Toc24910760"/>
       <w:r>
         <w:rPr>
           <w:sz w:val="24"/>
@@ -7006,7 +7722,7 @@
       <w:pPr>
         <w:pStyle w:val="berschrift3"/>
       </w:pPr>
-      <w:bookmarkStart w:id="19" w:name="_Toc24838069"/>
+      <w:bookmarkStart w:id="19" w:name="_Toc24910761"/>
       <w:r>
         <w:t xml:space="preserve">4.1.1 Warum gibt es verschieden </w:t>
       </w:r>
@@ -7107,7 +7823,7 @@
           <w:sz w:val="24"/>
         </w:rPr>
       </w:pPr>
-      <w:bookmarkStart w:id="20" w:name="_Toc24838070"/>
+      <w:bookmarkStart w:id="20" w:name="_Toc24910762"/>
       <w:r>
         <w:rPr>
           <w:sz w:val="24"/>
@@ -7248,7 +7964,7 @@
           <w:sz w:val="24"/>
         </w:rPr>
       </w:pPr>
-      <w:bookmarkStart w:id="21" w:name="_Toc24838071"/>
+      <w:bookmarkStart w:id="21" w:name="_Toc24910763"/>
       <w:r>
         <w:rPr>
           <w:sz w:val="24"/>
@@ -7327,7 +8043,7 @@
           <w:sz w:val="24"/>
         </w:rPr>
       </w:pPr>
-      <w:bookmarkStart w:id="22" w:name="_Toc24838072"/>
+      <w:bookmarkStart w:id="22" w:name="_Toc24910764"/>
       <w:r>
         <w:rPr>
           <w:sz w:val="24"/>
@@ -7389,7 +8105,7 @@
           <w:sz w:val="24"/>
         </w:rPr>
       </w:pPr>
-      <w:bookmarkStart w:id="23" w:name="_Toc24838073"/>
+      <w:bookmarkStart w:id="23" w:name="_Toc24910765"/>
       <w:r>
         <w:rPr>
           <w:sz w:val="24"/>
@@ -7426,7 +8142,7 @@
           <w:sz w:val="24"/>
         </w:rPr>
       </w:pPr>
-      <w:bookmarkStart w:id="24" w:name="_Toc24838074"/>
+      <w:bookmarkStart w:id="24" w:name="_Toc24910766"/>
       <w:r>
         <w:rPr>
           <w:sz w:val="24"/>
@@ -9366,7 +10082,7 @@
           <w:rFonts w:eastAsiaTheme="minorHAnsi"/>
         </w:rPr>
       </w:pPr>
-      <w:bookmarkStart w:id="25" w:name="_Toc24838075"/>
+      <w:bookmarkStart w:id="25" w:name="_Toc24910767"/>
       <w:r>
         <w:rPr>
           <w:rFonts w:eastAsiaTheme="minorHAnsi"/>
@@ -9382,7 +10098,7 @@
           <w:sz w:val="24"/>
         </w:rPr>
       </w:pPr>
-      <w:bookmarkStart w:id="26" w:name="_Toc24838076"/>
+      <w:bookmarkStart w:id="26" w:name="_Toc24910768"/>
       <w:r>
         <w:rPr>
           <w:sz w:val="24"/>
@@ -9555,7 +10271,7 @@
           <w:sz w:val="24"/>
         </w:rPr>
       </w:pPr>
-      <w:bookmarkStart w:id="27" w:name="_Toc24838077"/>
+      <w:bookmarkStart w:id="27" w:name="_Toc24910769"/>
       <w:r>
         <w:rPr>
           <w:sz w:val="24"/>
@@ -9582,7 +10298,7 @@
       <w:pPr>
         <w:pStyle w:val="berschrift3"/>
       </w:pPr>
-      <w:bookmarkStart w:id="28" w:name="_Toc24838078"/>
+      <w:bookmarkStart w:id="28" w:name="_Toc24910770"/>
       <w:r>
         <w:t>5.2.1 Sigmoid Aktivierungsfunktion</w:t>
       </w:r>
@@ -9767,6 +10483,9 @@
         <w:jc w:val="center"/>
       </w:pPr>
       <w:r>
+        <w:rPr>
+          <w:noProof/>
+        </w:rPr>
         <w:drawing>
           <wp:inline distT="0" distB="0" distL="0" distR="0" wp14:anchorId="4D560BE2" wp14:editId="7912B271">
             <wp:extent cx="3600953" cy="1981477"/>
@@ -9813,7 +10532,7 @@
       <w:pPr>
         <w:pStyle w:val="berschrift3"/>
       </w:pPr>
-      <w:bookmarkStart w:id="29" w:name="_Toc24838079"/>
+      <w:bookmarkStart w:id="29" w:name="_Toc24910771"/>
       <w:r>
         <w:lastRenderedPageBreak/>
         <w:t>5.2.2 Intuition einer Aktivierungsfunktion</w:t>
@@ -9934,6 +10653,9 @@
         </w:rPr>
       </w:pPr>
       <w:r>
+        <w:rPr>
+          <w:noProof/>
+        </w:rPr>
         <w:drawing>
           <wp:anchor distT="0" distB="0" distL="114300" distR="114300" simplePos="0" relativeHeight="251676672" behindDoc="0" locked="0" layoutInCell="1" allowOverlap="1" wp14:anchorId="6687656F" wp14:editId="6C421CF2">
             <wp:simplePos x="0" y="0"/>
@@ -10011,7 +10733,7 @@
       <w:pPr>
         <w:pStyle w:val="berschrift3"/>
       </w:pPr>
-      <w:bookmarkStart w:id="30" w:name="_Toc24838080"/>
+      <w:bookmarkStart w:id="30" w:name="_Toc24910772"/>
       <w:r>
         <w:t xml:space="preserve">5.2.3 </w:t>
       </w:r>
@@ -10122,6 +10844,9 @@
     </w:p>
     <w:p>
       <w:r>
+        <w:rPr>
+          <w:noProof/>
+        </w:rPr>
         <w:drawing>
           <wp:anchor distT="0" distB="0" distL="114300" distR="114300" simplePos="0" relativeHeight="251677696" behindDoc="0" locked="0" layoutInCell="1" allowOverlap="1" wp14:anchorId="3BB4C696" wp14:editId="7E6C437F">
             <wp:simplePos x="0" y="0"/>
@@ -10196,7 +10921,7 @@
           <w:sz w:val="24"/>
         </w:rPr>
       </w:pPr>
-      <w:bookmarkStart w:id="31" w:name="_Toc24838081"/>
+      <w:bookmarkStart w:id="31" w:name="_Toc24910773"/>
       <w:r>
         <w:rPr>
           <w:sz w:val="24"/>
@@ -10606,7 +11331,7 @@
           <w:rFonts w:eastAsiaTheme="minorEastAsia"/>
         </w:rPr>
       </w:pPr>
-      <w:bookmarkStart w:id="32" w:name="_Toc24838082"/>
+      <w:bookmarkStart w:id="32" w:name="_Toc24910774"/>
       <w:r>
         <w:rPr>
           <w:rFonts w:eastAsiaTheme="minorEastAsia"/>
@@ -11058,14 +11783,7 @@
               <w:rStyle w:val="mjx-char"/>
               <w:rFonts w:ascii="Cambria Math" w:hAnsi="Cambria Math"/>
             </w:rPr>
-            <m:t>≠</m:t>
-          </m:r>
-          <m:r>
-            <w:rPr>
-              <w:rStyle w:val="mjx-char"/>
-              <w:rFonts w:ascii="Cambria Math" w:hAnsi="Cambria Math"/>
-            </w:rPr>
-            <m:t>(-1)f(a)</m:t>
+            <m:t>≠(-1)f(a)</m:t>
           </m:r>
         </m:oMath>
       </m:oMathPara>
@@ -11105,7 +11823,7 @@
       <w:pPr>
         <w:pStyle w:val="berschrift2"/>
       </w:pPr>
-      <w:bookmarkStart w:id="33" w:name="_Toc24838083"/>
+      <w:bookmarkStart w:id="33" w:name="_Toc24910775"/>
       <w:r>
         <w:t>5.4 Aktivierungsfunktionen in Code mit Keras</w:t>
       </w:r>
@@ -11776,16 +12494,2066 @@
           <w:numId w:val="8"/>
         </w:numPr>
       </w:pPr>
-      <w:bookmarkStart w:id="34" w:name="_Toc24838084"/>
+      <w:bookmarkStart w:id="34" w:name="_Toc24910776"/>
       <w:r>
         <w:t>Trainieren eines NN</w:t>
       </w:r>
-      <w:bookmarkStart w:id="35" w:name="_GoBack"/>
       <w:bookmarkEnd w:id="34"/>
+    </w:p>
+    <w:p>
+      <w:pPr>
+        <w:pStyle w:val="berschrift2"/>
+      </w:pPr>
+      <w:bookmarkStart w:id="35" w:name="_Toc24910777"/>
+      <w:r>
+        <w:t>6.1 Was ist Trainieren in einem ANN?</w:t>
+      </w:r>
       <w:bookmarkEnd w:id="35"/>
     </w:p>
+    <w:p>
+      <w:r>
+        <w:drawing>
+          <wp:anchor distT="0" distB="0" distL="114300" distR="114300" simplePos="0" relativeHeight="251678720" behindDoc="0" locked="0" layoutInCell="1" allowOverlap="1" wp14:anchorId="1B7C8637" wp14:editId="0B803690">
+            <wp:simplePos x="0" y="0"/>
+            <wp:positionH relativeFrom="margin">
+              <wp:align>center</wp:align>
+            </wp:positionH>
+            <wp:positionV relativeFrom="paragraph">
+              <wp:posOffset>1119601</wp:posOffset>
+            </wp:positionV>
+            <wp:extent cx="2934109" cy="857370"/>
+            <wp:effectExtent l="0" t="0" r="0" b="0"/>
+            <wp:wrapTopAndBottom/>
+            <wp:docPr id="14" name="Grafik 14"/>
+            <wp:cNvGraphicFramePr>
+              <a:graphicFrameLocks xmlns:a="http://schemas.openxmlformats.org/drawingml/2006/main" noChangeAspect="1"/>
+            </wp:cNvGraphicFramePr>
+            <a:graphic xmlns:a="http://schemas.openxmlformats.org/drawingml/2006/main">
+              <a:graphicData uri="http://schemas.openxmlformats.org/drawingml/2006/picture">
+                <pic:pic xmlns:pic="http://schemas.openxmlformats.org/drawingml/2006/picture">
+                  <pic:nvPicPr>
+                    <pic:cNvPr id="1" name=""/>
+                    <pic:cNvPicPr/>
+                  </pic:nvPicPr>
+                  <pic:blipFill>
+                    <a:blip r:embed="rId25">
+                      <a:extLst>
+                        <a:ext uri="{28A0092B-C50C-407E-A947-70E740481C1C}">
+                          <a14:useLocalDpi xmlns:a14="http://schemas.microsoft.com/office/drawing/2010/main" val="0"/>
+                        </a:ext>
+                      </a:extLst>
+                    </a:blip>
+                    <a:stretch>
+                      <a:fillRect/>
+                    </a:stretch>
+                  </pic:blipFill>
+                  <pic:spPr>
+                    <a:xfrm>
+                      <a:off x="0" y="0"/>
+                      <a:ext cx="2934109" cy="857370"/>
+                    </a:xfrm>
+                    <a:prstGeom prst="rect">
+                      <a:avLst/>
+                    </a:prstGeom>
+                  </pic:spPr>
+                </pic:pic>
+              </a:graphicData>
+            </a:graphic>
+            <wp14:sizeRelH relativeFrom="page">
+              <wp14:pctWidth>0</wp14:pctWidth>
+            </wp14:sizeRelH>
+            <wp14:sizeRelV relativeFrom="page">
+              <wp14:pctHeight>0</wp14:pctHeight>
+            </wp14:sizeRelV>
+          </wp:anchor>
+        </w:drawing>
+      </w:r>
+      <w:r>
+        <w:t>Wenn wir ein Netz trainieren, versuchen wir im Grunde nur ein Optimierungsproblem zu lösen. Wir versuchen die Gewichte (siehe 4.3, 4.5) in dem Netz zu optimieren. Unsere Aufgabe ist es, die Gewichte zu finden, die unsere Input Daten zu dem Korrekten Output führt. Dieses „</w:t>
+      </w:r>
+      <w:proofErr w:type="spellStart"/>
+      <w:r>
+        <w:t>mapping</w:t>
+      </w:r>
+      <w:proofErr w:type="spellEnd"/>
+      <w:r>
+        <w:t xml:space="preserve">“ muss das Netz lernen. In 4.3 wurde vermittelt, dass jede Verbindung zwischen Nodes mit einem willkürlichen Gewicht versehen ist. Während dem Training werden diese Gewichte iterativ </w:t>
+      </w:r>
+      <w:proofErr w:type="spellStart"/>
+      <w:r>
+        <w:t>geupdated</w:t>
+      </w:r>
+      <w:proofErr w:type="spellEnd"/>
+      <w:r>
+        <w:t xml:space="preserve"> und deren </w:t>
+      </w:r>
+      <w:proofErr w:type="spellStart"/>
+      <w:r>
+        <w:t>Optimalwert</w:t>
+      </w:r>
+      <w:proofErr w:type="spellEnd"/>
+      <w:r>
+        <w:t xml:space="preserve"> gebracht.</w:t>
+      </w:r>
+    </w:p>
+    <w:p>
+      <w:pPr>
+        <w:pStyle w:val="berschrift2"/>
+      </w:pPr>
+      <w:bookmarkStart w:id="36" w:name="_Toc24910778"/>
+      <w:r>
+        <w:t>6.2 Optimierungsalgorithmus</w:t>
+      </w:r>
+      <w:bookmarkEnd w:id="36"/>
+    </w:p>
+    <w:p>
+      <w:r>
+        <w:t xml:space="preserve">Die Gewichte werden mithilfe eines sogenannten Optimierungsalgorithmus optimiert. Der </w:t>
+      </w:r>
+      <w:proofErr w:type="spellStart"/>
+      <w:r>
+        <w:t>optimierungsprozess</w:t>
+      </w:r>
+      <w:proofErr w:type="spellEnd"/>
+      <w:r>
+        <w:t xml:space="preserve"> hängt von dem verwendeten Optimierungsalgorithmus. Es wird auch der Begriff </w:t>
+      </w:r>
+      <w:proofErr w:type="spellStart"/>
+      <w:r>
+        <w:t>optimizer</w:t>
+      </w:r>
+      <w:proofErr w:type="spellEnd"/>
+      <w:r>
+        <w:t xml:space="preserve"> (= Optimierer) verwendet um auf den verwendeten Algorithmus zu weisen. Der meist genutzte </w:t>
+      </w:r>
+      <w:proofErr w:type="spellStart"/>
+      <w:r>
+        <w:t>optimizer</w:t>
+      </w:r>
+      <w:proofErr w:type="spellEnd"/>
+      <w:r>
+        <w:t xml:space="preserve"> heißt </w:t>
+      </w:r>
+      <w:proofErr w:type="spellStart"/>
+      <w:r>
+        <w:t>stochastic</w:t>
+      </w:r>
+      <w:proofErr w:type="spellEnd"/>
+      <w:r>
+        <w:t xml:space="preserve"> </w:t>
+      </w:r>
+      <w:proofErr w:type="spellStart"/>
+      <w:r>
+        <w:t>gradient</w:t>
+      </w:r>
+      <w:proofErr w:type="spellEnd"/>
+      <w:r>
+        <w:t xml:space="preserve"> </w:t>
+      </w:r>
+      <w:proofErr w:type="spellStart"/>
+      <w:r>
+        <w:t>descent</w:t>
+      </w:r>
+      <w:proofErr w:type="spellEnd"/>
+      <w:r>
+        <w:t xml:space="preserve"> (= </w:t>
+      </w:r>
+      <w:r>
+        <w:t xml:space="preserve">stochastischer </w:t>
+      </w:r>
+      <w:proofErr w:type="spellStart"/>
+      <w:r>
+        <w:t>Gradientenabstieg</w:t>
+      </w:r>
+      <w:proofErr w:type="spellEnd"/>
+      <w:r>
+        <w:t>), oder SGD.</w:t>
+      </w:r>
+    </w:p>
+    <w:p>
+      <w:r>
+        <w:t>Wenn ein Optimierungsproblem haben, müssen wir auch ein Optimierungsziel haben. Was ist also das Ziel von dem SGD Algorithmus für die Optimierung der Gewichte?</w:t>
+      </w:r>
+      <w:r>
+        <w:br/>
+        <w:t>Das Ziel von SGD ist es, eine sogenannte „</w:t>
+      </w:r>
+      <w:proofErr w:type="spellStart"/>
+      <w:r>
+        <w:t>loss</w:t>
+      </w:r>
+      <w:proofErr w:type="spellEnd"/>
+      <w:r>
+        <w:t xml:space="preserve"> </w:t>
+      </w:r>
+      <w:proofErr w:type="spellStart"/>
+      <w:r>
+        <w:t>function</w:t>
+      </w:r>
+      <w:proofErr w:type="spellEnd"/>
+      <w:r>
+        <w:t>“ (= Verlustfunktion) zu minimieren</w:t>
+      </w:r>
+      <w:r>
+        <w:t xml:space="preserve">. -&gt; SGD aktualisiert die Gewichte so, dass die </w:t>
+      </w:r>
+      <w:proofErr w:type="spellStart"/>
+      <w:r>
+        <w:t>loss</w:t>
+      </w:r>
+      <w:proofErr w:type="spellEnd"/>
+      <w:r>
+        <w:t xml:space="preserve"> </w:t>
+      </w:r>
+      <w:proofErr w:type="spellStart"/>
+      <w:r>
+        <w:t>function</w:t>
+      </w:r>
+      <w:proofErr w:type="spellEnd"/>
+      <w:r>
+        <w:t xml:space="preserve"> einen möglichst kleinen Wert hat.</w:t>
+      </w:r>
+    </w:p>
+    <w:p>
+      <w:pPr>
+        <w:pStyle w:val="berschrift3"/>
+      </w:pPr>
+      <w:bookmarkStart w:id="37" w:name="_Toc24910779"/>
+      <w:r>
+        <w:t xml:space="preserve">6.3 Loss </w:t>
+      </w:r>
+      <w:proofErr w:type="spellStart"/>
+      <w:r>
+        <w:t>function</w:t>
+      </w:r>
+      <w:bookmarkEnd w:id="37"/>
+      <w:proofErr w:type="spellEnd"/>
+    </w:p>
+    <w:p>
+      <w:r>
+        <w:t xml:space="preserve">Eine übliche </w:t>
+      </w:r>
+      <w:proofErr w:type="spellStart"/>
+      <w:r>
+        <w:t>loss</w:t>
+      </w:r>
+      <w:proofErr w:type="spellEnd"/>
+      <w:r>
+        <w:t xml:space="preserve"> </w:t>
+      </w:r>
+      <w:proofErr w:type="spellStart"/>
+      <w:r>
+        <w:t>function</w:t>
+      </w:r>
+      <w:proofErr w:type="spellEnd"/>
+      <w:r>
+        <w:t xml:space="preserve"> ist </w:t>
+      </w:r>
+      <w:proofErr w:type="spellStart"/>
+      <w:r>
+        <w:t>mean</w:t>
+      </w:r>
+      <w:proofErr w:type="spellEnd"/>
+      <w:r>
+        <w:t xml:space="preserve"> </w:t>
+      </w:r>
+      <w:proofErr w:type="spellStart"/>
+      <w:r>
+        <w:t>squared</w:t>
+      </w:r>
+      <w:proofErr w:type="spellEnd"/>
+      <w:r>
+        <w:t xml:space="preserve"> </w:t>
+      </w:r>
+      <w:proofErr w:type="spellStart"/>
+      <w:r>
+        <w:t>error</w:t>
+      </w:r>
+      <w:proofErr w:type="spellEnd"/>
+      <w:r>
+        <w:t xml:space="preserve"> (MSE). Es gibt aber noch einige andere </w:t>
+      </w:r>
+      <w:proofErr w:type="spellStart"/>
+      <w:r>
+        <w:t>loss</w:t>
+      </w:r>
+      <w:proofErr w:type="spellEnd"/>
+      <w:r>
+        <w:t xml:space="preserve"> </w:t>
+      </w:r>
+      <w:proofErr w:type="spellStart"/>
+      <w:r>
+        <w:t>functions</w:t>
+      </w:r>
+      <w:proofErr w:type="spellEnd"/>
+      <w:r>
+        <w:t xml:space="preserve"> die wir stattdessen verwenden können. Als </w:t>
+      </w:r>
+      <w:proofErr w:type="spellStart"/>
+      <w:r>
+        <w:t>deep</w:t>
+      </w:r>
+      <w:proofErr w:type="spellEnd"/>
+      <w:r>
+        <w:t xml:space="preserve"> </w:t>
+      </w:r>
+      <w:proofErr w:type="spellStart"/>
+      <w:r>
+        <w:t>learning</w:t>
+      </w:r>
+      <w:proofErr w:type="spellEnd"/>
+      <w:r>
+        <w:t xml:space="preserve"> </w:t>
+      </w:r>
+      <w:proofErr w:type="spellStart"/>
+      <w:r>
+        <w:t>developers</w:t>
+      </w:r>
+      <w:proofErr w:type="spellEnd"/>
+      <w:r>
+        <w:t xml:space="preserve"> ist es unsere Aufgabe zu entscheiden, welche </w:t>
+      </w:r>
+      <w:proofErr w:type="spellStart"/>
+      <w:r>
+        <w:t>loss</w:t>
+      </w:r>
+      <w:proofErr w:type="spellEnd"/>
+      <w:r>
+        <w:t xml:space="preserve"> </w:t>
+      </w:r>
+      <w:proofErr w:type="spellStart"/>
+      <w:r>
+        <w:t>function</w:t>
+      </w:r>
+      <w:proofErr w:type="spellEnd"/>
+      <w:r>
+        <w:t xml:space="preserve"> wir am besten verwenden. Zunächst betrachten wir einmal die allgemeinen </w:t>
+      </w:r>
+      <w:proofErr w:type="spellStart"/>
+      <w:r>
+        <w:t>loss</w:t>
+      </w:r>
+      <w:proofErr w:type="spellEnd"/>
+      <w:r>
+        <w:t xml:space="preserve"> </w:t>
+      </w:r>
+      <w:proofErr w:type="spellStart"/>
+      <w:r>
+        <w:t>functions</w:t>
+      </w:r>
+      <w:proofErr w:type="spellEnd"/>
+      <w:r>
+        <w:t xml:space="preserve">. Später komme ich noch genauer auf </w:t>
+      </w:r>
+      <w:proofErr w:type="spellStart"/>
+      <w:r>
+        <w:t>loss</w:t>
+      </w:r>
+      <w:proofErr w:type="spellEnd"/>
+      <w:r>
+        <w:t xml:space="preserve"> </w:t>
+      </w:r>
+      <w:proofErr w:type="spellStart"/>
+      <w:r>
+        <w:t>functions</w:t>
+      </w:r>
+      <w:proofErr w:type="spellEnd"/>
+      <w:r>
+        <w:t xml:space="preserve"> zurück</w:t>
+      </w:r>
+    </w:p>
+    <w:p>
+      <w:r>
+        <w:t xml:space="preserve">Was ist der </w:t>
+      </w:r>
+      <w:proofErr w:type="spellStart"/>
+      <w:r>
+        <w:t>loss</w:t>
+      </w:r>
+      <w:proofErr w:type="spellEnd"/>
+      <w:r>
+        <w:t xml:space="preserve"> über den wir reden? Nun, während dem Training versorgen wir unser ANN mit Daten und deren dazugehörigen </w:t>
+      </w:r>
+      <w:proofErr w:type="spellStart"/>
+      <w:r>
+        <w:t>labels</w:t>
+      </w:r>
+      <w:proofErr w:type="spellEnd"/>
+      <w:r>
+        <w:t xml:space="preserve">. Stell dir beispielsweise vor, wir haben ein neuronales </w:t>
+      </w:r>
+      <w:proofErr w:type="gramStart"/>
+      <w:r>
+        <w:t>Netz</w:t>
+      </w:r>
+      <w:proofErr w:type="gramEnd"/>
+      <w:r>
+        <w:t xml:space="preserve"> </w:t>
+      </w:r>
+      <w:r>
+        <w:t xml:space="preserve">das </w:t>
+      </w:r>
+      <w:proofErr w:type="spellStart"/>
+      <w:r>
+        <w:t>erkennen</w:t>
+      </w:r>
+      <w:proofErr w:type="spellEnd"/>
+      <w:r>
+        <w:t xml:space="preserve"> soll, ob auf einem Bild entweder ein Hund oder eine Katze ist. </w:t>
+      </w:r>
+      <w:r>
+        <w:t>Wir werden unser Netz mit Bildern von Katzen und Hunden mit deren dazugehörigen Labels (Hund bzw. Katze) „füttern“.</w:t>
+      </w:r>
+      <w:r>
+        <w:br/>
+      </w:r>
+      <w:proofErr w:type="gramStart"/>
+      <w:r>
+        <w:t>Angenommen</w:t>
+      </w:r>
+      <w:proofErr w:type="gramEnd"/>
+      <w:r>
+        <w:t xml:space="preserve">, wir füttern das Netz mit einem Bild von einer Katze. Wenn der </w:t>
+      </w:r>
+      <w:proofErr w:type="spellStart"/>
+      <w:r>
+        <w:t>forward</w:t>
+      </w:r>
+      <w:proofErr w:type="spellEnd"/>
+      <w:r>
+        <w:t xml:space="preserve"> </w:t>
+      </w:r>
+      <w:proofErr w:type="spellStart"/>
+      <w:r>
+        <w:t>path</w:t>
+      </w:r>
+      <w:proofErr w:type="spellEnd"/>
+      <w:r>
+        <w:t xml:space="preserve"> fertig ist und die Bilddaten durch das Netz gejagt wurde wird uns unser Netz uns unser Netz vorhersagen, ob das Bild eine Katze oder ein Hund ist. </w:t>
+      </w:r>
+    </w:p>
+    <w:p>
+      <w:r>
+        <w:t xml:space="preserve">Der Output besteht dabei aus wie wahrscheinlich es ist, dass auf dem Bild eine Katze </w:t>
+      </w:r>
+      <w:proofErr w:type="spellStart"/>
+      <w:r>
+        <w:t>bzw</w:t>
+      </w:r>
+      <w:proofErr w:type="spellEnd"/>
+      <w:r>
+        <w:t xml:space="preserve"> ein Hund ist. Es wird zum Beispiel sagen, dass das Bild zu 75% eine Katze und zu 25% ein Hund ist. In diesem Fall </w:t>
+      </w:r>
+      <w:r>
+        <w:t xml:space="preserve">weißt das Netz dem Bild eine höhere Wahrscheinlichkeit zu, dass es eine Katze ist und kein Hund. </w:t>
+      </w:r>
+      <w:r>
+        <w:lastRenderedPageBreak/>
+        <w:t>Diese Herangehensweise ist sehr ähnlich dem, wie Menschen Entscheidungen treffen. Alles ist eine Vorhersage!</w:t>
+      </w:r>
+    </w:p>
+    <w:p>
+      <w:r>
+        <w:t xml:space="preserve">Der </w:t>
+      </w:r>
+      <w:proofErr w:type="spellStart"/>
+      <w:r>
+        <w:t>loss</w:t>
+      </w:r>
+      <w:proofErr w:type="spellEnd"/>
+      <w:r>
+        <w:t xml:space="preserve"> ist der Fehler oder der Unterschied zwischen dem, was das Netz für das Bild vorhersagt und dem wahren Label des Bildes. SGD wird versuchen, diesen Fehler zu minimieren, um möglichst präzise Vorhersagen von dem Netz zu bekommen. </w:t>
+      </w:r>
+    </w:p>
+    <w:p>
+      <w:r>
+        <w:t>Nachdem wir unsere ganzen Daten durch unser Netz gejagt haben werden wir dieselben Daten immer wieder durchjagen. Dieser Prozess des fortlaufenden senden der gleichen durch das Netz ist das Training. Während diesem Prozess wird das Netz lernen.</w:t>
+      </w:r>
+    </w:p>
+    <w:p>
+      <w:r>
+        <w:rPr>
+          <w:noProof/>
+        </w:rPr>
+        <w:drawing>
+          <wp:anchor distT="0" distB="0" distL="114300" distR="114300" simplePos="0" relativeHeight="251680768" behindDoc="0" locked="0" layoutInCell="1" allowOverlap="1" wp14:anchorId="18605236" wp14:editId="27933DE9">
+            <wp:simplePos x="0" y="0"/>
+            <wp:positionH relativeFrom="margin">
+              <wp:align>left</wp:align>
+            </wp:positionH>
+            <wp:positionV relativeFrom="paragraph">
+              <wp:posOffset>3980779</wp:posOffset>
+            </wp:positionV>
+            <wp:extent cx="5753735" cy="2777490"/>
+            <wp:effectExtent l="0" t="0" r="0" b="3810"/>
+            <wp:wrapTopAndBottom/>
+            <wp:docPr id="17" name="Grafik 17"/>
+            <wp:cNvGraphicFramePr>
+              <a:graphicFrameLocks xmlns:a="http://schemas.openxmlformats.org/drawingml/2006/main" noChangeAspect="1"/>
+            </wp:cNvGraphicFramePr>
+            <a:graphic xmlns:a="http://schemas.openxmlformats.org/drawingml/2006/main">
+              <a:graphicData uri="http://schemas.openxmlformats.org/drawingml/2006/picture">
+                <pic:pic xmlns:pic="http://schemas.openxmlformats.org/drawingml/2006/picture">
+                  <pic:nvPicPr>
+                    <pic:cNvPr id="0" name="Picture 2"/>
+                    <pic:cNvPicPr>
+                      <a:picLocks noChangeAspect="1" noChangeArrowheads="1"/>
+                    </pic:cNvPicPr>
+                  </pic:nvPicPr>
+                  <pic:blipFill>
+                    <a:blip r:embed="rId26" cstate="print">
+                      <a:extLst>
+                        <a:ext uri="{28A0092B-C50C-407E-A947-70E740481C1C}">
+                          <a14:useLocalDpi xmlns:a14="http://schemas.microsoft.com/office/drawing/2010/main" val="0"/>
+                        </a:ext>
+                      </a:extLst>
+                    </a:blip>
+                    <a:srcRect/>
+                    <a:stretch>
+                      <a:fillRect/>
+                    </a:stretch>
+                  </pic:blipFill>
+                  <pic:spPr bwMode="auto">
+                    <a:xfrm>
+                      <a:off x="0" y="0"/>
+                      <a:ext cx="5753735" cy="2777490"/>
+                    </a:xfrm>
+                    <a:prstGeom prst="rect">
+                      <a:avLst/>
+                    </a:prstGeom>
+                    <a:noFill/>
+                    <a:ln>
+                      <a:noFill/>
+                    </a:ln>
+                  </pic:spPr>
+                </pic:pic>
+              </a:graphicData>
+            </a:graphic>
+            <wp14:sizeRelH relativeFrom="page">
+              <wp14:pctWidth>0</wp14:pctWidth>
+            </wp14:sizeRelH>
+            <wp14:sizeRelV relativeFrom="page">
+              <wp14:pctHeight>0</wp14:pctHeight>
+            </wp14:sizeRelV>
+          </wp:anchor>
+        </w:drawing>
+      </w:r>
+      <w:r>
+        <w:rPr>
+          <w:noProof/>
+        </w:rPr>
+        <w:drawing>
+          <wp:anchor distT="0" distB="0" distL="114300" distR="114300" simplePos="0" relativeHeight="251679744" behindDoc="0" locked="0" layoutInCell="1" allowOverlap="1" wp14:anchorId="0447D1DA" wp14:editId="0145B2D8">
+            <wp:simplePos x="0" y="0"/>
+            <wp:positionH relativeFrom="margin">
+              <wp:align>left</wp:align>
+            </wp:positionH>
+            <wp:positionV relativeFrom="paragraph">
+              <wp:posOffset>617831</wp:posOffset>
+            </wp:positionV>
+            <wp:extent cx="5753735" cy="2777490"/>
+            <wp:effectExtent l="0" t="0" r="0" b="3810"/>
+            <wp:wrapTopAndBottom/>
+            <wp:docPr id="16" name="Grafik 16"/>
+            <wp:cNvGraphicFramePr>
+              <a:graphicFrameLocks xmlns:a="http://schemas.openxmlformats.org/drawingml/2006/main" noChangeAspect="1"/>
+            </wp:cNvGraphicFramePr>
+            <a:graphic xmlns:a="http://schemas.openxmlformats.org/drawingml/2006/main">
+              <a:graphicData uri="http://schemas.openxmlformats.org/drawingml/2006/picture">
+                <pic:pic xmlns:pic="http://schemas.openxmlformats.org/drawingml/2006/picture">
+                  <pic:nvPicPr>
+                    <pic:cNvPr id="0" name="Picture 1"/>
+                    <pic:cNvPicPr>
+                      <a:picLocks noChangeAspect="1" noChangeArrowheads="1"/>
+                    </pic:cNvPicPr>
+                  </pic:nvPicPr>
+                  <pic:blipFill>
+                    <a:blip r:embed="rId27" cstate="print">
+                      <a:extLst>
+                        <a:ext uri="{28A0092B-C50C-407E-A947-70E740481C1C}">
+                          <a14:useLocalDpi xmlns:a14="http://schemas.microsoft.com/office/drawing/2010/main" val="0"/>
+                        </a:ext>
+                      </a:extLst>
+                    </a:blip>
+                    <a:srcRect/>
+                    <a:stretch>
+                      <a:fillRect/>
+                    </a:stretch>
+                  </pic:blipFill>
+                  <pic:spPr bwMode="auto">
+                    <a:xfrm>
+                      <a:off x="0" y="0"/>
+                      <a:ext cx="5753735" cy="2777490"/>
+                    </a:xfrm>
+                    <a:prstGeom prst="rect">
+                      <a:avLst/>
+                    </a:prstGeom>
+                    <a:noFill/>
+                    <a:ln>
+                      <a:noFill/>
+                    </a:ln>
+                  </pic:spPr>
+                </pic:pic>
+              </a:graphicData>
+            </a:graphic>
+            <wp14:sizeRelH relativeFrom="page">
+              <wp14:pctWidth>0</wp14:pctWidth>
+            </wp14:sizeRelH>
+            <wp14:sizeRelV relativeFrom="page">
+              <wp14:pctHeight>0</wp14:pctHeight>
+            </wp14:sizeRelV>
+          </wp:anchor>
+        </w:drawing>
+      </w:r>
+      <w:r>
+        <w:t xml:space="preserve">Das bedeutet, dass das Netz anfangs „dumm“ ist und seine Entscheidungen zufällig trifft. Je öfter es aber </w:t>
+      </w:r>
+      <w:r>
+        <w:t>trainiert</w:t>
+      </w:r>
+      <w:r>
+        <w:t>, desto besser werden die Ergebnisse.</w:t>
+      </w:r>
+      <w:r>
+        <w:rPr>
+          <w:noProof/>
+        </w:rPr>
+        <w:t xml:space="preserve"> </w:t>
+      </w:r>
+    </w:p>
+    <w:p/>
+    <w:p/>
+    <w:p>
+      <w:pPr>
+        <w:tabs>
+          <w:tab w:val="left" w:pos="2011"/>
+        </w:tabs>
+      </w:pPr>
+    </w:p>
+    <w:p>
+      <w:pPr>
+        <w:pStyle w:val="berschrift1"/>
+        <w:numPr>
+          <w:ilvl w:val="0"/>
+          <w:numId w:val="8"/>
+        </w:numPr>
+      </w:pPr>
+      <w:bookmarkStart w:id="38" w:name="_Toc24910780"/>
+      <w:r>
+        <w:lastRenderedPageBreak/>
+        <w:t>Wie lernt ein ANN</w:t>
+      </w:r>
+      <w:bookmarkEnd w:id="38"/>
+    </w:p>
+    <w:p>
+      <w:pPr>
+        <w:pStyle w:val="berschrift2"/>
+      </w:pPr>
+      <w:bookmarkStart w:id="39" w:name="_Toc24910781"/>
+      <w:r>
+        <w:t>7.1 Was ist eine Epoche?</w:t>
+      </w:r>
+      <w:bookmarkEnd w:id="39"/>
+    </w:p>
+    <w:p>
+      <w:r>
+        <w:rPr>
+          <w:noProof/>
+          <w:sz w:val="24"/>
+        </w:rPr>
+        <mc:AlternateContent>
+          <mc:Choice Requires="wps">
+            <w:drawing>
+              <wp:anchor distT="45720" distB="45720" distL="114300" distR="114300" simplePos="0" relativeHeight="251682816" behindDoc="0" locked="0" layoutInCell="1" allowOverlap="1" wp14:anchorId="20BB9A4A" wp14:editId="62F76B43">
+                <wp:simplePos x="0" y="0"/>
+                <wp:positionH relativeFrom="margin">
+                  <wp:align>left</wp:align>
+                </wp:positionH>
+                <wp:positionV relativeFrom="paragraph">
+                  <wp:posOffset>646586</wp:posOffset>
+                </wp:positionV>
+                <wp:extent cx="5696585" cy="476885"/>
+                <wp:effectExtent l="0" t="0" r="18415" b="18415"/>
+                <wp:wrapSquare wrapText="bothSides"/>
+                <wp:docPr id="18" name="Textfeld 2"/>
+                <wp:cNvGraphicFramePr>
+                  <a:graphicFrameLocks xmlns:a="http://schemas.openxmlformats.org/drawingml/2006/main"/>
+                </wp:cNvGraphicFramePr>
+                <a:graphic xmlns:a="http://schemas.openxmlformats.org/drawingml/2006/main">
+                  <a:graphicData uri="http://schemas.microsoft.com/office/word/2010/wordprocessingShape">
+                    <wps:wsp>
+                      <wps:cNvSpPr txBox="1">
+                        <a:spLocks noChangeArrowheads="1"/>
+                      </wps:cNvSpPr>
+                      <wps:spPr bwMode="auto">
+                        <a:xfrm>
+                          <a:off x="0" y="0"/>
+                          <a:ext cx="5696585" cy="476885"/>
+                        </a:xfrm>
+                        <a:prstGeom prst="rect">
+                          <a:avLst/>
+                        </a:prstGeom>
+                        <a:solidFill>
+                          <a:srgbClr val="FFFFFF"/>
+                        </a:solidFill>
+                        <a:ln w="9525">
+                          <a:solidFill>
+                            <a:srgbClr val="000000"/>
+                          </a:solidFill>
+                          <a:miter lim="800000"/>
+                          <a:headEnd/>
+                          <a:tailEnd/>
+                        </a:ln>
+                      </wps:spPr>
+                      <wps:txbx>
+                        <w:txbxContent>
+                          <w:p>
+                            <w:r>
+                              <w:t>Eine Epoche bezieht sich auf einen einzigen Durchlauf des gesamten Datensatzes während des Trainings</w:t>
+                            </w:r>
+                          </w:p>
+                        </w:txbxContent>
+                      </wps:txbx>
+                      <wps:bodyPr rot="0" vert="horz" wrap="square" lIns="91440" tIns="45720" rIns="91440" bIns="45720" anchor="t" anchorCtr="0">
+                        <a:noAutofit/>
+                      </wps:bodyPr>
+                    </wps:wsp>
+                  </a:graphicData>
+                </a:graphic>
+                <wp14:sizeRelH relativeFrom="margin">
+                  <wp14:pctWidth>0</wp14:pctWidth>
+                </wp14:sizeRelH>
+                <wp14:sizeRelV relativeFrom="margin">
+                  <wp14:pctHeight>0</wp14:pctHeight>
+                </wp14:sizeRelV>
+              </wp:anchor>
+            </w:drawing>
+          </mc:Choice>
+          <mc:Fallback>
+            <w:pict>
+              <v:shape w14:anchorId="20BB9A4A" id="_x0000_s1030" type="#_x0000_t202" style="position:absolute;margin-left:0;margin-top:50.9pt;width:448.55pt;height:37.55pt;z-index:251682816;visibility:visible;mso-wrap-style:square;mso-width-percent:0;mso-height-percent:0;mso-wrap-distance-left:9pt;mso-wrap-distance-top:3.6pt;mso-wrap-distance-right:9pt;mso-wrap-distance-bottom:3.6pt;mso-position-horizontal:left;mso-position-horizontal-relative:margin;mso-position-vertical:absolute;mso-position-vertical-relative:text;mso-width-percent:0;mso-height-percent:0;mso-width-relative:margin;mso-height-relative:margin;v-text-anchor:top" o:gfxdata="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">
+                <v:textbox>
+                  <w:txbxContent>
+                    <w:p>
+                      <w:r>
+                        <w:t>Eine Epoche bezieht sich auf einen einzigen Durchlauf des gesamten Datensatzes während des Trainings</w:t>
+                      </w:r>
+                    </w:p>
+                  </w:txbxContent>
+                </v:textbox>
+                <w10:wrap type="square" anchorx="margin"/>
+              </v:shape>
+            </w:pict>
+          </mc:Fallback>
+        </mc:AlternateContent>
+      </w:r>
+      <w:r>
+        <w:t xml:space="preserve">Im letzten Kapitel hast du über den Lernprozess erfahren und gesehen, dass </w:t>
+      </w:r>
+      <w:r>
+        <w:t>jeder Datenpunkt, der für das Training verwendet wird, durch das Netzwerk gejagt wird. Sobald wir alle Datenpunkte in unserem Datensatz durch das Netz gejagt haben, sprechen wir von einer abgeschlossenen Epoche.</w:t>
+      </w:r>
+    </w:p>
+    <w:p>
+      <w:r>
+        <w:t>Beachte, dass es viele Epochen im Trainingsprozess gibt.</w:t>
+      </w:r>
+    </w:p>
+    <w:p>
+      <w:pPr>
+        <w:pStyle w:val="berschrift2"/>
+      </w:pPr>
+      <w:bookmarkStart w:id="40" w:name="_Toc24910782"/>
+      <w:r>
+        <w:t>7.2 Was bedeutet es zu lernen?</w:t>
+      </w:r>
+      <w:bookmarkEnd w:id="40"/>
+      <w:r>
+        <w:t xml:space="preserve"> </w:t>
+      </w:r>
+    </w:p>
+    <w:p>
+      <w:r>
+        <w:t xml:space="preserve">Wenn ein Netz initialisiert wird, werden die Gewichte zufällig gesetzt. Sobald wir eine Ausgabe erhalten, kann der </w:t>
+      </w:r>
+      <w:proofErr w:type="spellStart"/>
+      <w:r>
+        <w:t>loss</w:t>
+      </w:r>
+      <w:proofErr w:type="spellEnd"/>
+      <w:r>
+        <w:t xml:space="preserve"> für diese spezifische Aufgabe berechnet werden, indem man sich die Differenz aus Vorhersage und echten (gelabelten) Wert nimmt.  </w:t>
+      </w:r>
+    </w:p>
+    <w:p>
+      <w:pPr>
+        <w:pStyle w:val="berschrift3"/>
+      </w:pPr>
+      <w:bookmarkStart w:id="41" w:name="_Toc24910783"/>
+      <w:r>
+        <w:t xml:space="preserve">7.2.1 Gradient der </w:t>
+      </w:r>
+      <w:proofErr w:type="spellStart"/>
+      <w:r>
+        <w:t>loss</w:t>
+      </w:r>
+      <w:proofErr w:type="spellEnd"/>
+      <w:r>
+        <w:t xml:space="preserve"> </w:t>
+      </w:r>
+      <w:proofErr w:type="spellStart"/>
+      <w:r>
+        <w:t>function</w:t>
+      </w:r>
+      <w:bookmarkEnd w:id="41"/>
+      <w:proofErr w:type="spellEnd"/>
+    </w:p>
+    <w:p>
+      <w:r>
+        <w:t xml:space="preserve">Nachdem der </w:t>
+      </w:r>
+      <w:proofErr w:type="spellStart"/>
+      <w:r>
+        <w:t>loss</w:t>
+      </w:r>
+      <w:proofErr w:type="spellEnd"/>
+      <w:r>
+        <w:t xml:space="preserve"> berechnet wurde, wird der Gradient von </w:t>
+      </w:r>
+      <w:proofErr w:type="spellStart"/>
+      <w:r>
+        <w:t>von</w:t>
+      </w:r>
+      <w:proofErr w:type="spellEnd"/>
+      <w:r>
+        <w:t xml:space="preserve"> diesem </w:t>
+      </w:r>
+      <w:proofErr w:type="spellStart"/>
+      <w:r>
+        <w:t>loss</w:t>
+      </w:r>
+      <w:proofErr w:type="spellEnd"/>
+      <w:r>
+        <w:t xml:space="preserve"> mit Rücksichtnahme auf jedes der Gewichte berechnet. Es ist zu beachten, dass Gradient nur ein Wort für die Ableitung einer Funktion aus mehrer</w:t>
+      </w:r>
+      <w:r>
+        <w:t>en Variablen ist.</w:t>
+      </w:r>
+    </w:p>
+    <w:p>
+      <w:r>
+        <w:t>Fahren wir mit dieser Erklärung fort und konzentrieren uns nur auf die Gewichte im Netz.</w:t>
+      </w:r>
+    </w:p>
+    <w:p>
+      <w:r>
+        <w:t xml:space="preserve">An diesem Punkt angelangt, haben wir den </w:t>
+      </w:r>
+      <w:proofErr w:type="spellStart"/>
+      <w:r>
+        <w:t>loss</w:t>
+      </w:r>
+      <w:proofErr w:type="spellEnd"/>
+      <w:r>
+        <w:t xml:space="preserve"> eines einzelnen Outputs berechnet.</w:t>
+      </w:r>
+      <w:r>
+        <w:t xml:space="preserve"> Nun berechnen wir den Gradienten von diesem </w:t>
+      </w:r>
+      <w:proofErr w:type="spellStart"/>
+      <w:r>
+        <w:t>loss</w:t>
+      </w:r>
+      <w:proofErr w:type="spellEnd"/>
+      <w:r>
+        <w:t xml:space="preserve"> mit Rücksichtnahme auf unser einzelnes, gewähltes Gewicht. Diese Berechnung wird durchgeführt mithilfe einer Technik namens </w:t>
+      </w:r>
+      <w:proofErr w:type="spellStart"/>
+      <w:r>
+        <w:t>backpropagation</w:t>
+      </w:r>
+      <w:proofErr w:type="spellEnd"/>
+      <w:r>
+        <w:t>. Backpropagation behandeln wir später.</w:t>
+      </w:r>
+    </w:p>
+    <w:p>
+      <w:r>
+        <w:t xml:space="preserve">Wenn wir einmal den Wert des Gradienten unserer </w:t>
+      </w:r>
+      <w:proofErr w:type="spellStart"/>
+      <w:r>
+        <w:t>loss</w:t>
+      </w:r>
+      <w:proofErr w:type="spellEnd"/>
+      <w:r>
+        <w:t xml:space="preserve"> </w:t>
+      </w:r>
+      <w:proofErr w:type="spellStart"/>
+      <w:r>
+        <w:t>function</w:t>
+      </w:r>
+      <w:proofErr w:type="spellEnd"/>
+      <w:r>
+        <w:t xml:space="preserve"> haben, können wir diesen Wert benutzen, um unser Gewicht upzudaten. Der Gradient sagt uns, in welche Richtung sich der Verlust auf das Minimum bewegt. Unsere Aufgabe ist es das Gewicht in die Richtung zu bewegen, die den Verlust senkt.</w:t>
+      </w:r>
+    </w:p>
+    <w:p>
+      <w:pPr>
+        <w:pStyle w:val="berschrift3"/>
+      </w:pPr>
+      <w:bookmarkStart w:id="42" w:name="_Toc24910784"/>
+      <w:r>
+        <w:t xml:space="preserve">7.2.2 </w:t>
+      </w:r>
+      <w:proofErr w:type="spellStart"/>
+      <w:r>
+        <w:t>Lernrate</w:t>
+      </w:r>
+      <w:bookmarkEnd w:id="42"/>
+      <w:proofErr w:type="spellEnd"/>
+    </w:p>
+    <w:p>
+      <w:r>
+        <w:rPr>
+          <w:noProof/>
+          <w:sz w:val="24"/>
+        </w:rPr>
+        <mc:AlternateContent>
+          <mc:Choice Requires="wps">
+            <w:drawing>
+              <wp:anchor distT="45720" distB="45720" distL="114300" distR="114300" simplePos="0" relativeHeight="251684864" behindDoc="0" locked="0" layoutInCell="1" allowOverlap="1" wp14:anchorId="4B862C5C" wp14:editId="092FCF1D">
+                <wp:simplePos x="0" y="0"/>
+                <wp:positionH relativeFrom="margin">
+                  <wp:align>left</wp:align>
+                </wp:positionH>
+                <wp:positionV relativeFrom="paragraph">
+                  <wp:posOffset>425103</wp:posOffset>
+                </wp:positionV>
+                <wp:extent cx="5696585" cy="267335"/>
+                <wp:effectExtent l="0" t="0" r="18415" b="18415"/>
+                <wp:wrapSquare wrapText="bothSides"/>
+                <wp:docPr id="22" name="Textfeld 2"/>
+                <wp:cNvGraphicFramePr>
+                  <a:graphicFrameLocks xmlns:a="http://schemas.openxmlformats.org/drawingml/2006/main"/>
+                </wp:cNvGraphicFramePr>
+                <a:graphic xmlns:a="http://schemas.openxmlformats.org/drawingml/2006/main">
+                  <a:graphicData uri="http://schemas.microsoft.com/office/word/2010/wordprocessingShape">
+                    <wps:wsp>
+                      <wps:cNvSpPr txBox="1">
+                        <a:spLocks noChangeArrowheads="1"/>
+                      </wps:cNvSpPr>
+                      <wps:spPr bwMode="auto">
+                        <a:xfrm>
+                          <a:off x="0" y="0"/>
+                          <a:ext cx="5696585" cy="267418"/>
+                        </a:xfrm>
+                        <a:prstGeom prst="rect">
+                          <a:avLst/>
+                        </a:prstGeom>
+                        <a:solidFill>
+                          <a:srgbClr val="FFFFFF"/>
+                        </a:solidFill>
+                        <a:ln w="9525">
+                          <a:solidFill>
+                            <a:srgbClr val="000000"/>
+                          </a:solidFill>
+                          <a:miter lim="800000"/>
+                          <a:headEnd/>
+                          <a:tailEnd/>
+                        </a:ln>
+                      </wps:spPr>
+                      <wps:txbx>
+                        <w:txbxContent>
+                          <w:p>
+                            <w:r>
+                              <w:t xml:space="preserve">Die </w:t>
+                            </w:r>
+                            <w:proofErr w:type="spellStart"/>
+                            <w:r>
+                              <w:t>Lernrate</w:t>
+                            </w:r>
+                            <w:proofErr w:type="spellEnd"/>
+                            <w:r>
+                              <w:t xml:space="preserve"> sagt uns, wie große Schritte wir in die Richtung des Minimums gehen. </w:t>
+                            </w:r>
+                          </w:p>
+                        </w:txbxContent>
+                      </wps:txbx>
+                      <wps:bodyPr rot="0" vert="horz" wrap="square" lIns="91440" tIns="45720" rIns="91440" bIns="45720" anchor="t" anchorCtr="0">
+                        <a:noAutofit/>
+                      </wps:bodyPr>
+                    </wps:wsp>
+                  </a:graphicData>
+                </a:graphic>
+                <wp14:sizeRelH relativeFrom="margin">
+                  <wp14:pctWidth>0</wp14:pctWidth>
+                </wp14:sizeRelH>
+                <wp14:sizeRelV relativeFrom="margin">
+                  <wp14:pctHeight>0</wp14:pctHeight>
+                </wp14:sizeRelV>
+              </wp:anchor>
+            </w:drawing>
+          </mc:Choice>
+          <mc:Fallback>
+            <w:pict>
+              <v:shape w14:anchorId="4B862C5C" id="_x0000_s1031" type="#_x0000_t202" style="position:absolute;margin-left:0;margin-top:33.45pt;width:448.55pt;height:21.05pt;z-index:251684864;visibility:visible;mso-wrap-style:square;mso-width-percent:0;mso-height-percent:0;mso-wrap-distance-left:9pt;mso-wrap-distance-top:3.6pt;mso-wrap-distance-right:9pt;mso-wrap-distance-bottom:3.6pt;mso-position-horizontal:left;mso-position-horizontal-relative:margin;mso-position-vertical:absolute;mso-position-vertical-relative:text;mso-width-percent:0;mso-height-percent:0;mso-width-relative:margin;mso-height-relative:margin;v-text-anchor:top" o:gfxdata="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">
+                <v:textbox>
+                  <w:txbxContent>
+                    <w:p>
+                      <w:r>
+                        <w:t xml:space="preserve">Die </w:t>
+                      </w:r>
+                      <w:proofErr w:type="spellStart"/>
+                      <w:r>
+                        <w:t>Lernrate</w:t>
+                      </w:r>
+                      <w:proofErr w:type="spellEnd"/>
+                      <w:r>
+                        <w:t xml:space="preserve"> sagt uns, wie große Schritte wir in die Richtung des Minimums gehen. </w:t>
+                      </w:r>
+                    </w:p>
+                  </w:txbxContent>
+                </v:textbox>
+                <w10:wrap type="square" anchorx="margin"/>
+              </v:shape>
+            </w:pict>
+          </mc:Fallback>
+        </mc:AlternateContent>
+      </w:r>
+      <w:r>
+        <w:t xml:space="preserve">Danach multiplizieren wir den </w:t>
+      </w:r>
+      <w:proofErr w:type="spellStart"/>
+      <w:r>
+        <w:t>Gradientenwert</w:t>
+      </w:r>
+      <w:proofErr w:type="spellEnd"/>
+      <w:r>
+        <w:t xml:space="preserve"> mit etwas </w:t>
+      </w:r>
+      <w:proofErr w:type="spellStart"/>
+      <w:r>
+        <w:t>names</w:t>
+      </w:r>
+      <w:proofErr w:type="spellEnd"/>
+      <w:r>
+        <w:t xml:space="preserve"> </w:t>
+      </w:r>
+      <w:proofErr w:type="spellStart"/>
+      <w:r>
+        <w:t>learning</w:t>
+      </w:r>
+      <w:proofErr w:type="spellEnd"/>
+      <w:r>
+        <w:t xml:space="preserve"> rate (= </w:t>
+      </w:r>
+      <w:proofErr w:type="spellStart"/>
+      <w:r>
+        <w:t>Lernrate</w:t>
+      </w:r>
+      <w:proofErr w:type="spellEnd"/>
+      <w:r>
+        <w:t xml:space="preserve">).  Eine </w:t>
+      </w:r>
+      <w:proofErr w:type="spellStart"/>
+      <w:r>
+        <w:t>Lernrate</w:t>
+      </w:r>
+      <w:proofErr w:type="spellEnd"/>
+      <w:r>
+        <w:t xml:space="preserve"> ist eine kleine Nummer die gewöhnlich zwi</w:t>
+      </w:r>
+      <w:r>
+        <w:t>s</w:t>
+      </w:r>
+      <w:r>
+        <w:t>chen 0.01 und 0.0001 liegt.</w:t>
+      </w:r>
+    </w:p>
+    <w:p>
+      <w:r>
+        <w:t xml:space="preserve">Näheres über die </w:t>
+      </w:r>
+      <w:proofErr w:type="spellStart"/>
+      <w:r>
+        <w:t>Lernrate</w:t>
+      </w:r>
+      <w:proofErr w:type="spellEnd"/>
+      <w:r>
+        <w:t xml:space="preserve"> erfährst du später.</w:t>
+      </w:r>
+    </w:p>
+    <w:p>
+      <w:pPr>
+        <w:pStyle w:val="berschrift3"/>
+      </w:pPr>
+      <w:bookmarkStart w:id="43" w:name="_Toc24910785"/>
+      <w:r>
+        <w:t>7.2.3 Aktualisierung der Gewichte</w:t>
+      </w:r>
+      <w:bookmarkEnd w:id="43"/>
+    </w:p>
+    <w:p>
+      <w:r>
+        <w:t xml:space="preserve">Das neue Gewicht entsteht also dadurch, dass wir den Gradienten mit der </w:t>
+      </w:r>
+      <w:proofErr w:type="spellStart"/>
+      <w:r>
+        <w:t>Lernrate</w:t>
+      </w:r>
+      <w:proofErr w:type="spellEnd"/>
+      <w:r>
+        <w:t xml:space="preserve"> multiplizieren und dieses Produkt dann vom alten Gewicht abziehen</w:t>
+      </w:r>
+    </w:p>
+    <w:p>
+      <w:pPr>
+        <w:jc w:val="center"/>
+      </w:pPr>
+      <w:r>
+        <w:t>neues Gewicht = altes Gewicht – (</w:t>
+      </w:r>
+      <w:proofErr w:type="spellStart"/>
+      <w:r>
+        <w:t>Lernrate</w:t>
+      </w:r>
+      <w:proofErr w:type="spellEnd"/>
+      <w:r>
+        <w:t xml:space="preserve"> * Gradient)</w:t>
+      </w:r>
+    </w:p>
+    <w:p>
+      <w:r>
+        <w:t>Bis jetzt</w:t>
+      </w:r>
+      <w:r>
+        <w:t xml:space="preserve"> konzentrierten wir uns nur auf ein einzelnes Gewicht um das Konzept zu erklären</w:t>
+      </w:r>
+      <w:r>
+        <w:t>, dieser Prozess aber geschieht mit jedem der Gewichte, wenn Daten durchlaufen.</w:t>
+      </w:r>
+    </w:p>
+    <w:p>
+      <w:r>
+        <w:t xml:space="preserve">Der einzige Unterschied besteht darin, dass wenn der Gradient der </w:t>
+      </w:r>
+      <w:proofErr w:type="spellStart"/>
+      <w:r>
+        <w:t>loss</w:t>
+      </w:r>
+      <w:proofErr w:type="spellEnd"/>
+      <w:r>
+        <w:t xml:space="preserve"> </w:t>
+      </w:r>
+      <w:proofErr w:type="spellStart"/>
+      <w:r>
+        <w:t>function</w:t>
+      </w:r>
+      <w:proofErr w:type="spellEnd"/>
+      <w:r>
+        <w:t xml:space="preserve"> berechnet wird, der Wert des Gradienten bei jedem Gewicht verschieden sein wird, da der Gradient für jedes Gewicht berechnet wird. </w:t>
+      </w:r>
+    </w:p>
+    <w:p>
+      <w:r>
+        <w:lastRenderedPageBreak/>
+        <w:t xml:space="preserve">Stell dir nun vor, dass alle diese Gewichte schrittweise mit jeder Epoche aktualisiert werden. Die Gewichte werden zunehmend näher and den </w:t>
+      </w:r>
+      <w:proofErr w:type="spellStart"/>
+      <w:r>
+        <w:t>Optimalwert</w:t>
+      </w:r>
+      <w:proofErr w:type="spellEnd"/>
+      <w:r>
+        <w:t xml:space="preserve"> kommen während SGD die </w:t>
+      </w:r>
+      <w:proofErr w:type="spellStart"/>
+      <w:r>
+        <w:t>loss</w:t>
+      </w:r>
+      <w:proofErr w:type="spellEnd"/>
+      <w:r>
+        <w:t xml:space="preserve"> </w:t>
+      </w:r>
+      <w:proofErr w:type="spellStart"/>
+      <w:r>
+        <w:t>function</w:t>
+      </w:r>
+      <w:proofErr w:type="spellEnd"/>
+      <w:r>
+        <w:t xml:space="preserve"> minimiert. </w:t>
+      </w:r>
+    </w:p>
+    <w:p>
+      <w:pPr>
+        <w:pStyle w:val="berschrift3"/>
+      </w:pPr>
+      <w:bookmarkStart w:id="44" w:name="_Toc24910786"/>
+      <w:r>
+        <w:t>7.2.3</w:t>
+      </w:r>
+      <w:r>
+        <w:t xml:space="preserve"> Das Netz lernt :)</w:t>
+      </w:r>
+      <w:bookmarkEnd w:id="44"/>
+    </w:p>
+    <w:p>
+      <w:r>
+        <w:t xml:space="preserve">Dieses aktualisieren der Gewichte ist im Wesentlichen das, was gemeint wird, wenn gesagt wird, dass das Netz lernt. Es lernt welche Werte jedem Gewicht zuzuordnen sind basierend darauf, wie sich diese schrittweisen Änderungen auf die </w:t>
+      </w:r>
+      <w:proofErr w:type="spellStart"/>
+      <w:r>
+        <w:t>loss</w:t>
+      </w:r>
+      <w:proofErr w:type="spellEnd"/>
+      <w:r>
+        <w:t xml:space="preserve"> </w:t>
+      </w:r>
+      <w:proofErr w:type="spellStart"/>
+      <w:r>
+        <w:t>function</w:t>
+      </w:r>
+      <w:proofErr w:type="spellEnd"/>
+      <w:r>
+        <w:t xml:space="preserve"> auswirken</w:t>
+      </w:r>
+    </w:p>
+    <w:p>
+      <w:pPr>
+        <w:pStyle w:val="berschrift2"/>
+      </w:pPr>
+      <w:r>
+        <w:t>7.3 Training in Keras</w:t>
+      </w:r>
+    </w:p>
+    <w:p>
+      <w:r>
+        <w:t xml:space="preserve">Wenn wir ein Netz trainieren wollen, müssen wir als erstes das Netz bauen. (Wer </w:t>
+      </w:r>
+      <w:proofErr w:type="spellStart"/>
+      <w:r>
+        <w:t>hätt’s</w:t>
+      </w:r>
+      <w:proofErr w:type="spellEnd"/>
+      <w:r>
+        <w:t xml:space="preserve"> gedacht)</w:t>
+      </w:r>
+    </w:p>
+    <w:p>
+      <w:r>
+        <w:t>Als erstes müssen die benötigten Klassen importiert werden:</w:t>
+      </w:r>
+    </w:p>
+    <w:p>
+      <w:pPr>
+        <w:rPr>
+          <w:color w:val="FF0000"/>
+        </w:rPr>
+      </w:pPr>
+      <w:r>
+        <w:rPr>
+          <w:color w:val="FF0000"/>
+        </w:rPr>
+        <w:t>/Platzhalter</w:t>
+      </w:r>
+      <w:r>
+        <w:rPr>
+          <w:color w:val="FF0000"/>
+        </w:rPr>
+        <w:t xml:space="preserve"> (</w:t>
+      </w:r>
+      <w:proofErr w:type="spellStart"/>
+      <w:r>
+        <w:rPr>
+          <w:color w:val="FF0000"/>
+        </w:rPr>
+        <w:t>windows</w:t>
+      </w:r>
+      <w:proofErr w:type="spellEnd"/>
+      <w:r>
+        <w:rPr>
+          <w:color w:val="FF0000"/>
+        </w:rPr>
+        <w:t xml:space="preserve"> </w:t>
+      </w:r>
+      <w:proofErr w:type="spellStart"/>
+      <w:r>
+        <w:rPr>
+          <w:color w:val="FF0000"/>
+        </w:rPr>
+        <w:t>mocht</w:t>
+      </w:r>
+      <w:proofErr w:type="spellEnd"/>
+      <w:r>
+        <w:rPr>
+          <w:color w:val="FF0000"/>
+        </w:rPr>
+        <w:t xml:space="preserve"> in da </w:t>
+      </w:r>
+      <w:proofErr w:type="spellStart"/>
+      <w:r>
+        <w:rPr>
+          <w:color w:val="FF0000"/>
+        </w:rPr>
+        <w:t>vm</w:t>
+      </w:r>
+      <w:proofErr w:type="spellEnd"/>
+      <w:r>
+        <w:rPr>
+          <w:color w:val="FF0000"/>
+        </w:rPr>
+        <w:t xml:space="preserve"> </w:t>
+      </w:r>
+      <w:proofErr w:type="spellStart"/>
+      <w:r>
+        <w:rPr>
+          <w:color w:val="FF0000"/>
+        </w:rPr>
+        <w:t>updates</w:t>
+      </w:r>
+      <w:proofErr w:type="spellEnd"/>
+      <w:proofErr w:type="gramStart"/>
+      <w:r>
+        <w:rPr>
+          <w:color w:val="FF0000"/>
+        </w:rPr>
+        <w:t>…)</w:t>
+      </w:r>
+      <w:r>
+        <w:rPr>
+          <w:color w:val="FF0000"/>
+        </w:rPr>
+        <w:t>\</w:t>
+      </w:r>
+      <w:proofErr w:type="gramEnd"/>
+    </w:p>
+    <w:p>
+      <w:r>
+        <w:t>Als nächstes definieren wir uns unser Netz:</w:t>
+      </w:r>
+    </w:p>
+    <w:p>
+      <w:pPr>
+        <w:rPr>
+          <w:color w:val="FF0000"/>
+        </w:rPr>
+      </w:pPr>
+      <w:r>
+        <w:rPr>
+          <w:color w:val="FF0000"/>
+        </w:rPr>
+        <w:t>/Platzhalter (</w:t>
+      </w:r>
+      <w:proofErr w:type="spellStart"/>
+      <w:r>
+        <w:rPr>
+          <w:color w:val="FF0000"/>
+        </w:rPr>
+        <w:t>windows</w:t>
+      </w:r>
+      <w:proofErr w:type="spellEnd"/>
+      <w:r>
+        <w:rPr>
+          <w:color w:val="FF0000"/>
+        </w:rPr>
+        <w:t xml:space="preserve"> </w:t>
+      </w:r>
+      <w:proofErr w:type="spellStart"/>
+      <w:r>
+        <w:rPr>
+          <w:color w:val="FF0000"/>
+        </w:rPr>
+        <w:t>mocht</w:t>
+      </w:r>
+      <w:proofErr w:type="spellEnd"/>
+      <w:r>
+        <w:rPr>
+          <w:color w:val="FF0000"/>
+        </w:rPr>
+        <w:t xml:space="preserve"> in da </w:t>
+      </w:r>
+      <w:proofErr w:type="spellStart"/>
+      <w:r>
+        <w:rPr>
+          <w:color w:val="FF0000"/>
+        </w:rPr>
+        <w:t>vm</w:t>
+      </w:r>
+      <w:proofErr w:type="spellEnd"/>
+      <w:r>
+        <w:rPr>
+          <w:color w:val="FF0000"/>
+        </w:rPr>
+        <w:t xml:space="preserve"> </w:t>
+      </w:r>
+      <w:proofErr w:type="spellStart"/>
+      <w:r>
+        <w:rPr>
+          <w:color w:val="FF0000"/>
+        </w:rPr>
+        <w:t>updates</w:t>
+      </w:r>
+      <w:proofErr w:type="spellEnd"/>
+      <w:proofErr w:type="gramStart"/>
+      <w:r>
+        <w:rPr>
+          <w:color w:val="FF0000"/>
+        </w:rPr>
+        <w:t>…)\</w:t>
+      </w:r>
+      <w:proofErr w:type="gramEnd"/>
+    </w:p>
+    <w:p>
+      <w:r>
+        <w:t>Bevor wir es trainieren, müssen wir unser Netz Kompilieren:</w:t>
+      </w:r>
+    </w:p>
+    <w:p>
+      <w:pPr>
+        <w:rPr>
+          <w:color w:val="FF0000"/>
+        </w:rPr>
+      </w:pPr>
+      <w:r>
+        <w:rPr>
+          <w:color w:val="FF0000"/>
+        </w:rPr>
+        <w:t>/Platzhalter (</w:t>
+      </w:r>
+      <w:proofErr w:type="spellStart"/>
+      <w:r>
+        <w:rPr>
+          <w:color w:val="FF0000"/>
+        </w:rPr>
+        <w:t>windows</w:t>
+      </w:r>
+      <w:proofErr w:type="spellEnd"/>
+      <w:r>
+        <w:rPr>
+          <w:color w:val="FF0000"/>
+        </w:rPr>
+        <w:t xml:space="preserve"> </w:t>
+      </w:r>
+      <w:proofErr w:type="spellStart"/>
+      <w:r>
+        <w:rPr>
+          <w:color w:val="FF0000"/>
+        </w:rPr>
+        <w:t>mocht</w:t>
+      </w:r>
+      <w:proofErr w:type="spellEnd"/>
+      <w:r>
+        <w:rPr>
+          <w:color w:val="FF0000"/>
+        </w:rPr>
+        <w:t xml:space="preserve"> in da </w:t>
+      </w:r>
+      <w:proofErr w:type="spellStart"/>
+      <w:r>
+        <w:rPr>
+          <w:color w:val="FF0000"/>
+        </w:rPr>
+        <w:t>vm</w:t>
+      </w:r>
+      <w:proofErr w:type="spellEnd"/>
+      <w:r>
+        <w:rPr>
+          <w:color w:val="FF0000"/>
+        </w:rPr>
+        <w:t xml:space="preserve"> </w:t>
+      </w:r>
+      <w:proofErr w:type="spellStart"/>
+      <w:r>
+        <w:rPr>
+          <w:color w:val="FF0000"/>
+        </w:rPr>
+        <w:t>updates</w:t>
+      </w:r>
+      <w:proofErr w:type="spellEnd"/>
+      <w:proofErr w:type="gramStart"/>
+      <w:r>
+        <w:rPr>
+          <w:color w:val="FF0000"/>
+        </w:rPr>
+        <w:t>…)\</w:t>
+      </w:r>
+      <w:proofErr w:type="gramEnd"/>
+    </w:p>
+    <w:p>
+      <w:r>
+        <w:t xml:space="preserve">Wir übergeben der </w:t>
+      </w:r>
+      <w:proofErr w:type="spellStart"/>
+      <w:proofErr w:type="gramStart"/>
+      <w:r>
+        <w:rPr>
+          <w:rFonts w:ascii="Courier New" w:hAnsi="Courier New" w:cs="Courier New"/>
+        </w:rPr>
+        <w:t>compile</w:t>
+      </w:r>
+      <w:proofErr w:type="spellEnd"/>
+      <w:r>
+        <w:rPr>
+          <w:rFonts w:ascii="Courier New" w:hAnsi="Courier New" w:cs="Courier New"/>
+        </w:rPr>
+        <w:t>(</w:t>
+      </w:r>
+      <w:proofErr w:type="gramEnd"/>
+      <w:r>
+        <w:rPr>
+          <w:rFonts w:ascii="Courier New" w:hAnsi="Courier New" w:cs="Courier New"/>
+        </w:rPr>
+        <w:t>)</w:t>
+      </w:r>
+      <w:r>
+        <w:t xml:space="preserve"> Funktion den optimier, die </w:t>
+      </w:r>
+      <w:proofErr w:type="spellStart"/>
+      <w:r>
+        <w:t>loss</w:t>
+      </w:r>
+      <w:proofErr w:type="spellEnd"/>
+      <w:r>
+        <w:t xml:space="preserve"> </w:t>
+      </w:r>
+      <w:proofErr w:type="spellStart"/>
+      <w:r>
+        <w:t>function</w:t>
+      </w:r>
+      <w:proofErr w:type="spellEnd"/>
+      <w:r>
+        <w:t xml:space="preserve"> und die Metriken die wir sehen wollen. Beachte, dass der </w:t>
+      </w:r>
+      <w:proofErr w:type="spellStart"/>
+      <w:r>
+        <w:t>optimizer</w:t>
+      </w:r>
+      <w:proofErr w:type="spellEnd"/>
+      <w:r>
+        <w:t xml:space="preserve"> den wir hier spezifiziert haben „Adam heißt“. Adam ist eine variante des SGD. In dem </w:t>
+      </w:r>
+      <w:r>
+        <w:rPr>
+          <w:rFonts w:ascii="Courier New" w:hAnsi="Courier New" w:cs="Courier New"/>
+        </w:rPr>
+        <w:t>Adam</w:t>
+      </w:r>
+      <w:r>
+        <w:t xml:space="preserve"> Konstruktor spezifizieren wir die </w:t>
+      </w:r>
+      <w:proofErr w:type="spellStart"/>
+      <w:r>
+        <w:t>Lernrate</w:t>
+      </w:r>
+      <w:proofErr w:type="spellEnd"/>
+      <w:r>
+        <w:t xml:space="preserve">. In dem Fall ist die </w:t>
+      </w:r>
+      <w:proofErr w:type="spellStart"/>
+      <w:r>
+        <w:t>Lernrate</w:t>
+      </w:r>
+      <w:proofErr w:type="spellEnd"/>
+      <w:r>
+        <w:t xml:space="preserve"> 0.0001.</w:t>
+      </w:r>
+    </w:p>
+    <w:p>
+      <w:r>
+        <w:t>Schließlich passen wir unser Netz an die Daten an. Das Anpassen des Netzes an die Daten bedeutet, das Netz auf diese Daten zu trainieren. Das tun wir mit folgendem Code:</w:t>
+      </w:r>
+    </w:p>
+    <w:p>
+      <w:pPr>
+        <w:rPr>
+          <w:color w:val="FF0000"/>
+        </w:rPr>
+      </w:pPr>
+      <w:r>
+        <w:rPr>
+          <w:color w:val="FF0000"/>
+        </w:rPr>
+        <w:t>/Platzhalter (</w:t>
+      </w:r>
+      <w:proofErr w:type="spellStart"/>
+      <w:r>
+        <w:rPr>
+          <w:color w:val="FF0000"/>
+        </w:rPr>
+        <w:t>windows</w:t>
+      </w:r>
+      <w:proofErr w:type="spellEnd"/>
+      <w:r>
+        <w:rPr>
+          <w:color w:val="FF0000"/>
+        </w:rPr>
+        <w:t xml:space="preserve"> </w:t>
+      </w:r>
+      <w:proofErr w:type="spellStart"/>
+      <w:r>
+        <w:rPr>
+          <w:color w:val="FF0000"/>
+        </w:rPr>
+        <w:t>mocht</w:t>
+      </w:r>
+      <w:proofErr w:type="spellEnd"/>
+      <w:r>
+        <w:rPr>
+          <w:color w:val="FF0000"/>
+        </w:rPr>
+        <w:t xml:space="preserve"> in da </w:t>
+      </w:r>
+      <w:proofErr w:type="spellStart"/>
+      <w:r>
+        <w:rPr>
+          <w:color w:val="FF0000"/>
+        </w:rPr>
+        <w:t>vm</w:t>
+      </w:r>
+      <w:proofErr w:type="spellEnd"/>
+      <w:r>
+        <w:rPr>
+          <w:color w:val="FF0000"/>
+        </w:rPr>
+        <w:t xml:space="preserve"> </w:t>
+      </w:r>
+      <w:proofErr w:type="spellStart"/>
+      <w:r>
+        <w:rPr>
+          <w:color w:val="FF0000"/>
+        </w:rPr>
+        <w:t>updates</w:t>
+      </w:r>
+      <w:proofErr w:type="spellEnd"/>
+      <w:proofErr w:type="gramStart"/>
+      <w:r>
+        <w:rPr>
+          <w:color w:val="FF0000"/>
+        </w:rPr>
+        <w:t>…)\</w:t>
+      </w:r>
+      <w:proofErr w:type="gramEnd"/>
+    </w:p>
+    <w:p>
+      <w:pPr>
+        <w:rPr>
+          <w:rFonts w:cstheme="minorHAnsi"/>
+        </w:rPr>
+      </w:pPr>
+      <w:proofErr w:type="spellStart"/>
+      <w:r>
+        <w:rPr>
+          <w:rFonts w:ascii="Courier New" w:hAnsi="Courier New" w:cs="Courier New"/>
+        </w:rPr>
+        <w:t>scaled_train_examples</w:t>
+      </w:r>
+      <w:proofErr w:type="spellEnd"/>
+      <w:r>
+        <w:rPr>
+          <w:rFonts w:ascii="Courier New" w:hAnsi="Courier New" w:cs="Courier New"/>
+        </w:rPr>
+        <w:t xml:space="preserve"> </w:t>
+      </w:r>
+      <w:r>
+        <w:rPr>
+          <w:rFonts w:cstheme="minorHAnsi"/>
+        </w:rPr>
+        <w:t xml:space="preserve">ist ein </w:t>
+      </w:r>
+      <w:proofErr w:type="spellStart"/>
+      <w:r>
+        <w:rPr>
+          <w:rFonts w:cstheme="minorHAnsi"/>
+        </w:rPr>
+        <w:t>numpy</w:t>
+      </w:r>
+      <w:proofErr w:type="spellEnd"/>
+      <w:r>
+        <w:rPr>
+          <w:rFonts w:cstheme="minorHAnsi"/>
+        </w:rPr>
+        <w:t xml:space="preserve"> </w:t>
+      </w:r>
+      <w:proofErr w:type="spellStart"/>
+      <w:r>
+        <w:rPr>
+          <w:rFonts w:cstheme="minorHAnsi"/>
+        </w:rPr>
+        <w:t>array</w:t>
+      </w:r>
+      <w:proofErr w:type="spellEnd"/>
+      <w:r>
+        <w:rPr>
+          <w:rFonts w:cstheme="minorHAnsi"/>
+        </w:rPr>
+        <w:t xml:space="preserve"> mit den Trainingsbeispielen</w:t>
+      </w:r>
+    </w:p>
+    <w:p>
+      <w:pPr>
+        <w:rPr>
+          <w:rFonts w:cstheme="minorHAnsi"/>
+        </w:rPr>
+      </w:pPr>
+      <w:proofErr w:type="spellStart"/>
+      <w:r>
+        <w:rPr>
+          <w:rFonts w:ascii="Courier New" w:hAnsi="Courier New" w:cs="Courier New"/>
+        </w:rPr>
+        <w:t>train_labels</w:t>
+      </w:r>
+      <w:proofErr w:type="spellEnd"/>
+      <w:r>
+        <w:rPr>
+          <w:rFonts w:cstheme="minorHAnsi"/>
+        </w:rPr>
+        <w:t xml:space="preserve"> ist ein </w:t>
+      </w:r>
+      <w:proofErr w:type="spellStart"/>
+      <w:r>
+        <w:rPr>
+          <w:rFonts w:cstheme="minorHAnsi"/>
+        </w:rPr>
+        <w:t>numpy</w:t>
+      </w:r>
+      <w:proofErr w:type="spellEnd"/>
+      <w:r>
+        <w:rPr>
+          <w:rFonts w:cstheme="minorHAnsi"/>
+        </w:rPr>
+        <w:t xml:space="preserve"> Array mit den dazugehörigen </w:t>
+      </w:r>
+      <w:proofErr w:type="spellStart"/>
+      <w:r>
+        <w:rPr>
+          <w:rFonts w:cstheme="minorHAnsi"/>
+        </w:rPr>
+        <w:t>labels</w:t>
+      </w:r>
+      <w:proofErr w:type="spellEnd"/>
+      <w:r>
+        <w:rPr>
+          <w:rFonts w:cstheme="minorHAnsi"/>
+        </w:rPr>
+        <w:t xml:space="preserve"> für die Trainingsbeispiele</w:t>
+      </w:r>
+    </w:p>
+    <w:p>
+      <w:pPr>
+        <w:rPr>
+          <w:rFonts w:cstheme="minorHAnsi"/>
+        </w:rPr>
+      </w:pPr>
+      <w:proofErr w:type="spellStart"/>
+      <w:r>
+        <w:rPr>
+          <w:rFonts w:ascii="Courier New" w:hAnsi="Courier New" w:cs="Courier New"/>
+        </w:rPr>
+        <w:t>batch_size</w:t>
+      </w:r>
+      <w:proofErr w:type="spellEnd"/>
+      <w:r>
+        <w:rPr>
+          <w:rFonts w:ascii="Courier New" w:hAnsi="Courier New" w:cs="Courier New"/>
+        </w:rPr>
+        <w:t>=10</w:t>
+      </w:r>
+      <w:r>
+        <w:rPr>
+          <w:rFonts w:cstheme="minorHAnsi"/>
+        </w:rPr>
+        <w:t xml:space="preserve"> spe</w:t>
+      </w:r>
+      <w:r>
+        <w:rPr>
+          <w:rFonts w:cstheme="minorHAnsi"/>
+        </w:rPr>
+        <w:t>zifiziert wie viele Trainingsbeispiele wir auf einmal durch unser Netz jagen</w:t>
+      </w:r>
+    </w:p>
+    <w:p>
+      <w:pPr>
+        <w:rPr>
+          <w:rFonts w:cstheme="minorHAnsi"/>
+        </w:rPr>
+      </w:pPr>
+      <w:proofErr w:type="spellStart"/>
+      <w:r>
+        <w:rPr>
+          <w:rFonts w:ascii="Courier New" w:hAnsi="Courier New" w:cs="Courier New"/>
+        </w:rPr>
+        <w:t>epochs</w:t>
+      </w:r>
+      <w:proofErr w:type="spellEnd"/>
+      <w:r>
+        <w:rPr>
+          <w:rFonts w:ascii="Courier New" w:hAnsi="Courier New" w:cs="Courier New"/>
+        </w:rPr>
+        <w:t>=20</w:t>
+      </w:r>
+      <w:r>
+        <w:rPr>
+          <w:rFonts w:cstheme="minorHAnsi"/>
+        </w:rPr>
+        <w:t xml:space="preserve"> bedeutet das das gesamte Trainingsset 20x durch das Modell gejagt werden</w:t>
+      </w:r>
+    </w:p>
+    <w:p>
+      <w:pPr>
+        <w:rPr>
+          <w:rFonts w:cstheme="minorHAnsi"/>
+        </w:rPr>
+      </w:pPr>
+      <w:proofErr w:type="spellStart"/>
+      <w:r>
+        <w:rPr>
+          <w:rFonts w:ascii="Courier New" w:hAnsi="Courier New" w:cs="Courier New"/>
+        </w:rPr>
+        <w:t>shuffle</w:t>
+      </w:r>
+      <w:proofErr w:type="spellEnd"/>
+      <w:r>
+        <w:rPr>
+          <w:rFonts w:ascii="Courier New" w:hAnsi="Courier New" w:cs="Courier New"/>
+        </w:rPr>
+        <w:t>=True</w:t>
+      </w:r>
+      <w:r>
+        <w:rPr>
+          <w:rFonts w:cstheme="minorHAnsi"/>
+        </w:rPr>
+        <w:t xml:space="preserve"> bedeutet das die Trainingsbeispiele vor dem durchlauf im Netz gemischt werden. </w:t>
+      </w:r>
+    </w:p>
+    <w:p>
+      <w:pPr>
+        <w:rPr>
+          <w:rFonts w:cstheme="minorHAnsi"/>
+        </w:rPr>
+      </w:pPr>
+      <w:r>
+        <w:rPr>
+          <w:rFonts w:ascii="Courier New" w:hAnsi="Courier New" w:cs="Courier New"/>
+        </w:rPr>
+        <w:t>Verbose=2</w:t>
+      </w:r>
+      <w:r>
+        <w:rPr>
+          <w:rFonts w:cstheme="minorHAnsi"/>
+        </w:rPr>
+        <w:t xml:space="preserve"> gibt an, wie viel Protokollierung wir sehen, wenn das Netz trainiert. </w:t>
+      </w:r>
+    </w:p>
+    <w:p>
+      <w:pPr>
+        <w:rPr>
+          <w:rFonts w:cstheme="minorHAnsi"/>
+        </w:rPr>
+      </w:pPr>
+    </w:p>
+    <w:p>
+      <w:pPr>
+        <w:rPr>
+          <w:rFonts w:cstheme="minorHAnsi"/>
+        </w:rPr>
+      </w:pPr>
+      <w:r>
+        <w:rPr>
+          <w:rFonts w:cstheme="minorHAnsi"/>
+        </w:rPr>
+        <w:t>Wenn wir diesen Code starten erhalten wir solch einen Output:</w:t>
+      </w:r>
+    </w:p>
+    <w:p>
+      <w:pPr>
+        <w:rPr>
+          <w:color w:val="FF0000"/>
+        </w:rPr>
+      </w:pPr>
+      <w:r>
+        <w:rPr>
+          <w:color w:val="FF0000"/>
+        </w:rPr>
+        <w:t>/Platzhalter (</w:t>
+      </w:r>
+      <w:proofErr w:type="spellStart"/>
+      <w:r>
+        <w:rPr>
+          <w:color w:val="FF0000"/>
+        </w:rPr>
+        <w:t>windows</w:t>
+      </w:r>
+      <w:proofErr w:type="spellEnd"/>
+      <w:r>
+        <w:rPr>
+          <w:color w:val="FF0000"/>
+        </w:rPr>
+        <w:t xml:space="preserve"> </w:t>
+      </w:r>
+      <w:proofErr w:type="spellStart"/>
+      <w:r>
+        <w:rPr>
+          <w:color w:val="FF0000"/>
+        </w:rPr>
+        <w:t>mocht</w:t>
+      </w:r>
+      <w:proofErr w:type="spellEnd"/>
+      <w:r>
+        <w:rPr>
+          <w:color w:val="FF0000"/>
+        </w:rPr>
+        <w:t xml:space="preserve"> in da </w:t>
+      </w:r>
+      <w:proofErr w:type="spellStart"/>
+      <w:r>
+        <w:rPr>
+          <w:color w:val="FF0000"/>
+        </w:rPr>
+        <w:t>vm</w:t>
+      </w:r>
+      <w:proofErr w:type="spellEnd"/>
+      <w:r>
+        <w:rPr>
+          <w:color w:val="FF0000"/>
+        </w:rPr>
+        <w:t xml:space="preserve"> </w:t>
+      </w:r>
+      <w:proofErr w:type="spellStart"/>
+      <w:r>
+        <w:rPr>
+          <w:color w:val="FF0000"/>
+        </w:rPr>
+        <w:t>updates</w:t>
+      </w:r>
+      <w:proofErr w:type="spellEnd"/>
+      <w:proofErr w:type="gramStart"/>
+      <w:r>
+        <w:rPr>
+          <w:color w:val="FF0000"/>
+        </w:rPr>
+        <w:t>…)\</w:t>
+      </w:r>
+      <w:proofErr w:type="gramEnd"/>
+    </w:p>
+    <w:p>
+      <w:pPr>
+        <w:rPr>
+          <w:rFonts w:cstheme="minorHAnsi"/>
+        </w:rPr>
+      </w:pPr>
+      <w:r>
+        <w:rPr>
+          <w:rFonts w:cstheme="minorHAnsi"/>
+        </w:rPr>
+        <w:t>Der Output gibt uns folgende Werte für jede Epoche:</w:t>
+      </w:r>
+    </w:p>
+    <w:p>
+      <w:pPr>
+        <w:pStyle w:val="Listenabsatz"/>
+        <w:numPr>
+          <w:ilvl w:val="0"/>
+          <w:numId w:val="18"/>
+        </w:numPr>
+        <w:rPr>
+          <w:rFonts w:cstheme="minorHAnsi"/>
+        </w:rPr>
+      </w:pPr>
+      <w:r>
+        <w:rPr>
+          <w:rFonts w:cstheme="minorHAnsi"/>
+        </w:rPr>
+        <w:t>Epochen Nummer</w:t>
+      </w:r>
+    </w:p>
+    <w:p>
+      <w:pPr>
+        <w:pStyle w:val="Listenabsatz"/>
+        <w:numPr>
+          <w:ilvl w:val="0"/>
+          <w:numId w:val="18"/>
+        </w:numPr>
+        <w:rPr>
+          <w:rFonts w:cstheme="minorHAnsi"/>
+        </w:rPr>
+      </w:pPr>
+      <w:r>
+        <w:rPr>
+          <w:rFonts w:cstheme="minorHAnsi"/>
+        </w:rPr>
+        <w:t>Zeitaufwand in Sekunden</w:t>
+      </w:r>
+    </w:p>
+    <w:p>
+      <w:pPr>
+        <w:pStyle w:val="Listenabsatz"/>
+        <w:numPr>
+          <w:ilvl w:val="0"/>
+          <w:numId w:val="18"/>
+        </w:numPr>
+        <w:rPr>
+          <w:rFonts w:cstheme="minorHAnsi"/>
+        </w:rPr>
+      </w:pPr>
+      <w:r>
+        <w:rPr>
+          <w:rFonts w:cstheme="minorHAnsi"/>
+        </w:rPr>
+        <w:t>Loss</w:t>
+      </w:r>
+    </w:p>
+    <w:p>
+      <w:pPr>
+        <w:pStyle w:val="Listenabsatz"/>
+        <w:numPr>
+          <w:ilvl w:val="0"/>
+          <w:numId w:val="18"/>
+        </w:numPr>
+        <w:rPr>
+          <w:rFonts w:cstheme="minorHAnsi"/>
+        </w:rPr>
+      </w:pPr>
+      <w:r>
+        <w:rPr>
+          <w:rFonts w:cstheme="minorHAnsi"/>
+        </w:rPr>
+        <w:t>Genauigkeit</w:t>
+      </w:r>
+    </w:p>
+    <w:p>
+      <w:pPr>
+        <w:ind w:left="360"/>
+        <w:rPr>
+          <w:rFonts w:cstheme="minorHAnsi"/>
+        </w:rPr>
+      </w:pPr>
+      <w:r>
+        <w:rPr>
+          <w:rFonts w:cstheme="minorHAnsi"/>
+        </w:rPr>
+        <w:lastRenderedPageBreak/>
+        <w:t xml:space="preserve">Du wirst bemerkt haben, dass mit jeder Epoche der </w:t>
+      </w:r>
+      <w:proofErr w:type="spellStart"/>
+      <w:r>
+        <w:rPr>
+          <w:rFonts w:cstheme="minorHAnsi"/>
+        </w:rPr>
+        <w:t>loss</w:t>
+      </w:r>
+      <w:proofErr w:type="spellEnd"/>
+      <w:r>
+        <w:rPr>
+          <w:rFonts w:cstheme="minorHAnsi"/>
+        </w:rPr>
+        <w:t xml:space="preserve"> niedriger wird und die Genauigkeit höher wird.</w:t>
+      </w:r>
+      <w:bookmarkStart w:id="45" w:name="_GoBack"/>
+      <w:bookmarkEnd w:id="45"/>
+    </w:p>
     <w:sectPr>
-      <w:footerReference w:type="default" r:id="rId25"/>
+      <w:footerReference w:type="default" r:id="rId28"/>
       <w:pgSz w:w="11906" w:h="16838"/>
       <w:pgMar w:top="1417" w:right="1417" w:bottom="1134" w:left="1417" w:header="708" w:footer="708" w:gutter="0"/>
       <w:cols w:space="708"/>
@@ -11893,9 +14661,9 @@
 <file path=word/numbering.xml><?xml version="1.0" encoding="utf-8"?>
 <w:numbering xmlns:wpc="http://schemas.microsoft.com/office/word/2010/wordprocessingCanvas" xmlns:cx="http://schemas.microsoft.com/office/drawing/2014/chartex" xmlns:cx1="http://schemas.microsoft.com/office/drawing/2015/9/8/chartex" xmlns:cx2="http://schemas.microsoft.com/office/drawing/2015/10/21/chartex" xmlns:cx3="http://schemas.microsoft.com/office/drawing/2016/5/9/chartex" xmlns:cx4="http://schemas.microsoft.com/office/drawing/2016/5/10/chartex" xmlns:cx5="http://schemas.microsoft.com/office/drawing/2016/5/11/chartex" xmlns:cx6="http://schemas.microsoft.com/office/drawing/2016/5/12/chartex" xmlns:cx7="http://schemas.microsoft.com/office/drawing/2016/5/13/chartex" xmlns:cx8="http://schemas.microsoft.com/office/drawing/2016/5/14/chartex" xmlns:mc="http://schemas.openxmlformats.org/markup-compatibility/2006" xmlns:aink="http://schemas.microsoft.com/office/drawing/2016/ink" xmlns:am3d="http://schemas.microsoft.com/office/drawing/2017/model3d" xmlns:o="urn:schemas-microsoft-com:office:office" xmlns:r="http://schemas.openxmlformats.org/officeDocument/2006/relationships" xmlns:m="http://schemas.openxmlformats.org/officeDocument/2006/math" xmlns:v="urn:schemas-microsoft-com:vml" xmlns:wp14="http://schemas.microsoft.com/office/word/2010/wordprocessingDrawing" xmlns:wp="http://schemas.openxmlformats.org/drawingml/2006/wordprocessingDrawing" xmlns:w10="urn:schemas-microsoft-com:office:word" xmlns:w="http://schemas.openxmlformats.org/wordprocessingml/2006/main" xmlns:w14="http://schemas.microsoft.com/office/word/2010/wordml" xmlns:w15="http://schemas.microsoft.com/office/word/2012/wordml" xmlns:w16cid="http://schemas.microsoft.com/office/word/2016/wordml/cid" xmlns:w16se="http://schemas.microsoft.com/office/word/2015/wordml/symex" xmlns:wpg="http://schemas.microsoft.com/office/word/2010/wordprocessingGroup" xmlns:wpi="http://schemas.microsoft.com/office/word/2010/wordprocessingInk" xmlns:wne="http://schemas.microsoft.com/office/word/2006/wordml" xmlns:wps="http://schemas.microsoft.com/office/word/2010/wordprocessingShape" mc:Ignorable="w14 w15 w16se w16cid wp14">
   <w:abstractNum w:abstractNumId="0" w15:restartNumberingAfterBreak="0">
-    <w:nsid w:val="0A3E262C"/>
+    <w:nsid w:val="015259FB"/>
     <w:multiLevelType w:val="hybridMultilevel"/>
-    <w:tmpl w:val="A0488410"/>
+    <w:tmpl w:val="1124DD92"/>
     <w:lvl w:ilvl="0" w:tplc="0407000F">
       <w:start w:val="1"/>
       <w:numFmt w:val="decimal"/>
@@ -11982,6 +14750,95 @@
     </w:lvl>
   </w:abstractNum>
   <w:abstractNum w:abstractNumId="1" w15:restartNumberingAfterBreak="0">
+    <w:nsid w:val="0A3E262C"/>
+    <w:multiLevelType w:val="hybridMultilevel"/>
+    <w:tmpl w:val="A0488410"/>
+    <w:lvl w:ilvl="0" w:tplc="0407000F">
+      <w:start w:val="1"/>
+      <w:numFmt w:val="decimal"/>
+      <w:lvlText w:val="%1."/>
+      <w:lvlJc w:val="left"/>
+      <w:pPr>
+        <w:ind w:left="720" w:hanging="360"/>
+      </w:pPr>
+      <w:rPr>
+        <w:rFonts w:hint="default"/>
+      </w:rPr>
+    </w:lvl>
+    <w:lvl w:ilvl="1" w:tplc="04070019" w:tentative="1">
+      <w:start w:val="1"/>
+      <w:numFmt w:val="lowerLetter"/>
+      <w:lvlText w:val="%2."/>
+      <w:lvlJc w:val="left"/>
+      <w:pPr>
+        <w:ind w:left="1440" w:hanging="360"/>
+      </w:pPr>
+    </w:lvl>
+    <w:lvl w:ilvl="2" w:tplc="0407001B" w:tentative="1">
+      <w:start w:val="1"/>
+      <w:numFmt w:val="lowerRoman"/>
+      <w:lvlText w:val="%3."/>
+      <w:lvlJc w:val="right"/>
+      <w:pPr>
+        <w:ind w:left="2160" w:hanging="180"/>
+      </w:pPr>
+    </w:lvl>
+    <w:lvl w:ilvl="3" w:tplc="0407000F" w:tentative="1">
+      <w:start w:val="1"/>
+      <w:numFmt w:val="decimal"/>
+      <w:lvlText w:val="%4."/>
+      <w:lvlJc w:val="left"/>
+      <w:pPr>
+        <w:ind w:left="2880" w:hanging="360"/>
+      </w:pPr>
+    </w:lvl>
+    <w:lvl w:ilvl="4" w:tplc="04070019" w:tentative="1">
+      <w:start w:val="1"/>
+      <w:numFmt w:val="lowerLetter"/>
+      <w:lvlText w:val="%5."/>
+      <w:lvlJc w:val="left"/>
+      <w:pPr>
+        <w:ind w:left="3600" w:hanging="360"/>
+      </w:pPr>
+    </w:lvl>
+    <w:lvl w:ilvl="5" w:tplc="0407001B" w:tentative="1">
+      <w:start w:val="1"/>
+      <w:numFmt w:val="lowerRoman"/>
+      <w:lvlText w:val="%6."/>
+      <w:lvlJc w:val="right"/>
+      <w:pPr>
+        <w:ind w:left="4320" w:hanging="180"/>
+      </w:pPr>
+    </w:lvl>
+    <w:lvl w:ilvl="6" w:tplc="0407000F" w:tentative="1">
+      <w:start w:val="1"/>
+      <w:numFmt w:val="decimal"/>
+      <w:lvlText w:val="%7."/>
+      <w:lvlJc w:val="left"/>
+      <w:pPr>
+        <w:ind w:left="5040" w:hanging="360"/>
+      </w:pPr>
+    </w:lvl>
+    <w:lvl w:ilvl="7" w:tplc="04070019" w:tentative="1">
+      <w:start w:val="1"/>
+      <w:numFmt w:val="lowerLetter"/>
+      <w:lvlText w:val="%8."/>
+      <w:lvlJc w:val="left"/>
+      <w:pPr>
+        <w:ind w:left="5760" w:hanging="360"/>
+      </w:pPr>
+    </w:lvl>
+    <w:lvl w:ilvl="8" w:tplc="0407001B" w:tentative="1">
+      <w:start w:val="1"/>
+      <w:numFmt w:val="lowerRoman"/>
+      <w:lvlText w:val="%9."/>
+      <w:lvlJc w:val="right"/>
+      <w:pPr>
+        <w:ind w:left="6480" w:hanging="180"/>
+      </w:pPr>
+    </w:lvl>
+  </w:abstractNum>
+  <w:abstractNum w:abstractNumId="2" w15:restartNumberingAfterBreak="0">
     <w:nsid w:val="168C2CEE"/>
     <w:multiLevelType w:val="hybridMultilevel"/>
     <w:tmpl w:val="97227454"/>
@@ -12094,7 +14951,7 @@
       </w:rPr>
     </w:lvl>
   </w:abstractNum>
-  <w:abstractNum w:abstractNumId="2" w15:restartNumberingAfterBreak="0">
+  <w:abstractNum w:abstractNumId="3" w15:restartNumberingAfterBreak="0">
     <w:nsid w:val="1E7229F3"/>
     <w:multiLevelType w:val="multilevel"/>
     <w:tmpl w:val="24369B66"/>
@@ -12215,7 +15072,7 @@
       </w:rPr>
     </w:lvl>
   </w:abstractNum>
-  <w:abstractNum w:abstractNumId="3" w15:restartNumberingAfterBreak="0">
+  <w:abstractNum w:abstractNumId="4" w15:restartNumberingAfterBreak="0">
     <w:nsid w:val="21C77747"/>
     <w:multiLevelType w:val="hybridMultilevel"/>
     <w:tmpl w:val="AF20DFA2"/>
@@ -12304,7 +15161,7 @@
       </w:pPr>
     </w:lvl>
   </w:abstractNum>
-  <w:abstractNum w:abstractNumId="4" w15:restartNumberingAfterBreak="0">
+  <w:abstractNum w:abstractNumId="5" w15:restartNumberingAfterBreak="0">
     <w:nsid w:val="21F7436A"/>
     <w:multiLevelType w:val="hybridMultilevel"/>
     <w:tmpl w:val="2EFC07F2"/>
@@ -12417,7 +15274,7 @@
       </w:rPr>
     </w:lvl>
   </w:abstractNum>
-  <w:abstractNum w:abstractNumId="5" w15:restartNumberingAfterBreak="0">
+  <w:abstractNum w:abstractNumId="6" w15:restartNumberingAfterBreak="0">
     <w:nsid w:val="22A24BDA"/>
     <w:multiLevelType w:val="hybridMultilevel"/>
     <w:tmpl w:val="4926C07A"/>
@@ -12530,7 +15387,7 @@
       </w:rPr>
     </w:lvl>
   </w:abstractNum>
-  <w:abstractNum w:abstractNumId="6" w15:restartNumberingAfterBreak="0">
+  <w:abstractNum w:abstractNumId="7" w15:restartNumberingAfterBreak="0">
     <w:nsid w:val="22EE3081"/>
     <w:multiLevelType w:val="multilevel"/>
     <w:tmpl w:val="EF1EDBF4"/>
@@ -12643,7 +15500,7 @@
       </w:rPr>
     </w:lvl>
   </w:abstractNum>
-  <w:abstractNum w:abstractNumId="7" w15:restartNumberingAfterBreak="0">
+  <w:abstractNum w:abstractNumId="8" w15:restartNumberingAfterBreak="0">
     <w:nsid w:val="267750F0"/>
     <w:multiLevelType w:val="hybridMultilevel"/>
     <w:tmpl w:val="95CC40F6"/>
@@ -12756,7 +15613,7 @@
       </w:rPr>
     </w:lvl>
   </w:abstractNum>
-  <w:abstractNum w:abstractNumId="8" w15:restartNumberingAfterBreak="0">
+  <w:abstractNum w:abstractNumId="9" w15:restartNumberingAfterBreak="0">
     <w:nsid w:val="27231EAD"/>
     <w:multiLevelType w:val="hybridMultilevel"/>
     <w:tmpl w:val="2B5834FC"/>
@@ -12845,7 +15702,7 @@
       </w:pPr>
     </w:lvl>
   </w:abstractNum>
-  <w:abstractNum w:abstractNumId="9" w15:restartNumberingAfterBreak="0">
+  <w:abstractNum w:abstractNumId="10" w15:restartNumberingAfterBreak="0">
     <w:nsid w:val="30A278FE"/>
     <w:multiLevelType w:val="multilevel"/>
     <w:tmpl w:val="9DA2C470"/>
@@ -12966,7 +15823,7 @@
       </w:rPr>
     </w:lvl>
   </w:abstractNum>
-  <w:abstractNum w:abstractNumId="10" w15:restartNumberingAfterBreak="0">
+  <w:abstractNum w:abstractNumId="11" w15:restartNumberingAfterBreak="0">
     <w:nsid w:val="388B7C05"/>
     <w:multiLevelType w:val="hybridMultilevel"/>
     <w:tmpl w:val="90A0AEB0"/>
@@ -13055,7 +15912,7 @@
       </w:pPr>
     </w:lvl>
   </w:abstractNum>
-  <w:abstractNum w:abstractNumId="11" w15:restartNumberingAfterBreak="0">
+  <w:abstractNum w:abstractNumId="12" w15:restartNumberingAfterBreak="0">
     <w:nsid w:val="468948C7"/>
     <w:multiLevelType w:val="hybridMultilevel"/>
     <w:tmpl w:val="95F8D366"/>
@@ -13144,7 +16001,7 @@
       </w:pPr>
     </w:lvl>
   </w:abstractNum>
-  <w:abstractNum w:abstractNumId="12" w15:restartNumberingAfterBreak="0">
+  <w:abstractNum w:abstractNumId="13" w15:restartNumberingAfterBreak="0">
     <w:nsid w:val="53CE5437"/>
     <w:multiLevelType w:val="hybridMultilevel"/>
     <w:tmpl w:val="15CC96EA"/>
@@ -13257,7 +16114,7 @@
       </w:rPr>
     </w:lvl>
   </w:abstractNum>
-  <w:abstractNum w:abstractNumId="13" w15:restartNumberingAfterBreak="0">
+  <w:abstractNum w:abstractNumId="14" w15:restartNumberingAfterBreak="0">
     <w:nsid w:val="5CDF1A7C"/>
     <w:multiLevelType w:val="hybridMultilevel"/>
     <w:tmpl w:val="9F24CEC0"/>
@@ -13370,7 +16227,7 @@
       </w:rPr>
     </w:lvl>
   </w:abstractNum>
-  <w:abstractNum w:abstractNumId="14" w15:restartNumberingAfterBreak="0">
+  <w:abstractNum w:abstractNumId="15" w15:restartNumberingAfterBreak="0">
     <w:nsid w:val="61C34549"/>
     <w:multiLevelType w:val="multilevel"/>
     <w:tmpl w:val="0407001F"/>
@@ -13459,7 +16316,7 @@
       </w:pPr>
     </w:lvl>
   </w:abstractNum>
-  <w:abstractNum w:abstractNumId="15" w15:restartNumberingAfterBreak="0">
+  <w:abstractNum w:abstractNumId="16" w15:restartNumberingAfterBreak="0">
     <w:nsid w:val="669A62DE"/>
     <w:multiLevelType w:val="multilevel"/>
     <w:tmpl w:val="0407001F"/>
@@ -13545,7 +16402,7 @@
       </w:pPr>
     </w:lvl>
   </w:abstractNum>
-  <w:abstractNum w:abstractNumId="16" w15:restartNumberingAfterBreak="0">
+  <w:abstractNum w:abstractNumId="17" w15:restartNumberingAfterBreak="0">
     <w:nsid w:val="68090108"/>
     <w:multiLevelType w:val="hybridMultilevel"/>
     <w:tmpl w:val="DFF44D48"/>
@@ -13659,55 +16516,58 @@
     </w:lvl>
   </w:abstractNum>
   <w:num w:numId="1">
-    <w:abstractNumId w:val="0"/>
+    <w:abstractNumId w:val="1"/>
   </w:num>
   <w:num w:numId="2">
+    <w:abstractNumId w:val="10"/>
+  </w:num>
+  <w:num w:numId="3">
+    <w:abstractNumId w:val="7"/>
+  </w:num>
+  <w:num w:numId="4">
+    <w:abstractNumId w:val="17"/>
+  </w:num>
+  <w:num w:numId="5">
+    <w:abstractNumId w:val="4"/>
+  </w:num>
+  <w:num w:numId="6">
+    <w:abstractNumId w:val="12"/>
+  </w:num>
+  <w:num w:numId="7">
     <w:abstractNumId w:val="9"/>
   </w:num>
-  <w:num w:numId="3">
+  <w:num w:numId="8">
+    <w:abstractNumId w:val="3"/>
+  </w:num>
+  <w:num w:numId="9">
+    <w:abstractNumId w:val="15"/>
+  </w:num>
+  <w:num w:numId="10">
+    <w:abstractNumId w:val="16"/>
+  </w:num>
+  <w:num w:numId="11">
+    <w:abstractNumId w:val="14"/>
+  </w:num>
+  <w:num w:numId="12">
+    <w:abstractNumId w:val="13"/>
+  </w:num>
+  <w:num w:numId="13">
     <w:abstractNumId w:val="6"/>
   </w:num>
-  <w:num w:numId="4">
-    <w:abstractNumId w:val="16"/>
+  <w:num w:numId="14">
+    <w:abstractNumId w:val="8"/>
   </w:num>
-  <w:num w:numId="5">
-    <w:abstractNumId w:val="3"/>
+  <w:num w:numId="15">
+    <w:abstractNumId w:val="2"/>
   </w:num>
-  <w:num w:numId="6">
+  <w:num w:numId="16">
+    <w:abstractNumId w:val="5"/>
+  </w:num>
+  <w:num w:numId="17">
     <w:abstractNumId w:val="11"/>
   </w:num>
-  <w:num w:numId="7">
-    <w:abstractNumId w:val="8"/>
-  </w:num>
-  <w:num w:numId="8">
-    <w:abstractNumId w:val="2"/>
-  </w:num>
-  <w:num w:numId="9">
-    <w:abstractNumId w:val="14"/>
-  </w:num>
-  <w:num w:numId="10">
-    <w:abstractNumId w:val="15"/>
-  </w:num>
-  <w:num w:numId="11">
-    <w:abstractNumId w:val="13"/>
-  </w:num>
-  <w:num w:numId="12">
-    <w:abstractNumId w:val="12"/>
-  </w:num>
-  <w:num w:numId="13">
-    <w:abstractNumId w:val="5"/>
-  </w:num>
-  <w:num w:numId="14">
-    <w:abstractNumId w:val="7"/>
-  </w:num>
-  <w:num w:numId="15">
-    <w:abstractNumId w:val="1"/>
-  </w:num>
-  <w:num w:numId="16">
-    <w:abstractNumId w:val="4"/>
-  </w:num>
-  <w:num w:numId="17">
-    <w:abstractNumId w:val="10"/>
+  <w:num w:numId="18">
+    <w:abstractNumId w:val="0"/>
   </w:num>
 </w:numbering>
 </file>
@@ -14202,7 +17062,6 @@
   <w:style w:type="character" w:default="1" w:styleId="Absatz-Standardschriftart">
     <w:name w:val="Default Paragraph Font"/>
     <w:uiPriority w:val="1"/>
-    <w:semiHidden/>
     <w:unhideWhenUsed/>
   </w:style>
   <w:style w:type="table" w:default="1" w:styleId="NormaleTabelle">
@@ -14862,7 +17721,7 @@
 </file>
 
 <file path=customXml/itemProps1.xml><?xml version="1.0" encoding="utf-8"?>
-<ds:datastoreItem xmlns:ds="http://schemas.openxmlformats.org/officeDocument/2006/customXml" ds:itemID="{03476991-93C8-45F1-96CA-A24A59D2711F}">
+<ds:datastoreItem xmlns:ds="http://schemas.openxmlformats.org/officeDocument/2006/customXml" ds:itemID="{F4658331-C582-494F-9B11-FA0ED7E1CE6F}">
   <ds:schemaRefs>
     <ds:schemaRef ds:uri="http://schemas.openxmlformats.org/officeDocument/2006/bibliography"/>
   </ds:schemaRefs>

</xml_diff>

<commit_message>
forgot to update table of content... like always...
</commit_message>
<xml_diff>
--- a/Maschinelles Lernen/Maschinelles Lernen.docx
+++ b/Maschinelles Lernen/Maschinelles Lernen.docx
@@ -93,7 +93,7 @@
       <w:pPr>
         <w:pStyle w:val="berschrift1"/>
       </w:pPr>
-      <w:bookmarkStart w:id="0" w:name="_Toc25609464"/>
+      <w:bookmarkStart w:id="0" w:name="_Toc25612514"/>
       <w:r>
         <w:rPr>
           <w:noProof/>
@@ -216,7 +216,7 @@
           <w:r>
             <w:fldChar w:fldCharType="separate"/>
           </w:r>
-          <w:hyperlink w:anchor="_Toc25609464" w:history="1">
+          <w:hyperlink w:anchor="_Toc25612514" w:history="1">
             <w:r>
               <w:rPr>
                 <w:rStyle w:val="Hyperlink"/>
@@ -243,7 +243,7 @@
                 <w:noProof/>
                 <w:webHidden/>
               </w:rPr>
-              <w:instrText xml:space="preserve"> PAGEREF _Toc25609464 \h </w:instrText>
+              <w:instrText xml:space="preserve"> PAGEREF _Toc25612514 \h </w:instrText>
             </w:r>
             <w:r>
               <w:rPr>
@@ -288,7 +288,7 @@
               <w:lang w:eastAsia="de-DE"/>
             </w:rPr>
           </w:pPr>
-          <w:hyperlink w:anchor="_Toc25609465" w:history="1">
+          <w:hyperlink w:anchor="_Toc25612515" w:history="1">
             <w:r>
               <w:rPr>
                 <w:rStyle w:val="Hyperlink"/>
@@ -331,7 +331,7 @@
                 <w:noProof/>
                 <w:webHidden/>
               </w:rPr>
-              <w:instrText xml:space="preserve"> PAGEREF _Toc25609465 \h </w:instrText>
+              <w:instrText xml:space="preserve"> PAGEREF _Toc25612515 \h </w:instrText>
             </w:r>
             <w:r>
               <w:rPr>
@@ -376,7 +376,7 @@
               <w:lang w:eastAsia="de-DE"/>
             </w:rPr>
           </w:pPr>
-          <w:hyperlink w:anchor="_Toc25609466" w:history="1">
+          <w:hyperlink w:anchor="_Toc25612516" w:history="1">
             <w:r>
               <w:rPr>
                 <w:rStyle w:val="Hyperlink"/>
@@ -419,7 +419,7 @@
                 <w:noProof/>
                 <w:webHidden/>
               </w:rPr>
-              <w:instrText xml:space="preserve"> PAGEREF _Toc25609466 \h </w:instrText>
+              <w:instrText xml:space="preserve"> PAGEREF _Toc25612516 \h </w:instrText>
             </w:r>
             <w:r>
               <w:rPr>
@@ -463,7 +463,7 @@
               <w:lang w:eastAsia="de-DE"/>
             </w:rPr>
           </w:pPr>
-          <w:hyperlink w:anchor="_Toc25609467" w:history="1">
+          <w:hyperlink w:anchor="_Toc25612517" w:history="1">
             <w:r>
               <w:rPr>
                 <w:rStyle w:val="Hyperlink"/>
@@ -490,7 +490,7 @@
                 <w:noProof/>
                 <w:webHidden/>
               </w:rPr>
-              <w:instrText xml:space="preserve"> PAGEREF _Toc25609467 \h </w:instrText>
+              <w:instrText xml:space="preserve"> PAGEREF _Toc25612517 \h </w:instrText>
             </w:r>
             <w:r>
               <w:rPr>
@@ -534,7 +534,7 @@
               <w:lang w:eastAsia="de-DE"/>
             </w:rPr>
           </w:pPr>
-          <w:hyperlink w:anchor="_Toc25609468" w:history="1">
+          <w:hyperlink w:anchor="_Toc25612518" w:history="1">
             <w:r>
               <w:rPr>
                 <w:rStyle w:val="Hyperlink"/>
@@ -561,7 +561,7 @@
                 <w:noProof/>
                 <w:webHidden/>
               </w:rPr>
-              <w:instrText xml:space="preserve"> PAGEREF _Toc25609468 \h </w:instrText>
+              <w:instrText xml:space="preserve"> PAGEREF _Toc25612518 \h </w:instrText>
             </w:r>
             <w:r>
               <w:rPr>
@@ -606,7 +606,7 @@
               <w:lang w:eastAsia="de-DE"/>
             </w:rPr>
           </w:pPr>
-          <w:hyperlink w:anchor="_Toc25609469" w:history="1">
+          <w:hyperlink w:anchor="_Toc25612519" w:history="1">
             <w:r>
               <w:rPr>
                 <w:rStyle w:val="Hyperlink"/>
@@ -649,7 +649,7 @@
                 <w:noProof/>
                 <w:webHidden/>
               </w:rPr>
-              <w:instrText xml:space="preserve"> PAGEREF _Toc25609469 \h </w:instrText>
+              <w:instrText xml:space="preserve"> PAGEREF _Toc25612519 \h </w:instrText>
             </w:r>
             <w:r>
               <w:rPr>
@@ -693,7 +693,7 @@
               <w:lang w:eastAsia="de-DE"/>
             </w:rPr>
           </w:pPr>
-          <w:hyperlink w:anchor="_Toc25609470" w:history="1">
+          <w:hyperlink w:anchor="_Toc25612520" w:history="1">
             <w:r>
               <w:rPr>
                 <w:rStyle w:val="Hyperlink"/>
@@ -720,7 +720,7 @@
                 <w:noProof/>
                 <w:webHidden/>
               </w:rPr>
-              <w:instrText xml:space="preserve"> PAGEREF _Toc25609470 \h </w:instrText>
+              <w:instrText xml:space="preserve"> PAGEREF _Toc25612520 \h </w:instrText>
             </w:r>
             <w:r>
               <w:rPr>
@@ -764,7 +764,7 @@
               <w:lang w:eastAsia="de-DE"/>
             </w:rPr>
           </w:pPr>
-          <w:hyperlink w:anchor="_Toc25609471" w:history="1">
+          <w:hyperlink w:anchor="_Toc25612521" w:history="1">
             <w:r>
               <w:rPr>
                 <w:rStyle w:val="Hyperlink"/>
@@ -791,7 +791,7 @@
                 <w:noProof/>
                 <w:webHidden/>
               </w:rPr>
-              <w:instrText xml:space="preserve"> PAGEREF _Toc25609471 \h </w:instrText>
+              <w:instrText xml:space="preserve"> PAGEREF _Toc25612521 \h </w:instrText>
             </w:r>
             <w:r>
               <w:rPr>
@@ -835,7 +835,7 @@
               <w:lang w:eastAsia="de-DE"/>
             </w:rPr>
           </w:pPr>
-          <w:hyperlink w:anchor="_Toc25609472" w:history="1">
+          <w:hyperlink w:anchor="_Toc25612522" w:history="1">
             <w:r>
               <w:rPr>
                 <w:rStyle w:val="Hyperlink"/>
@@ -862,7 +862,7 @@
                 <w:noProof/>
                 <w:webHidden/>
               </w:rPr>
-              <w:instrText xml:space="preserve"> PAGEREF _Toc25609472 \h </w:instrText>
+              <w:instrText xml:space="preserve"> PAGEREF _Toc25612522 \h </w:instrText>
             </w:r>
             <w:r>
               <w:rPr>
@@ -907,7 +907,7 @@
               <w:lang w:eastAsia="de-DE"/>
             </w:rPr>
           </w:pPr>
-          <w:hyperlink w:anchor="_Toc25609473" w:history="1">
+          <w:hyperlink w:anchor="_Toc25612523" w:history="1">
             <w:r>
               <w:rPr>
                 <w:rStyle w:val="Hyperlink"/>
@@ -950,7 +950,7 @@
                 <w:noProof/>
                 <w:webHidden/>
               </w:rPr>
-              <w:instrText xml:space="preserve"> PAGEREF _Toc25609473 \h </w:instrText>
+              <w:instrText xml:space="preserve"> PAGEREF _Toc25612523 \h </w:instrText>
             </w:r>
             <w:r>
               <w:rPr>
@@ -994,7 +994,7 @@
               <w:lang w:eastAsia="de-DE"/>
             </w:rPr>
           </w:pPr>
-          <w:hyperlink w:anchor="_Toc25609474" w:history="1">
+          <w:hyperlink w:anchor="_Toc25612524" w:history="1">
             <w:r>
               <w:rPr>
                 <w:rStyle w:val="Hyperlink"/>
@@ -1021,7 +1021,7 @@
                 <w:noProof/>
                 <w:webHidden/>
               </w:rPr>
-              <w:instrText xml:space="preserve"> PAGEREF _Toc25609474 \h </w:instrText>
+              <w:instrText xml:space="preserve"> PAGEREF _Toc25612524 \h </w:instrText>
             </w:r>
             <w:r>
               <w:rPr>
@@ -1065,7 +1065,7 @@
               <w:lang w:eastAsia="de-DE"/>
             </w:rPr>
           </w:pPr>
-          <w:hyperlink w:anchor="_Toc25609475" w:history="1">
+          <w:hyperlink w:anchor="_Toc25612525" w:history="1">
             <w:r>
               <w:rPr>
                 <w:rStyle w:val="Hyperlink"/>
@@ -1092,7 +1092,7 @@
                 <w:noProof/>
                 <w:webHidden/>
               </w:rPr>
-              <w:instrText xml:space="preserve"> PAGEREF _Toc25609475 \h </w:instrText>
+              <w:instrText xml:space="preserve"> PAGEREF _Toc25612525 \h </w:instrText>
             </w:r>
             <w:r>
               <w:rPr>
@@ -1136,7 +1136,7 @@
               <w:lang w:eastAsia="de-DE"/>
             </w:rPr>
           </w:pPr>
-          <w:hyperlink w:anchor="_Toc25609476" w:history="1">
+          <w:hyperlink w:anchor="_Toc25612526" w:history="1">
             <w:r>
               <w:rPr>
                 <w:rStyle w:val="Hyperlink"/>
@@ -1163,7 +1163,7 @@
                 <w:noProof/>
                 <w:webHidden/>
               </w:rPr>
-              <w:instrText xml:space="preserve"> PAGEREF _Toc25609476 \h </w:instrText>
+              <w:instrText xml:space="preserve"> PAGEREF _Toc25612526 \h </w:instrText>
             </w:r>
             <w:r>
               <w:rPr>
@@ -1207,13 +1207,13 @@
               <w:lang w:eastAsia="de-DE"/>
             </w:rPr>
           </w:pPr>
-          <w:hyperlink w:anchor="_Toc25609477" w:history="1">
+          <w:hyperlink w:anchor="_Toc25612527" w:history="1">
             <w:r>
               <w:rPr>
                 <w:rStyle w:val="Hyperlink"/>
                 <w:noProof/>
               </w:rPr>
-              <w:t>3.4 Keras sequential model</w:t>
+              <w:t>3.4 Keras sequential Model</w:t>
             </w:r>
             <w:r>
               <w:rPr>
@@ -1234,7 +1234,7 @@
                 <w:noProof/>
                 <w:webHidden/>
               </w:rPr>
-              <w:instrText xml:space="preserve"> PAGEREF _Toc25609477 \h </w:instrText>
+              <w:instrText xml:space="preserve"> PAGEREF _Toc25612527 \h </w:instrText>
             </w:r>
             <w:r>
               <w:rPr>
@@ -1278,7 +1278,7 @@
               <w:lang w:eastAsia="de-DE"/>
             </w:rPr>
           </w:pPr>
-          <w:hyperlink w:anchor="_Toc25609478" w:history="1">
+          <w:hyperlink w:anchor="_Toc25612528" w:history="1">
             <w:r>
               <w:rPr>
                 <w:rStyle w:val="Hyperlink"/>
@@ -1305,7 +1305,7 @@
                 <w:noProof/>
                 <w:webHidden/>
               </w:rPr>
-              <w:instrText xml:space="preserve"> PAGEREF _Toc25609478 \h </w:instrText>
+              <w:instrText xml:space="preserve"> PAGEREF _Toc25612528 \h </w:instrText>
             </w:r>
             <w:r>
               <w:rPr>
@@ -1349,7 +1349,7 @@
               <w:lang w:eastAsia="de-DE"/>
             </w:rPr>
           </w:pPr>
-          <w:hyperlink w:anchor="_Toc25609479" w:history="1">
+          <w:hyperlink w:anchor="_Toc25612529" w:history="1">
             <w:r>
               <w:rPr>
                 <w:rStyle w:val="Hyperlink"/>
@@ -1376,7 +1376,7 @@
                 <w:noProof/>
                 <w:webHidden/>
               </w:rPr>
-              <w:instrText xml:space="preserve"> PAGEREF _Toc25609479 \h </w:instrText>
+              <w:instrText xml:space="preserve"> PAGEREF _Toc25612529 \h </w:instrText>
             </w:r>
             <w:r>
               <w:rPr>
@@ -1420,7 +1420,7 @@
               <w:lang w:eastAsia="de-DE"/>
             </w:rPr>
           </w:pPr>
-          <w:hyperlink w:anchor="_Toc25609480" w:history="1">
+          <w:hyperlink w:anchor="_Toc25612530" w:history="1">
             <w:r>
               <w:rPr>
                 <w:rStyle w:val="Hyperlink"/>
@@ -1447,7 +1447,7 @@
                 <w:noProof/>
                 <w:webHidden/>
               </w:rPr>
-              <w:instrText xml:space="preserve"> PAGEREF _Toc25609480 \h </w:instrText>
+              <w:instrText xml:space="preserve"> PAGEREF _Toc25612530 \h </w:instrText>
             </w:r>
             <w:r>
               <w:rPr>
@@ -1491,7 +1491,7 @@
               <w:lang w:eastAsia="de-DE"/>
             </w:rPr>
           </w:pPr>
-          <w:hyperlink w:anchor="_Toc25609481" w:history="1">
+          <w:hyperlink w:anchor="_Toc25612531" w:history="1">
             <w:r>
               <w:rPr>
                 <w:rStyle w:val="Hyperlink"/>
@@ -1518,7 +1518,7 @@
                 <w:noProof/>
                 <w:webHidden/>
               </w:rPr>
-              <w:instrText xml:space="preserve"> PAGEREF _Toc25609481 \h </w:instrText>
+              <w:instrText xml:space="preserve"> PAGEREF _Toc25612531 \h </w:instrText>
             </w:r>
             <w:r>
               <w:rPr>
@@ -1562,7 +1562,7 @@
               <w:lang w:eastAsia="de-DE"/>
             </w:rPr>
           </w:pPr>
-          <w:hyperlink w:anchor="_Toc25609482" w:history="1">
+          <w:hyperlink w:anchor="_Toc25612532" w:history="1">
             <w:r>
               <w:rPr>
                 <w:rStyle w:val="Hyperlink"/>
@@ -1589,7 +1589,7 @@
                 <w:noProof/>
                 <w:webHidden/>
               </w:rPr>
-              <w:instrText xml:space="preserve"> PAGEREF _Toc25609482 \h </w:instrText>
+              <w:instrText xml:space="preserve"> PAGEREF _Toc25612532 \h </w:instrText>
             </w:r>
             <w:r>
               <w:rPr>
@@ -1633,7 +1633,7 @@
               <w:lang w:eastAsia="de-DE"/>
             </w:rPr>
           </w:pPr>
-          <w:hyperlink w:anchor="_Toc25609483" w:history="1">
+          <w:hyperlink w:anchor="_Toc25612533" w:history="1">
             <w:r>
               <w:rPr>
                 <w:rStyle w:val="Hyperlink"/>
@@ -1660,7 +1660,7 @@
                 <w:noProof/>
                 <w:webHidden/>
               </w:rPr>
-              <w:instrText xml:space="preserve"> PAGEREF _Toc25609483 \h </w:instrText>
+              <w:instrText xml:space="preserve"> PAGEREF _Toc25612533 \h </w:instrText>
             </w:r>
             <w:r>
               <w:rPr>
@@ -1704,7 +1704,7 @@
               <w:lang w:eastAsia="de-DE"/>
             </w:rPr>
           </w:pPr>
-          <w:hyperlink w:anchor="_Toc25609484" w:history="1">
+          <w:hyperlink w:anchor="_Toc25612534" w:history="1">
             <w:r>
               <w:rPr>
                 <w:rStyle w:val="Hyperlink"/>
@@ -1731,7 +1731,7 @@
                 <w:noProof/>
                 <w:webHidden/>
               </w:rPr>
-              <w:instrText xml:space="preserve"> PAGEREF _Toc25609484 \h </w:instrText>
+              <w:instrText xml:space="preserve"> PAGEREF _Toc25612534 \h </w:instrText>
             </w:r>
             <w:r>
               <w:rPr>
@@ -1775,7 +1775,7 @@
               <w:lang w:eastAsia="de-DE"/>
             </w:rPr>
           </w:pPr>
-          <w:hyperlink w:anchor="_Toc25609485" w:history="1">
+          <w:hyperlink w:anchor="_Toc25612535" w:history="1">
             <w:r>
               <w:rPr>
                 <w:rStyle w:val="Hyperlink"/>
@@ -1802,7 +1802,7 @@
                 <w:noProof/>
                 <w:webHidden/>
               </w:rPr>
-              <w:instrText xml:space="preserve"> PAGEREF _Toc25609485 \h </w:instrText>
+              <w:instrText xml:space="preserve"> PAGEREF _Toc25612535 \h </w:instrText>
             </w:r>
             <w:r>
               <w:rPr>
@@ -1846,7 +1846,7 @@
               <w:lang w:eastAsia="de-DE"/>
             </w:rPr>
           </w:pPr>
-          <w:hyperlink w:anchor="_Toc25609486" w:history="1">
+          <w:hyperlink w:anchor="_Toc25612536" w:history="1">
             <w:r>
               <w:rPr>
                 <w:rStyle w:val="Hyperlink"/>
@@ -1873,7 +1873,7 @@
                 <w:noProof/>
                 <w:webHidden/>
               </w:rPr>
-              <w:instrText xml:space="preserve"> PAGEREF _Toc25609486 \h </w:instrText>
+              <w:instrText xml:space="preserve"> PAGEREF _Toc25612536 \h </w:instrText>
             </w:r>
             <w:r>
               <w:rPr>
@@ -1917,7 +1917,7 @@
               <w:lang w:eastAsia="de-DE"/>
             </w:rPr>
           </w:pPr>
-          <w:hyperlink w:anchor="_Toc25609487" w:history="1">
+          <w:hyperlink w:anchor="_Toc25612537" w:history="1">
             <w:r>
               <w:rPr>
                 <w:rStyle w:val="Hyperlink"/>
@@ -1944,7 +1944,7 @@
                 <w:noProof/>
                 <w:webHidden/>
               </w:rPr>
-              <w:instrText xml:space="preserve"> PAGEREF _Toc25609487 \h </w:instrText>
+              <w:instrText xml:space="preserve"> PAGEREF _Toc25612537 \h </w:instrText>
             </w:r>
             <w:r>
               <w:rPr>
@@ -1988,7 +1988,7 @@
               <w:lang w:eastAsia="de-DE"/>
             </w:rPr>
           </w:pPr>
-          <w:hyperlink w:anchor="_Toc25609488" w:history="1">
+          <w:hyperlink w:anchor="_Toc25612538" w:history="1">
             <w:r>
               <w:rPr>
                 <w:rStyle w:val="Hyperlink"/>
@@ -2015,7 +2015,7 @@
                 <w:noProof/>
                 <w:webHidden/>
               </w:rPr>
-              <w:instrText xml:space="preserve"> PAGEREF _Toc25609488 \h </w:instrText>
+              <w:instrText xml:space="preserve"> PAGEREF _Toc25612538 \h </w:instrText>
             </w:r>
             <w:r>
               <w:rPr>
@@ -2060,7 +2060,7 @@
               <w:lang w:eastAsia="de-DE"/>
             </w:rPr>
           </w:pPr>
-          <w:hyperlink w:anchor="_Toc25609489" w:history="1">
+          <w:hyperlink w:anchor="_Toc25612539" w:history="1">
             <w:r>
               <w:rPr>
                 <w:rStyle w:val="Hyperlink"/>
@@ -2103,7 +2103,7 @@
                 <w:noProof/>
                 <w:webHidden/>
               </w:rPr>
-              <w:instrText xml:space="preserve"> PAGEREF _Toc25609489 \h </w:instrText>
+              <w:instrText xml:space="preserve"> PAGEREF _Toc25612539 \h </w:instrText>
             </w:r>
             <w:r>
               <w:rPr>
@@ -2147,7 +2147,7 @@
               <w:lang w:eastAsia="de-DE"/>
             </w:rPr>
           </w:pPr>
-          <w:hyperlink w:anchor="_Toc25609490" w:history="1">
+          <w:hyperlink w:anchor="_Toc25612540" w:history="1">
             <w:r>
               <w:rPr>
                 <w:rStyle w:val="Hyperlink"/>
@@ -2174,7 +2174,7 @@
                 <w:noProof/>
                 <w:webHidden/>
               </w:rPr>
-              <w:instrText xml:space="preserve"> PAGEREF _Toc25609490 \h </w:instrText>
+              <w:instrText xml:space="preserve"> PAGEREF _Toc25612540 \h </w:instrText>
             </w:r>
             <w:r>
               <w:rPr>
@@ -2218,7 +2218,7 @@
               <w:lang w:eastAsia="de-DE"/>
             </w:rPr>
           </w:pPr>
-          <w:hyperlink w:anchor="_Toc25609491" w:history="1">
+          <w:hyperlink w:anchor="_Toc25612541" w:history="1">
             <w:r>
               <w:rPr>
                 <w:rStyle w:val="Hyperlink"/>
@@ -2245,7 +2245,7 @@
                 <w:noProof/>
                 <w:webHidden/>
               </w:rPr>
-              <w:instrText xml:space="preserve"> PAGEREF _Toc25609491 \h </w:instrText>
+              <w:instrText xml:space="preserve"> PAGEREF _Toc25612541 \h </w:instrText>
             </w:r>
             <w:r>
               <w:rPr>
@@ -2289,7 +2289,7 @@
               <w:lang w:eastAsia="de-DE"/>
             </w:rPr>
           </w:pPr>
-          <w:hyperlink w:anchor="_Toc25609492" w:history="1">
+          <w:hyperlink w:anchor="_Toc25612542" w:history="1">
             <w:r>
               <w:rPr>
                 <w:rStyle w:val="Hyperlink"/>
@@ -2316,7 +2316,7 @@
                 <w:noProof/>
                 <w:webHidden/>
               </w:rPr>
-              <w:instrText xml:space="preserve"> PAGEREF _Toc25609492 \h </w:instrText>
+              <w:instrText xml:space="preserve"> PAGEREF _Toc25612542 \h </w:instrText>
             </w:r>
             <w:r>
               <w:rPr>
@@ -2360,7 +2360,7 @@
               <w:lang w:eastAsia="de-DE"/>
             </w:rPr>
           </w:pPr>
-          <w:hyperlink w:anchor="_Toc25609493" w:history="1">
+          <w:hyperlink w:anchor="_Toc25612543" w:history="1">
             <w:r>
               <w:rPr>
                 <w:rStyle w:val="Hyperlink"/>
@@ -2387,7 +2387,7 @@
                 <w:noProof/>
                 <w:webHidden/>
               </w:rPr>
-              <w:instrText xml:space="preserve"> PAGEREF _Toc25609493 \h </w:instrText>
+              <w:instrText xml:space="preserve"> PAGEREF _Toc25612543 \h </w:instrText>
             </w:r>
             <w:r>
               <w:rPr>
@@ -2431,7 +2431,7 @@
               <w:lang w:eastAsia="de-DE"/>
             </w:rPr>
           </w:pPr>
-          <w:hyperlink w:anchor="_Toc25609494" w:history="1">
+          <w:hyperlink w:anchor="_Toc25612544" w:history="1">
             <w:r>
               <w:rPr>
                 <w:rStyle w:val="Hyperlink"/>
@@ -2458,7 +2458,7 @@
                 <w:noProof/>
                 <w:webHidden/>
               </w:rPr>
-              <w:instrText xml:space="preserve"> PAGEREF _Toc25609494 \h </w:instrText>
+              <w:instrText xml:space="preserve"> PAGEREF _Toc25612544 \h </w:instrText>
             </w:r>
             <w:r>
               <w:rPr>
@@ -2502,7 +2502,7 @@
               <w:lang w:eastAsia="de-DE"/>
             </w:rPr>
           </w:pPr>
-          <w:hyperlink w:anchor="_Toc25609495" w:history="1">
+          <w:hyperlink w:anchor="_Toc25612545" w:history="1">
             <w:r>
               <w:rPr>
                 <w:rStyle w:val="Hyperlink"/>
@@ -2529,7 +2529,7 @@
                 <w:noProof/>
                 <w:webHidden/>
               </w:rPr>
-              <w:instrText xml:space="preserve"> PAGEREF _Toc25609495 \h </w:instrText>
+              <w:instrText xml:space="preserve"> PAGEREF _Toc25612545 \h </w:instrText>
             </w:r>
             <w:r>
               <w:rPr>
@@ -2573,7 +2573,7 @@
               <w:lang w:eastAsia="de-DE"/>
             </w:rPr>
           </w:pPr>
-          <w:hyperlink w:anchor="_Toc25609496" w:history="1">
+          <w:hyperlink w:anchor="_Toc25612546" w:history="1">
             <w:r>
               <w:rPr>
                 <w:rStyle w:val="Hyperlink"/>
@@ -2600,7 +2600,7 @@
                 <w:noProof/>
                 <w:webHidden/>
               </w:rPr>
-              <w:instrText xml:space="preserve"> PAGEREF _Toc25609496 \h </w:instrText>
+              <w:instrText xml:space="preserve"> PAGEREF _Toc25612546 \h </w:instrText>
             </w:r>
             <w:r>
               <w:rPr>
@@ -2644,7 +2644,7 @@
               <w:lang w:eastAsia="de-DE"/>
             </w:rPr>
           </w:pPr>
-          <w:hyperlink w:anchor="_Toc25609497" w:history="1">
+          <w:hyperlink w:anchor="_Toc25612547" w:history="1">
             <w:r>
               <w:rPr>
                 <w:rStyle w:val="Hyperlink"/>
@@ -2671,7 +2671,7 @@
                 <w:noProof/>
                 <w:webHidden/>
               </w:rPr>
-              <w:instrText xml:space="preserve"> PAGEREF _Toc25609497 \h </w:instrText>
+              <w:instrText xml:space="preserve"> PAGEREF _Toc25612547 \h </w:instrText>
             </w:r>
             <w:r>
               <w:rPr>
@@ -2716,7 +2716,7 @@
               <w:lang w:eastAsia="de-DE"/>
             </w:rPr>
           </w:pPr>
-          <w:hyperlink w:anchor="_Toc25609498" w:history="1">
+          <w:hyperlink w:anchor="_Toc25612548" w:history="1">
             <w:r>
               <w:rPr>
                 <w:rStyle w:val="Hyperlink"/>
@@ -2759,7 +2759,7 @@
                 <w:noProof/>
                 <w:webHidden/>
               </w:rPr>
-              <w:instrText xml:space="preserve"> PAGEREF _Toc25609498 \h </w:instrText>
+              <w:instrText xml:space="preserve"> PAGEREF _Toc25612548 \h </w:instrText>
             </w:r>
             <w:r>
               <w:rPr>
@@ -2803,7 +2803,7 @@
               <w:lang w:eastAsia="de-DE"/>
             </w:rPr>
           </w:pPr>
-          <w:hyperlink w:anchor="_Toc25609499" w:history="1">
+          <w:hyperlink w:anchor="_Toc25612549" w:history="1">
             <w:r>
               <w:rPr>
                 <w:rStyle w:val="Hyperlink"/>
@@ -2830,7 +2830,7 @@
                 <w:noProof/>
                 <w:webHidden/>
               </w:rPr>
-              <w:instrText xml:space="preserve"> PAGEREF _Toc25609499 \h </w:instrText>
+              <w:instrText xml:space="preserve"> PAGEREF _Toc25612549 \h </w:instrText>
             </w:r>
             <w:r>
               <w:rPr>
@@ -2874,7 +2874,7 @@
               <w:lang w:eastAsia="de-DE"/>
             </w:rPr>
           </w:pPr>
-          <w:hyperlink w:anchor="_Toc25609500" w:history="1">
+          <w:hyperlink w:anchor="_Toc25612550" w:history="1">
             <w:r>
               <w:rPr>
                 <w:rStyle w:val="Hyperlink"/>
@@ -2901,7 +2901,7 @@
                 <w:noProof/>
                 <w:webHidden/>
               </w:rPr>
-              <w:instrText xml:space="preserve"> PAGEREF _Toc25609500 \h </w:instrText>
+              <w:instrText xml:space="preserve"> PAGEREF _Toc25612550 \h </w:instrText>
             </w:r>
             <w:r>
               <w:rPr>
@@ -2945,7 +2945,7 @@
               <w:lang w:eastAsia="de-DE"/>
             </w:rPr>
           </w:pPr>
-          <w:hyperlink w:anchor="_Toc25609501" w:history="1">
+          <w:hyperlink w:anchor="_Toc25612551" w:history="1">
             <w:r>
               <w:rPr>
                 <w:rStyle w:val="Hyperlink"/>
@@ -2972,7 +2972,7 @@
                 <w:noProof/>
                 <w:webHidden/>
               </w:rPr>
-              <w:instrText xml:space="preserve"> PAGEREF _Toc25609501 \h </w:instrText>
+              <w:instrText xml:space="preserve"> PAGEREF _Toc25612551 \h </w:instrText>
             </w:r>
             <w:r>
               <w:rPr>
@@ -3017,7 +3017,7 @@
               <w:lang w:eastAsia="de-DE"/>
             </w:rPr>
           </w:pPr>
-          <w:hyperlink w:anchor="_Toc25609502" w:history="1">
+          <w:hyperlink w:anchor="_Toc25612552" w:history="1">
             <w:r>
               <w:rPr>
                 <w:rStyle w:val="Hyperlink"/>
@@ -3060,7 +3060,7 @@
                 <w:noProof/>
                 <w:webHidden/>
               </w:rPr>
-              <w:instrText xml:space="preserve"> PAGEREF _Toc25609502 \h </w:instrText>
+              <w:instrText xml:space="preserve"> PAGEREF _Toc25612552 \h </w:instrText>
             </w:r>
             <w:r>
               <w:rPr>
@@ -3104,7 +3104,7 @@
               <w:lang w:eastAsia="de-DE"/>
             </w:rPr>
           </w:pPr>
-          <w:hyperlink w:anchor="_Toc25609503" w:history="1">
+          <w:hyperlink w:anchor="_Toc25612553" w:history="1">
             <w:r>
               <w:rPr>
                 <w:rStyle w:val="Hyperlink"/>
@@ -3131,7 +3131,7 @@
                 <w:noProof/>
                 <w:webHidden/>
               </w:rPr>
-              <w:instrText xml:space="preserve"> PAGEREF _Toc25609503 \h </w:instrText>
+              <w:instrText xml:space="preserve"> PAGEREF _Toc25612553 \h </w:instrText>
             </w:r>
             <w:r>
               <w:rPr>
@@ -3175,7 +3175,7 @@
               <w:lang w:eastAsia="de-DE"/>
             </w:rPr>
           </w:pPr>
-          <w:hyperlink w:anchor="_Toc25609504" w:history="1">
+          <w:hyperlink w:anchor="_Toc25612554" w:history="1">
             <w:r>
               <w:rPr>
                 <w:rStyle w:val="Hyperlink"/>
@@ -3202,7 +3202,7 @@
                 <w:noProof/>
                 <w:webHidden/>
               </w:rPr>
-              <w:instrText xml:space="preserve"> PAGEREF _Toc25609504 \h </w:instrText>
+              <w:instrText xml:space="preserve"> PAGEREF _Toc25612554 \h </w:instrText>
             </w:r>
             <w:r>
               <w:rPr>
@@ -3246,13 +3246,13 @@
               <w:lang w:eastAsia="de-DE"/>
             </w:rPr>
           </w:pPr>
-          <w:hyperlink w:anchor="_Toc25609505" w:history="1">
+          <w:hyperlink w:anchor="_Toc25612555" w:history="1">
             <w:r>
               <w:rPr>
                 <w:rStyle w:val="Hyperlink"/>
                 <w:noProof/>
               </w:rPr>
-              <w:t>7.2.1 Gradient der loss function</w:t>
+              <w:t>7.2.1 Gradient der Loss function</w:t>
             </w:r>
             <w:r>
               <w:rPr>
@@ -3273,7 +3273,7 @@
                 <w:noProof/>
                 <w:webHidden/>
               </w:rPr>
-              <w:instrText xml:space="preserve"> PAGEREF _Toc25609505 \h </w:instrText>
+              <w:instrText xml:space="preserve"> PAGEREF _Toc25612555 \h </w:instrText>
             </w:r>
             <w:r>
               <w:rPr>
@@ -3317,7 +3317,7 @@
               <w:lang w:eastAsia="de-DE"/>
             </w:rPr>
           </w:pPr>
-          <w:hyperlink w:anchor="_Toc25609506" w:history="1">
+          <w:hyperlink w:anchor="_Toc25612556" w:history="1">
             <w:r>
               <w:rPr>
                 <w:rStyle w:val="Hyperlink"/>
@@ -3344,7 +3344,7 @@
                 <w:noProof/>
                 <w:webHidden/>
               </w:rPr>
-              <w:instrText xml:space="preserve"> PAGEREF _Toc25609506 \h </w:instrText>
+              <w:instrText xml:space="preserve"> PAGEREF _Toc25612556 \h </w:instrText>
             </w:r>
             <w:r>
               <w:rPr>
@@ -3388,7 +3388,7 @@
               <w:lang w:eastAsia="de-DE"/>
             </w:rPr>
           </w:pPr>
-          <w:hyperlink w:anchor="_Toc25609507" w:history="1">
+          <w:hyperlink w:anchor="_Toc25612557" w:history="1">
             <w:r>
               <w:rPr>
                 <w:rStyle w:val="Hyperlink"/>
@@ -3415,7 +3415,7 @@
                 <w:noProof/>
                 <w:webHidden/>
               </w:rPr>
-              <w:instrText xml:space="preserve"> PAGEREF _Toc25609507 \h </w:instrText>
+              <w:instrText xml:space="preserve"> PAGEREF _Toc25612557 \h </w:instrText>
             </w:r>
             <w:r>
               <w:rPr>
@@ -3459,7 +3459,7 @@
               <w:lang w:eastAsia="de-DE"/>
             </w:rPr>
           </w:pPr>
-          <w:hyperlink w:anchor="_Toc25609508" w:history="1">
+          <w:hyperlink w:anchor="_Toc25612558" w:history="1">
             <w:r>
               <w:rPr>
                 <w:rStyle w:val="Hyperlink"/>
@@ -3486,7 +3486,7 @@
                 <w:noProof/>
                 <w:webHidden/>
               </w:rPr>
-              <w:instrText xml:space="preserve"> PAGEREF _Toc25609508 \h </w:instrText>
+              <w:instrText xml:space="preserve"> PAGEREF _Toc25612558 \h </w:instrText>
             </w:r>
             <w:r>
               <w:rPr>
@@ -3530,7 +3530,7 @@
               <w:lang w:eastAsia="de-DE"/>
             </w:rPr>
           </w:pPr>
-          <w:hyperlink w:anchor="_Toc25609509" w:history="1">
+          <w:hyperlink w:anchor="_Toc25612559" w:history="1">
             <w:r>
               <w:rPr>
                 <w:rStyle w:val="Hyperlink"/>
@@ -3557,7 +3557,7 @@
                 <w:noProof/>
                 <w:webHidden/>
               </w:rPr>
-              <w:instrText xml:space="preserve"> PAGEREF _Toc25609509 \h </w:instrText>
+              <w:instrText xml:space="preserve"> PAGEREF _Toc25612559 \h </w:instrText>
             </w:r>
             <w:r>
               <w:rPr>
@@ -3602,7 +3602,7 @@
               <w:lang w:eastAsia="de-DE"/>
             </w:rPr>
           </w:pPr>
-          <w:hyperlink w:anchor="_Toc25609510" w:history="1">
+          <w:hyperlink w:anchor="_Toc25612560" w:history="1">
             <w:r>
               <w:rPr>
                 <w:rStyle w:val="Hyperlink"/>
@@ -3645,7 +3645,7 @@
                 <w:noProof/>
                 <w:webHidden/>
               </w:rPr>
-              <w:instrText xml:space="preserve"> PAGEREF _Toc25609510 \h </w:instrText>
+              <w:instrText xml:space="preserve"> PAGEREF _Toc25612560 \h </w:instrText>
             </w:r>
             <w:r>
               <w:rPr>
@@ -3689,7 +3689,7 @@
               <w:lang w:eastAsia="de-DE"/>
             </w:rPr>
           </w:pPr>
-          <w:hyperlink w:anchor="_Toc25609511" w:history="1">
+          <w:hyperlink w:anchor="_Toc25612561" w:history="1">
             <w:r>
               <w:rPr>
                 <w:rStyle w:val="Hyperlink"/>
@@ -3716,7 +3716,7 @@
                 <w:noProof/>
                 <w:webHidden/>
               </w:rPr>
-              <w:instrText xml:space="preserve"> PAGEREF _Toc25609511 \h </w:instrText>
+              <w:instrText xml:space="preserve"> PAGEREF _Toc25612561 \h </w:instrText>
             </w:r>
             <w:r>
               <w:rPr>
@@ -3760,13 +3760,13 @@
               <w:lang w:eastAsia="de-DE"/>
             </w:rPr>
           </w:pPr>
-          <w:hyperlink w:anchor="_Toc25609512" w:history="1">
+          <w:hyperlink w:anchor="_Toc25612562" w:history="1">
             <w:r>
               <w:rPr>
                 <w:rStyle w:val="Hyperlink"/>
                 <w:noProof/>
               </w:rPr>
-              <w:t>8.2 Loss function with Keras</w:t>
+              <w:t>8.2 Loss function mit Keras</w:t>
             </w:r>
             <w:r>
               <w:rPr>
@@ -3787,7 +3787,7 @@
                 <w:noProof/>
                 <w:webHidden/>
               </w:rPr>
-              <w:instrText xml:space="preserve"> PAGEREF _Toc25609512 \h </w:instrText>
+              <w:instrText xml:space="preserve"> PAGEREF _Toc25612562 \h </w:instrText>
             </w:r>
             <w:r>
               <w:rPr>
@@ -3832,7 +3832,7 @@
               <w:lang w:eastAsia="de-DE"/>
             </w:rPr>
           </w:pPr>
-          <w:hyperlink w:anchor="_Toc25609513" w:history="1">
+          <w:hyperlink w:anchor="_Toc25612563" w:history="1">
             <w:r>
               <w:rPr>
                 <w:rStyle w:val="Hyperlink"/>
@@ -3875,7 +3875,7 @@
                 <w:noProof/>
                 <w:webHidden/>
               </w:rPr>
-              <w:instrText xml:space="preserve"> PAGEREF _Toc25609513 \h </w:instrText>
+              <w:instrText xml:space="preserve"> PAGEREF _Toc25612563 \h </w:instrText>
             </w:r>
             <w:r>
               <w:rPr>
@@ -3919,7 +3919,7 @@
               <w:lang w:eastAsia="de-DE"/>
             </w:rPr>
           </w:pPr>
-          <w:hyperlink w:anchor="_Toc25609514" w:history="1">
+          <w:hyperlink w:anchor="_Toc25612564" w:history="1">
             <w:r>
               <w:rPr>
                 <w:rStyle w:val="Hyperlink"/>
@@ -3946,7 +3946,7 @@
                 <w:noProof/>
                 <w:webHidden/>
               </w:rPr>
-              <w:instrText xml:space="preserve"> PAGEREF _Toc25609514 \h </w:instrText>
+              <w:instrText xml:space="preserve"> PAGEREF _Toc25612564 \h </w:instrText>
             </w:r>
             <w:r>
               <w:rPr>
@@ -3990,7 +3990,7 @@
               <w:lang w:eastAsia="de-DE"/>
             </w:rPr>
           </w:pPr>
-          <w:hyperlink w:anchor="_Toc25609515" w:history="1">
+          <w:hyperlink w:anchor="_Toc25612565" w:history="1">
             <w:r>
               <w:rPr>
                 <w:rStyle w:val="Hyperlink"/>
@@ -4017,7 +4017,7 @@
                 <w:noProof/>
                 <w:webHidden/>
               </w:rPr>
-              <w:instrText xml:space="preserve"> PAGEREF _Toc25609515 \h </w:instrText>
+              <w:instrText xml:space="preserve"> PAGEREF _Toc25612565 \h </w:instrText>
             </w:r>
             <w:r>
               <w:rPr>
@@ -4061,7 +4061,7 @@
               <w:lang w:eastAsia="de-DE"/>
             </w:rPr>
           </w:pPr>
-          <w:hyperlink w:anchor="_Toc25609516" w:history="1">
+          <w:hyperlink w:anchor="_Toc25612566" w:history="1">
             <w:r>
               <w:rPr>
                 <w:rStyle w:val="Hyperlink"/>
@@ -4088,7 +4088,7 @@
                 <w:noProof/>
                 <w:webHidden/>
               </w:rPr>
-              <w:instrText xml:space="preserve"> PAGEREF _Toc25609516 \h </w:instrText>
+              <w:instrText xml:space="preserve"> PAGEREF _Toc25612566 \h </w:instrText>
             </w:r>
             <w:r>
               <w:rPr>
@@ -4132,7 +4132,7 @@
               <w:lang w:eastAsia="de-DE"/>
             </w:rPr>
           </w:pPr>
-          <w:hyperlink w:anchor="_Toc25609517" w:history="1">
+          <w:hyperlink w:anchor="_Toc25612567" w:history="1">
             <w:r>
               <w:rPr>
                 <w:rStyle w:val="Hyperlink"/>
@@ -4159,7 +4159,7 @@
                 <w:noProof/>
                 <w:webHidden/>
               </w:rPr>
-              <w:instrText xml:space="preserve"> PAGEREF _Toc25609517 \h </w:instrText>
+              <w:instrText xml:space="preserve"> PAGEREF _Toc25612567 \h </w:instrText>
             </w:r>
             <w:r>
               <w:rPr>
@@ -4203,7 +4203,7 @@
               <w:lang w:eastAsia="de-DE"/>
             </w:rPr>
           </w:pPr>
-          <w:hyperlink w:anchor="_Toc25609518" w:history="1">
+          <w:hyperlink w:anchor="_Toc25612568" w:history="1">
             <w:r>
               <w:rPr>
                 <w:rStyle w:val="Hyperlink"/>
@@ -4230,7 +4230,7 @@
                 <w:noProof/>
                 <w:webHidden/>
               </w:rPr>
-              <w:instrText xml:space="preserve"> PAGEREF _Toc25609518 \h </w:instrText>
+              <w:instrText xml:space="preserve"> PAGEREF _Toc25612568 \h </w:instrText>
             </w:r>
             <w:r>
               <w:rPr>
@@ -4274,7 +4274,7 @@
               <w:lang w:eastAsia="de-DE"/>
             </w:rPr>
           </w:pPr>
-          <w:hyperlink w:anchor="_Toc25609519" w:history="1">
+          <w:hyperlink w:anchor="_Toc25612569" w:history="1">
             <w:r>
               <w:rPr>
                 <w:rStyle w:val="Hyperlink"/>
@@ -4301,7 +4301,7 @@
                 <w:noProof/>
                 <w:webHidden/>
               </w:rPr>
-              <w:instrText xml:space="preserve"> PAGEREF _Toc25609519 \h </w:instrText>
+              <w:instrText xml:space="preserve"> PAGEREF _Toc25612569 \h </w:instrText>
             </w:r>
             <w:r>
               <w:rPr>
@@ -4345,7 +4345,7 @@
               <w:lang w:eastAsia="de-DE"/>
             </w:rPr>
           </w:pPr>
-          <w:hyperlink w:anchor="_Toc25609520" w:history="1">
+          <w:hyperlink w:anchor="_Toc25612570" w:history="1">
             <w:r>
               <w:rPr>
                 <w:rStyle w:val="Hyperlink"/>
@@ -4372,7 +4372,7 @@
                 <w:noProof/>
                 <w:webHidden/>
               </w:rPr>
-              <w:instrText xml:space="preserve"> PAGEREF _Toc25609520 \h </w:instrText>
+              <w:instrText xml:space="preserve"> PAGEREF _Toc25612570 \h </w:instrText>
             </w:r>
             <w:r>
               <w:rPr>
@@ -4416,13 +4416,13 @@
               <w:lang w:eastAsia="de-DE"/>
             </w:rPr>
           </w:pPr>
-          <w:hyperlink w:anchor="_Toc25609521" w:history="1">
+          <w:hyperlink w:anchor="_Toc25612571" w:history="1">
             <w:r>
               <w:rPr>
                 <w:rStyle w:val="Hyperlink"/>
                 <w:noProof/>
               </w:rPr>
-              <w:t>10.1.3 Test set</w:t>
+              <w:t>10.1.3 Test Set</w:t>
             </w:r>
             <w:r>
               <w:rPr>
@@ -4443,7 +4443,7 @@
                 <w:noProof/>
                 <w:webHidden/>
               </w:rPr>
-              <w:instrText xml:space="preserve"> PAGEREF _Toc25609521 \h </w:instrText>
+              <w:instrText xml:space="preserve"> PAGEREF _Toc25612571 \h </w:instrText>
             </w:r>
             <w:r>
               <w:rPr>
@@ -4487,7 +4487,7 @@
               <w:lang w:eastAsia="de-DE"/>
             </w:rPr>
           </w:pPr>
-          <w:hyperlink w:anchor="_Toc25609522" w:history="1">
+          <w:hyperlink w:anchor="_Toc25612572" w:history="1">
             <w:r>
               <w:rPr>
                 <w:rStyle w:val="Hyperlink"/>
@@ -4514,7 +4514,7 @@
                 <w:noProof/>
                 <w:webHidden/>
               </w:rPr>
-              <w:instrText xml:space="preserve"> PAGEREF _Toc25609522 \h </w:instrText>
+              <w:instrText xml:space="preserve"> PAGEREF _Toc25612572 \h </w:instrText>
             </w:r>
             <w:r>
               <w:rPr>
@@ -4558,7 +4558,7 @@
               <w:lang w:eastAsia="de-DE"/>
             </w:rPr>
           </w:pPr>
-          <w:hyperlink w:anchor="_Toc25609523" w:history="1">
+          <w:hyperlink w:anchor="_Toc25612573" w:history="1">
             <w:r>
               <w:rPr>
                 <w:rStyle w:val="Hyperlink"/>
@@ -4585,7 +4585,7 @@
                 <w:noProof/>
                 <w:webHidden/>
               </w:rPr>
-              <w:instrText xml:space="preserve"> PAGEREF _Toc25609523 \h </w:instrText>
+              <w:instrText xml:space="preserve"> PAGEREF _Toc25612573 \h </w:instrText>
             </w:r>
             <w:r>
               <w:rPr>
@@ -4629,7 +4629,7 @@
               <w:lang w:eastAsia="de-DE"/>
             </w:rPr>
           </w:pPr>
-          <w:hyperlink w:anchor="_Toc25609524" w:history="1">
+          <w:hyperlink w:anchor="_Toc25612574" w:history="1">
             <w:r>
               <w:rPr>
                 <w:rStyle w:val="Hyperlink"/>
@@ -4656,7 +4656,7 @@
                 <w:noProof/>
                 <w:webHidden/>
               </w:rPr>
-              <w:instrText xml:space="preserve"> PAGEREF _Toc25609524 \h </w:instrText>
+              <w:instrText xml:space="preserve"> PAGEREF _Toc25612574 \h </w:instrText>
             </w:r>
             <w:r>
               <w:rPr>
@@ -4700,7 +4700,7 @@
               <w:lang w:eastAsia="de-DE"/>
             </w:rPr>
           </w:pPr>
-          <w:hyperlink w:anchor="_Toc25609525" w:history="1">
+          <w:hyperlink w:anchor="_Toc25612575" w:history="1">
             <w:r>
               <w:rPr>
                 <w:rStyle w:val="Hyperlink"/>
@@ -4727,7 +4727,7 @@
                 <w:noProof/>
                 <w:webHidden/>
               </w:rPr>
-              <w:instrText xml:space="preserve"> PAGEREF _Toc25609525 \h </w:instrText>
+              <w:instrText xml:space="preserve"> PAGEREF _Toc25612575 \h </w:instrText>
             </w:r>
             <w:r>
               <w:rPr>
@@ -4771,7 +4771,7 @@
               <w:lang w:eastAsia="de-DE"/>
             </w:rPr>
           </w:pPr>
-          <w:hyperlink w:anchor="_Toc25609526" w:history="1">
+          <w:hyperlink w:anchor="_Toc25612576" w:history="1">
             <w:r>
               <w:rPr>
                 <w:rStyle w:val="Hyperlink"/>
@@ -4798,7 +4798,7 @@
                 <w:noProof/>
                 <w:webHidden/>
               </w:rPr>
-              <w:instrText xml:space="preserve"> PAGEREF _Toc25609526 \h </w:instrText>
+              <w:instrText xml:space="preserve"> PAGEREF _Toc25612576 \h </w:instrText>
             </w:r>
             <w:r>
               <w:rPr>
@@ -4842,7 +4842,7 @@
               <w:lang w:eastAsia="de-DE"/>
             </w:rPr>
           </w:pPr>
-          <w:hyperlink w:anchor="_Toc25609527" w:history="1">
+          <w:hyperlink w:anchor="_Toc25612577" w:history="1">
             <w:r>
               <w:rPr>
                 <w:rStyle w:val="Hyperlink"/>
@@ -4869,7 +4869,7 @@
                 <w:noProof/>
                 <w:webHidden/>
               </w:rPr>
-              <w:instrText xml:space="preserve"> PAGEREF _Toc25609527 \h </w:instrText>
+              <w:instrText xml:space="preserve"> PAGEREF _Toc25612577 \h </w:instrText>
             </w:r>
             <w:r>
               <w:rPr>
@@ -4913,7 +4913,7 @@
               <w:lang w:eastAsia="de-DE"/>
             </w:rPr>
           </w:pPr>
-          <w:hyperlink w:anchor="_Toc25609528" w:history="1">
+          <w:hyperlink w:anchor="_Toc25612578" w:history="1">
             <w:r>
               <w:rPr>
                 <w:rStyle w:val="Hyperlink"/>
@@ -4940,7 +4940,7 @@
                 <w:noProof/>
                 <w:webHidden/>
               </w:rPr>
-              <w:instrText xml:space="preserve"> PAGEREF _Toc25609528 \h </w:instrText>
+              <w:instrText xml:space="preserve"> PAGEREF _Toc25612578 \h </w:instrText>
             </w:r>
             <w:r>
               <w:rPr>
@@ -4984,7 +4984,7 @@
               <w:lang w:eastAsia="de-DE"/>
             </w:rPr>
           </w:pPr>
-          <w:hyperlink w:anchor="_Toc25609529" w:history="1">
+          <w:hyperlink w:anchor="_Toc25612579" w:history="1">
             <w:r>
               <w:rPr>
                 <w:rStyle w:val="Hyperlink"/>
@@ -5011,7 +5011,7 @@
                 <w:noProof/>
                 <w:webHidden/>
               </w:rPr>
-              <w:instrText xml:space="preserve"> PAGEREF _Toc25609529 \h </w:instrText>
+              <w:instrText xml:space="preserve"> PAGEREF _Toc25612579 \h </w:instrText>
             </w:r>
             <w:r>
               <w:rPr>
@@ -5055,7 +5055,7 @@
               <w:lang w:eastAsia="de-DE"/>
             </w:rPr>
           </w:pPr>
-          <w:hyperlink w:anchor="_Toc25609530" w:history="1">
+          <w:hyperlink w:anchor="_Toc25612580" w:history="1">
             <w:r>
               <w:rPr>
                 <w:rStyle w:val="Hyperlink"/>
@@ -5082,7 +5082,7 @@
                 <w:noProof/>
                 <w:webHidden/>
               </w:rPr>
-              <w:instrText xml:space="preserve"> PAGEREF _Toc25609530 \h </w:instrText>
+              <w:instrText xml:space="preserve"> PAGEREF _Toc25612580 \h </w:instrText>
             </w:r>
             <w:r>
               <w:rPr>
@@ -5126,7 +5126,7 @@
               <w:lang w:eastAsia="de-DE"/>
             </w:rPr>
           </w:pPr>
-          <w:hyperlink w:anchor="_Toc25609531" w:history="1">
+          <w:hyperlink w:anchor="_Toc25612581" w:history="1">
             <w:r>
               <w:rPr>
                 <w:rStyle w:val="Hyperlink"/>
@@ -5153,7 +5153,7 @@
                 <w:noProof/>
                 <w:webHidden/>
               </w:rPr>
-              <w:instrText xml:space="preserve"> PAGEREF _Toc25609531 \h </w:instrText>
+              <w:instrText xml:space="preserve"> PAGEREF _Toc25612581 \h </w:instrText>
             </w:r>
             <w:r>
               <w:rPr>
@@ -5197,7 +5197,7 @@
               <w:lang w:eastAsia="de-DE"/>
             </w:rPr>
           </w:pPr>
-          <w:hyperlink w:anchor="_Toc25609532" w:history="1">
+          <w:hyperlink w:anchor="_Toc25612582" w:history="1">
             <w:r>
               <w:rPr>
                 <w:rStyle w:val="Hyperlink"/>
@@ -5224,7 +5224,7 @@
                 <w:noProof/>
                 <w:webHidden/>
               </w:rPr>
-              <w:instrText xml:space="preserve"> PAGEREF _Toc25609532 \h </w:instrText>
+              <w:instrText xml:space="preserve"> PAGEREF _Toc25612582 \h </w:instrText>
             </w:r>
             <w:r>
               <w:rPr>
@@ -5268,7 +5268,7 @@
               <w:lang w:eastAsia="de-DE"/>
             </w:rPr>
           </w:pPr>
-          <w:hyperlink w:anchor="_Toc25609533" w:history="1">
+          <w:hyperlink w:anchor="_Toc25612583" w:history="1">
             <w:r>
               <w:rPr>
                 <w:rStyle w:val="Hyperlink"/>
@@ -5295,7 +5295,7 @@
                 <w:noProof/>
                 <w:webHidden/>
               </w:rPr>
-              <w:instrText xml:space="preserve"> PAGEREF _Toc25609533 \h </w:instrText>
+              <w:instrText xml:space="preserve"> PAGEREF _Toc25612583 \h </w:instrText>
             </w:r>
             <w:r>
               <w:rPr>
@@ -5339,7 +5339,7 @@
               <w:lang w:eastAsia="de-DE"/>
             </w:rPr>
           </w:pPr>
-          <w:hyperlink w:anchor="_Toc25609534" w:history="1">
+          <w:hyperlink w:anchor="_Toc25612584" w:history="1">
             <w:r>
               <w:rPr>
                 <w:rStyle w:val="Hyperlink"/>
@@ -5366,7 +5366,7 @@
                 <w:noProof/>
                 <w:webHidden/>
               </w:rPr>
-              <w:instrText xml:space="preserve"> PAGEREF _Toc25609534 \h </w:instrText>
+              <w:instrText xml:space="preserve"> PAGEREF _Toc25612584 \h </w:instrText>
             </w:r>
             <w:r>
               <w:rPr>
@@ -5410,7 +5410,7 @@
               <w:lang w:eastAsia="de-DE"/>
             </w:rPr>
           </w:pPr>
-          <w:hyperlink w:anchor="_Toc25609535" w:history="1">
+          <w:hyperlink w:anchor="_Toc25612585" w:history="1">
             <w:r>
               <w:rPr>
                 <w:rStyle w:val="Hyperlink"/>
@@ -5437,7 +5437,7 @@
                 <w:noProof/>
                 <w:webHidden/>
               </w:rPr>
-              <w:instrText xml:space="preserve"> PAGEREF _Toc25609535 \h </w:instrText>
+              <w:instrText xml:space="preserve"> PAGEREF _Toc25612585 \h </w:instrText>
             </w:r>
             <w:r>
               <w:rPr>
@@ -5481,7 +5481,7 @@
               <w:lang w:eastAsia="de-DE"/>
             </w:rPr>
           </w:pPr>
-          <w:hyperlink w:anchor="_Toc25609536" w:history="1">
+          <w:hyperlink w:anchor="_Toc25612586" w:history="1">
             <w:r>
               <w:rPr>
                 <w:rStyle w:val="Hyperlink"/>
@@ -5508,7 +5508,7 @@
                 <w:noProof/>
                 <w:webHidden/>
               </w:rPr>
-              <w:instrText xml:space="preserve"> PAGEREF _Toc25609536 \h </w:instrText>
+              <w:instrText xml:space="preserve"> PAGEREF _Toc25612586 \h </w:instrText>
             </w:r>
             <w:r>
               <w:rPr>
@@ -5552,7 +5552,7 @@
               <w:lang w:eastAsia="de-DE"/>
             </w:rPr>
           </w:pPr>
-          <w:hyperlink w:anchor="_Toc25609537" w:history="1">
+          <w:hyperlink w:anchor="_Toc25612587" w:history="1">
             <w:r>
               <w:rPr>
                 <w:rStyle w:val="Hyperlink"/>
@@ -5579,7 +5579,7 @@
                 <w:noProof/>
                 <w:webHidden/>
               </w:rPr>
-              <w:instrText xml:space="preserve"> PAGEREF _Toc25609537 \h </w:instrText>
+              <w:instrText xml:space="preserve"> PAGEREF _Toc25612587 \h </w:instrText>
             </w:r>
             <w:r>
               <w:rPr>
@@ -5623,7 +5623,7 @@
               <w:lang w:eastAsia="de-DE"/>
             </w:rPr>
           </w:pPr>
-          <w:hyperlink w:anchor="_Toc25609538" w:history="1">
+          <w:hyperlink w:anchor="_Toc25612588" w:history="1">
             <w:r>
               <w:rPr>
                 <w:rStyle w:val="Hyperlink"/>
@@ -5650,7 +5650,7 @@
                 <w:noProof/>
                 <w:webHidden/>
               </w:rPr>
-              <w:instrText xml:space="preserve"> PAGEREF _Toc25609538 \h </w:instrText>
+              <w:instrText xml:space="preserve"> PAGEREF _Toc25612588 \h </w:instrText>
             </w:r>
             <w:r>
               <w:rPr>
@@ -5694,7 +5694,7 @@
               <w:lang w:eastAsia="de-DE"/>
             </w:rPr>
           </w:pPr>
-          <w:hyperlink w:anchor="_Toc25609539" w:history="1">
+          <w:hyperlink w:anchor="_Toc25612589" w:history="1">
             <w:r>
               <w:rPr>
                 <w:rStyle w:val="Hyperlink"/>
@@ -5721,7 +5721,7 @@
                 <w:noProof/>
                 <w:webHidden/>
               </w:rPr>
-              <w:instrText xml:space="preserve"> PAGEREF _Toc25609539 \h </w:instrText>
+              <w:instrText xml:space="preserve"> PAGEREF _Toc25612589 \h </w:instrText>
             </w:r>
             <w:r>
               <w:rPr>
@@ -5765,7 +5765,7 @@
               <w:lang w:eastAsia="de-DE"/>
             </w:rPr>
           </w:pPr>
-          <w:hyperlink w:anchor="_Toc25609540" w:history="1">
+          <w:hyperlink w:anchor="_Toc25612590" w:history="1">
             <w:r>
               <w:rPr>
                 <w:rStyle w:val="Hyperlink"/>
@@ -5792,7 +5792,7 @@
                 <w:noProof/>
                 <w:webHidden/>
               </w:rPr>
-              <w:instrText xml:space="preserve"> PAGEREF _Toc25609540 \h </w:instrText>
+              <w:instrText xml:space="preserve"> PAGEREF _Toc25612590 \h </w:instrText>
             </w:r>
             <w:r>
               <w:rPr>
@@ -5836,7 +5836,7 @@
               <w:lang w:eastAsia="de-DE"/>
             </w:rPr>
           </w:pPr>
-          <w:hyperlink w:anchor="_Toc25609541" w:history="1">
+          <w:hyperlink w:anchor="_Toc25612591" w:history="1">
             <w:r>
               <w:rPr>
                 <w:rStyle w:val="Hyperlink"/>
@@ -5863,7 +5863,7 @@
                 <w:noProof/>
                 <w:webHidden/>
               </w:rPr>
-              <w:instrText xml:space="preserve"> PAGEREF _Toc25609541 \h </w:instrText>
+              <w:instrText xml:space="preserve"> PAGEREF _Toc25612591 \h </w:instrText>
             </w:r>
             <w:r>
               <w:rPr>
@@ -5907,7 +5907,7 @@
               <w:lang w:eastAsia="de-DE"/>
             </w:rPr>
           </w:pPr>
-          <w:hyperlink w:anchor="_Toc25609542" w:history="1">
+          <w:hyperlink w:anchor="_Toc25612592" w:history="1">
             <w:r>
               <w:rPr>
                 <w:rStyle w:val="Hyperlink"/>
@@ -5934,7 +5934,7 @@
                 <w:noProof/>
                 <w:webHidden/>
               </w:rPr>
-              <w:instrText xml:space="preserve"> PAGEREF _Toc25609542 \h </w:instrText>
+              <w:instrText xml:space="preserve"> PAGEREF _Toc25612592 \h </w:instrText>
             </w:r>
             <w:r>
               <w:rPr>
@@ -5978,7 +5978,7 @@
               <w:lang w:eastAsia="de-DE"/>
             </w:rPr>
           </w:pPr>
-          <w:hyperlink w:anchor="_Toc25609543" w:history="1">
+          <w:hyperlink w:anchor="_Toc25612593" w:history="1">
             <w:r>
               <w:rPr>
                 <w:rStyle w:val="Hyperlink"/>
@@ -6005,7 +6005,7 @@
                 <w:noProof/>
                 <w:webHidden/>
               </w:rPr>
-              <w:instrText xml:space="preserve"> PAGEREF _Toc25609543 \h </w:instrText>
+              <w:instrText xml:space="preserve"> PAGEREF _Toc25612593 \h </w:instrText>
             </w:r>
             <w:r>
               <w:rPr>
@@ -6049,7 +6049,7 @@
               <w:lang w:eastAsia="de-DE"/>
             </w:rPr>
           </w:pPr>
-          <w:hyperlink w:anchor="_Toc25609544" w:history="1">
+          <w:hyperlink w:anchor="_Toc25612594" w:history="1">
             <w:r>
               <w:rPr>
                 <w:rStyle w:val="Hyperlink"/>
@@ -6076,7 +6076,7 @@
                 <w:noProof/>
                 <w:webHidden/>
               </w:rPr>
-              <w:instrText xml:space="preserve"> PAGEREF _Toc25609544 \h </w:instrText>
+              <w:instrText xml:space="preserve"> PAGEREF _Toc25612594 \h </w:instrText>
             </w:r>
             <w:r>
               <w:rPr>
@@ -6120,7 +6120,7 @@
               <w:lang w:eastAsia="de-DE"/>
             </w:rPr>
           </w:pPr>
-          <w:hyperlink w:anchor="_Toc25609545" w:history="1">
+          <w:hyperlink w:anchor="_Toc25612595" w:history="1">
             <w:r>
               <w:rPr>
                 <w:rStyle w:val="Hyperlink"/>
@@ -6147,7 +6147,7 @@
                 <w:noProof/>
                 <w:webHidden/>
               </w:rPr>
-              <w:instrText xml:space="preserve"> PAGEREF _Toc25609545 \h </w:instrText>
+              <w:instrText xml:space="preserve"> PAGEREF _Toc25612595 \h </w:instrText>
             </w:r>
             <w:r>
               <w:rPr>
@@ -6191,7 +6191,7 @@
               <w:lang w:eastAsia="de-DE"/>
             </w:rPr>
           </w:pPr>
-          <w:hyperlink w:anchor="_Toc25609546" w:history="1">
+          <w:hyperlink w:anchor="_Toc25612596" w:history="1">
             <w:r>
               <w:rPr>
                 <w:rStyle w:val="Hyperlink"/>
@@ -6218,7 +6218,7 @@
                 <w:noProof/>
                 <w:webHidden/>
               </w:rPr>
-              <w:instrText xml:space="preserve"> PAGEREF _Toc25609546 \h </w:instrText>
+              <w:instrText xml:space="preserve"> PAGEREF _Toc25612596 \h </w:instrText>
             </w:r>
             <w:r>
               <w:rPr>
@@ -6262,7 +6262,7 @@
               <w:lang w:eastAsia="de-DE"/>
             </w:rPr>
           </w:pPr>
-          <w:hyperlink w:anchor="_Toc25609547" w:history="1">
+          <w:hyperlink w:anchor="_Toc25612597" w:history="1">
             <w:r>
               <w:rPr>
                 <w:rStyle w:val="Hyperlink"/>
@@ -6289,7 +6289,7 @@
                 <w:noProof/>
                 <w:webHidden/>
               </w:rPr>
-              <w:instrText xml:space="preserve"> PAGEREF _Toc25609547 \h </w:instrText>
+              <w:instrText xml:space="preserve"> PAGEREF _Toc25612597 \h </w:instrText>
             </w:r>
             <w:r>
               <w:rPr>
@@ -6333,7 +6333,7 @@
               <w:lang w:eastAsia="de-DE"/>
             </w:rPr>
           </w:pPr>
-          <w:hyperlink w:anchor="_Toc25609548" w:history="1">
+          <w:hyperlink w:anchor="_Toc25612598" w:history="1">
             <w:r>
               <w:rPr>
                 <w:rStyle w:val="Hyperlink"/>
@@ -6360,7 +6360,7 @@
                 <w:noProof/>
                 <w:webHidden/>
               </w:rPr>
-              <w:instrText xml:space="preserve"> PAGEREF _Toc25609548 \h </w:instrText>
+              <w:instrText xml:space="preserve"> PAGEREF _Toc25612598 \h </w:instrText>
             </w:r>
             <w:r>
               <w:rPr>
@@ -6404,7 +6404,7 @@
               <w:lang w:eastAsia="de-DE"/>
             </w:rPr>
           </w:pPr>
-          <w:hyperlink w:anchor="_Toc25609549" w:history="1">
+          <w:hyperlink w:anchor="_Toc25612599" w:history="1">
             <w:r>
               <w:rPr>
                 <w:rStyle w:val="Hyperlink"/>
@@ -6431,7 +6431,7 @@
                 <w:noProof/>
                 <w:webHidden/>
               </w:rPr>
-              <w:instrText xml:space="preserve"> PAGEREF _Toc25609549 \h </w:instrText>
+              <w:instrText xml:space="preserve"> PAGEREF _Toc25612599 \h </w:instrText>
             </w:r>
             <w:r>
               <w:rPr>
@@ -6475,7 +6475,7 @@
               <w:lang w:eastAsia="de-DE"/>
             </w:rPr>
           </w:pPr>
-          <w:hyperlink w:anchor="_Toc25609550" w:history="1">
+          <w:hyperlink w:anchor="_Toc25612600" w:history="1">
             <w:r>
               <w:rPr>
                 <w:rStyle w:val="Hyperlink"/>
@@ -6502,7 +6502,7 @@
                 <w:noProof/>
                 <w:webHidden/>
               </w:rPr>
-              <w:instrText xml:space="preserve"> PAGEREF _Toc25609550 \h </w:instrText>
+              <w:instrText xml:space="preserve"> PAGEREF _Toc25612600 \h </w:instrText>
             </w:r>
             <w:r>
               <w:rPr>
@@ -6546,7 +6546,7 @@
               <w:lang w:eastAsia="de-DE"/>
             </w:rPr>
           </w:pPr>
-          <w:hyperlink w:anchor="_Toc25609551" w:history="1">
+          <w:hyperlink w:anchor="_Toc25612601" w:history="1">
             <w:r>
               <w:rPr>
                 <w:rStyle w:val="Hyperlink"/>
@@ -6573,7 +6573,7 @@
                 <w:noProof/>
                 <w:webHidden/>
               </w:rPr>
-              <w:instrText xml:space="preserve"> PAGEREF _Toc25609551 \h </w:instrText>
+              <w:instrText xml:space="preserve"> PAGEREF _Toc25612601 \h </w:instrText>
             </w:r>
             <w:r>
               <w:rPr>
@@ -6617,7 +6617,7 @@
               <w:lang w:eastAsia="de-DE"/>
             </w:rPr>
           </w:pPr>
-          <w:hyperlink w:anchor="_Toc25609552" w:history="1">
+          <w:hyperlink w:anchor="_Toc25612602" w:history="1">
             <w:r>
               <w:rPr>
                 <w:rStyle w:val="Hyperlink"/>
@@ -6644,7 +6644,7 @@
                 <w:noProof/>
                 <w:webHidden/>
               </w:rPr>
-              <w:instrText xml:space="preserve"> PAGEREF _Toc25609552 \h </w:instrText>
+              <w:instrText xml:space="preserve"> PAGEREF _Toc25612602 \h </w:instrText>
             </w:r>
             <w:r>
               <w:rPr>
@@ -6688,7 +6688,7 @@
               <w:lang w:eastAsia="de-DE"/>
             </w:rPr>
           </w:pPr>
-          <w:hyperlink w:anchor="_Toc25609553" w:history="1">
+          <w:hyperlink w:anchor="_Toc25612603" w:history="1">
             <w:r>
               <w:rPr>
                 <w:rStyle w:val="Hyperlink"/>
@@ -6715,7 +6715,7 @@
                 <w:noProof/>
                 <w:webHidden/>
               </w:rPr>
-              <w:instrText xml:space="preserve"> PAGEREF _Toc25609553 \h </w:instrText>
+              <w:instrText xml:space="preserve"> PAGEREF _Toc25612603 \h </w:instrText>
             </w:r>
             <w:r>
               <w:rPr>
@@ -6759,7 +6759,7 @@
               <w:lang w:eastAsia="de-DE"/>
             </w:rPr>
           </w:pPr>
-          <w:hyperlink w:anchor="_Toc25609554" w:history="1">
+          <w:hyperlink w:anchor="_Toc25612604" w:history="1">
             <w:r>
               <w:rPr>
                 <w:rStyle w:val="Hyperlink"/>
@@ -6786,7 +6786,7 @@
                 <w:noProof/>
                 <w:webHidden/>
               </w:rPr>
-              <w:instrText xml:space="preserve"> PAGEREF _Toc25609554 \h </w:instrText>
+              <w:instrText xml:space="preserve"> PAGEREF _Toc25612604 \h </w:instrText>
             </w:r>
             <w:r>
               <w:rPr>
@@ -6830,7 +6830,7 @@
               <w:lang w:eastAsia="de-DE"/>
             </w:rPr>
           </w:pPr>
-          <w:hyperlink w:anchor="_Toc25609555" w:history="1">
+          <w:hyperlink w:anchor="_Toc25612605" w:history="1">
             <w:r>
               <w:rPr>
                 <w:rStyle w:val="Hyperlink"/>
@@ -6857,7 +6857,7 @@
                 <w:noProof/>
                 <w:webHidden/>
               </w:rPr>
-              <w:instrText xml:space="preserve"> PAGEREF _Toc25609555 \h </w:instrText>
+              <w:instrText xml:space="preserve"> PAGEREF _Toc25612605 \h </w:instrText>
             </w:r>
             <w:r>
               <w:rPr>
@@ -6901,7 +6901,7 @@
               <w:lang w:eastAsia="de-DE"/>
             </w:rPr>
           </w:pPr>
-          <w:hyperlink w:anchor="_Toc25609556" w:history="1">
+          <w:hyperlink w:anchor="_Toc25612606" w:history="1">
             <w:r>
               <w:rPr>
                 <w:rStyle w:val="Hyperlink"/>
@@ -6928,7 +6928,7 @@
                 <w:noProof/>
                 <w:webHidden/>
               </w:rPr>
-              <w:instrText xml:space="preserve"> PAGEREF _Toc25609556 \h </w:instrText>
+              <w:instrText xml:space="preserve"> PAGEREF _Toc25612606 \h </w:instrText>
             </w:r>
             <w:r>
               <w:rPr>
@@ -6972,7 +6972,7 @@
               <w:lang w:eastAsia="de-DE"/>
             </w:rPr>
           </w:pPr>
-          <w:hyperlink w:anchor="_Toc25609557" w:history="1">
+          <w:hyperlink w:anchor="_Toc25612607" w:history="1">
             <w:r>
               <w:rPr>
                 <w:rStyle w:val="Hyperlink"/>
@@ -6999,7 +6999,7 @@
                 <w:noProof/>
                 <w:webHidden/>
               </w:rPr>
-              <w:instrText xml:space="preserve"> PAGEREF _Toc25609557 \h </w:instrText>
+              <w:instrText xml:space="preserve"> PAGEREF _Toc25612607 \h </w:instrText>
             </w:r>
             <w:r>
               <w:rPr>
@@ -7043,7 +7043,7 @@
               <w:lang w:eastAsia="de-DE"/>
             </w:rPr>
           </w:pPr>
-          <w:hyperlink w:anchor="_Toc25609558" w:history="1">
+          <w:hyperlink w:anchor="_Toc25612608" w:history="1">
             <w:r>
               <w:rPr>
                 <w:rStyle w:val="Hyperlink"/>
@@ -7070,7 +7070,7 @@
                 <w:noProof/>
                 <w:webHidden/>
               </w:rPr>
-              <w:instrText xml:space="preserve"> PAGEREF _Toc25609558 \h </w:instrText>
+              <w:instrText xml:space="preserve"> PAGEREF _Toc25612608 \h </w:instrText>
             </w:r>
             <w:r>
               <w:rPr>
@@ -7114,7 +7114,7 @@
               <w:lang w:eastAsia="de-DE"/>
             </w:rPr>
           </w:pPr>
-          <w:hyperlink w:anchor="_Toc25609559" w:history="1">
+          <w:hyperlink w:anchor="_Toc25612609" w:history="1">
             <w:r>
               <w:rPr>
                 <w:rStyle w:val="Hyperlink"/>
@@ -7141,7 +7141,7 @@
                 <w:noProof/>
                 <w:webHidden/>
               </w:rPr>
-              <w:instrText xml:space="preserve"> PAGEREF _Toc25609559 \h </w:instrText>
+              <w:instrText xml:space="preserve"> PAGEREF _Toc25612609 \h </w:instrText>
             </w:r>
             <w:r>
               <w:rPr>
@@ -7185,7 +7185,7 @@
               <w:lang w:eastAsia="de-DE"/>
             </w:rPr>
           </w:pPr>
-          <w:hyperlink w:anchor="_Toc25609560" w:history="1">
+          <w:hyperlink w:anchor="_Toc25612610" w:history="1">
             <w:r>
               <w:rPr>
                 <w:rStyle w:val="Hyperlink"/>
@@ -7212,7 +7212,7 @@
                 <w:noProof/>
                 <w:webHidden/>
               </w:rPr>
-              <w:instrText xml:space="preserve"> PAGEREF _Toc25609560 \h </w:instrText>
+              <w:instrText xml:space="preserve"> PAGEREF _Toc25612610 \h </w:instrText>
             </w:r>
             <w:r>
               <w:rPr>
@@ -7233,6 +7233,148 @@
                 <w:webHidden/>
               </w:rPr>
               <w:t>42</w:t>
+            </w:r>
+            <w:r>
+              <w:rPr>
+                <w:noProof/>
+                <w:webHidden/>
+              </w:rPr>
+              <w:fldChar w:fldCharType="end"/>
+            </w:r>
+          </w:hyperlink>
+        </w:p>
+        <w:p>
+          <w:pPr>
+            <w:pStyle w:val="Verzeichnis2"/>
+            <w:tabs>
+              <w:tab w:val="right" w:leader="dot" w:pos="9062"/>
+            </w:tabs>
+            <w:rPr>
+              <w:rFonts w:eastAsiaTheme="minorEastAsia"/>
+              <w:noProof/>
+              <w:sz w:val="22"/>
+              <w:lang w:eastAsia="de-DE"/>
+            </w:rPr>
+          </w:pPr>
+          <w:hyperlink w:anchor="_Toc25612611" w:history="1">
+            <w:r>
+              <w:rPr>
+                <w:rStyle w:val="Hyperlink"/>
+                <w:noProof/>
+              </w:rPr>
+              <w:t>18.3.1 Ein Vektor für jede Kategorie</w:t>
+            </w:r>
+            <w:r>
+              <w:rPr>
+                <w:noProof/>
+                <w:webHidden/>
+              </w:rPr>
+              <w:tab/>
+            </w:r>
+            <w:r>
+              <w:rPr>
+                <w:noProof/>
+                <w:webHidden/>
+              </w:rPr>
+              <w:fldChar w:fldCharType="begin"/>
+            </w:r>
+            <w:r>
+              <w:rPr>
+                <w:noProof/>
+                <w:webHidden/>
+              </w:rPr>
+              <w:instrText xml:space="preserve"> PAGEREF _Toc25612611 \h </w:instrText>
+            </w:r>
+            <w:r>
+              <w:rPr>
+                <w:noProof/>
+                <w:webHidden/>
+              </w:rPr>
+            </w:r>
+            <w:r>
+              <w:rPr>
+                <w:noProof/>
+                <w:webHidden/>
+              </w:rPr>
+              <w:fldChar w:fldCharType="separate"/>
+            </w:r>
+            <w:r>
+              <w:rPr>
+                <w:noProof/>
+                <w:webHidden/>
+              </w:rPr>
+              <w:t>43</w:t>
+            </w:r>
+            <w:r>
+              <w:rPr>
+                <w:noProof/>
+                <w:webHidden/>
+              </w:rPr>
+              <w:fldChar w:fldCharType="end"/>
+            </w:r>
+          </w:hyperlink>
+        </w:p>
+        <w:p>
+          <w:pPr>
+            <w:pStyle w:val="Verzeichnis1"/>
+            <w:tabs>
+              <w:tab w:val="right" w:leader="dot" w:pos="9062"/>
+            </w:tabs>
+            <w:rPr>
+              <w:rFonts w:eastAsiaTheme="minorEastAsia"/>
+              <w:noProof/>
+              <w:sz w:val="22"/>
+              <w:lang w:eastAsia="de-DE"/>
+            </w:rPr>
+          </w:pPr>
+          <w:hyperlink w:anchor="_Toc25612612" w:history="1">
+            <w:r>
+              <w:rPr>
+                <w:rStyle w:val="Hyperlink"/>
+                <w:noProof/>
+              </w:rPr>
+              <w:t>19. Convolutional Neural Networks (CNNs)</w:t>
+            </w:r>
+            <w:r>
+              <w:rPr>
+                <w:noProof/>
+                <w:webHidden/>
+              </w:rPr>
+              <w:tab/>
+            </w:r>
+            <w:r>
+              <w:rPr>
+                <w:noProof/>
+                <w:webHidden/>
+              </w:rPr>
+              <w:fldChar w:fldCharType="begin"/>
+            </w:r>
+            <w:r>
+              <w:rPr>
+                <w:noProof/>
+                <w:webHidden/>
+              </w:rPr>
+              <w:instrText xml:space="preserve"> PAGEREF _Toc25612612 \h </w:instrText>
+            </w:r>
+            <w:r>
+              <w:rPr>
+                <w:noProof/>
+                <w:webHidden/>
+              </w:rPr>
+            </w:r>
+            <w:r>
+              <w:rPr>
+                <w:noProof/>
+                <w:webHidden/>
+              </w:rPr>
+              <w:fldChar w:fldCharType="separate"/>
+            </w:r>
+            <w:r>
+              <w:rPr>
+                <w:noProof/>
+                <w:webHidden/>
+              </w:rPr>
+              <w:t>43</w:t>
             </w:r>
             <w:r>
               <w:rPr>
@@ -7249,6 +7391,7 @@
               <w:b/>
               <w:bCs/>
             </w:rPr>
+            <w:lastRenderedPageBreak/>
             <w:fldChar w:fldCharType="end"/>
           </w:r>
         </w:p>
@@ -7269,7 +7412,6 @@
           <w:color w:val="6D6D6D"/>
           <w:sz w:val="32"/>
         </w:rPr>
-        <w:lastRenderedPageBreak/>
         <w:br w:type="page"/>
       </w:r>
     </w:p>
@@ -7281,7 +7423,7 @@
           <w:numId w:val="2"/>
         </w:numPr>
       </w:pPr>
-      <w:bookmarkStart w:id="1" w:name="_Toc25609465"/>
+      <w:bookmarkStart w:id="1" w:name="_Toc25612515"/>
       <w:r>
         <w:lastRenderedPageBreak/>
         <w:t>M</w:t>
@@ -7309,7 +7451,7 @@
           <w:sz w:val="28"/>
         </w:rPr>
       </w:pPr>
-      <w:bookmarkStart w:id="2" w:name="_Toc25609466"/>
+      <w:bookmarkStart w:id="2" w:name="_Toc25612516"/>
       <w:r>
         <w:rPr>
           <w:noProof/>
@@ -7420,7 +7562,7 @@
           <w:sz w:val="28"/>
         </w:rPr>
       </w:pPr>
-      <w:bookmarkStart w:id="3" w:name="_Toc25609467"/>
+      <w:bookmarkStart w:id="3" w:name="_Toc25612517"/>
       <w:r>
         <w:rPr>
           <w:sz w:val="28"/>
@@ -7484,7 +7626,7 @@
           <w:sz w:val="28"/>
         </w:rPr>
       </w:pPr>
-      <w:bookmarkStart w:id="4" w:name="_Toc25609468"/>
+      <w:bookmarkStart w:id="4" w:name="_Toc25612518"/>
       <w:r>
         <w:rPr>
           <w:sz w:val="28"/>
@@ -7768,7 +7910,7 @@
           <w:numId w:val="21"/>
         </w:numPr>
       </w:pPr>
-      <w:bookmarkStart w:id="5" w:name="_Toc25609469"/>
+      <w:bookmarkStart w:id="5" w:name="_Toc25612519"/>
       <w:r>
         <w:t xml:space="preserve">Deep </w:t>
       </w:r>
@@ -7787,7 +7929,7 @@
           <w:sz w:val="28"/>
         </w:rPr>
       </w:pPr>
-      <w:bookmarkStart w:id="6" w:name="_Toc25609470"/>
+      <w:bookmarkStart w:id="6" w:name="_Toc25612520"/>
       <w:r>
         <w:rPr>
           <w:noProof/>
@@ -7894,7 +8036,7 @@
           <w:sz w:val="28"/>
         </w:rPr>
       </w:pPr>
-      <w:bookmarkStart w:id="7" w:name="_Toc25609471"/>
+      <w:bookmarkStart w:id="7" w:name="_Toc25612521"/>
       <w:r>
         <w:rPr>
           <w:sz w:val="28"/>
@@ -8014,7 +8156,7 @@
           <w:sz w:val="28"/>
         </w:rPr>
       </w:pPr>
-      <w:bookmarkStart w:id="8" w:name="_Toc25609472"/>
+      <w:bookmarkStart w:id="8" w:name="_Toc25612522"/>
       <w:r>
         <w:rPr>
           <w:sz w:val="28"/>
@@ -8197,7 +8339,7 @@
           <w:numId w:val="21"/>
         </w:numPr>
       </w:pPr>
-      <w:bookmarkStart w:id="9" w:name="_Toc25609473"/>
+      <w:bookmarkStart w:id="9" w:name="_Toc25612523"/>
       <w:r>
         <w:lastRenderedPageBreak/>
         <w:t>Artificial Neural Network (ANN) erklärt</w:t>
@@ -8211,7 +8353,7 @@
           <w:sz w:val="28"/>
         </w:rPr>
       </w:pPr>
-      <w:bookmarkStart w:id="10" w:name="_Toc25609474"/>
+      <w:bookmarkStart w:id="10" w:name="_Toc25612524"/>
       <w:r>
         <w:rPr>
           <w:noProof/>
@@ -8318,7 +8460,7 @@
           <w:sz w:val="28"/>
         </w:rPr>
       </w:pPr>
-      <w:bookmarkStart w:id="11" w:name="_Toc25609475"/>
+      <w:bookmarkStart w:id="11" w:name="_Toc25612525"/>
       <w:r>
         <w:rPr>
           <w:sz w:val="28"/>
@@ -8459,7 +8601,7 @@
           <w:sz w:val="28"/>
         </w:rPr>
       </w:pPr>
-      <w:bookmarkStart w:id="12" w:name="_Toc25609476"/>
+      <w:bookmarkStart w:id="12" w:name="_Toc25612526"/>
       <w:r>
         <w:rPr>
           <w:sz w:val="28"/>
@@ -8721,29 +8863,29 @@
           <w:sz w:val="28"/>
         </w:rPr>
       </w:pPr>
-      <w:bookmarkStart w:id="13" w:name="_Toc25609477"/>
+      <w:bookmarkStart w:id="13" w:name="_Toc25612527"/>
       <w:r>
         <w:rPr>
           <w:sz w:val="28"/>
         </w:rPr>
         <w:t xml:space="preserve">3.4 Keras sequential </w:t>
       </w:r>
+      <w:r>
+        <w:rPr>
+          <w:sz w:val="28"/>
+        </w:rPr>
+        <w:t>Model</w:t>
+      </w:r>
       <w:bookmarkEnd w:id="13"/>
-      <w:r>
+    </w:p>
+    <w:p>
+      <w:pPr>
+        <w:pStyle w:val="berschrift3"/>
         <w:rPr>
           <w:sz w:val="28"/>
         </w:rPr>
-        <w:t>Model</w:t>
-      </w:r>
-    </w:p>
-    <w:p>
-      <w:pPr>
-        <w:pStyle w:val="berschrift3"/>
-        <w:rPr>
-          <w:sz w:val="28"/>
-        </w:rPr>
-      </w:pPr>
-      <w:bookmarkStart w:id="14" w:name="_Toc25609478"/>
+      </w:pPr>
+      <w:bookmarkStart w:id="14" w:name="_Toc25612528"/>
       <w:r>
         <w:rPr>
           <w:sz w:val="28"/>
@@ -8784,7 +8926,7 @@
           <w:sz w:val="28"/>
         </w:rPr>
       </w:pPr>
-      <w:bookmarkStart w:id="15" w:name="_Toc25609479"/>
+      <w:bookmarkStart w:id="15" w:name="_Toc25612529"/>
       <w:r>
         <w:rPr>
           <w:sz w:val="28"/>
@@ -9251,7 +9393,7 @@
           <w:sz w:val="28"/>
         </w:rPr>
       </w:pPr>
-      <w:bookmarkStart w:id="16" w:name="_Toc25609480"/>
+      <w:bookmarkStart w:id="16" w:name="_Toc25612530"/>
       <w:r>
         <w:rPr>
           <w:sz w:val="28"/>
@@ -10103,7 +10245,7 @@
       <w:pPr>
         <w:pStyle w:val="berschrift1"/>
       </w:pPr>
-      <w:bookmarkStart w:id="17" w:name="_Toc25609481"/>
+      <w:bookmarkStart w:id="17" w:name="_Toc25612531"/>
       <w:r>
         <w:t>4. Layer eines neuronalen Netz</w:t>
       </w:r>
@@ -10119,7 +10261,7 @@
           <w:sz w:val="28"/>
         </w:rPr>
       </w:pPr>
-      <w:bookmarkStart w:id="18" w:name="_Toc25609482"/>
+      <w:bookmarkStart w:id="18" w:name="_Toc25612532"/>
       <w:r>
         <w:rPr>
           <w:sz w:val="28"/>
@@ -10206,7 +10348,7 @@
           <w:sz w:val="28"/>
         </w:rPr>
       </w:pPr>
-      <w:bookmarkStart w:id="19" w:name="_Toc25609483"/>
+      <w:bookmarkStart w:id="19" w:name="_Toc25612533"/>
       <w:r>
         <w:rPr>
           <w:sz w:val="28"/>
@@ -10269,7 +10411,7 @@
           <w:sz w:val="28"/>
         </w:rPr>
       </w:pPr>
-      <w:bookmarkStart w:id="20" w:name="_Toc25609484"/>
+      <w:bookmarkStart w:id="20" w:name="_Toc25612534"/>
       <w:r>
         <w:rPr>
           <w:sz w:val="28"/>
@@ -10384,7 +10526,7 @@
           <w:sz w:val="28"/>
         </w:rPr>
       </w:pPr>
-      <w:bookmarkStart w:id="21" w:name="_Toc25609485"/>
+      <w:bookmarkStart w:id="21" w:name="_Toc25612535"/>
       <w:r>
         <w:rPr>
           <w:sz w:val="28"/>
@@ -10427,7 +10569,7 @@
           <w:sz w:val="28"/>
         </w:rPr>
       </w:pPr>
-      <w:bookmarkStart w:id="22" w:name="_Toc25609486"/>
+      <w:bookmarkStart w:id="22" w:name="_Toc25612536"/>
       <w:r>
         <w:rPr>
           <w:sz w:val="28"/>
@@ -10488,7 +10630,7 @@
           <w:sz w:val="28"/>
         </w:rPr>
       </w:pPr>
-      <w:bookmarkStart w:id="23" w:name="_Toc25609487"/>
+      <w:bookmarkStart w:id="23" w:name="_Toc25612537"/>
       <w:r>
         <w:rPr>
           <w:sz w:val="28"/>
@@ -10509,7 +10651,7 @@
           <w:sz w:val="28"/>
         </w:rPr>
       </w:pPr>
-      <w:bookmarkStart w:id="24" w:name="_Toc25609488"/>
+      <w:bookmarkStart w:id="24" w:name="_Toc25612538"/>
       <w:r>
         <w:rPr>
           <w:sz w:val="28"/>
@@ -11492,7 +11634,7 @@
           <w:rFonts w:eastAsiaTheme="minorHAnsi"/>
         </w:rPr>
       </w:pPr>
-      <w:bookmarkStart w:id="25" w:name="_Toc25609489"/>
+      <w:bookmarkStart w:id="25" w:name="_Toc25612539"/>
       <w:r>
         <w:rPr>
           <w:rFonts w:eastAsiaTheme="minorHAnsi"/>
@@ -11508,7 +11650,7 @@
           <w:sz w:val="28"/>
         </w:rPr>
       </w:pPr>
-      <w:bookmarkStart w:id="26" w:name="_Toc25609490"/>
+      <w:bookmarkStart w:id="26" w:name="_Toc25612540"/>
       <w:r>
         <w:rPr>
           <w:sz w:val="28"/>
@@ -11654,7 +11796,7 @@
           <w:sz w:val="28"/>
         </w:rPr>
       </w:pPr>
-      <w:bookmarkStart w:id="27" w:name="_Toc25609491"/>
+      <w:bookmarkStart w:id="27" w:name="_Toc25612541"/>
       <w:r>
         <w:rPr>
           <w:sz w:val="28"/>
@@ -11684,7 +11826,7 @@
           <w:sz w:val="28"/>
         </w:rPr>
       </w:pPr>
-      <w:bookmarkStart w:id="28" w:name="_Toc25609492"/>
+      <w:bookmarkStart w:id="28" w:name="_Toc25612542"/>
       <w:r>
         <w:rPr>
           <w:sz w:val="28"/>
@@ -11925,7 +12067,7 @@
           <w:sz w:val="28"/>
         </w:rPr>
       </w:pPr>
-      <w:bookmarkStart w:id="29" w:name="_Toc25609493"/>
+      <w:bookmarkStart w:id="29" w:name="_Toc25612543"/>
       <w:r>
         <w:rPr>
           <w:sz w:val="28"/>
@@ -12131,7 +12273,7 @@
           <w:sz w:val="28"/>
         </w:rPr>
       </w:pPr>
-      <w:bookmarkStart w:id="30" w:name="_Toc25609494"/>
+      <w:bookmarkStart w:id="30" w:name="_Toc25612544"/>
       <w:r>
         <w:rPr>
           <w:sz w:val="28"/>
@@ -12245,7 +12387,7 @@
           <w:sz w:val="28"/>
         </w:rPr>
       </w:pPr>
-      <w:bookmarkStart w:id="31" w:name="_Toc25609495"/>
+      <w:bookmarkStart w:id="31" w:name="_Toc25612545"/>
       <w:r>
         <w:rPr>
           <w:sz w:val="28"/>
@@ -12643,7 +12785,7 @@
           <w:sz w:val="28"/>
         </w:rPr>
       </w:pPr>
-      <w:bookmarkStart w:id="32" w:name="_Toc25609496"/>
+      <w:bookmarkStart w:id="32" w:name="_Toc25612546"/>
       <w:r>
         <w:rPr>
           <w:rFonts w:eastAsiaTheme="minorEastAsia"/>
@@ -13126,7 +13268,7 @@
           <w:sz w:val="28"/>
         </w:rPr>
       </w:pPr>
-      <w:bookmarkStart w:id="33" w:name="_Toc25609497"/>
+      <w:bookmarkStart w:id="33" w:name="_Toc25612547"/>
       <w:r>
         <w:rPr>
           <w:sz w:val="28"/>
@@ -13350,7 +13492,7 @@
           <w:numId w:val="8"/>
         </w:numPr>
       </w:pPr>
-      <w:bookmarkStart w:id="34" w:name="_Toc25609498"/>
+      <w:bookmarkStart w:id="34" w:name="_Toc25612548"/>
       <w:r>
         <w:t>Trainieren eines NN</w:t>
       </w:r>
@@ -13363,7 +13505,7 @@
           <w:sz w:val="28"/>
         </w:rPr>
       </w:pPr>
-      <w:bookmarkStart w:id="35" w:name="_Toc25609499"/>
+      <w:bookmarkStart w:id="35" w:name="_Toc25612549"/>
       <w:r>
         <w:rPr>
           <w:sz w:val="28"/>
@@ -13463,7 +13605,7 @@
           <w:sz w:val="28"/>
         </w:rPr>
       </w:pPr>
-      <w:bookmarkStart w:id="36" w:name="_Toc25609500"/>
+      <w:bookmarkStart w:id="36" w:name="_Toc25612550"/>
       <w:r>
         <w:rPr>
           <w:sz w:val="28"/>
@@ -13526,7 +13668,7 @@
           <w:sz w:val="28"/>
         </w:rPr>
       </w:pPr>
-      <w:bookmarkStart w:id="37" w:name="_Toc25609501"/>
+      <w:bookmarkStart w:id="37" w:name="_Toc25612551"/>
       <w:r>
         <w:rPr>
           <w:sz w:val="28"/>
@@ -13826,7 +13968,7 @@
           <w:numId w:val="8"/>
         </w:numPr>
       </w:pPr>
-      <w:bookmarkStart w:id="38" w:name="_Toc25609502"/>
+      <w:bookmarkStart w:id="38" w:name="_Toc25612552"/>
       <w:r>
         <w:lastRenderedPageBreak/>
         <w:t>Wie lernt ein ANN</w:t>
@@ -13840,7 +13982,7 @@
           <w:sz w:val="28"/>
         </w:rPr>
       </w:pPr>
-      <w:bookmarkStart w:id="39" w:name="_Toc25609503"/>
+      <w:bookmarkStart w:id="39" w:name="_Toc25612553"/>
       <w:r>
         <w:rPr>
           <w:sz w:val="28"/>
@@ -13960,7 +14102,7 @@
           <w:sz w:val="28"/>
         </w:rPr>
       </w:pPr>
-      <w:bookmarkStart w:id="40" w:name="_Toc25609504"/>
+      <w:bookmarkStart w:id="40" w:name="_Toc25612554"/>
       <w:r>
         <w:rPr>
           <w:sz w:val="28"/>
@@ -13993,7 +14135,7 @@
           <w:sz w:val="28"/>
         </w:rPr>
       </w:pPr>
-      <w:bookmarkStart w:id="41" w:name="_Toc25609505"/>
+      <w:bookmarkStart w:id="41" w:name="_Toc25612555"/>
       <w:r>
         <w:rPr>
           <w:sz w:val="28"/>
@@ -14095,7 +14237,7 @@
           <w:sz w:val="28"/>
         </w:rPr>
       </w:pPr>
-      <w:bookmarkStart w:id="42" w:name="_Toc25609506"/>
+      <w:bookmarkStart w:id="42" w:name="_Toc25612556"/>
       <w:r>
         <w:rPr>
           <w:sz w:val="28"/>
@@ -14224,7 +14366,7 @@
           <w:sz w:val="28"/>
         </w:rPr>
       </w:pPr>
-      <w:bookmarkStart w:id="43" w:name="_Toc25609507"/>
+      <w:bookmarkStart w:id="43" w:name="_Toc25612557"/>
       <w:r>
         <w:rPr>
           <w:sz w:val="28"/>
@@ -14287,7 +14429,7 @@
           <w:sz w:val="28"/>
         </w:rPr>
       </w:pPr>
-      <w:bookmarkStart w:id="44" w:name="_Toc25609508"/>
+      <w:bookmarkStart w:id="44" w:name="_Toc25612558"/>
       <w:r>
         <w:rPr>
           <w:sz w:val="28"/>
@@ -14320,7 +14462,7 @@
           <w:sz w:val="28"/>
         </w:rPr>
       </w:pPr>
-      <w:bookmarkStart w:id="45" w:name="_Toc25609509"/>
+      <w:bookmarkStart w:id="45" w:name="_Toc25612559"/>
       <w:r>
         <w:rPr>
           <w:sz w:val="28"/>
@@ -15194,7 +15336,7 @@
           <w:numId w:val="8"/>
         </w:numPr>
       </w:pPr>
-      <w:bookmarkStart w:id="46" w:name="_Toc25609510"/>
+      <w:bookmarkStart w:id="46" w:name="_Toc25612560"/>
       <w:r>
         <w:t>Loss</w:t>
       </w:r>
@@ -15354,7 +15496,7 @@
           <w:sz w:val="28"/>
         </w:rPr>
       </w:pPr>
-      <w:bookmarkStart w:id="47" w:name="_Toc25609511"/>
+      <w:bookmarkStart w:id="47" w:name="_Toc25612561"/>
       <w:r>
         <w:rPr>
           <w:sz w:val="28"/>
@@ -15445,7 +15587,7 @@
           <w:sz w:val="28"/>
         </w:rPr>
       </w:pPr>
-      <w:bookmarkStart w:id="48" w:name="_Toc25609512"/>
+      <w:bookmarkStart w:id="48" w:name="_Toc25612562"/>
       <w:r>
         <w:rPr>
           <w:sz w:val="28"/>
@@ -16051,7 +16193,7 @@
           <w:numId w:val="8"/>
         </w:numPr>
       </w:pPr>
-      <w:bookmarkStart w:id="49" w:name="_Toc25609513"/>
+      <w:bookmarkStart w:id="49" w:name="_Toc25612563"/>
       <w:r>
         <w:t>Learning Rate</w:t>
       </w:r>
@@ -16078,7 +16220,7 @@
           <w:sz w:val="28"/>
         </w:rPr>
       </w:pPr>
-      <w:bookmarkStart w:id="50" w:name="_Toc25609514"/>
+      <w:bookmarkStart w:id="50" w:name="_Toc25612564"/>
       <w:r>
         <w:rPr>
           <w:sz w:val="28"/>
@@ -16158,7 +16300,7 @@
           <w:sz w:val="28"/>
         </w:rPr>
       </w:pPr>
-      <w:bookmarkStart w:id="51" w:name="_Toc25609515"/>
+      <w:bookmarkStart w:id="51" w:name="_Toc25612565"/>
       <w:r>
         <w:rPr>
           <w:sz w:val="28"/>
@@ -16217,7 +16359,7 @@
           <w:sz w:val="28"/>
         </w:rPr>
       </w:pPr>
-      <w:bookmarkStart w:id="52" w:name="_Toc25609516"/>
+      <w:bookmarkStart w:id="52" w:name="_Toc25612566"/>
       <w:r>
         <w:rPr>
           <w:sz w:val="28"/>
@@ -16517,7 +16659,7 @@
       <w:pPr>
         <w:pStyle w:val="berschrift1"/>
       </w:pPr>
-      <w:bookmarkStart w:id="53" w:name="_Toc25609517"/>
+      <w:bookmarkStart w:id="53" w:name="_Toc25612567"/>
       <w:r>
         <w:t xml:space="preserve">10. </w:t>
       </w:r>
@@ -16533,7 +16675,7 @@
           <w:sz w:val="28"/>
         </w:rPr>
       </w:pPr>
-      <w:bookmarkStart w:id="54" w:name="_Toc25609518"/>
+      <w:bookmarkStart w:id="54" w:name="_Toc25612568"/>
       <w:r>
         <w:rPr>
           <w:sz w:val="28"/>
@@ -16622,7 +16764,7 @@
           <w:sz w:val="28"/>
         </w:rPr>
       </w:pPr>
-      <w:bookmarkStart w:id="55" w:name="_Toc25609519"/>
+      <w:bookmarkStart w:id="55" w:name="_Toc25612569"/>
       <w:r>
         <w:rPr>
           <w:sz w:val="28"/>
@@ -16660,7 +16802,7 @@
           <w:sz w:val="28"/>
         </w:rPr>
       </w:pPr>
-      <w:bookmarkStart w:id="56" w:name="_Toc25609520"/>
+      <w:bookmarkStart w:id="56" w:name="_Toc25612570"/>
       <w:r>
         <w:rPr>
           <w:sz w:val="28"/>
@@ -16784,20 +16926,20 @@
           <w:sz w:val="28"/>
         </w:rPr>
       </w:pPr>
-      <w:bookmarkStart w:id="57" w:name="_Toc25609521"/>
+      <w:bookmarkStart w:id="57" w:name="_Toc25612571"/>
       <w:r>
         <w:rPr>
           <w:sz w:val="28"/>
         </w:rPr>
         <w:t xml:space="preserve">10.1.3 Test </w:t>
       </w:r>
+      <w:r>
+        <w:rPr>
+          <w:sz w:val="28"/>
+        </w:rPr>
+        <w:t>Set</w:t>
+      </w:r>
       <w:bookmarkEnd w:id="57"/>
-      <w:r>
-        <w:rPr>
-          <w:sz w:val="28"/>
-        </w:rPr>
-        <w:t>Set</w:t>
-      </w:r>
     </w:p>
     <w:p>
       <w:r>
@@ -16907,7 +17049,7 @@
           <w:sz w:val="28"/>
         </w:rPr>
       </w:pPr>
-      <w:bookmarkStart w:id="58" w:name="_Toc25609522"/>
+      <w:bookmarkStart w:id="58" w:name="_Toc25612572"/>
       <w:r>
         <w:rPr>
           <w:sz w:val="28"/>
@@ -17106,7 +17248,7 @@
       <w:pPr>
         <w:pStyle w:val="berschrift1"/>
       </w:pPr>
-      <w:bookmarkStart w:id="59" w:name="_Toc25609523"/>
+      <w:bookmarkStart w:id="59" w:name="_Toc25612573"/>
       <w:r>
         <w:t>1</w:t>
       </w:r>
@@ -17125,7 +17267,7 @@
           <w:sz w:val="28"/>
         </w:rPr>
       </w:pPr>
-      <w:bookmarkStart w:id="60" w:name="_Toc25609524"/>
+      <w:bookmarkStart w:id="60" w:name="_Toc25612574"/>
       <w:r>
         <w:rPr>
           <w:sz w:val="28"/>
@@ -17201,7 +17343,7 @@
           <w:sz w:val="28"/>
         </w:rPr>
       </w:pPr>
-      <w:bookmarkStart w:id="61" w:name="_Toc25609525"/>
+      <w:bookmarkStart w:id="61" w:name="_Toc25612575"/>
       <w:r>
         <w:rPr>
           <w:sz w:val="28"/>
@@ -17239,7 +17381,7 @@
           <w:sz w:val="28"/>
         </w:rPr>
       </w:pPr>
-      <w:bookmarkStart w:id="62" w:name="_Toc25609526"/>
+      <w:bookmarkStart w:id="62" w:name="_Toc25612576"/>
       <w:r>
         <w:rPr>
           <w:sz w:val="28"/>
@@ -17870,7 +18012,7 @@
       <w:pPr>
         <w:pStyle w:val="berschrift1"/>
       </w:pPr>
-      <w:bookmarkStart w:id="63" w:name="_Toc25609527"/>
+      <w:bookmarkStart w:id="63" w:name="_Toc25612577"/>
       <w:r>
         <w:t>12. Overfitting in einem ANN</w:t>
       </w:r>
@@ -17928,7 +18070,7 @@
           <w:sz w:val="28"/>
         </w:rPr>
       </w:pPr>
-      <w:bookmarkStart w:id="64" w:name="_Toc25609528"/>
+      <w:bookmarkStart w:id="64" w:name="_Toc25612578"/>
       <w:r>
         <w:rPr>
           <w:sz w:val="28"/>
@@ -17957,7 +18099,7 @@
           <w:sz w:val="28"/>
         </w:rPr>
       </w:pPr>
-      <w:bookmarkStart w:id="65" w:name="_Toc25609529"/>
+      <w:bookmarkStart w:id="65" w:name="_Toc25612579"/>
       <w:r>
         <w:rPr>
           <w:sz w:val="28"/>
@@ -17981,7 +18123,7 @@
           <w:sz w:val="28"/>
         </w:rPr>
       </w:pPr>
-      <w:bookmarkStart w:id="66" w:name="_Toc25609530"/>
+      <w:bookmarkStart w:id="66" w:name="_Toc25612580"/>
       <w:r>
         <w:rPr>
           <w:sz w:val="28"/>
@@ -18028,7 +18170,7 @@
           <w:sz w:val="28"/>
         </w:rPr>
       </w:pPr>
-      <w:bookmarkStart w:id="67" w:name="_Toc25609531"/>
+      <w:bookmarkStart w:id="67" w:name="_Toc25612581"/>
       <w:r>
         <w:rPr>
           <w:sz w:val="28"/>
@@ -18129,7 +18271,7 @@
           <w:sz w:val="28"/>
         </w:rPr>
       </w:pPr>
-      <w:bookmarkStart w:id="68" w:name="_Toc25609532"/>
+      <w:bookmarkStart w:id="68" w:name="_Toc25612582"/>
       <w:r>
         <w:rPr>
           <w:sz w:val="28"/>
@@ -18150,7 +18292,7 @@
           <w:sz w:val="28"/>
         </w:rPr>
       </w:pPr>
-      <w:bookmarkStart w:id="69" w:name="_Toc25609533"/>
+      <w:bookmarkStart w:id="69" w:name="_Toc25612583"/>
       <w:r>
         <w:rPr>
           <w:sz w:val="28"/>
@@ -18206,7 +18348,7 @@
       <w:pPr>
         <w:pStyle w:val="berschrift1"/>
       </w:pPr>
-      <w:bookmarkStart w:id="70" w:name="_Toc25609534"/>
+      <w:bookmarkStart w:id="70" w:name="_Toc25612584"/>
       <w:r>
         <w:t>13. Underfitting</w:t>
       </w:r>
@@ -18219,7 +18361,7 @@
           <w:sz w:val="28"/>
         </w:rPr>
       </w:pPr>
-      <w:bookmarkStart w:id="71" w:name="_Toc25609535"/>
+      <w:bookmarkStart w:id="71" w:name="_Toc25612585"/>
       <w:r>
         <w:rPr>
           <w:sz w:val="28"/>
@@ -18264,7 +18406,7 @@
           <w:sz w:val="28"/>
         </w:rPr>
       </w:pPr>
-      <w:bookmarkStart w:id="72" w:name="_Toc25609536"/>
+      <w:bookmarkStart w:id="72" w:name="_Toc25612586"/>
       <w:r>
         <w:rPr>
           <w:sz w:val="28"/>
@@ -18291,7 +18433,7 @@
           <w:sz w:val="28"/>
         </w:rPr>
       </w:pPr>
-      <w:bookmarkStart w:id="73" w:name="_Toc25609537"/>
+      <w:bookmarkStart w:id="73" w:name="_Toc25612587"/>
       <w:r>
         <w:rPr>
           <w:sz w:val="28"/>
@@ -18308,7 +18450,7 @@
           <w:sz w:val="28"/>
         </w:rPr>
       </w:pPr>
-      <w:bookmarkStart w:id="74" w:name="_Toc25609538"/>
+      <w:bookmarkStart w:id="74" w:name="_Toc25612588"/>
       <w:r>
         <w:rPr>
           <w:sz w:val="28"/>
@@ -18376,7 +18518,7 @@
           <w:sz w:val="28"/>
         </w:rPr>
       </w:pPr>
-      <w:bookmarkStart w:id="75" w:name="_Toc25609539"/>
+      <w:bookmarkStart w:id="75" w:name="_Toc25612589"/>
       <w:r>
         <w:rPr>
           <w:sz w:val="28"/>
@@ -18473,7 +18615,7 @@
           <w:sz w:val="28"/>
         </w:rPr>
       </w:pPr>
-      <w:bookmarkStart w:id="76" w:name="_Toc25609540"/>
+      <w:bookmarkStart w:id="76" w:name="_Toc25612590"/>
       <w:r>
         <w:rPr>
           <w:sz w:val="28"/>
@@ -18499,7 +18641,7 @@
       <w:pPr>
         <w:pStyle w:val="berschrift1"/>
       </w:pPr>
-      <w:bookmarkStart w:id="77" w:name="_Toc25609541"/>
+      <w:bookmarkStart w:id="77" w:name="_Toc25612591"/>
       <w:r>
         <w:lastRenderedPageBreak/>
         <w:t>14. Überwachtes Lernen</w:t>
@@ -18527,7 +18669,7 @@
           <w:sz w:val="28"/>
         </w:rPr>
       </w:pPr>
-      <w:bookmarkStart w:id="78" w:name="_Toc25609542"/>
+      <w:bookmarkStart w:id="78" w:name="_Toc25612592"/>
       <w:r>
         <w:rPr>
           <w:sz w:val="28"/>
@@ -18585,7 +18727,7 @@
           <w:sz w:val="28"/>
         </w:rPr>
       </w:pPr>
-      <w:bookmarkStart w:id="79" w:name="_Toc25609543"/>
+      <w:bookmarkStart w:id="79" w:name="_Toc25612593"/>
       <w:r>
         <w:rPr>
           <w:sz w:val="28"/>
@@ -18619,7 +18761,7 @@
           <w:sz w:val="28"/>
         </w:rPr>
       </w:pPr>
-      <w:bookmarkStart w:id="80" w:name="_Toc25609544"/>
+      <w:bookmarkStart w:id="80" w:name="_Toc25612594"/>
       <w:r>
         <w:rPr>
           <w:sz w:val="28"/>
@@ -20407,7 +20549,7 @@
       <w:pPr>
         <w:pStyle w:val="berschrift1"/>
       </w:pPr>
-      <w:bookmarkStart w:id="81" w:name="_Toc25609545"/>
+      <w:bookmarkStart w:id="81" w:name="_Toc25612595"/>
       <w:r>
         <w:t>15. Unüberwachtes Lernen</w:t>
       </w:r>
@@ -20420,7 +20562,7 @@
           <w:sz w:val="28"/>
         </w:rPr>
       </w:pPr>
-      <w:bookmarkStart w:id="82" w:name="_Toc25609546"/>
+      <w:bookmarkStart w:id="82" w:name="_Toc25612596"/>
       <w:r>
         <w:rPr>
           <w:sz w:val="28"/>
@@ -20471,51 +20613,46 @@
         <w:t>M</w:t>
       </w:r>
       <w:r>
-        <w:t>a</w:t>
-      </w:r>
-      <w:bookmarkStart w:id="83" w:name="_GoBack"/>
+        <w:t>apping von gegebenen Inputs auf bestimmte Outputs erstellt, basierend auf dem, was es über die Struktur dieser ungelabelten Daten lernt.</w:t>
+      </w:r>
+    </w:p>
+    <w:p>
+      <w:pPr>
+        <w:pStyle w:val="berschrift2"/>
+        <w:rPr>
+          <w:sz w:val="28"/>
+        </w:rPr>
+      </w:pPr>
+      <w:bookmarkStart w:id="83" w:name="_Toc25612597"/>
+      <w:r>
+        <w:rPr>
+          <w:sz w:val="28"/>
+        </w:rPr>
+        <w:t>15.2</w:t>
+      </w:r>
+      <w:r>
+        <w:rPr>
+          <w:sz w:val="28"/>
+        </w:rPr>
+        <w:t xml:space="preserve"> Beispiele für unüberwachtes Lernen</w:t>
+      </w:r>
       <w:bookmarkEnd w:id="83"/>
-      <w:r>
-        <w:t>pping von gegebenen Inputs auf bestimmte Outputs erstellt, basierend auf dem, was es über die Struktur dieser ungelabelten Daten lernt.</w:t>
-      </w:r>
-    </w:p>
-    <w:p>
-      <w:pPr>
-        <w:pStyle w:val="berschrift2"/>
+    </w:p>
+    <w:p>
+      <w:pPr>
+        <w:pStyle w:val="berschrift3"/>
         <w:rPr>
           <w:sz w:val="28"/>
         </w:rPr>
       </w:pPr>
-      <w:bookmarkStart w:id="84" w:name="_Toc25609547"/>
+      <w:bookmarkStart w:id="84" w:name="_Toc25612598"/>
       <w:r>
         <w:rPr>
           <w:sz w:val="28"/>
         </w:rPr>
-        <w:t>15.2</w:t>
-      </w:r>
-      <w:r>
-        <w:rPr>
-          <w:sz w:val="28"/>
-        </w:rPr>
-        <w:t xml:space="preserve"> Beispiele für unüberwachtes Lernen</w:t>
+        <w:t>15.2.1 Clustering</w:t>
       </w:r>
       <w:bookmarkEnd w:id="84"/>
-    </w:p>
-    <w:p>
-      <w:pPr>
-        <w:pStyle w:val="berschrift3"/>
-        <w:rPr>
-          <w:sz w:val="28"/>
-        </w:rPr>
-      </w:pPr>
-      <w:bookmarkStart w:id="85" w:name="_Toc25609548"/>
-      <w:r>
-        <w:rPr>
-          <w:sz w:val="28"/>
-        </w:rPr>
-        <w:t>15.2.1 Clustering</w:t>
-      </w:r>
-      <w:bookmarkEnd w:id="85"/>
     </w:p>
     <w:p>
       <w:r>
@@ -20678,14 +20815,14 @@
           <w:sz w:val="28"/>
         </w:rPr>
       </w:pPr>
-      <w:bookmarkStart w:id="86" w:name="_Toc25609549"/>
+      <w:bookmarkStart w:id="85" w:name="_Toc25612599"/>
       <w:r>
         <w:rPr>
           <w:sz w:val="28"/>
         </w:rPr>
         <w:t>15.2.2 Autoencoders</w:t>
       </w:r>
-      <w:bookmarkEnd w:id="86"/>
+      <w:bookmarkEnd w:id="85"/>
     </w:p>
     <w:p>
       <w:r>
@@ -20974,37 +21111,37 @@
       <w:pPr>
         <w:pStyle w:val="berschrift1"/>
       </w:pPr>
-      <w:bookmarkStart w:id="87" w:name="_Toc25609550"/>
+      <w:bookmarkStart w:id="86" w:name="_Toc25612600"/>
       <w:r>
         <w:t>16. Semi-überwachtes Lernen</w:t>
       </w:r>
+      <w:bookmarkEnd w:id="86"/>
+    </w:p>
+    <w:p>
+      <w:r>
+        <w:t>Semi-überwachtes Lernen ist eine Art Mischung aus überwachten, und unüberwachtem Lernen.</w:t>
+      </w:r>
+    </w:p>
+    <w:p>
+      <w:r>
+        <w:t>Semi-überwachtes Lernen. Wir haben hierbei also gelabelte und ungelabelte Daten.</w:t>
+      </w:r>
+    </w:p>
+    <w:p>
+      <w:pPr>
+        <w:pStyle w:val="berschrift2"/>
+        <w:rPr>
+          <w:sz w:val="28"/>
+        </w:rPr>
+      </w:pPr>
+      <w:bookmarkStart w:id="87" w:name="_Toc25612601"/>
+      <w:r>
+        <w:rPr>
+          <w:sz w:val="28"/>
+        </w:rPr>
+        <w:t>16.1 Großer ungelabelter Datensatz</w:t>
+      </w:r>
       <w:bookmarkEnd w:id="87"/>
-    </w:p>
-    <w:p>
-      <w:r>
-        <w:t>Semi-überwachtes Lernen ist eine Art Mischung aus überwachten, und unüberwachtem Lernen.</w:t>
-      </w:r>
-    </w:p>
-    <w:p>
-      <w:r>
-        <w:t>Semi-überwachtes Lernen. Wir haben hierbei also gelabelte und ungelabelte Daten.</w:t>
-      </w:r>
-    </w:p>
-    <w:p>
-      <w:pPr>
-        <w:pStyle w:val="berschrift2"/>
-        <w:rPr>
-          <w:sz w:val="28"/>
-        </w:rPr>
-      </w:pPr>
-      <w:bookmarkStart w:id="88" w:name="_Toc25609551"/>
-      <w:r>
-        <w:rPr>
-          <w:sz w:val="28"/>
-        </w:rPr>
-        <w:t>16.1 Großer ungelabelter Datensatz</w:t>
-      </w:r>
-      <w:bookmarkEnd w:id="88"/>
     </w:p>
     <w:p>
       <w:r>
@@ -21069,11 +21206,11 @@
       <w:pPr>
         <w:pStyle w:val="berschrift2"/>
       </w:pPr>
-      <w:bookmarkStart w:id="89" w:name="_Toc25609552"/>
+      <w:bookmarkStart w:id="88" w:name="_Toc25612602"/>
       <w:r>
         <w:t>16.2 Pseudo-Labeling</w:t>
       </w:r>
-      <w:bookmarkEnd w:id="89"/>
+      <w:bookmarkEnd w:id="88"/>
     </w:p>
     <w:p>
       <w:r>
@@ -21127,11 +21264,11 @@
       <w:pPr>
         <w:pStyle w:val="berschrift1"/>
       </w:pPr>
-      <w:bookmarkStart w:id="90" w:name="_Toc25609553"/>
+      <w:bookmarkStart w:id="89" w:name="_Toc25612603"/>
       <w:r>
         <w:t>17. Data Augmentation</w:t>
       </w:r>
-      <w:bookmarkEnd w:id="90"/>
+      <w:bookmarkEnd w:id="89"/>
     </w:p>
     <w:p>
       <w:r>
@@ -21243,63 +21380,63 @@
       <w:pPr>
         <w:pStyle w:val="berschrift2"/>
       </w:pPr>
-      <w:bookmarkStart w:id="91" w:name="_Toc25609554"/>
+      <w:bookmarkStart w:id="90" w:name="_Toc25612604"/>
       <w:r>
         <w:t>17.1 Warum benutzt man Data Augmentation</w:t>
       </w:r>
+      <w:bookmarkEnd w:id="90"/>
+    </w:p>
+    <w:p>
+      <w:r>
+        <w:t>Einfach, deshalb, um dem Trainingssatz mehr Daten hinzuzufügen. Zum Beispiel haben wir einen relativ kleinen Trainingsdatensatz und es ist schwer, an mehr Daten zu gelange. Dann können wir einfach mithilfe von Data Augmentation neue Daten erstellen.</w:t>
+      </w:r>
+    </w:p>
+    <w:p>
+      <w:pPr>
+        <w:pStyle w:val="berschrift3"/>
+      </w:pPr>
+      <w:bookmarkStart w:id="91" w:name="_Toc25612605"/>
+      <w:r>
+        <w:t>17.1.1 Reduzierung von Overfitting</w:t>
+      </w:r>
       <w:bookmarkEnd w:id="91"/>
     </w:p>
     <w:p>
       <w:r>
-        <w:t>Einfach, deshalb, um dem Trainingssatz mehr Daten hinzuzufügen. Zum Beispiel haben wir einen relativ kleinen Trainingsdatensatz und es ist schwer, an mehr Daten zu gelange. Dann können wir einfach mithilfe von Data Augmentation neue Daten erstellen.</w:t>
-      </w:r>
-    </w:p>
-    <w:p>
-      <w:pPr>
-        <w:pStyle w:val="berschrift3"/>
-      </w:pPr>
-      <w:bookmarkStart w:id="92" w:name="_Toc25609555"/>
-      <w:r>
-        <w:t>17.1.1 Reduzierung von Overfitting</w:t>
+        <w:t xml:space="preserve">Darüber hinaus wird Data Augmentation verwendet, um Overfitting zu reduzieren. Das wurde </w:t>
+      </w:r>
+      <w:r>
+        <w:t>auch schon in Kapitel 12.2.2 erwähnt.</w:t>
+      </w:r>
+    </w:p>
+    <w:p>
+      <w:r>
+        <w:t>Wenn also das Netz Overfitted und wir mehr Daten hinzufügen sollen/müssen, bietet uns Data Augmentation eine einfache Möglichkeit dazu, wenn wir keinen Zugriff auf weitere Daten haben.</w:t>
+      </w:r>
+    </w:p>
+    <w:p>
+      <w:r>
+        <w:t xml:space="preserve">Allerdings sollte man nicht einfach alle Augmentationsarten </w:t>
+      </w:r>
+      <w:r>
+        <w:t>anwenden,</w:t>
+      </w:r>
+      <w:r>
+        <w:t xml:space="preserve"> sondern diese mit Verstand wählen, da es zum Beispiel nicht immer sinnvoll ist, ein Bild Vertikal zu Spiegeln</w:t>
+      </w:r>
+    </w:p>
+    <w:p>
+      <w:pPr>
+        <w:pStyle w:val="berschrift1"/>
+      </w:pPr>
+      <w:bookmarkStart w:id="92" w:name="_Toc25612606"/>
+      <w:r>
+        <w:t>18. One-hot Encoding</w:t>
       </w:r>
       <w:bookmarkEnd w:id="92"/>
     </w:p>
     <w:p>
       <w:r>
-        <w:t xml:space="preserve">Darüber hinaus wird Data Augmentation verwendet, um Overfitting zu reduzieren. Das wurde </w:t>
-      </w:r>
-      <w:r>
-        <w:t>auch schon in Kapitel 12.2.2 erwähnt.</w:t>
-      </w:r>
-    </w:p>
-    <w:p>
-      <w:r>
-        <w:t>Wenn also das Netz Overfitted und wir mehr Daten hinzufügen sollen/müssen, bietet uns Data Augmentation eine einfache Möglichkeit dazu, wenn wir keinen Zugriff auf weitere Daten haben.</w:t>
-      </w:r>
-    </w:p>
-    <w:p>
-      <w:r>
-        <w:t xml:space="preserve">Allerdings sollte man nicht einfach alle Augmentationsarten </w:t>
-      </w:r>
-      <w:r>
-        <w:t>anwenden,</w:t>
-      </w:r>
-      <w:r>
-        <w:t xml:space="preserve"> sondern diese mit Verstand wählen, da es zum Beispiel nicht immer sinnvoll ist, ein Bild Vertikal zu Spiegeln</w:t>
-      </w:r>
-    </w:p>
-    <w:p>
-      <w:pPr>
-        <w:pStyle w:val="berschrift1"/>
-      </w:pPr>
-      <w:bookmarkStart w:id="93" w:name="_Toc25609556"/>
-      <w:r>
-        <w:t>18. One-hot Encoding</w:t>
-      </w:r>
-      <w:bookmarkEnd w:id="93"/>
-    </w:p>
-    <w:p>
-      <w:r>
         <w:t>In dem Kapitel 14.1.1 wurde schon erwähnt, dass Labels für Bilder codiert werden. Sie werden als one-hot encoded Vektoren kodiert.</w:t>
       </w:r>
     </w:p>
@@ -21307,50 +21444,50 @@
       <w:pPr>
         <w:pStyle w:val="berschrift2"/>
       </w:pPr>
-      <w:bookmarkStart w:id="94" w:name="_Toc25609557"/>
+      <w:bookmarkStart w:id="93" w:name="_Toc25612607"/>
       <w:r>
         <w:lastRenderedPageBreak/>
         <w:t>18.1 Labels</w:t>
       </w:r>
+      <w:bookmarkEnd w:id="93"/>
+    </w:p>
+    <w:p>
+      <w:r>
+        <w:t>Wir wissen, dass bei überwachtem Lernen gelabelter Input durch das Netz gegeben wird.</w:t>
+      </w:r>
+    </w:p>
+    <w:p>
+      <w:r>
+        <w:t>Wenn also zum Beispiel unser Netz ein Bildklassifizierer ist, dann werden wir gelabelte Bilder an unser Netz geben. Wenn wir das tun, interpretiert das Netz diese Labels normalerweise nicht als Wörter wie „Katze“ oder „Hund“. Darüber hinaus sind die Vorhersagen unseres Netzes</w:t>
+      </w:r>
+      <w:r>
+        <w:t xml:space="preserve"> auch keine Wörter wie „Katze“ oder „Hund“. </w:t>
+      </w:r>
+      <w:r>
+        <w:t>Stattdessen werden unsere Labels meistens kodiert, so dass sie die Form eine</w:t>
+      </w:r>
+      <w:r>
+        <w:t>s Integers (Ganzzahl)</w:t>
+      </w:r>
+      <w:r>
+        <w:t xml:space="preserve"> oder eines Vektors von </w:t>
+      </w:r>
+      <w:r>
+        <w:t>Integers</w:t>
+      </w:r>
+      <w:r>
+        <w:t xml:space="preserve"> annehmen.</w:t>
+      </w:r>
+    </w:p>
+    <w:p>
+      <w:pPr>
+        <w:pStyle w:val="berschrift2"/>
+      </w:pPr>
+      <w:bookmarkStart w:id="94" w:name="_Toc25612608"/>
+      <w:r>
+        <w:t>18.2 Hot and cold values</w:t>
+      </w:r>
       <w:bookmarkEnd w:id="94"/>
-    </w:p>
-    <w:p>
-      <w:r>
-        <w:t>Wir wissen, dass bei überwachtem Lernen gelabelter Input durch das Netz gegeben wird.</w:t>
-      </w:r>
-    </w:p>
-    <w:p>
-      <w:r>
-        <w:t>Wenn also zum Beispiel unser Netz ein Bildklassifizierer ist, dann werden wir gelabelte Bilder an unser Netz geben. Wenn wir das tun, interpretiert das Netz diese Labels normalerweise nicht als Wörter wie „Katze“ oder „Hund“. Darüber hinaus sind die Vorhersagen unseres Netzes</w:t>
-      </w:r>
-      <w:r>
-        <w:t xml:space="preserve"> auch keine Wörter wie „Katze“ oder „Hund“. </w:t>
-      </w:r>
-      <w:r>
-        <w:t>Stattdessen werden unsere Labels meistens kodiert, so dass sie die Form eine</w:t>
-      </w:r>
-      <w:r>
-        <w:t>s Integers (Ganzzahl)</w:t>
-      </w:r>
-      <w:r>
-        <w:t xml:space="preserve"> oder eines Vektors von </w:t>
-      </w:r>
-      <w:r>
-        <w:t>Integers</w:t>
-      </w:r>
-      <w:r>
-        <w:t xml:space="preserve"> annehmen.</w:t>
-      </w:r>
-    </w:p>
-    <w:p>
-      <w:pPr>
-        <w:pStyle w:val="berschrift2"/>
-      </w:pPr>
-      <w:bookmarkStart w:id="95" w:name="_Toc25609558"/>
-      <w:r>
-        <w:t>18.2 Hot and cold values</w:t>
-      </w:r>
-      <w:bookmarkEnd w:id="95"/>
     </w:p>
     <w:p>
       <w:r>
@@ -21468,31 +21605,31 @@
       <w:pPr>
         <w:pStyle w:val="berschrift3"/>
       </w:pPr>
-      <w:bookmarkStart w:id="96" w:name="_Toc25609559"/>
+      <w:bookmarkStart w:id="95" w:name="_Toc25612609"/>
       <w:r>
         <w:t>18.2.1 Vektoren aus 0en und 1en</w:t>
       </w:r>
+      <w:bookmarkEnd w:id="95"/>
+    </w:p>
+    <w:p>
+      <w:r>
+        <w:t>Wenn wir klassifizieren würden, ob auf einem Bild ein Hund oder eine Katze ist, dann währen unsere one-hot encoded Vektoren jeweils von der Länge 2. Wenn wir noch eine Kategorie, zum Beispiel eine Schildkröte, hinzufügen, dann würden wir Klassifizieren, ob auf einem Bild entweder ein Hund, eine Katze oder eine Schildkröte ist. Die dazugehörigen one-hot encoded Vektoren hätten jeweils eine Länge von 3, weil wir ja jetzt 3 Kategorien haben.</w:t>
+      </w:r>
+    </w:p>
+    <w:p>
+      <w:r>
+        <w:t>Mittlerweile wissen wir also schon, dass Labels als Vektoren kodiert werden. Wir wissen, dass die Länge jeder dieser Vektoren gleich der Anzahl der Kategorien, nach denen das Netz klassifiziert, ist und dass die Vektoren aus 0en und 1en bestehen. Auf den letzten Punkt werde ich jetzt noch etwas eingehen.</w:t>
+      </w:r>
+    </w:p>
+    <w:p>
+      <w:pPr>
+        <w:pStyle w:val="berschrift2"/>
+      </w:pPr>
+      <w:bookmarkStart w:id="96" w:name="_Toc25612610"/>
+      <w:r>
+        <w:t>18.3 One-hot encodings für mehrere Kategorien</w:t>
+      </w:r>
       <w:bookmarkEnd w:id="96"/>
-    </w:p>
-    <w:p>
-      <w:r>
-        <w:t>Wenn wir klassifizieren würden, ob auf einem Bild ein Hund oder eine Katze ist, dann währen unsere one-hot encoded Vektoren jeweils von der Länge 2. Wenn wir noch eine Kategorie, zum Beispiel eine Schildkröte, hinzufügen, dann würden wir Klassifizieren, ob auf einem Bild entweder ein Hund, eine Katze oder eine Schildkröte ist. Die dazugehörigen one-hot encoded Vektoren hätten jeweils eine Länge von 3, weil wir ja jetzt 3 Kategorien haben.</w:t>
-      </w:r>
-    </w:p>
-    <w:p>
-      <w:r>
-        <w:t>Mittlerweile wissen wir also schon, dass Labels als Vektoren kodiert werden. Wir wissen, dass die Länge jeder dieser Vektoren gleich der Anzahl der Kategorien, nach denen das Netz klassifiziert, ist und dass die Vektoren aus 0en und 1en bestehen. Auf den letzten Punkt werde ich jetzt noch etwas eingehen.</w:t>
-      </w:r>
-    </w:p>
-    <w:p>
-      <w:pPr>
-        <w:pStyle w:val="berschrift2"/>
-      </w:pPr>
-      <w:bookmarkStart w:id="97" w:name="_Toc25609560"/>
-      <w:r>
-        <w:t>18.3 One-hot encodings für mehrere Kategorien</w:t>
-      </w:r>
-      <w:bookmarkEnd w:id="97"/>
     </w:p>
     <w:p>
       <w:r>
@@ -21780,9 +21917,11 @@
       <w:pPr>
         <w:pStyle w:val="berschrift2"/>
       </w:pPr>
+      <w:bookmarkStart w:id="97" w:name="_Toc25612611"/>
       <w:r>
         <w:t>18.3.1 Ein Vektor für jede Kategorie</w:t>
       </w:r>
+      <w:bookmarkEnd w:id="97"/>
     </w:p>
     <w:p>
       <w:r>
@@ -21898,13 +22037,7 @@
               <w:cnfStyle w:val="000000000000" w:firstRow="0" w:lastRow="0" w:firstColumn="0" w:lastColumn="0" w:oddVBand="0" w:evenVBand="0" w:oddHBand="0" w:evenHBand="0" w:firstRowFirstColumn="0" w:firstRowLastColumn="0" w:lastRowFirstColumn="0" w:lastRowLastColumn="0"/>
             </w:pPr>
             <w:r>
-              <w:t>[0,</w:t>
-            </w:r>
-            <w:r>
-              <w:t>1</w:t>
-            </w:r>
-            <w:r>
-              <w:t>,0,0]</w:t>
+              <w:t>[0,1,0,0]</w:t>
             </w:r>
           </w:p>
         </w:tc>
@@ -21933,13 +22066,7 @@
               <w:cnfStyle w:val="000000100000" w:firstRow="0" w:lastRow="0" w:firstColumn="0" w:lastColumn="0" w:oddVBand="0" w:evenVBand="0" w:oddHBand="1" w:evenHBand="0" w:firstRowFirstColumn="0" w:firstRowLastColumn="0" w:lastRowFirstColumn="0" w:lastRowLastColumn="0"/>
             </w:pPr>
             <w:r>
-              <w:t>[0,0,</w:t>
-            </w:r>
-            <w:r>
-              <w:t>1</w:t>
-            </w:r>
-            <w:r>
-              <w:t>,0]</w:t>
+              <w:t>[0,0,1,0]</w:t>
             </w:r>
           </w:p>
         </w:tc>
@@ -21965,13 +22092,7 @@
               <w:cnfStyle w:val="000000000000" w:firstRow="0" w:lastRow="0" w:firstColumn="0" w:lastColumn="0" w:oddVBand="0" w:evenVBand="0" w:oddHBand="0" w:evenHBand="0" w:firstRowFirstColumn="0" w:firstRowLastColumn="0" w:lastRowFirstColumn="0" w:lastRowLastColumn="0"/>
             </w:pPr>
             <w:r>
-              <w:t>[0,0,0,</w:t>
-            </w:r>
-            <w:r>
-              <w:t>1</w:t>
-            </w:r>
-            <w:r>
-              <w:t>]</w:t>
+              <w:t>[0,0,0,1]</w:t>
             </w:r>
           </w:p>
         </w:tc>
@@ -21989,14 +22110,18 @@
       <w:r>
         <w:t>die zu den Labeln zugehörige Position gerade willkürlich festgelegt haben. Natürlich kann dies eine andere Reihenfolge sein. Dies hängt einfach von dem Code oder der Library ab, welche one-hot encoded.</w:t>
       </w:r>
+      <w:bookmarkStart w:id="98" w:name="_GoBack"/>
+      <w:bookmarkEnd w:id="98"/>
     </w:p>
     <w:p>
       <w:pPr>
         <w:pStyle w:val="berschrift1"/>
       </w:pPr>
+      <w:bookmarkStart w:id="99" w:name="_Toc25612612"/>
       <w:r>
         <w:t>19. Convolutional Neural Networks (CNNs)</w:t>
       </w:r>
+      <w:bookmarkEnd w:id="99"/>
     </w:p>
     <w:sectPr>
       <w:footerReference w:type="default" r:id="rId36"/>
@@ -22044,6 +22169,7 @@
         <w:docPartUnique/>
       </w:docPartObj>
     </w:sdtPr>
+    <w:sdtEndPr/>
     <w:sdtContent>
       <w:p>
         <w:pPr>
@@ -26325,6 +26451,114 @@
       </w:tcPr>
     </w:tblStylePr>
   </w:style>
+  <w:style w:type="paragraph" w:styleId="Verzeichnis4">
+    <w:name w:val="toc 4"/>
+    <w:basedOn w:val="Standard"/>
+    <w:next w:val="Standard"/>
+    <w:autoRedefine/>
+    <w:uiPriority w:val="39"/>
+    <w:unhideWhenUsed/>
+    <w:rsid w:val="00990DFA"/>
+    <w:pPr>
+      <w:spacing w:after="100"/>
+      <w:ind w:left="660"/>
+    </w:pPr>
+    <w:rPr>
+      <w:rFonts w:eastAsiaTheme="minorEastAsia"/>
+      <w:sz w:val="22"/>
+      <w:lang w:eastAsia="de-DE"/>
+    </w:rPr>
+  </w:style>
+  <w:style w:type="paragraph" w:styleId="Verzeichnis5">
+    <w:name w:val="toc 5"/>
+    <w:basedOn w:val="Standard"/>
+    <w:next w:val="Standard"/>
+    <w:autoRedefine/>
+    <w:uiPriority w:val="39"/>
+    <w:unhideWhenUsed/>
+    <w:rsid w:val="00990DFA"/>
+    <w:pPr>
+      <w:spacing w:after="100"/>
+      <w:ind w:left="880"/>
+    </w:pPr>
+    <w:rPr>
+      <w:rFonts w:eastAsiaTheme="minorEastAsia"/>
+      <w:sz w:val="22"/>
+      <w:lang w:eastAsia="de-DE"/>
+    </w:rPr>
+  </w:style>
+  <w:style w:type="paragraph" w:styleId="Verzeichnis6">
+    <w:name w:val="toc 6"/>
+    <w:basedOn w:val="Standard"/>
+    <w:next w:val="Standard"/>
+    <w:autoRedefine/>
+    <w:uiPriority w:val="39"/>
+    <w:unhideWhenUsed/>
+    <w:rsid w:val="00990DFA"/>
+    <w:pPr>
+      <w:spacing w:after="100"/>
+      <w:ind w:left="1100"/>
+    </w:pPr>
+    <w:rPr>
+      <w:rFonts w:eastAsiaTheme="minorEastAsia"/>
+      <w:sz w:val="22"/>
+      <w:lang w:eastAsia="de-DE"/>
+    </w:rPr>
+  </w:style>
+  <w:style w:type="paragraph" w:styleId="Verzeichnis7">
+    <w:name w:val="toc 7"/>
+    <w:basedOn w:val="Standard"/>
+    <w:next w:val="Standard"/>
+    <w:autoRedefine/>
+    <w:uiPriority w:val="39"/>
+    <w:unhideWhenUsed/>
+    <w:rsid w:val="00990DFA"/>
+    <w:pPr>
+      <w:spacing w:after="100"/>
+      <w:ind w:left="1320"/>
+    </w:pPr>
+    <w:rPr>
+      <w:rFonts w:eastAsiaTheme="minorEastAsia"/>
+      <w:sz w:val="22"/>
+      <w:lang w:eastAsia="de-DE"/>
+    </w:rPr>
+  </w:style>
+  <w:style w:type="paragraph" w:styleId="Verzeichnis8">
+    <w:name w:val="toc 8"/>
+    <w:basedOn w:val="Standard"/>
+    <w:next w:val="Standard"/>
+    <w:autoRedefine/>
+    <w:uiPriority w:val="39"/>
+    <w:unhideWhenUsed/>
+    <w:rsid w:val="00990DFA"/>
+    <w:pPr>
+      <w:spacing w:after="100"/>
+      <w:ind w:left="1540"/>
+    </w:pPr>
+    <w:rPr>
+      <w:rFonts w:eastAsiaTheme="minorEastAsia"/>
+      <w:sz w:val="22"/>
+      <w:lang w:eastAsia="de-DE"/>
+    </w:rPr>
+  </w:style>
+  <w:style w:type="paragraph" w:styleId="Verzeichnis9">
+    <w:name w:val="toc 9"/>
+    <w:basedOn w:val="Standard"/>
+    <w:next w:val="Standard"/>
+    <w:autoRedefine/>
+    <w:uiPriority w:val="39"/>
+    <w:unhideWhenUsed/>
+    <w:rsid w:val="00990DFA"/>
+    <w:pPr>
+      <w:spacing w:after="100"/>
+      <w:ind w:left="1760"/>
+    </w:pPr>
+    <w:rPr>
+      <w:rFonts w:eastAsiaTheme="minorEastAsia"/>
+      <w:sz w:val="22"/>
+      <w:lang w:eastAsia="de-DE"/>
+    </w:rPr>
+  </w:style>
 </w:styles>
 </file>
 
@@ -26628,7 +26862,7 @@
 </file>
 
 <file path=customXml/itemProps1.xml><?xml version="1.0" encoding="utf-8"?>
-<ds:datastoreItem xmlns:ds="http://schemas.openxmlformats.org/officeDocument/2006/customXml" ds:itemID="{06F25D93-AAAE-4622-B3B6-3FB858658DED}">
+<ds:datastoreItem xmlns:ds="http://schemas.openxmlformats.org/officeDocument/2006/customXml" ds:itemID="{0E869992-6AED-4F32-AC92-CBBC1E0ADF95}">
   <ds:schemaRefs>
     <ds:schemaRef ds:uri="http://schemas.openxmlformats.org/officeDocument/2006/bibliography"/>
   </ds:schemaRefs>

</xml_diff>

<commit_message>
finished chapter 19 (finally)
</commit_message>
<xml_diff>
--- a/Maschinelles Lernen/Maschinelles Lernen.docx
+++ b/Maschinelles Lernen/Maschinelles Lernen.docx
@@ -93,7 +93,7 @@
       <w:pPr>
         <w:pStyle w:val="berschrift1"/>
       </w:pPr>
-      <w:bookmarkStart w:id="0" w:name="_Toc25868942"/>
+      <w:bookmarkStart w:id="0" w:name="_Toc26104271"/>
       <w:r>
         <w:rPr>
           <w:noProof/>
@@ -216,7 +216,7 @@
           <w:r>
             <w:fldChar w:fldCharType="separate"/>
           </w:r>
-          <w:hyperlink w:anchor="_Toc25868942" w:history="1">
+          <w:hyperlink w:anchor="_Toc26104271" w:history="1">
             <w:r>
               <w:rPr>
                 <w:rStyle w:val="Hyperlink"/>
@@ -243,7 +243,7 @@
                 <w:noProof/>
                 <w:webHidden/>
               </w:rPr>
-              <w:instrText xml:space="preserve"> PAGEREF _Toc25868942 \h </w:instrText>
+              <w:instrText xml:space="preserve"> PAGEREF _Toc26104271 \h </w:instrText>
             </w:r>
             <w:r>
               <w:rPr>
@@ -288,7 +288,7 @@
               <w:lang w:eastAsia="de-DE"/>
             </w:rPr>
           </w:pPr>
-          <w:hyperlink w:anchor="_Toc25868943" w:history="1">
+          <w:hyperlink w:anchor="_Toc26104272" w:history="1">
             <w:r>
               <w:rPr>
                 <w:rStyle w:val="Hyperlink"/>
@@ -331,7 +331,7 @@
                 <w:noProof/>
                 <w:webHidden/>
               </w:rPr>
-              <w:instrText xml:space="preserve"> PAGEREF _Toc25868943 \h </w:instrText>
+              <w:instrText xml:space="preserve"> PAGEREF _Toc26104272 \h </w:instrText>
             </w:r>
             <w:r>
               <w:rPr>
@@ -376,7 +376,7 @@
               <w:lang w:eastAsia="de-DE"/>
             </w:rPr>
           </w:pPr>
-          <w:hyperlink w:anchor="_Toc25868944" w:history="1">
+          <w:hyperlink w:anchor="_Toc26104273" w:history="1">
             <w:r>
               <w:rPr>
                 <w:rStyle w:val="Hyperlink"/>
@@ -419,7 +419,7 @@
                 <w:noProof/>
                 <w:webHidden/>
               </w:rPr>
-              <w:instrText xml:space="preserve"> PAGEREF _Toc25868944 \h </w:instrText>
+              <w:instrText xml:space="preserve"> PAGEREF _Toc26104273 \h </w:instrText>
             </w:r>
             <w:r>
               <w:rPr>
@@ -463,7 +463,7 @@
               <w:lang w:eastAsia="de-DE"/>
             </w:rPr>
           </w:pPr>
-          <w:hyperlink w:anchor="_Toc25868945" w:history="1">
+          <w:hyperlink w:anchor="_Toc26104274" w:history="1">
             <w:r>
               <w:rPr>
                 <w:rStyle w:val="Hyperlink"/>
@@ -490,7 +490,7 @@
                 <w:noProof/>
                 <w:webHidden/>
               </w:rPr>
-              <w:instrText xml:space="preserve"> PAGEREF _Toc25868945 \h </w:instrText>
+              <w:instrText xml:space="preserve"> PAGEREF _Toc26104274 \h </w:instrText>
             </w:r>
             <w:r>
               <w:rPr>
@@ -534,7 +534,7 @@
               <w:lang w:eastAsia="de-DE"/>
             </w:rPr>
           </w:pPr>
-          <w:hyperlink w:anchor="_Toc25868946" w:history="1">
+          <w:hyperlink w:anchor="_Toc26104275" w:history="1">
             <w:r>
               <w:rPr>
                 <w:rStyle w:val="Hyperlink"/>
@@ -561,7 +561,7 @@
                 <w:noProof/>
                 <w:webHidden/>
               </w:rPr>
-              <w:instrText xml:space="preserve"> PAGEREF _Toc25868946 \h </w:instrText>
+              <w:instrText xml:space="preserve"> PAGEREF _Toc26104275 \h </w:instrText>
             </w:r>
             <w:r>
               <w:rPr>
@@ -606,7 +606,7 @@
               <w:lang w:eastAsia="de-DE"/>
             </w:rPr>
           </w:pPr>
-          <w:hyperlink w:anchor="_Toc25868947" w:history="1">
+          <w:hyperlink w:anchor="_Toc26104276" w:history="1">
             <w:r>
               <w:rPr>
                 <w:rStyle w:val="Hyperlink"/>
@@ -649,7 +649,7 @@
                 <w:noProof/>
                 <w:webHidden/>
               </w:rPr>
-              <w:instrText xml:space="preserve"> PAGEREF _Toc25868947 \h </w:instrText>
+              <w:instrText xml:space="preserve"> PAGEREF _Toc26104276 \h </w:instrText>
             </w:r>
             <w:r>
               <w:rPr>
@@ -693,7 +693,7 @@
               <w:lang w:eastAsia="de-DE"/>
             </w:rPr>
           </w:pPr>
-          <w:hyperlink w:anchor="_Toc25868948" w:history="1">
+          <w:hyperlink w:anchor="_Toc26104277" w:history="1">
             <w:r>
               <w:rPr>
                 <w:rStyle w:val="Hyperlink"/>
@@ -720,7 +720,7 @@
                 <w:noProof/>
                 <w:webHidden/>
               </w:rPr>
-              <w:instrText xml:space="preserve"> PAGEREF _Toc25868948 \h </w:instrText>
+              <w:instrText xml:space="preserve"> PAGEREF _Toc26104277 \h </w:instrText>
             </w:r>
             <w:r>
               <w:rPr>
@@ -764,7 +764,7 @@
               <w:lang w:eastAsia="de-DE"/>
             </w:rPr>
           </w:pPr>
-          <w:hyperlink w:anchor="_Toc25868949" w:history="1">
+          <w:hyperlink w:anchor="_Toc26104278" w:history="1">
             <w:r>
               <w:rPr>
                 <w:rStyle w:val="Hyperlink"/>
@@ -791,7 +791,7 @@
                 <w:noProof/>
                 <w:webHidden/>
               </w:rPr>
-              <w:instrText xml:space="preserve"> PAGEREF _Toc25868949 \h </w:instrText>
+              <w:instrText xml:space="preserve"> PAGEREF _Toc26104278 \h </w:instrText>
             </w:r>
             <w:r>
               <w:rPr>
@@ -835,7 +835,7 @@
               <w:lang w:eastAsia="de-DE"/>
             </w:rPr>
           </w:pPr>
-          <w:hyperlink w:anchor="_Toc25868950" w:history="1">
+          <w:hyperlink w:anchor="_Toc26104279" w:history="1">
             <w:r>
               <w:rPr>
                 <w:rStyle w:val="Hyperlink"/>
@@ -862,7 +862,7 @@
                 <w:noProof/>
                 <w:webHidden/>
               </w:rPr>
-              <w:instrText xml:space="preserve"> PAGEREF _Toc25868950 \h </w:instrText>
+              <w:instrText xml:space="preserve"> PAGEREF _Toc26104279 \h </w:instrText>
             </w:r>
             <w:r>
               <w:rPr>
@@ -907,7 +907,7 @@
               <w:lang w:eastAsia="de-DE"/>
             </w:rPr>
           </w:pPr>
-          <w:hyperlink w:anchor="_Toc25868951" w:history="1">
+          <w:hyperlink w:anchor="_Toc26104280" w:history="1">
             <w:r>
               <w:rPr>
                 <w:rStyle w:val="Hyperlink"/>
@@ -950,7 +950,7 @@
                 <w:noProof/>
                 <w:webHidden/>
               </w:rPr>
-              <w:instrText xml:space="preserve"> PAGEREF _Toc25868951 \h </w:instrText>
+              <w:instrText xml:space="preserve"> PAGEREF _Toc26104280 \h </w:instrText>
             </w:r>
             <w:r>
               <w:rPr>
@@ -994,7 +994,7 @@
               <w:lang w:eastAsia="de-DE"/>
             </w:rPr>
           </w:pPr>
-          <w:hyperlink w:anchor="_Toc25868952" w:history="1">
+          <w:hyperlink w:anchor="_Toc26104281" w:history="1">
             <w:r>
               <w:rPr>
                 <w:rStyle w:val="Hyperlink"/>
@@ -1021,7 +1021,7 @@
                 <w:noProof/>
                 <w:webHidden/>
               </w:rPr>
-              <w:instrText xml:space="preserve"> PAGEREF _Toc25868952 \h </w:instrText>
+              <w:instrText xml:space="preserve"> PAGEREF _Toc26104281 \h </w:instrText>
             </w:r>
             <w:r>
               <w:rPr>
@@ -1065,7 +1065,7 @@
               <w:lang w:eastAsia="de-DE"/>
             </w:rPr>
           </w:pPr>
-          <w:hyperlink w:anchor="_Toc25868953" w:history="1">
+          <w:hyperlink w:anchor="_Toc26104282" w:history="1">
             <w:r>
               <w:rPr>
                 <w:rStyle w:val="Hyperlink"/>
@@ -1092,7 +1092,7 @@
                 <w:noProof/>
                 <w:webHidden/>
               </w:rPr>
-              <w:instrText xml:space="preserve"> PAGEREF _Toc25868953 \h </w:instrText>
+              <w:instrText xml:space="preserve"> PAGEREF _Toc26104282 \h </w:instrText>
             </w:r>
             <w:r>
               <w:rPr>
@@ -1136,7 +1136,7 @@
               <w:lang w:eastAsia="de-DE"/>
             </w:rPr>
           </w:pPr>
-          <w:hyperlink w:anchor="_Toc25868954" w:history="1">
+          <w:hyperlink w:anchor="_Toc26104283" w:history="1">
             <w:r>
               <w:rPr>
                 <w:rStyle w:val="Hyperlink"/>
@@ -1163,7 +1163,7 @@
                 <w:noProof/>
                 <w:webHidden/>
               </w:rPr>
-              <w:instrText xml:space="preserve"> PAGEREF _Toc25868954 \h </w:instrText>
+              <w:instrText xml:space="preserve"> PAGEREF _Toc26104283 \h </w:instrText>
             </w:r>
             <w:r>
               <w:rPr>
@@ -1207,7 +1207,7 @@
               <w:lang w:eastAsia="de-DE"/>
             </w:rPr>
           </w:pPr>
-          <w:hyperlink w:anchor="_Toc25868955" w:history="1">
+          <w:hyperlink w:anchor="_Toc26104284" w:history="1">
             <w:r>
               <w:rPr>
                 <w:rStyle w:val="Hyperlink"/>
@@ -1234,7 +1234,7 @@
                 <w:noProof/>
                 <w:webHidden/>
               </w:rPr>
-              <w:instrText xml:space="preserve"> PAGEREF _Toc25868955 \h </w:instrText>
+              <w:instrText xml:space="preserve"> PAGEREF _Toc26104284 \h </w:instrText>
             </w:r>
             <w:r>
               <w:rPr>
@@ -1278,7 +1278,7 @@
               <w:lang w:eastAsia="de-DE"/>
             </w:rPr>
           </w:pPr>
-          <w:hyperlink w:anchor="_Toc25868956" w:history="1">
+          <w:hyperlink w:anchor="_Toc26104285" w:history="1">
             <w:r>
               <w:rPr>
                 <w:rStyle w:val="Hyperlink"/>
@@ -1305,7 +1305,7 @@
                 <w:noProof/>
                 <w:webHidden/>
               </w:rPr>
-              <w:instrText xml:space="preserve"> PAGEREF _Toc25868956 \h </w:instrText>
+              <w:instrText xml:space="preserve"> PAGEREF _Toc26104285 \h </w:instrText>
             </w:r>
             <w:r>
               <w:rPr>
@@ -1349,7 +1349,7 @@
               <w:lang w:eastAsia="de-DE"/>
             </w:rPr>
           </w:pPr>
-          <w:hyperlink w:anchor="_Toc25868957" w:history="1">
+          <w:hyperlink w:anchor="_Toc26104286" w:history="1">
             <w:r>
               <w:rPr>
                 <w:rStyle w:val="Hyperlink"/>
@@ -1376,7 +1376,7 @@
                 <w:noProof/>
                 <w:webHidden/>
               </w:rPr>
-              <w:instrText xml:space="preserve"> PAGEREF _Toc25868957 \h </w:instrText>
+              <w:instrText xml:space="preserve"> PAGEREF _Toc26104286 \h </w:instrText>
             </w:r>
             <w:r>
               <w:rPr>
@@ -1420,7 +1420,7 @@
               <w:lang w:eastAsia="de-DE"/>
             </w:rPr>
           </w:pPr>
-          <w:hyperlink w:anchor="_Toc25868958" w:history="1">
+          <w:hyperlink w:anchor="_Toc26104287" w:history="1">
             <w:r>
               <w:rPr>
                 <w:rStyle w:val="Hyperlink"/>
@@ -1447,7 +1447,7 @@
                 <w:noProof/>
                 <w:webHidden/>
               </w:rPr>
-              <w:instrText xml:space="preserve"> PAGEREF _Toc25868958 \h </w:instrText>
+              <w:instrText xml:space="preserve"> PAGEREF _Toc26104287 \h </w:instrText>
             </w:r>
             <w:r>
               <w:rPr>
@@ -1491,7 +1491,7 @@
               <w:lang w:eastAsia="de-DE"/>
             </w:rPr>
           </w:pPr>
-          <w:hyperlink w:anchor="_Toc25868959" w:history="1">
+          <w:hyperlink w:anchor="_Toc26104288" w:history="1">
             <w:r>
               <w:rPr>
                 <w:rStyle w:val="Hyperlink"/>
@@ -1518,7 +1518,7 @@
                 <w:noProof/>
                 <w:webHidden/>
               </w:rPr>
-              <w:instrText xml:space="preserve"> PAGEREF _Toc25868959 \h </w:instrText>
+              <w:instrText xml:space="preserve"> PAGEREF _Toc26104288 \h </w:instrText>
             </w:r>
             <w:r>
               <w:rPr>
@@ -1562,7 +1562,7 @@
               <w:lang w:eastAsia="de-DE"/>
             </w:rPr>
           </w:pPr>
-          <w:hyperlink w:anchor="_Toc25868960" w:history="1">
+          <w:hyperlink w:anchor="_Toc26104289" w:history="1">
             <w:r>
               <w:rPr>
                 <w:rStyle w:val="Hyperlink"/>
@@ -1589,7 +1589,7 @@
                 <w:noProof/>
                 <w:webHidden/>
               </w:rPr>
-              <w:instrText xml:space="preserve"> PAGEREF _Toc25868960 \h </w:instrText>
+              <w:instrText xml:space="preserve"> PAGEREF _Toc26104289 \h </w:instrText>
             </w:r>
             <w:r>
               <w:rPr>
@@ -1633,7 +1633,7 @@
               <w:lang w:eastAsia="de-DE"/>
             </w:rPr>
           </w:pPr>
-          <w:hyperlink w:anchor="_Toc25868961" w:history="1">
+          <w:hyperlink w:anchor="_Toc26104290" w:history="1">
             <w:r>
               <w:rPr>
                 <w:rStyle w:val="Hyperlink"/>
@@ -1660,7 +1660,7 @@
                 <w:noProof/>
                 <w:webHidden/>
               </w:rPr>
-              <w:instrText xml:space="preserve"> PAGEREF _Toc25868961 \h </w:instrText>
+              <w:instrText xml:space="preserve"> PAGEREF _Toc26104290 \h </w:instrText>
             </w:r>
             <w:r>
               <w:rPr>
@@ -1704,7 +1704,7 @@
               <w:lang w:eastAsia="de-DE"/>
             </w:rPr>
           </w:pPr>
-          <w:hyperlink w:anchor="_Toc25868962" w:history="1">
+          <w:hyperlink w:anchor="_Toc26104291" w:history="1">
             <w:r>
               <w:rPr>
                 <w:rStyle w:val="Hyperlink"/>
@@ -1731,7 +1731,7 @@
                 <w:noProof/>
                 <w:webHidden/>
               </w:rPr>
-              <w:instrText xml:space="preserve"> PAGEREF _Toc25868962 \h </w:instrText>
+              <w:instrText xml:space="preserve"> PAGEREF _Toc26104291 \h </w:instrText>
             </w:r>
             <w:r>
               <w:rPr>
@@ -1775,7 +1775,7 @@
               <w:lang w:eastAsia="de-DE"/>
             </w:rPr>
           </w:pPr>
-          <w:hyperlink w:anchor="_Toc25868963" w:history="1">
+          <w:hyperlink w:anchor="_Toc26104292" w:history="1">
             <w:r>
               <w:rPr>
                 <w:rStyle w:val="Hyperlink"/>
@@ -1802,7 +1802,7 @@
                 <w:noProof/>
                 <w:webHidden/>
               </w:rPr>
-              <w:instrText xml:space="preserve"> PAGEREF _Toc25868963 \h </w:instrText>
+              <w:instrText xml:space="preserve"> PAGEREF _Toc26104292 \h </w:instrText>
             </w:r>
             <w:r>
               <w:rPr>
@@ -1846,7 +1846,7 @@
               <w:lang w:eastAsia="de-DE"/>
             </w:rPr>
           </w:pPr>
-          <w:hyperlink w:anchor="_Toc25868964" w:history="1">
+          <w:hyperlink w:anchor="_Toc26104293" w:history="1">
             <w:r>
               <w:rPr>
                 <w:rStyle w:val="Hyperlink"/>
@@ -1873,7 +1873,7 @@
                 <w:noProof/>
                 <w:webHidden/>
               </w:rPr>
-              <w:instrText xml:space="preserve"> PAGEREF _Toc25868964 \h </w:instrText>
+              <w:instrText xml:space="preserve"> PAGEREF _Toc26104293 \h </w:instrText>
             </w:r>
             <w:r>
               <w:rPr>
@@ -1917,7 +1917,7 @@
               <w:lang w:eastAsia="de-DE"/>
             </w:rPr>
           </w:pPr>
-          <w:hyperlink w:anchor="_Toc25868965" w:history="1">
+          <w:hyperlink w:anchor="_Toc26104294" w:history="1">
             <w:r>
               <w:rPr>
                 <w:rStyle w:val="Hyperlink"/>
@@ -1944,7 +1944,7 @@
                 <w:noProof/>
                 <w:webHidden/>
               </w:rPr>
-              <w:instrText xml:space="preserve"> PAGEREF _Toc25868965 \h </w:instrText>
+              <w:instrText xml:space="preserve"> PAGEREF _Toc26104294 \h </w:instrText>
             </w:r>
             <w:r>
               <w:rPr>
@@ -1988,7 +1988,7 @@
               <w:lang w:eastAsia="de-DE"/>
             </w:rPr>
           </w:pPr>
-          <w:hyperlink w:anchor="_Toc25868966" w:history="1">
+          <w:hyperlink w:anchor="_Toc26104295" w:history="1">
             <w:r>
               <w:rPr>
                 <w:rStyle w:val="Hyperlink"/>
@@ -2015,7 +2015,7 @@
                 <w:noProof/>
                 <w:webHidden/>
               </w:rPr>
-              <w:instrText xml:space="preserve"> PAGEREF _Toc25868966 \h </w:instrText>
+              <w:instrText xml:space="preserve"> PAGEREF _Toc26104295 \h </w:instrText>
             </w:r>
             <w:r>
               <w:rPr>
@@ -2060,7 +2060,7 @@
               <w:lang w:eastAsia="de-DE"/>
             </w:rPr>
           </w:pPr>
-          <w:hyperlink w:anchor="_Toc25868967" w:history="1">
+          <w:hyperlink w:anchor="_Toc26104296" w:history="1">
             <w:r>
               <w:rPr>
                 <w:rStyle w:val="Hyperlink"/>
@@ -2103,7 +2103,7 @@
                 <w:noProof/>
                 <w:webHidden/>
               </w:rPr>
-              <w:instrText xml:space="preserve"> PAGEREF _Toc25868967 \h </w:instrText>
+              <w:instrText xml:space="preserve"> PAGEREF _Toc26104296 \h </w:instrText>
             </w:r>
             <w:r>
               <w:rPr>
@@ -2147,7 +2147,7 @@
               <w:lang w:eastAsia="de-DE"/>
             </w:rPr>
           </w:pPr>
-          <w:hyperlink w:anchor="_Toc25868968" w:history="1">
+          <w:hyperlink w:anchor="_Toc26104297" w:history="1">
             <w:r>
               <w:rPr>
                 <w:rStyle w:val="Hyperlink"/>
@@ -2174,7 +2174,7 @@
                 <w:noProof/>
                 <w:webHidden/>
               </w:rPr>
-              <w:instrText xml:space="preserve"> PAGEREF _Toc25868968 \h </w:instrText>
+              <w:instrText xml:space="preserve"> PAGEREF _Toc26104297 \h </w:instrText>
             </w:r>
             <w:r>
               <w:rPr>
@@ -2218,7 +2218,7 @@
               <w:lang w:eastAsia="de-DE"/>
             </w:rPr>
           </w:pPr>
-          <w:hyperlink w:anchor="_Toc25868969" w:history="1">
+          <w:hyperlink w:anchor="_Toc26104298" w:history="1">
             <w:r>
               <w:rPr>
                 <w:rStyle w:val="Hyperlink"/>
@@ -2245,7 +2245,7 @@
                 <w:noProof/>
                 <w:webHidden/>
               </w:rPr>
-              <w:instrText xml:space="preserve"> PAGEREF _Toc25868969 \h </w:instrText>
+              <w:instrText xml:space="preserve"> PAGEREF _Toc26104298 \h </w:instrText>
             </w:r>
             <w:r>
               <w:rPr>
@@ -2289,7 +2289,7 @@
               <w:lang w:eastAsia="de-DE"/>
             </w:rPr>
           </w:pPr>
-          <w:hyperlink w:anchor="_Toc25868970" w:history="1">
+          <w:hyperlink w:anchor="_Toc26104299" w:history="1">
             <w:r>
               <w:rPr>
                 <w:rStyle w:val="Hyperlink"/>
@@ -2316,7 +2316,7 @@
                 <w:noProof/>
                 <w:webHidden/>
               </w:rPr>
-              <w:instrText xml:space="preserve"> PAGEREF _Toc25868970 \h </w:instrText>
+              <w:instrText xml:space="preserve"> PAGEREF _Toc26104299 \h </w:instrText>
             </w:r>
             <w:r>
               <w:rPr>
@@ -2360,7 +2360,7 @@
               <w:lang w:eastAsia="de-DE"/>
             </w:rPr>
           </w:pPr>
-          <w:hyperlink w:anchor="_Toc25868971" w:history="1">
+          <w:hyperlink w:anchor="_Toc26104300" w:history="1">
             <w:r>
               <w:rPr>
                 <w:rStyle w:val="Hyperlink"/>
@@ -2387,7 +2387,7 @@
                 <w:noProof/>
                 <w:webHidden/>
               </w:rPr>
-              <w:instrText xml:space="preserve"> PAGEREF _Toc25868971 \h </w:instrText>
+              <w:instrText xml:space="preserve"> PAGEREF _Toc26104300 \h </w:instrText>
             </w:r>
             <w:r>
               <w:rPr>
@@ -2431,7 +2431,7 @@
               <w:lang w:eastAsia="de-DE"/>
             </w:rPr>
           </w:pPr>
-          <w:hyperlink w:anchor="_Toc25868972" w:history="1">
+          <w:hyperlink w:anchor="_Toc26104301" w:history="1">
             <w:r>
               <w:rPr>
                 <w:rStyle w:val="Hyperlink"/>
@@ -2458,7 +2458,7 @@
                 <w:noProof/>
                 <w:webHidden/>
               </w:rPr>
-              <w:instrText xml:space="preserve"> PAGEREF _Toc25868972 \h </w:instrText>
+              <w:instrText xml:space="preserve"> PAGEREF _Toc26104301 \h </w:instrText>
             </w:r>
             <w:r>
               <w:rPr>
@@ -2502,7 +2502,7 @@
               <w:lang w:eastAsia="de-DE"/>
             </w:rPr>
           </w:pPr>
-          <w:hyperlink w:anchor="_Toc25868973" w:history="1">
+          <w:hyperlink w:anchor="_Toc26104302" w:history="1">
             <w:r>
               <w:rPr>
                 <w:rStyle w:val="Hyperlink"/>
@@ -2529,7 +2529,7 @@
                 <w:noProof/>
                 <w:webHidden/>
               </w:rPr>
-              <w:instrText xml:space="preserve"> PAGEREF _Toc25868973 \h </w:instrText>
+              <w:instrText xml:space="preserve"> PAGEREF _Toc26104302 \h </w:instrText>
             </w:r>
             <w:r>
               <w:rPr>
@@ -2573,7 +2573,7 @@
               <w:lang w:eastAsia="de-DE"/>
             </w:rPr>
           </w:pPr>
-          <w:hyperlink w:anchor="_Toc25868974" w:history="1">
+          <w:hyperlink w:anchor="_Toc26104303" w:history="1">
             <w:r>
               <w:rPr>
                 <w:rStyle w:val="Hyperlink"/>
@@ -2600,7 +2600,7 @@
                 <w:noProof/>
                 <w:webHidden/>
               </w:rPr>
-              <w:instrText xml:space="preserve"> PAGEREF _Toc25868974 \h </w:instrText>
+              <w:instrText xml:space="preserve"> PAGEREF _Toc26104303 \h </w:instrText>
             </w:r>
             <w:r>
               <w:rPr>
@@ -2644,7 +2644,7 @@
               <w:lang w:eastAsia="de-DE"/>
             </w:rPr>
           </w:pPr>
-          <w:hyperlink w:anchor="_Toc25868975" w:history="1">
+          <w:hyperlink w:anchor="_Toc26104304" w:history="1">
             <w:r>
               <w:rPr>
                 <w:rStyle w:val="Hyperlink"/>
@@ -2671,7 +2671,7 @@
                 <w:noProof/>
                 <w:webHidden/>
               </w:rPr>
-              <w:instrText xml:space="preserve"> PAGEREF _Toc25868975 \h </w:instrText>
+              <w:instrText xml:space="preserve"> PAGEREF _Toc26104304 \h </w:instrText>
             </w:r>
             <w:r>
               <w:rPr>
@@ -2716,7 +2716,7 @@
               <w:lang w:eastAsia="de-DE"/>
             </w:rPr>
           </w:pPr>
-          <w:hyperlink w:anchor="_Toc25868976" w:history="1">
+          <w:hyperlink w:anchor="_Toc26104305" w:history="1">
             <w:r>
               <w:rPr>
                 <w:rStyle w:val="Hyperlink"/>
@@ -2759,7 +2759,7 @@
                 <w:noProof/>
                 <w:webHidden/>
               </w:rPr>
-              <w:instrText xml:space="preserve"> PAGEREF _Toc25868976 \h </w:instrText>
+              <w:instrText xml:space="preserve"> PAGEREF _Toc26104305 \h </w:instrText>
             </w:r>
             <w:r>
               <w:rPr>
@@ -2803,7 +2803,7 @@
               <w:lang w:eastAsia="de-DE"/>
             </w:rPr>
           </w:pPr>
-          <w:hyperlink w:anchor="_Toc25868977" w:history="1">
+          <w:hyperlink w:anchor="_Toc26104306" w:history="1">
             <w:r>
               <w:rPr>
                 <w:rStyle w:val="Hyperlink"/>
@@ -2830,7 +2830,7 @@
                 <w:noProof/>
                 <w:webHidden/>
               </w:rPr>
-              <w:instrText xml:space="preserve"> PAGEREF _Toc25868977 \h </w:instrText>
+              <w:instrText xml:space="preserve"> PAGEREF _Toc26104306 \h </w:instrText>
             </w:r>
             <w:r>
               <w:rPr>
@@ -2874,7 +2874,7 @@
               <w:lang w:eastAsia="de-DE"/>
             </w:rPr>
           </w:pPr>
-          <w:hyperlink w:anchor="_Toc25868978" w:history="1">
+          <w:hyperlink w:anchor="_Toc26104307" w:history="1">
             <w:r>
               <w:rPr>
                 <w:rStyle w:val="Hyperlink"/>
@@ -2901,7 +2901,7 @@
                 <w:noProof/>
                 <w:webHidden/>
               </w:rPr>
-              <w:instrText xml:space="preserve"> PAGEREF _Toc25868978 \h </w:instrText>
+              <w:instrText xml:space="preserve"> PAGEREF _Toc26104307 \h </w:instrText>
             </w:r>
             <w:r>
               <w:rPr>
@@ -2945,7 +2945,7 @@
               <w:lang w:eastAsia="de-DE"/>
             </w:rPr>
           </w:pPr>
-          <w:hyperlink w:anchor="_Toc25868979" w:history="1">
+          <w:hyperlink w:anchor="_Toc26104308" w:history="1">
             <w:r>
               <w:rPr>
                 <w:rStyle w:val="Hyperlink"/>
@@ -2972,7 +2972,7 @@
                 <w:noProof/>
                 <w:webHidden/>
               </w:rPr>
-              <w:instrText xml:space="preserve"> PAGEREF _Toc25868979 \h </w:instrText>
+              <w:instrText xml:space="preserve"> PAGEREF _Toc26104308 \h </w:instrText>
             </w:r>
             <w:r>
               <w:rPr>
@@ -3017,7 +3017,7 @@
               <w:lang w:eastAsia="de-DE"/>
             </w:rPr>
           </w:pPr>
-          <w:hyperlink w:anchor="_Toc25868980" w:history="1">
+          <w:hyperlink w:anchor="_Toc26104309" w:history="1">
             <w:r>
               <w:rPr>
                 <w:rStyle w:val="Hyperlink"/>
@@ -3060,7 +3060,7 @@
                 <w:noProof/>
                 <w:webHidden/>
               </w:rPr>
-              <w:instrText xml:space="preserve"> PAGEREF _Toc25868980 \h </w:instrText>
+              <w:instrText xml:space="preserve"> PAGEREF _Toc26104309 \h </w:instrText>
             </w:r>
             <w:r>
               <w:rPr>
@@ -3104,7 +3104,7 @@
               <w:lang w:eastAsia="de-DE"/>
             </w:rPr>
           </w:pPr>
-          <w:hyperlink w:anchor="_Toc25868981" w:history="1">
+          <w:hyperlink w:anchor="_Toc26104310" w:history="1">
             <w:r>
               <w:rPr>
                 <w:rStyle w:val="Hyperlink"/>
@@ -3131,7 +3131,7 @@
                 <w:noProof/>
                 <w:webHidden/>
               </w:rPr>
-              <w:instrText xml:space="preserve"> PAGEREF _Toc25868981 \h </w:instrText>
+              <w:instrText xml:space="preserve"> PAGEREF _Toc26104310 \h </w:instrText>
             </w:r>
             <w:r>
               <w:rPr>
@@ -3175,7 +3175,7 @@
               <w:lang w:eastAsia="de-DE"/>
             </w:rPr>
           </w:pPr>
-          <w:hyperlink w:anchor="_Toc25868982" w:history="1">
+          <w:hyperlink w:anchor="_Toc26104311" w:history="1">
             <w:r>
               <w:rPr>
                 <w:rStyle w:val="Hyperlink"/>
@@ -3202,7 +3202,7 @@
                 <w:noProof/>
                 <w:webHidden/>
               </w:rPr>
-              <w:instrText xml:space="preserve"> PAGEREF _Toc25868982 \h </w:instrText>
+              <w:instrText xml:space="preserve"> PAGEREF _Toc26104311 \h </w:instrText>
             </w:r>
             <w:r>
               <w:rPr>
@@ -3246,7 +3246,7 @@
               <w:lang w:eastAsia="de-DE"/>
             </w:rPr>
           </w:pPr>
-          <w:hyperlink w:anchor="_Toc25868983" w:history="1">
+          <w:hyperlink w:anchor="_Toc26104312" w:history="1">
             <w:r>
               <w:rPr>
                 <w:rStyle w:val="Hyperlink"/>
@@ -3273,7 +3273,7 @@
                 <w:noProof/>
                 <w:webHidden/>
               </w:rPr>
-              <w:instrText xml:space="preserve"> PAGEREF _Toc25868983 \h </w:instrText>
+              <w:instrText xml:space="preserve"> PAGEREF _Toc26104312 \h </w:instrText>
             </w:r>
             <w:r>
               <w:rPr>
@@ -3317,7 +3317,7 @@
               <w:lang w:eastAsia="de-DE"/>
             </w:rPr>
           </w:pPr>
-          <w:hyperlink w:anchor="_Toc25868984" w:history="1">
+          <w:hyperlink w:anchor="_Toc26104313" w:history="1">
             <w:r>
               <w:rPr>
                 <w:rStyle w:val="Hyperlink"/>
@@ -3344,7 +3344,7 @@
                 <w:noProof/>
                 <w:webHidden/>
               </w:rPr>
-              <w:instrText xml:space="preserve"> PAGEREF _Toc25868984 \h </w:instrText>
+              <w:instrText xml:space="preserve"> PAGEREF _Toc26104313 \h </w:instrText>
             </w:r>
             <w:r>
               <w:rPr>
@@ -3388,7 +3388,7 @@
               <w:lang w:eastAsia="de-DE"/>
             </w:rPr>
           </w:pPr>
-          <w:hyperlink w:anchor="_Toc25868985" w:history="1">
+          <w:hyperlink w:anchor="_Toc26104314" w:history="1">
             <w:r>
               <w:rPr>
                 <w:rStyle w:val="Hyperlink"/>
@@ -3415,7 +3415,7 @@
                 <w:noProof/>
                 <w:webHidden/>
               </w:rPr>
-              <w:instrText xml:space="preserve"> PAGEREF _Toc25868985 \h </w:instrText>
+              <w:instrText xml:space="preserve"> PAGEREF _Toc26104314 \h </w:instrText>
             </w:r>
             <w:r>
               <w:rPr>
@@ -3459,7 +3459,7 @@
               <w:lang w:eastAsia="de-DE"/>
             </w:rPr>
           </w:pPr>
-          <w:hyperlink w:anchor="_Toc25868986" w:history="1">
+          <w:hyperlink w:anchor="_Toc26104315" w:history="1">
             <w:r>
               <w:rPr>
                 <w:rStyle w:val="Hyperlink"/>
@@ -3486,7 +3486,7 @@
                 <w:noProof/>
                 <w:webHidden/>
               </w:rPr>
-              <w:instrText xml:space="preserve"> PAGEREF _Toc25868986 \h </w:instrText>
+              <w:instrText xml:space="preserve"> PAGEREF _Toc26104315 \h </w:instrText>
             </w:r>
             <w:r>
               <w:rPr>
@@ -3530,7 +3530,7 @@
               <w:lang w:eastAsia="de-DE"/>
             </w:rPr>
           </w:pPr>
-          <w:hyperlink w:anchor="_Toc25868987" w:history="1">
+          <w:hyperlink w:anchor="_Toc26104316" w:history="1">
             <w:r>
               <w:rPr>
                 <w:rStyle w:val="Hyperlink"/>
@@ -3557,7 +3557,7 @@
                 <w:noProof/>
                 <w:webHidden/>
               </w:rPr>
-              <w:instrText xml:space="preserve"> PAGEREF _Toc25868987 \h </w:instrText>
+              <w:instrText xml:space="preserve"> PAGEREF _Toc26104316 \h </w:instrText>
             </w:r>
             <w:r>
               <w:rPr>
@@ -3602,7 +3602,7 @@
               <w:lang w:eastAsia="de-DE"/>
             </w:rPr>
           </w:pPr>
-          <w:hyperlink w:anchor="_Toc25868988" w:history="1">
+          <w:hyperlink w:anchor="_Toc26104317" w:history="1">
             <w:r>
               <w:rPr>
                 <w:rStyle w:val="Hyperlink"/>
@@ -3645,7 +3645,7 @@
                 <w:noProof/>
                 <w:webHidden/>
               </w:rPr>
-              <w:instrText xml:space="preserve"> PAGEREF _Toc25868988 \h </w:instrText>
+              <w:instrText xml:space="preserve"> PAGEREF _Toc26104317 \h </w:instrText>
             </w:r>
             <w:r>
               <w:rPr>
@@ -3689,7 +3689,7 @@
               <w:lang w:eastAsia="de-DE"/>
             </w:rPr>
           </w:pPr>
-          <w:hyperlink w:anchor="_Toc25868989" w:history="1">
+          <w:hyperlink w:anchor="_Toc26104318" w:history="1">
             <w:r>
               <w:rPr>
                 <w:rStyle w:val="Hyperlink"/>
@@ -3716,7 +3716,7 @@
                 <w:noProof/>
                 <w:webHidden/>
               </w:rPr>
-              <w:instrText xml:space="preserve"> PAGEREF _Toc25868989 \h </w:instrText>
+              <w:instrText xml:space="preserve"> PAGEREF _Toc26104318 \h </w:instrText>
             </w:r>
             <w:r>
               <w:rPr>
@@ -3760,7 +3760,7 @@
               <w:lang w:eastAsia="de-DE"/>
             </w:rPr>
           </w:pPr>
-          <w:hyperlink w:anchor="_Toc25868990" w:history="1">
+          <w:hyperlink w:anchor="_Toc26104319" w:history="1">
             <w:r>
               <w:rPr>
                 <w:rStyle w:val="Hyperlink"/>
@@ -3787,7 +3787,7 @@
                 <w:noProof/>
                 <w:webHidden/>
               </w:rPr>
-              <w:instrText xml:space="preserve"> PAGEREF _Toc25868990 \h </w:instrText>
+              <w:instrText xml:space="preserve"> PAGEREF _Toc26104319 \h </w:instrText>
             </w:r>
             <w:r>
               <w:rPr>
@@ -3832,7 +3832,7 @@
               <w:lang w:eastAsia="de-DE"/>
             </w:rPr>
           </w:pPr>
-          <w:hyperlink w:anchor="_Toc25868991" w:history="1">
+          <w:hyperlink w:anchor="_Toc26104320" w:history="1">
             <w:r>
               <w:rPr>
                 <w:rStyle w:val="Hyperlink"/>
@@ -3875,7 +3875,7 @@
                 <w:noProof/>
                 <w:webHidden/>
               </w:rPr>
-              <w:instrText xml:space="preserve"> PAGEREF _Toc25868991 \h </w:instrText>
+              <w:instrText xml:space="preserve"> PAGEREF _Toc26104320 \h </w:instrText>
             </w:r>
             <w:r>
               <w:rPr>
@@ -3919,7 +3919,7 @@
               <w:lang w:eastAsia="de-DE"/>
             </w:rPr>
           </w:pPr>
-          <w:hyperlink w:anchor="_Toc25868992" w:history="1">
+          <w:hyperlink w:anchor="_Toc26104321" w:history="1">
             <w:r>
               <w:rPr>
                 <w:rStyle w:val="Hyperlink"/>
@@ -3946,7 +3946,7 @@
                 <w:noProof/>
                 <w:webHidden/>
               </w:rPr>
-              <w:instrText xml:space="preserve"> PAGEREF _Toc25868992 \h </w:instrText>
+              <w:instrText xml:space="preserve"> PAGEREF _Toc26104321 \h </w:instrText>
             </w:r>
             <w:r>
               <w:rPr>
@@ -3990,7 +3990,7 @@
               <w:lang w:eastAsia="de-DE"/>
             </w:rPr>
           </w:pPr>
-          <w:hyperlink w:anchor="_Toc25868993" w:history="1">
+          <w:hyperlink w:anchor="_Toc26104322" w:history="1">
             <w:r>
               <w:rPr>
                 <w:rStyle w:val="Hyperlink"/>
@@ -4017,7 +4017,7 @@
                 <w:noProof/>
                 <w:webHidden/>
               </w:rPr>
-              <w:instrText xml:space="preserve"> PAGEREF _Toc25868993 \h </w:instrText>
+              <w:instrText xml:space="preserve"> PAGEREF _Toc26104322 \h </w:instrText>
             </w:r>
             <w:r>
               <w:rPr>
@@ -4061,7 +4061,7 @@
               <w:lang w:eastAsia="de-DE"/>
             </w:rPr>
           </w:pPr>
-          <w:hyperlink w:anchor="_Toc25868994" w:history="1">
+          <w:hyperlink w:anchor="_Toc26104323" w:history="1">
             <w:r>
               <w:rPr>
                 <w:rStyle w:val="Hyperlink"/>
@@ -4088,7 +4088,7 @@
                 <w:noProof/>
                 <w:webHidden/>
               </w:rPr>
-              <w:instrText xml:space="preserve"> PAGEREF _Toc25868994 \h </w:instrText>
+              <w:instrText xml:space="preserve"> PAGEREF _Toc26104323 \h </w:instrText>
             </w:r>
             <w:r>
               <w:rPr>
@@ -4132,7 +4132,7 @@
               <w:lang w:eastAsia="de-DE"/>
             </w:rPr>
           </w:pPr>
-          <w:hyperlink w:anchor="_Toc25868995" w:history="1">
+          <w:hyperlink w:anchor="_Toc26104324" w:history="1">
             <w:r>
               <w:rPr>
                 <w:rStyle w:val="Hyperlink"/>
@@ -4159,7 +4159,7 @@
                 <w:noProof/>
                 <w:webHidden/>
               </w:rPr>
-              <w:instrText xml:space="preserve"> PAGEREF _Toc25868995 \h </w:instrText>
+              <w:instrText xml:space="preserve"> PAGEREF _Toc26104324 \h </w:instrText>
             </w:r>
             <w:r>
               <w:rPr>
@@ -4203,7 +4203,7 @@
               <w:lang w:eastAsia="de-DE"/>
             </w:rPr>
           </w:pPr>
-          <w:hyperlink w:anchor="_Toc25868996" w:history="1">
+          <w:hyperlink w:anchor="_Toc26104325" w:history="1">
             <w:r>
               <w:rPr>
                 <w:rStyle w:val="Hyperlink"/>
@@ -4230,7 +4230,7 @@
                 <w:noProof/>
                 <w:webHidden/>
               </w:rPr>
-              <w:instrText xml:space="preserve"> PAGEREF _Toc25868996 \h </w:instrText>
+              <w:instrText xml:space="preserve"> PAGEREF _Toc26104325 \h </w:instrText>
             </w:r>
             <w:r>
               <w:rPr>
@@ -4274,7 +4274,7 @@
               <w:lang w:eastAsia="de-DE"/>
             </w:rPr>
           </w:pPr>
-          <w:hyperlink w:anchor="_Toc25868997" w:history="1">
+          <w:hyperlink w:anchor="_Toc26104326" w:history="1">
             <w:r>
               <w:rPr>
                 <w:rStyle w:val="Hyperlink"/>
@@ -4301,7 +4301,7 @@
                 <w:noProof/>
                 <w:webHidden/>
               </w:rPr>
-              <w:instrText xml:space="preserve"> PAGEREF _Toc25868997 \h </w:instrText>
+              <w:instrText xml:space="preserve"> PAGEREF _Toc26104326 \h </w:instrText>
             </w:r>
             <w:r>
               <w:rPr>
@@ -4345,7 +4345,7 @@
               <w:lang w:eastAsia="de-DE"/>
             </w:rPr>
           </w:pPr>
-          <w:hyperlink w:anchor="_Toc25868998" w:history="1">
+          <w:hyperlink w:anchor="_Toc26104327" w:history="1">
             <w:r>
               <w:rPr>
                 <w:rStyle w:val="Hyperlink"/>
@@ -4372,7 +4372,7 @@
                 <w:noProof/>
                 <w:webHidden/>
               </w:rPr>
-              <w:instrText xml:space="preserve"> PAGEREF _Toc25868998 \h </w:instrText>
+              <w:instrText xml:space="preserve"> PAGEREF _Toc26104327 \h </w:instrText>
             </w:r>
             <w:r>
               <w:rPr>
@@ -4416,7 +4416,7 @@
               <w:lang w:eastAsia="de-DE"/>
             </w:rPr>
           </w:pPr>
-          <w:hyperlink w:anchor="_Toc25868999" w:history="1">
+          <w:hyperlink w:anchor="_Toc26104328" w:history="1">
             <w:r>
               <w:rPr>
                 <w:rStyle w:val="Hyperlink"/>
@@ -4443,7 +4443,7 @@
                 <w:noProof/>
                 <w:webHidden/>
               </w:rPr>
-              <w:instrText xml:space="preserve"> PAGEREF _Toc25868999 \h </w:instrText>
+              <w:instrText xml:space="preserve"> PAGEREF _Toc26104328 \h </w:instrText>
             </w:r>
             <w:r>
               <w:rPr>
@@ -4487,7 +4487,7 @@
               <w:lang w:eastAsia="de-DE"/>
             </w:rPr>
           </w:pPr>
-          <w:hyperlink w:anchor="_Toc25869000" w:history="1">
+          <w:hyperlink w:anchor="_Toc26104329" w:history="1">
             <w:r>
               <w:rPr>
                 <w:rStyle w:val="Hyperlink"/>
@@ -4514,7 +4514,7 @@
                 <w:noProof/>
                 <w:webHidden/>
               </w:rPr>
-              <w:instrText xml:space="preserve"> PAGEREF _Toc25869000 \h </w:instrText>
+              <w:instrText xml:space="preserve"> PAGEREF _Toc26104329 \h </w:instrText>
             </w:r>
             <w:r>
               <w:rPr>
@@ -4558,7 +4558,7 @@
               <w:lang w:eastAsia="de-DE"/>
             </w:rPr>
           </w:pPr>
-          <w:hyperlink w:anchor="_Toc25869001" w:history="1">
+          <w:hyperlink w:anchor="_Toc26104330" w:history="1">
             <w:r>
               <w:rPr>
                 <w:rStyle w:val="Hyperlink"/>
@@ -4585,7 +4585,7 @@
                 <w:noProof/>
                 <w:webHidden/>
               </w:rPr>
-              <w:instrText xml:space="preserve"> PAGEREF _Toc25869001 \h </w:instrText>
+              <w:instrText xml:space="preserve"> PAGEREF _Toc26104330 \h </w:instrText>
             </w:r>
             <w:r>
               <w:rPr>
@@ -4629,7 +4629,7 @@
               <w:lang w:eastAsia="de-DE"/>
             </w:rPr>
           </w:pPr>
-          <w:hyperlink w:anchor="_Toc25869002" w:history="1">
+          <w:hyperlink w:anchor="_Toc26104331" w:history="1">
             <w:r>
               <w:rPr>
                 <w:rStyle w:val="Hyperlink"/>
@@ -4656,7 +4656,7 @@
                 <w:noProof/>
                 <w:webHidden/>
               </w:rPr>
-              <w:instrText xml:space="preserve"> PAGEREF _Toc25869002 \h </w:instrText>
+              <w:instrText xml:space="preserve"> PAGEREF _Toc26104331 \h </w:instrText>
             </w:r>
             <w:r>
               <w:rPr>
@@ -4700,7 +4700,7 @@
               <w:lang w:eastAsia="de-DE"/>
             </w:rPr>
           </w:pPr>
-          <w:hyperlink w:anchor="_Toc25869003" w:history="1">
+          <w:hyperlink w:anchor="_Toc26104332" w:history="1">
             <w:r>
               <w:rPr>
                 <w:rStyle w:val="Hyperlink"/>
@@ -4727,7 +4727,7 @@
                 <w:noProof/>
                 <w:webHidden/>
               </w:rPr>
-              <w:instrText xml:space="preserve"> PAGEREF _Toc25869003 \h </w:instrText>
+              <w:instrText xml:space="preserve"> PAGEREF _Toc26104332 \h </w:instrText>
             </w:r>
             <w:r>
               <w:rPr>
@@ -4771,7 +4771,7 @@
               <w:lang w:eastAsia="de-DE"/>
             </w:rPr>
           </w:pPr>
-          <w:hyperlink w:anchor="_Toc25869004" w:history="1">
+          <w:hyperlink w:anchor="_Toc26104333" w:history="1">
             <w:r>
               <w:rPr>
                 <w:rStyle w:val="Hyperlink"/>
@@ -4798,7 +4798,7 @@
                 <w:noProof/>
                 <w:webHidden/>
               </w:rPr>
-              <w:instrText xml:space="preserve"> PAGEREF _Toc25869004 \h </w:instrText>
+              <w:instrText xml:space="preserve"> PAGEREF _Toc26104333 \h </w:instrText>
             </w:r>
             <w:r>
               <w:rPr>
@@ -4842,7 +4842,7 @@
               <w:lang w:eastAsia="de-DE"/>
             </w:rPr>
           </w:pPr>
-          <w:hyperlink w:anchor="_Toc25869005" w:history="1">
+          <w:hyperlink w:anchor="_Toc26104334" w:history="1">
             <w:r>
               <w:rPr>
                 <w:rStyle w:val="Hyperlink"/>
@@ -4869,7 +4869,7 @@
                 <w:noProof/>
                 <w:webHidden/>
               </w:rPr>
-              <w:instrText xml:space="preserve"> PAGEREF _Toc25869005 \h </w:instrText>
+              <w:instrText xml:space="preserve"> PAGEREF _Toc26104334 \h </w:instrText>
             </w:r>
             <w:r>
               <w:rPr>
@@ -4913,7 +4913,7 @@
               <w:lang w:eastAsia="de-DE"/>
             </w:rPr>
           </w:pPr>
-          <w:hyperlink w:anchor="_Toc25869006" w:history="1">
+          <w:hyperlink w:anchor="_Toc26104335" w:history="1">
             <w:r>
               <w:rPr>
                 <w:rStyle w:val="Hyperlink"/>
@@ -4940,7 +4940,7 @@
                 <w:noProof/>
                 <w:webHidden/>
               </w:rPr>
-              <w:instrText xml:space="preserve"> PAGEREF _Toc25869006 \h </w:instrText>
+              <w:instrText xml:space="preserve"> PAGEREF _Toc26104335 \h </w:instrText>
             </w:r>
             <w:r>
               <w:rPr>
@@ -4984,7 +4984,7 @@
               <w:lang w:eastAsia="de-DE"/>
             </w:rPr>
           </w:pPr>
-          <w:hyperlink w:anchor="_Toc25869007" w:history="1">
+          <w:hyperlink w:anchor="_Toc26104336" w:history="1">
             <w:r>
               <w:rPr>
                 <w:rStyle w:val="Hyperlink"/>
@@ -5011,7 +5011,7 @@
                 <w:noProof/>
                 <w:webHidden/>
               </w:rPr>
-              <w:instrText xml:space="preserve"> PAGEREF _Toc25869007 \h </w:instrText>
+              <w:instrText xml:space="preserve"> PAGEREF _Toc26104336 \h </w:instrText>
             </w:r>
             <w:r>
               <w:rPr>
@@ -5055,7 +5055,7 @@
               <w:lang w:eastAsia="de-DE"/>
             </w:rPr>
           </w:pPr>
-          <w:hyperlink w:anchor="_Toc25869008" w:history="1">
+          <w:hyperlink w:anchor="_Toc26104337" w:history="1">
             <w:r>
               <w:rPr>
                 <w:rStyle w:val="Hyperlink"/>
@@ -5082,7 +5082,7 @@
                 <w:noProof/>
                 <w:webHidden/>
               </w:rPr>
-              <w:instrText xml:space="preserve"> PAGEREF _Toc25869008 \h </w:instrText>
+              <w:instrText xml:space="preserve"> PAGEREF _Toc26104337 \h </w:instrText>
             </w:r>
             <w:r>
               <w:rPr>
@@ -5126,7 +5126,7 @@
               <w:lang w:eastAsia="de-DE"/>
             </w:rPr>
           </w:pPr>
-          <w:hyperlink w:anchor="_Toc25869009" w:history="1">
+          <w:hyperlink w:anchor="_Toc26104338" w:history="1">
             <w:r>
               <w:rPr>
                 <w:rStyle w:val="Hyperlink"/>
@@ -5153,7 +5153,7 @@
                 <w:noProof/>
                 <w:webHidden/>
               </w:rPr>
-              <w:instrText xml:space="preserve"> PAGEREF _Toc25869009 \h </w:instrText>
+              <w:instrText xml:space="preserve"> PAGEREF _Toc26104338 \h </w:instrText>
             </w:r>
             <w:r>
               <w:rPr>
@@ -5197,7 +5197,7 @@
               <w:lang w:eastAsia="de-DE"/>
             </w:rPr>
           </w:pPr>
-          <w:hyperlink w:anchor="_Toc25869010" w:history="1">
+          <w:hyperlink w:anchor="_Toc26104339" w:history="1">
             <w:r>
               <w:rPr>
                 <w:rStyle w:val="Hyperlink"/>
@@ -5224,7 +5224,7 @@
                 <w:noProof/>
                 <w:webHidden/>
               </w:rPr>
-              <w:instrText xml:space="preserve"> PAGEREF _Toc25869010 \h </w:instrText>
+              <w:instrText xml:space="preserve"> PAGEREF _Toc26104339 \h </w:instrText>
             </w:r>
             <w:r>
               <w:rPr>
@@ -5268,7 +5268,7 @@
               <w:lang w:eastAsia="de-DE"/>
             </w:rPr>
           </w:pPr>
-          <w:hyperlink w:anchor="_Toc25869011" w:history="1">
+          <w:hyperlink w:anchor="_Toc26104340" w:history="1">
             <w:r>
               <w:rPr>
                 <w:rStyle w:val="Hyperlink"/>
@@ -5295,7 +5295,7 @@
                 <w:noProof/>
                 <w:webHidden/>
               </w:rPr>
-              <w:instrText xml:space="preserve"> PAGEREF _Toc25869011 \h </w:instrText>
+              <w:instrText xml:space="preserve"> PAGEREF _Toc26104340 \h </w:instrText>
             </w:r>
             <w:r>
               <w:rPr>
@@ -5339,7 +5339,7 @@
               <w:lang w:eastAsia="de-DE"/>
             </w:rPr>
           </w:pPr>
-          <w:hyperlink w:anchor="_Toc25869012" w:history="1">
+          <w:hyperlink w:anchor="_Toc26104341" w:history="1">
             <w:r>
               <w:rPr>
                 <w:rStyle w:val="Hyperlink"/>
@@ -5366,7 +5366,7 @@
                 <w:noProof/>
                 <w:webHidden/>
               </w:rPr>
-              <w:instrText xml:space="preserve"> PAGEREF _Toc25869012 \h </w:instrText>
+              <w:instrText xml:space="preserve"> PAGEREF _Toc26104341 \h </w:instrText>
             </w:r>
             <w:r>
               <w:rPr>
@@ -5410,7 +5410,7 @@
               <w:lang w:eastAsia="de-DE"/>
             </w:rPr>
           </w:pPr>
-          <w:hyperlink w:anchor="_Toc25869013" w:history="1">
+          <w:hyperlink w:anchor="_Toc26104342" w:history="1">
             <w:r>
               <w:rPr>
                 <w:rStyle w:val="Hyperlink"/>
@@ -5437,7 +5437,7 @@
                 <w:noProof/>
                 <w:webHidden/>
               </w:rPr>
-              <w:instrText xml:space="preserve"> PAGEREF _Toc25869013 \h </w:instrText>
+              <w:instrText xml:space="preserve"> PAGEREF _Toc26104342 \h </w:instrText>
             </w:r>
             <w:r>
               <w:rPr>
@@ -5481,7 +5481,7 @@
               <w:lang w:eastAsia="de-DE"/>
             </w:rPr>
           </w:pPr>
-          <w:hyperlink w:anchor="_Toc25869014" w:history="1">
+          <w:hyperlink w:anchor="_Toc26104343" w:history="1">
             <w:r>
               <w:rPr>
                 <w:rStyle w:val="Hyperlink"/>
@@ -5508,7 +5508,7 @@
                 <w:noProof/>
                 <w:webHidden/>
               </w:rPr>
-              <w:instrText xml:space="preserve"> PAGEREF _Toc25869014 \h </w:instrText>
+              <w:instrText xml:space="preserve"> PAGEREF _Toc26104343 \h </w:instrText>
             </w:r>
             <w:r>
               <w:rPr>
@@ -5552,7 +5552,7 @@
               <w:lang w:eastAsia="de-DE"/>
             </w:rPr>
           </w:pPr>
-          <w:hyperlink w:anchor="_Toc25869015" w:history="1">
+          <w:hyperlink w:anchor="_Toc26104344" w:history="1">
             <w:r>
               <w:rPr>
                 <w:rStyle w:val="Hyperlink"/>
@@ -5579,7 +5579,7 @@
                 <w:noProof/>
                 <w:webHidden/>
               </w:rPr>
-              <w:instrText xml:space="preserve"> PAGEREF _Toc25869015 \h </w:instrText>
+              <w:instrText xml:space="preserve"> PAGEREF _Toc26104344 \h </w:instrText>
             </w:r>
             <w:r>
               <w:rPr>
@@ -5623,7 +5623,7 @@
               <w:lang w:eastAsia="de-DE"/>
             </w:rPr>
           </w:pPr>
-          <w:hyperlink w:anchor="_Toc25869016" w:history="1">
+          <w:hyperlink w:anchor="_Toc26104345" w:history="1">
             <w:r>
               <w:rPr>
                 <w:rStyle w:val="Hyperlink"/>
@@ -5650,7 +5650,7 @@
                 <w:noProof/>
                 <w:webHidden/>
               </w:rPr>
-              <w:instrText xml:space="preserve"> PAGEREF _Toc25869016 \h </w:instrText>
+              <w:instrText xml:space="preserve"> PAGEREF _Toc26104345 \h </w:instrText>
             </w:r>
             <w:r>
               <w:rPr>
@@ -5694,7 +5694,7 @@
               <w:lang w:eastAsia="de-DE"/>
             </w:rPr>
           </w:pPr>
-          <w:hyperlink w:anchor="_Toc25869017" w:history="1">
+          <w:hyperlink w:anchor="_Toc26104346" w:history="1">
             <w:r>
               <w:rPr>
                 <w:rStyle w:val="Hyperlink"/>
@@ -5721,7 +5721,7 @@
                 <w:noProof/>
                 <w:webHidden/>
               </w:rPr>
-              <w:instrText xml:space="preserve"> PAGEREF _Toc25869017 \h </w:instrText>
+              <w:instrText xml:space="preserve"> PAGEREF _Toc26104346 \h </w:instrText>
             </w:r>
             <w:r>
               <w:rPr>
@@ -5765,7 +5765,7 @@
               <w:lang w:eastAsia="de-DE"/>
             </w:rPr>
           </w:pPr>
-          <w:hyperlink w:anchor="_Toc25869018" w:history="1">
+          <w:hyperlink w:anchor="_Toc26104347" w:history="1">
             <w:r>
               <w:rPr>
                 <w:rStyle w:val="Hyperlink"/>
@@ -5792,7 +5792,7 @@
                 <w:noProof/>
                 <w:webHidden/>
               </w:rPr>
-              <w:instrText xml:space="preserve"> PAGEREF _Toc25869018 \h </w:instrText>
+              <w:instrText xml:space="preserve"> PAGEREF _Toc26104347 \h </w:instrText>
             </w:r>
             <w:r>
               <w:rPr>
@@ -5836,7 +5836,7 @@
               <w:lang w:eastAsia="de-DE"/>
             </w:rPr>
           </w:pPr>
-          <w:hyperlink w:anchor="_Toc25869019" w:history="1">
+          <w:hyperlink w:anchor="_Toc26104348" w:history="1">
             <w:r>
               <w:rPr>
                 <w:rStyle w:val="Hyperlink"/>
@@ -5863,7 +5863,7 @@
                 <w:noProof/>
                 <w:webHidden/>
               </w:rPr>
-              <w:instrText xml:space="preserve"> PAGEREF _Toc25869019 \h </w:instrText>
+              <w:instrText xml:space="preserve"> PAGEREF _Toc26104348 \h </w:instrText>
             </w:r>
             <w:r>
               <w:rPr>
@@ -5907,7 +5907,7 @@
               <w:lang w:eastAsia="de-DE"/>
             </w:rPr>
           </w:pPr>
-          <w:hyperlink w:anchor="_Toc25869020" w:history="1">
+          <w:hyperlink w:anchor="_Toc26104349" w:history="1">
             <w:r>
               <w:rPr>
                 <w:rStyle w:val="Hyperlink"/>
@@ -5934,7 +5934,7 @@
                 <w:noProof/>
                 <w:webHidden/>
               </w:rPr>
-              <w:instrText xml:space="preserve"> PAGEREF _Toc25869020 \h </w:instrText>
+              <w:instrText xml:space="preserve"> PAGEREF _Toc26104349 \h </w:instrText>
             </w:r>
             <w:r>
               <w:rPr>
@@ -5978,7 +5978,7 @@
               <w:lang w:eastAsia="de-DE"/>
             </w:rPr>
           </w:pPr>
-          <w:hyperlink w:anchor="_Toc25869021" w:history="1">
+          <w:hyperlink w:anchor="_Toc26104350" w:history="1">
             <w:r>
               <w:rPr>
                 <w:rStyle w:val="Hyperlink"/>
@@ -6005,7 +6005,7 @@
                 <w:noProof/>
                 <w:webHidden/>
               </w:rPr>
-              <w:instrText xml:space="preserve"> PAGEREF _Toc25869021 \h </w:instrText>
+              <w:instrText xml:space="preserve"> PAGEREF _Toc26104350 \h </w:instrText>
             </w:r>
             <w:r>
               <w:rPr>
@@ -6049,7 +6049,7 @@
               <w:lang w:eastAsia="de-DE"/>
             </w:rPr>
           </w:pPr>
-          <w:hyperlink w:anchor="_Toc25869022" w:history="1">
+          <w:hyperlink w:anchor="_Toc26104351" w:history="1">
             <w:r>
               <w:rPr>
                 <w:rStyle w:val="Hyperlink"/>
@@ -6076,7 +6076,7 @@
                 <w:noProof/>
                 <w:webHidden/>
               </w:rPr>
-              <w:instrText xml:space="preserve"> PAGEREF _Toc25869022 \h </w:instrText>
+              <w:instrText xml:space="preserve"> PAGEREF _Toc26104351 \h </w:instrText>
             </w:r>
             <w:r>
               <w:rPr>
@@ -6120,7 +6120,7 @@
               <w:lang w:eastAsia="de-DE"/>
             </w:rPr>
           </w:pPr>
-          <w:hyperlink w:anchor="_Toc25869023" w:history="1">
+          <w:hyperlink w:anchor="_Toc26104352" w:history="1">
             <w:r>
               <w:rPr>
                 <w:rStyle w:val="Hyperlink"/>
@@ -6147,7 +6147,7 @@
                 <w:noProof/>
                 <w:webHidden/>
               </w:rPr>
-              <w:instrText xml:space="preserve"> PAGEREF _Toc25869023 \h </w:instrText>
+              <w:instrText xml:space="preserve"> PAGEREF _Toc26104352 \h </w:instrText>
             </w:r>
             <w:r>
               <w:rPr>
@@ -6191,7 +6191,7 @@
               <w:lang w:eastAsia="de-DE"/>
             </w:rPr>
           </w:pPr>
-          <w:hyperlink w:anchor="_Toc25869024" w:history="1">
+          <w:hyperlink w:anchor="_Toc26104353" w:history="1">
             <w:r>
               <w:rPr>
                 <w:rStyle w:val="Hyperlink"/>
@@ -6218,7 +6218,7 @@
                 <w:noProof/>
                 <w:webHidden/>
               </w:rPr>
-              <w:instrText xml:space="preserve"> PAGEREF _Toc25869024 \h </w:instrText>
+              <w:instrText xml:space="preserve"> PAGEREF _Toc26104353 \h </w:instrText>
             </w:r>
             <w:r>
               <w:rPr>
@@ -6262,7 +6262,7 @@
               <w:lang w:eastAsia="de-DE"/>
             </w:rPr>
           </w:pPr>
-          <w:hyperlink w:anchor="_Toc25869025" w:history="1">
+          <w:hyperlink w:anchor="_Toc26104354" w:history="1">
             <w:r>
               <w:rPr>
                 <w:rStyle w:val="Hyperlink"/>
@@ -6289,7 +6289,7 @@
                 <w:noProof/>
                 <w:webHidden/>
               </w:rPr>
-              <w:instrText xml:space="preserve"> PAGEREF _Toc25869025 \h </w:instrText>
+              <w:instrText xml:space="preserve"> PAGEREF _Toc26104354 \h </w:instrText>
             </w:r>
             <w:r>
               <w:rPr>
@@ -6333,7 +6333,7 @@
               <w:lang w:eastAsia="de-DE"/>
             </w:rPr>
           </w:pPr>
-          <w:hyperlink w:anchor="_Toc25869026" w:history="1">
+          <w:hyperlink w:anchor="_Toc26104355" w:history="1">
             <w:r>
               <w:rPr>
                 <w:rStyle w:val="Hyperlink"/>
@@ -6360,7 +6360,7 @@
                 <w:noProof/>
                 <w:webHidden/>
               </w:rPr>
-              <w:instrText xml:space="preserve"> PAGEREF _Toc25869026 \h </w:instrText>
+              <w:instrText xml:space="preserve"> PAGEREF _Toc26104355 \h </w:instrText>
             </w:r>
             <w:r>
               <w:rPr>
@@ -6404,7 +6404,7 @@
               <w:lang w:eastAsia="de-DE"/>
             </w:rPr>
           </w:pPr>
-          <w:hyperlink w:anchor="_Toc25869027" w:history="1">
+          <w:hyperlink w:anchor="_Toc26104356" w:history="1">
             <w:r>
               <w:rPr>
                 <w:rStyle w:val="Hyperlink"/>
@@ -6431,7 +6431,7 @@
                 <w:noProof/>
                 <w:webHidden/>
               </w:rPr>
-              <w:instrText xml:space="preserve"> PAGEREF _Toc25869027 \h </w:instrText>
+              <w:instrText xml:space="preserve"> PAGEREF _Toc26104356 \h </w:instrText>
             </w:r>
             <w:r>
               <w:rPr>
@@ -6475,7 +6475,7 @@
               <w:lang w:eastAsia="de-DE"/>
             </w:rPr>
           </w:pPr>
-          <w:hyperlink w:anchor="_Toc25869028" w:history="1">
+          <w:hyperlink w:anchor="_Toc26104357" w:history="1">
             <w:r>
               <w:rPr>
                 <w:rStyle w:val="Hyperlink"/>
@@ -6502,7 +6502,7 @@
                 <w:noProof/>
                 <w:webHidden/>
               </w:rPr>
-              <w:instrText xml:space="preserve"> PAGEREF _Toc25869028 \h </w:instrText>
+              <w:instrText xml:space="preserve"> PAGEREF _Toc26104357 \h </w:instrText>
             </w:r>
             <w:r>
               <w:rPr>
@@ -6546,7 +6546,7 @@
               <w:lang w:eastAsia="de-DE"/>
             </w:rPr>
           </w:pPr>
-          <w:hyperlink w:anchor="_Toc25869029" w:history="1">
+          <w:hyperlink w:anchor="_Toc26104358" w:history="1">
             <w:r>
               <w:rPr>
                 <w:rStyle w:val="Hyperlink"/>
@@ -6573,7 +6573,7 @@
                 <w:noProof/>
                 <w:webHidden/>
               </w:rPr>
-              <w:instrText xml:space="preserve"> PAGEREF _Toc25869029 \h </w:instrText>
+              <w:instrText xml:space="preserve"> PAGEREF _Toc26104358 \h </w:instrText>
             </w:r>
             <w:r>
               <w:rPr>
@@ -6617,7 +6617,7 @@
               <w:lang w:eastAsia="de-DE"/>
             </w:rPr>
           </w:pPr>
-          <w:hyperlink w:anchor="_Toc25869030" w:history="1">
+          <w:hyperlink w:anchor="_Toc26104359" w:history="1">
             <w:r>
               <w:rPr>
                 <w:rStyle w:val="Hyperlink"/>
@@ -6644,7 +6644,7 @@
                 <w:noProof/>
                 <w:webHidden/>
               </w:rPr>
-              <w:instrText xml:space="preserve"> PAGEREF _Toc25869030 \h </w:instrText>
+              <w:instrText xml:space="preserve"> PAGEREF _Toc26104359 \h </w:instrText>
             </w:r>
             <w:r>
               <w:rPr>
@@ -6688,7 +6688,7 @@
               <w:lang w:eastAsia="de-DE"/>
             </w:rPr>
           </w:pPr>
-          <w:hyperlink w:anchor="_Toc25869031" w:history="1">
+          <w:hyperlink w:anchor="_Toc26104360" w:history="1">
             <w:r>
               <w:rPr>
                 <w:rStyle w:val="Hyperlink"/>
@@ -6715,7 +6715,7 @@
                 <w:noProof/>
                 <w:webHidden/>
               </w:rPr>
-              <w:instrText xml:space="preserve"> PAGEREF _Toc25869031 \h </w:instrText>
+              <w:instrText xml:space="preserve"> PAGEREF _Toc26104360 \h </w:instrText>
             </w:r>
             <w:r>
               <w:rPr>
@@ -6759,7 +6759,7 @@
               <w:lang w:eastAsia="de-DE"/>
             </w:rPr>
           </w:pPr>
-          <w:hyperlink w:anchor="_Toc25869032" w:history="1">
+          <w:hyperlink w:anchor="_Toc26104361" w:history="1">
             <w:r>
               <w:rPr>
                 <w:rStyle w:val="Hyperlink"/>
@@ -6786,7 +6786,7 @@
                 <w:noProof/>
                 <w:webHidden/>
               </w:rPr>
-              <w:instrText xml:space="preserve"> PAGEREF _Toc25869032 \h </w:instrText>
+              <w:instrText xml:space="preserve"> PAGEREF _Toc26104361 \h </w:instrText>
             </w:r>
             <w:r>
               <w:rPr>
@@ -6830,7 +6830,7 @@
               <w:lang w:eastAsia="de-DE"/>
             </w:rPr>
           </w:pPr>
-          <w:hyperlink w:anchor="_Toc25869033" w:history="1">
+          <w:hyperlink w:anchor="_Toc26104362" w:history="1">
             <w:r>
               <w:rPr>
                 <w:rStyle w:val="Hyperlink"/>
@@ -6857,7 +6857,7 @@
                 <w:noProof/>
                 <w:webHidden/>
               </w:rPr>
-              <w:instrText xml:space="preserve"> PAGEREF _Toc25869033 \h </w:instrText>
+              <w:instrText xml:space="preserve"> PAGEREF _Toc26104362 \h </w:instrText>
             </w:r>
             <w:r>
               <w:rPr>
@@ -6901,7 +6901,7 @@
               <w:lang w:eastAsia="de-DE"/>
             </w:rPr>
           </w:pPr>
-          <w:hyperlink w:anchor="_Toc25869034" w:history="1">
+          <w:hyperlink w:anchor="_Toc26104363" w:history="1">
             <w:r>
               <w:rPr>
                 <w:rStyle w:val="Hyperlink"/>
@@ -6928,7 +6928,7 @@
                 <w:noProof/>
                 <w:webHidden/>
               </w:rPr>
-              <w:instrText xml:space="preserve"> PAGEREF _Toc25869034 \h </w:instrText>
+              <w:instrText xml:space="preserve"> PAGEREF _Toc26104363 \h </w:instrText>
             </w:r>
             <w:r>
               <w:rPr>
@@ -6972,7 +6972,7 @@
               <w:lang w:eastAsia="de-DE"/>
             </w:rPr>
           </w:pPr>
-          <w:hyperlink w:anchor="_Toc25869035" w:history="1">
+          <w:hyperlink w:anchor="_Toc26104364" w:history="1">
             <w:r>
               <w:rPr>
                 <w:rStyle w:val="Hyperlink"/>
@@ -6999,7 +6999,7 @@
                 <w:noProof/>
                 <w:webHidden/>
               </w:rPr>
-              <w:instrText xml:space="preserve"> PAGEREF _Toc25869035 \h </w:instrText>
+              <w:instrText xml:space="preserve"> PAGEREF _Toc26104364 \h </w:instrText>
             </w:r>
             <w:r>
               <w:rPr>
@@ -7043,7 +7043,7 @@
               <w:lang w:eastAsia="de-DE"/>
             </w:rPr>
           </w:pPr>
-          <w:hyperlink w:anchor="_Toc25869036" w:history="1">
+          <w:hyperlink w:anchor="_Toc26104365" w:history="1">
             <w:r>
               <w:rPr>
                 <w:rStyle w:val="Hyperlink"/>
@@ -7070,7 +7070,7 @@
                 <w:noProof/>
                 <w:webHidden/>
               </w:rPr>
-              <w:instrText xml:space="preserve"> PAGEREF _Toc25869036 \h </w:instrText>
+              <w:instrText xml:space="preserve"> PAGEREF _Toc26104365 \h </w:instrText>
             </w:r>
             <w:r>
               <w:rPr>
@@ -7114,7 +7114,7 @@
               <w:lang w:eastAsia="de-DE"/>
             </w:rPr>
           </w:pPr>
-          <w:hyperlink w:anchor="_Toc25869037" w:history="1">
+          <w:hyperlink w:anchor="_Toc26104366" w:history="1">
             <w:r>
               <w:rPr>
                 <w:rStyle w:val="Hyperlink"/>
@@ -7141,7 +7141,7 @@
                 <w:noProof/>
                 <w:webHidden/>
               </w:rPr>
-              <w:instrText xml:space="preserve"> PAGEREF _Toc25869037 \h </w:instrText>
+              <w:instrText xml:space="preserve"> PAGEREF _Toc26104366 \h </w:instrText>
             </w:r>
             <w:r>
               <w:rPr>
@@ -7185,7 +7185,7 @@
               <w:lang w:eastAsia="de-DE"/>
             </w:rPr>
           </w:pPr>
-          <w:hyperlink w:anchor="_Toc25869038" w:history="1">
+          <w:hyperlink w:anchor="_Toc26104367" w:history="1">
             <w:r>
               <w:rPr>
                 <w:rStyle w:val="Hyperlink"/>
@@ -7212,7 +7212,7 @@
                 <w:noProof/>
                 <w:webHidden/>
               </w:rPr>
-              <w:instrText xml:space="preserve"> PAGEREF _Toc25869038 \h </w:instrText>
+              <w:instrText xml:space="preserve"> PAGEREF _Toc26104367 \h </w:instrText>
             </w:r>
             <w:r>
               <w:rPr>
@@ -7256,7 +7256,7 @@
               <w:lang w:eastAsia="de-DE"/>
             </w:rPr>
           </w:pPr>
-          <w:hyperlink w:anchor="_Toc25869039" w:history="1">
+          <w:hyperlink w:anchor="_Toc26104368" w:history="1">
             <w:r>
               <w:rPr>
                 <w:rStyle w:val="Hyperlink"/>
@@ -7283,7 +7283,7 @@
                 <w:noProof/>
                 <w:webHidden/>
               </w:rPr>
-              <w:instrText xml:space="preserve"> PAGEREF _Toc25869039 \h </w:instrText>
+              <w:instrText xml:space="preserve"> PAGEREF _Toc26104368 \h </w:instrText>
             </w:r>
             <w:r>
               <w:rPr>
@@ -7327,7 +7327,7 @@
               <w:lang w:eastAsia="de-DE"/>
             </w:rPr>
           </w:pPr>
-          <w:hyperlink w:anchor="_Toc25869040" w:history="1">
+          <w:hyperlink w:anchor="_Toc26104369" w:history="1">
             <w:r>
               <w:rPr>
                 <w:rStyle w:val="Hyperlink"/>
@@ -7354,7 +7354,7 @@
                 <w:noProof/>
                 <w:webHidden/>
               </w:rPr>
-              <w:instrText xml:space="preserve"> PAGEREF _Toc25869040 \h </w:instrText>
+              <w:instrText xml:space="preserve"> PAGEREF _Toc26104369 \h </w:instrText>
             </w:r>
             <w:r>
               <w:rPr>
@@ -7398,7 +7398,7 @@
               <w:lang w:eastAsia="de-DE"/>
             </w:rPr>
           </w:pPr>
-          <w:hyperlink w:anchor="_Toc25869041" w:history="1">
+          <w:hyperlink w:anchor="_Toc26104370" w:history="1">
             <w:r>
               <w:rPr>
                 <w:rStyle w:val="Hyperlink"/>
@@ -7425,7 +7425,7 @@
                 <w:noProof/>
                 <w:webHidden/>
               </w:rPr>
-              <w:instrText xml:space="preserve"> PAGEREF _Toc25869041 \h </w:instrText>
+              <w:instrText xml:space="preserve"> PAGEREF _Toc26104370 \h </w:instrText>
             </w:r>
             <w:r>
               <w:rPr>
@@ -7469,7 +7469,7 @@
               <w:lang w:eastAsia="de-DE"/>
             </w:rPr>
           </w:pPr>
-          <w:hyperlink w:anchor="_Toc25869042" w:history="1">
+          <w:hyperlink w:anchor="_Toc26104371" w:history="1">
             <w:r>
               <w:rPr>
                 <w:rStyle w:val="Hyperlink"/>
@@ -7496,7 +7496,7 @@
                 <w:noProof/>
                 <w:webHidden/>
               </w:rPr>
-              <w:instrText xml:space="preserve"> PAGEREF _Toc25869042 \h </w:instrText>
+              <w:instrText xml:space="preserve"> PAGEREF _Toc26104371 \h </w:instrText>
             </w:r>
             <w:r>
               <w:rPr>
@@ -7540,7 +7540,7 @@
               <w:lang w:eastAsia="de-DE"/>
             </w:rPr>
           </w:pPr>
-          <w:hyperlink w:anchor="_Toc25869043" w:history="1">
+          <w:hyperlink w:anchor="_Toc26104372" w:history="1">
             <w:r>
               <w:rPr>
                 <w:rStyle w:val="Hyperlink"/>
@@ -7567,7 +7567,7 @@
                 <w:noProof/>
                 <w:webHidden/>
               </w:rPr>
-              <w:instrText xml:space="preserve"> PAGEREF _Toc25869043 \h </w:instrText>
+              <w:instrText xml:space="preserve"> PAGEREF _Toc26104372 \h </w:instrText>
             </w:r>
             <w:r>
               <w:rPr>
@@ -7611,7 +7611,7 @@
               <w:lang w:eastAsia="de-DE"/>
             </w:rPr>
           </w:pPr>
-          <w:hyperlink w:anchor="_Toc25869044" w:history="1">
+          <w:hyperlink w:anchor="_Toc26104373" w:history="1">
             <w:r>
               <w:rPr>
                 <w:rStyle w:val="Hyperlink"/>
@@ -7638,7 +7638,7 @@
                 <w:noProof/>
                 <w:webHidden/>
               </w:rPr>
-              <w:instrText xml:space="preserve"> PAGEREF _Toc25869044 \h </w:instrText>
+              <w:instrText xml:space="preserve"> PAGEREF _Toc26104373 \h </w:instrText>
             </w:r>
             <w:r>
               <w:rPr>
@@ -7682,13 +7682,13 @@
               <w:lang w:eastAsia="de-DE"/>
             </w:rPr>
           </w:pPr>
-          <w:hyperlink w:anchor="_Toc25869045" w:history="1">
+          <w:hyperlink w:anchor="_Toc26104374" w:history="1">
             <w:r>
               <w:rPr>
                 <w:rStyle w:val="Hyperlink"/>
                 <w:noProof/>
               </w:rPr>
-              <w:t>Filter (pattern detectors)</w:t>
+              <w:t>19.2.2 Filter (pattern detectors)</w:t>
             </w:r>
             <w:r>
               <w:rPr>
@@ -7709,7 +7709,7 @@
                 <w:noProof/>
                 <w:webHidden/>
               </w:rPr>
-              <w:instrText xml:space="preserve"> PAGEREF _Toc25869045 \h </w:instrText>
+              <w:instrText xml:space="preserve"> PAGEREF _Toc26104374 \h </w:instrText>
             </w:r>
             <w:r>
               <w:rPr>
@@ -7753,13 +7753,13 @@
               <w:lang w:eastAsia="de-DE"/>
             </w:rPr>
           </w:pPr>
-          <w:hyperlink w:anchor="_Toc25869046" w:history="1">
+          <w:hyperlink w:anchor="_Toc26104375" w:history="1">
             <w:r>
               <w:rPr>
                 <w:rStyle w:val="Hyperlink"/>
                 <w:noProof/>
               </w:rPr>
-              <w:t>19.2.2 Convolutional Layer</w:t>
+              <w:t>19.2.3 Convolutional Layer</w:t>
             </w:r>
             <w:r>
               <w:rPr>
@@ -7780,7 +7780,7 @@
                 <w:noProof/>
                 <w:webHidden/>
               </w:rPr>
-              <w:instrText xml:space="preserve"> PAGEREF _Toc25869046 \h </w:instrText>
+              <w:instrText xml:space="preserve"> PAGEREF _Toc26104375 \h </w:instrText>
             </w:r>
             <w:r>
               <w:rPr>
@@ -7824,13 +7824,13 @@
               <w:lang w:eastAsia="de-DE"/>
             </w:rPr>
           </w:pPr>
-          <w:hyperlink w:anchor="_Toc25869047" w:history="1">
+          <w:hyperlink w:anchor="_Toc26104376" w:history="1">
             <w:r>
               <w:rPr>
                 <w:rStyle w:val="Hyperlink"/>
                 <w:noProof/>
               </w:rPr>
-              <w:t>19.2.3 Convolution operation</w:t>
+              <w:t>19.2.4 Convolution operation</w:t>
             </w:r>
             <w:r>
               <w:rPr>
@@ -7851,7 +7851,7 @@
                 <w:noProof/>
                 <w:webHidden/>
               </w:rPr>
-              <w:instrText xml:space="preserve"> PAGEREF _Toc25869047 \h </w:instrText>
+              <w:instrText xml:space="preserve"> PAGEREF _Toc26104376 \h </w:instrText>
             </w:r>
             <w:r>
               <w:rPr>
@@ -7872,6 +7872,77 @@
                 <w:webHidden/>
               </w:rPr>
               <w:t>50</w:t>
+            </w:r>
+            <w:r>
+              <w:rPr>
+                <w:noProof/>
+                <w:webHidden/>
+              </w:rPr>
+              <w:fldChar w:fldCharType="end"/>
+            </w:r>
+          </w:hyperlink>
+        </w:p>
+        <w:p>
+          <w:pPr>
+            <w:pStyle w:val="Verzeichnis2"/>
+            <w:tabs>
+              <w:tab w:val="right" w:leader="dot" w:pos="9062"/>
+            </w:tabs>
+            <w:rPr>
+              <w:rFonts w:asciiTheme="minorHAnsi" w:eastAsiaTheme="minorEastAsia" w:hAnsiTheme="minorHAnsi"/>
+              <w:noProof/>
+              <w:sz w:val="22"/>
+              <w:lang w:eastAsia="de-DE"/>
+            </w:rPr>
+          </w:pPr>
+          <w:hyperlink w:anchor="_Toc26104377" w:history="1">
+            <w:r>
+              <w:rPr>
+                <w:rStyle w:val="Hyperlink"/>
+                <w:noProof/>
+              </w:rPr>
+              <w:t>19.3 Input und Output channels</w:t>
+            </w:r>
+            <w:r>
+              <w:rPr>
+                <w:noProof/>
+                <w:webHidden/>
+              </w:rPr>
+              <w:tab/>
+            </w:r>
+            <w:r>
+              <w:rPr>
+                <w:noProof/>
+                <w:webHidden/>
+              </w:rPr>
+              <w:fldChar w:fldCharType="begin"/>
+            </w:r>
+            <w:r>
+              <w:rPr>
+                <w:noProof/>
+                <w:webHidden/>
+              </w:rPr>
+              <w:instrText xml:space="preserve"> PAGEREF _Toc26104377 \h </w:instrText>
+            </w:r>
+            <w:r>
+              <w:rPr>
+                <w:noProof/>
+                <w:webHidden/>
+              </w:rPr>
+            </w:r>
+            <w:r>
+              <w:rPr>
+                <w:noProof/>
+                <w:webHidden/>
+              </w:rPr>
+              <w:fldChar w:fldCharType="separate"/>
+            </w:r>
+            <w:r>
+              <w:rPr>
+                <w:noProof/>
+                <w:webHidden/>
+              </w:rPr>
+              <w:t>52</w:t>
             </w:r>
             <w:r>
               <w:rPr>
@@ -7919,7 +7990,7 @@
           <w:numId w:val="2"/>
         </w:numPr>
       </w:pPr>
-      <w:bookmarkStart w:id="1" w:name="_Toc25868943"/>
+      <w:bookmarkStart w:id="1" w:name="_Toc26104272"/>
       <w:r>
         <w:lastRenderedPageBreak/>
         <w:t>M</w:t>
@@ -7947,7 +8018,7 @@
           <w:sz w:val="28"/>
         </w:rPr>
       </w:pPr>
-      <w:bookmarkStart w:id="2" w:name="_Toc25868944"/>
+      <w:bookmarkStart w:id="2" w:name="_Toc26104273"/>
       <w:r>
         <w:rPr>
           <w:noProof/>
@@ -8058,7 +8129,7 @@
           <w:sz w:val="28"/>
         </w:rPr>
       </w:pPr>
-      <w:bookmarkStart w:id="3" w:name="_Toc25868945"/>
+      <w:bookmarkStart w:id="3" w:name="_Toc26104274"/>
       <w:r>
         <w:rPr>
           <w:sz w:val="28"/>
@@ -8122,7 +8193,7 @@
           <w:sz w:val="28"/>
         </w:rPr>
       </w:pPr>
-      <w:bookmarkStart w:id="4" w:name="_Toc25868946"/>
+      <w:bookmarkStart w:id="4" w:name="_Toc26104275"/>
       <w:r>
         <w:rPr>
           <w:sz w:val="28"/>
@@ -8406,7 +8477,7 @@
           <w:numId w:val="21"/>
         </w:numPr>
       </w:pPr>
-      <w:bookmarkStart w:id="5" w:name="_Toc25868947"/>
+      <w:bookmarkStart w:id="5" w:name="_Toc26104276"/>
       <w:r>
         <w:t xml:space="preserve">Deep </w:t>
       </w:r>
@@ -8425,7 +8496,7 @@
           <w:sz w:val="28"/>
         </w:rPr>
       </w:pPr>
-      <w:bookmarkStart w:id="6" w:name="_Toc25868948"/>
+      <w:bookmarkStart w:id="6" w:name="_Toc26104277"/>
       <w:r>
         <w:rPr>
           <w:noProof/>
@@ -8532,7 +8603,7 @@
           <w:sz w:val="28"/>
         </w:rPr>
       </w:pPr>
-      <w:bookmarkStart w:id="7" w:name="_Toc25868949"/>
+      <w:bookmarkStart w:id="7" w:name="_Toc26104278"/>
       <w:r>
         <w:rPr>
           <w:sz w:val="28"/>
@@ -8655,7 +8726,7 @@
           <w:sz w:val="28"/>
         </w:rPr>
       </w:pPr>
-      <w:bookmarkStart w:id="8" w:name="_Toc25868950"/>
+      <w:bookmarkStart w:id="8" w:name="_Toc26104279"/>
       <w:r>
         <w:rPr>
           <w:sz w:val="28"/>
@@ -8843,7 +8914,7 @@
           <w:numId w:val="21"/>
         </w:numPr>
       </w:pPr>
-      <w:bookmarkStart w:id="9" w:name="_Toc25868951"/>
+      <w:bookmarkStart w:id="9" w:name="_Toc26104280"/>
       <w:r>
         <w:t>Artificial Neural Network (ANN) erklärt</w:t>
       </w:r>
@@ -8856,7 +8927,7 @@
           <w:sz w:val="28"/>
         </w:rPr>
       </w:pPr>
-      <w:bookmarkStart w:id="10" w:name="_Toc25868952"/>
+      <w:bookmarkStart w:id="10" w:name="_Toc26104281"/>
       <w:r>
         <w:rPr>
           <w:noProof/>
@@ -8963,7 +9034,7 @@
           <w:sz w:val="28"/>
         </w:rPr>
       </w:pPr>
-      <w:bookmarkStart w:id="11" w:name="_Toc25868953"/>
+      <w:bookmarkStart w:id="11" w:name="_Toc26104282"/>
       <w:r>
         <w:rPr>
           <w:sz w:val="28"/>
@@ -9120,7 +9191,7 @@
           <w:sz w:val="28"/>
         </w:rPr>
       </w:pPr>
-      <w:bookmarkStart w:id="12" w:name="_Toc25868954"/>
+      <w:bookmarkStart w:id="12" w:name="_Toc26104283"/>
       <w:r>
         <w:rPr>
           <w:sz w:val="28"/>
@@ -9269,13 +9340,13 @@
           <w:sz w:val="28"/>
         </w:rPr>
         <w:drawing>
-          <wp:anchor distT="0" distB="0" distL="114300" distR="114300" simplePos="0" relativeHeight="251668480" behindDoc="1" locked="0" layoutInCell="1" allowOverlap="1" wp14:anchorId="4309D9C4" wp14:editId="32449305">
+          <wp:anchor distT="0" distB="0" distL="114300" distR="114300" simplePos="0" relativeHeight="251668480" behindDoc="1" locked="0" layoutInCell="1" allowOverlap="1" wp14:anchorId="4309D9C4" wp14:editId="684138AB">
             <wp:simplePos x="0" y="0"/>
             <wp:positionH relativeFrom="margin">
-              <wp:posOffset>1939608</wp:posOffset>
+              <wp:posOffset>2458835</wp:posOffset>
             </wp:positionH>
             <wp:positionV relativeFrom="paragraph">
-              <wp:posOffset>1185545</wp:posOffset>
+              <wp:posOffset>1413741</wp:posOffset>
             </wp:positionV>
             <wp:extent cx="547635" cy="547635"/>
             <wp:effectExtent l="0" t="0" r="5080" b="5080"/>
@@ -9382,18 +9453,18 @@
           <w:sz w:val="28"/>
         </w:rPr>
       </w:pPr>
-      <w:bookmarkStart w:id="13" w:name="_Toc25868955"/>
+      <w:bookmarkStart w:id="13" w:name="_Toc26104284"/>
       <w:r>
         <w:rPr>
           <w:sz w:val="28"/>
         </w:rPr>
-        <w:t xml:space="preserve">3.4 Keras sequential </w:t>
+        <w:t xml:space="preserve">3.4 Keras </w:t>
       </w:r>
       <w:r>
         <w:rPr>
           <w:sz w:val="28"/>
         </w:rPr>
-        <w:t>Model</w:t>
+        <w:t>sequential Model</w:t>
       </w:r>
       <w:bookmarkEnd w:id="13"/>
     </w:p>
@@ -9404,7 +9475,7 @@
           <w:sz w:val="28"/>
         </w:rPr>
       </w:pPr>
-      <w:bookmarkStart w:id="14" w:name="_Toc25868956"/>
+      <w:bookmarkStart w:id="14" w:name="_Toc26104285"/>
       <w:r>
         <w:rPr>
           <w:sz w:val="28"/>
@@ -9445,7 +9516,7 @@
           <w:sz w:val="28"/>
         </w:rPr>
       </w:pPr>
-      <w:bookmarkStart w:id="15" w:name="_Toc25868957"/>
+      <w:bookmarkStart w:id="15" w:name="_Toc26104286"/>
       <w:r>
         <w:rPr>
           <w:sz w:val="28"/>
@@ -9882,7 +9953,7 @@
           <w:sz w:val="28"/>
         </w:rPr>
       </w:pPr>
-      <w:bookmarkStart w:id="16" w:name="_Toc25868958"/>
+      <w:bookmarkStart w:id="16" w:name="_Toc26104287"/>
       <w:r>
         <w:rPr>
           <w:sz w:val="28"/>
@@ -10777,7 +10848,7 @@
       <w:pPr>
         <w:pStyle w:val="berschrift1"/>
       </w:pPr>
-      <w:bookmarkStart w:id="17" w:name="_Toc25868959"/>
+      <w:bookmarkStart w:id="17" w:name="_Toc26104288"/>
       <w:r>
         <w:t>4. Layer eines neuronalen Netz</w:t>
       </w:r>
@@ -10793,7 +10864,7 @@
           <w:sz w:val="28"/>
         </w:rPr>
       </w:pPr>
-      <w:bookmarkStart w:id="18" w:name="_Toc25868960"/>
+      <w:bookmarkStart w:id="18" w:name="_Toc26104289"/>
       <w:r>
         <w:rPr>
           <w:sz w:val="28"/>
@@ -10881,7 +10952,7 @@
           <w:sz w:val="28"/>
         </w:rPr>
       </w:pPr>
-      <w:bookmarkStart w:id="19" w:name="_Toc25868961"/>
+      <w:bookmarkStart w:id="19" w:name="_Toc26104290"/>
       <w:r>
         <w:rPr>
           <w:sz w:val="28"/>
@@ -10943,7 +11014,7 @@
           <w:sz w:val="28"/>
         </w:rPr>
       </w:pPr>
-      <w:bookmarkStart w:id="20" w:name="_Toc25868962"/>
+      <w:bookmarkStart w:id="20" w:name="_Toc26104291"/>
       <w:r>
         <w:rPr>
           <w:sz w:val="28"/>
@@ -11058,7 +11129,7 @@
           <w:sz w:val="28"/>
         </w:rPr>
       </w:pPr>
-      <w:bookmarkStart w:id="21" w:name="_Toc25868963"/>
+      <w:bookmarkStart w:id="21" w:name="_Toc26104292"/>
       <w:r>
         <w:rPr>
           <w:sz w:val="28"/>
@@ -11101,7 +11172,7 @@
           <w:sz w:val="28"/>
         </w:rPr>
       </w:pPr>
-      <w:bookmarkStart w:id="22" w:name="_Toc25868964"/>
+      <w:bookmarkStart w:id="22" w:name="_Toc26104293"/>
       <w:r>
         <w:rPr>
           <w:sz w:val="28"/>
@@ -11162,7 +11233,7 @@
           <w:sz w:val="28"/>
         </w:rPr>
       </w:pPr>
-      <w:bookmarkStart w:id="23" w:name="_Toc25868965"/>
+      <w:bookmarkStart w:id="23" w:name="_Toc26104294"/>
       <w:r>
         <w:rPr>
           <w:sz w:val="28"/>
@@ -11183,7 +11254,7 @@
           <w:sz w:val="28"/>
         </w:rPr>
       </w:pPr>
-      <w:bookmarkStart w:id="24" w:name="_Toc25868966"/>
+      <w:bookmarkStart w:id="24" w:name="_Toc26104295"/>
       <w:r>
         <w:rPr>
           <w:sz w:val="28"/>
@@ -12166,7 +12237,7 @@
           <w:rFonts w:eastAsiaTheme="minorHAnsi"/>
         </w:rPr>
       </w:pPr>
-      <w:bookmarkStart w:id="25" w:name="_Toc25868967"/>
+      <w:bookmarkStart w:id="25" w:name="_Toc26104296"/>
       <w:r>
         <w:rPr>
           <w:rFonts w:eastAsiaTheme="minorHAnsi"/>
@@ -12183,7 +12254,7 @@
           <w:sz w:val="28"/>
         </w:rPr>
       </w:pPr>
-      <w:bookmarkStart w:id="26" w:name="_Toc25868968"/>
+      <w:bookmarkStart w:id="26" w:name="_Toc26104297"/>
       <w:r>
         <w:rPr>
           <w:sz w:val="28"/>
@@ -12329,7 +12400,7 @@
           <w:sz w:val="28"/>
         </w:rPr>
       </w:pPr>
-      <w:bookmarkStart w:id="27" w:name="_Toc25868969"/>
+      <w:bookmarkStart w:id="27" w:name="_Toc26104298"/>
       <w:r>
         <w:rPr>
           <w:sz w:val="28"/>
@@ -12359,7 +12430,7 @@
           <w:sz w:val="28"/>
         </w:rPr>
       </w:pPr>
-      <w:bookmarkStart w:id="28" w:name="_Toc25868970"/>
+      <w:bookmarkStart w:id="28" w:name="_Toc26104299"/>
       <w:r>
         <w:rPr>
           <w:sz w:val="28"/>
@@ -12600,7 +12671,7 @@
           <w:sz w:val="28"/>
         </w:rPr>
       </w:pPr>
-      <w:bookmarkStart w:id="29" w:name="_Toc25868971"/>
+      <w:bookmarkStart w:id="29" w:name="_Toc26104300"/>
       <w:r>
         <w:rPr>
           <w:sz w:val="28"/>
@@ -12806,7 +12877,7 @@
           <w:sz w:val="28"/>
         </w:rPr>
       </w:pPr>
-      <w:bookmarkStart w:id="30" w:name="_Toc25868972"/>
+      <w:bookmarkStart w:id="30" w:name="_Toc26104301"/>
       <w:r>
         <w:rPr>
           <w:sz w:val="28"/>
@@ -12920,7 +12991,7 @@
           <w:sz w:val="28"/>
         </w:rPr>
       </w:pPr>
-      <w:bookmarkStart w:id="31" w:name="_Toc25868973"/>
+      <w:bookmarkStart w:id="31" w:name="_Toc26104302"/>
       <w:r>
         <w:rPr>
           <w:sz w:val="28"/>
@@ -13318,7 +13389,7 @@
           <w:sz w:val="28"/>
         </w:rPr>
       </w:pPr>
-      <w:bookmarkStart w:id="32" w:name="_Toc25868974"/>
+      <w:bookmarkStart w:id="32" w:name="_Toc26104303"/>
       <w:r>
         <w:rPr>
           <w:rFonts w:eastAsiaTheme="minorEastAsia"/>
@@ -13801,7 +13872,7 @@
           <w:sz w:val="28"/>
         </w:rPr>
       </w:pPr>
-      <w:bookmarkStart w:id="33" w:name="_Toc25868975"/>
+      <w:bookmarkStart w:id="33" w:name="_Toc26104304"/>
       <w:r>
         <w:rPr>
           <w:sz w:val="28"/>
@@ -14025,7 +14096,7 @@
           <w:numId w:val="8"/>
         </w:numPr>
       </w:pPr>
-      <w:bookmarkStart w:id="34" w:name="_Toc25868976"/>
+      <w:bookmarkStart w:id="34" w:name="_Toc26104305"/>
       <w:r>
         <w:t>Trainieren eines NN</w:t>
       </w:r>
@@ -14038,7 +14109,7 @@
           <w:sz w:val="28"/>
         </w:rPr>
       </w:pPr>
-      <w:bookmarkStart w:id="35" w:name="_Toc25868977"/>
+      <w:bookmarkStart w:id="35" w:name="_Toc26104306"/>
       <w:r>
         <w:rPr>
           <w:sz w:val="28"/>
@@ -14131,7 +14202,7 @@
           <w:sz w:val="28"/>
         </w:rPr>
       </w:pPr>
-      <w:bookmarkStart w:id="36" w:name="_Toc25868978"/>
+      <w:bookmarkStart w:id="36" w:name="_Toc26104307"/>
       <w:r>
         <w:rPr>
           <w:sz w:val="28"/>
@@ -14195,7 +14266,7 @@
           <w:sz w:val="28"/>
         </w:rPr>
       </w:pPr>
-      <w:bookmarkStart w:id="37" w:name="_Toc25868979"/>
+      <w:bookmarkStart w:id="37" w:name="_Toc26104308"/>
       <w:r>
         <w:rPr>
           <w:sz w:val="28"/>
@@ -14505,7 +14576,7 @@
           <w:numId w:val="8"/>
         </w:numPr>
       </w:pPr>
-      <w:bookmarkStart w:id="38" w:name="_Toc25868980"/>
+      <w:bookmarkStart w:id="38" w:name="_Toc26104309"/>
       <w:r>
         <w:lastRenderedPageBreak/>
         <w:t>Wie lernt ein ANN</w:t>
@@ -14519,7 +14590,7 @@
           <w:sz w:val="28"/>
         </w:rPr>
       </w:pPr>
-      <w:bookmarkStart w:id="39" w:name="_Toc25868981"/>
+      <w:bookmarkStart w:id="39" w:name="_Toc26104310"/>
       <w:r>
         <w:rPr>
           <w:sz w:val="28"/>
@@ -14639,7 +14710,7 @@
           <w:sz w:val="28"/>
         </w:rPr>
       </w:pPr>
-      <w:bookmarkStart w:id="40" w:name="_Toc25868982"/>
+      <w:bookmarkStart w:id="40" w:name="_Toc26104311"/>
       <w:r>
         <w:rPr>
           <w:sz w:val="28"/>
@@ -14672,7 +14743,7 @@
           <w:sz w:val="28"/>
         </w:rPr>
       </w:pPr>
-      <w:bookmarkStart w:id="41" w:name="_Toc25868983"/>
+      <w:bookmarkStart w:id="41" w:name="_Toc26104312"/>
       <w:r>
         <w:rPr>
           <w:sz w:val="28"/>
@@ -14774,7 +14845,7 @@
           <w:sz w:val="28"/>
         </w:rPr>
       </w:pPr>
-      <w:bookmarkStart w:id="42" w:name="_Toc25868984"/>
+      <w:bookmarkStart w:id="42" w:name="_Toc26104313"/>
       <w:r>
         <w:rPr>
           <w:sz w:val="28"/>
@@ -14904,7 +14975,7 @@
           <w:sz w:val="28"/>
         </w:rPr>
       </w:pPr>
-      <w:bookmarkStart w:id="43" w:name="_Toc25868985"/>
+      <w:bookmarkStart w:id="43" w:name="_Toc26104314"/>
       <w:r>
         <w:rPr>
           <w:sz w:val="28"/>
@@ -14966,7 +15037,7 @@
           <w:sz w:val="28"/>
         </w:rPr>
       </w:pPr>
-      <w:bookmarkStart w:id="44" w:name="_Toc25868986"/>
+      <w:bookmarkStart w:id="44" w:name="_Toc26104315"/>
       <w:r>
         <w:rPr>
           <w:sz w:val="28"/>
@@ -14999,7 +15070,7 @@
           <w:sz w:val="28"/>
         </w:rPr>
       </w:pPr>
-      <w:bookmarkStart w:id="45" w:name="_Toc25868987"/>
+      <w:bookmarkStart w:id="45" w:name="_Toc26104316"/>
       <w:r>
         <w:rPr>
           <w:sz w:val="28"/>
@@ -15871,7 +15942,7 @@
           <w:numId w:val="8"/>
         </w:numPr>
       </w:pPr>
-      <w:bookmarkStart w:id="46" w:name="_Toc25868988"/>
+      <w:bookmarkStart w:id="46" w:name="_Toc26104317"/>
       <w:r>
         <w:lastRenderedPageBreak/>
         <w:t>Loss</w:t>
@@ -16031,7 +16102,7 @@
           <w:sz w:val="28"/>
         </w:rPr>
       </w:pPr>
-      <w:bookmarkStart w:id="47" w:name="_Toc25868989"/>
+      <w:bookmarkStart w:id="47" w:name="_Toc26104318"/>
       <w:r>
         <w:rPr>
           <w:sz w:val="28"/>
@@ -16123,7 +16194,7 @@
           <w:sz w:val="28"/>
         </w:rPr>
       </w:pPr>
-      <w:bookmarkStart w:id="48" w:name="_Toc25868990"/>
+      <w:bookmarkStart w:id="48" w:name="_Toc26104319"/>
       <w:r>
         <w:rPr>
           <w:sz w:val="28"/>
@@ -16756,7 +16827,7 @@
           <w:numId w:val="8"/>
         </w:numPr>
       </w:pPr>
-      <w:bookmarkStart w:id="49" w:name="_Toc25868991"/>
+      <w:bookmarkStart w:id="49" w:name="_Toc26104320"/>
       <w:r>
         <w:t>Learning Rate</w:t>
       </w:r>
@@ -16783,7 +16854,7 @@
           <w:sz w:val="28"/>
         </w:rPr>
       </w:pPr>
-      <w:bookmarkStart w:id="50" w:name="_Toc25868992"/>
+      <w:bookmarkStart w:id="50" w:name="_Toc26104321"/>
       <w:r>
         <w:rPr>
           <w:sz w:val="28"/>
@@ -16862,7 +16933,7 @@
           <w:sz w:val="28"/>
         </w:rPr>
       </w:pPr>
-      <w:bookmarkStart w:id="51" w:name="_Toc25868993"/>
+      <w:bookmarkStart w:id="51" w:name="_Toc26104322"/>
       <w:r>
         <w:rPr>
           <w:sz w:val="28"/>
@@ -16925,7 +16996,7 @@
           <w:sz w:val="28"/>
         </w:rPr>
       </w:pPr>
-      <w:bookmarkStart w:id="52" w:name="_Toc25868994"/>
+      <w:bookmarkStart w:id="52" w:name="_Toc26104323"/>
       <w:r>
         <w:rPr>
           <w:sz w:val="28"/>
@@ -17224,7 +17295,7 @@
       <w:pPr>
         <w:pStyle w:val="berschrift1"/>
       </w:pPr>
-      <w:bookmarkStart w:id="53" w:name="_Toc25868995"/>
+      <w:bookmarkStart w:id="53" w:name="_Toc26104324"/>
       <w:r>
         <w:t xml:space="preserve">10. </w:t>
       </w:r>
@@ -17240,7 +17311,7 @@
           <w:sz w:val="28"/>
         </w:rPr>
       </w:pPr>
-      <w:bookmarkStart w:id="54" w:name="_Toc25868996"/>
+      <w:bookmarkStart w:id="54" w:name="_Toc26104325"/>
       <w:r>
         <w:rPr>
           <w:sz w:val="28"/>
@@ -17337,7 +17408,7 @@
           <w:sz w:val="28"/>
         </w:rPr>
       </w:pPr>
-      <w:bookmarkStart w:id="55" w:name="_Toc25868997"/>
+      <w:bookmarkStart w:id="55" w:name="_Toc26104326"/>
       <w:r>
         <w:rPr>
           <w:sz w:val="28"/>
@@ -17375,7 +17446,7 @@
           <w:sz w:val="28"/>
         </w:rPr>
       </w:pPr>
-      <w:bookmarkStart w:id="56" w:name="_Toc25868998"/>
+      <w:bookmarkStart w:id="56" w:name="_Toc26104327"/>
       <w:r>
         <w:rPr>
           <w:sz w:val="28"/>
@@ -17502,7 +17573,7 @@
           <w:sz w:val="28"/>
         </w:rPr>
       </w:pPr>
-      <w:bookmarkStart w:id="57" w:name="_Toc25868999"/>
+      <w:bookmarkStart w:id="57" w:name="_Toc26104328"/>
       <w:r>
         <w:rPr>
           <w:sz w:val="28"/>
@@ -17634,7 +17705,7 @@
           <w:sz w:val="28"/>
         </w:rPr>
       </w:pPr>
-      <w:bookmarkStart w:id="58" w:name="_Toc25869000"/>
+      <w:bookmarkStart w:id="58" w:name="_Toc26104329"/>
       <w:r>
         <w:rPr>
           <w:sz w:val="28"/>
@@ -17834,7 +17905,7 @@
       <w:pPr>
         <w:pStyle w:val="berschrift1"/>
       </w:pPr>
-      <w:bookmarkStart w:id="59" w:name="_Toc25869001"/>
+      <w:bookmarkStart w:id="59" w:name="_Toc26104330"/>
       <w:r>
         <w:t>1</w:t>
       </w:r>
@@ -17853,7 +17924,7 @@
           <w:sz w:val="28"/>
         </w:rPr>
       </w:pPr>
-      <w:bookmarkStart w:id="60" w:name="_Toc25869002"/>
+      <w:bookmarkStart w:id="60" w:name="_Toc26104331"/>
       <w:r>
         <w:rPr>
           <w:sz w:val="28"/>
@@ -17930,7 +18001,7 @@
           <w:sz w:val="28"/>
         </w:rPr>
       </w:pPr>
-      <w:bookmarkStart w:id="61" w:name="_Toc25869003"/>
+      <w:bookmarkStart w:id="61" w:name="_Toc26104332"/>
       <w:r>
         <w:rPr>
           <w:sz w:val="28"/>
@@ -17967,7 +18038,7 @@
           <w:sz w:val="28"/>
         </w:rPr>
       </w:pPr>
-      <w:bookmarkStart w:id="62" w:name="_Toc25869004"/>
+      <w:bookmarkStart w:id="62" w:name="_Toc26104333"/>
       <w:r>
         <w:rPr>
           <w:sz w:val="28"/>
@@ -18600,7 +18671,7 @@
       <w:pPr>
         <w:pStyle w:val="berschrift1"/>
       </w:pPr>
-      <w:bookmarkStart w:id="63" w:name="_Toc25869005"/>
+      <w:bookmarkStart w:id="63" w:name="_Toc26104334"/>
       <w:r>
         <w:t>12. Overfitting in einem ANN</w:t>
       </w:r>
@@ -18658,7 +18729,7 @@
           <w:sz w:val="28"/>
         </w:rPr>
       </w:pPr>
-      <w:bookmarkStart w:id="64" w:name="_Toc25869006"/>
+      <w:bookmarkStart w:id="64" w:name="_Toc26104335"/>
       <w:r>
         <w:rPr>
           <w:sz w:val="28"/>
@@ -18687,7 +18758,7 @@
           <w:sz w:val="28"/>
         </w:rPr>
       </w:pPr>
-      <w:bookmarkStart w:id="65" w:name="_Toc25869007"/>
+      <w:bookmarkStart w:id="65" w:name="_Toc26104336"/>
       <w:r>
         <w:rPr>
           <w:sz w:val="28"/>
@@ -18711,7 +18782,7 @@
           <w:sz w:val="28"/>
         </w:rPr>
       </w:pPr>
-      <w:bookmarkStart w:id="66" w:name="_Toc25869008"/>
+      <w:bookmarkStart w:id="66" w:name="_Toc26104337"/>
       <w:r>
         <w:rPr>
           <w:sz w:val="28"/>
@@ -18759,7 +18830,7 @@
           <w:sz w:val="28"/>
         </w:rPr>
       </w:pPr>
-      <w:bookmarkStart w:id="67" w:name="_Toc25869009"/>
+      <w:bookmarkStart w:id="67" w:name="_Toc26104338"/>
       <w:r>
         <w:rPr>
           <w:sz w:val="28"/>
@@ -18859,7 +18930,7 @@
           <w:sz w:val="28"/>
         </w:rPr>
       </w:pPr>
-      <w:bookmarkStart w:id="68" w:name="_Toc25869010"/>
+      <w:bookmarkStart w:id="68" w:name="_Toc26104339"/>
       <w:r>
         <w:rPr>
           <w:sz w:val="28"/>
@@ -18880,7 +18951,7 @@
           <w:sz w:val="28"/>
         </w:rPr>
       </w:pPr>
-      <w:bookmarkStart w:id="69" w:name="_Toc25869011"/>
+      <w:bookmarkStart w:id="69" w:name="_Toc26104340"/>
       <w:r>
         <w:rPr>
           <w:sz w:val="28"/>
@@ -18936,7 +19007,7 @@
       <w:pPr>
         <w:pStyle w:val="berschrift1"/>
       </w:pPr>
-      <w:bookmarkStart w:id="70" w:name="_Toc25869012"/>
+      <w:bookmarkStart w:id="70" w:name="_Toc26104341"/>
       <w:r>
         <w:lastRenderedPageBreak/>
         <w:t>13. Underfitting</w:t>
@@ -18950,7 +19021,7 @@
           <w:sz w:val="28"/>
         </w:rPr>
       </w:pPr>
-      <w:bookmarkStart w:id="71" w:name="_Toc25869013"/>
+      <w:bookmarkStart w:id="71" w:name="_Toc26104342"/>
       <w:r>
         <w:rPr>
           <w:sz w:val="28"/>
@@ -18995,7 +19066,7 @@
           <w:sz w:val="28"/>
         </w:rPr>
       </w:pPr>
-      <w:bookmarkStart w:id="72" w:name="_Toc25869014"/>
+      <w:bookmarkStart w:id="72" w:name="_Toc26104343"/>
       <w:r>
         <w:rPr>
           <w:sz w:val="28"/>
@@ -19022,7 +19093,7 @@
           <w:sz w:val="28"/>
         </w:rPr>
       </w:pPr>
-      <w:bookmarkStart w:id="73" w:name="_Toc25869015"/>
+      <w:bookmarkStart w:id="73" w:name="_Toc26104344"/>
       <w:r>
         <w:rPr>
           <w:sz w:val="28"/>
@@ -19038,7 +19109,7 @@
           <w:sz w:val="28"/>
         </w:rPr>
       </w:pPr>
-      <w:bookmarkStart w:id="74" w:name="_Toc25869016"/>
+      <w:bookmarkStart w:id="74" w:name="_Toc26104345"/>
       <w:r>
         <w:rPr>
           <w:sz w:val="28"/>
@@ -19106,7 +19177,7 @@
           <w:sz w:val="28"/>
         </w:rPr>
       </w:pPr>
-      <w:bookmarkStart w:id="75" w:name="_Toc25869017"/>
+      <w:bookmarkStart w:id="75" w:name="_Toc26104346"/>
       <w:r>
         <w:rPr>
           <w:sz w:val="28"/>
@@ -19204,7 +19275,7 @@
           <w:sz w:val="28"/>
         </w:rPr>
       </w:pPr>
-      <w:bookmarkStart w:id="76" w:name="_Toc25869018"/>
+      <w:bookmarkStart w:id="76" w:name="_Toc26104347"/>
       <w:r>
         <w:rPr>
           <w:sz w:val="28"/>
@@ -19230,7 +19301,7 @@
       <w:pPr>
         <w:pStyle w:val="berschrift1"/>
       </w:pPr>
-      <w:bookmarkStart w:id="77" w:name="_Toc25869019"/>
+      <w:bookmarkStart w:id="77" w:name="_Toc26104348"/>
       <w:r>
         <w:t>14. Überwachtes Lernen</w:t>
       </w:r>
@@ -19257,7 +19328,7 @@
           <w:sz w:val="28"/>
         </w:rPr>
       </w:pPr>
-      <w:bookmarkStart w:id="78" w:name="_Toc25869020"/>
+      <w:bookmarkStart w:id="78" w:name="_Toc26104349"/>
       <w:r>
         <w:rPr>
           <w:sz w:val="28"/>
@@ -19319,7 +19390,7 @@
           <w:sz w:val="28"/>
         </w:rPr>
       </w:pPr>
-      <w:bookmarkStart w:id="79" w:name="_Toc25869021"/>
+      <w:bookmarkStart w:id="79" w:name="_Toc26104350"/>
       <w:r>
         <w:rPr>
           <w:sz w:val="28"/>
@@ -19353,7 +19424,7 @@
           <w:sz w:val="28"/>
         </w:rPr>
       </w:pPr>
-      <w:bookmarkStart w:id="80" w:name="_Toc25869022"/>
+      <w:bookmarkStart w:id="80" w:name="_Toc26104351"/>
       <w:r>
         <w:rPr>
           <w:sz w:val="28"/>
@@ -21140,7 +21211,7 @@
       <w:pPr>
         <w:pStyle w:val="berschrift1"/>
       </w:pPr>
-      <w:bookmarkStart w:id="81" w:name="_Toc25869023"/>
+      <w:bookmarkStart w:id="81" w:name="_Toc26104352"/>
       <w:r>
         <w:t>15. Unüberwachtes Lernen</w:t>
       </w:r>
@@ -21153,7 +21224,7 @@
           <w:sz w:val="28"/>
         </w:rPr>
       </w:pPr>
-      <w:bookmarkStart w:id="82" w:name="_Toc25869024"/>
+      <w:bookmarkStart w:id="82" w:name="_Toc26104353"/>
       <w:r>
         <w:rPr>
           <w:sz w:val="28"/>
@@ -21215,7 +21286,7 @@
           <w:sz w:val="28"/>
         </w:rPr>
       </w:pPr>
-      <w:bookmarkStart w:id="83" w:name="_Toc25869025"/>
+      <w:bookmarkStart w:id="83" w:name="_Toc26104354"/>
       <w:r>
         <w:rPr>
           <w:sz w:val="28"/>
@@ -21237,7 +21308,7 @@
           <w:sz w:val="28"/>
         </w:rPr>
       </w:pPr>
-      <w:bookmarkStart w:id="84" w:name="_Toc25869026"/>
+      <w:bookmarkStart w:id="84" w:name="_Toc26104355"/>
       <w:r>
         <w:rPr>
           <w:sz w:val="28"/>
@@ -21415,7 +21486,7 @@
           <w:sz w:val="28"/>
         </w:rPr>
       </w:pPr>
-      <w:bookmarkStart w:id="85" w:name="_Toc25869027"/>
+      <w:bookmarkStart w:id="85" w:name="_Toc26104356"/>
       <w:r>
         <w:rPr>
           <w:sz w:val="28"/>
@@ -21711,7 +21782,7 @@
       <w:pPr>
         <w:pStyle w:val="berschrift1"/>
       </w:pPr>
-      <w:bookmarkStart w:id="86" w:name="_Toc25869028"/>
+      <w:bookmarkStart w:id="86" w:name="_Toc26104357"/>
       <w:r>
         <w:t>16. Semi-überwachtes Lernen</w:t>
       </w:r>
@@ -21734,7 +21805,7 @@
           <w:sz w:val="28"/>
         </w:rPr>
       </w:pPr>
-      <w:bookmarkStart w:id="87" w:name="_Toc25869029"/>
+      <w:bookmarkStart w:id="87" w:name="_Toc26104358"/>
       <w:r>
         <w:rPr>
           <w:sz w:val="28"/>
@@ -21779,7 +21850,7 @@
       <w:pPr>
         <w:pStyle w:val="berschrift2"/>
       </w:pPr>
-      <w:bookmarkStart w:id="88" w:name="_Toc25869030"/>
+      <w:bookmarkStart w:id="88" w:name="_Toc26104359"/>
       <w:r>
         <w:t>16.2 Pseudo-Labeling</w:t>
       </w:r>
@@ -21837,7 +21908,7 @@
       <w:pPr>
         <w:pStyle w:val="berschrift1"/>
       </w:pPr>
-      <w:bookmarkStart w:id="89" w:name="_Toc25869031"/>
+      <w:bookmarkStart w:id="89" w:name="_Toc26104360"/>
       <w:r>
         <w:t>17. Data Augmentation</w:t>
       </w:r>
@@ -21953,7 +22024,7 @@
       <w:pPr>
         <w:pStyle w:val="berschrift2"/>
       </w:pPr>
-      <w:bookmarkStart w:id="90" w:name="_Toc25869032"/>
+      <w:bookmarkStart w:id="90" w:name="_Toc26104361"/>
       <w:r>
         <w:t>17.1 Warum benutzt man Data Augmentation</w:t>
       </w:r>
@@ -21972,7 +22043,7 @@
       <w:pPr>
         <w:pStyle w:val="berschrift3"/>
       </w:pPr>
-      <w:bookmarkStart w:id="91" w:name="_Toc25869033"/>
+      <w:bookmarkStart w:id="91" w:name="_Toc26104362"/>
       <w:r>
         <w:t>17.1.1 Reduzierung von Overfitting</w:t>
       </w:r>
@@ -22006,7 +22077,7 @@
       <w:pPr>
         <w:pStyle w:val="berschrift1"/>
       </w:pPr>
-      <w:bookmarkStart w:id="92" w:name="_Toc25869034"/>
+      <w:bookmarkStart w:id="92" w:name="_Toc26104363"/>
       <w:r>
         <w:t>18. One-hot Encoding</w:t>
       </w:r>
@@ -22021,7 +22092,7 @@
       <w:pPr>
         <w:pStyle w:val="berschrift2"/>
       </w:pPr>
-      <w:bookmarkStart w:id="93" w:name="_Toc25869035"/>
+      <w:bookmarkStart w:id="93" w:name="_Toc26104364"/>
       <w:r>
         <w:t>18.1 Labels</w:t>
       </w:r>
@@ -22044,7 +22115,7 @@
       <w:pPr>
         <w:pStyle w:val="berschrift2"/>
       </w:pPr>
-      <w:bookmarkStart w:id="94" w:name="_Toc25869036"/>
+      <w:bookmarkStart w:id="94" w:name="_Toc26104365"/>
       <w:r>
         <w:t>18.2 Hot and cold values</w:t>
       </w:r>
@@ -22166,7 +22237,7 @@
       <w:pPr>
         <w:pStyle w:val="berschrift3"/>
       </w:pPr>
-      <w:bookmarkStart w:id="95" w:name="_Toc25869037"/>
+      <w:bookmarkStart w:id="95" w:name="_Toc26104366"/>
       <w:r>
         <w:t>18.2.1 Vektoren aus 0en und 1en</w:t>
       </w:r>
@@ -22190,7 +22261,7 @@
       <w:pPr>
         <w:pStyle w:val="berschrift2"/>
       </w:pPr>
-      <w:bookmarkStart w:id="96" w:name="_Toc25869038"/>
+      <w:bookmarkStart w:id="96" w:name="_Toc26104367"/>
       <w:r>
         <w:t>18.3 One-hot encodings für mehrere Kategorien</w:t>
       </w:r>
@@ -22489,7 +22560,7 @@
       <w:pPr>
         <w:pStyle w:val="berschrift2"/>
       </w:pPr>
-      <w:bookmarkStart w:id="97" w:name="_Toc25869039"/>
+      <w:bookmarkStart w:id="97" w:name="_Toc26104368"/>
       <w:r>
         <w:t>18.3.1 Ein Vektor für jede Kategorie</w:t>
       </w:r>
@@ -22688,7 +22759,7 @@
       <w:pPr>
         <w:pStyle w:val="berschrift1"/>
       </w:pPr>
-      <w:bookmarkStart w:id="98" w:name="_Toc25869040"/>
+      <w:bookmarkStart w:id="98" w:name="_Toc26104369"/>
       <w:r>
         <w:t>19. Convolutional Neural Networks (CNNs)</w:t>
       </w:r>
@@ -22707,7 +22778,7 @@
       <w:pPr>
         <w:pStyle w:val="berschrift2"/>
       </w:pPr>
-      <w:bookmarkStart w:id="99" w:name="_Toc25869041"/>
+      <w:bookmarkStart w:id="99" w:name="_Toc26104370"/>
       <w:r>
         <w:t>19.1 Was ist ein CNN?</w:t>
       </w:r>
@@ -22760,7 +22831,7 @@
       <w:pPr>
         <w:pStyle w:val="berschrift3"/>
       </w:pPr>
-      <w:bookmarkStart w:id="100" w:name="_Toc25869042"/>
+      <w:bookmarkStart w:id="100" w:name="_Toc26104371"/>
       <w:r>
         <w:t>19.1.1 Convolutional Layers</w:t>
       </w:r>
@@ -22806,7 +22877,7 @@
       <w:pPr>
         <w:pStyle w:val="berschrift2"/>
       </w:pPr>
-      <w:bookmarkStart w:id="101" w:name="_Toc25869043"/>
+      <w:bookmarkStart w:id="101" w:name="_Toc26104372"/>
       <w:r>
         <w:t>19.2 Filter und covolution operations</w:t>
       </w:r>
@@ -22832,7 +22903,7 @@
       <w:pPr>
         <w:pStyle w:val="berschrift3"/>
       </w:pPr>
-      <w:bookmarkStart w:id="102" w:name="_Toc25869044"/>
+      <w:bookmarkStart w:id="102" w:name="_Toc26104373"/>
       <w:r>
         <w:t>19.2.1 Muster</w:t>
       </w:r>
@@ -22963,7 +23034,10 @@
       <w:pPr>
         <w:pStyle w:val="berschrift3"/>
       </w:pPr>
-      <w:bookmarkStart w:id="103" w:name="_Toc25869045"/>
+      <w:bookmarkStart w:id="103" w:name="_Toc26104374"/>
+      <w:r>
+        <w:t xml:space="preserve">19.2.2 </w:t>
+      </w:r>
       <w:r>
         <w:t>Filter (pattern detectors)</w:t>
       </w:r>
@@ -23069,10 +23143,16 @@
       <w:pPr>
         <w:pStyle w:val="berschrift3"/>
       </w:pPr>
-      <w:bookmarkStart w:id="104" w:name="_Toc25869046"/>
+      <w:bookmarkStart w:id="104" w:name="_Toc26104375"/>
       <w:r>
         <w:lastRenderedPageBreak/>
-        <w:t xml:space="preserve">19.2.2 </w:t>
+        <w:t>19.2.</w:t>
+      </w:r>
+      <w:r>
+        <w:t>3</w:t>
+      </w:r>
+      <w:r>
+        <w:t xml:space="preserve"> </w:t>
       </w:r>
       <w:r>
         <w:t>Convolutional Layer</w:t>
@@ -23178,9 +23258,15 @@
       <w:pPr>
         <w:pStyle w:val="berschrift3"/>
       </w:pPr>
-      <w:bookmarkStart w:id="105" w:name="_Toc25869047"/>
-      <w:r>
-        <w:t>19.2.3 Convolution operation</w:t>
+      <w:bookmarkStart w:id="105" w:name="_Toc26104376"/>
+      <w:r>
+        <w:t>19.2.</w:t>
+      </w:r>
+      <w:r>
+        <w:t>4</w:t>
+      </w:r>
+      <w:r>
+        <w:t xml:space="preserve"> Convolution operation</w:t>
       </w:r>
       <w:bookmarkEnd w:id="105"/>
     </w:p>
@@ -23269,137 +23355,1642 @@
         <w:rPr>
           <w:rStyle w:val="tlid-translation"/>
         </w:rPr>
-        <w:t xml:space="preserve">Zum Beispiel nehmen wir das Skalarprodukt des Filters mit dem ersten 3 </w:t>
-      </w:r>
-      <w:r>
+        <w:t>Zum Beispiel nehmen wir das Skalarprodukt des Filters mit dem ersten 3 x 3 Pixelblock und speichern dieses Ergebnis im Output channel. Dann bewegt sich der Filter zum nächsten 3 × 3-Block, berechnet das Skalarprodukt und speichert den Wert als nächstes Pixel im Output channel.</w:t>
+      </w:r>
+    </w:p>
+    <w:p>
+      <w:pPr>
         <w:rPr>
           <w:rStyle w:val="tlid-translation"/>
         </w:rPr>
-        <w:t>x</w:t>
-      </w:r>
+      </w:pPr>
       <w:r>
         <w:rPr>
           <w:rStyle w:val="tlid-translation"/>
         </w:rPr>
-        <w:t xml:space="preserve"> 3</w:t>
-      </w:r>
-      <w:r>
+        <w:t>Nachdem dieser Filter den gesamten Input convoled hat, bleibt uns eine neue Darstellung des Inputs, die jetzt um Output channel gespeichert ist. Dieser Output channel wird als Feature Map bezeichnet.</w:t>
+      </w:r>
+    </w:p>
+    <w:p>
+      <w:pPr>
         <w:rPr>
           <w:rStyle w:val="tlid-translation"/>
         </w:rPr>
+      </w:pPr>
+      <w:r>
+        <w:rPr>
+          <w:rStyle w:val="tlid-translation"/>
+        </w:rPr>
+        <w:t>Dieser grüne Output channel wird der Input channel des</w:t>
+      </w:r>
+      <w:r>
+        <w:rPr>
+          <w:rStyle w:val="tlid-translation"/>
+        </w:rPr>
+        <w:t xml:space="preserve"> nächsten Layers. Dieser Prozess, den wir gerade besprochen haben, passiert nun auch mit diesem neuen Input channel mit dem Filter des nächsten Layers.</w:t>
+      </w:r>
+    </w:p>
+    <w:p>
+      <w:pPr>
+        <w:rPr>
+          <w:rStyle w:val="tlid-translation"/>
+        </w:rPr>
+      </w:pPr>
+      <w:r>
+        <w:rPr>
+          <w:rStyle w:val="tlid-translation"/>
+        </w:rPr>
+        <w:t>Das war eine sehr vereinfachte Illustration und Erklärung, aber wie vorhin erwähnt kann man sich die Filter wie Pattern detectors vorstellen.</w:t>
+      </w:r>
+    </w:p>
+    <w:p>
+      <w:pPr>
+        <w:pStyle w:val="berschrift4"/>
+      </w:pPr>
+      <w:r>
+        <w:t>19.2.</w:t>
+      </w:r>
+      <w:r>
+        <w:t>4</w:t>
+      </w:r>
+      <w:r>
+        <w:t>.1 Dot product/Skalares Produkt</w:t>
+      </w:r>
+    </w:p>
+    <w:p>
+      <w:r>
+        <w:t>Vorhin wurde der Begriff Skalares Produkt schon verwendet, um die Operation oben zu erklären. Technisch gesehen summieren wir die Produkte jedes Elementpaares.</w:t>
+      </w:r>
+    </w:p>
+    <w:p>
+      <w:r>
+        <w:t>Wenn wir also zwei</w:t>
+      </w:r>
+      <w:r>
+        <w:t xml:space="preserve"> 3x3 Ma</w:t>
+      </w:r>
+      <w:r>
+        <w:t>trizen haben, sieht das folgendermaßen aus:</w:t>
+      </w:r>
+    </w:p>
+    <w:p>
+      <w:pPr>
+        <w:jc w:val="center"/>
+        <w:rPr>
+          <w:rFonts w:eastAsiaTheme="minorEastAsia"/>
+        </w:rPr>
+      </w:pPr>
+      <w:r>
+        <w:rPr>
+          <w:rFonts w:eastAsiaTheme="minorEastAsia"/>
+        </w:rPr>
+        <w:t xml:space="preserve">A= </w:t>
+      </w:r>
+      <m:oMath>
+        <m:m>
+          <m:mPr>
+            <m:mcs>
+              <m:mc>
+                <m:mcPr>
+                  <m:count m:val="3"/>
+                  <m:mcJc m:val="center"/>
+                </m:mcPr>
+              </m:mc>
+            </m:mcs>
+            <m:ctrlPr>
+              <w:rPr>
+                <w:rFonts w:ascii="Cambria Math" w:hAnsi="Cambria Math"/>
+              </w:rPr>
+            </m:ctrlPr>
+          </m:mPr>
+          <m:mr>
+            <m:e>
+              <m:r>
+                <w:rPr>
+                  <w:rFonts w:ascii="Cambria Math" w:hAnsi="Cambria Math"/>
+                </w:rPr>
+                <m:t>a1,1</m:t>
+              </m:r>
+            </m:e>
+            <m:e>
+              <m:r>
+                <w:rPr>
+                  <w:rFonts w:ascii="Cambria Math" w:hAnsi="Cambria Math"/>
+                </w:rPr>
+                <m:t>a1,2</m:t>
+              </m:r>
+            </m:e>
+            <m:e>
+              <m:r>
+                <w:rPr>
+                  <w:rFonts w:ascii="Cambria Math" w:hAnsi="Cambria Math"/>
+                </w:rPr>
+                <m:t>a1,3</m:t>
+              </m:r>
+            </m:e>
+          </m:mr>
+          <m:mr>
+            <m:e>
+              <m:r>
+                <w:rPr>
+                  <w:rFonts w:ascii="Cambria Math" w:hAnsi="Cambria Math"/>
+                </w:rPr>
+                <m:t>a2,1</m:t>
+              </m:r>
+            </m:e>
+            <m:e>
+              <m:r>
+                <w:rPr>
+                  <w:rFonts w:ascii="Cambria Math" w:hAnsi="Cambria Math"/>
+                </w:rPr>
+                <m:t>a2,2</m:t>
+              </m:r>
+            </m:e>
+            <m:e>
+              <m:r>
+                <w:rPr>
+                  <w:rFonts w:ascii="Cambria Math" w:hAnsi="Cambria Math"/>
+                </w:rPr>
+                <m:t>a2,3</m:t>
+              </m:r>
+            </m:e>
+          </m:mr>
+          <m:mr>
+            <m:e>
+              <m:r>
+                <w:rPr>
+                  <w:rFonts w:ascii="Cambria Math" w:hAnsi="Cambria Math"/>
+                </w:rPr>
+                <m:t>a3,1</m:t>
+              </m:r>
+            </m:e>
+            <m:e>
+              <m:r>
+                <w:rPr>
+                  <w:rFonts w:ascii="Cambria Math" w:hAnsi="Cambria Math"/>
+                </w:rPr>
+                <m:t>a3,2</m:t>
+              </m:r>
+            </m:e>
+            <m:e>
+              <m:r>
+                <w:rPr>
+                  <w:rFonts w:ascii="Cambria Math" w:hAnsi="Cambria Math"/>
+                </w:rPr>
+                <m:t>a3,3</m:t>
+              </m:r>
+            </m:e>
+          </m:mr>
+        </m:m>
+      </m:oMath>
+    </w:p>
+    <w:p>
+      <w:pPr>
+        <w:jc w:val="center"/>
+        <w:rPr>
+          <w:rFonts w:eastAsiaTheme="minorEastAsia"/>
+        </w:rPr>
+      </w:pPr>
+      <w:r>
+        <w:rPr>
+          <w:rFonts w:eastAsiaTheme="minorEastAsia"/>
+        </w:rPr>
+        <w:t>B=</w:t>
+      </w:r>
+      <m:oMath>
+        <m:m>
+          <m:mPr>
+            <m:mcs>
+              <m:mc>
+                <m:mcPr>
+                  <m:count m:val="3"/>
+                  <m:mcJc m:val="center"/>
+                </m:mcPr>
+              </m:mc>
+            </m:mcs>
+            <m:ctrlPr>
+              <w:rPr>
+                <w:rFonts w:ascii="Cambria Math" w:hAnsi="Cambria Math"/>
+              </w:rPr>
+            </m:ctrlPr>
+          </m:mPr>
+          <m:mr>
+            <m:e>
+              <m:r>
+                <w:rPr>
+                  <w:rFonts w:ascii="Cambria Math" w:hAnsi="Cambria Math"/>
+                </w:rPr>
+                <m:t>b1,1</m:t>
+              </m:r>
+            </m:e>
+            <m:e>
+              <m:r>
+                <w:rPr>
+                  <w:rFonts w:ascii="Cambria Math" w:hAnsi="Cambria Math"/>
+                </w:rPr>
+                <m:t>b1,2</m:t>
+              </m:r>
+            </m:e>
+            <m:e>
+              <m:r>
+                <w:rPr>
+                  <w:rFonts w:ascii="Cambria Math" w:hAnsi="Cambria Math"/>
+                </w:rPr>
+                <m:t>b1,3</m:t>
+              </m:r>
+            </m:e>
+          </m:mr>
+          <m:mr>
+            <m:e>
+              <m:r>
+                <w:rPr>
+                  <w:rFonts w:ascii="Cambria Math" w:hAnsi="Cambria Math"/>
+                </w:rPr>
+                <m:t>b2,1</m:t>
+              </m:r>
+            </m:e>
+            <m:e>
+              <m:r>
+                <w:rPr>
+                  <w:rFonts w:ascii="Cambria Math" w:hAnsi="Cambria Math"/>
+                </w:rPr>
+                <m:t>b2,2</m:t>
+              </m:r>
+            </m:e>
+            <m:e>
+              <m:r>
+                <w:rPr>
+                  <w:rFonts w:ascii="Cambria Math" w:hAnsi="Cambria Math"/>
+                </w:rPr>
+                <m:t>b2,3</m:t>
+              </m:r>
+            </m:e>
+          </m:mr>
+          <m:mr>
+            <m:e>
+              <m:r>
+                <w:rPr>
+                  <w:rFonts w:ascii="Cambria Math" w:hAnsi="Cambria Math"/>
+                </w:rPr>
+                <m:t>b3,1</m:t>
+              </m:r>
+            </m:e>
+            <m:e>
+              <m:r>
+                <w:rPr>
+                  <w:rFonts w:ascii="Cambria Math" w:hAnsi="Cambria Math"/>
+                </w:rPr>
+                <m:t>b3,2</m:t>
+              </m:r>
+            </m:e>
+            <m:e>
+              <m:r>
+                <w:rPr>
+                  <w:rFonts w:ascii="Cambria Math" w:hAnsi="Cambria Math"/>
+                </w:rPr>
+                <m:t>b3,3</m:t>
+              </m:r>
+            </m:e>
+          </m:mr>
+        </m:m>
+      </m:oMath>
+    </w:p>
+    <w:p>
+      <w:pPr>
+        <w:jc w:val="center"/>
+        <w:rPr>
+          <w:rFonts w:eastAsiaTheme="minorEastAsia"/>
+        </w:rPr>
+      </w:pPr>
+      <w:r>
+        <w:rPr>
+          <w:rFonts w:eastAsiaTheme="minorEastAsia"/>
+        </w:rPr>
+        <w:t>Dann summieren wir die Summen folgendermaßen auf:</w:t>
+      </w:r>
+    </w:p>
+    <w:p>
+      <w:pPr>
+        <w:jc w:val="center"/>
+        <w:rPr>
+          <w:rStyle w:val="mjx-char"/>
+          <w:sz w:val="19"/>
+          <w:szCs w:val="19"/>
+        </w:rPr>
+      </w:pPr>
+      <w:r>
+        <w:rPr>
+          <w:rStyle w:val="mjx-char"/>
+          <w:sz w:val="27"/>
+          <w:szCs w:val="27"/>
+        </w:rPr>
+        <w:t>a</w:t>
+      </w:r>
+      <w:r>
+        <w:rPr>
+          <w:rStyle w:val="mjx-char"/>
+          <w:sz w:val="19"/>
+          <w:szCs w:val="19"/>
+        </w:rPr>
+        <w:t>1,1*</w:t>
+      </w:r>
+      <w:r>
+        <w:rPr>
+          <w:rStyle w:val="mjx-char"/>
+          <w:sz w:val="27"/>
+          <w:szCs w:val="27"/>
+        </w:rPr>
+        <w:t>b</w:t>
+      </w:r>
+      <w:r>
+        <w:rPr>
+          <w:rStyle w:val="mjx-char"/>
+          <w:sz w:val="19"/>
+          <w:szCs w:val="19"/>
+        </w:rPr>
+        <w:t>1,1</w:t>
+      </w:r>
+      <w:r>
+        <w:rPr>
+          <w:rStyle w:val="mjx-char"/>
+          <w:sz w:val="27"/>
+          <w:szCs w:val="27"/>
+        </w:rPr>
+        <w:t>+a</w:t>
+      </w:r>
+      <w:r>
+        <w:rPr>
+          <w:rStyle w:val="mjx-char"/>
+          <w:sz w:val="19"/>
+          <w:szCs w:val="19"/>
+        </w:rPr>
+        <w:t>1,2*</w:t>
+      </w:r>
+      <w:r>
+        <w:rPr>
+          <w:rStyle w:val="mjx-char"/>
+          <w:sz w:val="27"/>
+          <w:szCs w:val="27"/>
+        </w:rPr>
+        <w:t>b</w:t>
+      </w:r>
+      <w:r>
+        <w:rPr>
+          <w:rStyle w:val="mjx-char"/>
+          <w:sz w:val="19"/>
+          <w:szCs w:val="19"/>
+        </w:rPr>
+        <w:t>1,2</w:t>
+      </w:r>
+      <w:r>
+        <w:rPr>
+          <w:rStyle w:val="mjx-char"/>
+          <w:sz w:val="27"/>
+          <w:szCs w:val="27"/>
+        </w:rPr>
+        <w:t>+</w:t>
+      </w:r>
+      <w:r>
+        <w:rPr>
+          <w:rStyle w:val="mjx-char"/>
+          <w:rFonts w:ascii="Cambria Math" w:hAnsi="Cambria Math" w:cs="Cambria Math"/>
+          <w:sz w:val="27"/>
+          <w:szCs w:val="27"/>
+        </w:rPr>
+        <w:t>⋯</w:t>
+      </w:r>
+      <w:r>
+        <w:rPr>
+          <w:rStyle w:val="mjx-char"/>
+          <w:sz w:val="27"/>
+          <w:szCs w:val="27"/>
+        </w:rPr>
+        <w:t>+a</w:t>
+      </w:r>
+      <w:r>
+        <w:rPr>
+          <w:rStyle w:val="mjx-char"/>
+          <w:sz w:val="19"/>
+          <w:szCs w:val="19"/>
+        </w:rPr>
+        <w:t>3,3*</w:t>
+      </w:r>
+      <w:r>
+        <w:rPr>
+          <w:rStyle w:val="mjx-char"/>
+          <w:sz w:val="27"/>
+          <w:szCs w:val="27"/>
+        </w:rPr>
+        <w:t>b</w:t>
+      </w:r>
+      <w:r>
+        <w:rPr>
+          <w:rStyle w:val="mjx-char"/>
+          <w:sz w:val="19"/>
+          <w:szCs w:val="19"/>
+        </w:rPr>
+        <w:t>3,3</w:t>
+      </w:r>
+    </w:p>
+    <w:p>
+      <w:r>
+        <w:lastRenderedPageBreak/>
+        <w:t>Te</w:t>
+      </w:r>
+      <w:r>
+        <w:t xml:space="preserve">chnisch gesehen ist </w:t>
+      </w:r>
+      <w:r>
+        <w:t>diese Operation also die Summe der elementweisen Produkte. Diese Operation kann auch unter dem Namen Frobenius inner product oder summation of the Hadamard product.</w:t>
+      </w:r>
+    </w:p>
+    <w:p>
+      <w:pPr>
+        <w:pStyle w:val="berschrift2"/>
+      </w:pPr>
+      <w:bookmarkStart w:id="106" w:name="_Toc26104377"/>
+      <w:r>
+        <w:t>19.3 Input und Output channels</w:t>
+      </w:r>
+      <w:bookmarkEnd w:id="106"/>
+    </w:p>
+    <w:p>
+      <w:r>
+        <w:rPr>
+          <w:noProof/>
+        </w:rPr>
+        <w:drawing>
+          <wp:anchor distT="0" distB="0" distL="114300" distR="114300" simplePos="0" relativeHeight="251701248" behindDoc="0" locked="0" layoutInCell="1" allowOverlap="1" wp14:anchorId="0B257FBA" wp14:editId="352A3517">
+            <wp:simplePos x="0" y="0"/>
+            <wp:positionH relativeFrom="margin">
+              <wp:align>center</wp:align>
+            </wp:positionH>
+            <wp:positionV relativeFrom="paragraph">
+              <wp:posOffset>386022</wp:posOffset>
+            </wp:positionV>
+            <wp:extent cx="1905000" cy="1932940"/>
+            <wp:effectExtent l="0" t="0" r="0" b="0"/>
+            <wp:wrapTopAndBottom/>
+            <wp:docPr id="43" name="Grafik 43" descr="mnist 7"/>
+            <wp:cNvGraphicFramePr>
+              <a:graphicFrameLocks xmlns:a="http://schemas.openxmlformats.org/drawingml/2006/main" noChangeAspect="1"/>
+            </wp:cNvGraphicFramePr>
+            <a:graphic xmlns:a="http://schemas.openxmlformats.org/drawingml/2006/main">
+              <a:graphicData uri="http://schemas.openxmlformats.org/drawingml/2006/picture">
+                <pic:pic xmlns:pic="http://schemas.openxmlformats.org/drawingml/2006/picture">
+                  <pic:nvPicPr>
+                    <pic:cNvPr id="0" name="Picture 26" descr="mnist 7"/>
+                    <pic:cNvPicPr>
+                      <a:picLocks noChangeAspect="1" noChangeArrowheads="1"/>
+                    </pic:cNvPicPr>
+                  </pic:nvPicPr>
+                  <pic:blipFill>
+                    <a:blip r:embed="rId40">
+                      <a:extLst>
+                        <a:ext uri="{28A0092B-C50C-407E-A947-70E740481C1C}">
+                          <a14:useLocalDpi xmlns:a14="http://schemas.microsoft.com/office/drawing/2010/main" val="0"/>
+                        </a:ext>
+                      </a:extLst>
+                    </a:blip>
+                    <a:srcRect/>
+                    <a:stretch>
+                      <a:fillRect/>
+                    </a:stretch>
+                  </pic:blipFill>
+                  <pic:spPr bwMode="auto">
+                    <a:xfrm>
+                      <a:off x="0" y="0"/>
+                      <a:ext cx="1905000" cy="1932940"/>
+                    </a:xfrm>
+                    <a:prstGeom prst="rect">
+                      <a:avLst/>
+                    </a:prstGeom>
+                    <a:noFill/>
+                    <a:ln>
+                      <a:noFill/>
+                    </a:ln>
+                  </pic:spPr>
+                </pic:pic>
+              </a:graphicData>
+            </a:graphic>
+            <wp14:sizeRelH relativeFrom="page">
+              <wp14:pctWidth>0</wp14:pctWidth>
+            </wp14:sizeRelH>
+            <wp14:sizeRelV relativeFrom="page">
+              <wp14:pctHeight>0</wp14:pctHeight>
+            </wp14:sizeRelV>
+          </wp:anchor>
+        </w:drawing>
+      </w:r>
+      <w:r>
+        <w:t>Angenommen dieses Graustufenbild (ein Farbkanal) einer Sieben vom MNIST Datensatz ist unser Input:</w:t>
+      </w:r>
+      <w:r>
+        <w:rPr>
+          <w:noProof/>
+        </w:rPr>
         <w:t xml:space="preserve"> </w:t>
       </w:r>
-      <w:r>
-        <w:rPr>
-          <w:rStyle w:val="tlid-translation"/>
-        </w:rPr>
-        <w:t xml:space="preserve">Pixelblock und speichern dieses Ergebnis im </w:t>
-      </w:r>
-      <w:r>
-        <w:rPr>
-          <w:rStyle w:val="tlid-translation"/>
-        </w:rPr>
-        <w:t>Output channel</w:t>
-      </w:r>
-      <w:r>
-        <w:rPr>
-          <w:rStyle w:val="tlid-translation"/>
-        </w:rPr>
-        <w:t xml:space="preserve">. Dann bewegt sich der Filter zum nächsten 3 × 3-Block, berechnet das Skalarprodukt und speichert den Wert als nächstes Pixel im </w:t>
-      </w:r>
-      <w:r>
-        <w:rPr>
-          <w:rStyle w:val="tlid-translation"/>
-        </w:rPr>
-        <w:t>Output channel</w:t>
-      </w:r>
-      <w:r>
-        <w:rPr>
-          <w:rStyle w:val="tlid-translation"/>
-        </w:rPr>
+    </w:p>
+    <w:p>
+      <w:r>
+        <w:rPr>
+          <w:noProof/>
+        </w:rPr>
+        <w:drawing>
+          <wp:anchor distT="0" distB="0" distL="114300" distR="114300" simplePos="0" relativeHeight="251694080" behindDoc="0" locked="0" layoutInCell="1" allowOverlap="1" wp14:anchorId="7E7A7D44" wp14:editId="61DA4203">
+            <wp:simplePos x="0" y="0"/>
+            <wp:positionH relativeFrom="margin">
+              <wp:posOffset>0</wp:posOffset>
+            </wp:positionH>
+            <wp:positionV relativeFrom="paragraph">
+              <wp:posOffset>3320415</wp:posOffset>
+            </wp:positionV>
+            <wp:extent cx="1010920" cy="981710"/>
+            <wp:effectExtent l="0" t="0" r="0" b="8890"/>
+            <wp:wrapTopAndBottom/>
+            <wp:docPr id="38" name="Grafik 38" descr="filter"/>
+            <wp:cNvGraphicFramePr>
+              <a:graphicFrameLocks xmlns:a="http://schemas.openxmlformats.org/drawingml/2006/main" noChangeAspect="1"/>
+            </wp:cNvGraphicFramePr>
+            <a:graphic xmlns:a="http://schemas.openxmlformats.org/drawingml/2006/main">
+              <a:graphicData uri="http://schemas.openxmlformats.org/drawingml/2006/picture">
+                <pic:pic xmlns:pic="http://schemas.openxmlformats.org/drawingml/2006/picture">
+                  <pic:nvPicPr>
+                    <pic:cNvPr id="0" name="Picture 19" descr="filter"/>
+                    <pic:cNvPicPr>
+                      <a:picLocks noChangeAspect="1" noChangeArrowheads="1"/>
+                    </pic:cNvPicPr>
+                  </pic:nvPicPr>
+                  <pic:blipFill>
+                    <a:blip r:embed="rId41">
+                      <a:extLst>
+                        <a:ext uri="{28A0092B-C50C-407E-A947-70E740481C1C}">
+                          <a14:useLocalDpi xmlns:a14="http://schemas.microsoft.com/office/drawing/2010/main" val="0"/>
+                        </a:ext>
+                      </a:extLst>
+                    </a:blip>
+                    <a:srcRect/>
+                    <a:stretch>
+                      <a:fillRect/>
+                    </a:stretch>
+                  </pic:blipFill>
+                  <pic:spPr bwMode="auto">
+                    <a:xfrm>
+                      <a:off x="0" y="0"/>
+                      <a:ext cx="1010920" cy="981710"/>
+                    </a:xfrm>
+                    <a:prstGeom prst="rect">
+                      <a:avLst/>
+                    </a:prstGeom>
+                    <a:noFill/>
+                    <a:ln>
+                      <a:noFill/>
+                    </a:ln>
+                  </pic:spPr>
+                </pic:pic>
+              </a:graphicData>
+            </a:graphic>
+            <wp14:sizeRelH relativeFrom="margin">
+              <wp14:pctWidth>0</wp14:pctWidth>
+            </wp14:sizeRelH>
+            <wp14:sizeRelV relativeFrom="margin">
+              <wp14:pctHeight>0</wp14:pctHeight>
+            </wp14:sizeRelV>
+          </wp:anchor>
+        </w:drawing>
+      </w:r>
+      <w:r>
+        <w:rPr>
+          <w:noProof/>
+        </w:rPr>
+        <w:drawing>
+          <wp:anchor distT="0" distB="0" distL="114300" distR="114300" simplePos="0" relativeHeight="251698176" behindDoc="0" locked="0" layoutInCell="1" allowOverlap="1" wp14:anchorId="5F3B32EF" wp14:editId="60ED14D5">
+            <wp:simplePos x="0" y="0"/>
+            <wp:positionH relativeFrom="margin">
+              <wp:posOffset>2660015</wp:posOffset>
+            </wp:positionH>
+            <wp:positionV relativeFrom="paragraph">
+              <wp:posOffset>3368675</wp:posOffset>
+            </wp:positionV>
+            <wp:extent cx="1010920" cy="981710"/>
+            <wp:effectExtent l="0" t="0" r="0" b="8890"/>
+            <wp:wrapTopAndBottom/>
+            <wp:docPr id="41" name="Grafik 41" descr="filter"/>
+            <wp:cNvGraphicFramePr>
+              <a:graphicFrameLocks xmlns:a="http://schemas.openxmlformats.org/drawingml/2006/main" noChangeAspect="1"/>
+            </wp:cNvGraphicFramePr>
+            <a:graphic xmlns:a="http://schemas.openxmlformats.org/drawingml/2006/main">
+              <a:graphicData uri="http://schemas.openxmlformats.org/drawingml/2006/picture">
+                <pic:pic xmlns:pic="http://schemas.openxmlformats.org/drawingml/2006/picture">
+                  <pic:nvPicPr>
+                    <pic:cNvPr id="0" name="Picture 19" descr="filter"/>
+                    <pic:cNvPicPr>
+                      <a:picLocks noChangeAspect="1" noChangeArrowheads="1"/>
+                    </pic:cNvPicPr>
+                  </pic:nvPicPr>
+                  <pic:blipFill>
+                    <a:blip r:embed="rId41">
+                      <a:extLst>
+                        <a:ext uri="{28A0092B-C50C-407E-A947-70E740481C1C}">
+                          <a14:useLocalDpi xmlns:a14="http://schemas.microsoft.com/office/drawing/2010/main" val="0"/>
+                        </a:ext>
+                      </a:extLst>
+                    </a:blip>
+                    <a:srcRect/>
+                    <a:stretch>
+                      <a:fillRect/>
+                    </a:stretch>
+                  </pic:blipFill>
+                  <pic:spPr bwMode="auto">
+                    <a:xfrm rot="10800000">
+                      <a:off x="0" y="0"/>
+                      <a:ext cx="1010920" cy="981710"/>
+                    </a:xfrm>
+                    <a:prstGeom prst="rect">
+                      <a:avLst/>
+                    </a:prstGeom>
+                    <a:noFill/>
+                    <a:ln>
+                      <a:noFill/>
+                    </a:ln>
+                  </pic:spPr>
+                </pic:pic>
+              </a:graphicData>
+            </a:graphic>
+            <wp14:sizeRelH relativeFrom="margin">
+              <wp14:pctWidth>0</wp14:pctWidth>
+            </wp14:sizeRelH>
+            <wp14:sizeRelV relativeFrom="margin">
+              <wp14:pctHeight>0</wp14:pctHeight>
+            </wp14:sizeRelV>
+          </wp:anchor>
+        </w:drawing>
+      </w:r>
+      <w:r>
+        <w:rPr>
+          <w:noProof/>
+        </w:rPr>
+        <w:drawing>
+          <wp:anchor distT="0" distB="0" distL="114300" distR="114300" simplePos="0" relativeHeight="251700224" behindDoc="0" locked="0" layoutInCell="1" allowOverlap="1" wp14:anchorId="4F4C0BDB" wp14:editId="4E424F68">
+            <wp:simplePos x="0" y="0"/>
+            <wp:positionH relativeFrom="margin">
+              <wp:posOffset>3968750</wp:posOffset>
+            </wp:positionH>
+            <wp:positionV relativeFrom="paragraph">
+              <wp:posOffset>3355340</wp:posOffset>
+            </wp:positionV>
+            <wp:extent cx="1010920" cy="981710"/>
+            <wp:effectExtent l="0" t="4445" r="0" b="0"/>
+            <wp:wrapTopAndBottom/>
+            <wp:docPr id="42" name="Grafik 42" descr="filter"/>
+            <wp:cNvGraphicFramePr>
+              <a:graphicFrameLocks xmlns:a="http://schemas.openxmlformats.org/drawingml/2006/main" noChangeAspect="1"/>
+            </wp:cNvGraphicFramePr>
+            <a:graphic xmlns:a="http://schemas.openxmlformats.org/drawingml/2006/main">
+              <a:graphicData uri="http://schemas.openxmlformats.org/drawingml/2006/picture">
+                <pic:pic xmlns:pic="http://schemas.openxmlformats.org/drawingml/2006/picture">
+                  <pic:nvPicPr>
+                    <pic:cNvPr id="0" name="Picture 19" descr="filter"/>
+                    <pic:cNvPicPr>
+                      <a:picLocks noChangeAspect="1" noChangeArrowheads="1"/>
+                    </pic:cNvPicPr>
+                  </pic:nvPicPr>
+                  <pic:blipFill>
+                    <a:blip r:embed="rId41">
+                      <a:extLst>
+                        <a:ext uri="{28A0092B-C50C-407E-A947-70E740481C1C}">
+                          <a14:useLocalDpi xmlns:a14="http://schemas.microsoft.com/office/drawing/2010/main" val="0"/>
+                        </a:ext>
+                      </a:extLst>
+                    </a:blip>
+                    <a:srcRect/>
+                    <a:stretch>
+                      <a:fillRect/>
+                    </a:stretch>
+                  </pic:blipFill>
+                  <pic:spPr bwMode="auto">
+                    <a:xfrm rot="5400000">
+                      <a:off x="0" y="0"/>
+                      <a:ext cx="1010920" cy="981710"/>
+                    </a:xfrm>
+                    <a:prstGeom prst="rect">
+                      <a:avLst/>
+                    </a:prstGeom>
+                    <a:noFill/>
+                    <a:ln>
+                      <a:noFill/>
+                    </a:ln>
+                  </pic:spPr>
+                </pic:pic>
+              </a:graphicData>
+            </a:graphic>
+            <wp14:sizeRelH relativeFrom="margin">
+              <wp14:pctWidth>0</wp14:pctWidth>
+            </wp14:sizeRelH>
+            <wp14:sizeRelV relativeFrom="margin">
+              <wp14:pctHeight>0</wp14:pctHeight>
+            </wp14:sizeRelV>
+          </wp:anchor>
+        </w:drawing>
+      </w:r>
+      <w:r>
+        <w:rPr>
+          <w:noProof/>
+        </w:rPr>
+        <w:drawing>
+          <wp:anchor distT="0" distB="0" distL="114300" distR="114300" simplePos="0" relativeHeight="251696128" behindDoc="0" locked="0" layoutInCell="1" allowOverlap="1" wp14:anchorId="066A6166" wp14:editId="6C7B38E3">
+            <wp:simplePos x="0" y="0"/>
+            <wp:positionH relativeFrom="margin">
+              <wp:posOffset>1294765</wp:posOffset>
+            </wp:positionH>
+            <wp:positionV relativeFrom="paragraph">
+              <wp:posOffset>3348355</wp:posOffset>
+            </wp:positionV>
+            <wp:extent cx="1010920" cy="981710"/>
+            <wp:effectExtent l="0" t="4445" r="0" b="0"/>
+            <wp:wrapTopAndBottom/>
+            <wp:docPr id="40" name="Grafik 40" descr="filter"/>
+            <wp:cNvGraphicFramePr>
+              <a:graphicFrameLocks xmlns:a="http://schemas.openxmlformats.org/drawingml/2006/main" noChangeAspect="1"/>
+            </wp:cNvGraphicFramePr>
+            <a:graphic xmlns:a="http://schemas.openxmlformats.org/drawingml/2006/main">
+              <a:graphicData uri="http://schemas.openxmlformats.org/drawingml/2006/picture">
+                <pic:pic xmlns:pic="http://schemas.openxmlformats.org/drawingml/2006/picture">
+                  <pic:nvPicPr>
+                    <pic:cNvPr id="0" name="Picture 19" descr="filter"/>
+                    <pic:cNvPicPr>
+                      <a:picLocks noChangeAspect="1" noChangeArrowheads="1"/>
+                    </pic:cNvPicPr>
+                  </pic:nvPicPr>
+                  <pic:blipFill>
+                    <a:blip r:embed="rId41">
+                      <a:extLst>
+                        <a:ext uri="{28A0092B-C50C-407E-A947-70E740481C1C}">
+                          <a14:useLocalDpi xmlns:a14="http://schemas.microsoft.com/office/drawing/2010/main" val="0"/>
+                        </a:ext>
+                      </a:extLst>
+                    </a:blip>
+                    <a:srcRect/>
+                    <a:stretch>
+                      <a:fillRect/>
+                    </a:stretch>
+                  </pic:blipFill>
+                  <pic:spPr bwMode="auto">
+                    <a:xfrm rot="16200000">
+                      <a:off x="0" y="0"/>
+                      <a:ext cx="1010920" cy="981710"/>
+                    </a:xfrm>
+                    <a:prstGeom prst="rect">
+                      <a:avLst/>
+                    </a:prstGeom>
+                    <a:noFill/>
+                    <a:ln>
+                      <a:noFill/>
+                    </a:ln>
+                  </pic:spPr>
+                </pic:pic>
+              </a:graphicData>
+            </a:graphic>
+            <wp14:sizeRelH relativeFrom="margin">
+              <wp14:pctWidth>0</wp14:pctWidth>
+            </wp14:sizeRelH>
+            <wp14:sizeRelV relativeFrom="margin">
+              <wp14:pctHeight>0</wp14:pctHeight>
+            </wp14:sizeRelV>
+          </wp:anchor>
+        </w:drawing>
+      </w:r>
+      <w:r>
+        <w:t>Wir haben vier 3 x 3 Filter für unseren ersten convolutional Layer und diese Filter sind mit den Werten, die du unten siehst, gefüllt. Jeder dieser Werte können visuell dargestellt werden. -1 steht für schwarz, 0 steht für Grau und 1 für weiß</w:t>
+      </w:r>
+    </w:p>
+    <w:p>
+      <m:oMath>
+        <m:m>
+          <m:mPr>
+            <m:mcs>
+              <m:mc>
+                <m:mcPr>
+                  <m:count m:val="3"/>
+                  <m:mcJc m:val="center"/>
+                </m:mcPr>
+              </m:mc>
+            </m:mcs>
+            <m:ctrlPr>
+              <w:rPr>
+                <w:rFonts w:ascii="Cambria Math" w:hAnsi="Cambria Math"/>
+              </w:rPr>
+            </m:ctrlPr>
+          </m:mPr>
+          <m:mr>
+            <m:e>
+              <m:r>
+                <w:rPr>
+                  <w:rFonts w:ascii="Cambria Math" w:hAnsi="Cambria Math"/>
+                </w:rPr>
+                <m:t>-1</m:t>
+              </m:r>
+            </m:e>
+            <m:e>
+              <m:r>
+                <w:rPr>
+                  <w:rFonts w:ascii="Cambria Math" w:hAnsi="Cambria Math"/>
+                </w:rPr>
+                <m:t>-1</m:t>
+              </m:r>
+            </m:e>
+            <m:e>
+              <m:r>
+                <w:rPr>
+                  <w:rFonts w:ascii="Cambria Math" w:hAnsi="Cambria Math"/>
+                </w:rPr>
+                <m:t>-1</m:t>
+              </m:r>
+            </m:e>
+          </m:mr>
+          <m:mr>
+            <m:e>
+              <m:r>
+                <w:rPr>
+                  <w:rFonts w:ascii="Cambria Math" w:hAnsi="Cambria Math"/>
+                </w:rPr>
+                <m:t>1</m:t>
+              </m:r>
+            </m:e>
+            <m:e>
+              <m:r>
+                <w:rPr>
+                  <w:rFonts w:ascii="Cambria Math" w:hAnsi="Cambria Math"/>
+                </w:rPr>
+                <m:t>1</m:t>
+              </m:r>
+            </m:e>
+            <m:e>
+              <m:r>
+                <w:rPr>
+                  <w:rFonts w:ascii="Cambria Math" w:hAnsi="Cambria Math"/>
+                </w:rPr>
+                <m:t>1</m:t>
+              </m:r>
+            </m:e>
+          </m:mr>
+          <m:mr>
+            <m:e>
+              <m:r>
+                <w:rPr>
+                  <w:rFonts w:ascii="Cambria Math" w:hAnsi="Cambria Math"/>
+                </w:rPr>
+                <m:t>0</m:t>
+              </m:r>
+            </m:e>
+            <m:e>
+              <m:r>
+                <w:rPr>
+                  <w:rFonts w:ascii="Cambria Math" w:hAnsi="Cambria Math"/>
+                </w:rPr>
+                <m:t>0</m:t>
+              </m:r>
+            </m:e>
+            <m:e>
+              <m:r>
+                <w:rPr>
+                  <w:rFonts w:ascii="Cambria Math" w:hAnsi="Cambria Math"/>
+                </w:rPr>
+                <m:t>0</m:t>
+              </m:r>
+            </m:e>
+          </m:mr>
+        </m:m>
+      </m:oMath>
+      <w:r>
+        <w:rPr>
+          <w:rFonts w:eastAsiaTheme="minorEastAsia"/>
+        </w:rPr>
+        <w:tab/>
+        <w:t xml:space="preserve"> </w:t>
+      </w:r>
+      <m:oMath>
+        <m:m>
+          <m:mPr>
+            <m:mcs>
+              <m:mc>
+                <m:mcPr>
+                  <m:count m:val="3"/>
+                  <m:mcJc m:val="center"/>
+                </m:mcPr>
+              </m:mc>
+            </m:mcs>
+            <m:ctrlPr>
+              <w:rPr>
+                <w:rFonts w:ascii="Cambria Math" w:hAnsi="Cambria Math"/>
+              </w:rPr>
+            </m:ctrlPr>
+          </m:mPr>
+          <m:mr>
+            <m:e>
+              <m:r>
+                <w:rPr>
+                  <w:rFonts w:ascii="Cambria Math" w:hAnsi="Cambria Math"/>
+                </w:rPr>
+                <m:t>-1</m:t>
+              </m:r>
+            </m:e>
+            <m:e>
+              <m:r>
+                <w:rPr>
+                  <w:rFonts w:ascii="Cambria Math" w:hAnsi="Cambria Math"/>
+                </w:rPr>
+                <m:t>1</m:t>
+              </m:r>
+            </m:e>
+            <m:e>
+              <m:r>
+                <w:rPr>
+                  <w:rFonts w:ascii="Cambria Math" w:hAnsi="Cambria Math"/>
+                </w:rPr>
+                <m:t>0</m:t>
+              </m:r>
+            </m:e>
+          </m:mr>
+          <m:mr>
+            <m:e>
+              <m:r>
+                <w:rPr>
+                  <w:rFonts w:ascii="Cambria Math" w:hAnsi="Cambria Math"/>
+                </w:rPr>
+                <m:t>-1</m:t>
+              </m:r>
+            </m:e>
+            <m:e>
+              <m:r>
+                <w:rPr>
+                  <w:rFonts w:ascii="Cambria Math" w:hAnsi="Cambria Math"/>
+                </w:rPr>
+                <m:t>1</m:t>
+              </m:r>
+            </m:e>
+            <m:e>
+              <m:r>
+                <w:rPr>
+                  <w:rFonts w:ascii="Cambria Math" w:hAnsi="Cambria Math"/>
+                </w:rPr>
+                <m:t>0</m:t>
+              </m:r>
+            </m:e>
+          </m:mr>
+          <m:mr>
+            <m:e>
+              <m:r>
+                <w:rPr>
+                  <w:rFonts w:ascii="Cambria Math" w:hAnsi="Cambria Math"/>
+                </w:rPr>
+                <m:t>-1</m:t>
+              </m:r>
+            </m:e>
+            <m:e>
+              <m:r>
+                <w:rPr>
+                  <w:rFonts w:ascii="Cambria Math" w:hAnsi="Cambria Math"/>
+                </w:rPr>
+                <m:t>1</m:t>
+              </m:r>
+            </m:e>
+            <m:e>
+              <m:r>
+                <w:rPr>
+                  <w:rFonts w:ascii="Cambria Math" w:hAnsi="Cambria Math"/>
+                </w:rPr>
+                <m:t>0</m:t>
+              </m:r>
+            </m:e>
+          </m:mr>
+        </m:m>
+      </m:oMath>
+      <w:r>
+        <w:rPr>
+          <w:rFonts w:eastAsiaTheme="minorEastAsia"/>
+        </w:rPr>
+        <w:t xml:space="preserve">  </w:t>
+      </w:r>
+      <w:r>
+        <w:rPr>
+          <w:rFonts w:eastAsiaTheme="minorEastAsia"/>
+        </w:rPr>
+        <w:tab/>
+      </w:r>
+      <w:r>
+        <w:rPr>
+          <w:rFonts w:eastAsiaTheme="minorEastAsia"/>
+        </w:rPr>
+        <w:tab/>
+      </w:r>
+      <m:oMath>
+        <m:m>
+          <m:mPr>
+            <m:mcs>
+              <m:mc>
+                <m:mcPr>
+                  <m:count m:val="3"/>
+                  <m:mcJc m:val="center"/>
+                </m:mcPr>
+              </m:mc>
+            </m:mcs>
+            <m:ctrlPr>
+              <w:rPr>
+                <w:rFonts w:ascii="Cambria Math" w:hAnsi="Cambria Math"/>
+              </w:rPr>
+            </m:ctrlPr>
+          </m:mPr>
+          <m:mr>
+            <m:e>
+              <m:r>
+                <w:rPr>
+                  <w:rFonts w:ascii="Cambria Math" w:hAnsi="Cambria Math"/>
+                </w:rPr>
+                <m:t>0</m:t>
+              </m:r>
+            </m:e>
+            <m:e>
+              <m:r>
+                <w:rPr>
+                  <w:rFonts w:ascii="Cambria Math" w:hAnsi="Cambria Math"/>
+                </w:rPr>
+                <m:t>0</m:t>
+              </m:r>
+            </m:e>
+            <m:e>
+              <m:r>
+                <w:rPr>
+                  <w:rFonts w:ascii="Cambria Math" w:hAnsi="Cambria Math"/>
+                </w:rPr>
+                <m:t>0</m:t>
+              </m:r>
+            </m:e>
+          </m:mr>
+          <m:mr>
+            <m:e>
+              <m:r>
+                <w:rPr>
+                  <w:rFonts w:ascii="Cambria Math" w:hAnsi="Cambria Math"/>
+                </w:rPr>
+                <m:t>1</m:t>
+              </m:r>
+            </m:e>
+            <m:e>
+              <m:r>
+                <w:rPr>
+                  <w:rFonts w:ascii="Cambria Math" w:hAnsi="Cambria Math"/>
+                </w:rPr>
+                <m:t>1</m:t>
+              </m:r>
+            </m:e>
+            <m:e>
+              <m:r>
+                <w:rPr>
+                  <w:rFonts w:ascii="Cambria Math" w:hAnsi="Cambria Math"/>
+                </w:rPr>
+                <m:t>1</m:t>
+              </m:r>
+            </m:e>
+          </m:mr>
+          <m:mr>
+            <m:e>
+              <m:r>
+                <w:rPr>
+                  <w:rFonts w:ascii="Cambria Math" w:hAnsi="Cambria Math"/>
+                </w:rPr>
+                <m:t>-1</m:t>
+              </m:r>
+            </m:e>
+            <m:e>
+              <m:r>
+                <w:rPr>
+                  <w:rFonts w:ascii="Cambria Math" w:hAnsi="Cambria Math"/>
+                </w:rPr>
+                <m:t>-1</m:t>
+              </m:r>
+            </m:e>
+            <m:e>
+              <m:r>
+                <w:rPr>
+                  <w:rFonts w:ascii="Cambria Math" w:hAnsi="Cambria Math"/>
+                </w:rPr>
+                <m:t>-1</m:t>
+              </m:r>
+            </m:e>
+          </m:mr>
+        </m:m>
+      </m:oMath>
+      <w:r>
+        <w:rPr>
+          <w:rFonts w:eastAsiaTheme="minorEastAsia"/>
+        </w:rPr>
+        <w:tab/>
+        <w:t xml:space="preserve"> </w:t>
+      </w:r>
+      <m:oMath>
+        <m:m>
+          <m:mPr>
+            <m:mcs>
+              <m:mc>
+                <m:mcPr>
+                  <m:count m:val="3"/>
+                  <m:mcJc m:val="center"/>
+                </m:mcPr>
+              </m:mc>
+            </m:mcs>
+            <m:ctrlPr>
+              <w:rPr>
+                <w:rFonts w:ascii="Cambria Math" w:hAnsi="Cambria Math"/>
+              </w:rPr>
+            </m:ctrlPr>
+          </m:mPr>
+          <m:mr>
+            <m:e>
+              <m:r>
+                <w:rPr>
+                  <w:rFonts w:ascii="Cambria Math" w:hAnsi="Cambria Math"/>
+                </w:rPr>
+                <m:t>0</m:t>
+              </m:r>
+            </m:e>
+            <m:e>
+              <m:r>
+                <w:rPr>
+                  <w:rFonts w:ascii="Cambria Math" w:hAnsi="Cambria Math"/>
+                </w:rPr>
+                <m:t>1</m:t>
+              </m:r>
+            </m:e>
+            <m:e>
+              <m:r>
+                <w:rPr>
+                  <w:rFonts w:ascii="Cambria Math" w:hAnsi="Cambria Math"/>
+                </w:rPr>
+                <m:t>-1</m:t>
+              </m:r>
+            </m:e>
+          </m:mr>
+          <m:mr>
+            <m:e>
+              <m:r>
+                <w:rPr>
+                  <w:rFonts w:ascii="Cambria Math" w:hAnsi="Cambria Math"/>
+                </w:rPr>
+                <m:t>0</m:t>
+              </m:r>
+            </m:e>
+            <m:e>
+              <m:r>
+                <w:rPr>
+                  <w:rFonts w:ascii="Cambria Math" w:hAnsi="Cambria Math"/>
+                </w:rPr>
+                <m:t>1</m:t>
+              </m:r>
+            </m:e>
+            <m:e>
+              <m:r>
+                <w:rPr>
+                  <w:rFonts w:ascii="Cambria Math" w:hAnsi="Cambria Math"/>
+                </w:rPr>
+                <m:t>-1</m:t>
+              </m:r>
+            </m:e>
+          </m:mr>
+          <m:mr>
+            <m:e>
+              <m:r>
+                <w:rPr>
+                  <w:rFonts w:ascii="Cambria Math" w:hAnsi="Cambria Math"/>
+                </w:rPr>
+                <m:t>0</m:t>
+              </m:r>
+            </m:e>
+            <m:e>
+              <m:r>
+                <w:rPr>
+                  <w:rFonts w:ascii="Cambria Math" w:hAnsi="Cambria Math"/>
+                </w:rPr>
+                <m:t>1</m:t>
+              </m:r>
+            </m:e>
+            <m:e>
+              <m:r>
+                <w:rPr>
+                  <w:rFonts w:ascii="Cambria Math" w:hAnsi="Cambria Math"/>
+                </w:rPr>
+                <m:t>-1</m:t>
+              </m:r>
+            </m:e>
+          </m:mr>
+        </m:m>
+      </m:oMath>
+    </w:p>
+    <w:p>
+      <w:r>
+        <w:rPr>
+          <w:noProof/>
+        </w:rPr>
+        <w:drawing>
+          <wp:anchor distT="0" distB="0" distL="114300" distR="114300" simplePos="0" relativeHeight="251705344" behindDoc="0" locked="0" layoutInCell="1" allowOverlap="1" wp14:anchorId="58824FB2" wp14:editId="79DBD6F7">
+            <wp:simplePos x="0" y="0"/>
+            <wp:positionH relativeFrom="margin">
+              <wp:align>left</wp:align>
+            </wp:positionH>
+            <wp:positionV relativeFrom="paragraph">
+              <wp:posOffset>1503680</wp:posOffset>
+            </wp:positionV>
+            <wp:extent cx="1008380" cy="996950"/>
+            <wp:effectExtent l="0" t="0" r="1270" b="0"/>
+            <wp:wrapTopAndBottom/>
+            <wp:docPr id="45" name="Grafik 45" descr="output channel 1"/>
+            <wp:cNvGraphicFramePr>
+              <a:graphicFrameLocks xmlns:a="http://schemas.openxmlformats.org/drawingml/2006/main" noChangeAspect="1"/>
+            </wp:cNvGraphicFramePr>
+            <a:graphic xmlns:a="http://schemas.openxmlformats.org/drawingml/2006/main">
+              <a:graphicData uri="http://schemas.openxmlformats.org/drawingml/2006/picture">
+                <pic:pic xmlns:pic="http://schemas.openxmlformats.org/drawingml/2006/picture">
+                  <pic:nvPicPr>
+                    <pic:cNvPr id="0" name="Picture 30" descr="output channel 1"/>
+                    <pic:cNvPicPr>
+                      <a:picLocks noChangeAspect="1" noChangeArrowheads="1"/>
+                    </pic:cNvPicPr>
+                  </pic:nvPicPr>
+                  <pic:blipFill>
+                    <a:blip r:embed="rId42">
+                      <a:extLst>
+                        <a:ext uri="{28A0092B-C50C-407E-A947-70E740481C1C}">
+                          <a14:useLocalDpi xmlns:a14="http://schemas.microsoft.com/office/drawing/2010/main" val="0"/>
+                        </a:ext>
+                      </a:extLst>
+                    </a:blip>
+                    <a:srcRect/>
+                    <a:stretch>
+                      <a:fillRect/>
+                    </a:stretch>
+                  </pic:blipFill>
+                  <pic:spPr bwMode="auto">
+                    <a:xfrm>
+                      <a:off x="0" y="0"/>
+                      <a:ext cx="1008380" cy="996950"/>
+                    </a:xfrm>
+                    <a:prstGeom prst="rect">
+                      <a:avLst/>
+                    </a:prstGeom>
+                    <a:noFill/>
+                    <a:ln>
+                      <a:noFill/>
+                    </a:ln>
+                  </pic:spPr>
+                </pic:pic>
+              </a:graphicData>
+            </a:graphic>
+            <wp14:sizeRelH relativeFrom="page">
+              <wp14:pctWidth>0</wp14:pctWidth>
+            </wp14:sizeRelH>
+            <wp14:sizeRelV relativeFrom="page">
+              <wp14:pctHeight>0</wp14:pctHeight>
+            </wp14:sizeRelV>
+          </wp:anchor>
+        </w:drawing>
+      </w:r>
+      <w:r>
+        <w:rPr>
+          <w:noProof/>
+        </w:rPr>
+        <w:drawing>
+          <wp:anchor distT="0" distB="0" distL="114300" distR="114300" simplePos="0" relativeHeight="251704320" behindDoc="0" locked="0" layoutInCell="1" allowOverlap="1" wp14:anchorId="3A09DBD3" wp14:editId="590F8E76">
+            <wp:simplePos x="0" y="0"/>
+            <wp:positionH relativeFrom="column">
+              <wp:posOffset>1268095</wp:posOffset>
+            </wp:positionH>
+            <wp:positionV relativeFrom="paragraph">
+              <wp:posOffset>1505585</wp:posOffset>
+            </wp:positionV>
+            <wp:extent cx="1033145" cy="1033145"/>
+            <wp:effectExtent l="0" t="0" r="0" b="0"/>
+            <wp:wrapTopAndBottom/>
+            <wp:docPr id="46" name="Grafik 46" descr="output channel 2"/>
+            <wp:cNvGraphicFramePr>
+              <a:graphicFrameLocks xmlns:a="http://schemas.openxmlformats.org/drawingml/2006/main" noChangeAspect="1"/>
+            </wp:cNvGraphicFramePr>
+            <a:graphic xmlns:a="http://schemas.openxmlformats.org/drawingml/2006/main">
+              <a:graphicData uri="http://schemas.openxmlformats.org/drawingml/2006/picture">
+                <pic:pic xmlns:pic="http://schemas.openxmlformats.org/drawingml/2006/picture">
+                  <pic:nvPicPr>
+                    <pic:cNvPr id="0" name="Picture 32" descr="output channel 2"/>
+                    <pic:cNvPicPr>
+                      <a:picLocks noChangeAspect="1" noChangeArrowheads="1"/>
+                    </pic:cNvPicPr>
+                  </pic:nvPicPr>
+                  <pic:blipFill>
+                    <a:blip r:embed="rId43">
+                      <a:extLst>
+                        <a:ext uri="{28A0092B-C50C-407E-A947-70E740481C1C}">
+                          <a14:useLocalDpi xmlns:a14="http://schemas.microsoft.com/office/drawing/2010/main" val="0"/>
+                        </a:ext>
+                      </a:extLst>
+                    </a:blip>
+                    <a:srcRect/>
+                    <a:stretch>
+                      <a:fillRect/>
+                    </a:stretch>
+                  </pic:blipFill>
+                  <pic:spPr bwMode="auto">
+                    <a:xfrm>
+                      <a:off x="0" y="0"/>
+                      <a:ext cx="1033145" cy="1033145"/>
+                    </a:xfrm>
+                    <a:prstGeom prst="rect">
+                      <a:avLst/>
+                    </a:prstGeom>
+                    <a:noFill/>
+                    <a:ln>
+                      <a:noFill/>
+                    </a:ln>
+                  </pic:spPr>
+                </pic:pic>
+              </a:graphicData>
+            </a:graphic>
+            <wp14:sizeRelH relativeFrom="page">
+              <wp14:pctWidth>0</wp14:pctWidth>
+            </wp14:sizeRelH>
+            <wp14:sizeRelV relativeFrom="page">
+              <wp14:pctHeight>0</wp14:pctHeight>
+            </wp14:sizeRelV>
+          </wp:anchor>
+        </w:drawing>
+      </w:r>
+      <w:r>
+        <w:rPr>
+          <w:noProof/>
+        </w:rPr>
+        <w:drawing>
+          <wp:anchor distT="0" distB="0" distL="114300" distR="114300" simplePos="0" relativeHeight="251702272" behindDoc="0" locked="0" layoutInCell="1" allowOverlap="1" wp14:anchorId="56D3C723" wp14:editId="7973D5E2">
+            <wp:simplePos x="0" y="0"/>
+            <wp:positionH relativeFrom="column">
+              <wp:posOffset>3968722</wp:posOffset>
+            </wp:positionH>
+            <wp:positionV relativeFrom="paragraph">
+              <wp:posOffset>1494443</wp:posOffset>
+            </wp:positionV>
+            <wp:extent cx="1045210" cy="1015365"/>
+            <wp:effectExtent l="0" t="0" r="2540" b="0"/>
+            <wp:wrapTopAndBottom/>
+            <wp:docPr id="48" name="Grafik 48" descr="output channel 4"/>
+            <wp:cNvGraphicFramePr>
+              <a:graphicFrameLocks xmlns:a="http://schemas.openxmlformats.org/drawingml/2006/main" noChangeAspect="1"/>
+            </wp:cNvGraphicFramePr>
+            <a:graphic xmlns:a="http://schemas.openxmlformats.org/drawingml/2006/main">
+              <a:graphicData uri="http://schemas.openxmlformats.org/drawingml/2006/picture">
+                <pic:pic xmlns:pic="http://schemas.openxmlformats.org/drawingml/2006/picture">
+                  <pic:nvPicPr>
+                    <pic:cNvPr id="0" name="Picture 36" descr="output channel 4"/>
+                    <pic:cNvPicPr>
+                      <a:picLocks noChangeAspect="1" noChangeArrowheads="1"/>
+                    </pic:cNvPicPr>
+                  </pic:nvPicPr>
+                  <pic:blipFill>
+                    <a:blip r:embed="rId44">
+                      <a:extLst>
+                        <a:ext uri="{28A0092B-C50C-407E-A947-70E740481C1C}">
+                          <a14:useLocalDpi xmlns:a14="http://schemas.microsoft.com/office/drawing/2010/main" val="0"/>
+                        </a:ext>
+                      </a:extLst>
+                    </a:blip>
+                    <a:srcRect/>
+                    <a:stretch>
+                      <a:fillRect/>
+                    </a:stretch>
+                  </pic:blipFill>
+                  <pic:spPr bwMode="auto">
+                    <a:xfrm>
+                      <a:off x="0" y="0"/>
+                      <a:ext cx="1045210" cy="1015365"/>
+                    </a:xfrm>
+                    <a:prstGeom prst="rect">
+                      <a:avLst/>
+                    </a:prstGeom>
+                    <a:noFill/>
+                    <a:ln>
+                      <a:noFill/>
+                    </a:ln>
+                  </pic:spPr>
+                </pic:pic>
+              </a:graphicData>
+            </a:graphic>
+            <wp14:sizeRelH relativeFrom="margin">
+              <wp14:pctWidth>0</wp14:pctWidth>
+            </wp14:sizeRelH>
+            <wp14:sizeRelV relativeFrom="margin">
+              <wp14:pctHeight>0</wp14:pctHeight>
+            </wp14:sizeRelV>
+          </wp:anchor>
+        </w:drawing>
+      </w:r>
+      <w:r>
+        <w:rPr>
+          <w:noProof/>
+        </w:rPr>
+        <w:drawing>
+          <wp:anchor distT="0" distB="0" distL="114300" distR="114300" simplePos="0" relativeHeight="251703296" behindDoc="0" locked="0" layoutInCell="1" allowOverlap="1" wp14:anchorId="42F36845" wp14:editId="4E8C1C3D">
+            <wp:simplePos x="0" y="0"/>
+            <wp:positionH relativeFrom="margin">
+              <wp:posOffset>2646333</wp:posOffset>
+            </wp:positionH>
+            <wp:positionV relativeFrom="paragraph">
+              <wp:posOffset>1509856</wp:posOffset>
+            </wp:positionV>
+            <wp:extent cx="1038860" cy="1026795"/>
+            <wp:effectExtent l="0" t="0" r="8890" b="1905"/>
+            <wp:wrapTopAndBottom/>
+            <wp:docPr id="47" name="Grafik 47" descr="output channel 3"/>
+            <wp:cNvGraphicFramePr>
+              <a:graphicFrameLocks xmlns:a="http://schemas.openxmlformats.org/drawingml/2006/main" noChangeAspect="1"/>
+            </wp:cNvGraphicFramePr>
+            <a:graphic xmlns:a="http://schemas.openxmlformats.org/drawingml/2006/main">
+              <a:graphicData uri="http://schemas.openxmlformats.org/drawingml/2006/picture">
+                <pic:pic xmlns:pic="http://schemas.openxmlformats.org/drawingml/2006/picture">
+                  <pic:nvPicPr>
+                    <pic:cNvPr id="0" name="Picture 34" descr="output channel 3"/>
+                    <pic:cNvPicPr>
+                      <a:picLocks noChangeAspect="1" noChangeArrowheads="1"/>
+                    </pic:cNvPicPr>
+                  </pic:nvPicPr>
+                  <pic:blipFill>
+                    <a:blip r:embed="rId45">
+                      <a:extLst>
+                        <a:ext uri="{28A0092B-C50C-407E-A947-70E740481C1C}">
+                          <a14:useLocalDpi xmlns:a14="http://schemas.microsoft.com/office/drawing/2010/main" val="0"/>
+                        </a:ext>
+                      </a:extLst>
+                    </a:blip>
+                    <a:srcRect/>
+                    <a:stretch>
+                      <a:fillRect/>
+                    </a:stretch>
+                  </pic:blipFill>
+                  <pic:spPr bwMode="auto">
+                    <a:xfrm>
+                      <a:off x="0" y="0"/>
+                      <a:ext cx="1038860" cy="1026795"/>
+                    </a:xfrm>
+                    <a:prstGeom prst="rect">
+                      <a:avLst/>
+                    </a:prstGeom>
+                    <a:noFill/>
+                    <a:ln>
+                      <a:noFill/>
+                    </a:ln>
+                  </pic:spPr>
+                </pic:pic>
+              </a:graphicData>
+            </a:graphic>
+            <wp14:sizeRelH relativeFrom="margin">
+              <wp14:pctWidth>0</wp14:pctWidth>
+            </wp14:sizeRelH>
+            <wp14:sizeRelV relativeFrom="margin">
+              <wp14:pctHeight>0</wp14:pctHeight>
+            </wp14:sizeRelV>
+          </wp:anchor>
+        </w:drawing>
+      </w:r>
+      <w:r>
+        <w:t>Wenn wir unser originales Bild der Sieben convolven, ist das in etwas das, was für jeden Filter als Ergebnis kommt</w:t>
+      </w:r>
+      <w:r>
+        <w:t>:</w:t>
+      </w:r>
+    </w:p>
+    <w:p/>
+    <w:p>
+      <w:r>
+        <w:t>Wir sehen, dass jeder der vier Filter Kanten erkennt. In den Output channels können die hellsten Pixel als das interpretiert werden, was der</w:t>
+      </w:r>
+      <w:r>
+        <w:t xml:space="preserve"> Filter erkannt hat. </w:t>
+      </w:r>
+    </w:p>
+    <w:p>
+      <w:r>
+        <w:t>In dem ersten können wir sehen, dass der Filter die oberen horizontalen Kanten der Sieben erkannt hat, der zweiten erkannte die linken vertikalen Kanten, der dritte die unteren horizontalen Kanten und der vierte die rechten vertikalen Kanten.</w:t>
+      </w:r>
+    </w:p>
+    <w:p>
+      <w:r>
+        <w:lastRenderedPageBreak/>
+        <w:t>Diese Filter sind wie vorhin erwähnt sehr einfach und erkennen nur Kanten. Solche Filter sehen wir am Anfang eines CNN. Komplexere Filter findet man in tieferen Layers eines Netzes</w:t>
+      </w:r>
+    </w:p>
+    <w:p>
+      <w:r>
+        <w:rPr>
+          <w:noProof/>
+        </w:rPr>
+        <w:drawing>
+          <wp:anchor distT="0" distB="0" distL="114300" distR="114300" simplePos="0" relativeHeight="251706368" behindDoc="0" locked="0" layoutInCell="1" allowOverlap="1" wp14:anchorId="7ABF7A2D" wp14:editId="3A752FA2">
+            <wp:simplePos x="0" y="0"/>
+            <wp:positionH relativeFrom="column">
+              <wp:posOffset>750</wp:posOffset>
+            </wp:positionH>
+            <wp:positionV relativeFrom="paragraph">
+              <wp:posOffset>-635</wp:posOffset>
+            </wp:positionV>
+            <wp:extent cx="5760720" cy="2818765"/>
+            <wp:effectExtent l="0" t="0" r="0" b="635"/>
+            <wp:wrapTopAndBottom/>
+            <wp:docPr id="49" name="Grafik 49" descr="output channels for layer 2"/>
+            <wp:cNvGraphicFramePr>
+              <a:graphicFrameLocks xmlns:a="http://schemas.openxmlformats.org/drawingml/2006/main" noChangeAspect="1"/>
+            </wp:cNvGraphicFramePr>
+            <a:graphic xmlns:a="http://schemas.openxmlformats.org/drawingml/2006/main">
+              <a:graphicData uri="http://schemas.openxmlformats.org/drawingml/2006/picture">
+                <pic:pic xmlns:pic="http://schemas.openxmlformats.org/drawingml/2006/picture">
+                  <pic:nvPicPr>
+                    <pic:cNvPr id="0" name="Picture 38" descr="output channels for layer 2"/>
+                    <pic:cNvPicPr>
+                      <a:picLocks noChangeAspect="1" noChangeArrowheads="1"/>
+                    </pic:cNvPicPr>
+                  </pic:nvPicPr>
+                  <pic:blipFill>
+                    <a:blip r:embed="rId46">
+                      <a:extLst>
+                        <a:ext uri="{28A0092B-C50C-407E-A947-70E740481C1C}">
+                          <a14:useLocalDpi xmlns:a14="http://schemas.microsoft.com/office/drawing/2010/main" val="0"/>
+                        </a:ext>
+                      </a:extLst>
+                    </a:blip>
+                    <a:srcRect/>
+                    <a:stretch>
+                      <a:fillRect/>
+                    </a:stretch>
+                  </pic:blipFill>
+                  <pic:spPr bwMode="auto">
+                    <a:xfrm>
+                      <a:off x="0" y="0"/>
+                      <a:ext cx="5760720" cy="2818765"/>
+                    </a:xfrm>
+                    <a:prstGeom prst="rect">
+                      <a:avLst/>
+                    </a:prstGeom>
+                    <a:noFill/>
+                    <a:ln>
+                      <a:noFill/>
+                    </a:ln>
+                  </pic:spPr>
+                </pic:pic>
+              </a:graphicData>
+            </a:graphic>
+            <wp14:sizeRelH relativeFrom="page">
+              <wp14:pctWidth>0</wp14:pctWidth>
+            </wp14:sizeRelH>
+            <wp14:sizeRelV relativeFrom="page">
+              <wp14:pctHeight>0</wp14:pctHeight>
+            </wp14:sizeRelV>
+          </wp:anchor>
+        </w:drawing>
+      </w:r>
+      <w:r>
+        <w:t>Wir sehen die Formen, welche die Filter auf der linken Seite aus den Bildern auf der rechten Seite erkennen konnten. Wir sehen Kreise, Kurven und Ecken. Wenn wir in noch tiefere Layers gehen, können die Filter noch Komplexere Muster erkennen wie ein Hundegesicht</w:t>
+      </w:r>
+      <w:r>
         <w:t>.</w:t>
       </w:r>
     </w:p>
     <w:p>
-      <w:pPr>
-        <w:rPr>
-          <w:rStyle w:val="tlid-translation"/>
-        </w:rPr>
-      </w:pPr>
-      <w:r>
-        <w:rPr>
-          <w:rStyle w:val="tlid-translation"/>
-        </w:rPr>
-        <w:t>Nachdem dieser Filter den gesamten Input convoled hat, bleibt uns eine neue Darstellung des Inputs, die jetzt um Output channel gespeichert ist. Dieser Output channel wird als Feature Map bezeichnet.</w:t>
-      </w:r>
-    </w:p>
-    <w:p>
-      <w:pPr>
-        <w:rPr>
-          <w:rStyle w:val="tlid-translation"/>
-        </w:rPr>
-      </w:pPr>
-      <w:r>
-        <w:rPr>
-          <w:rStyle w:val="tlid-translation"/>
-        </w:rPr>
-        <w:t>Dieser grüne Output channel wird der Input channel des</w:t>
-      </w:r>
-      <w:r>
-        <w:rPr>
-          <w:rStyle w:val="tlid-translation"/>
-        </w:rPr>
-        <w:t xml:space="preserve"> nächsten Layers. Dieser Prozess, den wir gerade besprochen haben, passiert nun auch mit diesem neuen Input channel mit dem Filter des nächsten Layers.</w:t>
-      </w:r>
-    </w:p>
-    <w:p>
-      <w:pPr>
-        <w:rPr>
-          <w:rStyle w:val="tlid-translation"/>
-        </w:rPr>
-      </w:pPr>
-      <w:r>
-        <w:rPr>
-          <w:rStyle w:val="tlid-translation"/>
-        </w:rPr>
-        <w:t>Das</w:t>
-      </w:r>
-      <w:bookmarkStart w:id="106" w:name="_GoBack"/>
-      <w:bookmarkEnd w:id="106"/>
-      <w:r>
-        <w:rPr>
-          <w:rStyle w:val="tlid-translation"/>
-        </w:rPr>
-        <w:t xml:space="preserve"> war eine sehr vereinfachte Illustration und Erklärung, aber wie vorhin erwähnt kann man sich die Filter wie Pattern detectors vorstellen.</w:t>
-      </w:r>
-    </w:p>
-    <w:p>
-      <w:pPr>
-        <w:pStyle w:val="berschrift4"/>
-      </w:pPr>
-      <w:r>
-        <w:t>19.2.3.1 Dot product/Skalares Produkt</w:t>
-      </w:r>
-    </w:p>
-    <w:p>
-      <w:r>
-        <w:t>Vorhin wurde der Begriff Skalares Produkt schon verwendet, um die Operation oben zu erklären. Technisch gesehen summieren wir die Produkte jedes Elementpaares.</w:t>
-      </w:r>
-    </w:p>
-    <w:p>
-      <w:r>
-        <w:t>Wenn wir also zwei</w:t>
-      </w:r>
-      <w:r>
-        <w:t xml:space="preserve"> 3x3 Ma</w:t>
-      </w:r>
-      <w:r>
-        <w:t>trizen haben, sieht das folgendermaßen aus:</w:t>
-      </w:r>
-    </w:p>
-    <w:p/>
+      <w:r>
+        <w:t>D</w:t>
+      </w:r>
+      <w:r>
+        <w:t>as erstaunliche dabei ist, dass diese pattern detectors automatisch vom Netz erzeugt werden. Die Filterwerte beginnen zufällig und ändern sich, wenn das Netz etwas lernt. Die Mustererkennungsfähigkeit der Filter entsteht automatisch.</w:t>
+      </w:r>
+    </w:p>
+    <w:p>
+      <w:pPr>
+        <w:jc w:val="center"/>
+      </w:pPr>
+      <w:r>
+        <w:t>Pattern detectors entstehen, wenn das Netz lernt</w:t>
+      </w:r>
+    </w:p>
+    <w:p>
+      <w:pPr>
+        <w:pStyle w:val="berschrift1"/>
+      </w:pPr>
+      <w:r>
+        <w:t>20. Visualisierung von Convolutional Filters</w:t>
+      </w:r>
+    </w:p>
+    <w:p>
+      <w:r>
+        <w:t>…</w:t>
+      </w:r>
+      <w:bookmarkStart w:id="107" w:name="_GoBack"/>
+      <w:bookmarkEnd w:id="107"/>
+    </w:p>
     <w:sectPr>
-      <w:footerReference w:type="default" r:id="rId40"/>
+      <w:footerReference w:type="default" r:id="rId47"/>
       <w:pgSz w:w="11906" w:h="16838"/>
       <w:pgMar w:top="1417" w:right="1417" w:bottom="1134" w:left="1417" w:header="708" w:footer="708" w:gutter="0"/>
       <w:cols w:space="708"/>
@@ -23444,6 +25035,7 @@
         <w:docPartUnique/>
       </w:docPartObj>
     </w:sdtPr>
+    <w:sdtEndPr/>
     <w:sdtContent>
       <w:p>
         <w:pPr>
@@ -28445,7 +30037,7 @@
 </file>
 
 <file path=customXml/itemProps1.xml><?xml version="1.0" encoding="utf-8"?>
-<ds:datastoreItem xmlns:ds="http://schemas.openxmlformats.org/officeDocument/2006/customXml" ds:itemID="{BADC102C-9141-4AAE-94E3-5432AB3E72F3}">
+<ds:datastoreItem xmlns:ds="http://schemas.openxmlformats.org/officeDocument/2006/customXml" ds:itemID="{661D3ECF-E0EC-4F27-A5CB-E4AD2AC42262}">
   <ds:schemaRefs>
     <ds:schemaRef ds:uri="http://schemas.openxmlformats.org/officeDocument/2006/bibliography"/>
   </ds:schemaRefs>

</xml_diff>

<commit_message>
finished chapter 23, started with chapter 24
</commit_message>
<xml_diff>
--- a/Maschinelles Lernen/Maschinelles Lernen.docx
+++ b/Maschinelles Lernen/Maschinelles Lernen.docx
@@ -29579,36 +29579,252 @@
     </w:p>
     <w:p>
       <w:r>
-        <w:t>Erinnere dich, dass während des Trainings der</w:t>
+        <w:t xml:space="preserve">Erinnere dich, dass während des Trainings der SGD </w:t>
+      </w:r>
+      <w:r>
+        <w:t>den Gradienten des loss im Bezug auf die Gewichte im Netzwerk minimiert.</w:t>
+      </w:r>
+    </w:p>
+    <w:p>
+      <w:r>
+        <w:t xml:space="preserve">Manchmal passiert es, dass der Gradient in frühen Schichten des Netzes sehr gering wird, verschwindend gering -&gt; Daher auch vanishing Gradienten Problem </w:t>
+      </w:r>
+    </w:p>
+    <w:p>
+      <w:r>
+        <w:t>Was ist also so schlimm an kleinen Gradienten?</w:t>
+      </w:r>
+    </w:p>
+    <w:p>
+      <w:pPr>
+        <w:pStyle w:val="berschrift3"/>
+      </w:pPr>
+      <w:r>
+        <w:t>23.2.1 Kleine Gradienten</w:t>
+      </w:r>
+    </w:p>
+    <w:p>
+      <w:r>
+        <w:lastRenderedPageBreak/>
+        <w:t xml:space="preserve">Wenn also SGD den Gradienten berechnet hat, benutzt es den Wert, um die Gewichte in einem proportionalen Weg zu aktualisieren. Wen der Gradient also </w:t>
+      </w:r>
+      <w:proofErr w:type="gramStart"/>
+      <w:r>
+        <w:t>extrem klein</w:t>
+      </w:r>
+      <w:proofErr w:type="gramEnd"/>
+      <w:r>
+        <w:t xml:space="preserve"> ist, ist dieses Update auch sehr klein. Dadurch wirkt sich diese Änderung kaum auf das Netz aus.</w:t>
+      </w:r>
+      <w:r>
+        <w:t xml:space="preserve"> Dadurch hilft dieses neue Gewicht nicht dabei, den Loss zu minimieren.</w:t>
+      </w:r>
+    </w:p>
+    <w:p>
+      <w:pPr>
+        <w:pStyle w:val="berschrift4"/>
+      </w:pPr>
+      <w:r>
+        <w:t>23.2.1</w:t>
+      </w:r>
+      <w:r>
+        <w:t>.1</w:t>
+      </w:r>
+      <w:r>
+        <w:t xml:space="preserve"> Wie entsteht dieses Problem?</w:t>
+      </w:r>
+    </w:p>
+    <w:p>
+      <w:r>
+        <w:t>Der Gradient des Loss wird in Bezug ein bestimmtes Gewicht das Produkt einiger Ableitungen sein, die von Komponenten abhängen, die sich später im Netzwerk befinden.</w:t>
+      </w:r>
+      <w:r>
+        <w:br/>
+        <w:t>Je früher also ein Gewicht im Netz ist, desto mehr Terme sind in dem eben genannten Produkt notwendig, um den Gradienten dieses Gewichtes zu bekommen.</w:t>
+      </w:r>
+    </w:p>
+    <w:p>
+      <w:r>
+        <w:t>Der Schlüssel dabei ist, zu verstehen, was passiert, wenn die Terme in diesem Produkt kleiner als Eins sind.</w:t>
+      </w:r>
+      <w:r>
+        <w:br/>
+        <w:t>Das Produkt von Zahlen, die kleiner als Eins sind, wird eine noch kleinere Zahl ergeben, stimmts?</w:t>
+      </w:r>
+    </w:p>
+    <w:p>
+      <w:r>
+        <w:t xml:space="preserve">Wie vorhin erwähnt nehmen wir also diese kleine Zahl und updaten unsere Gewichte damit. Wir multiplizieren also diese Zahl zuerst mit unserer Lernrate, die gewöhnlich zwischen </w:t>
+      </w:r>
+      <w:r>
+        <w:rPr>
+          <w:rStyle w:val="Code1Zchn"/>
+        </w:rPr>
+        <w:t>0.01</w:t>
+      </w:r>
+      <w:r>
+        <w:t xml:space="preserve"> und </w:t>
+      </w:r>
+      <w:r>
+        <w:rPr>
+          <w:rStyle w:val="Code1Zchn"/>
+        </w:rPr>
+        <w:t>0.0001</w:t>
+      </w:r>
+      <w:r>
+        <w:t xml:space="preserve"> liegt.</w:t>
+      </w:r>
+      <w:r>
+        <w:br/>
+        <w:t>Das Produkt dieser Zahlen ist also eine noch kleinere Zahl. Nachdem wir diese (kleine) Zahl berechnet haben, subtrahieren wir diese vom Gewicht. Dieses Ergebnis wird der Wert des aktualisierten Gewichts sein.</w:t>
+      </w:r>
+    </w:p>
+    <w:p>
+      <w:r>
+        <w:t xml:space="preserve">Wenn also unser Gradient schon verschwindend klein ist, und wir ihn auch noch mit der Lernrate multiplizieren, ist diese Zahl </w:t>
+      </w:r>
+      <w:proofErr w:type="gramStart"/>
+      <w:r>
+        <w:t>extrem klein</w:t>
+      </w:r>
+      <w:proofErr w:type="gramEnd"/>
+      <w:r>
+        <w:t xml:space="preserve"> und wirkt sich kaum auf das Gewicht aus. </w:t>
+      </w:r>
+    </w:p>
+    <w:p>
+      <w:r>
+        <w:t xml:space="preserve">Im Wesentlichen gerät das Gewicht in einen Zustand der Starre. Es bewegt sich nicht, lernt nicht und trägt daher nicht dazu bei, den Loss zu verringern </w:t>
+      </w:r>
+    </w:p>
+    <w:p>
+      <w:pPr>
+        <w:pStyle w:val="berschrift2"/>
+      </w:pPr>
+      <w:r>
+        <w:t>23.3 Explodierender Gradient</w:t>
+      </w:r>
+    </w:p>
+    <w:p>
+      <w:r>
+        <w:t xml:space="preserve">Das ist das Gegenteil des gerade beschriebenen Problems, der Gradient wird nicht </w:t>
+      </w:r>
+      <w:proofErr w:type="gramStart"/>
+      <w:r>
+        <w:t>extrem klein</w:t>
+      </w:r>
+      <w:proofErr w:type="gramEnd"/>
+      <w:r>
+        <w:t>, sondern extrem groß.</w:t>
+      </w:r>
+    </w:p>
+    <w:p>
+      <w:r>
+        <w:t>Im Prinzip unterscheidet sich das exploding Gradienten Problem und das vanishing Gradienten Problem nur insofern, dass hier die Werte deutlich über 1 liegen und deshalb verändert sich das Gewicht zu stark und wir verpassen den Optimalen Wert eines Gewichtes, da wir uns mit zu großen Schritten bewegen und wir uns deshalb immer weiter von diesem optimalen Wert entfernen.</w:t>
+      </w:r>
+    </w:p>
+    <w:p>
+      <w:pPr>
+        <w:pStyle w:val="berschrift1"/>
+      </w:pPr>
+      <w:r>
+        <w:t>24. Gewichtsinitialisierung</w:t>
+      </w:r>
+    </w:p>
+    <w:p>
+      <w:r>
+        <w:t>In diesem Kapitel geht es darum, wie die Gewichte in einem ANN initialisiert werden, wie diese Initialisierung den Trainingsprozess beeinflusst und was wir dagegen machen können.</w:t>
+      </w:r>
+    </w:p>
+    <w:p>
+      <w:r>
+        <w:t>Wir wissen, dass die Gewichte die Neuronen zwischen den Schichten verbinden. Zunächst werden wir besprechen, wie diese Gewichte initialisiert werden und wie sich diese initialisierten Werte negativ auf den Trainingsprozess auswirken können.</w:t>
+      </w:r>
+    </w:p>
+    <w:p>
+      <w:r>
+        <w:t>Mit diesem Wissen im Kopf, werden wir lernen, wie diese Initialisierung beeinflussen können. Dann werden wir sehen, wie wir in Keras spezifizieren können, wie die Gewichte initialisiert werden.</w:t>
+      </w:r>
+    </w:p>
+    <w:p>
+      <w:pPr>
+        <w:pStyle w:val="berschrift2"/>
+      </w:pPr>
+      <w:r>
+        <w:t>24.1 Wie werden Gewichte initialisiert?</w:t>
+      </w:r>
+    </w:p>
+    <w:p>
+      <w:r>
+        <w:t>Wenn wir ein Netz bauen und kompilieren, werden die Werte der Gewichte zufällige Zahlen sein. Eine zufällige Zahl pro Gewicht. Normalerweise werden diese Zufallszahlen normalverteilt, so dass die Verteilung dieser Zahlen einen Mittelwert von 0 und eine Standardabweichung von 1 hat.</w:t>
+      </w:r>
+    </w:p>
+    <w:p>
+      <w:r>
+        <w:lastRenderedPageBreak/>
+        <w:t>Wie beeinflusst diese zufällige Initialisierung unser Training?</w:t>
+      </w:r>
+      <w:r>
+        <w:br/>
+        <w:t>Um dies zu sehen, betrachten wir folgendes Beispiel:</w:t>
+      </w:r>
+    </w:p>
+    <w:p>
+      <w:pPr>
+        <w:pStyle w:val="berschrift3"/>
+      </w:pPr>
+      <w:r>
+        <w:t>24.1.1 Zufälliges Initialisierungsbeispiel</w:t>
+      </w:r>
+    </w:p>
+    <w:p>
+      <w:r>
+        <w:t>Angenommen, unser Input Layer hat 250 Nodes. Einfachheitshalber stellen wir uns vor, dass der Wert jeder der 250 Nodes 1 ist.</w:t>
+      </w:r>
+    </w:p>
+    <w:p>
+      <w:r>
+        <w:t>Nun konzentrieren wir uns nur auf die Gewichte, die den Input Layer mit einem</w:t>
+      </w:r>
+      <w:r>
+        <w:t xml:space="preserve"> einzelnen</w:t>
+      </w:r>
+      <w:r>
+        <w:t xml:space="preserve"> </w:t>
+      </w:r>
+      <w:r>
+        <w:t>Node</w:t>
+      </w:r>
+      <w:r>
+        <w:t xml:space="preserve"> im ersten hidden Layer verbindet. Insgesamt gibt es 250 Gewichte, die diesen Node in unserem ersten Hidden Layer mit </w:t>
+      </w:r>
+      <w:r>
+        <w:t xml:space="preserve">allen (250) Nodes im Input Layer verbindet. </w:t>
+      </w:r>
+    </w:p>
+    <w:p>
+      <w:r>
+        <w:t>Nun wurde jedes dieser Gewichte zufällig generiert und normalverteilt mit einem Mittelwert von 0 und einer Standardabweichung von 1. Was bedeutet dies also für die gewichtete Summe z, die dieser Knoten als Eingabe akzeptiert?</w:t>
+      </w:r>
+    </w:p>
+    <w:p>
+      <w:r>
+        <w:t xml:space="preserve">Beachte, </w:t>
+      </w:r>
+      <w:proofErr w:type="gramStart"/>
+      <w:r>
+        <w:t>das</w:t>
+      </w:r>
+      <w:proofErr w:type="gramEnd"/>
+      <w:r>
+        <w:t xml:space="preserve"> in unserem Fall alle Eingabeknoten einen Wert von 1 haben, so dass jedes Gewicht in z mit einer 1 multipliziert wird, so dass z nur zu einer Sum</w:t>
       </w:r>
       <w:bookmarkStart w:id="129" w:name="_GoBack"/>
       <w:bookmarkEnd w:id="129"/>
       <w:r>
-        <w:t xml:space="preserve"> SGD </w:t>
-      </w:r>
-      <w:r>
-        <w:t>den Gradienten des loss im Bezug auf die Gewichte im Netzwerk minimiert.</w:t>
-      </w:r>
-    </w:p>
-    <w:p>
-      <w:r>
-        <w:t xml:space="preserve">Manchmal passiert es, dass der Gradient in frühen Schichten des Netzes sehr gering wird, verschwindend gering -&gt; Daher auch vanishing Gradienten Problem </w:t>
-      </w:r>
-    </w:p>
-    <w:p>
-      <w:r>
-        <w:t>Was ist also so schlimm an kleinen Gradienten?</w:t>
-      </w:r>
-    </w:p>
-    <w:p>
-      <w:pPr>
-        <w:pStyle w:val="berschrift3"/>
-      </w:pPr>
-      <w:r>
-        <w:t>23.2.1 Kleine Gradienten</w:t>
-      </w:r>
-    </w:p>
-    <w:p/>
+        <w:t>me der Gewichte wird.</w:t>
+      </w:r>
+    </w:p>
     <w:sectPr>
       <w:headerReference w:type="default" r:id="rId56"/>
       <w:footerReference w:type="default" r:id="rId57"/>
@@ -37632,7 +37848,7 @@
 </file>
 
 <file path=customXml/itemProps1.xml><?xml version="1.0" encoding="utf-8"?>
-<ds:datastoreItem xmlns:ds="http://schemas.openxmlformats.org/officeDocument/2006/customXml" ds:itemID="{0990E687-A6AF-419A-82F7-DE80512C98F2}">
+<ds:datastoreItem xmlns:ds="http://schemas.openxmlformats.org/officeDocument/2006/customXml" ds:itemID="{842182B7-1855-4C4B-9DFA-20F97E70BB7D}">
   <ds:schemaRefs>
     <ds:schemaRef ds:uri="http://schemas.openxmlformats.org/officeDocument/2006/bibliography"/>
   </ds:schemaRefs>

</xml_diff>

<commit_message>
started chapter 25 (i guess.. or 24..)
</commit_message>
<xml_diff>
--- a/Maschinelles Lernen/Maschinelles Lernen.docx
+++ b/Maschinelles Lernen/Maschinelles Lernen.docx
@@ -99,7 +99,6 @@
         </w:rPr>
         <w:t xml:space="preserve"> </w:t>
       </w:r>
-      <w:proofErr w:type="spellStart"/>
       <w:r>
         <w:rPr>
           <w:rFonts w:ascii="Elianto" w:hAnsi="Elianto" w:cs="Segoe UI"/>
@@ -108,7 +107,6 @@
         </w:rPr>
         <w:t>Concepts</w:t>
       </w:r>
-      <w:proofErr w:type="spellEnd"/>
     </w:p>
     <w:p/>
     <w:p>
@@ -301,7 +299,7 @@
           <w:r>
             <w:fldChar w:fldCharType="separate"/>
           </w:r>
-          <w:hyperlink w:anchor="_Toc33261612" w:history="1">
+          <w:hyperlink w:anchor="_Toc33424768" w:history="1">
             <w:r>
               <w:rPr>
                 <w:rStyle w:val="Hyperlink"/>
@@ -328,7 +326,7 @@
                 <w:noProof/>
                 <w:webHidden/>
               </w:rPr>
-              <w:instrText xml:space="preserve"> PAGEREF _Toc33261612 \h </w:instrText>
+              <w:instrText xml:space="preserve"> PAGEREF _Toc33424768 \h </w:instrText>
             </w:r>
             <w:r>
               <w:rPr>
@@ -372,7 +370,7 @@
               <w:lang w:eastAsia="de-DE"/>
             </w:rPr>
           </w:pPr>
-          <w:hyperlink w:anchor="_Toc33261613" w:history="1">
+          <w:hyperlink w:anchor="_Toc33424769" w:history="1">
             <w:r>
               <w:rPr>
                 <w:rStyle w:val="Hyperlink"/>
@@ -399,7 +397,7 @@
                 <w:noProof/>
                 <w:webHidden/>
               </w:rPr>
-              <w:instrText xml:space="preserve"> PAGEREF _Toc33261613 \h </w:instrText>
+              <w:instrText xml:space="preserve"> PAGEREF _Toc33424769 \h </w:instrText>
             </w:r>
             <w:r>
               <w:rPr>
@@ -443,7 +441,7 @@
               <w:lang w:eastAsia="de-DE"/>
             </w:rPr>
           </w:pPr>
-          <w:hyperlink w:anchor="_Toc33261614" w:history="1">
+          <w:hyperlink w:anchor="_Toc33424770" w:history="1">
             <w:r>
               <w:rPr>
                 <w:rStyle w:val="Hyperlink"/>
@@ -470,7 +468,7 @@
                 <w:noProof/>
                 <w:webHidden/>
               </w:rPr>
-              <w:instrText xml:space="preserve"> PAGEREF _Toc33261614 \h </w:instrText>
+              <w:instrText xml:space="preserve"> PAGEREF _Toc33424770 \h </w:instrText>
             </w:r>
             <w:r>
               <w:rPr>
@@ -514,7 +512,7 @@
               <w:lang w:eastAsia="de-DE"/>
             </w:rPr>
           </w:pPr>
-          <w:hyperlink w:anchor="_Toc33261615" w:history="1">
+          <w:hyperlink w:anchor="_Toc33424771" w:history="1">
             <w:r>
               <w:rPr>
                 <w:rStyle w:val="Hyperlink"/>
@@ -556,7 +554,7 @@
                 <w:noProof/>
                 <w:webHidden/>
               </w:rPr>
-              <w:instrText xml:space="preserve"> PAGEREF _Toc33261615 \h </w:instrText>
+              <w:instrText xml:space="preserve"> PAGEREF _Toc33424771 \h </w:instrText>
             </w:r>
             <w:r>
               <w:rPr>
@@ -600,7 +598,7 @@
               <w:lang w:eastAsia="de-DE"/>
             </w:rPr>
           </w:pPr>
-          <w:hyperlink w:anchor="_Toc33261616" w:history="1">
+          <w:hyperlink w:anchor="_Toc33424772" w:history="1">
             <w:r>
               <w:rPr>
                 <w:rStyle w:val="Hyperlink"/>
@@ -627,7 +625,7 @@
                 <w:noProof/>
                 <w:webHidden/>
               </w:rPr>
-              <w:instrText xml:space="preserve"> PAGEREF _Toc33261616 \h </w:instrText>
+              <w:instrText xml:space="preserve"> PAGEREF _Toc33424772 \h </w:instrText>
             </w:r>
             <w:r>
               <w:rPr>
@@ -671,7 +669,7 @@
               <w:lang w:eastAsia="de-DE"/>
             </w:rPr>
           </w:pPr>
-          <w:hyperlink w:anchor="_Toc33261617" w:history="1">
+          <w:hyperlink w:anchor="_Toc33424773" w:history="1">
             <w:r>
               <w:rPr>
                 <w:rStyle w:val="Hyperlink"/>
@@ -698,7 +696,7 @@
                 <w:noProof/>
                 <w:webHidden/>
               </w:rPr>
-              <w:instrText xml:space="preserve"> PAGEREF _Toc33261617 \h </w:instrText>
+              <w:instrText xml:space="preserve"> PAGEREF _Toc33424773 \h </w:instrText>
             </w:r>
             <w:r>
               <w:rPr>
@@ -742,7 +740,7 @@
               <w:lang w:eastAsia="de-DE"/>
             </w:rPr>
           </w:pPr>
-          <w:hyperlink w:anchor="_Toc33261618" w:history="1">
+          <w:hyperlink w:anchor="_Toc33424774" w:history="1">
             <w:r>
               <w:rPr>
                 <w:rStyle w:val="Hyperlink"/>
@@ -769,7 +767,7 @@
                 <w:noProof/>
                 <w:webHidden/>
               </w:rPr>
-              <w:instrText xml:space="preserve"> PAGEREF _Toc33261618 \h </w:instrText>
+              <w:instrText xml:space="preserve"> PAGEREF _Toc33424774 \h </w:instrText>
             </w:r>
             <w:r>
               <w:rPr>
@@ -813,7 +811,7 @@
               <w:lang w:eastAsia="de-DE"/>
             </w:rPr>
           </w:pPr>
-          <w:hyperlink w:anchor="_Toc33261619" w:history="1">
+          <w:hyperlink w:anchor="_Toc33424775" w:history="1">
             <w:r>
               <w:rPr>
                 <w:rStyle w:val="Hyperlink"/>
@@ -840,7 +838,7 @@
                 <w:noProof/>
                 <w:webHidden/>
               </w:rPr>
-              <w:instrText xml:space="preserve"> PAGEREF _Toc33261619 \h </w:instrText>
+              <w:instrText xml:space="preserve"> PAGEREF _Toc33424775 \h </w:instrText>
             </w:r>
             <w:r>
               <w:rPr>
@@ -884,7 +882,7 @@
               <w:lang w:eastAsia="de-DE"/>
             </w:rPr>
           </w:pPr>
-          <w:hyperlink w:anchor="_Toc33261620" w:history="1">
+          <w:hyperlink w:anchor="_Toc33424776" w:history="1">
             <w:r>
               <w:rPr>
                 <w:rStyle w:val="Hyperlink"/>
@@ -911,7 +909,7 @@
                 <w:noProof/>
                 <w:webHidden/>
               </w:rPr>
-              <w:instrText xml:space="preserve"> PAGEREF _Toc33261620 \h </w:instrText>
+              <w:instrText xml:space="preserve"> PAGEREF _Toc33424776 \h </w:instrText>
             </w:r>
             <w:r>
               <w:rPr>
@@ -955,7 +953,7 @@
               <w:lang w:eastAsia="de-DE"/>
             </w:rPr>
           </w:pPr>
-          <w:hyperlink w:anchor="_Toc33261621" w:history="1">
+          <w:hyperlink w:anchor="_Toc33424777" w:history="1">
             <w:r>
               <w:rPr>
                 <w:rStyle w:val="Hyperlink"/>
@@ -982,7 +980,7 @@
                 <w:noProof/>
                 <w:webHidden/>
               </w:rPr>
-              <w:instrText xml:space="preserve"> PAGEREF _Toc33261621 \h </w:instrText>
+              <w:instrText xml:space="preserve"> PAGEREF _Toc33424777 \h </w:instrText>
             </w:r>
             <w:r>
               <w:rPr>
@@ -1026,7 +1024,7 @@
               <w:lang w:eastAsia="de-DE"/>
             </w:rPr>
           </w:pPr>
-          <w:hyperlink w:anchor="_Toc33261622" w:history="1">
+          <w:hyperlink w:anchor="_Toc33424778" w:history="1">
             <w:r>
               <w:rPr>
                 <w:rStyle w:val="Hyperlink"/>
@@ -1053,7 +1051,7 @@
                 <w:noProof/>
                 <w:webHidden/>
               </w:rPr>
-              <w:instrText xml:space="preserve"> PAGEREF _Toc33261622 \h </w:instrText>
+              <w:instrText xml:space="preserve"> PAGEREF _Toc33424778 \h </w:instrText>
             </w:r>
             <w:r>
               <w:rPr>
@@ -1097,7 +1095,7 @@
               <w:lang w:eastAsia="de-DE"/>
             </w:rPr>
           </w:pPr>
-          <w:hyperlink w:anchor="_Toc33261623" w:history="1">
+          <w:hyperlink w:anchor="_Toc33424779" w:history="1">
             <w:r>
               <w:rPr>
                 <w:rStyle w:val="Hyperlink"/>
@@ -1124,7 +1122,7 @@
                 <w:noProof/>
                 <w:webHidden/>
               </w:rPr>
-              <w:instrText xml:space="preserve"> PAGEREF _Toc33261623 \h </w:instrText>
+              <w:instrText xml:space="preserve"> PAGEREF _Toc33424779 \h </w:instrText>
             </w:r>
             <w:r>
               <w:rPr>
@@ -1168,7 +1166,7 @@
               <w:lang w:eastAsia="de-DE"/>
             </w:rPr>
           </w:pPr>
-          <w:hyperlink w:anchor="_Toc33261624" w:history="1">
+          <w:hyperlink w:anchor="_Toc33424780" w:history="1">
             <w:r>
               <w:rPr>
                 <w:rStyle w:val="Hyperlink"/>
@@ -1195,7 +1193,7 @@
                 <w:noProof/>
                 <w:webHidden/>
               </w:rPr>
-              <w:instrText xml:space="preserve"> PAGEREF _Toc33261624 \h </w:instrText>
+              <w:instrText xml:space="preserve"> PAGEREF _Toc33424780 \h </w:instrText>
             </w:r>
             <w:r>
               <w:rPr>
@@ -1239,7 +1237,7 @@
               <w:lang w:eastAsia="de-DE"/>
             </w:rPr>
           </w:pPr>
-          <w:hyperlink w:anchor="_Toc33261625" w:history="1">
+          <w:hyperlink w:anchor="_Toc33424781" w:history="1">
             <w:r>
               <w:rPr>
                 <w:rStyle w:val="Hyperlink"/>
@@ -1266,7 +1264,7 @@
                 <w:noProof/>
                 <w:webHidden/>
               </w:rPr>
-              <w:instrText xml:space="preserve"> PAGEREF _Toc33261625 \h </w:instrText>
+              <w:instrText xml:space="preserve"> PAGEREF _Toc33424781 \h </w:instrText>
             </w:r>
             <w:r>
               <w:rPr>
@@ -1310,7 +1308,7 @@
               <w:lang w:eastAsia="de-DE"/>
             </w:rPr>
           </w:pPr>
-          <w:hyperlink w:anchor="_Toc33261626" w:history="1">
+          <w:hyperlink w:anchor="_Toc33424782" w:history="1">
             <w:r>
               <w:rPr>
                 <w:rStyle w:val="Hyperlink"/>
@@ -1337,7 +1335,7 @@
                 <w:noProof/>
                 <w:webHidden/>
               </w:rPr>
-              <w:instrText xml:space="preserve"> PAGEREF _Toc33261626 \h </w:instrText>
+              <w:instrText xml:space="preserve"> PAGEREF _Toc33424782 \h </w:instrText>
             </w:r>
             <w:r>
               <w:rPr>
@@ -1381,7 +1379,7 @@
               <w:lang w:eastAsia="de-DE"/>
             </w:rPr>
           </w:pPr>
-          <w:hyperlink w:anchor="_Toc33261627" w:history="1">
+          <w:hyperlink w:anchor="_Toc33424783" w:history="1">
             <w:r>
               <w:rPr>
                 <w:rStyle w:val="Hyperlink"/>
@@ -1408,7 +1406,7 @@
                 <w:noProof/>
                 <w:webHidden/>
               </w:rPr>
-              <w:instrText xml:space="preserve"> PAGEREF _Toc33261627 \h </w:instrText>
+              <w:instrText xml:space="preserve"> PAGEREF _Toc33424783 \h </w:instrText>
             </w:r>
             <w:r>
               <w:rPr>
@@ -1452,7 +1450,7 @@
               <w:lang w:eastAsia="de-DE"/>
             </w:rPr>
           </w:pPr>
-          <w:hyperlink w:anchor="_Toc33261628" w:history="1">
+          <w:hyperlink w:anchor="_Toc33424784" w:history="1">
             <w:r>
               <w:rPr>
                 <w:rStyle w:val="Hyperlink"/>
@@ -1479,7 +1477,7 @@
                 <w:noProof/>
                 <w:webHidden/>
               </w:rPr>
-              <w:instrText xml:space="preserve"> PAGEREF _Toc33261628 \h </w:instrText>
+              <w:instrText xml:space="preserve"> PAGEREF _Toc33424784 \h </w:instrText>
             </w:r>
             <w:r>
               <w:rPr>
@@ -1523,7 +1521,7 @@
               <w:lang w:eastAsia="de-DE"/>
             </w:rPr>
           </w:pPr>
-          <w:hyperlink w:anchor="_Toc33261629" w:history="1">
+          <w:hyperlink w:anchor="_Toc33424785" w:history="1">
             <w:r>
               <w:rPr>
                 <w:rStyle w:val="Hyperlink"/>
@@ -1550,7 +1548,7 @@
                 <w:noProof/>
                 <w:webHidden/>
               </w:rPr>
-              <w:instrText xml:space="preserve"> PAGEREF _Toc33261629 \h </w:instrText>
+              <w:instrText xml:space="preserve"> PAGEREF _Toc33424785 \h </w:instrText>
             </w:r>
             <w:r>
               <w:rPr>
@@ -1594,7 +1592,7 @@
               <w:lang w:eastAsia="de-DE"/>
             </w:rPr>
           </w:pPr>
-          <w:hyperlink w:anchor="_Toc33261630" w:history="1">
+          <w:hyperlink w:anchor="_Toc33424786" w:history="1">
             <w:r>
               <w:rPr>
                 <w:rStyle w:val="Hyperlink"/>
@@ -1621,7 +1619,7 @@
                 <w:noProof/>
                 <w:webHidden/>
               </w:rPr>
-              <w:instrText xml:space="preserve"> PAGEREF _Toc33261630 \h </w:instrText>
+              <w:instrText xml:space="preserve"> PAGEREF _Toc33424786 \h </w:instrText>
             </w:r>
             <w:r>
               <w:rPr>
@@ -1665,7 +1663,7 @@
               <w:lang w:eastAsia="de-DE"/>
             </w:rPr>
           </w:pPr>
-          <w:hyperlink w:anchor="_Toc33261631" w:history="1">
+          <w:hyperlink w:anchor="_Toc33424787" w:history="1">
             <w:r>
               <w:rPr>
                 <w:rStyle w:val="Hyperlink"/>
@@ -1692,7 +1690,7 @@
                 <w:noProof/>
                 <w:webHidden/>
               </w:rPr>
-              <w:instrText xml:space="preserve"> PAGEREF _Toc33261631 \h </w:instrText>
+              <w:instrText xml:space="preserve"> PAGEREF _Toc33424787 \h </w:instrText>
             </w:r>
             <w:r>
               <w:rPr>
@@ -1736,7 +1734,7 @@
               <w:lang w:eastAsia="de-DE"/>
             </w:rPr>
           </w:pPr>
-          <w:hyperlink w:anchor="_Toc33261632" w:history="1">
+          <w:hyperlink w:anchor="_Toc33424788" w:history="1">
             <w:r>
               <w:rPr>
                 <w:rStyle w:val="Hyperlink"/>
@@ -1763,7 +1761,7 @@
                 <w:noProof/>
                 <w:webHidden/>
               </w:rPr>
-              <w:instrText xml:space="preserve"> PAGEREF _Toc33261632 \h </w:instrText>
+              <w:instrText xml:space="preserve"> PAGEREF _Toc33424788 \h </w:instrText>
             </w:r>
             <w:r>
               <w:rPr>
@@ -1807,7 +1805,7 @@
               <w:lang w:eastAsia="de-DE"/>
             </w:rPr>
           </w:pPr>
-          <w:hyperlink w:anchor="_Toc33261633" w:history="1">
+          <w:hyperlink w:anchor="_Toc33424789" w:history="1">
             <w:r>
               <w:rPr>
                 <w:rStyle w:val="Hyperlink"/>
@@ -1835,7 +1833,7 @@
                 <w:noProof/>
                 <w:webHidden/>
               </w:rPr>
-              <w:instrText xml:space="preserve"> PAGEREF _Toc33261633 \h </w:instrText>
+              <w:instrText xml:space="preserve"> PAGEREF _Toc33424789 \h </w:instrText>
             </w:r>
             <w:r>
               <w:rPr>
@@ -1879,7 +1877,7 @@
               <w:lang w:eastAsia="de-DE"/>
             </w:rPr>
           </w:pPr>
-          <w:hyperlink w:anchor="_Toc33261634" w:history="1">
+          <w:hyperlink w:anchor="_Toc33424790" w:history="1">
             <w:r>
               <w:rPr>
                 <w:rStyle w:val="Hyperlink"/>
@@ -1906,7 +1904,7 @@
                 <w:noProof/>
                 <w:webHidden/>
               </w:rPr>
-              <w:instrText xml:space="preserve"> PAGEREF _Toc33261634 \h </w:instrText>
+              <w:instrText xml:space="preserve"> PAGEREF _Toc33424790 \h </w:instrText>
             </w:r>
             <w:r>
               <w:rPr>
@@ -1950,7 +1948,7 @@
               <w:lang w:eastAsia="de-DE"/>
             </w:rPr>
           </w:pPr>
-          <w:hyperlink w:anchor="_Toc33261635" w:history="1">
+          <w:hyperlink w:anchor="_Toc33424791" w:history="1">
             <w:r>
               <w:rPr>
                 <w:rStyle w:val="Hyperlink"/>
@@ -1977,7 +1975,7 @@
                 <w:noProof/>
                 <w:webHidden/>
               </w:rPr>
-              <w:instrText xml:space="preserve"> PAGEREF _Toc33261635 \h </w:instrText>
+              <w:instrText xml:space="preserve"> PAGEREF _Toc33424791 \h </w:instrText>
             </w:r>
             <w:r>
               <w:rPr>
@@ -2021,7 +2019,7 @@
               <w:lang w:eastAsia="de-DE"/>
             </w:rPr>
           </w:pPr>
-          <w:hyperlink w:anchor="_Toc33261636" w:history="1">
+          <w:hyperlink w:anchor="_Toc33424792" w:history="1">
             <w:r>
               <w:rPr>
                 <w:rStyle w:val="Hyperlink"/>
@@ -2048,7 +2046,7 @@
                 <w:noProof/>
                 <w:webHidden/>
               </w:rPr>
-              <w:instrText xml:space="preserve"> PAGEREF _Toc33261636 \h </w:instrText>
+              <w:instrText xml:space="preserve"> PAGEREF _Toc33424792 \h </w:instrText>
             </w:r>
             <w:r>
               <w:rPr>
@@ -2092,7 +2090,7 @@
               <w:lang w:eastAsia="de-DE"/>
             </w:rPr>
           </w:pPr>
-          <w:hyperlink w:anchor="_Toc33261637" w:history="1">
+          <w:hyperlink w:anchor="_Toc33424793" w:history="1">
             <w:r>
               <w:rPr>
                 <w:rStyle w:val="Hyperlink"/>
@@ -2119,7 +2117,7 @@
                 <w:noProof/>
                 <w:webHidden/>
               </w:rPr>
-              <w:instrText xml:space="preserve"> PAGEREF _Toc33261637 \h </w:instrText>
+              <w:instrText xml:space="preserve"> PAGEREF _Toc33424793 \h </w:instrText>
             </w:r>
             <w:r>
               <w:rPr>
@@ -2163,7 +2161,7 @@
               <w:lang w:eastAsia="de-DE"/>
             </w:rPr>
           </w:pPr>
-          <w:hyperlink w:anchor="_Toc33261638" w:history="1">
+          <w:hyperlink w:anchor="_Toc33424794" w:history="1">
             <w:r>
               <w:rPr>
                 <w:rStyle w:val="Hyperlink"/>
@@ -2190,7 +2188,7 @@
                 <w:noProof/>
                 <w:webHidden/>
               </w:rPr>
-              <w:instrText xml:space="preserve"> PAGEREF _Toc33261638 \h </w:instrText>
+              <w:instrText xml:space="preserve"> PAGEREF _Toc33424794 \h </w:instrText>
             </w:r>
             <w:r>
               <w:rPr>
@@ -2234,7 +2232,7 @@
               <w:lang w:eastAsia="de-DE"/>
             </w:rPr>
           </w:pPr>
-          <w:hyperlink w:anchor="_Toc33261639" w:history="1">
+          <w:hyperlink w:anchor="_Toc33424795" w:history="1">
             <w:r>
               <w:rPr>
                 <w:rStyle w:val="Hyperlink"/>
@@ -2261,7 +2259,7 @@
                 <w:noProof/>
                 <w:webHidden/>
               </w:rPr>
-              <w:instrText xml:space="preserve"> PAGEREF _Toc33261639 \h </w:instrText>
+              <w:instrText xml:space="preserve"> PAGEREF _Toc33424795 \h </w:instrText>
             </w:r>
             <w:r>
               <w:rPr>
@@ -2305,7 +2303,7 @@
               <w:lang w:eastAsia="de-DE"/>
             </w:rPr>
           </w:pPr>
-          <w:hyperlink w:anchor="_Toc33261640" w:history="1">
+          <w:hyperlink w:anchor="_Toc33424796" w:history="1">
             <w:r>
               <w:rPr>
                 <w:rStyle w:val="Hyperlink"/>
@@ -2332,7 +2330,7 @@
                 <w:noProof/>
                 <w:webHidden/>
               </w:rPr>
-              <w:instrText xml:space="preserve"> PAGEREF _Toc33261640 \h </w:instrText>
+              <w:instrText xml:space="preserve"> PAGEREF _Toc33424796 \h </w:instrText>
             </w:r>
             <w:r>
               <w:rPr>
@@ -2376,7 +2374,7 @@
               <w:lang w:eastAsia="de-DE"/>
             </w:rPr>
           </w:pPr>
-          <w:hyperlink w:anchor="_Toc33261641" w:history="1">
+          <w:hyperlink w:anchor="_Toc33424797" w:history="1">
             <w:r>
               <w:rPr>
                 <w:rStyle w:val="Hyperlink"/>
@@ -2403,7 +2401,7 @@
                 <w:noProof/>
                 <w:webHidden/>
               </w:rPr>
-              <w:instrText xml:space="preserve"> PAGEREF _Toc33261641 \h </w:instrText>
+              <w:instrText xml:space="preserve"> PAGEREF _Toc33424797 \h </w:instrText>
             </w:r>
             <w:r>
               <w:rPr>
@@ -2447,7 +2445,7 @@
               <w:lang w:eastAsia="de-DE"/>
             </w:rPr>
           </w:pPr>
-          <w:hyperlink w:anchor="_Toc33261642" w:history="1">
+          <w:hyperlink w:anchor="_Toc33424798" w:history="1">
             <w:r>
               <w:rPr>
                 <w:rStyle w:val="Hyperlink"/>
@@ -2474,7 +2472,7 @@
                 <w:noProof/>
                 <w:webHidden/>
               </w:rPr>
-              <w:instrText xml:space="preserve"> PAGEREF _Toc33261642 \h </w:instrText>
+              <w:instrText xml:space="preserve"> PAGEREF _Toc33424798 \h </w:instrText>
             </w:r>
             <w:r>
               <w:rPr>
@@ -2518,7 +2516,7 @@
               <w:lang w:eastAsia="de-DE"/>
             </w:rPr>
           </w:pPr>
-          <w:hyperlink w:anchor="_Toc33261643" w:history="1">
+          <w:hyperlink w:anchor="_Toc33424799" w:history="1">
             <w:r>
               <w:rPr>
                 <w:rStyle w:val="Hyperlink"/>
@@ -2545,7 +2543,7 @@
                 <w:noProof/>
                 <w:webHidden/>
               </w:rPr>
-              <w:instrText xml:space="preserve"> PAGEREF _Toc33261643 \h </w:instrText>
+              <w:instrText xml:space="preserve"> PAGEREF _Toc33424799 \h </w:instrText>
             </w:r>
             <w:r>
               <w:rPr>
@@ -2589,7 +2587,7 @@
               <w:lang w:eastAsia="de-DE"/>
             </w:rPr>
           </w:pPr>
-          <w:hyperlink w:anchor="_Toc33261644" w:history="1">
+          <w:hyperlink w:anchor="_Toc33424800" w:history="1">
             <w:r>
               <w:rPr>
                 <w:rStyle w:val="Hyperlink"/>
@@ -2616,7 +2614,7 @@
                 <w:noProof/>
                 <w:webHidden/>
               </w:rPr>
-              <w:instrText xml:space="preserve"> PAGEREF _Toc33261644 \h </w:instrText>
+              <w:instrText xml:space="preserve"> PAGEREF _Toc33424800 \h </w:instrText>
             </w:r>
             <w:r>
               <w:rPr>
@@ -2660,7 +2658,7 @@
               <w:lang w:eastAsia="de-DE"/>
             </w:rPr>
           </w:pPr>
-          <w:hyperlink w:anchor="_Toc33261645" w:history="1">
+          <w:hyperlink w:anchor="_Toc33424801" w:history="1">
             <w:r>
               <w:rPr>
                 <w:rStyle w:val="Hyperlink"/>
@@ -2687,7 +2685,7 @@
                 <w:noProof/>
                 <w:webHidden/>
               </w:rPr>
-              <w:instrText xml:space="preserve"> PAGEREF _Toc33261645 \h </w:instrText>
+              <w:instrText xml:space="preserve"> PAGEREF _Toc33424801 \h </w:instrText>
             </w:r>
             <w:r>
               <w:rPr>
@@ -2731,7 +2729,7 @@
               <w:lang w:eastAsia="de-DE"/>
             </w:rPr>
           </w:pPr>
-          <w:hyperlink w:anchor="_Toc33261646" w:history="1">
+          <w:hyperlink w:anchor="_Toc33424802" w:history="1">
             <w:r>
               <w:rPr>
                 <w:rStyle w:val="Hyperlink"/>
@@ -2758,7 +2756,7 @@
                 <w:noProof/>
                 <w:webHidden/>
               </w:rPr>
-              <w:instrText xml:space="preserve"> PAGEREF _Toc33261646 \h </w:instrText>
+              <w:instrText xml:space="preserve"> PAGEREF _Toc33424802 \h </w:instrText>
             </w:r>
             <w:r>
               <w:rPr>
@@ -2802,7 +2800,7 @@
               <w:lang w:eastAsia="de-DE"/>
             </w:rPr>
           </w:pPr>
-          <w:hyperlink w:anchor="_Toc33261647" w:history="1">
+          <w:hyperlink w:anchor="_Toc33424803" w:history="1">
             <w:r>
               <w:rPr>
                 <w:rStyle w:val="Hyperlink"/>
@@ -2829,7 +2827,7 @@
                 <w:noProof/>
                 <w:webHidden/>
               </w:rPr>
-              <w:instrText xml:space="preserve"> PAGEREF _Toc33261647 \h </w:instrText>
+              <w:instrText xml:space="preserve"> PAGEREF _Toc33424803 \h </w:instrText>
             </w:r>
             <w:r>
               <w:rPr>
@@ -2873,7 +2871,7 @@
               <w:lang w:eastAsia="de-DE"/>
             </w:rPr>
           </w:pPr>
-          <w:hyperlink w:anchor="_Toc33261648" w:history="1">
+          <w:hyperlink w:anchor="_Toc33424804" w:history="1">
             <w:r>
               <w:rPr>
                 <w:rStyle w:val="Hyperlink"/>
@@ -2900,7 +2898,7 @@
                 <w:noProof/>
                 <w:webHidden/>
               </w:rPr>
-              <w:instrText xml:space="preserve"> PAGEREF _Toc33261648 \h </w:instrText>
+              <w:instrText xml:space="preserve"> PAGEREF _Toc33424804 \h </w:instrText>
             </w:r>
             <w:r>
               <w:rPr>
@@ -2944,7 +2942,7 @@
               <w:lang w:eastAsia="de-DE"/>
             </w:rPr>
           </w:pPr>
-          <w:hyperlink w:anchor="_Toc33261649" w:history="1">
+          <w:hyperlink w:anchor="_Toc33424805" w:history="1">
             <w:r>
               <w:rPr>
                 <w:rStyle w:val="Hyperlink"/>
@@ -2971,7 +2969,7 @@
                 <w:noProof/>
                 <w:webHidden/>
               </w:rPr>
-              <w:instrText xml:space="preserve"> PAGEREF _Toc33261649 \h </w:instrText>
+              <w:instrText xml:space="preserve"> PAGEREF _Toc33424805 \h </w:instrText>
             </w:r>
             <w:r>
               <w:rPr>
@@ -3015,7 +3013,7 @@
               <w:lang w:eastAsia="de-DE"/>
             </w:rPr>
           </w:pPr>
-          <w:hyperlink w:anchor="_Toc33261650" w:history="1">
+          <w:hyperlink w:anchor="_Toc33424806" w:history="1">
             <w:r>
               <w:rPr>
                 <w:rStyle w:val="Hyperlink"/>
@@ -3042,7 +3040,7 @@
                 <w:noProof/>
                 <w:webHidden/>
               </w:rPr>
-              <w:instrText xml:space="preserve"> PAGEREF _Toc33261650 \h </w:instrText>
+              <w:instrText xml:space="preserve"> PAGEREF _Toc33424806 \h </w:instrText>
             </w:r>
             <w:r>
               <w:rPr>
@@ -3086,7 +3084,7 @@
               <w:lang w:eastAsia="de-DE"/>
             </w:rPr>
           </w:pPr>
-          <w:hyperlink w:anchor="_Toc33261651" w:history="1">
+          <w:hyperlink w:anchor="_Toc33424807" w:history="1">
             <w:r>
               <w:rPr>
                 <w:rStyle w:val="Hyperlink"/>
@@ -3113,7 +3111,7 @@
                 <w:noProof/>
                 <w:webHidden/>
               </w:rPr>
-              <w:instrText xml:space="preserve"> PAGEREF _Toc33261651 \h </w:instrText>
+              <w:instrText xml:space="preserve"> PAGEREF _Toc33424807 \h </w:instrText>
             </w:r>
             <w:r>
               <w:rPr>
@@ -3157,7 +3155,7 @@
               <w:lang w:eastAsia="de-DE"/>
             </w:rPr>
           </w:pPr>
-          <w:hyperlink w:anchor="_Toc33261652" w:history="1">
+          <w:hyperlink w:anchor="_Toc33424808" w:history="1">
             <w:r>
               <w:rPr>
                 <w:rStyle w:val="Hyperlink"/>
@@ -3184,7 +3182,7 @@
                 <w:noProof/>
                 <w:webHidden/>
               </w:rPr>
-              <w:instrText xml:space="preserve"> PAGEREF _Toc33261652 \h </w:instrText>
+              <w:instrText xml:space="preserve"> PAGEREF _Toc33424808 \h </w:instrText>
             </w:r>
             <w:r>
               <w:rPr>
@@ -3228,7 +3226,7 @@
               <w:lang w:eastAsia="de-DE"/>
             </w:rPr>
           </w:pPr>
-          <w:hyperlink w:anchor="_Toc33261653" w:history="1">
+          <w:hyperlink w:anchor="_Toc33424809" w:history="1">
             <w:r>
               <w:rPr>
                 <w:rStyle w:val="Hyperlink"/>
@@ -3255,7 +3253,7 @@
                 <w:noProof/>
                 <w:webHidden/>
               </w:rPr>
-              <w:instrText xml:space="preserve"> PAGEREF _Toc33261653 \h </w:instrText>
+              <w:instrText xml:space="preserve"> PAGEREF _Toc33424809 \h </w:instrText>
             </w:r>
             <w:r>
               <w:rPr>
@@ -3299,7 +3297,7 @@
               <w:lang w:eastAsia="de-DE"/>
             </w:rPr>
           </w:pPr>
-          <w:hyperlink w:anchor="_Toc33261654" w:history="1">
+          <w:hyperlink w:anchor="_Toc33424810" w:history="1">
             <w:r>
               <w:rPr>
                 <w:rStyle w:val="Hyperlink"/>
@@ -3326,7 +3324,7 @@
                 <w:noProof/>
                 <w:webHidden/>
               </w:rPr>
-              <w:instrText xml:space="preserve"> PAGEREF _Toc33261654 \h </w:instrText>
+              <w:instrText xml:space="preserve"> PAGEREF _Toc33424810 \h </w:instrText>
             </w:r>
             <w:r>
               <w:rPr>
@@ -3370,7 +3368,7 @@
               <w:lang w:eastAsia="de-DE"/>
             </w:rPr>
           </w:pPr>
-          <w:hyperlink w:anchor="_Toc33261655" w:history="1">
+          <w:hyperlink w:anchor="_Toc33424811" w:history="1">
             <w:r>
               <w:rPr>
                 <w:rStyle w:val="Hyperlink"/>
@@ -3397,7 +3395,7 @@
                 <w:noProof/>
                 <w:webHidden/>
               </w:rPr>
-              <w:instrText xml:space="preserve"> PAGEREF _Toc33261655 \h </w:instrText>
+              <w:instrText xml:space="preserve"> PAGEREF _Toc33424811 \h </w:instrText>
             </w:r>
             <w:r>
               <w:rPr>
@@ -3441,7 +3439,7 @@
               <w:lang w:eastAsia="de-DE"/>
             </w:rPr>
           </w:pPr>
-          <w:hyperlink w:anchor="_Toc33261656" w:history="1">
+          <w:hyperlink w:anchor="_Toc33424812" w:history="1">
             <w:r>
               <w:rPr>
                 <w:rStyle w:val="Hyperlink"/>
@@ -3468,7 +3466,7 @@
                 <w:noProof/>
                 <w:webHidden/>
               </w:rPr>
-              <w:instrText xml:space="preserve"> PAGEREF _Toc33261656 \h </w:instrText>
+              <w:instrText xml:space="preserve"> PAGEREF _Toc33424812 \h </w:instrText>
             </w:r>
             <w:r>
               <w:rPr>
@@ -3512,7 +3510,7 @@
               <w:lang w:eastAsia="de-DE"/>
             </w:rPr>
           </w:pPr>
-          <w:hyperlink w:anchor="_Toc33261657" w:history="1">
+          <w:hyperlink w:anchor="_Toc33424813" w:history="1">
             <w:r>
               <w:rPr>
                 <w:rStyle w:val="Hyperlink"/>
@@ -3539,7 +3537,7 @@
                 <w:noProof/>
                 <w:webHidden/>
               </w:rPr>
-              <w:instrText xml:space="preserve"> PAGEREF _Toc33261657 \h </w:instrText>
+              <w:instrText xml:space="preserve"> PAGEREF _Toc33424813 \h </w:instrText>
             </w:r>
             <w:r>
               <w:rPr>
@@ -3583,7 +3581,7 @@
               <w:lang w:eastAsia="de-DE"/>
             </w:rPr>
           </w:pPr>
-          <w:hyperlink w:anchor="_Toc33261658" w:history="1">
+          <w:hyperlink w:anchor="_Toc33424814" w:history="1">
             <w:r>
               <w:rPr>
                 <w:rStyle w:val="Hyperlink"/>
@@ -3610,7 +3608,7 @@
                 <w:noProof/>
                 <w:webHidden/>
               </w:rPr>
-              <w:instrText xml:space="preserve"> PAGEREF _Toc33261658 \h </w:instrText>
+              <w:instrText xml:space="preserve"> PAGEREF _Toc33424814 \h </w:instrText>
             </w:r>
             <w:r>
               <w:rPr>
@@ -3654,7 +3652,7 @@
               <w:lang w:eastAsia="de-DE"/>
             </w:rPr>
           </w:pPr>
-          <w:hyperlink w:anchor="_Toc33261659" w:history="1">
+          <w:hyperlink w:anchor="_Toc33424815" w:history="1">
             <w:r>
               <w:rPr>
                 <w:rStyle w:val="Hyperlink"/>
@@ -3681,7 +3679,7 @@
                 <w:noProof/>
                 <w:webHidden/>
               </w:rPr>
-              <w:instrText xml:space="preserve"> PAGEREF _Toc33261659 \h </w:instrText>
+              <w:instrText xml:space="preserve"> PAGEREF _Toc33424815 \h </w:instrText>
             </w:r>
             <w:r>
               <w:rPr>
@@ -3725,7 +3723,7 @@
               <w:lang w:eastAsia="de-DE"/>
             </w:rPr>
           </w:pPr>
-          <w:hyperlink w:anchor="_Toc33261660" w:history="1">
+          <w:hyperlink w:anchor="_Toc33424816" w:history="1">
             <w:r>
               <w:rPr>
                 <w:rStyle w:val="Hyperlink"/>
@@ -3752,7 +3750,7 @@
                 <w:noProof/>
                 <w:webHidden/>
               </w:rPr>
-              <w:instrText xml:space="preserve"> PAGEREF _Toc33261660 \h </w:instrText>
+              <w:instrText xml:space="preserve"> PAGEREF _Toc33424816 \h </w:instrText>
             </w:r>
             <w:r>
               <w:rPr>
@@ -3796,7 +3794,7 @@
               <w:lang w:eastAsia="de-DE"/>
             </w:rPr>
           </w:pPr>
-          <w:hyperlink w:anchor="_Toc33261661" w:history="1">
+          <w:hyperlink w:anchor="_Toc33424817" w:history="1">
             <w:r>
               <w:rPr>
                 <w:rStyle w:val="Hyperlink"/>
@@ -3823,7 +3821,7 @@
                 <w:noProof/>
                 <w:webHidden/>
               </w:rPr>
-              <w:instrText xml:space="preserve"> PAGEREF _Toc33261661 \h </w:instrText>
+              <w:instrText xml:space="preserve"> PAGEREF _Toc33424817 \h </w:instrText>
             </w:r>
             <w:r>
               <w:rPr>
@@ -3867,7 +3865,7 @@
               <w:lang w:eastAsia="de-DE"/>
             </w:rPr>
           </w:pPr>
-          <w:hyperlink w:anchor="_Toc33261662" w:history="1">
+          <w:hyperlink w:anchor="_Toc33424818" w:history="1">
             <w:r>
               <w:rPr>
                 <w:rStyle w:val="Hyperlink"/>
@@ -3894,7 +3892,7 @@
                 <w:noProof/>
                 <w:webHidden/>
               </w:rPr>
-              <w:instrText xml:space="preserve"> PAGEREF _Toc33261662 \h </w:instrText>
+              <w:instrText xml:space="preserve"> PAGEREF _Toc33424818 \h </w:instrText>
             </w:r>
             <w:r>
               <w:rPr>
@@ -3938,7 +3936,7 @@
               <w:lang w:eastAsia="de-DE"/>
             </w:rPr>
           </w:pPr>
-          <w:hyperlink w:anchor="_Toc33261663" w:history="1">
+          <w:hyperlink w:anchor="_Toc33424819" w:history="1">
             <w:r>
               <w:rPr>
                 <w:rStyle w:val="Hyperlink"/>
@@ -3965,7 +3963,7 @@
                 <w:noProof/>
                 <w:webHidden/>
               </w:rPr>
-              <w:instrText xml:space="preserve"> PAGEREF _Toc33261663 \h </w:instrText>
+              <w:instrText xml:space="preserve"> PAGEREF _Toc33424819 \h </w:instrText>
             </w:r>
             <w:r>
               <w:rPr>
@@ -4009,7 +4007,7 @@
               <w:lang w:eastAsia="de-DE"/>
             </w:rPr>
           </w:pPr>
-          <w:hyperlink w:anchor="_Toc33261664" w:history="1">
+          <w:hyperlink w:anchor="_Toc33424820" w:history="1">
             <w:r>
               <w:rPr>
                 <w:rStyle w:val="Hyperlink"/>
@@ -4036,7 +4034,7 @@
                 <w:noProof/>
                 <w:webHidden/>
               </w:rPr>
-              <w:instrText xml:space="preserve"> PAGEREF _Toc33261664 \h </w:instrText>
+              <w:instrText xml:space="preserve"> PAGEREF _Toc33424820 \h </w:instrText>
             </w:r>
             <w:r>
               <w:rPr>
@@ -4080,7 +4078,7 @@
               <w:lang w:eastAsia="de-DE"/>
             </w:rPr>
           </w:pPr>
-          <w:hyperlink w:anchor="_Toc33261665" w:history="1">
+          <w:hyperlink w:anchor="_Toc33424821" w:history="1">
             <w:r>
               <w:rPr>
                 <w:rStyle w:val="Hyperlink"/>
@@ -4107,7 +4105,7 @@
                 <w:noProof/>
                 <w:webHidden/>
               </w:rPr>
-              <w:instrText xml:space="preserve"> PAGEREF _Toc33261665 \h </w:instrText>
+              <w:instrText xml:space="preserve"> PAGEREF _Toc33424821 \h </w:instrText>
             </w:r>
             <w:r>
               <w:rPr>
@@ -4151,7 +4149,7 @@
               <w:lang w:eastAsia="de-DE"/>
             </w:rPr>
           </w:pPr>
-          <w:hyperlink w:anchor="_Toc33261666" w:history="1">
+          <w:hyperlink w:anchor="_Toc33424822" w:history="1">
             <w:r>
               <w:rPr>
                 <w:rStyle w:val="Hyperlink"/>
@@ -4178,7 +4176,7 @@
                 <w:noProof/>
                 <w:webHidden/>
               </w:rPr>
-              <w:instrText xml:space="preserve"> PAGEREF _Toc33261666 \h </w:instrText>
+              <w:instrText xml:space="preserve"> PAGEREF _Toc33424822 \h </w:instrText>
             </w:r>
             <w:r>
               <w:rPr>
@@ -4222,7 +4220,7 @@
               <w:lang w:eastAsia="de-DE"/>
             </w:rPr>
           </w:pPr>
-          <w:hyperlink w:anchor="_Toc33261667" w:history="1">
+          <w:hyperlink w:anchor="_Toc33424823" w:history="1">
             <w:r>
               <w:rPr>
                 <w:rStyle w:val="Hyperlink"/>
@@ -4249,7 +4247,7 @@
                 <w:noProof/>
                 <w:webHidden/>
               </w:rPr>
-              <w:instrText xml:space="preserve"> PAGEREF _Toc33261667 \h </w:instrText>
+              <w:instrText xml:space="preserve"> PAGEREF _Toc33424823 \h </w:instrText>
             </w:r>
             <w:r>
               <w:rPr>
@@ -4293,7 +4291,7 @@
               <w:lang w:eastAsia="de-DE"/>
             </w:rPr>
           </w:pPr>
-          <w:hyperlink w:anchor="_Toc33261668" w:history="1">
+          <w:hyperlink w:anchor="_Toc33424824" w:history="1">
             <w:r>
               <w:rPr>
                 <w:rStyle w:val="Hyperlink"/>
@@ -4320,7 +4318,7 @@
                 <w:noProof/>
                 <w:webHidden/>
               </w:rPr>
-              <w:instrText xml:space="preserve"> PAGEREF _Toc33261668 \h </w:instrText>
+              <w:instrText xml:space="preserve"> PAGEREF _Toc33424824 \h </w:instrText>
             </w:r>
             <w:r>
               <w:rPr>
@@ -4364,7 +4362,7 @@
               <w:lang w:eastAsia="de-DE"/>
             </w:rPr>
           </w:pPr>
-          <w:hyperlink w:anchor="_Toc33261669" w:history="1">
+          <w:hyperlink w:anchor="_Toc33424825" w:history="1">
             <w:r>
               <w:rPr>
                 <w:rStyle w:val="Hyperlink"/>
@@ -4391,7 +4389,7 @@
                 <w:noProof/>
                 <w:webHidden/>
               </w:rPr>
-              <w:instrText xml:space="preserve"> PAGEREF _Toc33261669 \h </w:instrText>
+              <w:instrText xml:space="preserve"> PAGEREF _Toc33424825 \h </w:instrText>
             </w:r>
             <w:r>
               <w:rPr>
@@ -4435,7 +4433,7 @@
               <w:lang w:eastAsia="de-DE"/>
             </w:rPr>
           </w:pPr>
-          <w:hyperlink w:anchor="_Toc33261670" w:history="1">
+          <w:hyperlink w:anchor="_Toc33424826" w:history="1">
             <w:r>
               <w:rPr>
                 <w:rStyle w:val="Hyperlink"/>
@@ -4462,7 +4460,7 @@
                 <w:noProof/>
                 <w:webHidden/>
               </w:rPr>
-              <w:instrText xml:space="preserve"> PAGEREF _Toc33261670 \h </w:instrText>
+              <w:instrText xml:space="preserve"> PAGEREF _Toc33424826 \h </w:instrText>
             </w:r>
             <w:r>
               <w:rPr>
@@ -4506,7 +4504,7 @@
               <w:lang w:eastAsia="de-DE"/>
             </w:rPr>
           </w:pPr>
-          <w:hyperlink w:anchor="_Toc33261671" w:history="1">
+          <w:hyperlink w:anchor="_Toc33424827" w:history="1">
             <w:r>
               <w:rPr>
                 <w:rStyle w:val="Hyperlink"/>
@@ -4533,7 +4531,7 @@
                 <w:noProof/>
                 <w:webHidden/>
               </w:rPr>
-              <w:instrText xml:space="preserve"> PAGEREF _Toc33261671 \h </w:instrText>
+              <w:instrText xml:space="preserve"> PAGEREF _Toc33424827 \h </w:instrText>
             </w:r>
             <w:r>
               <w:rPr>
@@ -4577,7 +4575,7 @@
               <w:lang w:eastAsia="de-DE"/>
             </w:rPr>
           </w:pPr>
-          <w:hyperlink w:anchor="_Toc33261672" w:history="1">
+          <w:hyperlink w:anchor="_Toc33424828" w:history="1">
             <w:r>
               <w:rPr>
                 <w:rStyle w:val="Hyperlink"/>
@@ -4604,7 +4602,7 @@
                 <w:noProof/>
                 <w:webHidden/>
               </w:rPr>
-              <w:instrText xml:space="preserve"> PAGEREF _Toc33261672 \h </w:instrText>
+              <w:instrText xml:space="preserve"> PAGEREF _Toc33424828 \h </w:instrText>
             </w:r>
             <w:r>
               <w:rPr>
@@ -4648,7 +4646,7 @@
               <w:lang w:eastAsia="de-DE"/>
             </w:rPr>
           </w:pPr>
-          <w:hyperlink w:anchor="_Toc33261673" w:history="1">
+          <w:hyperlink w:anchor="_Toc33424829" w:history="1">
             <w:r>
               <w:rPr>
                 <w:rStyle w:val="Hyperlink"/>
@@ -4675,7 +4673,7 @@
                 <w:noProof/>
                 <w:webHidden/>
               </w:rPr>
-              <w:instrText xml:space="preserve"> PAGEREF _Toc33261673 \h </w:instrText>
+              <w:instrText xml:space="preserve"> PAGEREF _Toc33424829 \h </w:instrText>
             </w:r>
             <w:r>
               <w:rPr>
@@ -4719,7 +4717,7 @@
               <w:lang w:eastAsia="de-DE"/>
             </w:rPr>
           </w:pPr>
-          <w:hyperlink w:anchor="_Toc33261674" w:history="1">
+          <w:hyperlink w:anchor="_Toc33424830" w:history="1">
             <w:r>
               <w:rPr>
                 <w:rStyle w:val="Hyperlink"/>
@@ -4746,7 +4744,7 @@
                 <w:noProof/>
                 <w:webHidden/>
               </w:rPr>
-              <w:instrText xml:space="preserve"> PAGEREF _Toc33261674 \h </w:instrText>
+              <w:instrText xml:space="preserve"> PAGEREF _Toc33424830 \h </w:instrText>
             </w:r>
             <w:r>
               <w:rPr>
@@ -4790,7 +4788,7 @@
               <w:lang w:eastAsia="de-DE"/>
             </w:rPr>
           </w:pPr>
-          <w:hyperlink w:anchor="_Toc33261675" w:history="1">
+          <w:hyperlink w:anchor="_Toc33424831" w:history="1">
             <w:r>
               <w:rPr>
                 <w:rStyle w:val="Hyperlink"/>
@@ -4817,7 +4815,7 @@
                 <w:noProof/>
                 <w:webHidden/>
               </w:rPr>
-              <w:instrText xml:space="preserve"> PAGEREF _Toc33261675 \h </w:instrText>
+              <w:instrText xml:space="preserve"> PAGEREF _Toc33424831 \h </w:instrText>
             </w:r>
             <w:r>
               <w:rPr>
@@ -4861,7 +4859,7 @@
               <w:lang w:eastAsia="de-DE"/>
             </w:rPr>
           </w:pPr>
-          <w:hyperlink w:anchor="_Toc33261676" w:history="1">
+          <w:hyperlink w:anchor="_Toc33424832" w:history="1">
             <w:r>
               <w:rPr>
                 <w:rStyle w:val="Hyperlink"/>
@@ -4888,7 +4886,7 @@
                 <w:noProof/>
                 <w:webHidden/>
               </w:rPr>
-              <w:instrText xml:space="preserve"> PAGEREF _Toc33261676 \h </w:instrText>
+              <w:instrText xml:space="preserve"> PAGEREF _Toc33424832 \h </w:instrText>
             </w:r>
             <w:r>
               <w:rPr>
@@ -4932,7 +4930,7 @@
               <w:lang w:eastAsia="de-DE"/>
             </w:rPr>
           </w:pPr>
-          <w:hyperlink w:anchor="_Toc33261677" w:history="1">
+          <w:hyperlink w:anchor="_Toc33424833" w:history="1">
             <w:r>
               <w:rPr>
                 <w:rStyle w:val="Hyperlink"/>
@@ -4959,7 +4957,7 @@
                 <w:noProof/>
                 <w:webHidden/>
               </w:rPr>
-              <w:instrText xml:space="preserve"> PAGEREF _Toc33261677 \h </w:instrText>
+              <w:instrText xml:space="preserve"> PAGEREF _Toc33424833 \h </w:instrText>
             </w:r>
             <w:r>
               <w:rPr>
@@ -5003,7 +5001,7 @@
               <w:lang w:eastAsia="de-DE"/>
             </w:rPr>
           </w:pPr>
-          <w:hyperlink w:anchor="_Toc33261678" w:history="1">
+          <w:hyperlink w:anchor="_Toc33424834" w:history="1">
             <w:r>
               <w:rPr>
                 <w:rStyle w:val="Hyperlink"/>
@@ -5030,7 +5028,7 @@
                 <w:noProof/>
                 <w:webHidden/>
               </w:rPr>
-              <w:instrText xml:space="preserve"> PAGEREF _Toc33261678 \h </w:instrText>
+              <w:instrText xml:space="preserve"> PAGEREF _Toc33424834 \h </w:instrText>
             </w:r>
             <w:r>
               <w:rPr>
@@ -5074,7 +5072,7 @@
               <w:lang w:eastAsia="de-DE"/>
             </w:rPr>
           </w:pPr>
-          <w:hyperlink w:anchor="_Toc33261679" w:history="1">
+          <w:hyperlink w:anchor="_Toc33424835" w:history="1">
             <w:r>
               <w:rPr>
                 <w:rStyle w:val="Hyperlink"/>
@@ -5101,7 +5099,7 @@
                 <w:noProof/>
                 <w:webHidden/>
               </w:rPr>
-              <w:instrText xml:space="preserve"> PAGEREF _Toc33261679 \h </w:instrText>
+              <w:instrText xml:space="preserve"> PAGEREF _Toc33424835 \h </w:instrText>
             </w:r>
             <w:r>
               <w:rPr>
@@ -5145,7 +5143,7 @@
               <w:lang w:eastAsia="de-DE"/>
             </w:rPr>
           </w:pPr>
-          <w:hyperlink w:anchor="_Toc33261680" w:history="1">
+          <w:hyperlink w:anchor="_Toc33424836" w:history="1">
             <w:r>
               <w:rPr>
                 <w:rStyle w:val="Hyperlink"/>
@@ -5172,7 +5170,7 @@
                 <w:noProof/>
                 <w:webHidden/>
               </w:rPr>
-              <w:instrText xml:space="preserve"> PAGEREF _Toc33261680 \h </w:instrText>
+              <w:instrText xml:space="preserve"> PAGEREF _Toc33424836 \h </w:instrText>
             </w:r>
             <w:r>
               <w:rPr>
@@ -5216,7 +5214,7 @@
               <w:lang w:eastAsia="de-DE"/>
             </w:rPr>
           </w:pPr>
-          <w:hyperlink w:anchor="_Toc33261681" w:history="1">
+          <w:hyperlink w:anchor="_Toc33424837" w:history="1">
             <w:r>
               <w:rPr>
                 <w:rStyle w:val="Hyperlink"/>
@@ -5243,7 +5241,7 @@
                 <w:noProof/>
                 <w:webHidden/>
               </w:rPr>
-              <w:instrText xml:space="preserve"> PAGEREF _Toc33261681 \h </w:instrText>
+              <w:instrText xml:space="preserve"> PAGEREF _Toc33424837 \h </w:instrText>
             </w:r>
             <w:r>
               <w:rPr>
@@ -5287,7 +5285,7 @@
               <w:lang w:eastAsia="de-DE"/>
             </w:rPr>
           </w:pPr>
-          <w:hyperlink w:anchor="_Toc33261682" w:history="1">
+          <w:hyperlink w:anchor="_Toc33424838" w:history="1">
             <w:r>
               <w:rPr>
                 <w:rStyle w:val="Hyperlink"/>
@@ -5314,7 +5312,7 @@
                 <w:noProof/>
                 <w:webHidden/>
               </w:rPr>
-              <w:instrText xml:space="preserve"> PAGEREF _Toc33261682 \h </w:instrText>
+              <w:instrText xml:space="preserve"> PAGEREF _Toc33424838 \h </w:instrText>
             </w:r>
             <w:r>
               <w:rPr>
@@ -5358,7 +5356,7 @@
               <w:lang w:eastAsia="de-DE"/>
             </w:rPr>
           </w:pPr>
-          <w:hyperlink w:anchor="_Toc33261683" w:history="1">
+          <w:hyperlink w:anchor="_Toc33424839" w:history="1">
             <w:r>
               <w:rPr>
                 <w:rStyle w:val="Hyperlink"/>
@@ -5385,7 +5383,7 @@
                 <w:noProof/>
                 <w:webHidden/>
               </w:rPr>
-              <w:instrText xml:space="preserve"> PAGEREF _Toc33261683 \h </w:instrText>
+              <w:instrText xml:space="preserve"> PAGEREF _Toc33424839 \h </w:instrText>
             </w:r>
             <w:r>
               <w:rPr>
@@ -5429,7 +5427,7 @@
               <w:lang w:eastAsia="de-DE"/>
             </w:rPr>
           </w:pPr>
-          <w:hyperlink w:anchor="_Toc33261684" w:history="1">
+          <w:hyperlink w:anchor="_Toc33424840" w:history="1">
             <w:r>
               <w:rPr>
                 <w:rStyle w:val="Hyperlink"/>
@@ -5456,7 +5454,7 @@
                 <w:noProof/>
                 <w:webHidden/>
               </w:rPr>
-              <w:instrText xml:space="preserve"> PAGEREF _Toc33261684 \h </w:instrText>
+              <w:instrText xml:space="preserve"> PAGEREF _Toc33424840 \h </w:instrText>
             </w:r>
             <w:r>
               <w:rPr>
@@ -5500,7 +5498,7 @@
               <w:lang w:eastAsia="de-DE"/>
             </w:rPr>
           </w:pPr>
-          <w:hyperlink w:anchor="_Toc33261685" w:history="1">
+          <w:hyperlink w:anchor="_Toc33424841" w:history="1">
             <w:r>
               <w:rPr>
                 <w:rStyle w:val="Hyperlink"/>
@@ -5527,7 +5525,7 @@
                 <w:noProof/>
                 <w:webHidden/>
               </w:rPr>
-              <w:instrText xml:space="preserve"> PAGEREF _Toc33261685 \h </w:instrText>
+              <w:instrText xml:space="preserve"> PAGEREF _Toc33424841 \h </w:instrText>
             </w:r>
             <w:r>
               <w:rPr>
@@ -5571,7 +5569,7 @@
               <w:lang w:eastAsia="de-DE"/>
             </w:rPr>
           </w:pPr>
-          <w:hyperlink w:anchor="_Toc33261686" w:history="1">
+          <w:hyperlink w:anchor="_Toc33424842" w:history="1">
             <w:r>
               <w:rPr>
                 <w:rStyle w:val="Hyperlink"/>
@@ -5598,7 +5596,7 @@
                 <w:noProof/>
                 <w:webHidden/>
               </w:rPr>
-              <w:instrText xml:space="preserve"> PAGEREF _Toc33261686 \h </w:instrText>
+              <w:instrText xml:space="preserve"> PAGEREF _Toc33424842 \h </w:instrText>
             </w:r>
             <w:r>
               <w:rPr>
@@ -5642,7 +5640,7 @@
               <w:lang w:eastAsia="de-DE"/>
             </w:rPr>
           </w:pPr>
-          <w:hyperlink w:anchor="_Toc33261687" w:history="1">
+          <w:hyperlink w:anchor="_Toc33424843" w:history="1">
             <w:r>
               <w:rPr>
                 <w:rStyle w:val="Hyperlink"/>
@@ -5669,7 +5667,7 @@
                 <w:noProof/>
                 <w:webHidden/>
               </w:rPr>
-              <w:instrText xml:space="preserve"> PAGEREF _Toc33261687 \h </w:instrText>
+              <w:instrText xml:space="preserve"> PAGEREF _Toc33424843 \h </w:instrText>
             </w:r>
             <w:r>
               <w:rPr>
@@ -5713,7 +5711,7 @@
               <w:lang w:eastAsia="de-DE"/>
             </w:rPr>
           </w:pPr>
-          <w:hyperlink w:anchor="_Toc33261688" w:history="1">
+          <w:hyperlink w:anchor="_Toc33424844" w:history="1">
             <w:r>
               <w:rPr>
                 <w:rStyle w:val="Hyperlink"/>
@@ -5740,7 +5738,7 @@
                 <w:noProof/>
                 <w:webHidden/>
               </w:rPr>
-              <w:instrText xml:space="preserve"> PAGEREF _Toc33261688 \h </w:instrText>
+              <w:instrText xml:space="preserve"> PAGEREF _Toc33424844 \h </w:instrText>
             </w:r>
             <w:r>
               <w:rPr>
@@ -5784,7 +5782,7 @@
               <w:lang w:eastAsia="de-DE"/>
             </w:rPr>
           </w:pPr>
-          <w:hyperlink w:anchor="_Toc33261689" w:history="1">
+          <w:hyperlink w:anchor="_Toc33424845" w:history="1">
             <w:r>
               <w:rPr>
                 <w:rStyle w:val="Hyperlink"/>
@@ -5811,7 +5809,7 @@
                 <w:noProof/>
                 <w:webHidden/>
               </w:rPr>
-              <w:instrText xml:space="preserve"> PAGEREF _Toc33261689 \h </w:instrText>
+              <w:instrText xml:space="preserve"> PAGEREF _Toc33424845 \h </w:instrText>
             </w:r>
             <w:r>
               <w:rPr>
@@ -5855,7 +5853,7 @@
               <w:lang w:eastAsia="de-DE"/>
             </w:rPr>
           </w:pPr>
-          <w:hyperlink w:anchor="_Toc33261690" w:history="1">
+          <w:hyperlink w:anchor="_Toc33424846" w:history="1">
             <w:r>
               <w:rPr>
                 <w:rStyle w:val="Hyperlink"/>
@@ -5882,7 +5880,7 @@
                 <w:noProof/>
                 <w:webHidden/>
               </w:rPr>
-              <w:instrText xml:space="preserve"> PAGEREF _Toc33261690 \h </w:instrText>
+              <w:instrText xml:space="preserve"> PAGEREF _Toc33424846 \h </w:instrText>
             </w:r>
             <w:r>
               <w:rPr>
@@ -5926,7 +5924,7 @@
               <w:lang w:eastAsia="de-DE"/>
             </w:rPr>
           </w:pPr>
-          <w:hyperlink w:anchor="_Toc33261691" w:history="1">
+          <w:hyperlink w:anchor="_Toc33424847" w:history="1">
             <w:r>
               <w:rPr>
                 <w:rStyle w:val="Hyperlink"/>
@@ -5953,7 +5951,7 @@
                 <w:noProof/>
                 <w:webHidden/>
               </w:rPr>
-              <w:instrText xml:space="preserve"> PAGEREF _Toc33261691 \h </w:instrText>
+              <w:instrText xml:space="preserve"> PAGEREF _Toc33424847 \h </w:instrText>
             </w:r>
             <w:r>
               <w:rPr>
@@ -5997,7 +5995,7 @@
               <w:lang w:eastAsia="de-DE"/>
             </w:rPr>
           </w:pPr>
-          <w:hyperlink w:anchor="_Toc33261692" w:history="1">
+          <w:hyperlink w:anchor="_Toc33424848" w:history="1">
             <w:r>
               <w:rPr>
                 <w:rStyle w:val="Hyperlink"/>
@@ -6024,7 +6022,7 @@
                 <w:noProof/>
                 <w:webHidden/>
               </w:rPr>
-              <w:instrText xml:space="preserve"> PAGEREF _Toc33261692 \h </w:instrText>
+              <w:instrText xml:space="preserve"> PAGEREF _Toc33424848 \h </w:instrText>
             </w:r>
             <w:r>
               <w:rPr>
@@ -6068,7 +6066,7 @@
               <w:lang w:eastAsia="de-DE"/>
             </w:rPr>
           </w:pPr>
-          <w:hyperlink w:anchor="_Toc33261693" w:history="1">
+          <w:hyperlink w:anchor="_Toc33424849" w:history="1">
             <w:r>
               <w:rPr>
                 <w:rStyle w:val="Hyperlink"/>
@@ -6095,7 +6093,7 @@
                 <w:noProof/>
                 <w:webHidden/>
               </w:rPr>
-              <w:instrText xml:space="preserve"> PAGEREF _Toc33261693 \h </w:instrText>
+              <w:instrText xml:space="preserve"> PAGEREF _Toc33424849 \h </w:instrText>
             </w:r>
             <w:r>
               <w:rPr>
@@ -6139,7 +6137,7 @@
               <w:lang w:eastAsia="de-DE"/>
             </w:rPr>
           </w:pPr>
-          <w:hyperlink w:anchor="_Toc33261694" w:history="1">
+          <w:hyperlink w:anchor="_Toc33424850" w:history="1">
             <w:r>
               <w:rPr>
                 <w:rStyle w:val="Hyperlink"/>
@@ -6166,7 +6164,7 @@
                 <w:noProof/>
                 <w:webHidden/>
               </w:rPr>
-              <w:instrText xml:space="preserve"> PAGEREF _Toc33261694 \h </w:instrText>
+              <w:instrText xml:space="preserve"> PAGEREF _Toc33424850 \h </w:instrText>
             </w:r>
             <w:r>
               <w:rPr>
@@ -6210,7 +6208,7 @@
               <w:lang w:eastAsia="de-DE"/>
             </w:rPr>
           </w:pPr>
-          <w:hyperlink w:anchor="_Toc33261695" w:history="1">
+          <w:hyperlink w:anchor="_Toc33424851" w:history="1">
             <w:r>
               <w:rPr>
                 <w:rStyle w:val="Hyperlink"/>
@@ -6237,7 +6235,7 @@
                 <w:noProof/>
                 <w:webHidden/>
               </w:rPr>
-              <w:instrText xml:space="preserve"> PAGEREF _Toc33261695 \h </w:instrText>
+              <w:instrText xml:space="preserve"> PAGEREF _Toc33424851 \h </w:instrText>
             </w:r>
             <w:r>
               <w:rPr>
@@ -6281,7 +6279,7 @@
               <w:lang w:eastAsia="de-DE"/>
             </w:rPr>
           </w:pPr>
-          <w:hyperlink w:anchor="_Toc33261696" w:history="1">
+          <w:hyperlink w:anchor="_Toc33424852" w:history="1">
             <w:r>
               <w:rPr>
                 <w:rStyle w:val="Hyperlink"/>
@@ -6308,7 +6306,7 @@
                 <w:noProof/>
                 <w:webHidden/>
               </w:rPr>
-              <w:instrText xml:space="preserve"> PAGEREF _Toc33261696 \h </w:instrText>
+              <w:instrText xml:space="preserve"> PAGEREF _Toc33424852 \h </w:instrText>
             </w:r>
             <w:r>
               <w:rPr>
@@ -6352,7 +6350,7 @@
               <w:lang w:eastAsia="de-DE"/>
             </w:rPr>
           </w:pPr>
-          <w:hyperlink w:anchor="_Toc33261697" w:history="1">
+          <w:hyperlink w:anchor="_Toc33424853" w:history="1">
             <w:r>
               <w:rPr>
                 <w:rStyle w:val="Hyperlink"/>
@@ -6379,7 +6377,7 @@
                 <w:noProof/>
                 <w:webHidden/>
               </w:rPr>
-              <w:instrText xml:space="preserve"> PAGEREF _Toc33261697 \h </w:instrText>
+              <w:instrText xml:space="preserve"> PAGEREF _Toc33424853 \h </w:instrText>
             </w:r>
             <w:r>
               <w:rPr>
@@ -6423,7 +6421,7 @@
               <w:lang w:eastAsia="de-DE"/>
             </w:rPr>
           </w:pPr>
-          <w:hyperlink w:anchor="_Toc33261698" w:history="1">
+          <w:hyperlink w:anchor="_Toc33424854" w:history="1">
             <w:r>
               <w:rPr>
                 <w:rStyle w:val="Hyperlink"/>
@@ -6450,7 +6448,7 @@
                 <w:noProof/>
                 <w:webHidden/>
               </w:rPr>
-              <w:instrText xml:space="preserve"> PAGEREF _Toc33261698 \h </w:instrText>
+              <w:instrText xml:space="preserve"> PAGEREF _Toc33424854 \h </w:instrText>
             </w:r>
             <w:r>
               <w:rPr>
@@ -6494,7 +6492,7 @@
               <w:lang w:eastAsia="de-DE"/>
             </w:rPr>
           </w:pPr>
-          <w:hyperlink w:anchor="_Toc33261699" w:history="1">
+          <w:hyperlink w:anchor="_Toc33424855" w:history="1">
             <w:r>
               <w:rPr>
                 <w:rStyle w:val="Hyperlink"/>
@@ -6521,7 +6519,7 @@
                 <w:noProof/>
                 <w:webHidden/>
               </w:rPr>
-              <w:instrText xml:space="preserve"> PAGEREF _Toc33261699 \h </w:instrText>
+              <w:instrText xml:space="preserve"> PAGEREF _Toc33424855 \h </w:instrText>
             </w:r>
             <w:r>
               <w:rPr>
@@ -6565,7 +6563,7 @@
               <w:lang w:eastAsia="de-DE"/>
             </w:rPr>
           </w:pPr>
-          <w:hyperlink w:anchor="_Toc33261700" w:history="1">
+          <w:hyperlink w:anchor="_Toc33424856" w:history="1">
             <w:r>
               <w:rPr>
                 <w:rStyle w:val="Hyperlink"/>
@@ -6592,7 +6590,7 @@
                 <w:noProof/>
                 <w:webHidden/>
               </w:rPr>
-              <w:instrText xml:space="preserve"> PAGEREF _Toc33261700 \h </w:instrText>
+              <w:instrText xml:space="preserve"> PAGEREF _Toc33424856 \h </w:instrText>
             </w:r>
             <w:r>
               <w:rPr>
@@ -6636,7 +6634,7 @@
               <w:lang w:eastAsia="de-DE"/>
             </w:rPr>
           </w:pPr>
-          <w:hyperlink w:anchor="_Toc33261701" w:history="1">
+          <w:hyperlink w:anchor="_Toc33424857" w:history="1">
             <w:r>
               <w:rPr>
                 <w:rStyle w:val="Hyperlink"/>
@@ -6663,7 +6661,7 @@
                 <w:noProof/>
                 <w:webHidden/>
               </w:rPr>
-              <w:instrText xml:space="preserve"> PAGEREF _Toc33261701 \h </w:instrText>
+              <w:instrText xml:space="preserve"> PAGEREF _Toc33424857 \h </w:instrText>
             </w:r>
             <w:r>
               <w:rPr>
@@ -6707,7 +6705,7 @@
               <w:lang w:eastAsia="de-DE"/>
             </w:rPr>
           </w:pPr>
-          <w:hyperlink w:anchor="_Toc33261702" w:history="1">
+          <w:hyperlink w:anchor="_Toc33424858" w:history="1">
             <w:r>
               <w:rPr>
                 <w:rStyle w:val="Hyperlink"/>
@@ -6734,7 +6732,7 @@
                 <w:noProof/>
                 <w:webHidden/>
               </w:rPr>
-              <w:instrText xml:space="preserve"> PAGEREF _Toc33261702 \h </w:instrText>
+              <w:instrText xml:space="preserve"> PAGEREF _Toc33424858 \h </w:instrText>
             </w:r>
             <w:r>
               <w:rPr>
@@ -6778,7 +6776,7 @@
               <w:lang w:eastAsia="de-DE"/>
             </w:rPr>
           </w:pPr>
-          <w:hyperlink w:anchor="_Toc33261703" w:history="1">
+          <w:hyperlink w:anchor="_Toc33424859" w:history="1">
             <w:r>
               <w:rPr>
                 <w:rStyle w:val="Hyperlink"/>
@@ -6805,7 +6803,7 @@
                 <w:noProof/>
                 <w:webHidden/>
               </w:rPr>
-              <w:instrText xml:space="preserve"> PAGEREF _Toc33261703 \h </w:instrText>
+              <w:instrText xml:space="preserve"> PAGEREF _Toc33424859 \h </w:instrText>
             </w:r>
             <w:r>
               <w:rPr>
@@ -6849,7 +6847,7 @@
               <w:lang w:eastAsia="de-DE"/>
             </w:rPr>
           </w:pPr>
-          <w:hyperlink w:anchor="_Toc33261704" w:history="1">
+          <w:hyperlink w:anchor="_Toc33424860" w:history="1">
             <w:r>
               <w:rPr>
                 <w:rStyle w:val="Hyperlink"/>
@@ -6876,7 +6874,7 @@
                 <w:noProof/>
                 <w:webHidden/>
               </w:rPr>
-              <w:instrText xml:space="preserve"> PAGEREF _Toc33261704 \h </w:instrText>
+              <w:instrText xml:space="preserve"> PAGEREF _Toc33424860 \h </w:instrText>
             </w:r>
             <w:r>
               <w:rPr>
@@ -6920,7 +6918,7 @@
               <w:lang w:eastAsia="de-DE"/>
             </w:rPr>
           </w:pPr>
-          <w:hyperlink w:anchor="_Toc33261705" w:history="1">
+          <w:hyperlink w:anchor="_Toc33424861" w:history="1">
             <w:r>
               <w:rPr>
                 <w:rStyle w:val="Hyperlink"/>
@@ -6947,7 +6945,7 @@
                 <w:noProof/>
                 <w:webHidden/>
               </w:rPr>
-              <w:instrText xml:space="preserve"> PAGEREF _Toc33261705 \h </w:instrText>
+              <w:instrText xml:space="preserve"> PAGEREF _Toc33424861 \h </w:instrText>
             </w:r>
             <w:r>
               <w:rPr>
@@ -6991,7 +6989,7 @@
               <w:lang w:eastAsia="de-DE"/>
             </w:rPr>
           </w:pPr>
-          <w:hyperlink w:anchor="_Toc33261706" w:history="1">
+          <w:hyperlink w:anchor="_Toc33424862" w:history="1">
             <w:r>
               <w:rPr>
                 <w:rStyle w:val="Hyperlink"/>
@@ -7018,7 +7016,7 @@
                 <w:noProof/>
                 <w:webHidden/>
               </w:rPr>
-              <w:instrText xml:space="preserve"> PAGEREF _Toc33261706 \h </w:instrText>
+              <w:instrText xml:space="preserve"> PAGEREF _Toc33424862 \h </w:instrText>
             </w:r>
             <w:r>
               <w:rPr>
@@ -7062,7 +7060,7 @@
               <w:lang w:eastAsia="de-DE"/>
             </w:rPr>
           </w:pPr>
-          <w:hyperlink w:anchor="_Toc33261707" w:history="1">
+          <w:hyperlink w:anchor="_Toc33424863" w:history="1">
             <w:r>
               <w:rPr>
                 <w:rStyle w:val="Hyperlink"/>
@@ -7089,7 +7087,7 @@
                 <w:noProof/>
                 <w:webHidden/>
               </w:rPr>
-              <w:instrText xml:space="preserve"> PAGEREF _Toc33261707 \h </w:instrText>
+              <w:instrText xml:space="preserve"> PAGEREF _Toc33424863 \h </w:instrText>
             </w:r>
             <w:r>
               <w:rPr>
@@ -7133,7 +7131,7 @@
               <w:lang w:eastAsia="de-DE"/>
             </w:rPr>
           </w:pPr>
-          <w:hyperlink w:anchor="_Toc33261708" w:history="1">
+          <w:hyperlink w:anchor="_Toc33424864" w:history="1">
             <w:r>
               <w:rPr>
                 <w:rStyle w:val="Hyperlink"/>
@@ -7160,7 +7158,7 @@
                 <w:noProof/>
                 <w:webHidden/>
               </w:rPr>
-              <w:instrText xml:space="preserve"> PAGEREF _Toc33261708 \h </w:instrText>
+              <w:instrText xml:space="preserve"> PAGEREF _Toc33424864 \h </w:instrText>
             </w:r>
             <w:r>
               <w:rPr>
@@ -7204,7 +7202,7 @@
               <w:lang w:eastAsia="de-DE"/>
             </w:rPr>
           </w:pPr>
-          <w:hyperlink w:anchor="_Toc33261709" w:history="1">
+          <w:hyperlink w:anchor="_Toc33424865" w:history="1">
             <w:r>
               <w:rPr>
                 <w:rStyle w:val="Hyperlink"/>
@@ -7233,7 +7231,7 @@
                 <w:noProof/>
                 <w:webHidden/>
               </w:rPr>
-              <w:instrText xml:space="preserve"> PAGEREF _Toc33261709 \h </w:instrText>
+              <w:instrText xml:space="preserve"> PAGEREF _Toc33424865 \h </w:instrText>
             </w:r>
             <w:r>
               <w:rPr>
@@ -7277,7 +7275,7 @@
               <w:lang w:eastAsia="de-DE"/>
             </w:rPr>
           </w:pPr>
-          <w:hyperlink w:anchor="_Toc33261710" w:history="1">
+          <w:hyperlink w:anchor="_Toc33424866" w:history="1">
             <w:r>
               <w:rPr>
                 <w:rStyle w:val="Hyperlink"/>
@@ -7305,7 +7303,7 @@
                 <w:noProof/>
                 <w:webHidden/>
               </w:rPr>
-              <w:instrText xml:space="preserve"> PAGEREF _Toc33261710 \h </w:instrText>
+              <w:instrText xml:space="preserve"> PAGEREF _Toc33424866 \h </w:instrText>
             </w:r>
             <w:r>
               <w:rPr>
@@ -7349,7 +7347,7 @@
               <w:lang w:eastAsia="de-DE"/>
             </w:rPr>
           </w:pPr>
-          <w:hyperlink w:anchor="_Toc33261711" w:history="1">
+          <w:hyperlink w:anchor="_Toc33424867" w:history="1">
             <w:r>
               <w:rPr>
                 <w:rStyle w:val="Hyperlink"/>
@@ -7377,7 +7375,7 @@
                 <w:noProof/>
                 <w:webHidden/>
               </w:rPr>
-              <w:instrText xml:space="preserve"> PAGEREF _Toc33261711 \h </w:instrText>
+              <w:instrText xml:space="preserve"> PAGEREF _Toc33424867 \h </w:instrText>
             </w:r>
             <w:r>
               <w:rPr>
@@ -7421,7 +7419,7 @@
               <w:lang w:eastAsia="de-DE"/>
             </w:rPr>
           </w:pPr>
-          <w:hyperlink w:anchor="_Toc33261712" w:history="1">
+          <w:hyperlink w:anchor="_Toc33424868" w:history="1">
             <w:r>
               <w:rPr>
                 <w:rStyle w:val="Hyperlink"/>
@@ -7449,7 +7447,7 @@
                 <w:noProof/>
                 <w:webHidden/>
               </w:rPr>
-              <w:instrText xml:space="preserve"> PAGEREF _Toc33261712 \h </w:instrText>
+              <w:instrText xml:space="preserve"> PAGEREF _Toc33424868 \h </w:instrText>
             </w:r>
             <w:r>
               <w:rPr>
@@ -7470,6 +7468,366 @@
                 <w:webHidden/>
               </w:rPr>
               <w:t>69</w:t>
+            </w:r>
+            <w:r>
+              <w:rPr>
+                <w:noProof/>
+                <w:webHidden/>
+              </w:rPr>
+              <w:fldChar w:fldCharType="end"/>
+            </w:r>
+          </w:hyperlink>
+        </w:p>
+        <w:p>
+          <w:pPr>
+            <w:pStyle w:val="Verzeichnis1"/>
+            <w:tabs>
+              <w:tab w:val="right" w:leader="dot" w:pos="9062"/>
+            </w:tabs>
+            <w:rPr>
+              <w:noProof/>
+              <w:sz w:val="22"/>
+              <w:szCs w:val="22"/>
+              <w:lang w:eastAsia="de-DE"/>
+            </w:rPr>
+          </w:pPr>
+          <w:hyperlink w:anchor="_Toc33424869" w:history="1">
+            <w:r>
+              <w:rPr>
+                <w:rStyle w:val="Hyperlink"/>
+                <w:noProof/>
+                <w:lang w:eastAsia="de-DE"/>
+              </w:rPr>
+              <w:t>24. Lernfähige Parameter in einem ANN</w:t>
+            </w:r>
+            <w:r>
+              <w:rPr>
+                <w:noProof/>
+                <w:webHidden/>
+              </w:rPr>
+              <w:tab/>
+            </w:r>
+            <w:r>
+              <w:rPr>
+                <w:noProof/>
+                <w:webHidden/>
+              </w:rPr>
+              <w:fldChar w:fldCharType="begin"/>
+            </w:r>
+            <w:r>
+              <w:rPr>
+                <w:noProof/>
+                <w:webHidden/>
+              </w:rPr>
+              <w:instrText xml:space="preserve"> PAGEREF _Toc33424869 \h </w:instrText>
+            </w:r>
+            <w:r>
+              <w:rPr>
+                <w:noProof/>
+                <w:webHidden/>
+              </w:rPr>
+            </w:r>
+            <w:r>
+              <w:rPr>
+                <w:noProof/>
+                <w:webHidden/>
+              </w:rPr>
+              <w:fldChar w:fldCharType="separate"/>
+            </w:r>
+            <w:r>
+              <w:rPr>
+                <w:noProof/>
+                <w:webHidden/>
+              </w:rPr>
+              <w:t>69</w:t>
+            </w:r>
+            <w:r>
+              <w:rPr>
+                <w:noProof/>
+                <w:webHidden/>
+              </w:rPr>
+              <w:fldChar w:fldCharType="end"/>
+            </w:r>
+          </w:hyperlink>
+        </w:p>
+        <w:p>
+          <w:pPr>
+            <w:pStyle w:val="Verzeichnis2"/>
+            <w:tabs>
+              <w:tab w:val="right" w:leader="dot" w:pos="9062"/>
+            </w:tabs>
+            <w:rPr>
+              <w:noProof/>
+              <w:sz w:val="22"/>
+              <w:szCs w:val="22"/>
+              <w:lang w:eastAsia="de-DE"/>
+            </w:rPr>
+          </w:pPr>
+          <w:hyperlink w:anchor="_Toc33424870" w:history="1">
+            <w:r>
+              <w:rPr>
+                <w:rStyle w:val="Hyperlink"/>
+                <w:noProof/>
+                <w:lang w:eastAsia="de-DE"/>
+              </w:rPr>
+              <w:t>24.1 Was sind Lernfähige Parameter?</w:t>
+            </w:r>
+            <w:r>
+              <w:rPr>
+                <w:noProof/>
+                <w:webHidden/>
+              </w:rPr>
+              <w:tab/>
+            </w:r>
+            <w:r>
+              <w:rPr>
+                <w:noProof/>
+                <w:webHidden/>
+              </w:rPr>
+              <w:fldChar w:fldCharType="begin"/>
+            </w:r>
+            <w:r>
+              <w:rPr>
+                <w:noProof/>
+                <w:webHidden/>
+              </w:rPr>
+              <w:instrText xml:space="preserve"> PAGEREF _Toc33424870 \h </w:instrText>
+            </w:r>
+            <w:r>
+              <w:rPr>
+                <w:noProof/>
+                <w:webHidden/>
+              </w:rPr>
+            </w:r>
+            <w:r>
+              <w:rPr>
+                <w:noProof/>
+                <w:webHidden/>
+              </w:rPr>
+              <w:fldChar w:fldCharType="separate"/>
+            </w:r>
+            <w:r>
+              <w:rPr>
+                <w:noProof/>
+                <w:webHidden/>
+              </w:rPr>
+              <w:t>69</w:t>
+            </w:r>
+            <w:r>
+              <w:rPr>
+                <w:noProof/>
+                <w:webHidden/>
+              </w:rPr>
+              <w:fldChar w:fldCharType="end"/>
+            </w:r>
+          </w:hyperlink>
+        </w:p>
+        <w:p>
+          <w:pPr>
+            <w:pStyle w:val="Verzeichnis2"/>
+            <w:tabs>
+              <w:tab w:val="right" w:leader="dot" w:pos="9062"/>
+            </w:tabs>
+            <w:rPr>
+              <w:noProof/>
+              <w:sz w:val="22"/>
+              <w:szCs w:val="22"/>
+              <w:lang w:eastAsia="de-DE"/>
+            </w:rPr>
+          </w:pPr>
+          <w:hyperlink w:anchor="_Toc33424871" w:history="1">
+            <w:r>
+              <w:rPr>
+                <w:rStyle w:val="Hyperlink"/>
+                <w:noProof/>
+                <w:lang w:eastAsia="de-DE"/>
+              </w:rPr>
+              <w:t>24.2 Berechnung der Anzahl von Lernfähigen Parametern</w:t>
+            </w:r>
+            <w:r>
+              <w:rPr>
+                <w:noProof/>
+                <w:webHidden/>
+              </w:rPr>
+              <w:tab/>
+            </w:r>
+            <w:r>
+              <w:rPr>
+                <w:noProof/>
+                <w:webHidden/>
+              </w:rPr>
+              <w:fldChar w:fldCharType="begin"/>
+            </w:r>
+            <w:r>
+              <w:rPr>
+                <w:noProof/>
+                <w:webHidden/>
+              </w:rPr>
+              <w:instrText xml:space="preserve"> PAGEREF _Toc33424871 \h </w:instrText>
+            </w:r>
+            <w:r>
+              <w:rPr>
+                <w:noProof/>
+                <w:webHidden/>
+              </w:rPr>
+            </w:r>
+            <w:r>
+              <w:rPr>
+                <w:noProof/>
+                <w:webHidden/>
+              </w:rPr>
+              <w:fldChar w:fldCharType="separate"/>
+            </w:r>
+            <w:r>
+              <w:rPr>
+                <w:noProof/>
+                <w:webHidden/>
+              </w:rPr>
+              <w:t>70</w:t>
+            </w:r>
+            <w:r>
+              <w:rPr>
+                <w:noProof/>
+                <w:webHidden/>
+              </w:rPr>
+              <w:fldChar w:fldCharType="end"/>
+            </w:r>
+          </w:hyperlink>
+        </w:p>
+        <w:p>
+          <w:pPr>
+            <w:pStyle w:val="Verzeichnis2"/>
+            <w:tabs>
+              <w:tab w:val="right" w:leader="dot" w:pos="9062"/>
+            </w:tabs>
+            <w:rPr>
+              <w:noProof/>
+              <w:sz w:val="22"/>
+              <w:szCs w:val="22"/>
+              <w:lang w:eastAsia="de-DE"/>
+            </w:rPr>
+          </w:pPr>
+          <w:hyperlink w:anchor="_Toc33424872" w:history="1">
+            <w:r>
+              <w:rPr>
+                <w:rStyle w:val="Hyperlink"/>
+                <w:noProof/>
+                <w:lang w:eastAsia="de-DE"/>
+              </w:rPr>
+              <w:t>24.3 Lernfähige Parameter Beispiel</w:t>
+            </w:r>
+            <w:r>
+              <w:rPr>
+                <w:noProof/>
+                <w:webHidden/>
+              </w:rPr>
+              <w:tab/>
+            </w:r>
+            <w:r>
+              <w:rPr>
+                <w:noProof/>
+                <w:webHidden/>
+              </w:rPr>
+              <w:fldChar w:fldCharType="begin"/>
+            </w:r>
+            <w:r>
+              <w:rPr>
+                <w:noProof/>
+                <w:webHidden/>
+              </w:rPr>
+              <w:instrText xml:space="preserve"> PAGEREF _Toc33424872 \h </w:instrText>
+            </w:r>
+            <w:r>
+              <w:rPr>
+                <w:noProof/>
+                <w:webHidden/>
+              </w:rPr>
+            </w:r>
+            <w:r>
+              <w:rPr>
+                <w:noProof/>
+                <w:webHidden/>
+              </w:rPr>
+              <w:fldChar w:fldCharType="separate"/>
+            </w:r>
+            <w:r>
+              <w:rPr>
+                <w:noProof/>
+                <w:webHidden/>
+              </w:rPr>
+              <w:t>70</w:t>
+            </w:r>
+            <w:r>
+              <w:rPr>
+                <w:noProof/>
+                <w:webHidden/>
+              </w:rPr>
+              <w:fldChar w:fldCharType="end"/>
+            </w:r>
+          </w:hyperlink>
+        </w:p>
+        <w:p>
+          <w:pPr>
+            <w:pStyle w:val="Verzeichnis1"/>
+            <w:tabs>
+              <w:tab w:val="right" w:leader="dot" w:pos="9062"/>
+            </w:tabs>
+            <w:rPr>
+              <w:noProof/>
+              <w:sz w:val="22"/>
+              <w:szCs w:val="22"/>
+              <w:lang w:eastAsia="de-DE"/>
+            </w:rPr>
+          </w:pPr>
+          <w:hyperlink w:anchor="_Toc33424873" w:history="1">
+            <w:r>
+              <w:rPr>
+                <w:rStyle w:val="Hyperlink"/>
+                <w:noProof/>
+                <w:lang w:eastAsia="de-DE"/>
+              </w:rPr>
+              <w:t>25. Lernfähige Parameter in einem CNN</w:t>
+            </w:r>
+            <w:r>
+              <w:rPr>
+                <w:noProof/>
+                <w:webHidden/>
+              </w:rPr>
+              <w:tab/>
+            </w:r>
+            <w:r>
+              <w:rPr>
+                <w:noProof/>
+                <w:webHidden/>
+              </w:rPr>
+              <w:fldChar w:fldCharType="begin"/>
+            </w:r>
+            <w:r>
+              <w:rPr>
+                <w:noProof/>
+                <w:webHidden/>
+              </w:rPr>
+              <w:instrText xml:space="preserve"> PAGEREF _Toc33424873 \h </w:instrText>
+            </w:r>
+            <w:r>
+              <w:rPr>
+                <w:noProof/>
+                <w:webHidden/>
+              </w:rPr>
+            </w:r>
+            <w:r>
+              <w:rPr>
+                <w:noProof/>
+                <w:webHidden/>
+              </w:rPr>
+              <w:fldChar w:fldCharType="separate"/>
+            </w:r>
+            <w:r>
+              <w:rPr>
+                <w:noProof/>
+                <w:webHidden/>
+              </w:rPr>
+              <w:t>71</w:t>
             </w:r>
             <w:r>
               <w:rPr>
@@ -7497,7 +7855,7 @@
       <w:pPr>
         <w:pStyle w:val="berschrift1"/>
       </w:pPr>
-      <w:bookmarkStart w:id="1" w:name="_Toc33261612"/>
+      <w:bookmarkStart w:id="1" w:name="_Toc33424768"/>
       <w:r>
         <w:t>0. Vorwort</w:t>
       </w:r>
@@ -7540,12 +7898,19 @@
         <w:rPr>
           <w:rFonts w:cstheme="minorHAnsi"/>
         </w:rPr>
-        <w:t xml:space="preserve"> fand ich eine hervorragende Informationsquelle welche ich im Zuge meines Lernens verschriftlichte. Deshalb sind Struktur und Semantik größtenteils ident. Aus diesem Grund möchte ich „deeplizard“ ein</w:t>
+        <w:t xml:space="preserve"> fand ich eine hervorragende </w:t>
       </w:r>
       <w:r>
         <w:rPr>
           <w:rFonts w:cstheme="minorHAnsi"/>
         </w:rPr>
+        <w:lastRenderedPageBreak/>
+        <w:t>Informationsquelle welche ich im Zuge meines Lernens verschriftlichte. Deshalb sind Struktur und Semantik größtenteils ident. Aus diesem Grund möchte ich „deeplizard“ ein</w:t>
+      </w:r>
+      <w:r>
+        <w:rPr>
+          <w:rFonts w:cstheme="minorHAnsi"/>
+        </w:rPr>
         <w:t>en</w:t>
       </w:r>
       <w:r>
@@ -7673,9 +8038,8 @@
       <w:pPr>
         <w:pStyle w:val="berschrift1"/>
       </w:pPr>
-      <w:bookmarkStart w:id="2" w:name="_Toc33261613"/>
-      <w:r>
-        <w:lastRenderedPageBreak/>
+      <w:bookmarkStart w:id="2" w:name="_Toc33424769"/>
+      <w:r>
         <w:t>1. M</w:t>
       </w:r>
       <w:r>
@@ -7693,7 +8057,7 @@
       <w:pPr>
         <w:pStyle w:val="berschrift2"/>
       </w:pPr>
-      <w:bookmarkStart w:id="3" w:name="_Toc33261614"/>
+      <w:bookmarkStart w:id="3" w:name="_Toc33424770"/>
       <w:r>
         <w:rPr>
           <w:noProof/>
@@ -7800,7 +8164,7 @@
       <w:pPr>
         <w:pStyle w:val="berschrift2"/>
       </w:pPr>
-      <w:bookmarkStart w:id="4" w:name="_Toc33261615"/>
+      <w:bookmarkStart w:id="4" w:name="_Toc33424771"/>
       <w:r>
         <w:t xml:space="preserve">1.2 </w:t>
       </w:r>
@@ -7976,7 +8340,11 @@
       </w:r>
       <w:r>
         <w:br/>
-        <w:t>Diese Wörter sind willkürlich von dem Entwickler gewählt. Wenn wir eine Liste von positiven und negativen Wörtern haben, zählt ein simpler Algorithmus die Häufigkeit der negativen und positiven Wörter. So kann der Artikel auf Basis der Wörter</w:t>
+        <w:t xml:space="preserve">Diese Wörter sind willkürlich von dem Entwickler gewählt. Wenn wir eine Liste von positiven und negativen </w:t>
+      </w:r>
+      <w:r>
+        <w:lastRenderedPageBreak/>
+        <w:t>Wörtern haben, zählt ein simpler Algorithmus die Häufigkeit der negativen und positiven Wörter. So kann der Artikel auf Basis der Wörter</w:t>
       </w:r>
       <w:r>
         <w:t>,</w:t>
@@ -8007,7 +8375,6 @@
         <w:pStyle w:val="berschrift4"/>
       </w:pPr>
       <w:r>
-        <w:lastRenderedPageBreak/>
         <w:t xml:space="preserve">1.2.1.2 Programmieransatz: </w:t>
       </w:r>
       <w:r>
@@ -8124,7 +8491,7 @@
       <w:pPr>
         <w:pStyle w:val="berschrift1"/>
       </w:pPr>
-      <w:bookmarkStart w:id="5" w:name="_Toc33261616"/>
+      <w:bookmarkStart w:id="5" w:name="_Toc33424772"/>
       <w:r>
         <w:t xml:space="preserve">2. </w:t>
       </w:r>
@@ -8143,7 +8510,7 @@
       <w:pPr>
         <w:pStyle w:val="berschrift2"/>
       </w:pPr>
-      <w:bookmarkStart w:id="6" w:name="_Toc33261617"/>
+      <w:bookmarkStart w:id="6" w:name="_Toc33424773"/>
       <w:r>
         <w:rPr>
           <w:noProof/>
@@ -8244,7 +8611,7 @@
       <w:pPr>
         <w:pStyle w:val="berschrift2"/>
       </w:pPr>
-      <w:bookmarkStart w:id="7" w:name="_Toc33261618"/>
+      <w:bookmarkStart w:id="7" w:name="_Toc33424774"/>
       <w:r>
         <w:t>2.2 Konzept</w:t>
       </w:r>
@@ -8282,7 +8649,11 @@
         <w:t>des menschlichen neuronalen Netzes</w:t>
       </w:r>
       <w:r>
-        <w:t>. Die neuronalen Netze, die wir beim Deep Learning verwenden, sind jedoch keine echten biologischen neuronalen Netze. Sie teilen einfach einige Eigenschaften mit biologischen neuronalen Netzen. Aus diesem Grund nennen wir sie künstliche neuronale Netzwerke (ANNs).</w:t>
+        <w:t xml:space="preserve">. Die neuronalen Netze, die wir beim Deep Learning verwenden, sind jedoch keine echten biologischen neuronalen Netze. Sie teilen einfach einige Eigenschaften mit biologischen neuronalen Netzen. Aus diesem Grund nennen wir sie künstliche neuronale Netzwerke </w:t>
+      </w:r>
+      <w:r>
+        <w:lastRenderedPageBreak/>
+        <w:t>(ANNs).</w:t>
       </w:r>
       <w:r>
         <w:t xml:space="preserve"> Im Deep Learning wird der Begriff Künstliches Neuronales Netzwerk (ANN) austauschbar mit „Netz“, „neuronales Netz“ oder „Modell“ verwenden. </w:t>
@@ -8293,7 +8664,6 @@
         <w:rPr>
           <w:noProof/>
         </w:rPr>
-        <w:lastRenderedPageBreak/>
         <w:drawing>
           <wp:anchor distT="0" distB="0" distL="114300" distR="114300" simplePos="0" relativeHeight="251664384" behindDoc="1" locked="0" layoutInCell="1" allowOverlap="1" wp14:anchorId="589D1DCE" wp14:editId="3FE8B4C8">
             <wp:simplePos x="0" y="0"/>
@@ -8358,7 +8728,7 @@
       <w:pPr>
         <w:pStyle w:val="berschrift2"/>
       </w:pPr>
-      <w:bookmarkStart w:id="8" w:name="_Toc33261619"/>
+      <w:bookmarkStart w:id="8" w:name="_Toc33424775"/>
       <w:r>
         <w:t>2.3 Das „Deep“ in Deep Learning</w:t>
       </w:r>
@@ -8534,7 +8904,7 @@
       <w:pPr>
         <w:pStyle w:val="berschrift1"/>
       </w:pPr>
-      <w:bookmarkStart w:id="9" w:name="_Toc33261620"/>
+      <w:bookmarkStart w:id="9" w:name="_Toc33424776"/>
       <w:r>
         <w:t xml:space="preserve">3. </w:t>
       </w:r>
@@ -8547,7 +8917,7 @@
       <w:pPr>
         <w:pStyle w:val="berschrift2"/>
       </w:pPr>
-      <w:bookmarkStart w:id="10" w:name="_Toc33261621"/>
+      <w:bookmarkStart w:id="10" w:name="_Toc33424777"/>
       <w:r>
         <w:rPr>
           <w:noProof/>
@@ -8648,7 +9018,7 @@
       <w:pPr>
         <w:pStyle w:val="berschrift2"/>
       </w:pPr>
-      <w:bookmarkStart w:id="11" w:name="_Toc33261622"/>
+      <w:bookmarkStart w:id="11" w:name="_Toc33424778"/>
       <w:r>
         <w:t>3.2 Allgemein</w:t>
       </w:r>
@@ -8726,15 +9096,7 @@
         <w:t>Forward</w:t>
       </w:r>
       <w:r>
-        <w:t xml:space="preserve"> pass“ durch ein Netzwerk. </w:t>
-      </w:r>
-      <w:proofErr w:type="gramStart"/>
-      <w:r>
-        <w:t>Alle Layer</w:t>
-      </w:r>
-      <w:proofErr w:type="gramEnd"/>
-      <w:r>
-        <w:t xml:space="preserve"> zwischen Input und Output sind Hidden Layers</w:t>
+        <w:t xml:space="preserve"> pass“ durch ein Netzwerk. Alle Layer zwischen Input und Output sind Hidden Layers</w:t>
       </w:r>
       <w:r>
         <w:t>.</w:t>
@@ -8791,7 +9153,7 @@
       <w:pPr>
         <w:pStyle w:val="berschrift2"/>
       </w:pPr>
-      <w:bookmarkStart w:id="12" w:name="_Toc33261623"/>
+      <w:bookmarkStart w:id="12" w:name="_Toc33424779"/>
       <w:r>
         <w:t>3.3 Visualisieren eines ANN</w:t>
       </w:r>
@@ -8979,7 +9341,7 @@
       <w:pPr>
         <w:pStyle w:val="berschrift2"/>
       </w:pPr>
-      <w:bookmarkStart w:id="13" w:name="_Toc33261624"/>
+      <w:bookmarkStart w:id="13" w:name="_Toc33424780"/>
       <w:r>
         <w:t xml:space="preserve">3.4 Keras </w:t>
       </w:r>
@@ -9025,7 +9387,7 @@
       <w:pPr>
         <w:pStyle w:val="berschrift2"/>
       </w:pPr>
-      <w:bookmarkStart w:id="14" w:name="_Toc33261625"/>
+      <w:bookmarkStart w:id="14" w:name="_Toc33424781"/>
       <w:r>
         <w:t>3.4.2 Keras Installation</w:t>
       </w:r>
@@ -9497,37 +9859,21 @@
           <w:rFonts w:cs="Courier New"/>
           <w:lang w:eastAsia="de-DE"/>
         </w:rPr>
-        <w:t xml:space="preserve"> Model als </w:t>
-      </w:r>
-      <w:proofErr w:type="gramStart"/>
+        <w:t xml:space="preserve"> Model als einen </w:t>
+      </w:r>
       <w:r>
         <w:rPr>
           <w:rFonts w:cs="Courier New"/>
           <w:lang w:eastAsia="de-DE"/>
         </w:rPr>
-        <w:t xml:space="preserve">einen </w:t>
+        <w:t>sequenziellen</w:t>
       </w:r>
       <w:r>
         <w:rPr>
           <w:rFonts w:cs="Courier New"/>
           <w:lang w:eastAsia="de-DE"/>
         </w:rPr>
-        <w:t>sequenziellen</w:t>
-      </w:r>
-      <w:r>
-        <w:rPr>
-          <w:rFonts w:cs="Courier New"/>
-          <w:lang w:eastAsia="de-DE"/>
-        </w:rPr>
-        <w:t xml:space="preserve"> Stack</w:t>
-      </w:r>
-      <w:proofErr w:type="gramEnd"/>
-      <w:r>
-        <w:rPr>
-          <w:rFonts w:cs="Courier New"/>
-          <w:lang w:eastAsia="de-DE"/>
-        </w:rPr>
-        <w:t xml:space="preserve"> von linearen Layers.</w:t>
+        <w:t xml:space="preserve"> Stack von linearen Layers.</w:t>
       </w:r>
       <w:r>
         <w:rPr>
@@ -10279,14 +10625,7 @@
       </w:r>
       <w:r>
         <w:br/>
-      </w:r>
-      <w:proofErr w:type="gramStart"/>
-      <w:r>
-        <w:t>Mehr</w:t>
-      </w:r>
-      <w:proofErr w:type="gramEnd"/>
-      <w:r>
-        <w:t xml:space="preserve"> über das erfährst du später. Fürs erste </w:t>
+        <w:t xml:space="preserve">Mehr über das erfährst du später. Fürs erste </w:t>
       </w:r>
       <w:r>
         <w:t>merke dir</w:t>
@@ -10299,7 +10638,7 @@
       <w:pPr>
         <w:pStyle w:val="berschrift1"/>
       </w:pPr>
-      <w:bookmarkStart w:id="15" w:name="_Toc33261626"/>
+      <w:bookmarkStart w:id="15" w:name="_Toc33424782"/>
       <w:r>
         <w:t>4. Layer eines neuronalen Netz</w:t>
       </w:r>
@@ -10312,7 +10651,7 @@
       <w:pPr>
         <w:pStyle w:val="berschrift2"/>
       </w:pPr>
-      <w:bookmarkStart w:id="16" w:name="_Toc33261627"/>
+      <w:bookmarkStart w:id="16" w:name="_Toc33424783"/>
       <w:r>
         <w:t>4.1 Verschiedene Layerarten</w:t>
       </w:r>
@@ -10443,7 +10782,7 @@
       <w:pPr>
         <w:pStyle w:val="berschrift2"/>
       </w:pPr>
-      <w:bookmarkStart w:id="17" w:name="_Toc33261628"/>
+      <w:bookmarkStart w:id="17" w:name="_Toc33424784"/>
       <w:r>
         <w:lastRenderedPageBreak/>
         <w:t>4.2 Beispiel eines ANNs</w:t>
@@ -10550,7 +10889,7 @@
       <w:pPr>
         <w:pStyle w:val="berschrift2"/>
       </w:pPr>
-      <w:bookmarkStart w:id="18" w:name="_Toc33261629"/>
+      <w:bookmarkStart w:id="18" w:name="_Toc33424785"/>
       <w:r>
         <w:t>4.3 Layer weights</w:t>
       </w:r>
@@ -10583,7 +10922,7 @@
       <w:pPr>
         <w:pStyle w:val="berschrift2"/>
       </w:pPr>
-      <w:bookmarkStart w:id="19" w:name="_Toc33261630"/>
+      <w:bookmarkStart w:id="19" w:name="_Toc33424786"/>
       <w:r>
         <w:t>4.4 Forward Pa</w:t>
       </w:r>
@@ -10633,7 +10972,7 @@
       <w:pPr>
         <w:pStyle w:val="berschrift2"/>
       </w:pPr>
-      <w:bookmarkStart w:id="20" w:name="_Toc33261631"/>
+      <w:bookmarkStart w:id="20" w:name="_Toc33424787"/>
       <w:r>
         <w:t>4.5 Finden der optimalen weights</w:t>
       </w:r>
@@ -10648,7 +10987,7 @@
       <w:pPr>
         <w:pStyle w:val="berschrift2"/>
       </w:pPr>
-      <w:bookmarkStart w:id="21" w:name="_Toc33261632"/>
+      <w:bookmarkStart w:id="21" w:name="_Toc33424788"/>
       <w:r>
         <w:t>4.6 Das Beispiel-</w:t>
       </w:r>
@@ -11220,7 +11559,7 @@
           <w:rFonts w:eastAsiaTheme="minorHAnsi"/>
         </w:rPr>
       </w:pPr>
-      <w:bookmarkStart w:id="22" w:name="_Toc33261633"/>
+      <w:bookmarkStart w:id="22" w:name="_Toc33424789"/>
       <w:r>
         <w:rPr>
           <w:noProof/>
@@ -11330,7 +11669,7 @@
       <w:pPr>
         <w:pStyle w:val="berschrift2"/>
       </w:pPr>
-      <w:bookmarkStart w:id="23" w:name="_Toc33261634"/>
+      <w:bookmarkStart w:id="23" w:name="_Toc33424790"/>
       <w:r>
         <w:t>5.1 Was ist eine Aktivierungsfunktion?</w:t>
       </w:r>
@@ -11376,7 +11715,7 @@
       <w:pPr>
         <w:pStyle w:val="berschrift2"/>
       </w:pPr>
-      <w:bookmarkStart w:id="24" w:name="_Toc33261635"/>
+      <w:bookmarkStart w:id="24" w:name="_Toc33424791"/>
       <w:r>
         <w:t>5.2 Was tut eine Aktivierungsfunktion?</w:t>
       </w:r>
@@ -11932,7 +12271,7 @@
       <w:pPr>
         <w:pStyle w:val="berschrift2"/>
       </w:pPr>
-      <w:bookmarkStart w:id="25" w:name="_Toc33261636"/>
+      <w:bookmarkStart w:id="25" w:name="_Toc33424792"/>
       <w:r>
         <w:t>5.3 Warum benutzen wir Aktivierungsfunktionen?</w:t>
       </w:r>
@@ -12813,7 +13152,7 @@
       <w:pPr>
         <w:pStyle w:val="berschrift2"/>
       </w:pPr>
-      <w:bookmarkStart w:id="26" w:name="_Toc33261637"/>
+      <w:bookmarkStart w:id="26" w:name="_Toc33424793"/>
       <w:r>
         <w:t>5.4 Aktivierungsfunktionen in Code mit Keras</w:t>
       </w:r>
@@ -12948,7 +13287,7 @@
       <w:pPr>
         <w:pStyle w:val="berschrift1"/>
       </w:pPr>
-      <w:bookmarkStart w:id="27" w:name="_Toc33261638"/>
+      <w:bookmarkStart w:id="27" w:name="_Toc33424794"/>
       <w:r>
         <w:t xml:space="preserve">6. </w:t>
       </w:r>
@@ -12961,7 +13300,7 @@
       <w:pPr>
         <w:pStyle w:val="berschrift2"/>
       </w:pPr>
-      <w:bookmarkStart w:id="28" w:name="_Toc33261639"/>
+      <w:bookmarkStart w:id="28" w:name="_Toc33424795"/>
       <w:r>
         <w:t>6.1 Was ist Trainieren in einem ANN?</w:t>
       </w:r>
@@ -13052,7 +13391,7 @@
       <w:pPr>
         <w:pStyle w:val="berschrift2"/>
       </w:pPr>
-      <w:bookmarkStart w:id="29" w:name="_Toc33261640"/>
+      <w:bookmarkStart w:id="29" w:name="_Toc33424796"/>
       <w:r>
         <w:t>6.2 Optimierungsalgorithmus</w:t>
       </w:r>
@@ -13196,14 +13535,7 @@
       </w:r>
       <w:r>
         <w:br/>
-      </w:r>
-      <w:proofErr w:type="gramStart"/>
-      <w:r>
-        <w:t>Angenommen</w:t>
-      </w:r>
-      <w:proofErr w:type="gramEnd"/>
-      <w:r>
-        <w:t xml:space="preserve">, wir füttern das Netz mit einem Bild von einer Katze. Wenn der </w:t>
+        <w:t xml:space="preserve">Angenommen, wir füttern das Netz mit einem Bild von einer Katze. Wenn der </w:t>
       </w:r>
       <w:r>
         <w:t>Forward</w:t>
@@ -13409,7 +13741,7 @@
       <w:pPr>
         <w:pStyle w:val="berschrift1"/>
       </w:pPr>
-      <w:bookmarkStart w:id="30" w:name="_Toc33261641"/>
+      <w:bookmarkStart w:id="30" w:name="_Toc33424797"/>
       <w:r>
         <w:t xml:space="preserve">7. </w:t>
       </w:r>
@@ -13422,7 +13754,7 @@
       <w:pPr>
         <w:pStyle w:val="berschrift2"/>
       </w:pPr>
-      <w:bookmarkStart w:id="31" w:name="_Toc33261642"/>
+      <w:bookmarkStart w:id="31" w:name="_Toc33424798"/>
       <w:r>
         <w:t>7.1 Was ist eine Epoche?</w:t>
       </w:r>
@@ -13537,7 +13869,7 @@
       <w:pPr>
         <w:pStyle w:val="berschrift2"/>
       </w:pPr>
-      <w:bookmarkStart w:id="32" w:name="_Toc33261643"/>
+      <w:bookmarkStart w:id="32" w:name="_Toc33424799"/>
       <w:r>
         <w:t>7.2 Was bedeutet es zu lernen?</w:t>
       </w:r>
@@ -13850,7 +14182,7 @@
       <w:pPr>
         <w:pStyle w:val="berschrift2"/>
       </w:pPr>
-      <w:bookmarkStart w:id="33" w:name="_Toc33261644"/>
+      <w:bookmarkStart w:id="33" w:name="_Toc33424800"/>
       <w:r>
         <w:t>7.3 Training in Keras</w:t>
       </w:r>
@@ -14601,7 +14933,7 @@
       <w:pPr>
         <w:pStyle w:val="berschrift1"/>
       </w:pPr>
-      <w:bookmarkStart w:id="34" w:name="_Toc33261645"/>
+      <w:bookmarkStart w:id="34" w:name="_Toc33424801"/>
       <w:r>
         <w:t xml:space="preserve">8. </w:t>
       </w:r>
@@ -14702,15 +15034,7 @@
         <w:t xml:space="preserve"> </w:t>
       </w:r>
       <w:r>
-        <w:t xml:space="preserve">andere loss functions aber benutzen andere </w:t>
-      </w:r>
-      <w:proofErr w:type="gramStart"/>
-      <w:r>
-        <w:t>Algorithmen</w:t>
-      </w:r>
-      <w:proofErr w:type="gramEnd"/>
-      <w:r>
-        <w:t xml:space="preserve"> um den Wert des loss zu bestimmen.</w:t>
+        <w:t>andere loss functions aber benutzen andere Algorithmen um den Wert des loss zu bestimmen.</w:t>
       </w:r>
     </w:p>
     <w:p>
@@ -14742,21 +15066,8 @@
       </w:r>
     </w:p>
     <w:p>
-      <w:proofErr w:type="spellStart"/>
-      <w:r>
-        <w:t>Da mit</w:t>
-      </w:r>
-      <w:proofErr w:type="spellEnd"/>
-      <w:r>
-        <w:t xml:space="preserve"> beiden Methoden der loss von den Gewichten abhängt, erwarten wir, dass sich der Wert des loss jedes Mal, wenn die Gewichte </w:t>
-      </w:r>
-      <w:proofErr w:type="spellStart"/>
-      <w:r>
-        <w:t>upgedated</w:t>
-      </w:r>
-      <w:proofErr w:type="spellEnd"/>
-      <w:r>
-        <w:t xml:space="preserve"> werden, sich ändert.</w:t>
+      <w:r>
+        <w:t>Da mit beiden Methoden der loss von den Gewichten abhängt, erwarten wir, dass sich der Wert des loss jedes Mal, wenn die Gewichte upgedated werden, sich ändert.</w:t>
       </w:r>
     </w:p>
     <w:p>
@@ -14768,7 +15079,7 @@
       <w:pPr>
         <w:pStyle w:val="berschrift2"/>
       </w:pPr>
-      <w:bookmarkStart w:id="35" w:name="_Toc33261646"/>
+      <w:bookmarkStart w:id="35" w:name="_Toc33424802"/>
       <w:r>
         <w:t>8.1 Mean squared error (MSE)</w:t>
       </w:r>
@@ -14850,7 +15161,7 @@
       <w:pPr>
         <w:pStyle w:val="berschrift2"/>
       </w:pPr>
-      <w:bookmarkStart w:id="36" w:name="_Toc33261647"/>
+      <w:bookmarkStart w:id="36" w:name="_Toc33424803"/>
       <w:r>
         <w:t xml:space="preserve">8.2 Loss function </w:t>
       </w:r>
@@ -15445,7 +15756,7 @@
       <w:pPr>
         <w:pStyle w:val="berschrift1"/>
       </w:pPr>
-      <w:bookmarkStart w:id="37" w:name="_Toc33261648"/>
+      <w:bookmarkStart w:id="37" w:name="_Toc33424804"/>
       <w:r>
         <w:t xml:space="preserve">9. </w:t>
       </w:r>
@@ -15472,7 +15783,7 @@
       <w:pPr>
         <w:pStyle w:val="berschrift2"/>
       </w:pPr>
-      <w:bookmarkStart w:id="38" w:name="_Toc33261649"/>
+      <w:bookmarkStart w:id="38" w:name="_Toc33424805"/>
       <w:r>
         <w:t>9.1 Einführung der Lernrate</w:t>
       </w:r>
@@ -15536,22 +15847,14 @@
       </w:r>
       <w:r>
         <w:br/>
-        <w:t xml:space="preserve">-&gt; jeder Wert, den wir für die Gradienten </w:t>
-      </w:r>
-      <w:proofErr w:type="gramStart"/>
-      <w:r>
-        <w:t>wird</w:t>
-      </w:r>
-      <w:proofErr w:type="gramEnd"/>
-      <w:r>
-        <w:t xml:space="preserve"> sehr klein, wenn wir ihn mit der Lernrate multipliziert haben. </w:t>
+        <w:t xml:space="preserve">-&gt; jeder Wert, den wir für die Gradienten wird sehr klein, wenn wir ihn mit der Lernrate multipliziert haben. </w:t>
       </w:r>
     </w:p>
     <w:p>
       <w:pPr>
         <w:pStyle w:val="berschrift2"/>
       </w:pPr>
-      <w:bookmarkStart w:id="39" w:name="_Toc33261650"/>
+      <w:bookmarkStart w:id="39" w:name="_Toc33424806"/>
       <w:r>
         <w:t>9.2 Aktualisieren der Gewichte</w:t>
       </w:r>
@@ -15601,7 +15904,7 @@
       <w:pPr>
         <w:pStyle w:val="berschrift2"/>
       </w:pPr>
-      <w:bookmarkStart w:id="40" w:name="_Toc33261651"/>
+      <w:bookmarkStart w:id="40" w:name="_Toc33424807"/>
       <w:r>
         <w:t>9.3 Lernraten in Keras</w:t>
       </w:r>
@@ -15903,7 +16206,7 @@
       <w:pPr>
         <w:pStyle w:val="berschrift1"/>
       </w:pPr>
-      <w:bookmarkStart w:id="41" w:name="_Toc33261652"/>
+      <w:bookmarkStart w:id="41" w:name="_Toc33424808"/>
       <w:r>
         <w:t xml:space="preserve">10. </w:t>
       </w:r>
@@ -15916,7 +16219,7 @@
       <w:pPr>
         <w:pStyle w:val="berschrift2"/>
       </w:pPr>
-      <w:bookmarkStart w:id="42" w:name="_Toc33261653"/>
+      <w:bookmarkStart w:id="42" w:name="_Toc33424809"/>
       <w:r>
         <w:t>10.1 Datensätze für Deep Learning</w:t>
       </w:r>
@@ -16023,15 +16326,7 @@
     </w:p>
     <w:p>
       <w:r>
-        <w:t xml:space="preserve">Die Hoffnung dabei ist, dass wir später mit unserem Netz richtige Vorhersagen über Daten, die es noch nie gesehen </w:t>
-      </w:r>
-      <w:proofErr w:type="gramStart"/>
-      <w:r>
-        <w:t>hat</w:t>
-      </w:r>
-      <w:proofErr w:type="gramEnd"/>
-      <w:r>
-        <w:t xml:space="preserve"> treffen. Diese Vorhersagen trifft es basierend auf was es über die Trainingsdaten gelernt hat. </w:t>
+        <w:t xml:space="preserve">Die Hoffnung dabei ist, dass wir später mit unserem Netz richtige Vorhersagen über Daten, die es noch nie gesehen hat treffen. Diese Vorhersagen trifft es basierend auf was es über die Trainingsdaten gelernt hat. </w:t>
       </w:r>
     </w:p>
     <w:p>
@@ -16050,15 +16345,7 @@
         <w:t>Die Validationsdaten sind separiert von den Trainingsdaten</w:t>
       </w:r>
       <w:r>
-        <w:t xml:space="preserve">.  Sie dienen dazu, unser Netz während dem Training zu validieren. Dieser Validationsprozess gibt uns Informationen, welche uns helfen </w:t>
-      </w:r>
-      <w:proofErr w:type="gramStart"/>
-      <w:r>
-        <w:t>können</w:t>
-      </w:r>
-      <w:proofErr w:type="gramEnd"/>
-      <w:r>
-        <w:t xml:space="preserve"> unsere Hyperparameters zu adjustieren.</w:t>
+        <w:t>.  Sie dienen dazu, unser Netz während dem Training zu validieren. Dieser Validationsprozess gibt uns Informationen, welche uns helfen können unsere Hyperparameters zu adjustieren.</w:t>
       </w:r>
       <w:r>
         <w:t xml:space="preserve"> </w:t>
@@ -16108,15 +16395,7 @@
         <w:t>Overfitting</w:t>
       </w:r>
       <w:r>
-        <w:t xml:space="preserve">. Overfitting bedeutet, dass unser Netz </w:t>
-      </w:r>
-      <w:proofErr w:type="gramStart"/>
-      <w:r>
-        <w:t>extrem gut</w:t>
-      </w:r>
-      <w:proofErr w:type="gramEnd"/>
-      <w:r>
-        <w:t xml:space="preserve"> die Daten in unserem Trainingssatz klassifizieren kann, aber nicht fähig ist die Eigenschaften der Daten zu generalisieren und akkurat Daten zu klassifizieren, die es noch nie gesehen hat. Overfitting und </w:t>
+        <w:t xml:space="preserve">. Overfitting bedeutet, dass unser Netz extrem gut die Daten in unserem Trainingssatz klassifizieren kann, aber nicht fähig ist die Eigenschaften der Daten zu generalisieren und akkurat Daten zu klassifizieren, die es noch nie gesehen hat. Overfitting und </w:t>
       </w:r>
       <w:r>
         <w:t>U</w:t>
@@ -16173,15 +16452,7 @@
     </w:p>
     <w:p>
       <w:r>
-        <w:t xml:space="preserve">Der Testdatensatz ist ein Satz von Daten der benutzt </w:t>
-      </w:r>
-      <w:proofErr w:type="gramStart"/>
-      <w:r>
-        <w:t>wird</w:t>
-      </w:r>
-      <w:proofErr w:type="gramEnd"/>
-      <w:r>
-        <w:t xml:space="preserve"> um das Netz zu testen nachdem es trainiert wurde. Der Testdatensatz ist separat von Trainings- und Validierungsdatensatz.</w:t>
+        <w:t>Der Testdatensatz ist ein Satz von Daten der benutzt wird um das Netz zu testen nachdem es trainiert wurde. Der Testdatensatz ist separat von Trainings- und Validierungsdatensatz.</w:t>
       </w:r>
     </w:p>
     <w:p>
@@ -16189,15 +16460,7 @@
         <w:t>Nachdem unser Netz trainiert und validiert wurde (mit Trainings, und Validierungsdatensatz)</w:t>
       </w:r>
       <w:r>
-        <w:t xml:space="preserve">, benutzen wir unser </w:t>
-      </w:r>
-      <w:proofErr w:type="gramStart"/>
-      <w:r>
-        <w:t>Netz</w:t>
-      </w:r>
-      <w:proofErr w:type="gramEnd"/>
-      <w:r>
-        <w:t xml:space="preserve"> um den Output von den ungelabelten Daten im Testdatensatz vorherzusagen.</w:t>
+        <w:t>, benutzen wir unser Netz um den Output von den ungelabelten Daten im Testdatensatz vorherzusagen.</w:t>
       </w:r>
     </w:p>
     <w:p>
@@ -16265,15 +16528,7 @@
     </w:p>
     <w:p>
       <w:r>
-        <w:t xml:space="preserve">Das ganze Ziel eines ANN’s ist ja, Daten zu </w:t>
-      </w:r>
-      <w:proofErr w:type="gramStart"/>
-      <w:r>
-        <w:t>klassifizieren</w:t>
-      </w:r>
-      <w:proofErr w:type="gramEnd"/>
-      <w:r>
-        <w:t xml:space="preserve"> ohne zu wissen, was die Daten sind. (Wenn man schon wüsste was die Daten sind bräuchte man sie ja nicht mehr klassifizieren)</w:t>
+        <w:t>Das ganze Ziel eines ANN’s ist ja, Daten zu klassifizieren ohne zu wissen, was die Daten sind. (Wenn man schon wüsste was die Daten sind bräuchte man sie ja nicht mehr klassifizieren)</w:t>
       </w:r>
     </w:p>
     <w:p>
@@ -16295,7 +16550,7 @@
       <w:pPr>
         <w:pStyle w:val="berschrift2"/>
       </w:pPr>
-      <w:bookmarkStart w:id="43" w:name="_Toc33261654"/>
+      <w:bookmarkStart w:id="43" w:name="_Toc33424810"/>
       <w:r>
         <w:t>10.2 Datensätze von ANN: Zusammenfassung</w:t>
       </w:r>
@@ -16441,15 +16696,7 @@
               <w:cnfStyle w:val="000000000000" w:firstRow="0" w:lastRow="0" w:firstColumn="0" w:lastColumn="0" w:oddVBand="0" w:evenVBand="0" w:oddHBand="0" w:evenHBand="0" w:firstRowFirstColumn="0" w:firstRowLastColumn="0" w:lastRowFirstColumn="0" w:lastRowLastColumn="0"/>
             </w:pPr>
             <w:r>
-              <w:t xml:space="preserve">Wird </w:t>
-            </w:r>
-            <w:proofErr w:type="gramStart"/>
-            <w:r>
-              <w:t>benutzt</w:t>
-            </w:r>
-            <w:proofErr w:type="gramEnd"/>
-            <w:r>
-              <w:t xml:space="preserve"> um nachzuprüfen wie gut ein Netz generalisiert</w:t>
+              <w:t>Wird benutzt um nachzuprüfen wie gut ein Netz generalisiert</w:t>
             </w:r>
           </w:p>
         </w:tc>
@@ -16494,15 +16741,7 @@
               <w:cnfStyle w:val="000000100000" w:firstRow="0" w:lastRow="0" w:firstColumn="0" w:lastColumn="0" w:oddVBand="0" w:evenVBand="0" w:oddHBand="1" w:evenHBand="0" w:firstRowFirstColumn="0" w:firstRowLastColumn="0" w:lastRowFirstColumn="0" w:lastRowLastColumn="0"/>
             </w:pPr>
             <w:r>
-              <w:t xml:space="preserve">Wird </w:t>
-            </w:r>
-            <w:proofErr w:type="gramStart"/>
-            <w:r>
-              <w:t>benutzt</w:t>
-            </w:r>
-            <w:proofErr w:type="gramEnd"/>
-            <w:r>
-              <w:t xml:space="preserve"> um die finale Fähigkeit des Netzes vor dem Echteinsatz zu generalisieren zu überprüfen</w:t>
+              <w:t>Wird benutzt um die finale Fähigkeit des Netzes vor dem Echteinsatz zu generalisieren zu überprüfen</w:t>
             </w:r>
           </w:p>
         </w:tc>
@@ -16512,7 +16751,7 @@
       <w:pPr>
         <w:pStyle w:val="berschrift1"/>
       </w:pPr>
-      <w:bookmarkStart w:id="44" w:name="_Toc33261655"/>
+      <w:bookmarkStart w:id="44" w:name="_Toc33424811"/>
       <w:r>
         <w:t>1</w:t>
       </w:r>
@@ -16528,7 +16767,7 @@
       <w:pPr>
         <w:pStyle w:val="berschrift2"/>
       </w:pPr>
-      <w:bookmarkStart w:id="45" w:name="_Toc33261656"/>
+      <w:bookmarkStart w:id="45" w:name="_Toc33424812"/>
       <w:r>
         <w:t>11.1 Daten ohne Labels</w:t>
       </w:r>
@@ -16595,7 +16834,7 @@
       <w:pPr>
         <w:pStyle w:val="berschrift2"/>
       </w:pPr>
-      <w:bookmarkStart w:id="46" w:name="_Toc33261657"/>
+      <w:bookmarkStart w:id="46" w:name="_Toc33424813"/>
       <w:r>
         <w:t>11.2 Einsatz des Netzes in der echten Welt (Produktion)</w:t>
       </w:r>
@@ -16623,7 +16862,7 @@
       <w:pPr>
         <w:pStyle w:val="berschrift2"/>
       </w:pPr>
-      <w:bookmarkStart w:id="47" w:name="_Toc33261658"/>
+      <w:bookmarkStart w:id="47" w:name="_Toc33424814"/>
       <w:r>
         <w:t>11.3 Benutzung von Keras für Vorhersagen</w:t>
       </w:r>
@@ -16946,7 +17185,7 @@
       <w:pPr>
         <w:pStyle w:val="berschrift1"/>
       </w:pPr>
-      <w:bookmarkStart w:id="48" w:name="_Toc33261659"/>
+      <w:bookmarkStart w:id="48" w:name="_Toc33424815"/>
       <w:r>
         <w:t>12. Overfitting in einem ANN</w:t>
       </w:r>
@@ -16988,15 +17227,7 @@
     </w:p>
     <w:p>
       <w:r>
-        <w:t xml:space="preserve">Overfitting passiert, wenn unser Netz </w:t>
-      </w:r>
-      <w:proofErr w:type="gramStart"/>
-      <w:r>
-        <w:t>extrem gut</w:t>
-      </w:r>
-      <w:proofErr w:type="gramEnd"/>
-      <w:r>
-        <w:t xml:space="preserve"> darin wird, unsere Daten im Trainings </w:t>
+        <w:t xml:space="preserve">Overfitting passiert, wenn unser Netz extrem gut darin wird, unsere Daten im Trainings </w:t>
       </w:r>
       <w:r>
         <w:t>Set</w:t>
@@ -17009,7 +17240,7 @@
       <w:pPr>
         <w:pStyle w:val="berschrift2"/>
       </w:pPr>
-      <w:bookmarkStart w:id="49" w:name="_Toc33261660"/>
+      <w:bookmarkStart w:id="49" w:name="_Toc33424816"/>
       <w:r>
         <w:lastRenderedPageBreak/>
         <w:t>12.1 Wie man Overfitting erkennt</w:t>
@@ -17033,7 +17264,7 @@
       <w:pPr>
         <w:pStyle w:val="berschrift2"/>
       </w:pPr>
-      <w:bookmarkStart w:id="50" w:name="_Toc33261661"/>
+      <w:bookmarkStart w:id="50" w:name="_Toc33424817"/>
       <w:r>
         <w:t>12.2 Reduzierung von Overfitting</w:t>
       </w:r>
@@ -17044,15 +17275,7 @@
         <w:t>Overfitting ist ein sehr häufig auftretendes Problem.</w:t>
       </w:r>
       <w:r>
-        <w:t xml:space="preserve"> Es gibt aber einige </w:t>
-      </w:r>
-      <w:proofErr w:type="gramStart"/>
-      <w:r>
-        <w:t>Techniken</w:t>
-      </w:r>
-      <w:proofErr w:type="gramEnd"/>
-      <w:r>
-        <w:t xml:space="preserve"> um es zu reduzieren</w:t>
+        <w:t xml:space="preserve"> Es gibt aber einige Techniken um es zu reduzieren</w:t>
       </w:r>
     </w:p>
     <w:p>
@@ -17249,7 +17472,7 @@
       <w:pPr>
         <w:pStyle w:val="berschrift1"/>
       </w:pPr>
-      <w:bookmarkStart w:id="51" w:name="_Toc33261662"/>
+      <w:bookmarkStart w:id="51" w:name="_Toc33424818"/>
       <w:r>
         <w:t>13. Underfitting</w:t>
       </w:r>
@@ -17259,7 +17482,7 @@
       <w:pPr>
         <w:pStyle w:val="berschrift2"/>
       </w:pPr>
-      <w:bookmarkStart w:id="52" w:name="_Toc33261663"/>
+      <w:bookmarkStart w:id="52" w:name="_Toc33424819"/>
       <w:r>
         <w:t>13.1 Was Underfitting ist</w:t>
       </w:r>
@@ -17295,7 +17518,7 @@
       <w:pPr>
         <w:pStyle w:val="berschrift2"/>
       </w:pPr>
-      <w:bookmarkStart w:id="53" w:name="_Toc33261664"/>
+      <w:bookmarkStart w:id="53" w:name="_Toc33424820"/>
       <w:r>
         <w:t>13.2 Wie man Underfitting erkennt</w:t>
       </w:r>
@@ -17316,7 +17539,7 @@
       <w:pPr>
         <w:pStyle w:val="berschrift2"/>
       </w:pPr>
-      <w:bookmarkStart w:id="54" w:name="_Toc33261665"/>
+      <w:bookmarkStart w:id="54" w:name="_Toc33424821"/>
       <w:r>
         <w:t>13.3 Reduzierung von Underfitting</w:t>
       </w:r>
@@ -17332,15 +17555,7 @@
     </w:p>
     <w:p>
       <w:r>
-        <w:t xml:space="preserve">Eine Sache, die wir tun können, ist, die Komplexität unseres neuronalen Netzes zu erhöhen. Das ist genau die gegenteilige Maßnahme wie beim Overfitting. Wenn unsere Daten sehr komplex sind und unser Netz aber relativ einfach aufgebaut ist, dann kann es sei, dass unser Netz nicht schlau genug </w:t>
-      </w:r>
-      <w:proofErr w:type="gramStart"/>
-      <w:r>
-        <w:t>ist</w:t>
-      </w:r>
-      <w:proofErr w:type="gramEnd"/>
-      <w:r>
-        <w:t xml:space="preserve"> um die Daten richtig zu Klassifizieren oder komplexe Daten vorherzusagen</w:t>
+        <w:t>Eine Sache, die wir tun können, ist, die Komplexität unseres neuronalen Netzes zu erhöhen. Das ist genau die gegenteilige Maßnahme wie beim Overfitting. Wenn unsere Daten sehr komplex sind und unser Netz aber relativ einfach aufgebaut ist, dann kann es sei, dass unser Netz nicht schlau genug ist um die Daten richtig zu Klassifizieren oder komplexe Daten vorherzusagen</w:t>
       </w:r>
     </w:p>
     <w:p>
@@ -17502,7 +17717,7 @@
       <w:pPr>
         <w:pStyle w:val="berschrift1"/>
       </w:pPr>
-      <w:bookmarkStart w:id="55" w:name="_Toc33261666"/>
+      <w:bookmarkStart w:id="55" w:name="_Toc33424822"/>
       <w:r>
         <w:t>14. Überwachtes Lernen</w:t>
       </w:r>
@@ -17600,7 +17815,7 @@
       <w:pPr>
         <w:pStyle w:val="berschrift2"/>
       </w:pPr>
-      <w:bookmarkStart w:id="56" w:name="_Toc33261667"/>
+      <w:bookmarkStart w:id="56" w:name="_Toc33424823"/>
       <w:r>
         <w:t xml:space="preserve">14.2 </w:t>
       </w:r>
@@ -18708,7 +18923,7 @@
       <w:pPr>
         <w:pStyle w:val="berschrift1"/>
       </w:pPr>
-      <w:bookmarkStart w:id="57" w:name="_Toc33261668"/>
+      <w:bookmarkStart w:id="57" w:name="_Toc33424824"/>
       <w:r>
         <w:t>15. Unüberwachtes Lernen</w:t>
       </w:r>
@@ -18718,7 +18933,7 @@
       <w:pPr>
         <w:pStyle w:val="berschrift2"/>
       </w:pPr>
-      <w:bookmarkStart w:id="58" w:name="_Toc33261669"/>
+      <w:bookmarkStart w:id="58" w:name="_Toc33424825"/>
       <w:r>
         <w:lastRenderedPageBreak/>
         <w:t>15.1 Ungelabelte Daten</w:t>
@@ -18737,15 +18952,7 @@
     </w:p>
     <w:p>
       <w:r>
-        <w:t xml:space="preserve">Wie lernt das Netz dann, wenn die Daten nicht gelabelt sind? Wie kann es sich selbst </w:t>
-      </w:r>
-      <w:proofErr w:type="gramStart"/>
-      <w:r>
-        <w:t>bewerten</w:t>
-      </w:r>
-      <w:proofErr w:type="gramEnd"/>
-      <w:r>
-        <w:t xml:space="preserve"> um zu verstehen ob es gut oder schlecht arbeitet?</w:t>
+        <w:t>Wie lernt das Netz dann, wenn die Daten nicht gelabelt sind? Wie kann es sich selbst bewerten um zu verstehen ob es gut oder schlecht arbeitet?</w:t>
       </w:r>
     </w:p>
     <w:p>
@@ -18779,7 +18986,7 @@
       <w:pPr>
         <w:pStyle w:val="berschrift2"/>
       </w:pPr>
-      <w:bookmarkStart w:id="59" w:name="_Toc33261670"/>
+      <w:bookmarkStart w:id="59" w:name="_Toc33424826"/>
       <w:r>
         <w:t>15.2</w:t>
       </w:r>
@@ -18820,15 +19027,7 @@
         <w:t xml:space="preserve">Das Clustering ist die Aufgabe, eine Menge von Objekten so zu gruppieren, dass Objekte eines Clusters (also einer Gruppe) einander ähnlicher sind als die in anderen Clustern. </w:t>
       </w:r>
       <w:r>
-        <w:t xml:space="preserve">Die Clusteranalyse ist selbst kein spezieller Algorithmus. Sie ist nur eine zu lösende Aufgabe, die mit unterschiedlichen Algorithmen lösen lässt. Die verschiedenen Algorithmen unterscheiden sich teilweise stark. Sie haben ein unterschiedliches Verständnis davon, was </w:t>
-      </w:r>
-      <w:proofErr w:type="gramStart"/>
-      <w:r>
-        <w:t>einen Cluster</w:t>
-      </w:r>
-      <w:proofErr w:type="gramEnd"/>
-      <w:r>
-        <w:t xml:space="preserve"> ausmacht und wie man ihn effizient findet. Was der optimale Clusteralgorithmus ist, hängt vom Einsatzzweck ab. Mehr Informationen über Cluster findest du </w:t>
+        <w:t xml:space="preserve">Die Clusteranalyse ist selbst kein spezieller Algorithmus. Sie ist nur eine zu lösende Aufgabe, die mit unterschiedlichen Algorithmen lösen lässt. Die verschiedenen Algorithmen unterscheiden sich teilweise stark. Sie haben ein unterschiedliches Verständnis davon, was einen Cluster ausmacht und wie man ihn effizient findet. Was der optimale Clusteralgorithmus ist, hängt vom Einsatzzweck ab. Mehr Informationen über Cluster findest du </w:t>
       </w:r>
       <w:hyperlink r:id="rId31" w:history="1">
         <w:r>
@@ -19252,7 +19451,7 @@
       <w:pPr>
         <w:pStyle w:val="berschrift1"/>
       </w:pPr>
-      <w:bookmarkStart w:id="60" w:name="_Toc33261671"/>
+      <w:bookmarkStart w:id="60" w:name="_Toc33424827"/>
       <w:r>
         <w:t>16. Semi-überwachtes Lernen</w:t>
       </w:r>
@@ -19273,17 +19472,9 @@
       <w:pPr>
         <w:pStyle w:val="berschrift2"/>
       </w:pPr>
-      <w:bookmarkStart w:id="61" w:name="_Toc33261672"/>
-      <w:r>
-        <w:t xml:space="preserve">16.1 </w:t>
-      </w:r>
-      <w:proofErr w:type="spellStart"/>
-      <w:r>
-        <w:t>Großer</w:t>
-      </w:r>
-      <w:proofErr w:type="spellEnd"/>
-      <w:r>
-        <w:t xml:space="preserve"> ungelabelter Datensatz</w:t>
+      <w:bookmarkStart w:id="61" w:name="_Toc33424828"/>
+      <w:r>
+        <w:t>16.1 Großer ungelabelter Datensatz</w:t>
       </w:r>
       <w:bookmarkEnd w:id="61"/>
     </w:p>
@@ -19323,7 +19514,7 @@
       <w:pPr>
         <w:pStyle w:val="berschrift2"/>
       </w:pPr>
-      <w:bookmarkStart w:id="62" w:name="_Toc33261673"/>
+      <w:bookmarkStart w:id="62" w:name="_Toc33424829"/>
       <w:r>
         <w:t>16.2 Pseudo-Labeling</w:t>
       </w:r>
@@ -19344,29 +19535,21 @@
     </w:p>
     <w:p>
       <w:r>
-        <w:t xml:space="preserve">Danach kommt das unüberwachtes Lernen ins Spiel. Nachdem unser Netz auf den gelabelten Daten trainiert worden ist, benutzen wir unser </w:t>
-      </w:r>
-      <w:proofErr w:type="gramStart"/>
+        <w:t>Danach kommt das unüberwachtes Lernen ins Spiel. Nachdem unser Netz auf den gelabelten Daten trainiert worden ist, benutzen wir unser Netz um die verbleibenden ungelabelten Daten vorherzusagen und benutzen diese Vorhersagen, um die jetzt noch ungelabelten Daten mit Labels zu versehen.</w:t>
+      </w:r>
+    </w:p>
+    <w:p>
+      <w:r>
+        <w:t xml:space="preserve">Dieser Prozess des Labelns der ungelabelten Daten ist das wesentliche beim Pseudo-Labeling. </w:t>
+      </w:r>
+    </w:p>
+    <w:p>
+      <w:r>
+        <w:t xml:space="preserve">Nach dem automatischen Labeln der ungelabelten Daten trainieren wir unser </w:t>
+      </w:r>
       <w:r>
         <w:t>Netz</w:t>
       </w:r>
-      <w:proofErr w:type="gramEnd"/>
-      <w:r>
-        <w:t xml:space="preserve"> um die verbleibenden ungelabelten Daten vorherzusagen und benutzen diese Vorhersagen, um die jetzt noch ungelabelten Daten mit Labels zu versehen.</w:t>
-      </w:r>
-    </w:p>
-    <w:p>
-      <w:r>
-        <w:t xml:space="preserve">Dieser Prozess des Labelns der ungelabelten Daten ist das wesentliche beim Pseudo-Labeling. </w:t>
-      </w:r>
-    </w:p>
-    <w:p>
-      <w:r>
-        <w:t xml:space="preserve">Nach dem automatischen Labeln der ungelabelten Daten trainieren wir unser </w:t>
-      </w:r>
-      <w:r>
-        <w:t>Netz</w:t>
-      </w:r>
       <w:r>
         <w:t xml:space="preserve"> auf dem ganzen Datensatz, also den Daten, die wirklich gelabelt worden sind und den Daten, die mit Pseudo-Labeling gelabelt worden sind.</w:t>
       </w:r>
@@ -19385,7 +19568,7 @@
       <w:pPr>
         <w:pStyle w:val="berschrift1"/>
       </w:pPr>
-      <w:bookmarkStart w:id="63" w:name="_Toc33261674"/>
+      <w:bookmarkStart w:id="63" w:name="_Toc33424830"/>
       <w:r>
         <w:t>17. Data Augmentation</w:t>
       </w:r>
@@ -19502,7 +19685,7 @@
       <w:pPr>
         <w:pStyle w:val="berschrift2"/>
       </w:pPr>
-      <w:bookmarkStart w:id="64" w:name="_Toc33261675"/>
+      <w:bookmarkStart w:id="64" w:name="_Toc33424831"/>
       <w:r>
         <w:t>17.1 Warum benutzt man Data Augmentation</w:t>
       </w:r>
@@ -19549,7 +19732,7 @@
       <w:pPr>
         <w:pStyle w:val="berschrift1"/>
       </w:pPr>
-      <w:bookmarkStart w:id="65" w:name="_Toc33261676"/>
+      <w:bookmarkStart w:id="65" w:name="_Toc33424832"/>
       <w:r>
         <w:t>18. One-hot Encoding</w:t>
       </w:r>
@@ -19564,7 +19747,7 @@
       <w:pPr>
         <w:pStyle w:val="berschrift2"/>
       </w:pPr>
-      <w:bookmarkStart w:id="66" w:name="_Toc33261677"/>
+      <w:bookmarkStart w:id="66" w:name="_Toc33424833"/>
       <w:r>
         <w:t>18.1 Labels</w:t>
       </w:r>
@@ -19587,7 +19770,7 @@
       <w:pPr>
         <w:pStyle w:val="berschrift2"/>
       </w:pPr>
-      <w:bookmarkStart w:id="67" w:name="_Toc33261678"/>
+      <w:bookmarkStart w:id="67" w:name="_Toc33424834"/>
       <w:r>
         <w:t>18.2 Hot and cold values</w:t>
       </w:r>
@@ -19728,7 +19911,7 @@
       <w:pPr>
         <w:pStyle w:val="berschrift2"/>
       </w:pPr>
-      <w:bookmarkStart w:id="68" w:name="_Toc33261679"/>
+      <w:bookmarkStart w:id="68" w:name="_Toc33424835"/>
       <w:r>
         <w:t>18.3 One-hot encodings für mehrere Kategorien</w:t>
       </w:r>
@@ -20006,15 +20189,7 @@
     </w:tbl>
     <w:p>
       <w:r>
-        <w:t xml:space="preserve">Für eine Katze ist das erste Element eine 1 und die anderen Elemente 0en. Das ist, wie schon erklärt, </w:t>
-      </w:r>
-      <w:proofErr w:type="gramStart"/>
-      <w:r>
-        <w:t>weil</w:t>
-      </w:r>
-      <w:proofErr w:type="gramEnd"/>
-      <w:r>
-        <w:t xml:space="preserve"> jedes der Elemente in einem Vektor 0 ist außer das Element, dass zu der aktuellen Kategorie gehört.</w:t>
+        <w:t>Für eine Katze ist das erste Element eine 1 und die anderen Elemente 0en. Das ist, wie schon erklärt, weil jedes der Elemente in einem Vektor 0 ist außer das Element, dass zu der aktuellen Kategorie gehört.</w:t>
       </w:r>
       <w:r>
         <w:t xml:space="preserve"> </w:t>
@@ -20024,7 +20199,7 @@
       <w:pPr>
         <w:pStyle w:val="berschrift2"/>
       </w:pPr>
-      <w:bookmarkStart w:id="69" w:name="_Toc33261680"/>
+      <w:bookmarkStart w:id="69" w:name="_Toc33424836"/>
       <w:r>
         <w:t>18.3.1 Ein Vektor für jede Kategorie</w:t>
       </w:r>
@@ -20223,7 +20398,7 @@
       <w:pPr>
         <w:pStyle w:val="berschrift1"/>
       </w:pPr>
-      <w:bookmarkStart w:id="70" w:name="_Toc33261681"/>
+      <w:bookmarkStart w:id="70" w:name="_Toc33424837"/>
       <w:r>
         <w:t>19. Convolutional Neural Networks (CNNs)</w:t>
       </w:r>
@@ -20242,7 +20417,7 @@
       <w:pPr>
         <w:pStyle w:val="berschrift2"/>
       </w:pPr>
-      <w:bookmarkStart w:id="71" w:name="_Toc33261682"/>
+      <w:bookmarkStart w:id="71" w:name="_Toc33424838"/>
       <w:r>
         <w:t>19.1 Was ist ein CNN?</w:t>
       </w:r>
@@ -20256,15 +20431,7 @@
         <w:t>dass</w:t>
       </w:r>
       <w:r>
-        <w:t xml:space="preserve"> einen Art Spezialisierung </w:t>
-      </w:r>
-      <w:proofErr w:type="gramStart"/>
-      <w:r>
-        <w:t>hat</w:t>
-      </w:r>
-      <w:proofErr w:type="gramEnd"/>
-      <w:r>
-        <w:t xml:space="preserve"> um Muster zu erkennen. Diese Mustererkennung macht CNNs so nützlich für die Bildanalyse.</w:t>
+        <w:t xml:space="preserve"> einen Art Spezialisierung hat um Muster zu erkennen. Diese Mustererkennung macht CNNs so nützlich für die Bildanalyse.</w:t>
       </w:r>
     </w:p>
     <w:p>
@@ -20314,15 +20481,7 @@
     </w:p>
     <w:p>
       <w:r>
-        <w:t xml:space="preserve">Die, vorhin schon erwähnte, Transformation bei einem convolutional Layer heißt convolutional operation. Dies ist </w:t>
-      </w:r>
-      <w:proofErr w:type="spellStart"/>
-      <w:r>
-        <w:t>de</w:t>
-      </w:r>
-      <w:proofErr w:type="spellEnd"/>
-      <w:r>
-        <w:t xml:space="preserve"> Begriff, der von der Deep Learning Community verwendet wird. Aus mathematischer Sicht sind es </w:t>
+        <w:t xml:space="preserve">Die, vorhin schon erwähnte, Transformation bei einem convolutional Layer heißt convolutional operation. Dies ist de Begriff, der von der Deep Learning Community verwendet wird. Aus mathematischer Sicht sind es </w:t>
       </w:r>
       <w:hyperlink r:id="rId36" w:history="1">
         <w:r>
@@ -20351,7 +20510,7 @@
       <w:pPr>
         <w:pStyle w:val="berschrift2"/>
       </w:pPr>
-      <w:bookmarkStart w:id="72" w:name="_Toc33261683"/>
+      <w:bookmarkStart w:id="72" w:name="_Toc33424839"/>
       <w:r>
         <w:t>19.2 Filter und covolution operations</w:t>
       </w:r>
@@ -20383,15 +20542,7 @@
     </w:p>
     <w:p>
       <w:r>
-        <w:t xml:space="preserve">Was ist ein „Muster“ genau und was </w:t>
-      </w:r>
-      <w:proofErr w:type="gramStart"/>
-      <w:r>
-        <w:t>heißt es</w:t>
-      </w:r>
-      <w:proofErr w:type="gramEnd"/>
-      <w:r>
-        <w:t>, dass diese Filter Muster erkennen können?</w:t>
+        <w:t>Was ist ein „Muster“ genau und was heißt es, dass diese Filter Muster erkennen können?</w:t>
       </w:r>
     </w:p>
     <w:p>
@@ -20836,21 +20987,7 @@
         <w:rPr>
           <w:rStyle w:val="tlid-translation"/>
         </w:rPr>
-        <w:t xml:space="preserve">Zum Beispiel nehmen wir das Skalarprodukt des Filters mit dem ersten 3 x 3 Pixelblock und speichern dieses Ergebnis im Output channel. Dann bewegt sich der Filter zum nächsten 3 × 3-Block, berechnet das Skalarprodukt und speichert den Wert als </w:t>
-      </w:r>
-      <w:proofErr w:type="gramStart"/>
-      <w:r>
-        <w:rPr>
-          <w:rStyle w:val="tlid-translation"/>
-        </w:rPr>
-        <w:t>nächstes Pixel</w:t>
-      </w:r>
-      <w:proofErr w:type="gramEnd"/>
-      <w:r>
-        <w:rPr>
-          <w:rStyle w:val="tlid-translation"/>
-        </w:rPr>
-        <w:t xml:space="preserve"> im Output channel.</w:t>
+        <w:t>Zum Beispiel nehmen wir das Skalarprodukt des Filters mit dem ersten 3 x 3 Pixelblock und speichern dieses Ergebnis im Output channel. Dann bewegt sich der Filter zum nächsten 3 × 3-Block, berechnet das Skalarprodukt und speichert den Wert als nächstes Pixel im Output channel.</w:t>
       </w:r>
     </w:p>
     <w:p>
@@ -21437,7 +21574,7 @@
       <w:pPr>
         <w:pStyle w:val="berschrift2"/>
       </w:pPr>
-      <w:bookmarkStart w:id="73" w:name="_Toc33261684"/>
+      <w:bookmarkStart w:id="73" w:name="_Toc33424840"/>
       <w:r>
         <w:t>19.3 Input und Output channels</w:t>
       </w:r>
@@ -22618,7 +22755,7 @@
       <w:pPr>
         <w:pStyle w:val="berschrift1"/>
       </w:pPr>
-      <w:bookmarkStart w:id="74" w:name="_Toc33261685"/>
+      <w:bookmarkStart w:id="74" w:name="_Toc33424841"/>
       <w:r>
         <w:t xml:space="preserve">20. </w:t>
       </w:r>
@@ -22636,7 +22773,7 @@
       <w:pPr>
         <w:pStyle w:val="berschrift2"/>
       </w:pPr>
-      <w:bookmarkStart w:id="75" w:name="_Toc33261686"/>
+      <w:bookmarkStart w:id="75" w:name="_Toc33424842"/>
       <w:r>
         <w:t xml:space="preserve">20.1 </w:t>
       </w:r>
@@ -23026,7 +23163,7 @@
       <w:pPr>
         <w:pStyle w:val="berschrift2"/>
       </w:pPr>
-      <w:bookmarkStart w:id="76" w:name="_Toc33261687"/>
+      <w:bookmarkStart w:id="76" w:name="_Toc33424843"/>
       <w:r>
         <w:t>20.2 Probleme des Dimensionreduzierens</w:t>
       </w:r>
@@ -23076,7 +23213,7 @@
       <w:pPr>
         <w:pStyle w:val="berschrift2"/>
       </w:pPr>
-      <w:bookmarkStart w:id="77" w:name="_Toc33261688"/>
+      <w:bookmarkStart w:id="77" w:name="_Toc33424844"/>
       <w:r>
         <w:t>20.3 Zero padding</w:t>
       </w:r>
@@ -23175,7 +23312,7 @@
       <w:pPr>
         <w:pStyle w:val="berschrift2"/>
       </w:pPr>
-      <w:bookmarkStart w:id="78" w:name="_Toc33261689"/>
+      <w:bookmarkStart w:id="78" w:name="_Toc33424845"/>
       <w:r>
         <w:t>20.3.2 Valid und same padding</w:t>
       </w:r>
@@ -23336,7 +23473,7 @@
       <w:pPr>
         <w:pStyle w:val="berschrift2"/>
       </w:pPr>
-      <w:bookmarkStart w:id="79" w:name="_Toc33261690"/>
+      <w:bookmarkStart w:id="79" w:name="_Toc33424846"/>
       <w:r>
         <w:t>20.4 Padding mit Keras</w:t>
       </w:r>
@@ -23892,15 +24029,7 @@
     </w:p>
     <w:p>
       <w:r>
-        <w:t xml:space="preserve">Wir können die Output Größe jedes Layers in der zweiten Spalte sehen. Die ersten zwei Zahlen spezifizieren die Dimensionen der Output </w:t>
-      </w:r>
-      <w:proofErr w:type="spellStart"/>
-      <w:r>
-        <w:t>höhe</w:t>
-      </w:r>
-      <w:proofErr w:type="spellEnd"/>
-      <w:r>
-        <w:t xml:space="preserve"> und breite. Unser </w:t>
+        <w:t xml:space="preserve">Wir können die Output Größe jedes Layers in der zweiten Spalte sehen. Die ersten zwei Zahlen spezifizieren die Dimensionen der Output höhe und breite. Unser </w:t>
       </w:r>
       <w:r>
         <w:t>erste</w:t>
@@ -24341,7 +24470,7 @@
       <w:pPr>
         <w:pStyle w:val="berschrift1"/>
       </w:pPr>
-      <w:bookmarkStart w:id="80" w:name="_Toc33261691"/>
+      <w:bookmarkStart w:id="80" w:name="_Toc33424847"/>
       <w:r>
         <w:lastRenderedPageBreak/>
         <w:t>21. Max Pooling</w:t>
@@ -24360,7 +24489,7 @@
       <w:pPr>
         <w:pStyle w:val="berschrift2"/>
       </w:pPr>
-      <w:bookmarkStart w:id="81" w:name="_Toc33261692"/>
+      <w:bookmarkStart w:id="81" w:name="_Toc33424848"/>
       <w:r>
         <w:t>21.1 Introduction</w:t>
       </w:r>
@@ -24383,7 +24512,7 @@
       <w:pPr>
         <w:pStyle w:val="berschrift2"/>
       </w:pPr>
-      <w:bookmarkStart w:id="82" w:name="_Toc33261693"/>
+      <w:bookmarkStart w:id="82" w:name="_Toc33424849"/>
       <w:r>
         <w:t>21.2 Beispiel anhand des MNIST Datensatzes</w:t>
       </w:r>
@@ -24533,15 +24662,7 @@
         </w:drawing>
       </w:r>
       <w:r>
-        <w:t xml:space="preserve">Nach </w:t>
-      </w:r>
-      <w:proofErr w:type="gramStart"/>
-      <w:r>
-        <w:t>dem Max Pooling</w:t>
-      </w:r>
-      <w:proofErr w:type="gramEnd"/>
-      <w:r>
-        <w:t xml:space="preserve"> ist das unser Output:</w:t>
+        <w:t>Nach dem Max Pooling ist das unser Output:</w:t>
       </w:r>
     </w:p>
     <w:p/>
@@ -24606,7 +24727,7 @@
       <w:pPr>
         <w:pStyle w:val="berschrift2"/>
       </w:pPr>
-      <w:bookmarkStart w:id="83" w:name="_Toc33261694"/>
+      <w:bookmarkStart w:id="83" w:name="_Toc33424850"/>
       <w:r>
         <w:t>21.3 Kleineres Beispiel</w:t>
       </w:r>
@@ -24700,7 +24821,7 @@
       <w:pPr>
         <w:pStyle w:val="berschrift2"/>
       </w:pPr>
-      <w:bookmarkStart w:id="84" w:name="_Toc33261695"/>
+      <w:bookmarkStart w:id="84" w:name="_Toc33424851"/>
       <w:r>
         <w:t xml:space="preserve">21.4 </w:t>
       </w:r>
@@ -24800,7 +24921,7 @@
       <w:pPr>
         <w:pStyle w:val="berschrift2"/>
       </w:pPr>
-      <w:bookmarkStart w:id="85" w:name="_Toc33261696"/>
+      <w:bookmarkStart w:id="85" w:name="_Toc33424852"/>
       <w:r>
         <w:t xml:space="preserve">21.5 Max </w:t>
       </w:r>
@@ -24921,13 +25042,8 @@
       </w:r>
     </w:p>
     <w:p>
-      <w:proofErr w:type="spellStart"/>
-      <w:r>
-        <w:t>model_valid.summary</w:t>
-      </w:r>
-      <w:proofErr w:type="spellEnd"/>
-      <w:r>
-        <w:t>()</w:t>
+      <w:r>
+        <w:t>model_valid.summary()</w:t>
       </w:r>
     </w:p>
     <w:p/>
@@ -25037,7 +25153,7 @@
       <w:pPr>
         <w:pStyle w:val="berschrift1"/>
       </w:pPr>
-      <w:bookmarkStart w:id="86" w:name="_Toc33261697"/>
+      <w:bookmarkStart w:id="86" w:name="_Toc33424853"/>
       <w:r>
         <w:t>2</w:t>
       </w:r>
@@ -25068,7 +25184,7 @@
       <w:pPr>
         <w:pStyle w:val="berschrift2"/>
       </w:pPr>
-      <w:bookmarkStart w:id="87" w:name="_Toc33261698"/>
+      <w:bookmarkStart w:id="87" w:name="_Toc33424854"/>
       <w:r>
         <w:t>22.1 Stochastic gradient descent (SGD)</w:t>
       </w:r>
@@ -25091,15 +25207,7 @@
     <w:p>
       <w:r>
         <w:lastRenderedPageBreak/>
-        <w:t xml:space="preserve">Während dem Training minimiert der stochastic gradient descent (= SGD) die loss function indem es die </w:t>
-      </w:r>
-      <w:proofErr w:type="spellStart"/>
-      <w:r>
-        <w:t>gewichte</w:t>
-      </w:r>
-      <w:proofErr w:type="spellEnd"/>
-      <w:r>
-        <w:t xml:space="preserve"> mit jeder Epoche updatet.</w:t>
+        <w:t>Während dem Training minimiert der stochastic gradient descent (= SGD) die loss function indem es die gewichte mit jeder Epoche updatet.</w:t>
       </w:r>
     </w:p>
     <w:p>
@@ -25109,13 +25217,8 @@
     </w:p>
     <w:p>
       <w:r>
-        <w:t xml:space="preserve">Das wird hier erklärt. Der Prozess der Berechnung des </w:t>
-      </w:r>
-      <w:proofErr w:type="gramStart"/>
-      <w:r>
-        <w:t>Gradienten</w:t>
-      </w:r>
-      <w:proofErr w:type="gramEnd"/>
+        <w:t>Das wird hier erklärt. Der Prozess der Berechnung des Gradienten</w:t>
+      </w:r>
       <w:r>
         <w:t xml:space="preserve"> </w:t>
       </w:r>
@@ -25130,7 +25233,7 @@
       <w:pPr>
         <w:pStyle w:val="berschrift2"/>
       </w:pPr>
-      <w:bookmarkStart w:id="88" w:name="_Toc33261699"/>
+      <w:bookmarkStart w:id="88" w:name="_Toc33424855"/>
       <w:r>
         <w:t>2</w:t>
       </w:r>
@@ -25434,7 +25537,7 @@
       <w:pPr>
         <w:pStyle w:val="berschrift2"/>
       </w:pPr>
-      <w:bookmarkStart w:id="89" w:name="_Toc33261700"/>
+      <w:bookmarkStart w:id="89" w:name="_Toc33424856"/>
       <w:r>
         <w:t>22.3 Die Intuition von Backpropagation</w:t>
       </w:r>
@@ -25611,7 +25714,7 @@
       <w:pPr>
         <w:pStyle w:val="berschrift1"/>
       </w:pPr>
-      <w:bookmarkStart w:id="90" w:name="_Toc33261701"/>
+      <w:bookmarkStart w:id="90" w:name="_Toc33424857"/>
       <w:r>
         <w:t>23. Verschwindender &amp; Explodierender Gradient</w:t>
       </w:r>
@@ -25626,7 +25729,7 @@
       <w:pPr>
         <w:pStyle w:val="berschrift2"/>
       </w:pPr>
-      <w:bookmarkStart w:id="91" w:name="_Toc33261702"/>
+      <w:bookmarkStart w:id="91" w:name="_Toc33424858"/>
       <w:r>
         <w:t>23.1 Introduction</w:t>
       </w:r>
@@ -25689,7 +25792,7 @@
       <w:pPr>
         <w:pStyle w:val="berschrift2"/>
       </w:pPr>
-      <w:bookmarkStart w:id="92" w:name="_Toc33261703"/>
+      <w:bookmarkStart w:id="92" w:name="_Toc33424859"/>
       <w:r>
         <w:t>23.2 Was ist das vanishing Gradienten Problem</w:t>
       </w:r>
@@ -25705,15 +25808,7 @@
         <w:t xml:space="preserve">Erinnere dich, dass während des Trainings der SGD </w:t>
       </w:r>
       <w:r>
-        <w:t xml:space="preserve">den Gradienten des loss </w:t>
-      </w:r>
-      <w:proofErr w:type="spellStart"/>
-      <w:r>
-        <w:t>im</w:t>
-      </w:r>
-      <w:proofErr w:type="spellEnd"/>
-      <w:r>
-        <w:t xml:space="preserve"> Bezug auf die Gewichte im Netzwerk minimiert.</w:t>
+        <w:t>den Gradienten des loss im Bezug auf die Gewichte im Netzwerk minimiert.</w:t>
       </w:r>
     </w:p>
     <w:p>
@@ -25737,15 +25832,7 @@
     <w:p>
       <w:r>
         <w:lastRenderedPageBreak/>
-        <w:t xml:space="preserve">Wenn also SGD den Gradienten berechnet hat, benutzt es den Wert, um die Gewichte in einem proportionalen Weg zu aktualisieren. Wen der Gradient also </w:t>
-      </w:r>
-      <w:proofErr w:type="gramStart"/>
-      <w:r>
-        <w:t>extrem klein</w:t>
-      </w:r>
-      <w:proofErr w:type="gramEnd"/>
-      <w:r>
-        <w:t xml:space="preserve"> ist, ist dieses Update auch sehr klein. Dadurch wirkt sich diese Änderung kaum auf das Netz aus.</w:t>
+        <w:t>Wenn also SGD den Gradienten berechnet hat, benutzt es den Wert, um die Gewichte in einem proportionalen Weg zu aktualisieren. Wen der Gradient also extrem klein ist, ist dieses Update auch sehr klein. Dadurch wirkt sich diese Änderung kaum auf das Netz aus.</w:t>
       </w:r>
       <w:r>
         <w:t xml:space="preserve"> Dadurch hilft dieses neue Gewicht nicht dabei, den Loss zu minimieren.</w:t>
@@ -25812,15 +25899,7 @@
     </w:p>
     <w:p>
       <w:r>
-        <w:t xml:space="preserve">Wenn also unser Gradient schon verschwindend klein ist, und wir ihn auch noch mit der Lernrate multiplizieren, ist diese Zahl </w:t>
-      </w:r>
-      <w:proofErr w:type="gramStart"/>
-      <w:r>
-        <w:t>extrem klein</w:t>
-      </w:r>
-      <w:proofErr w:type="gramEnd"/>
-      <w:r>
-        <w:t xml:space="preserve"> und wirkt sich kaum auf das Gewicht aus. </w:t>
+        <w:t xml:space="preserve">Wenn also unser Gradient schon verschwindend klein ist, und wir ihn auch noch mit der Lernrate multiplizieren, ist diese Zahl extrem klein und wirkt sich kaum auf das Gewicht aus. </w:t>
       </w:r>
     </w:p>
     <w:p>
@@ -25832,7 +25911,7 @@
       <w:pPr>
         <w:pStyle w:val="berschrift2"/>
       </w:pPr>
-      <w:bookmarkStart w:id="93" w:name="_Toc33261704"/>
+      <w:bookmarkStart w:id="93" w:name="_Toc33424860"/>
       <w:r>
         <w:t>23.3 Explodierender Gradient</w:t>
       </w:r>
@@ -25840,15 +25919,7 @@
     </w:p>
     <w:p>
       <w:r>
-        <w:t xml:space="preserve">Das ist das Gegenteil des gerade beschriebenen Problems, der Gradient wird nicht </w:t>
-      </w:r>
-      <w:proofErr w:type="gramStart"/>
-      <w:r>
-        <w:t>extrem klein</w:t>
-      </w:r>
-      <w:proofErr w:type="gramEnd"/>
-      <w:r>
-        <w:t>, sondern extrem groß.</w:t>
+        <w:t>Das ist das Gegenteil des gerade beschriebenen Problems, der Gradient wird nicht extrem klein, sondern extrem groß.</w:t>
       </w:r>
     </w:p>
     <w:p>
@@ -25860,7 +25931,7 @@
       <w:pPr>
         <w:pStyle w:val="berschrift1"/>
       </w:pPr>
-      <w:bookmarkStart w:id="94" w:name="_Toc33261705"/>
+      <w:bookmarkStart w:id="94" w:name="_Toc33424861"/>
       <w:r>
         <w:t>24. Gewichtsinitialisierung</w:t>
       </w:r>
@@ -25885,7 +25956,7 @@
       <w:pPr>
         <w:pStyle w:val="berschrift2"/>
       </w:pPr>
-      <w:bookmarkStart w:id="95" w:name="_Toc33261706"/>
+      <w:bookmarkStart w:id="95" w:name="_Toc33424862"/>
       <w:r>
         <w:t>24.1 Wie werden Gewichte initialisiert?</w:t>
       </w:r>
@@ -26096,7 +26167,7 @@
       <w:pPr>
         <w:pStyle w:val="berschrift2"/>
       </w:pPr>
-      <w:bookmarkStart w:id="96" w:name="_Toc33261707"/>
+      <w:bookmarkStart w:id="96" w:name="_Toc33424863"/>
       <w:r>
         <w:t>24.2 Xavier initialization</w:t>
       </w:r>
@@ -26206,7 +26277,7 @@
       <w:pPr>
         <w:pStyle w:val="berschrift2"/>
       </w:pPr>
-      <w:bookmarkStart w:id="97" w:name="_Toc33261708"/>
+      <w:bookmarkStart w:id="97" w:name="_Toc33424864"/>
       <w:r>
         <w:t>24.3 Gewichtsinitialisierung mit Keras</w:t>
       </w:r>
@@ -26418,7 +26489,7 @@
           <w:lang w:eastAsia="de-DE"/>
         </w:rPr>
       </w:pPr>
-      <w:bookmarkStart w:id="98" w:name="_Toc33261709"/>
+      <w:bookmarkStart w:id="98" w:name="_Toc33424865"/>
       <w:r>
         <w:rPr>
           <w:rFonts w:eastAsia="Times New Roman"/>
@@ -26448,7 +26519,7 @@
           <w:lang w:eastAsia="de-DE"/>
         </w:rPr>
       </w:pPr>
-      <w:bookmarkStart w:id="99" w:name="_Toc33261710"/>
+      <w:bookmarkStart w:id="99" w:name="_Toc33424866"/>
       <w:r>
         <w:rPr>
           <w:lang w:eastAsia="de-DE"/>
@@ -26503,7 +26574,7 @@
           <w:lang w:eastAsia="de-DE"/>
         </w:rPr>
       </w:pPr>
-      <w:bookmarkStart w:id="100" w:name="_Toc33261711"/>
+      <w:bookmarkStart w:id="100" w:name="_Toc33424867"/>
       <w:r>
         <w:rPr>
           <w:lang w:eastAsia="de-DE"/>
@@ -26769,21 +26840,7 @@
         <w:rPr>
           <w:lang w:eastAsia="de-DE"/>
         </w:rPr>
-        <w:t xml:space="preserve">Als Aktivierungsfunktion verwenden wir relu, und wir generieren zufällige Gewichte für unsere </w:t>
-      </w:r>
-      <w:proofErr w:type="spellStart"/>
-      <w:r>
-        <w:rPr>
-          <w:lang w:eastAsia="de-DE"/>
-        </w:rPr>
-        <w:t>connections</w:t>
-      </w:r>
-      <w:proofErr w:type="spellEnd"/>
-      <w:r>
-        <w:rPr>
-          <w:lang w:eastAsia="de-DE"/>
-        </w:rPr>
-        <w:t>.</w:t>
+        <w:t>Als Aktivierungsfunktion verwenden wir relu, und wir generieren zufällige Gewichte für unsere connections.</w:t>
       </w:r>
     </w:p>
     <w:p>
@@ -26948,21 +27005,7 @@
         <w:rPr>
           <w:lang w:eastAsia="de-DE"/>
         </w:rPr>
-        <w:t xml:space="preserve">Die gewichtete Summe von -0.35 </w:t>
-      </w:r>
-      <w:proofErr w:type="gramStart"/>
-      <w:r>
-        <w:rPr>
-          <w:lang w:eastAsia="de-DE"/>
-        </w:rPr>
-        <w:t>plus unserem Bias</w:t>
-      </w:r>
-      <w:proofErr w:type="gramEnd"/>
-      <w:r>
-        <w:rPr>
-          <w:lang w:eastAsia="de-DE"/>
-        </w:rPr>
-        <w:t xml:space="preserve"> von 1 ergibt 0.65</w:t>
+        <w:t>Die gewichtete Summe von -0.35 plus unserem Bias von 1 ergibt 0.65</w:t>
       </w:r>
     </w:p>
     <w:p>
@@ -27064,7 +27107,7 @@
           <w:lang w:eastAsia="de-DE"/>
         </w:rPr>
       </w:pPr>
-      <w:bookmarkStart w:id="101" w:name="_Toc33261712"/>
+      <w:bookmarkStart w:id="101" w:name="_Toc33424868"/>
       <w:r>
         <w:rPr>
           <w:lang w:eastAsia="de-DE"/>
@@ -27118,6 +27161,7 @@
           <w:lang w:eastAsia="de-DE"/>
         </w:rPr>
       </w:pPr>
+      <w:bookmarkStart w:id="102" w:name="_Toc33424869"/>
       <w:r>
         <w:rPr>
           <w:lang w:eastAsia="de-DE"/>
@@ -27130,6 +27174,7 @@
         </w:rPr>
         <w:t xml:space="preserve"> in einem ANN</w:t>
       </w:r>
+      <w:bookmarkEnd w:id="102"/>
     </w:p>
     <w:p>
       <w:pPr>
@@ -27182,6 +27227,7 @@
           <w:lang w:eastAsia="de-DE"/>
         </w:rPr>
       </w:pPr>
+      <w:bookmarkStart w:id="103" w:name="_Toc33424870"/>
       <w:r>
         <w:rPr>
           <w:lang w:eastAsia="de-DE"/>
@@ -27194,6 +27240,7 @@
         </w:rPr>
         <w:t>Was sind Lernfähige Parameter?</w:t>
       </w:r>
+      <w:bookmarkEnd w:id="103"/>
     </w:p>
     <w:p>
       <w:pPr>
@@ -27281,12 +27328,14 @@
           <w:lang w:eastAsia="de-DE"/>
         </w:rPr>
       </w:pPr>
+      <w:bookmarkStart w:id="104" w:name="_Toc33424871"/>
       <w:r>
         <w:rPr>
           <w:lang w:eastAsia="de-DE"/>
         </w:rPr>
         <w:t>24.2 Berechnung der Anzahl von Lernfähigen Parametern</w:t>
       </w:r>
+      <w:bookmarkEnd w:id="104"/>
     </w:p>
     <w:p>
       <w:pPr>
@@ -27477,12 +27526,14 @@
           <w:lang w:eastAsia="de-DE"/>
         </w:rPr>
       </w:pPr>
+      <w:bookmarkStart w:id="105" w:name="_Toc33424872"/>
       <w:r>
         <w:rPr>
           <w:lang w:eastAsia="de-DE"/>
         </w:rPr>
         <w:t>24.3 Lernfähige Parameter Beispiel</w:t>
       </w:r>
+      <w:bookmarkEnd w:id="105"/>
     </w:p>
     <w:p>
       <w:pPr>
@@ -27833,21 +27884,246 @@
           <w:lang w:eastAsia="de-DE"/>
         </w:rPr>
       </w:pPr>
+      <w:bookmarkStart w:id="106" w:name="_Toc33424873"/>
       <w:r>
         <w:rPr>
           <w:lang w:eastAsia="de-DE"/>
         </w:rPr>
         <w:t>25. Lernfähige Parameter in einem CNN</w:t>
       </w:r>
-    </w:p>
-    <w:p>
-      <w:pPr>
-        <w:rPr>
-          <w:lang w:eastAsia="de-DE"/>
-        </w:rPr>
-      </w:pPr>
-      <w:bookmarkStart w:id="102" w:name="_GoBack"/>
-      <w:bookmarkEnd w:id="102"/>
+      <w:bookmarkEnd w:id="106"/>
+    </w:p>
+    <w:p>
+      <w:pPr>
+        <w:rPr>
+          <w:lang w:eastAsia="de-DE"/>
+        </w:rPr>
+      </w:pPr>
+      <w:r>
+        <w:rPr>
+          <w:lang w:eastAsia="de-DE"/>
+        </w:rPr>
+        <w:t>In diesem Kapitel geht es auch um die Lernfähigen Parameter, allerdings nicht in einem fully connected Netz, sondern in einem Convolutional Neural Network.</w:t>
+      </w:r>
+    </w:p>
+    <w:p>
+      <w:pPr>
+        <w:rPr>
+          <w:lang w:eastAsia="de-DE"/>
+        </w:rPr>
+      </w:pPr>
+      <w:r>
+        <w:rPr>
+          <w:lang w:eastAsia="de-DE"/>
+        </w:rPr>
+        <w:t>Wir starten damit, zu besprechen, was lernfähige Parameter in einem CNN sind und wie die Anzahl dieser berechnet wird. Nachdem das gemacht ist, werden wir – wie im vorherigen Kapitel – uns diese Berechnung auch an einem konkreten Beispiel anschauen.</w:t>
+      </w:r>
+    </w:p>
+    <w:p>
+      <w:pPr>
+        <w:pStyle w:val="berschrift2"/>
+        <w:rPr>
+          <w:lang w:eastAsia="de-DE"/>
+        </w:rPr>
+      </w:pPr>
+      <w:r>
+        <w:rPr>
+          <w:lang w:eastAsia="de-DE"/>
+        </w:rPr>
+        <w:t>25.1 Was sind lernfähige Parameter in einem CNN?</w:t>
+      </w:r>
+    </w:p>
+    <w:p>
+      <w:pPr>
+        <w:rPr>
+          <w:lang w:eastAsia="de-DE"/>
+        </w:rPr>
+      </w:pPr>
+      <w:r>
+        <w:rPr>
+          <w:lang w:eastAsia="de-DE"/>
+        </w:rPr>
+        <w:t>Im Allgemeinen sind es dieselben Parameter wie bei einem fully connected Layer. Also die Gewichte und die Biases. Wir müssen dabei aber bedenken, dass ein CNN und ein standardmäßiges fully connected ANN verschiedene Netztypen sind, was unsere Berechnung beeinflusst.</w:t>
+      </w:r>
+    </w:p>
+    <w:p>
+      <w:pPr>
+        <w:pStyle w:val="berschrift2"/>
+        <w:rPr>
+          <w:lang w:eastAsia="de-DE"/>
+        </w:rPr>
+      </w:pPr>
+      <w:r>
+        <w:rPr>
+          <w:lang w:eastAsia="de-DE"/>
+        </w:rPr>
+        <w:t>25.2 Wie die Anzahl der Lernfähigen Parameter berechnet wird</w:t>
+      </w:r>
+    </w:p>
+    <w:p>
+      <w:pPr>
+        <w:rPr>
+          <w:lang w:eastAsia="de-DE"/>
+        </w:rPr>
+      </w:pPr>
+      <w:r>
+        <w:rPr>
+          <w:lang w:eastAsia="de-DE"/>
+        </w:rPr>
+        <w:t>Wie bei einem normalen Netz berechnen wir die Anzahl der lernfähigen Parameter per Schicht, und Summieren dann die Anzahl von jeder Schicht über alle Schichten auf.</w:t>
+      </w:r>
+    </w:p>
+    <w:p>
+      <w:pPr>
+        <w:pStyle w:val="Code1"/>
+        <w:rPr>
+          <w:lang w:eastAsia="de-DE"/>
+        </w:rPr>
+      </w:pPr>
+      <w:r>
+        <w:rPr>
+          <w:lang w:eastAsia="de-DE"/>
+        </w:rPr>
+        <w:t>//pseudocode (javascript)</w:t>
+      </w:r>
+    </w:p>
+    <w:p>
+      <w:pPr>
+        <w:pStyle w:val="Code1"/>
+        <w:rPr>
+          <w:lang w:eastAsia="de-DE"/>
+        </w:rPr>
+      </w:pPr>
+      <w:r>
+        <w:rPr>
+          <w:lang w:eastAsia="de-DE"/>
+        </w:rPr>
+        <w:t>Let sum = 0;</w:t>
+      </w:r>
+      <w:r>
+        <w:rPr>
+          <w:lang w:eastAsia="de-DE"/>
+        </w:rPr>
+        <w:br/>
+        <w:t>network.layers.forEach(function(layer){</w:t>
+      </w:r>
+      <w:r>
+        <w:rPr>
+          <w:lang w:eastAsia="de-DE"/>
+        </w:rPr>
+        <w:br/>
+        <w:t xml:space="preserve">   sum += layer.getLernableParameters().length;</w:t>
+      </w:r>
+      <w:r>
+        <w:rPr>
+          <w:lang w:eastAsia="de-DE"/>
+        </w:rPr>
+        <w:br/>
+        <w:t>})</w:t>
+      </w:r>
+    </w:p>
+    <w:p>
+      <w:pPr>
+        <w:rPr>
+          <w:lang w:eastAsia="de-DE"/>
+        </w:rPr>
+      </w:pPr>
+      <w:r>
+        <w:rPr>
+          <w:lang w:eastAsia="de-DE"/>
+        </w:rPr>
+        <w:t>Für einen Dense Layer bekommen wir die Anzahl der lernfähigen Parameter indem wir Inputs * Outputs + Biases rechnen. Lass uns nun sehen, was ein convolutional Layer hat, was ein Dense Layer nicht hat.</w:t>
+      </w:r>
+    </w:p>
+    <w:p>
+      <w:pPr>
+        <w:rPr>
+          <w:lang w:eastAsia="de-DE"/>
+        </w:rPr>
+      </w:pPr>
+      <w:r>
+        <w:rPr>
+          <w:lang w:eastAsia="de-DE"/>
+        </w:rPr>
+        <w:t xml:space="preserve">Ein convolutional Layer hat Filter, auch bekannt als Kernels. </w:t>
+      </w:r>
+      <w:r>
+        <w:rPr>
+          <w:lang w:eastAsia="de-DE"/>
+        </w:rPr>
+        <w:t xml:space="preserve">Als Architekten unseres Netzes müssen wir bestimmen, wie viele Filter in einem convolutional Netz sind und wie groß diese sind. </w:t>
+      </w:r>
+    </w:p>
+    <w:p>
+      <w:pPr>
+        <w:rPr>
+          <w:lang w:eastAsia="de-DE"/>
+        </w:rPr>
+      </w:pPr>
+      <w:r>
+        <w:rPr>
+          <w:lang w:eastAsia="de-DE"/>
+        </w:rPr>
+        <w:t>Mit diesem Wissen werden wir die Formel für die Berechnung zu Bestimmung der Anzahl von lernfähigen Parametern in einem convolutional Layer bestimmen.</w:t>
+      </w:r>
+    </w:p>
+    <w:p>
+      <w:pPr>
+        <w:rPr>
+          <w:lang w:eastAsia="de-DE"/>
+        </w:rPr>
+      </w:pPr>
+      <w:r>
+        <w:rPr>
+          <w:lang w:eastAsia="de-DE"/>
+        </w:rPr>
+        <w:lastRenderedPageBreak/>
+        <w:t>Was ist also der Input für einen convolutional Layer? Das hängt davon ab, was für eine Layerart der vorherige Layer war.</w:t>
+      </w:r>
+    </w:p>
+    <w:p>
+      <w:pPr>
+        <w:pStyle w:val="Listenabsatz"/>
+        <w:numPr>
+          <w:ilvl w:val="0"/>
+          <w:numId w:val="32"/>
+        </w:numPr>
+        <w:rPr>
+          <w:lang w:eastAsia="de-DE"/>
+        </w:rPr>
+      </w:pPr>
+      <w:r>
+        <w:rPr>
+          <w:lang w:eastAsia="de-DE"/>
+        </w:rPr>
+        <w:t>Wenn der vorherige Layer ein Dense Layer war, dann ist der Input für diesen conv Layer nur die Anzahl der Nodes in dem vorherigen Layer</w:t>
+      </w:r>
+    </w:p>
+    <w:p>
+      <w:pPr>
+        <w:pStyle w:val="Listenabsatz"/>
+        <w:numPr>
+          <w:ilvl w:val="0"/>
+          <w:numId w:val="32"/>
+        </w:numPr>
+        <w:rPr>
+          <w:lang w:eastAsia="de-DE"/>
+        </w:rPr>
+      </w:pPr>
+      <w:r>
+        <w:rPr>
+          <w:lang w:eastAsia="de-DE"/>
+        </w:rPr>
+        <w:t>Wenn der vorherige Layer ein Convolutional Layer war, dann ist der Input die Anzahl der Filte</w:t>
+      </w:r>
+      <w:r>
+        <w:rPr>
+          <w:lang w:eastAsia="de-DE"/>
+        </w:rPr>
+        <w:t>r dieses vorherigen Convolutional Layer</w:t>
+      </w:r>
+      <w:bookmarkStart w:id="107" w:name="_GoBack"/>
+      <w:bookmarkEnd w:id="107"/>
     </w:p>
     <w:sectPr>
       <w:headerReference w:type="default" r:id="rId56"/>
@@ -27977,21 +28253,8 @@
     <w:pPr>
       <w:pStyle w:val="Kopfzeile"/>
     </w:pPr>
-    <w:proofErr w:type="spellStart"/>
     <w:r>
-      <w:t>Unofficial</w:t>
-    </w:r>
-    <w:proofErr w:type="spellEnd"/>
-    <w:r>
-      <w:t xml:space="preserve"> </w:t>
-    </w:r>
-    <w:proofErr w:type="spellStart"/>
-    <w:r>
-      <w:t>incomplete</w:t>
-    </w:r>
-    <w:proofErr w:type="spellEnd"/>
-    <w:r>
-      <w:t xml:space="preserve"> Version</w:t>
+      <w:t>Unofficial incomplete Version</w:t>
     </w:r>
   </w:p>
 </w:hdr>
@@ -28003,13 +28266,8 @@
     <w:pPr>
       <w:pStyle w:val="Kopfzeile"/>
     </w:pPr>
-    <w:proofErr w:type="spellStart"/>
     <w:r>
-      <w:t>Incomplete</w:t>
-    </w:r>
-    <w:proofErr w:type="spellEnd"/>
-    <w:r>
-      <w:t xml:space="preserve"> Version</w:t>
+      <w:t>Incomplete Version</w:t>
     </w:r>
   </w:p>
 </w:hdr>
@@ -29368,6 +29626,119 @@
     </w:lvl>
   </w:abstractNum>
   <w:abstractNum w:abstractNumId="21" w15:restartNumberingAfterBreak="0">
+    <w:nsid w:val="42DB205E"/>
+    <w:multiLevelType w:val="hybridMultilevel"/>
+    <w:tmpl w:val="D2A0DE08"/>
+    <w:lvl w:ilvl="0" w:tplc="04070001">
+      <w:start w:val="1"/>
+      <w:numFmt w:val="bullet"/>
+      <w:lvlText w:val=""/>
+      <w:lvlJc w:val="left"/>
+      <w:pPr>
+        <w:ind w:left="720" w:hanging="360"/>
+      </w:pPr>
+      <w:rPr>
+        <w:rFonts w:ascii="Symbol" w:hAnsi="Symbol" w:hint="default"/>
+      </w:rPr>
+    </w:lvl>
+    <w:lvl w:ilvl="1" w:tplc="04070003" w:tentative="1">
+      <w:start w:val="1"/>
+      <w:numFmt w:val="bullet"/>
+      <w:lvlText w:val="o"/>
+      <w:lvlJc w:val="left"/>
+      <w:pPr>
+        <w:ind w:left="1440" w:hanging="360"/>
+      </w:pPr>
+      <w:rPr>
+        <w:rFonts w:ascii="Courier New" w:hAnsi="Courier New" w:cs="Courier New" w:hint="default"/>
+      </w:rPr>
+    </w:lvl>
+    <w:lvl w:ilvl="2" w:tplc="04070005" w:tentative="1">
+      <w:start w:val="1"/>
+      <w:numFmt w:val="bullet"/>
+      <w:lvlText w:val=""/>
+      <w:lvlJc w:val="left"/>
+      <w:pPr>
+        <w:ind w:left="2160" w:hanging="360"/>
+      </w:pPr>
+      <w:rPr>
+        <w:rFonts w:ascii="Wingdings" w:hAnsi="Wingdings" w:hint="default"/>
+      </w:rPr>
+    </w:lvl>
+    <w:lvl w:ilvl="3" w:tplc="04070001" w:tentative="1">
+      <w:start w:val="1"/>
+      <w:numFmt w:val="bullet"/>
+      <w:lvlText w:val=""/>
+      <w:lvlJc w:val="left"/>
+      <w:pPr>
+        <w:ind w:left="2880" w:hanging="360"/>
+      </w:pPr>
+      <w:rPr>
+        <w:rFonts w:ascii="Symbol" w:hAnsi="Symbol" w:hint="default"/>
+      </w:rPr>
+    </w:lvl>
+    <w:lvl w:ilvl="4" w:tplc="04070003" w:tentative="1">
+      <w:start w:val="1"/>
+      <w:numFmt w:val="bullet"/>
+      <w:lvlText w:val="o"/>
+      <w:lvlJc w:val="left"/>
+      <w:pPr>
+        <w:ind w:left="3600" w:hanging="360"/>
+      </w:pPr>
+      <w:rPr>
+        <w:rFonts w:ascii="Courier New" w:hAnsi="Courier New" w:cs="Courier New" w:hint="default"/>
+      </w:rPr>
+    </w:lvl>
+    <w:lvl w:ilvl="5" w:tplc="04070005" w:tentative="1">
+      <w:start w:val="1"/>
+      <w:numFmt w:val="bullet"/>
+      <w:lvlText w:val=""/>
+      <w:lvlJc w:val="left"/>
+      <w:pPr>
+        <w:ind w:left="4320" w:hanging="360"/>
+      </w:pPr>
+      <w:rPr>
+        <w:rFonts w:ascii="Wingdings" w:hAnsi="Wingdings" w:hint="default"/>
+      </w:rPr>
+    </w:lvl>
+    <w:lvl w:ilvl="6" w:tplc="04070001" w:tentative="1">
+      <w:start w:val="1"/>
+      <w:numFmt w:val="bullet"/>
+      <w:lvlText w:val=""/>
+      <w:lvlJc w:val="left"/>
+      <w:pPr>
+        <w:ind w:left="5040" w:hanging="360"/>
+      </w:pPr>
+      <w:rPr>
+        <w:rFonts w:ascii="Symbol" w:hAnsi="Symbol" w:hint="default"/>
+      </w:rPr>
+    </w:lvl>
+    <w:lvl w:ilvl="7" w:tplc="04070003" w:tentative="1">
+      <w:start w:val="1"/>
+      <w:numFmt w:val="bullet"/>
+      <w:lvlText w:val="o"/>
+      <w:lvlJc w:val="left"/>
+      <w:pPr>
+        <w:ind w:left="5760" w:hanging="360"/>
+      </w:pPr>
+      <w:rPr>
+        <w:rFonts w:ascii="Courier New" w:hAnsi="Courier New" w:cs="Courier New" w:hint="default"/>
+      </w:rPr>
+    </w:lvl>
+    <w:lvl w:ilvl="8" w:tplc="04070005" w:tentative="1">
+      <w:start w:val="1"/>
+      <w:numFmt w:val="bullet"/>
+      <w:lvlText w:val=""/>
+      <w:lvlJc w:val="left"/>
+      <w:pPr>
+        <w:ind w:left="6480" w:hanging="360"/>
+      </w:pPr>
+      <w:rPr>
+        <w:rFonts w:ascii="Wingdings" w:hAnsi="Wingdings" w:hint="default"/>
+      </w:rPr>
+    </w:lvl>
+  </w:abstractNum>
+  <w:abstractNum w:abstractNumId="22" w15:restartNumberingAfterBreak="0">
     <w:nsid w:val="468948C7"/>
     <w:multiLevelType w:val="hybridMultilevel"/>
     <w:tmpl w:val="95F8D366"/>
@@ -29456,7 +29827,7 @@
       </w:pPr>
     </w:lvl>
   </w:abstractNum>
-  <w:abstractNum w:abstractNumId="22" w15:restartNumberingAfterBreak="0">
+  <w:abstractNum w:abstractNumId="23" w15:restartNumberingAfterBreak="0">
     <w:nsid w:val="47C52290"/>
     <w:multiLevelType w:val="hybridMultilevel"/>
     <w:tmpl w:val="58901DD6"/>
@@ -29569,7 +29940,7 @@
       </w:rPr>
     </w:lvl>
   </w:abstractNum>
-  <w:abstractNum w:abstractNumId="23" w15:restartNumberingAfterBreak="0">
+  <w:abstractNum w:abstractNumId="24" w15:restartNumberingAfterBreak="0">
     <w:nsid w:val="4D504C65"/>
     <w:multiLevelType w:val="hybridMultilevel"/>
     <w:tmpl w:val="0B668264"/>
@@ -29682,7 +30053,7 @@
       </w:rPr>
     </w:lvl>
   </w:abstractNum>
-  <w:abstractNum w:abstractNumId="24" w15:restartNumberingAfterBreak="0">
+  <w:abstractNum w:abstractNumId="25" w15:restartNumberingAfterBreak="0">
     <w:nsid w:val="53CE5437"/>
     <w:multiLevelType w:val="hybridMultilevel"/>
     <w:tmpl w:val="15CC96EA"/>
@@ -29795,7 +30166,7 @@
       </w:rPr>
     </w:lvl>
   </w:abstractNum>
-  <w:abstractNum w:abstractNumId="25" w15:restartNumberingAfterBreak="0">
+  <w:abstractNum w:abstractNumId="26" w15:restartNumberingAfterBreak="0">
     <w:nsid w:val="5480012B"/>
     <w:multiLevelType w:val="hybridMultilevel"/>
     <w:tmpl w:val="4D74C722"/>
@@ -29908,7 +30279,7 @@
       </w:rPr>
     </w:lvl>
   </w:abstractNum>
-  <w:abstractNum w:abstractNumId="26" w15:restartNumberingAfterBreak="0">
+  <w:abstractNum w:abstractNumId="27" w15:restartNumberingAfterBreak="0">
     <w:nsid w:val="5CDF1A7C"/>
     <w:multiLevelType w:val="hybridMultilevel"/>
     <w:tmpl w:val="9F24CEC0"/>
@@ -30021,7 +30392,7 @@
       </w:rPr>
     </w:lvl>
   </w:abstractNum>
-  <w:abstractNum w:abstractNumId="27" w15:restartNumberingAfterBreak="0">
+  <w:abstractNum w:abstractNumId="28" w15:restartNumberingAfterBreak="0">
     <w:nsid w:val="5DB956B2"/>
     <w:multiLevelType w:val="hybridMultilevel"/>
     <w:tmpl w:val="6CAA39C0"/>
@@ -30134,7 +30505,7 @@
       </w:rPr>
     </w:lvl>
   </w:abstractNum>
-  <w:abstractNum w:abstractNumId="28" w15:restartNumberingAfterBreak="0">
+  <w:abstractNum w:abstractNumId="29" w15:restartNumberingAfterBreak="0">
     <w:nsid w:val="60794EBD"/>
     <w:multiLevelType w:val="hybridMultilevel"/>
     <w:tmpl w:val="C99CE6C2"/>
@@ -30247,7 +30618,7 @@
       </w:rPr>
     </w:lvl>
   </w:abstractNum>
-  <w:abstractNum w:abstractNumId="29" w15:restartNumberingAfterBreak="0">
+  <w:abstractNum w:abstractNumId="30" w15:restartNumberingAfterBreak="0">
     <w:nsid w:val="61C34549"/>
     <w:multiLevelType w:val="multilevel"/>
     <w:tmpl w:val="0407001F"/>
@@ -30336,7 +30707,7 @@
       </w:pPr>
     </w:lvl>
   </w:abstractNum>
-  <w:abstractNum w:abstractNumId="30" w15:restartNumberingAfterBreak="0">
+  <w:abstractNum w:abstractNumId="31" w15:restartNumberingAfterBreak="0">
     <w:nsid w:val="63660054"/>
     <w:multiLevelType w:val="hybridMultilevel"/>
     <w:tmpl w:val="6D96B28E"/>
@@ -30453,7 +30824,7 @@
     <w:abstractNumId w:val="13"/>
   </w:num>
   <w:num w:numId="2">
-    <w:abstractNumId w:val="21"/>
+    <w:abstractNumId w:val="22"/>
   </w:num>
   <w:num w:numId="3">
     <w:abstractNumId w:val="16"/>
@@ -30462,13 +30833,13 @@
     <w:abstractNumId w:val="11"/>
   </w:num>
   <w:num w:numId="5">
-    <w:abstractNumId w:val="29"/>
+    <w:abstractNumId w:val="30"/>
   </w:num>
   <w:num w:numId="6">
-    <w:abstractNumId w:val="26"/>
+    <w:abstractNumId w:val="27"/>
   </w:num>
   <w:num w:numId="7">
-    <w:abstractNumId w:val="24"/>
+    <w:abstractNumId w:val="25"/>
   </w:num>
   <w:num w:numId="8">
     <w:abstractNumId w:val="15"/>
@@ -30486,13 +30857,13 @@
     <w:abstractNumId w:val="12"/>
   </w:num>
   <w:num w:numId="13">
-    <w:abstractNumId w:val="22"/>
+    <w:abstractNumId w:val="23"/>
   </w:num>
   <w:num w:numId="14">
-    <w:abstractNumId w:val="30"/>
+    <w:abstractNumId w:val="31"/>
   </w:num>
   <w:num w:numId="15">
-    <w:abstractNumId w:val="23"/>
+    <w:abstractNumId w:val="24"/>
   </w:num>
   <w:num w:numId="16">
     <w:abstractNumId w:val="17"/>
@@ -30501,7 +30872,7 @@
     <w:abstractNumId w:val="19"/>
   </w:num>
   <w:num w:numId="18">
-    <w:abstractNumId w:val="28"/>
+    <w:abstractNumId w:val="29"/>
   </w:num>
   <w:num w:numId="19">
     <w:abstractNumId w:val="20"/>
@@ -30537,10 +30908,13 @@
     <w:abstractNumId w:val="0"/>
   </w:num>
   <w:num w:numId="30">
-    <w:abstractNumId w:val="25"/>
+    <w:abstractNumId w:val="26"/>
   </w:num>
   <w:num w:numId="31">
-    <w:abstractNumId w:val="27"/>
+    <w:abstractNumId w:val="28"/>
+  </w:num>
+  <w:num w:numId="32">
+    <w:abstractNumId w:val="21"/>
   </w:num>
   <w:numIdMacAtCleanup w:val="31"/>
 </w:numbering>
@@ -34011,7 +34385,7 @@
 </file>
 
 <file path=customXml/itemProps1.xml><?xml version="1.0" encoding="utf-8"?>
-<ds:datastoreItem xmlns:ds="http://schemas.openxmlformats.org/officeDocument/2006/customXml" ds:itemID="{0FEE2B9E-AEB5-4E69-8DC2-4CB9797C9A6D}">
+<ds:datastoreItem xmlns:ds="http://schemas.openxmlformats.org/officeDocument/2006/customXml" ds:itemID="{C3698E75-9D6E-4121-B4A6-9B3128655F4B}">
   <ds:schemaRefs>
     <ds:schemaRef ds:uri="http://schemas.openxmlformats.org/officeDocument/2006/bibliography"/>
   </ds:schemaRefs>

</xml_diff>

<commit_message>
finished chapter 31 -> finished all chapters :)
</commit_message>
<xml_diff>
--- a/Maschinelles Lernen/Maschinelles Lernen.docx
+++ b/Maschinelles Lernen/Maschinelles Lernen.docx
@@ -9949,15 +9949,7 @@
         <w:t>Forward</w:t>
       </w:r>
       <w:r>
-        <w:t xml:space="preserve"> pass“ durch ein Netzwerk. </w:t>
-      </w:r>
-      <w:proofErr w:type="gramStart"/>
-      <w:r>
-        <w:t>Alle Layer</w:t>
-      </w:r>
-      <w:proofErr w:type="gramEnd"/>
-      <w:r>
-        <w:t xml:space="preserve"> zwischen Input und Output sind Hidden Layers</w:t>
+        <w:t xml:space="preserve"> pass“ durch ein Netzwerk. Alle Layer zwischen Input und Output sind Hidden Layers</w:t>
       </w:r>
       <w:r>
         <w:t>.</w:t>
@@ -10719,37 +10711,21 @@
           <w:rFonts w:cs="Courier New"/>
           <w:lang w:eastAsia="de-DE"/>
         </w:rPr>
-        <w:t xml:space="preserve"> Model als </w:t>
-      </w:r>
-      <w:proofErr w:type="gramStart"/>
+        <w:t xml:space="preserve"> Model als einen </w:t>
+      </w:r>
       <w:r>
         <w:rPr>
           <w:rFonts w:cs="Courier New"/>
           <w:lang w:eastAsia="de-DE"/>
         </w:rPr>
-        <w:t xml:space="preserve">einen </w:t>
+        <w:t>sequenziellen</w:t>
       </w:r>
       <w:r>
         <w:rPr>
           <w:rFonts w:cs="Courier New"/>
           <w:lang w:eastAsia="de-DE"/>
         </w:rPr>
-        <w:t>sequenziellen</w:t>
-      </w:r>
-      <w:r>
-        <w:rPr>
-          <w:rFonts w:cs="Courier New"/>
-          <w:lang w:eastAsia="de-DE"/>
-        </w:rPr>
-        <w:t xml:space="preserve"> Stack</w:t>
-      </w:r>
-      <w:proofErr w:type="gramEnd"/>
-      <w:r>
-        <w:rPr>
-          <w:rFonts w:cs="Courier New"/>
-          <w:lang w:eastAsia="de-DE"/>
-        </w:rPr>
-        <w:t xml:space="preserve"> von linearen Layers.</w:t>
+        <w:t xml:space="preserve"> Stack von linearen Layers.</w:t>
       </w:r>
       <w:r>
         <w:rPr>
@@ -11501,14 +11477,7 @@
       </w:r>
       <w:r>
         <w:br/>
-      </w:r>
-      <w:proofErr w:type="gramStart"/>
-      <w:r>
-        <w:t>Mehr</w:t>
-      </w:r>
-      <w:proofErr w:type="gramEnd"/>
-      <w:r>
-        <w:t xml:space="preserve"> über das erfährst du später. Fürs erste </w:t>
+        <w:t xml:space="preserve">Mehr über das erfährst du später. Fürs erste </w:t>
       </w:r>
       <w:r>
         <w:t>merke dir</w:t>
@@ -12454,6 +12423,8 @@
         </w:rPr>
       </w:pPr>
       <w:bookmarkStart w:id="23" w:name="_Toc33735793"/>
+      <w:bookmarkStart w:id="24" w:name="_5._Aktivierungsfunktionen"/>
+      <w:bookmarkEnd w:id="24"/>
       <w:r>
         <w:rPr>
           <w:noProof/>
@@ -12563,11 +12534,11 @@
       <w:pPr>
         <w:pStyle w:val="berschrift2"/>
       </w:pPr>
-      <w:bookmarkStart w:id="24" w:name="_Toc33735794"/>
+      <w:bookmarkStart w:id="25" w:name="_Toc33735794"/>
       <w:r>
         <w:t>5.1 Was ist eine Aktivierungsfunktion?</w:t>
       </w:r>
-      <w:bookmarkEnd w:id="24"/>
+      <w:bookmarkEnd w:id="25"/>
     </w:p>
     <w:p>
       <w:r>
@@ -12609,7 +12580,7 @@
       <w:pPr>
         <w:pStyle w:val="berschrift2"/>
       </w:pPr>
-      <w:bookmarkStart w:id="25" w:name="_Toc33735795"/>
+      <w:bookmarkStart w:id="26" w:name="_Toc33735795"/>
       <w:r>
         <w:lastRenderedPageBreak/>
         <w:t xml:space="preserve">5.2 </w:t>
@@ -12617,7 +12588,7 @@
       <w:r>
         <w:t>Die Aufgabe einer Aktivierungsfunktion</w:t>
       </w:r>
-      <w:bookmarkEnd w:id="25"/>
+      <w:bookmarkEnd w:id="26"/>
     </w:p>
     <w:p>
       <w:r>
@@ -13168,11 +13139,11 @@
       <w:pPr>
         <w:pStyle w:val="berschrift2"/>
       </w:pPr>
-      <w:bookmarkStart w:id="26" w:name="_Toc33735796"/>
+      <w:bookmarkStart w:id="27" w:name="_Toc33735796"/>
       <w:r>
         <w:t>5.3 Warum benutzen wir Aktivierungsfunktionen?</w:t>
       </w:r>
-      <w:bookmarkEnd w:id="26"/>
+      <w:bookmarkEnd w:id="27"/>
     </w:p>
     <w:p>
       <w:r>
@@ -14049,11 +14020,11 @@
       <w:pPr>
         <w:pStyle w:val="berschrift2"/>
       </w:pPr>
-      <w:bookmarkStart w:id="27" w:name="_Toc33735797"/>
+      <w:bookmarkStart w:id="28" w:name="_Toc33735797"/>
       <w:r>
         <w:t>5.4 Aktivierungsfunktionen in Code mit Keras</w:t>
       </w:r>
-      <w:bookmarkEnd w:id="27"/>
+      <w:bookmarkEnd w:id="28"/>
     </w:p>
     <w:p>
       <w:r>
@@ -14184,27 +14155,27 @@
       <w:pPr>
         <w:pStyle w:val="berschrift1"/>
       </w:pPr>
-      <w:bookmarkStart w:id="28" w:name="_6._Trainieren_eines"/>
-      <w:bookmarkStart w:id="29" w:name="_Toc33735798"/>
-      <w:bookmarkEnd w:id="28"/>
+      <w:bookmarkStart w:id="29" w:name="_6._Trainieren_eines"/>
+      <w:bookmarkStart w:id="30" w:name="_Toc33735798"/>
+      <w:bookmarkEnd w:id="29"/>
       <w:r>
         <w:t xml:space="preserve">6. </w:t>
       </w:r>
       <w:r>
         <w:t>Trainieren eines NN</w:t>
       </w:r>
-      <w:bookmarkEnd w:id="29"/>
+      <w:bookmarkEnd w:id="30"/>
     </w:p>
     <w:p>
       <w:pPr>
         <w:pStyle w:val="berschrift2"/>
       </w:pPr>
-      <w:bookmarkStart w:id="30" w:name="_Toc33735799"/>
+      <w:bookmarkStart w:id="31" w:name="_Toc33735799"/>
       <w:r>
         <w:lastRenderedPageBreak/>
         <w:t>6.1 Was ist Trainieren in einem ANN?</w:t>
       </w:r>
-      <w:bookmarkEnd w:id="30"/>
+      <w:bookmarkEnd w:id="31"/>
     </w:p>
     <w:p>
       <w:r>
@@ -14287,11 +14258,11 @@
       <w:pPr>
         <w:pStyle w:val="berschrift2"/>
       </w:pPr>
-      <w:bookmarkStart w:id="31" w:name="_Toc33735800"/>
+      <w:bookmarkStart w:id="32" w:name="_Toc33735800"/>
       <w:r>
         <w:t>6.2 Optimierungsalgorithmus</w:t>
       </w:r>
-      <w:bookmarkEnd w:id="31"/>
+      <w:bookmarkEnd w:id="32"/>
     </w:p>
     <w:p>
       <w:r>
@@ -14350,13 +14321,13 @@
       <w:pPr>
         <w:pStyle w:val="berschrift2"/>
       </w:pPr>
-      <w:bookmarkStart w:id="32" w:name="_6.3_Loss_function"/>
-      <w:bookmarkStart w:id="33" w:name="_Toc33735801"/>
-      <w:bookmarkEnd w:id="32"/>
+      <w:bookmarkStart w:id="33" w:name="_6.3_Loss_function"/>
+      <w:bookmarkStart w:id="34" w:name="_Toc33735801"/>
+      <w:bookmarkEnd w:id="33"/>
       <w:r>
         <w:t>6.3 Loss function</w:t>
       </w:r>
-      <w:bookmarkEnd w:id="33"/>
+      <w:bookmarkEnd w:id="34"/>
     </w:p>
     <w:p>
       <w:r>
@@ -14435,14 +14406,7 @@
       </w:r>
       <w:r>
         <w:br/>
-      </w:r>
-      <w:proofErr w:type="gramStart"/>
-      <w:r>
-        <w:t>Angenommen</w:t>
-      </w:r>
-      <w:proofErr w:type="gramEnd"/>
-      <w:r>
-        <w:t xml:space="preserve">, wir füttern das Netz mit einem Bild von einer Katze. Wenn der </w:t>
+        <w:t xml:space="preserve">Angenommen, wir füttern das Netz mit einem Bild von einer Katze. Wenn der </w:t>
       </w:r>
       <w:r>
         <w:t>Forward</w:t>
@@ -14648,26 +14612,26 @@
       <w:pPr>
         <w:pStyle w:val="berschrift1"/>
       </w:pPr>
-      <w:bookmarkStart w:id="34" w:name="_7._Wie_lernt"/>
-      <w:bookmarkStart w:id="35" w:name="_Toc33735802"/>
-      <w:bookmarkEnd w:id="34"/>
+      <w:bookmarkStart w:id="35" w:name="_7._Wie_lernt"/>
+      <w:bookmarkStart w:id="36" w:name="_Toc33735802"/>
+      <w:bookmarkEnd w:id="35"/>
       <w:r>
         <w:t xml:space="preserve">7. </w:t>
       </w:r>
       <w:r>
         <w:t>Wie lernt ein ANN</w:t>
       </w:r>
-      <w:bookmarkEnd w:id="35"/>
+      <w:bookmarkEnd w:id="36"/>
     </w:p>
     <w:p>
       <w:pPr>
         <w:pStyle w:val="berschrift2"/>
       </w:pPr>
-      <w:bookmarkStart w:id="36" w:name="_Toc33735803"/>
+      <w:bookmarkStart w:id="37" w:name="_Toc33735803"/>
       <w:r>
         <w:t>7.1 Was ist eine Epoche?</w:t>
       </w:r>
-      <w:bookmarkEnd w:id="36"/>
+      <w:bookmarkEnd w:id="37"/>
     </w:p>
     <w:p>
       <w:r>
@@ -14778,11 +14742,11 @@
       <w:pPr>
         <w:pStyle w:val="berschrift2"/>
       </w:pPr>
-      <w:bookmarkStart w:id="37" w:name="_Toc33735804"/>
+      <w:bookmarkStart w:id="38" w:name="_Toc33735804"/>
       <w:r>
         <w:t>7.2 Was bedeutet es zu lernen?</w:t>
       </w:r>
-      <w:bookmarkEnd w:id="37"/>
+      <w:bookmarkEnd w:id="38"/>
       <w:r>
         <w:t xml:space="preserve"> </w:t>
       </w:r>
@@ -14890,8 +14854,8 @@
       <w:pPr>
         <w:pStyle w:val="berschrift3"/>
       </w:pPr>
-      <w:bookmarkStart w:id="38" w:name="_7.2.2_Lernrate"/>
-      <w:bookmarkEnd w:id="38"/>
+      <w:bookmarkStart w:id="39" w:name="_7.2.2_Lernrate"/>
+      <w:bookmarkEnd w:id="39"/>
       <w:r>
         <w:t>7.2.2 Lernrate</w:t>
       </w:r>
@@ -15093,13 +15057,13 @@
       <w:pPr>
         <w:pStyle w:val="berschrift2"/>
       </w:pPr>
-      <w:bookmarkStart w:id="39" w:name="_7.3_Training_in"/>
-      <w:bookmarkStart w:id="40" w:name="_Toc33735805"/>
-      <w:bookmarkEnd w:id="39"/>
+      <w:bookmarkStart w:id="40" w:name="_7.3_Training_in"/>
+      <w:bookmarkStart w:id="41" w:name="_Toc33735805"/>
+      <w:bookmarkEnd w:id="40"/>
       <w:r>
         <w:t>7.3 Training in Keras</w:t>
       </w:r>
-      <w:bookmarkEnd w:id="40"/>
+      <w:bookmarkEnd w:id="41"/>
     </w:p>
     <w:p>
       <w:r>
@@ -15734,16 +15698,16 @@
       <w:pPr>
         <w:pStyle w:val="berschrift1"/>
       </w:pPr>
-      <w:bookmarkStart w:id="41" w:name="_8._Loss"/>
-      <w:bookmarkStart w:id="42" w:name="_Toc33735806"/>
-      <w:bookmarkEnd w:id="41"/>
+      <w:bookmarkStart w:id="42" w:name="_8._Loss"/>
+      <w:bookmarkStart w:id="43" w:name="_Toc33735806"/>
+      <w:bookmarkEnd w:id="42"/>
       <w:r>
         <w:t xml:space="preserve">8. </w:t>
       </w:r>
       <w:r>
         <w:t>Loss</w:t>
       </w:r>
-      <w:bookmarkEnd w:id="42"/>
+      <w:bookmarkEnd w:id="43"/>
     </w:p>
     <w:p>
       <w:r>
@@ -15859,15 +15823,7 @@
         <w:t xml:space="preserve"> </w:t>
       </w:r>
       <w:r>
-        <w:t xml:space="preserve">andere loss functions aber benutzen andere </w:t>
-      </w:r>
-      <w:proofErr w:type="gramStart"/>
-      <w:r>
-        <w:t>Algorithmen</w:t>
-      </w:r>
-      <w:proofErr w:type="gramEnd"/>
-      <w:r>
-        <w:t xml:space="preserve"> um den Wert des loss zu bestimmen.</w:t>
+        <w:t>andere loss functions aber benutzen andere Algorithmen um den Wert des loss zu bestimmen.</w:t>
       </w:r>
     </w:p>
     <w:p>
@@ -15925,13 +15881,13 @@
       <w:pPr>
         <w:pStyle w:val="berschrift2"/>
       </w:pPr>
-      <w:bookmarkStart w:id="43" w:name="_8.1_Mean_squared"/>
-      <w:bookmarkStart w:id="44" w:name="_Toc33735807"/>
-      <w:bookmarkEnd w:id="43"/>
+      <w:bookmarkStart w:id="44" w:name="_8.1_Mean_squared"/>
+      <w:bookmarkStart w:id="45" w:name="_Toc33735807"/>
+      <w:bookmarkEnd w:id="44"/>
       <w:r>
         <w:t>8.1 Mean squared error (MSE)</w:t>
       </w:r>
-      <w:bookmarkEnd w:id="44"/>
+      <w:bookmarkEnd w:id="45"/>
     </w:p>
     <w:p>
       <w:r>
@@ -16009,7 +15965,7 @@
       <w:pPr>
         <w:pStyle w:val="berschrift2"/>
       </w:pPr>
-      <w:bookmarkStart w:id="45" w:name="_Toc33735808"/>
+      <w:bookmarkStart w:id="46" w:name="_Toc33735808"/>
       <w:r>
         <w:t xml:space="preserve">8.2 Loss function </w:t>
       </w:r>
@@ -16019,7 +15975,7 @@
       <w:r>
         <w:t xml:space="preserve"> Keras</w:t>
       </w:r>
-      <w:bookmarkEnd w:id="45"/>
+      <w:bookmarkEnd w:id="46"/>
     </w:p>
     <w:p>
       <w:r>
@@ -16604,7 +16560,7 @@
       <w:pPr>
         <w:pStyle w:val="berschrift1"/>
       </w:pPr>
-      <w:bookmarkStart w:id="46" w:name="_Toc33735809"/>
+      <w:bookmarkStart w:id="47" w:name="_Toc33735809"/>
       <w:r>
         <w:t xml:space="preserve">9. </w:t>
       </w:r>
@@ -16614,7 +16570,7 @@
       <w:r>
         <w:t>/Lernrate</w:t>
       </w:r>
-      <w:bookmarkEnd w:id="46"/>
+      <w:bookmarkEnd w:id="47"/>
     </w:p>
     <w:p>
       <w:r>
@@ -16642,11 +16598,11 @@
       <w:pPr>
         <w:pStyle w:val="berschrift2"/>
       </w:pPr>
-      <w:bookmarkStart w:id="47" w:name="_Toc33735810"/>
+      <w:bookmarkStart w:id="48" w:name="_Toc33735810"/>
       <w:r>
         <w:t>9.1 Einführung der Lernrate</w:t>
       </w:r>
-      <w:bookmarkEnd w:id="47"/>
+      <w:bookmarkEnd w:id="48"/>
     </w:p>
     <w:p>
       <w:r>
@@ -16706,26 +16662,18 @@
       </w:r>
       <w:r>
         <w:br/>
-        <w:t xml:space="preserve">-&gt; jeder Wert, den wir für die Gradienten </w:t>
-      </w:r>
-      <w:proofErr w:type="gramStart"/>
-      <w:r>
-        <w:t>wird</w:t>
-      </w:r>
-      <w:proofErr w:type="gramEnd"/>
-      <w:r>
-        <w:t xml:space="preserve"> sehr klein, wenn wir ihn mit der Lernrate multipliziert haben. </w:t>
+        <w:t xml:space="preserve">-&gt; jeder Wert, den wir für die Gradienten wird sehr klein, wenn wir ihn mit der Lernrate multipliziert haben. </w:t>
       </w:r>
     </w:p>
     <w:p>
       <w:pPr>
         <w:pStyle w:val="berschrift2"/>
       </w:pPr>
-      <w:bookmarkStart w:id="48" w:name="_Toc33735811"/>
+      <w:bookmarkStart w:id="49" w:name="_Toc33735811"/>
       <w:r>
         <w:t>9.2 Aktualisieren der Gewichte</w:t>
       </w:r>
-      <w:bookmarkEnd w:id="48"/>
+      <w:bookmarkEnd w:id="49"/>
     </w:p>
     <w:p>
       <w:r>
@@ -16771,11 +16719,11 @@
       <w:pPr>
         <w:pStyle w:val="berschrift2"/>
       </w:pPr>
-      <w:bookmarkStart w:id="49" w:name="_Toc33735812"/>
+      <w:bookmarkStart w:id="50" w:name="_Toc33735812"/>
       <w:r>
         <w:t>9.3 Lernraten in Keras</w:t>
       </w:r>
-      <w:bookmarkEnd w:id="49"/>
+      <w:bookmarkEnd w:id="50"/>
     </w:p>
     <w:p>
       <w:r>
@@ -17084,26 +17032,26 @@
       <w:pPr>
         <w:pStyle w:val="berschrift1"/>
       </w:pPr>
-      <w:bookmarkStart w:id="50" w:name="_10._Trainings,_Testing"/>
-      <w:bookmarkStart w:id="51" w:name="_Toc33735813"/>
-      <w:bookmarkEnd w:id="50"/>
+      <w:bookmarkStart w:id="51" w:name="_10._Trainings,_Testing"/>
+      <w:bookmarkStart w:id="52" w:name="_Toc33735813"/>
+      <w:bookmarkEnd w:id="51"/>
       <w:r>
         <w:t xml:space="preserve">10. </w:t>
       </w:r>
       <w:r>
         <w:t>Trainings, Testing &amp; Validation Sets</w:t>
       </w:r>
-      <w:bookmarkEnd w:id="51"/>
+      <w:bookmarkEnd w:id="52"/>
     </w:p>
     <w:p>
       <w:pPr>
         <w:pStyle w:val="berschrift2"/>
       </w:pPr>
-      <w:bookmarkStart w:id="52" w:name="_Toc33735814"/>
+      <w:bookmarkStart w:id="53" w:name="_Toc33735814"/>
       <w:r>
         <w:t>10.1 Datensätze für Deep Learning</w:t>
       </w:r>
-      <w:bookmarkEnd w:id="52"/>
+      <w:bookmarkEnd w:id="53"/>
     </w:p>
     <w:p>
       <w:r>
@@ -17206,23 +17154,15 @@
     </w:p>
     <w:p>
       <w:r>
-        <w:t xml:space="preserve">Die Hoffnung dabei ist, dass wir später mit unserem Netz richtige Vorhersagen über Daten, die es noch nie gesehen </w:t>
-      </w:r>
-      <w:proofErr w:type="gramStart"/>
-      <w:r>
-        <w:t>hat</w:t>
-      </w:r>
-      <w:proofErr w:type="gramEnd"/>
-      <w:r>
-        <w:t xml:space="preserve"> treffen. Diese Vorhersagen trifft es basierend auf was es über die Trainingsdaten gelernt hat. </w:t>
+        <w:t xml:space="preserve">Die Hoffnung dabei ist, dass wir später mit unserem Netz richtige Vorhersagen über Daten, die es noch nie gesehen hat treffen. Diese Vorhersagen trifft es basierend auf was es über die Trainingsdaten gelernt hat. </w:t>
       </w:r>
     </w:p>
     <w:p>
       <w:pPr>
         <w:pStyle w:val="berschrift3"/>
       </w:pPr>
-      <w:bookmarkStart w:id="53" w:name="_10.1.2_Validation_Set"/>
-      <w:bookmarkEnd w:id="53"/>
+      <w:bookmarkStart w:id="54" w:name="_10.1.2_Validation_Set"/>
+      <w:bookmarkEnd w:id="54"/>
       <w:r>
         <w:t xml:space="preserve">10.1.2 </w:t>
       </w:r>
@@ -17235,15 +17175,7 @@
         <w:t>Die Validationsdaten sind separiert von den Trainingsdaten</w:t>
       </w:r>
       <w:r>
-        <w:t xml:space="preserve">.  Sie dienen dazu, unser Netz während dem Training zu validieren. Dieser Validationsprozess gibt uns Informationen, welche uns helfen </w:t>
-      </w:r>
-      <w:proofErr w:type="gramStart"/>
-      <w:r>
-        <w:t>können</w:t>
-      </w:r>
-      <w:proofErr w:type="gramEnd"/>
-      <w:r>
-        <w:t xml:space="preserve"> unsere Hyperparameters zu adjustieren.</w:t>
+        <w:t>.  Sie dienen dazu, unser Netz während dem Training zu validieren. Dieser Validationsprozess gibt uns Informationen, welche uns helfen können unsere Hyperparameters zu adjustieren.</w:t>
       </w:r>
       <w:r>
         <w:t xml:space="preserve"> </w:t>
@@ -17293,15 +17225,7 @@
         <w:t>Overfitting</w:t>
       </w:r>
       <w:r>
-        <w:t xml:space="preserve">. Overfitting bedeutet, dass unser Netz </w:t>
-      </w:r>
-      <w:proofErr w:type="gramStart"/>
-      <w:r>
-        <w:t>extrem gut</w:t>
-      </w:r>
-      <w:proofErr w:type="gramEnd"/>
-      <w:r>
-        <w:t xml:space="preserve"> die Daten in unserem Trainingssatz klassifizieren kann, aber nicht fähig ist die Eigenschaften der Daten zu generalisieren und akkurat Daten zu klassifizieren, die es noch nie gesehen hat. Overfitting und </w:t>
+        <w:t xml:space="preserve">. Overfitting bedeutet, dass unser Netz extrem gut die Daten in unserem Trainingssatz klassifizieren kann, aber nicht fähig ist die Eigenschaften der Daten zu generalisieren und akkurat Daten zu klassifizieren, die es noch nie gesehen hat. Overfitting und </w:t>
       </w:r>
       <w:r>
         <w:t>U</w:t>
@@ -17358,15 +17282,7 @@
     </w:p>
     <w:p>
       <w:r>
-        <w:t xml:space="preserve">Der Testdatensatz ist ein Satz von Daten der benutzt </w:t>
-      </w:r>
-      <w:proofErr w:type="gramStart"/>
-      <w:r>
-        <w:t>wird</w:t>
-      </w:r>
-      <w:proofErr w:type="gramEnd"/>
-      <w:r>
-        <w:t xml:space="preserve"> um das Netz zu testen nachdem es trainiert wurde. Der Testdatensatz ist separat von Trainings- und Validierungsdatensatz.</w:t>
+        <w:t>Der Testdatensatz ist ein Satz von Daten der benutzt wird um das Netz zu testen nachdem es trainiert wurde. Der Testdatensatz ist separat von Trainings- und Validierungsdatensatz.</w:t>
       </w:r>
     </w:p>
     <w:p>
@@ -17374,15 +17290,7 @@
         <w:t>Nachdem unser Netz trainiert und validiert wurde (mit Trainings, und Validierungsdatensatz)</w:t>
       </w:r>
       <w:r>
-        <w:t xml:space="preserve">, benutzen wir unser </w:t>
-      </w:r>
-      <w:proofErr w:type="gramStart"/>
-      <w:r>
-        <w:t>Netz</w:t>
-      </w:r>
-      <w:proofErr w:type="gramEnd"/>
-      <w:r>
-        <w:t xml:space="preserve"> um den Output von den ungelabelten Daten im Testdatensatz vorherzusagen.</w:t>
+        <w:t>, benutzen wir unser Netz um den Output von den ungelabelten Daten im Testdatensatz vorherzusagen.</w:t>
       </w:r>
     </w:p>
     <w:p>
@@ -17450,15 +17358,7 @@
     </w:p>
     <w:p>
       <w:r>
-        <w:t xml:space="preserve">Das ganze Ziel eines ANN’s ist ja, Daten zu </w:t>
-      </w:r>
-      <w:proofErr w:type="gramStart"/>
-      <w:r>
-        <w:t>klassifizieren</w:t>
-      </w:r>
-      <w:proofErr w:type="gramEnd"/>
-      <w:r>
-        <w:t xml:space="preserve"> ohne zu wissen, was die Daten sind. (Wenn man schon wüsste was die Daten sind bräuchte man sie ja nicht mehr klassifizieren)</w:t>
+        <w:t>Das ganze Ziel eines ANN’s ist ja, Daten zu klassifizieren ohne zu wissen, was die Daten sind. (Wenn man schon wüsste was die Daten sind bräuchte man sie ja nicht mehr klassifizieren)</w:t>
       </w:r>
     </w:p>
     <w:p>
@@ -17480,11 +17380,11 @@
       <w:pPr>
         <w:pStyle w:val="berschrift2"/>
       </w:pPr>
-      <w:bookmarkStart w:id="54" w:name="_Toc33735815"/>
+      <w:bookmarkStart w:id="55" w:name="_Toc33735815"/>
       <w:r>
         <w:t>10.2 Datensätze von ANN: Zusammenfassung</w:t>
       </w:r>
-      <w:bookmarkEnd w:id="54"/>
+      <w:bookmarkEnd w:id="55"/>
     </w:p>
     <w:tbl>
       <w:tblPr>
@@ -17626,15 +17526,7 @@
               <w:cnfStyle w:val="000000000000" w:firstRow="0" w:lastRow="0" w:firstColumn="0" w:lastColumn="0" w:oddVBand="0" w:evenVBand="0" w:oddHBand="0" w:evenHBand="0" w:firstRowFirstColumn="0" w:firstRowLastColumn="0" w:lastRowFirstColumn="0" w:lastRowLastColumn="0"/>
             </w:pPr>
             <w:r>
-              <w:t xml:space="preserve">Wird </w:t>
-            </w:r>
-            <w:proofErr w:type="gramStart"/>
-            <w:r>
-              <w:t>benutzt</w:t>
-            </w:r>
-            <w:proofErr w:type="gramEnd"/>
-            <w:r>
-              <w:t xml:space="preserve"> um nachzuprüfen wie gut ein Netz generalisiert</w:t>
+              <w:t>Wird benutzt um nachzuprüfen wie gut ein Netz generalisiert</w:t>
             </w:r>
           </w:p>
         </w:tc>
@@ -17679,15 +17571,7 @@
               <w:cnfStyle w:val="000000100000" w:firstRow="0" w:lastRow="0" w:firstColumn="0" w:lastColumn="0" w:oddVBand="0" w:evenVBand="0" w:oddHBand="1" w:evenHBand="0" w:firstRowFirstColumn="0" w:firstRowLastColumn="0" w:lastRowFirstColumn="0" w:lastRowLastColumn="0"/>
             </w:pPr>
             <w:r>
-              <w:t xml:space="preserve">Wird </w:t>
-            </w:r>
-            <w:proofErr w:type="gramStart"/>
-            <w:r>
-              <w:t>benutzt</w:t>
-            </w:r>
-            <w:proofErr w:type="gramEnd"/>
-            <w:r>
-              <w:t xml:space="preserve"> um die finale Fähigkeit des Netzes vor dem Echteinsatz zu generalisieren zu überprüfen</w:t>
+              <w:t>Wird benutzt um die finale Fähigkeit des Netzes vor dem Echteinsatz zu generalisieren zu überprüfen</w:t>
             </w:r>
           </w:p>
         </w:tc>
@@ -17697,7 +17581,7 @@
       <w:pPr>
         <w:pStyle w:val="berschrift1"/>
       </w:pPr>
-      <w:bookmarkStart w:id="55" w:name="_Toc33735816"/>
+      <w:bookmarkStart w:id="56" w:name="_Toc33735816"/>
       <w:r>
         <w:t>1</w:t>
       </w:r>
@@ -17707,17 +17591,17 @@
       <w:r>
         <w:t>. Vorhersagen in einem ANN</w:t>
       </w:r>
-      <w:bookmarkEnd w:id="55"/>
+      <w:bookmarkEnd w:id="56"/>
     </w:p>
     <w:p>
       <w:pPr>
         <w:pStyle w:val="berschrift2"/>
       </w:pPr>
-      <w:bookmarkStart w:id="56" w:name="_Toc33735817"/>
+      <w:bookmarkStart w:id="57" w:name="_Toc33735817"/>
       <w:r>
         <w:t>11.1 Daten ohne Labels</w:t>
       </w:r>
-      <w:bookmarkEnd w:id="56"/>
+      <w:bookmarkEnd w:id="57"/>
     </w:p>
     <w:p>
       <w:r>
@@ -17780,11 +17664,11 @@
       <w:pPr>
         <w:pStyle w:val="berschrift2"/>
       </w:pPr>
-      <w:bookmarkStart w:id="57" w:name="_Toc33735818"/>
+      <w:bookmarkStart w:id="58" w:name="_Toc33735818"/>
       <w:r>
         <w:t>11.2 Einsatz des Netzes in der echten Welt (Produktion)</w:t>
       </w:r>
-      <w:bookmarkEnd w:id="57"/>
+      <w:bookmarkEnd w:id="58"/>
       <w:r>
         <w:t xml:space="preserve"> </w:t>
       </w:r>
@@ -17808,11 +17692,11 @@
       <w:pPr>
         <w:pStyle w:val="berschrift2"/>
       </w:pPr>
-      <w:bookmarkStart w:id="58" w:name="_Toc33735819"/>
+      <w:bookmarkStart w:id="59" w:name="_Toc33735819"/>
       <w:r>
         <w:t>11.3 Benutzung von Keras für Vorhersagen</w:t>
       </w:r>
-      <w:bookmarkEnd w:id="58"/>
+      <w:bookmarkEnd w:id="59"/>
     </w:p>
     <w:p>
       <w:r>
@@ -18131,11 +18015,11 @@
       <w:pPr>
         <w:pStyle w:val="berschrift1"/>
       </w:pPr>
-      <w:bookmarkStart w:id="59" w:name="_Toc33735820"/>
+      <w:bookmarkStart w:id="60" w:name="_Toc33735820"/>
       <w:r>
         <w:t>12. Overfitting in einem ANN</w:t>
       </w:r>
-      <w:bookmarkEnd w:id="59"/>
+      <w:bookmarkEnd w:id="60"/>
     </w:p>
     <w:p>
       <w:r>
@@ -18184,15 +18068,7 @@
     </w:p>
     <w:p>
       <w:r>
-        <w:t xml:space="preserve">Overfitting passiert, wenn unser Netz </w:t>
-      </w:r>
-      <w:proofErr w:type="gramStart"/>
-      <w:r>
-        <w:t>extrem gut</w:t>
-      </w:r>
-      <w:proofErr w:type="gramEnd"/>
-      <w:r>
-        <w:t xml:space="preserve"> darin wird, unsere Daten im Trainings </w:t>
+        <w:t xml:space="preserve">Overfitting passiert, wenn unser Netz extrem gut darin wird, unsere Daten im Trainings </w:t>
       </w:r>
       <w:r>
         <w:t>Set</w:t>
@@ -18205,12 +18081,12 @@
       <w:pPr>
         <w:pStyle w:val="berschrift2"/>
       </w:pPr>
-      <w:bookmarkStart w:id="60" w:name="_Toc33735821"/>
+      <w:bookmarkStart w:id="61" w:name="_Toc33735821"/>
       <w:r>
         <w:lastRenderedPageBreak/>
         <w:t>12.1 Wie man Overfitting erkennt</w:t>
       </w:r>
-      <w:bookmarkEnd w:id="60"/>
+      <w:bookmarkEnd w:id="61"/>
     </w:p>
     <w:p>
       <w:r>
@@ -18229,26 +18105,18 @@
       <w:pPr>
         <w:pStyle w:val="berschrift2"/>
       </w:pPr>
-      <w:bookmarkStart w:id="61" w:name="_Toc33735822"/>
+      <w:bookmarkStart w:id="62" w:name="_Toc33735822"/>
       <w:r>
         <w:t>12.2 Reduzierung von Overfitting</w:t>
       </w:r>
-      <w:bookmarkEnd w:id="61"/>
+      <w:bookmarkEnd w:id="62"/>
     </w:p>
     <w:p>
       <w:r>
         <w:t>Overfitting ist ein sehr häufig auftretendes Problem.</w:t>
       </w:r>
       <w:r>
-        <w:t xml:space="preserve"> Es gibt aber einige </w:t>
-      </w:r>
-      <w:proofErr w:type="gramStart"/>
-      <w:r>
-        <w:t>Techniken</w:t>
-      </w:r>
-      <w:proofErr w:type="gramEnd"/>
-      <w:r>
-        <w:t xml:space="preserve"> um es zu reduzieren</w:t>
+        <w:t xml:space="preserve"> Es gibt aber einige Techniken um es zu reduzieren</w:t>
       </w:r>
     </w:p>
     <w:p>
@@ -18393,8 +18261,8 @@
       <w:pPr>
         <w:pStyle w:val="berschrift3"/>
       </w:pPr>
-      <w:bookmarkStart w:id="62" w:name="_12.2.4_Dropouts"/>
-      <w:bookmarkEnd w:id="62"/>
+      <w:bookmarkStart w:id="63" w:name="_12.2.4_Dropouts"/>
+      <w:bookmarkEnd w:id="63"/>
       <w:r>
         <w:t>12.2.4 Dropouts</w:t>
       </w:r>
@@ -18447,21 +18315,21 @@
       <w:pPr>
         <w:pStyle w:val="berschrift1"/>
       </w:pPr>
-      <w:bookmarkStart w:id="63" w:name="_Toc33735823"/>
+      <w:bookmarkStart w:id="64" w:name="_Toc33735823"/>
       <w:r>
         <w:t>13. Underfitting</w:t>
       </w:r>
-      <w:bookmarkEnd w:id="63"/>
+      <w:bookmarkEnd w:id="64"/>
     </w:p>
     <w:p>
       <w:pPr>
         <w:pStyle w:val="berschrift2"/>
       </w:pPr>
-      <w:bookmarkStart w:id="64" w:name="_Toc33735824"/>
+      <w:bookmarkStart w:id="65" w:name="_Toc33735824"/>
       <w:r>
         <w:t>13.1 Was Underfitting ist</w:t>
       </w:r>
-      <w:bookmarkEnd w:id="64"/>
+      <w:bookmarkEnd w:id="65"/>
     </w:p>
     <w:p>
       <w:r>
@@ -18493,11 +18361,11 @@
       <w:pPr>
         <w:pStyle w:val="berschrift2"/>
       </w:pPr>
-      <w:bookmarkStart w:id="65" w:name="_Toc33735825"/>
+      <w:bookmarkStart w:id="66" w:name="_Toc33735825"/>
       <w:r>
         <w:t>13.2 Wie man Underfitting erkennt</w:t>
       </w:r>
-      <w:bookmarkEnd w:id="65"/>
+      <w:bookmarkEnd w:id="66"/>
     </w:p>
     <w:p>
       <w:r>
@@ -18514,11 +18382,11 @@
       <w:pPr>
         <w:pStyle w:val="berschrift2"/>
       </w:pPr>
-      <w:bookmarkStart w:id="66" w:name="_Toc33735826"/>
+      <w:bookmarkStart w:id="67" w:name="_Toc33735826"/>
       <w:r>
         <w:t>13.3 Reduzierung von Underfitting</w:t>
       </w:r>
-      <w:bookmarkEnd w:id="66"/>
+      <w:bookmarkEnd w:id="67"/>
     </w:p>
     <w:p>
       <w:pPr>
@@ -18530,15 +18398,7 @@
     </w:p>
     <w:p>
       <w:r>
-        <w:t xml:space="preserve">Eine Sache, die wir tun können, ist, die Komplexität unseres neuronalen Netzes zu erhöhen. Das ist genau die gegenteilige Maßnahme wie beim Overfitting. Wenn unsere Daten sehr komplex sind und unser Netz aber relativ einfach aufgebaut ist, dann kann es sei, dass unser Netz nicht schlau genug </w:t>
-      </w:r>
-      <w:proofErr w:type="gramStart"/>
-      <w:r>
-        <w:t>ist</w:t>
-      </w:r>
-      <w:proofErr w:type="gramEnd"/>
-      <w:r>
-        <w:t xml:space="preserve"> um die Daten richtig zu Klassifizieren oder komplexe Daten vorherzusagen</w:t>
+        <w:t>Eine Sache, die wir tun können, ist, die Komplexität unseres neuronalen Netzes zu erhöhen. Das ist genau die gegenteilige Maßnahme wie beim Overfitting. Wenn unsere Daten sehr komplex sind und unser Netz aber relativ einfach aufgebaut ist, dann kann es sei, dass unser Netz nicht schlau genug ist um die Daten richtig zu Klassifizieren oder komplexe Daten vorherzusagen</w:t>
       </w:r>
     </w:p>
     <w:p>
@@ -18714,11 +18574,11 @@
       <w:pPr>
         <w:pStyle w:val="berschrift1"/>
       </w:pPr>
-      <w:bookmarkStart w:id="67" w:name="_Toc33735827"/>
+      <w:bookmarkStart w:id="68" w:name="_Toc33735827"/>
       <w:r>
         <w:t>14. Überwachtes Lernen</w:t>
       </w:r>
-      <w:bookmarkEnd w:id="67"/>
+      <w:bookmarkEnd w:id="68"/>
     </w:p>
     <w:p>
       <w:r>
@@ -18796,8 +18656,8 @@
       <w:pPr>
         <w:pStyle w:val="berschrift3"/>
       </w:pPr>
-      <w:bookmarkStart w:id="68" w:name="_14.1.1_Labels_sind"/>
-      <w:bookmarkEnd w:id="68"/>
+      <w:bookmarkStart w:id="69" w:name="_14.1.1_Labels_sind"/>
+      <w:bookmarkEnd w:id="69"/>
       <w:r>
         <w:t>14.1.1 Labels sind Zahlen</w:t>
       </w:r>
@@ -18825,7 +18685,7 @@
       <w:pPr>
         <w:pStyle w:val="berschrift2"/>
       </w:pPr>
-      <w:bookmarkStart w:id="69" w:name="_Toc33735828"/>
+      <w:bookmarkStart w:id="70" w:name="_Toc33735828"/>
       <w:r>
         <w:t xml:space="preserve">14.2 </w:t>
       </w:r>
@@ -18841,7 +18701,7 @@
       <w:r>
         <w:t xml:space="preserve"> Daten in Keras</w:t>
       </w:r>
-      <w:bookmarkEnd w:id="69"/>
+      <w:bookmarkEnd w:id="70"/>
     </w:p>
     <w:p>
       <w:r>
@@ -19933,22 +19793,22 @@
       <w:pPr>
         <w:pStyle w:val="berschrift1"/>
       </w:pPr>
-      <w:bookmarkStart w:id="70" w:name="_Toc33735829"/>
+      <w:bookmarkStart w:id="71" w:name="_Toc33735829"/>
       <w:r>
         <w:t>15. Unüberwachtes Lernen</w:t>
       </w:r>
-      <w:bookmarkEnd w:id="70"/>
+      <w:bookmarkEnd w:id="71"/>
     </w:p>
     <w:p>
       <w:pPr>
         <w:pStyle w:val="berschrift2"/>
       </w:pPr>
-      <w:bookmarkStart w:id="71" w:name="_Toc33735830"/>
+      <w:bookmarkStart w:id="72" w:name="_Toc33735830"/>
       <w:r>
         <w:lastRenderedPageBreak/>
         <w:t>15.1 Ungelabelte Daten</w:t>
       </w:r>
-      <w:bookmarkEnd w:id="71"/>
+      <w:bookmarkEnd w:id="72"/>
     </w:p>
     <w:p>
       <w:r>
@@ -19962,15 +19822,7 @@
     </w:p>
     <w:p>
       <w:r>
-        <w:t xml:space="preserve">Wie lernt das Netz dann, wenn die Daten nicht gelabelt sind? Wie kann es sich selbst </w:t>
-      </w:r>
-      <w:proofErr w:type="gramStart"/>
-      <w:r>
-        <w:t>bewerten</w:t>
-      </w:r>
-      <w:proofErr w:type="gramEnd"/>
-      <w:r>
-        <w:t xml:space="preserve"> um zu verstehen ob es gut oder schlecht arbeitet?</w:t>
+        <w:t>Wie lernt das Netz dann, wenn die Daten nicht gelabelt sind? Wie kann es sich selbst bewerten um zu verstehen ob es gut oder schlecht arbeitet?</w:t>
       </w:r>
     </w:p>
     <w:p>
@@ -20004,14 +19856,14 @@
       <w:pPr>
         <w:pStyle w:val="berschrift2"/>
       </w:pPr>
-      <w:bookmarkStart w:id="72" w:name="_Toc33735831"/>
+      <w:bookmarkStart w:id="73" w:name="_Toc33735831"/>
       <w:r>
         <w:t>15.2</w:t>
       </w:r>
       <w:r>
         <w:t xml:space="preserve"> Beispiele für unüberwachtes Lernen</w:t>
       </w:r>
-      <w:bookmarkEnd w:id="72"/>
+      <w:bookmarkEnd w:id="73"/>
     </w:p>
     <w:p>
       <w:pPr>
@@ -20045,15 +19897,7 @@
         <w:t xml:space="preserve">Das Clustering ist die Aufgabe, eine Menge von Objekten so zu gruppieren, dass Objekte eines Clusters (also einer Gruppe) einander ähnlicher sind als die in anderen Clustern. </w:t>
       </w:r>
       <w:r>
-        <w:t xml:space="preserve">Die Clusteranalyse ist selbst kein spezieller Algorithmus. Sie ist nur eine zu lösende Aufgabe, die mit unterschiedlichen Algorithmen lösen lässt. Die verschiedenen Algorithmen unterscheiden sich teilweise stark. Sie haben ein unterschiedliches Verständnis davon, was </w:t>
-      </w:r>
-      <w:proofErr w:type="gramStart"/>
-      <w:r>
-        <w:t>einen Cluster</w:t>
-      </w:r>
-      <w:proofErr w:type="gramEnd"/>
-      <w:r>
-        <w:t xml:space="preserve"> ausmacht und wie man ihn effizient findet. Was der optimale Clusteralgorithmus ist, hängt vom Einsatzzweck ab. Mehr Informationen über Cluster findest du </w:t>
+        <w:t xml:space="preserve">Die Clusteranalyse ist selbst kein spezieller Algorithmus. Sie ist nur eine zu lösende Aufgabe, die mit unterschiedlichen Algorithmen lösen lässt. Die verschiedenen Algorithmen unterscheiden sich teilweise stark. Sie haben ein unterschiedliches Verständnis davon, was einen Cluster ausmacht und wie man ihn effizient findet. Was der optimale Clusteralgorithmus ist, hängt vom Einsatzzweck ab. Mehr Informationen über Cluster findest du </w:t>
       </w:r>
       <w:hyperlink r:id="rId31" w:history="1">
         <w:r>
@@ -20477,11 +20321,11 @@
       <w:pPr>
         <w:pStyle w:val="berschrift1"/>
       </w:pPr>
-      <w:bookmarkStart w:id="73" w:name="_Toc33735832"/>
+      <w:bookmarkStart w:id="74" w:name="_Toc33735832"/>
       <w:r>
         <w:t>16. Semi-überwachtes Lernen</w:t>
       </w:r>
-      <w:bookmarkEnd w:id="73"/>
+      <w:bookmarkEnd w:id="74"/>
     </w:p>
     <w:p>
       <w:r>
@@ -20498,7 +20342,7 @@
       <w:pPr>
         <w:pStyle w:val="berschrift2"/>
       </w:pPr>
-      <w:bookmarkStart w:id="74" w:name="_Toc33735833"/>
+      <w:bookmarkStart w:id="75" w:name="_Toc33735833"/>
       <w:r>
         <w:t xml:space="preserve">16.1 </w:t>
       </w:r>
@@ -20510,7 +20354,7 @@
       <w:r>
         <w:t xml:space="preserve"> ungelabelter Datensatz</w:t>
       </w:r>
-      <w:bookmarkEnd w:id="74"/>
+      <w:bookmarkEnd w:id="75"/>
     </w:p>
     <w:p>
       <w:r>
@@ -20548,11 +20392,11 @@
       <w:pPr>
         <w:pStyle w:val="berschrift2"/>
       </w:pPr>
-      <w:bookmarkStart w:id="75" w:name="_Toc33735834"/>
+      <w:bookmarkStart w:id="76" w:name="_Toc33735834"/>
       <w:r>
         <w:t>16.2 Pseudo-Labeling</w:t>
       </w:r>
-      <w:bookmarkEnd w:id="75"/>
+      <w:bookmarkEnd w:id="76"/>
     </w:p>
     <w:p>
       <w:r>
@@ -20569,29 +20413,21 @@
     </w:p>
     <w:p>
       <w:r>
-        <w:t xml:space="preserve">Danach kommt das unüberwachtes Lernen ins Spiel. Nachdem unser Netz auf den gelabelten Daten trainiert worden ist, benutzen wir unser </w:t>
-      </w:r>
-      <w:proofErr w:type="gramStart"/>
+        <w:t>Danach kommt das unüberwachtes Lernen ins Spiel. Nachdem unser Netz auf den gelabelten Daten trainiert worden ist, benutzen wir unser Netz um die verbleibenden ungelabelten Daten vorherzusagen und benutzen diese Vorhersagen, um die jetzt noch ungelabelten Daten mit Labels zu versehen.</w:t>
+      </w:r>
+    </w:p>
+    <w:p>
+      <w:r>
+        <w:t xml:space="preserve">Dieser Prozess des Labelns der ungelabelten Daten ist das wesentliche beim Pseudo-Labeling. </w:t>
+      </w:r>
+    </w:p>
+    <w:p>
+      <w:r>
+        <w:t xml:space="preserve">Nach dem automatischen Labeln der ungelabelten Daten trainieren wir unser </w:t>
+      </w:r>
       <w:r>
         <w:t>Netz</w:t>
       </w:r>
-      <w:proofErr w:type="gramEnd"/>
-      <w:r>
-        <w:t xml:space="preserve"> um die verbleibenden ungelabelten Daten vorherzusagen und benutzen diese Vorhersagen, um die jetzt noch ungelabelten Daten mit Labels zu versehen.</w:t>
-      </w:r>
-    </w:p>
-    <w:p>
-      <w:r>
-        <w:t xml:space="preserve">Dieser Prozess des Labelns der ungelabelten Daten ist das wesentliche beim Pseudo-Labeling. </w:t>
-      </w:r>
-    </w:p>
-    <w:p>
-      <w:r>
-        <w:t xml:space="preserve">Nach dem automatischen Labeln der ungelabelten Daten trainieren wir unser </w:t>
-      </w:r>
-      <w:r>
-        <w:t>Netz</w:t>
-      </w:r>
       <w:r>
         <w:t xml:space="preserve"> auf dem ganzen Datensatz, also den Daten, die wirklich gelabelt worden sind und den Daten, die mit Pseudo-Labeling gelabelt worden sind.</w:t>
       </w:r>
@@ -20610,11 +20446,11 @@
       <w:pPr>
         <w:pStyle w:val="berschrift1"/>
       </w:pPr>
-      <w:bookmarkStart w:id="76" w:name="_Toc33735835"/>
+      <w:bookmarkStart w:id="77" w:name="_Toc33735835"/>
       <w:r>
         <w:t>17. Data Augmentation</w:t>
       </w:r>
-      <w:bookmarkEnd w:id="76"/>
+      <w:bookmarkEnd w:id="77"/>
     </w:p>
     <w:p>
       <w:r>
@@ -20727,11 +20563,11 @@
       <w:pPr>
         <w:pStyle w:val="berschrift2"/>
       </w:pPr>
-      <w:bookmarkStart w:id="77" w:name="_Toc33735836"/>
+      <w:bookmarkStart w:id="78" w:name="_Toc33735836"/>
       <w:r>
         <w:t>17.1 Warum benutzt man Data Augmentation</w:t>
       </w:r>
-      <w:bookmarkEnd w:id="77"/>
+      <w:bookmarkEnd w:id="78"/>
     </w:p>
     <w:p>
       <w:r>
@@ -20785,11 +20621,11 @@
       <w:pPr>
         <w:pStyle w:val="berschrift1"/>
       </w:pPr>
-      <w:bookmarkStart w:id="78" w:name="_Toc33735837"/>
+      <w:bookmarkStart w:id="79" w:name="_Toc33735837"/>
       <w:r>
         <w:t>18. One-hot Encoding</w:t>
       </w:r>
-      <w:bookmarkEnd w:id="78"/>
+      <w:bookmarkEnd w:id="79"/>
     </w:p>
     <w:p>
       <w:r>
@@ -20811,11 +20647,11 @@
       <w:pPr>
         <w:pStyle w:val="berschrift2"/>
       </w:pPr>
-      <w:bookmarkStart w:id="79" w:name="_Toc33735838"/>
+      <w:bookmarkStart w:id="80" w:name="_Toc33735838"/>
       <w:r>
         <w:t>18.1 Labels</w:t>
       </w:r>
-      <w:bookmarkEnd w:id="79"/>
+      <w:bookmarkEnd w:id="80"/>
     </w:p>
     <w:p>
       <w:r>
@@ -20834,11 +20670,11 @@
       <w:pPr>
         <w:pStyle w:val="berschrift2"/>
       </w:pPr>
-      <w:bookmarkStart w:id="80" w:name="_Toc33735839"/>
+      <w:bookmarkStart w:id="81" w:name="_Toc33735839"/>
       <w:r>
         <w:t>18.2 Hot and cold values</w:t>
       </w:r>
-      <w:bookmarkEnd w:id="80"/>
+      <w:bookmarkEnd w:id="81"/>
     </w:p>
     <w:p>
       <w:r>
@@ -20975,11 +20811,11 @@
       <w:pPr>
         <w:pStyle w:val="berschrift2"/>
       </w:pPr>
-      <w:bookmarkStart w:id="81" w:name="_Toc33735840"/>
+      <w:bookmarkStart w:id="82" w:name="_Toc33735840"/>
       <w:r>
         <w:t>18.3 One-hot encodings für mehrere Kategorien</w:t>
       </w:r>
-      <w:bookmarkEnd w:id="81"/>
+      <w:bookmarkEnd w:id="82"/>
     </w:p>
     <w:p>
       <w:r>
@@ -21253,15 +21089,7 @@
     </w:tbl>
     <w:p>
       <w:r>
-        <w:t xml:space="preserve">Für eine Katze ist das erste Element eine 1 und die anderen Elemente 0en. Das ist, wie schon erklärt, </w:t>
-      </w:r>
-      <w:proofErr w:type="gramStart"/>
-      <w:r>
-        <w:t>weil</w:t>
-      </w:r>
-      <w:proofErr w:type="gramEnd"/>
-      <w:r>
-        <w:t xml:space="preserve"> jedes der Elemente in einem Vektor 0 ist außer das Element, dass zu der aktuellen Kategorie gehört.</w:t>
+        <w:t>Für eine Katze ist das erste Element eine 1 und die anderen Elemente 0en. Das ist, wie schon erklärt, weil jedes der Elemente in einem Vektor 0 ist außer das Element, dass zu der aktuellen Kategorie gehört.</w:t>
       </w:r>
       <w:r>
         <w:t xml:space="preserve"> </w:t>
@@ -21468,13 +21296,13 @@
       <w:pPr>
         <w:pStyle w:val="berschrift1"/>
       </w:pPr>
-      <w:bookmarkStart w:id="82" w:name="_19._Convolutional_Neural"/>
-      <w:bookmarkStart w:id="83" w:name="_Toc33735841"/>
-      <w:bookmarkEnd w:id="82"/>
+      <w:bookmarkStart w:id="83" w:name="_19._Convolutional_Neural"/>
+      <w:bookmarkStart w:id="84" w:name="_Toc33735841"/>
+      <w:bookmarkEnd w:id="83"/>
       <w:r>
         <w:t>19. Convolutional Neural Networks (CNNs)</w:t>
       </w:r>
-      <w:bookmarkEnd w:id="83"/>
+      <w:bookmarkEnd w:id="84"/>
     </w:p>
     <w:p>
       <w:r>
@@ -21489,11 +21317,11 @@
       <w:pPr>
         <w:pStyle w:val="berschrift2"/>
       </w:pPr>
-      <w:bookmarkStart w:id="84" w:name="_Toc33735842"/>
+      <w:bookmarkStart w:id="85" w:name="_Toc33735842"/>
       <w:r>
         <w:t>19.1 Was ist ein CNN?</w:t>
       </w:r>
-      <w:bookmarkEnd w:id="84"/>
+      <w:bookmarkEnd w:id="85"/>
     </w:p>
     <w:p>
       <w:r>
@@ -21503,15 +21331,7 @@
         <w:t>dass</w:t>
       </w:r>
       <w:r>
-        <w:t xml:space="preserve"> einen Art Spezialisierung </w:t>
-      </w:r>
-      <w:proofErr w:type="gramStart"/>
-      <w:r>
-        <w:t>hat</w:t>
-      </w:r>
-      <w:proofErr w:type="gramEnd"/>
-      <w:r>
-        <w:t xml:space="preserve"> um Muster zu erkennen. Diese Mustererkennung macht CNNs so nützlich für die Bildanalyse.</w:t>
+        <w:t xml:space="preserve"> einen Art Spezialisierung hat um Muster zu erkennen. Diese Mustererkennung macht CNNs so nützlich für die Bildanalyse.</w:t>
       </w:r>
     </w:p>
     <w:p>
@@ -21598,11 +21418,11 @@
       <w:pPr>
         <w:pStyle w:val="berschrift2"/>
       </w:pPr>
-      <w:bookmarkStart w:id="85" w:name="_Toc33735843"/>
+      <w:bookmarkStart w:id="86" w:name="_Toc33735843"/>
       <w:r>
         <w:t>19.2 Filter und covolution operations</w:t>
       </w:r>
-      <w:bookmarkEnd w:id="85"/>
+      <w:bookmarkEnd w:id="86"/>
     </w:p>
     <w:p>
       <w:r>
@@ -21630,15 +21450,7 @@
     </w:p>
     <w:p>
       <w:r>
-        <w:t xml:space="preserve">Was ist ein „Muster“ genau und was </w:t>
-      </w:r>
-      <w:proofErr w:type="gramStart"/>
-      <w:r>
-        <w:t>heißt es</w:t>
-      </w:r>
-      <w:proofErr w:type="gramEnd"/>
-      <w:r>
-        <w:t>, dass diese Filter Muster erkennen können?</w:t>
+        <w:t>Was ist ein „Muster“ genau und was heißt es, dass diese Filter Muster erkennen können?</w:t>
       </w:r>
     </w:p>
     <w:p>
@@ -22083,21 +21895,7 @@
         <w:rPr>
           <w:rStyle w:val="tlid-translation"/>
         </w:rPr>
-        <w:t xml:space="preserve">Zum Beispiel nehmen wir das Skalarprodukt des Filters mit dem ersten 3 x 3 Pixelblock und speichern dieses Ergebnis im Output channel. Dann bewegt sich der Filter zum nächsten 3 × 3-Block, berechnet das Skalarprodukt und speichert den Wert als </w:t>
-      </w:r>
-      <w:proofErr w:type="gramStart"/>
-      <w:r>
-        <w:rPr>
-          <w:rStyle w:val="tlid-translation"/>
-        </w:rPr>
-        <w:t>nächstes Pixel</w:t>
-      </w:r>
-      <w:proofErr w:type="gramEnd"/>
-      <w:r>
-        <w:rPr>
-          <w:rStyle w:val="tlid-translation"/>
-        </w:rPr>
-        <w:t xml:space="preserve"> im Output channel.</w:t>
+        <w:t>Zum Beispiel nehmen wir das Skalarprodukt des Filters mit dem ersten 3 x 3 Pixelblock und speichern dieses Ergebnis im Output channel. Dann bewegt sich der Filter zum nächsten 3 × 3-Block, berechnet das Skalarprodukt und speichert den Wert als nächstes Pixel im Output channel.</w:t>
       </w:r>
     </w:p>
     <w:p>
@@ -22684,11 +22482,11 @@
       <w:pPr>
         <w:pStyle w:val="berschrift2"/>
       </w:pPr>
-      <w:bookmarkStart w:id="86" w:name="_Toc33735844"/>
+      <w:bookmarkStart w:id="87" w:name="_Toc33735844"/>
       <w:r>
         <w:t>19.3 Input und Output channels</w:t>
       </w:r>
-      <w:bookmarkEnd w:id="86"/>
+      <w:bookmarkEnd w:id="87"/>
     </w:p>
     <w:p>
       <w:r>
@@ -23865,16 +23663,16 @@
       <w:pPr>
         <w:pStyle w:val="berschrift1"/>
       </w:pPr>
-      <w:bookmarkStart w:id="87" w:name="_20._Zero_Padding"/>
-      <w:bookmarkStart w:id="88" w:name="_Toc33735845"/>
-      <w:bookmarkEnd w:id="87"/>
+      <w:bookmarkStart w:id="88" w:name="_20._Zero_Padding"/>
+      <w:bookmarkStart w:id="89" w:name="_Toc33735845"/>
+      <w:bookmarkEnd w:id="88"/>
       <w:r>
         <w:t xml:space="preserve">20. </w:t>
       </w:r>
       <w:r>
         <w:t>Zero Padding in CNNs</w:t>
       </w:r>
-      <w:bookmarkEnd w:id="88"/>
+      <w:bookmarkEnd w:id="89"/>
     </w:p>
     <w:p>
       <w:r>
@@ -23885,14 +23683,14 @@
       <w:pPr>
         <w:pStyle w:val="berschrift2"/>
       </w:pPr>
-      <w:bookmarkStart w:id="89" w:name="_Toc33735846"/>
+      <w:bookmarkStart w:id="90" w:name="_Toc33735846"/>
       <w:r>
         <w:t xml:space="preserve">20.1 </w:t>
       </w:r>
       <w:r>
         <w:t>Problematik der channel Dimensionen</w:t>
       </w:r>
-      <w:bookmarkEnd w:id="89"/>
+      <w:bookmarkEnd w:id="90"/>
     </w:p>
     <w:p>
       <w:r>
@@ -24297,11 +24095,11 @@
       <w:pPr>
         <w:pStyle w:val="berschrift2"/>
       </w:pPr>
-      <w:bookmarkStart w:id="90" w:name="_Toc33735847"/>
+      <w:bookmarkStart w:id="91" w:name="_Toc33735847"/>
       <w:r>
         <w:t>20.2 Probleme des Dimensionreduzierens</w:t>
       </w:r>
-      <w:bookmarkEnd w:id="90"/>
+      <w:bookmarkEnd w:id="91"/>
     </w:p>
     <w:p>
       <w:r>
@@ -24347,11 +24145,11 @@
       <w:pPr>
         <w:pStyle w:val="berschrift2"/>
       </w:pPr>
-      <w:bookmarkStart w:id="91" w:name="_Toc33735848"/>
+      <w:bookmarkStart w:id="92" w:name="_Toc33735848"/>
       <w:r>
         <w:t>20.3 Zero padding</w:t>
       </w:r>
-      <w:bookmarkEnd w:id="91"/>
+      <w:bookmarkEnd w:id="92"/>
     </w:p>
     <w:p>
       <w:r>
@@ -24446,11 +24244,11 @@
       <w:pPr>
         <w:pStyle w:val="berschrift2"/>
       </w:pPr>
-      <w:bookmarkStart w:id="92" w:name="_Toc33735849"/>
+      <w:bookmarkStart w:id="93" w:name="_Toc33735849"/>
       <w:r>
         <w:t>20.3.2 Valid und same padding</w:t>
       </w:r>
-      <w:bookmarkEnd w:id="92"/>
+      <w:bookmarkEnd w:id="93"/>
     </w:p>
     <w:p>
       <w:r>
@@ -24607,11 +24405,11 @@
       <w:pPr>
         <w:pStyle w:val="berschrift2"/>
       </w:pPr>
-      <w:bookmarkStart w:id="93" w:name="_Toc33735850"/>
+      <w:bookmarkStart w:id="94" w:name="_Toc33735850"/>
       <w:r>
         <w:t>20.4 Padding mit Keras</w:t>
       </w:r>
-      <w:bookmarkEnd w:id="93"/>
+      <w:bookmarkEnd w:id="94"/>
     </w:p>
     <w:p>
       <w:r>
@@ -25612,12 +25410,12 @@
       <w:pPr>
         <w:pStyle w:val="berschrift1"/>
       </w:pPr>
-      <w:bookmarkStart w:id="94" w:name="_Toc33735851"/>
+      <w:bookmarkStart w:id="95" w:name="_Toc33735851"/>
       <w:r>
         <w:lastRenderedPageBreak/>
         <w:t>21. Max Pooling</w:t>
       </w:r>
-      <w:bookmarkEnd w:id="94"/>
+      <w:bookmarkEnd w:id="95"/>
     </w:p>
     <w:p>
       <w:r>
@@ -25631,11 +25429,11 @@
       <w:pPr>
         <w:pStyle w:val="berschrift2"/>
       </w:pPr>
-      <w:bookmarkStart w:id="95" w:name="_Toc33735852"/>
+      <w:bookmarkStart w:id="96" w:name="_Toc33735852"/>
       <w:r>
         <w:t>21.1 Introduction</w:t>
       </w:r>
-      <w:bookmarkEnd w:id="95"/>
+      <w:bookmarkEnd w:id="96"/>
     </w:p>
     <w:p>
       <w:r>
@@ -25654,11 +25452,11 @@
       <w:pPr>
         <w:pStyle w:val="berschrift2"/>
       </w:pPr>
-      <w:bookmarkStart w:id="96" w:name="_Toc33735853"/>
+      <w:bookmarkStart w:id="97" w:name="_Toc33735853"/>
       <w:r>
         <w:t>21.2 Beispiel anhand des MNIST Datensatzes</w:t>
       </w:r>
-      <w:bookmarkEnd w:id="96"/>
+      <w:bookmarkEnd w:id="97"/>
     </w:p>
     <w:p>
       <w:r>
@@ -25804,15 +25602,7 @@
         </w:drawing>
       </w:r>
       <w:r>
-        <w:t xml:space="preserve">Nach </w:t>
-      </w:r>
-      <w:proofErr w:type="gramStart"/>
-      <w:r>
-        <w:t>dem Max Pooling</w:t>
-      </w:r>
-      <w:proofErr w:type="gramEnd"/>
-      <w:r>
-        <w:t xml:space="preserve"> ist das unser Output:</w:t>
+        <w:t>Nach dem Max Pooling ist das unser Output:</w:t>
       </w:r>
     </w:p>
     <w:p/>
@@ -25877,11 +25667,11 @@
       <w:pPr>
         <w:pStyle w:val="berschrift2"/>
       </w:pPr>
-      <w:bookmarkStart w:id="97" w:name="_Toc33735854"/>
+      <w:bookmarkStart w:id="98" w:name="_Toc33735854"/>
       <w:r>
         <w:t>21.3 Kleineres Beispiel</w:t>
       </w:r>
-      <w:bookmarkEnd w:id="97"/>
+      <w:bookmarkEnd w:id="98"/>
     </w:p>
     <w:p>
       <w:r>
@@ -25971,7 +25761,7 @@
       <w:pPr>
         <w:pStyle w:val="berschrift2"/>
       </w:pPr>
-      <w:bookmarkStart w:id="98" w:name="_Toc33735855"/>
+      <w:bookmarkStart w:id="99" w:name="_Toc33735855"/>
       <w:r>
         <w:t xml:space="preserve">21.4 </w:t>
       </w:r>
@@ -25984,7 +25774,7 @@
       <w:r>
         <w:t xml:space="preserve"> verwendet?</w:t>
       </w:r>
-      <w:bookmarkEnd w:id="98"/>
+      <w:bookmarkEnd w:id="99"/>
     </w:p>
     <w:p>
       <w:r>
@@ -26071,7 +25861,7 @@
       <w:pPr>
         <w:pStyle w:val="berschrift2"/>
       </w:pPr>
-      <w:bookmarkStart w:id="99" w:name="_Toc33735856"/>
+      <w:bookmarkStart w:id="100" w:name="_Toc33735856"/>
       <w:r>
         <w:t xml:space="preserve">21.5 Max </w:t>
       </w:r>
@@ -26081,7 +25871,7 @@
       <w:r>
         <w:t xml:space="preserve"> in Keras</w:t>
       </w:r>
-      <w:bookmarkEnd w:id="99"/>
+      <w:bookmarkEnd w:id="100"/>
     </w:p>
     <w:p>
       <w:r>
@@ -26319,7 +26109,7 @@
       <w:pPr>
         <w:pStyle w:val="berschrift1"/>
       </w:pPr>
-      <w:bookmarkStart w:id="100" w:name="_Toc33735857"/>
+      <w:bookmarkStart w:id="101" w:name="_Toc33735857"/>
       <w:r>
         <w:t>2</w:t>
       </w:r>
@@ -26338,7 +26128,7 @@
       <w:r>
         <w:t>Backpropagation</w:t>
       </w:r>
-      <w:bookmarkEnd w:id="100"/>
+      <w:bookmarkEnd w:id="101"/>
     </w:p>
     <w:p/>
     <w:p>
@@ -26350,14 +26140,14 @@
       <w:pPr>
         <w:pStyle w:val="berschrift2"/>
       </w:pPr>
-      <w:bookmarkStart w:id="101" w:name="_Toc33735858"/>
+      <w:bookmarkStart w:id="102" w:name="_Toc33735858"/>
       <w:r>
         <w:t>22.1 Stochastic gradient descent (SGD)</w:t>
       </w:r>
       <w:r>
         <w:t xml:space="preserve"> (review)</w:t>
       </w:r>
-      <w:bookmarkEnd w:id="101"/>
+      <w:bookmarkEnd w:id="102"/>
     </w:p>
     <w:p>
       <w:r>
@@ -26413,13 +26203,8 @@
     </w:p>
     <w:p>
       <w:r>
-        <w:t xml:space="preserve">Das wird hier erklärt. Der Prozess der Berechnung des </w:t>
-      </w:r>
-      <w:proofErr w:type="gramStart"/>
-      <w:r>
-        <w:t>Gradienten</w:t>
-      </w:r>
-      <w:proofErr w:type="gramEnd"/>
+        <w:t>Das wird hier erklärt. Der Prozess der Berechnung des Gradienten</w:t>
+      </w:r>
       <w:r>
         <w:t xml:space="preserve"> </w:t>
       </w:r>
@@ -26434,7 +26219,7 @@
       <w:pPr>
         <w:pStyle w:val="berschrift2"/>
       </w:pPr>
-      <w:bookmarkStart w:id="102" w:name="_Toc33735859"/>
+      <w:bookmarkStart w:id="103" w:name="_Toc33735859"/>
       <w:r>
         <w:t>2</w:t>
       </w:r>
@@ -26444,7 +26229,7 @@
       <w:r>
         <w:t>.2 Forward propagation</w:t>
       </w:r>
-      <w:bookmarkEnd w:id="102"/>
+      <w:bookmarkEnd w:id="103"/>
     </w:p>
     <w:p>
       <w:r>
@@ -26757,11 +26542,11 @@
       <w:pPr>
         <w:pStyle w:val="berschrift2"/>
       </w:pPr>
-      <w:bookmarkStart w:id="103" w:name="_Toc33735860"/>
+      <w:bookmarkStart w:id="104" w:name="_Toc33735860"/>
       <w:r>
         <w:t>22.3 Die Intuition von Backpropagation</w:t>
       </w:r>
-      <w:bookmarkEnd w:id="103"/>
+      <w:bookmarkEnd w:id="104"/>
     </w:p>
     <w:p>
       <w:r>
@@ -26934,11 +26719,11 @@
       <w:pPr>
         <w:pStyle w:val="berschrift1"/>
       </w:pPr>
-      <w:bookmarkStart w:id="104" w:name="_Toc33735861"/>
+      <w:bookmarkStart w:id="105" w:name="_Toc33735861"/>
       <w:r>
         <w:t>23. Verschwindender &amp; Explodierender Gradient</w:t>
       </w:r>
-      <w:bookmarkEnd w:id="104"/>
+      <w:bookmarkEnd w:id="105"/>
     </w:p>
     <w:p>
       <w:r>
@@ -26949,11 +26734,11 @@
       <w:pPr>
         <w:pStyle w:val="berschrift2"/>
       </w:pPr>
-      <w:bookmarkStart w:id="105" w:name="_Toc33735862"/>
+      <w:bookmarkStart w:id="106" w:name="_Toc33735862"/>
       <w:r>
         <w:t>23.1 Introduction</w:t>
       </w:r>
-      <w:bookmarkEnd w:id="105"/>
+      <w:bookmarkEnd w:id="106"/>
     </w:p>
     <w:p>
       <w:r>
@@ -27012,11 +26797,11 @@
       <w:pPr>
         <w:pStyle w:val="berschrift2"/>
       </w:pPr>
-      <w:bookmarkStart w:id="106" w:name="_Toc33735863"/>
+      <w:bookmarkStart w:id="107" w:name="_Toc33735863"/>
       <w:r>
         <w:t>23.2 Was ist das vanishing Gradienten Problem</w:t>
       </w:r>
-      <w:bookmarkEnd w:id="106"/>
+      <w:bookmarkEnd w:id="107"/>
     </w:p>
     <w:p>
       <w:r>
@@ -27060,15 +26845,7 @@
     <w:p>
       <w:r>
         <w:lastRenderedPageBreak/>
-        <w:t xml:space="preserve">Wenn also SGD den Gradienten berechnet hat, benutzt es den Wert, um die Gewichte in einem proportionalen Weg zu aktualisieren. Wen der Gradient also </w:t>
-      </w:r>
-      <w:proofErr w:type="gramStart"/>
-      <w:r>
-        <w:t>extrem klein</w:t>
-      </w:r>
-      <w:proofErr w:type="gramEnd"/>
-      <w:r>
-        <w:t xml:space="preserve"> ist, ist dieses Update auch sehr klein. Dadurch wirkt sich diese Änderung kaum auf das Netz aus.</w:t>
+        <w:t>Wenn also SGD den Gradienten berechnet hat, benutzt es den Wert, um die Gewichte in einem proportionalen Weg zu aktualisieren. Wen der Gradient also extrem klein ist, ist dieses Update auch sehr klein. Dadurch wirkt sich diese Änderung kaum auf das Netz aus.</w:t>
       </w:r>
       <w:r>
         <w:t xml:space="preserve"> Dadurch hilft dieses neue Gewicht nicht dabei, den Loss zu minimieren.</w:t>
@@ -27135,15 +26912,7 @@
     </w:p>
     <w:p>
       <w:r>
-        <w:t xml:space="preserve">Wenn also unser Gradient schon verschwindend klein ist, und wir ihn auch noch mit der Lernrate multiplizieren, ist diese Zahl </w:t>
-      </w:r>
-      <w:proofErr w:type="gramStart"/>
-      <w:r>
-        <w:t>extrem klein</w:t>
-      </w:r>
-      <w:proofErr w:type="gramEnd"/>
-      <w:r>
-        <w:t xml:space="preserve"> und wirkt sich kaum auf das Gewicht aus. </w:t>
+        <w:t xml:space="preserve">Wenn also unser Gradient schon verschwindend klein ist, und wir ihn auch noch mit der Lernrate multiplizieren, ist diese Zahl extrem klein und wirkt sich kaum auf das Gewicht aus. </w:t>
       </w:r>
     </w:p>
     <w:p>
@@ -27155,23 +26924,17 @@
       <w:pPr>
         <w:pStyle w:val="berschrift2"/>
       </w:pPr>
-      <w:bookmarkStart w:id="107" w:name="_Toc33735864"/>
+      <w:bookmarkStart w:id="108" w:name="_23.3_Explodierender_Gradient"/>
+      <w:bookmarkStart w:id="109" w:name="_Toc33735864"/>
+      <w:bookmarkEnd w:id="108"/>
       <w:r>
         <w:t>23.3 Explodierender Gradient</w:t>
       </w:r>
-      <w:bookmarkEnd w:id="107"/>
-    </w:p>
-    <w:p>
-      <w:r>
-        <w:t xml:space="preserve">Das ist das Gegenteil des gerade beschriebenen Problems, der Gradient wird nicht </w:t>
-      </w:r>
-      <w:proofErr w:type="gramStart"/>
-      <w:r>
-        <w:t>extrem klein</w:t>
-      </w:r>
-      <w:proofErr w:type="gramEnd"/>
-      <w:r>
-        <w:t>, sondern extrem groß.</w:t>
+      <w:bookmarkEnd w:id="109"/>
+    </w:p>
+    <w:p>
+      <w:r>
+        <w:t>Das ist das Gegenteil des gerade beschriebenen Problems, der Gradient wird nicht extrem klein, sondern extrem groß.</w:t>
       </w:r>
     </w:p>
     <w:p>
@@ -27183,11 +26946,11 @@
       <w:pPr>
         <w:pStyle w:val="berschrift1"/>
       </w:pPr>
-      <w:bookmarkStart w:id="108" w:name="_Toc33735865"/>
+      <w:bookmarkStart w:id="110" w:name="_Toc33735865"/>
       <w:r>
         <w:t>24. Gewichtsinitialisierung</w:t>
       </w:r>
-      <w:bookmarkEnd w:id="108"/>
+      <w:bookmarkEnd w:id="110"/>
     </w:p>
     <w:p>
       <w:r>
@@ -27208,11 +26971,11 @@
       <w:pPr>
         <w:pStyle w:val="berschrift2"/>
       </w:pPr>
-      <w:bookmarkStart w:id="109" w:name="_Toc33735866"/>
+      <w:bookmarkStart w:id="111" w:name="_Toc33735866"/>
       <w:r>
         <w:t>24.1 Wie werden Gewichte initialisiert?</w:t>
       </w:r>
-      <w:bookmarkEnd w:id="109"/>
+      <w:bookmarkEnd w:id="111"/>
     </w:p>
     <w:p>
       <w:r>
@@ -27419,11 +27182,11 @@
       <w:pPr>
         <w:pStyle w:val="berschrift2"/>
       </w:pPr>
-      <w:bookmarkStart w:id="110" w:name="_Toc33735867"/>
+      <w:bookmarkStart w:id="112" w:name="_Toc33735867"/>
       <w:r>
         <w:t>24.2 Xavier initialization</w:t>
       </w:r>
-      <w:bookmarkEnd w:id="110"/>
+      <w:bookmarkEnd w:id="112"/>
     </w:p>
     <w:p>
       <w:r>
@@ -27529,11 +27292,11 @@
       <w:pPr>
         <w:pStyle w:val="berschrift2"/>
       </w:pPr>
-      <w:bookmarkStart w:id="111" w:name="_Toc33735868"/>
+      <w:bookmarkStart w:id="113" w:name="_Toc33735868"/>
       <w:r>
         <w:t>24.3 Gewichtsinitialisierung mit Keras</w:t>
       </w:r>
-      <w:bookmarkEnd w:id="111"/>
+      <w:bookmarkEnd w:id="113"/>
     </w:p>
     <w:p>
       <w:r>
@@ -27741,7 +27504,7 @@
           <w:lang w:eastAsia="de-DE"/>
         </w:rPr>
       </w:pPr>
-      <w:bookmarkStart w:id="112" w:name="_Toc33735869"/>
+      <w:bookmarkStart w:id="114" w:name="_Toc33735869"/>
       <w:r>
         <w:rPr>
           <w:rFonts w:eastAsia="Times New Roman"/>
@@ -27749,7 +27512,7 @@
         </w:rPr>
         <w:t>25. Bias</w:t>
       </w:r>
-      <w:bookmarkEnd w:id="112"/>
+      <w:bookmarkEnd w:id="114"/>
     </w:p>
     <w:p>
       <w:pPr>
@@ -27771,14 +27534,14 @@
           <w:lang w:eastAsia="de-DE"/>
         </w:rPr>
       </w:pPr>
-      <w:bookmarkStart w:id="113" w:name="_Toc33735870"/>
+      <w:bookmarkStart w:id="115" w:name="_Toc33735870"/>
       <w:r>
         <w:rPr>
           <w:lang w:eastAsia="de-DE"/>
         </w:rPr>
         <w:t>25.1 Hintergrund</w:t>
       </w:r>
-      <w:bookmarkEnd w:id="113"/>
+      <w:bookmarkEnd w:id="115"/>
     </w:p>
     <w:p>
       <w:pPr>
@@ -27826,14 +27589,14 @@
           <w:lang w:eastAsia="de-DE"/>
         </w:rPr>
       </w:pPr>
-      <w:bookmarkStart w:id="114" w:name="_Toc33735871"/>
+      <w:bookmarkStart w:id="116" w:name="_Toc33735871"/>
       <w:r>
         <w:rPr>
           <w:lang w:eastAsia="de-DE"/>
         </w:rPr>
         <w:t>25.2 Bias in einem Neuronalen Netz</w:t>
       </w:r>
-      <w:bookmarkEnd w:id="114"/>
+      <w:bookmarkEnd w:id="116"/>
     </w:p>
     <w:p>
       <w:pPr>
@@ -28271,21 +28034,7 @@
         <w:rPr>
           <w:lang w:eastAsia="de-DE"/>
         </w:rPr>
-        <w:t xml:space="preserve">Die gewichtete Summe von -0.35 </w:t>
-      </w:r>
-      <w:proofErr w:type="gramStart"/>
-      <w:r>
-        <w:rPr>
-          <w:lang w:eastAsia="de-DE"/>
-        </w:rPr>
-        <w:t>plus unserem Bias</w:t>
-      </w:r>
-      <w:proofErr w:type="gramEnd"/>
-      <w:r>
-        <w:rPr>
-          <w:lang w:eastAsia="de-DE"/>
-        </w:rPr>
-        <w:t xml:space="preserve"> von 1 ergibt 0.65</w:t>
+        <w:t>Die gewichtete Summe von -0.35 plus unserem Bias von 1 ergibt 0.65</w:t>
       </w:r>
     </w:p>
     <w:p>
@@ -28387,14 +28136,14 @@
           <w:lang w:eastAsia="de-DE"/>
         </w:rPr>
       </w:pPr>
-      <w:bookmarkStart w:id="115" w:name="_Toc33735872"/>
+      <w:bookmarkStart w:id="117" w:name="_Toc33735872"/>
       <w:r>
         <w:rPr>
           <w:lang w:eastAsia="de-DE"/>
         </w:rPr>
         <w:t>25.3 Conclusion</w:t>
       </w:r>
-      <w:bookmarkEnd w:id="115"/>
+      <w:bookmarkEnd w:id="117"/>
     </w:p>
     <w:p>
       <w:pPr>
@@ -28441,7 +28190,7 @@
           <w:lang w:eastAsia="de-DE"/>
         </w:rPr>
       </w:pPr>
-      <w:bookmarkStart w:id="116" w:name="_Toc33735873"/>
+      <w:bookmarkStart w:id="118" w:name="_Toc33735873"/>
       <w:r>
         <w:rPr>
           <w:lang w:eastAsia="de-DE"/>
@@ -28466,7 +28215,7 @@
         </w:rPr>
         <w:t xml:space="preserve"> in einem ANN</w:t>
       </w:r>
-      <w:bookmarkEnd w:id="116"/>
+      <w:bookmarkEnd w:id="118"/>
     </w:p>
     <w:p>
       <w:pPr>
@@ -28533,7 +28282,7 @@
           <w:lang w:eastAsia="de-DE"/>
         </w:rPr>
       </w:pPr>
-      <w:bookmarkStart w:id="117" w:name="_Toc33735874"/>
+      <w:bookmarkStart w:id="119" w:name="_Toc33735874"/>
       <w:r>
         <w:rPr>
           <w:lang w:eastAsia="de-DE"/>
@@ -28558,7 +28307,7 @@
         </w:rPr>
         <w:t>Was sind Lernfähige Parameter?</w:t>
       </w:r>
-      <w:bookmarkEnd w:id="117"/>
+      <w:bookmarkEnd w:id="119"/>
     </w:p>
     <w:p>
       <w:pPr>
@@ -28646,7 +28395,7 @@
           <w:lang w:eastAsia="de-DE"/>
         </w:rPr>
       </w:pPr>
-      <w:bookmarkStart w:id="118" w:name="_Toc33735875"/>
+      <w:bookmarkStart w:id="120" w:name="_Toc33735875"/>
       <w:r>
         <w:rPr>
           <w:lang w:eastAsia="de-DE"/>
@@ -28665,7 +28414,7 @@
         </w:rPr>
         <w:t>.2 Berechnung der Anzahl von Lernfähigen Parametern</w:t>
       </w:r>
-      <w:bookmarkEnd w:id="118"/>
+      <w:bookmarkEnd w:id="120"/>
     </w:p>
     <w:p>
       <w:pPr>
@@ -28856,7 +28605,7 @@
           <w:lang w:eastAsia="de-DE"/>
         </w:rPr>
       </w:pPr>
-      <w:bookmarkStart w:id="119" w:name="_Toc33735876"/>
+      <w:bookmarkStart w:id="121" w:name="_Toc33735876"/>
       <w:r>
         <w:rPr>
           <w:lang w:eastAsia="de-DE"/>
@@ -28875,7 +28624,7 @@
         </w:rPr>
         <w:t>.3 Lernfähige Parameter Beispiel</w:t>
       </w:r>
-      <w:bookmarkEnd w:id="119"/>
+      <w:bookmarkEnd w:id="121"/>
     </w:p>
     <w:p>
       <w:pPr>
@@ -29226,7 +28975,7 @@
           <w:lang w:eastAsia="de-DE"/>
         </w:rPr>
       </w:pPr>
-      <w:bookmarkStart w:id="120" w:name="_Toc33735877"/>
+      <w:bookmarkStart w:id="122" w:name="_Toc33735877"/>
       <w:r>
         <w:rPr>
           <w:lang w:eastAsia="de-DE"/>
@@ -29245,7 +28994,7 @@
         </w:rPr>
         <w:t>. Lernfähige Parameter in einem CNN</w:t>
       </w:r>
-      <w:bookmarkEnd w:id="120"/>
+      <w:bookmarkEnd w:id="122"/>
     </w:p>
     <w:p>
       <w:pPr>
@@ -29280,7 +29029,7 @@
           <w:lang w:eastAsia="de-DE"/>
         </w:rPr>
       </w:pPr>
-      <w:bookmarkStart w:id="121" w:name="_Toc33735878"/>
+      <w:bookmarkStart w:id="123" w:name="_Toc33735878"/>
       <w:r>
         <w:rPr>
           <w:lang w:eastAsia="de-DE"/>
@@ -29299,7 +29048,7 @@
         </w:rPr>
         <w:t>.1 Was sind lernfähige Parameter in einem CNN?</w:t>
       </w:r>
-      <w:bookmarkEnd w:id="121"/>
+      <w:bookmarkEnd w:id="123"/>
     </w:p>
     <w:p>
       <w:pPr>
@@ -29321,7 +29070,7 @@
           <w:lang w:eastAsia="de-DE"/>
         </w:rPr>
       </w:pPr>
-      <w:bookmarkStart w:id="122" w:name="_Toc33735879"/>
+      <w:bookmarkStart w:id="124" w:name="_Toc33735879"/>
       <w:r>
         <w:rPr>
           <w:lang w:eastAsia="de-DE"/>
@@ -29340,7 +29089,7 @@
         </w:rPr>
         <w:t>.2 Wie die Anzahl der Lernfähigen Parameter berechnet wird</w:t>
       </w:r>
-      <w:bookmarkEnd w:id="122"/>
+      <w:bookmarkEnd w:id="124"/>
     </w:p>
     <w:p>
       <w:pPr>
@@ -29669,21 +29418,7 @@
         <w:rPr>
           <w:lang w:eastAsia="de-DE"/>
         </w:rPr>
-        <w:t xml:space="preserve">Das ist also die gleiche Formel wie bei einem ANN bestehend aus Denses. Der Unterschied zum Convolutional Layer besteht darin, dass die Inputs und Outputs die Anzahl der Filter und die Filtersize </w:t>
-      </w:r>
-      <w:proofErr w:type="gramStart"/>
-      <w:r>
-        <w:rPr>
-          <w:lang w:eastAsia="de-DE"/>
-        </w:rPr>
-        <w:t>ist</w:t>
-      </w:r>
-      <w:proofErr w:type="gramEnd"/>
-      <w:r>
-        <w:rPr>
-          <w:lang w:eastAsia="de-DE"/>
-        </w:rPr>
-        <w:t xml:space="preserve">. </w:t>
+        <w:t xml:space="preserve">Das ist also die gleiche Formel wie bei einem ANN bestehend aus Denses. Der Unterschied zum Convolutional Layer besteht darin, dass die Inputs und Outputs die Anzahl der Filter und die Filtersize ist. </w:t>
       </w:r>
     </w:p>
     <w:p>
@@ -29693,7 +29428,7 @@
           <w:lang w:eastAsia="de-DE"/>
         </w:rPr>
       </w:pPr>
-      <w:bookmarkStart w:id="123" w:name="_Toc33735880"/>
+      <w:bookmarkStart w:id="125" w:name="_Toc33735880"/>
       <w:r>
         <w:rPr>
           <w:lang w:eastAsia="de-DE"/>
@@ -29712,7 +29447,7 @@
         </w:rPr>
         <w:t>.3 Beispiel in einem CNN</w:t>
       </w:r>
-      <w:bookmarkEnd w:id="123"/>
+      <w:bookmarkEnd w:id="125"/>
     </w:p>
     <w:p>
       <w:pPr>
@@ -30095,7 +29830,7 @@
           <w:lang w:eastAsia="de-DE"/>
         </w:rPr>
       </w:pPr>
-      <w:bookmarkStart w:id="124" w:name="_Toc33735881"/>
+      <w:bookmarkStart w:id="126" w:name="_Toc33735881"/>
       <w:r>
         <w:rPr>
           <w:lang w:eastAsia="de-DE"/>
@@ -30114,7 +29849,7 @@
         </w:rPr>
         <w:t xml:space="preserve"> in einem ANN</w:t>
       </w:r>
-      <w:bookmarkEnd w:id="124"/>
+      <w:bookmarkEnd w:id="126"/>
     </w:p>
     <w:p>
       <w:pPr>
@@ -30245,14 +29980,14 @@
           <w:lang w:eastAsia="de-DE"/>
         </w:rPr>
       </w:pPr>
-      <w:bookmarkStart w:id="125" w:name="_Toc33735882"/>
+      <w:bookmarkStart w:id="127" w:name="_Toc33735882"/>
       <w:r>
         <w:rPr>
           <w:lang w:eastAsia="de-DE"/>
         </w:rPr>
         <w:t>28.1 L2 Regularisierung</w:t>
       </w:r>
-      <w:bookmarkEnd w:id="125"/>
+      <w:bookmarkEnd w:id="127"/>
     </w:p>
     <w:p>
       <w:pPr>
@@ -31207,14 +30942,14 @@
           <w:lang w:eastAsia="de-DE"/>
         </w:rPr>
       </w:pPr>
-      <w:bookmarkStart w:id="126" w:name="_Toc33735883"/>
+      <w:bookmarkStart w:id="128" w:name="_Toc33735883"/>
       <w:r>
         <w:rPr>
           <w:lang w:eastAsia="de-DE"/>
         </w:rPr>
         <w:t>28.2 der Einfluss von Regularisierung</w:t>
       </w:r>
-      <w:bookmarkEnd w:id="126"/>
+      <w:bookmarkEnd w:id="128"/>
     </w:p>
     <w:p>
       <w:pPr>
@@ -31564,14 +31299,14 @@
           <w:lang w:eastAsia="de-DE"/>
         </w:rPr>
       </w:pPr>
-      <w:bookmarkStart w:id="127" w:name="_Toc33735884"/>
+      <w:bookmarkStart w:id="129" w:name="_Toc33735884"/>
       <w:r>
         <w:rPr>
           <w:lang w:eastAsia="de-DE"/>
         </w:rPr>
         <w:t>29. batch Size</w:t>
       </w:r>
-      <w:bookmarkEnd w:id="127"/>
+      <w:bookmarkEnd w:id="129"/>
     </w:p>
     <w:p>
       <w:pPr>
@@ -31678,14 +31413,14 @@
           <w:lang w:eastAsia="de-DE"/>
         </w:rPr>
       </w:pPr>
-      <w:bookmarkStart w:id="128" w:name="_Toc33735885"/>
+      <w:bookmarkStart w:id="130" w:name="_Toc33735885"/>
       <w:r>
         <w:rPr>
           <w:lang w:eastAsia="de-DE"/>
         </w:rPr>
         <w:t>29.1 Introducing Batch Size</w:t>
       </w:r>
-      <w:bookmarkEnd w:id="128"/>
+      <w:bookmarkEnd w:id="130"/>
     </w:p>
     <w:p>
       <w:pPr>
@@ -31865,11 +31600,11 @@
       <w:pPr>
         <w:pStyle w:val="berschrift2"/>
       </w:pPr>
-      <w:bookmarkStart w:id="129" w:name="_Toc33735886"/>
+      <w:bookmarkStart w:id="131" w:name="_Toc33735886"/>
       <w:r>
         <w:t>29.2 Arbeiten mit der Batch Size in Keras</w:t>
       </w:r>
-      <w:bookmarkEnd w:id="129"/>
+      <w:bookmarkEnd w:id="131"/>
     </w:p>
     <w:p>
       <w:r>
@@ -32096,11 +31831,11 @@
       <w:pPr>
         <w:pStyle w:val="berschrift1"/>
       </w:pPr>
-      <w:bookmarkStart w:id="130" w:name="_Toc33735887"/>
+      <w:bookmarkStart w:id="132" w:name="_Toc33735887"/>
       <w:r>
         <w:t>30. Fine-Tuning Neuraler Netze</w:t>
       </w:r>
-      <w:bookmarkEnd w:id="130"/>
+      <w:bookmarkEnd w:id="132"/>
     </w:p>
     <w:p>
       <w:r>
@@ -32111,11 +31846,11 @@
       <w:pPr>
         <w:pStyle w:val="berschrift2"/>
       </w:pPr>
-      <w:bookmarkStart w:id="131" w:name="_Toc33735888"/>
+      <w:bookmarkStart w:id="133" w:name="_Toc33735888"/>
       <w:r>
         <w:t>30.1 Inroducing fine-tuning und transfer learning</w:t>
       </w:r>
-      <w:bookmarkEnd w:id="131"/>
+      <w:bookmarkEnd w:id="133"/>
     </w:p>
     <w:p>
       <w:r>
@@ -32156,15 +31891,7 @@
     <w:p>
       <w:r>
         <w:lastRenderedPageBreak/>
-        <w:t xml:space="preserve">Zum Beispiel müssen wir aussuchen, wie viele Layer wir verwenden, was für Layerarten wir verwenden, in welcher Reihenfolge </w:t>
-      </w:r>
-      <w:proofErr w:type="gramStart"/>
-      <w:r>
-        <w:t>die Layer</w:t>
-      </w:r>
-      <w:proofErr w:type="gramEnd"/>
-      <w:r>
-        <w:t xml:space="preserve"> sein sollen, wie viele Nodes in jedem Layer sein sollten, wie viel Regularisierung wir verwenden wollen, welchen Wert unsere Lernrate haben soll usw.</w:t>
+        <w:t>Zum Beispiel müssen wir aussuchen, wie viele Layer wir verwenden, was für Layerarten wir verwenden, in welcher Reihenfolge die Layer sein sollen, wie viele Nodes in jedem Layer sein sollten, wie viel Regularisierung wir verwenden wollen, welchen Wert unsere Lernrate haben soll usw.</w:t>
       </w:r>
     </w:p>
     <w:p>
@@ -32276,14 +32003,14 @@
       <w:pPr>
         <w:pStyle w:val="berschrift2"/>
       </w:pPr>
-      <w:bookmarkStart w:id="132" w:name="_Toc33735889"/>
+      <w:bookmarkStart w:id="134" w:name="_Toc33735889"/>
       <w:r>
         <w:t>30.2 Wie kann Finegetuned werden</w:t>
       </w:r>
       <w:r>
         <w:t>?</w:t>
       </w:r>
-      <w:bookmarkEnd w:id="132"/>
+      <w:bookmarkEnd w:id="134"/>
     </w:p>
     <w:p>
       <w:r>
@@ -32367,12 +32094,702 @@
         <w:t xml:space="preserve">31. </w:t>
       </w:r>
       <w:r>
-        <w:t>Batch Normalisation</w:t>
-      </w:r>
-    </w:p>
-    <w:p>
-      <w:bookmarkStart w:id="133" w:name="_GoBack"/>
-      <w:bookmarkEnd w:id="133"/>
+        <w:t>Batch Normali</w:t>
+      </w:r>
+      <w:r>
+        <w:t>z</w:t>
+      </w:r>
+      <w:r>
+        <w:t>ation</w:t>
+      </w:r>
+    </w:p>
+    <w:p>
+      <w:r>
+        <w:t>In diesem Kapitel geht es um Batch Normalization, welche auch als Batch norm bekannt ist, und wie sie auf das Training von ANNs angewendet wird. Außerdem werden wir sehen wie wir Batch norm in Keras implementieren</w:t>
+      </w:r>
+    </w:p>
+    <w:p>
+      <w:pPr>
+        <w:pStyle w:val="berschrift2"/>
+      </w:pPr>
+      <w:r>
+        <w:t>31.1 Normalization Techniken</w:t>
+      </w:r>
+    </w:p>
+    <w:p>
+      <w:r>
+        <w:t xml:space="preserve">Bevor wir zu den Details von Batch Normalization kommen, wollen wir uns zunächst kurz über </w:t>
+      </w:r>
+      <w:r>
+        <w:t>reguläre Normalisierungstechniken reden.</w:t>
+      </w:r>
+    </w:p>
+    <w:p>
+      <m:oMathPara>
+        <m:oMath>
+          <m:r>
+            <w:rPr>
+              <w:rFonts w:ascii="Cambria Math" w:hAnsi="Cambria Math"/>
+            </w:rPr>
+            <m:t xml:space="preserve">z = </m:t>
+          </m:r>
+          <m:f>
+            <m:fPr>
+              <m:ctrlPr>
+                <w:rPr>
+                  <w:rFonts w:ascii="Cambria Math" w:hAnsi="Cambria Math"/>
+                  <w:i/>
+                </w:rPr>
+              </m:ctrlPr>
+            </m:fPr>
+            <m:num>
+              <m:r>
+                <w:rPr>
+                  <w:rFonts w:ascii="Cambria Math" w:hAnsi="Cambria Math"/>
+                </w:rPr>
+                <m:t>x - mean</m:t>
+              </m:r>
+            </m:num>
+            <m:den>
+              <m:r>
+                <w:rPr>
+                  <w:rFonts w:ascii="Cambria Math" w:hAnsi="Cambria Math"/>
+                </w:rPr>
+                <m:t>std</m:t>
+              </m:r>
+            </m:den>
+          </m:f>
+        </m:oMath>
+      </m:oMathPara>
+    </w:p>
+    <w:p>
+      <w:r>
+        <w:t xml:space="preserve">Im Allgemeinen wollen wir beim Training eines neuronalen Netzes unsere Daten </w:t>
+      </w:r>
+      <w:r>
+        <w:t>in der Vorverarbeitung in irgendeiner Weise vorzeitig normalisieren oder standardisieren. Dies ist der Schritt, in dem wir unsere Daten für das Training vorbereiten</w:t>
+      </w:r>
+      <w:r>
+        <w:t>.</w:t>
+      </w:r>
+    </w:p>
+    <w:p>
+      <w:r>
+        <w:t xml:space="preserve">Normalisierung und Standardisierung haben das gleiche Ziel, nämlich die Daten zu transformieren, um alle Datenpunkte gleich zu skalieren. </w:t>
+      </w:r>
+    </w:p>
+    <w:p>
+      <w:r>
+        <w:t>Ein typischer Normalisierungsprozess besteht darin, numerische Daten auf eine Skala von Null bis Eins herunter zu skalieren, und ein typischer Standardisierungsprozess besteht darin, den Mittelwert des Datensatzes von jedem Datenpunkt zu subtrahieren und dann diese Differenz durch die Standardabweichung des Datensatzes zu dividieren.</w:t>
+      </w:r>
+    </w:p>
+    <w:p>
+      <w:r>
+        <w:t>Dadurch werden die standardisierten Daten gezwungen, einen Mittelwert von Null und eine Standardabweichung von 1 anzunehmen. In der Praxis wird dieser Sta</w:t>
+      </w:r>
+      <w:r>
+        <w:t>n</w:t>
+      </w:r>
+      <w:r>
+        <w:t xml:space="preserve">dardisierungsprozess oft auch nur </w:t>
+      </w:r>
+      <w:r>
+        <w:t>als Normalisierung bezeichnet.</w:t>
+      </w:r>
+    </w:p>
+    <w:p>
+      <w:pPr>
+        <w:pStyle w:val="berschrift2"/>
+      </w:pPr>
+      <w:r>
+        <w:t>31.2 Der Sinn hinert normalisierungstechniken?</w:t>
+      </w:r>
+    </w:p>
+    <w:p>
+      <w:r>
+        <w:t>Im Allgemeinen läuft dies alles darauf hinaus, unsere Daten auf eine Art bekannte oder Standardskala zu setzen. Warum tun wir das?</w:t>
+      </w:r>
+    </w:p>
+    <w:p>
+      <w:r>
+        <w:t>Nun, würden wir die Daten nicht normalisieren, können wir uns vorstellen, dass wir einige numerische Datenpunkte in unserem Datensatz haben, die sehr hoch sein könnten, und andere, die sehr niedrig sein können.</w:t>
+      </w:r>
+    </w:p>
+    <w:p>
+      <w:r>
+        <w:t xml:space="preserve">Zum Beispiel: Angenommen wir haben Daten über die Anzahl der Kilometer, die Personen in den letzten 5 Jahren mit dem Auto gefahren sind. Wir haben einige die die 100 000 Kilometer gefahren sind und andere, die nur 1000 Kilometer gefahren sind. </w:t>
+      </w:r>
+      <w:r>
+        <w:t>Diese Daten haben eine relativ große Bandbreite und liegen nicht unbedingt im gleichen Maßstab.</w:t>
+      </w:r>
+    </w:p>
+    <w:p>
+      <w:r>
+        <w:t xml:space="preserve">Darüber hinaus kann jedes der Merkmale für jedes unserer Trainingsbeispiele ebenfalls stark variieren. Wenn wir </w:t>
+      </w:r>
+      <w:r>
+        <w:t xml:space="preserve">ein Merkmal haben, das dem Alter einer Person entspricht, und das andere Merkmal der Anzahl der </w:t>
+      </w:r>
+      <w:r>
+        <w:lastRenderedPageBreak/>
+        <w:t>Kilometer, die diese Person in den letzten fünf Jahren mit dem Auto gefahren ist, dann können wir wiederum feststellen, dass diese beiden Daten, Alter und gefahrene Kilometer, nicht auf der gleichen Skala liegen.</w:t>
+      </w:r>
+    </w:p>
+    <w:p>
+      <w:r>
+        <w:t>Die größeren Datenpunkte</w:t>
+      </w:r>
+      <w:r>
+        <w:t xml:space="preserve"> in diesem nichtnormalisierten Datensatz können in den Netz Instabilität verursachen, weil die relativ großen Daten durch die Layer des Netzes nach unten abfallen können, was unausgeglichene Gradienten zur </w:t>
+      </w:r>
+      <w:proofErr w:type="spellStart"/>
+      <w:r>
+        <w:t>folge</w:t>
+      </w:r>
+      <w:proofErr w:type="spellEnd"/>
+      <w:r>
+        <w:t xml:space="preserve"> haben kann, was sich wiederum in dem exploding Gradienten Problem (Kapitel </w:t>
+      </w:r>
+      <w:hyperlink w:anchor="_23.3_Explodierender_Gradient" w:history="1">
+        <w:r>
+          <w:rPr>
+            <w:rStyle w:val="Hyperlink"/>
+          </w:rPr>
+          <w:t>23.3</w:t>
+        </w:r>
+      </w:hyperlink>
+      <w:r>
+        <w:t>) auswirken kann.</w:t>
+      </w:r>
+    </w:p>
+    <w:p>
+      <w:r>
+        <w:t>Vorerst sei im Klaren darüber, dass diese unausgeglichenen, nichtnormalisierten Daten Probleme in unserem Netz verursachen können, die das Training drastisch erschweren. Darüber hinaus können nichtnormalisierte Daten unser Trainingstempo erheblich beeinträchtigen.</w:t>
+      </w:r>
+    </w:p>
+    <w:p>
+      <w:r>
+        <w:t>Wen wir unsere Inputs jedoch normalisieren, setzen wir jedoch alle unsere Daten auf die gleiche Skala, um die Trainingsgeschwindigkeit zu erhöhen und um das gerade besprochene Problem zu vermeiden, weil wir diese relativ große Spanne zwischen den Datenpunkten nicht haben.</w:t>
+      </w:r>
+    </w:p>
+    <w:p>
+      <w:r>
+        <w:t>Das ist gut, allerdings gibt es ein weiteres Problem, welches selbst bei normalisierten Daten auftritt. Wir wissen, wie die Gewichte in unserem Netz während des Trainings über jede Epoche durch den Prozess des stochastischen Gradientenabstiegs aktualisiert werden.</w:t>
+      </w:r>
+    </w:p>
+    <w:p>
+      <w:pPr>
+        <w:pStyle w:val="berschrift3"/>
+      </w:pPr>
+      <w:r>
+        <w:t>31.2.1</w:t>
+      </w:r>
+      <w:r>
+        <w:t xml:space="preserve"> Gewichte, die die Waage kippen</w:t>
+      </w:r>
+    </w:p>
+    <w:p>
+      <w:r>
+        <w:t>Was ist, wenn während des Trainings eines der Gewichte drastisch höher wird als die anderen Gewichte?</w:t>
+      </w:r>
+    </w:p>
+    <w:p>
+      <w:r>
+        <w:t>Nun, dieses große Gewicht wird dann dazu führen, dass der Output des entsprechenden Neurons extrem groß ist, und dieses Ungleichgewicht wird sich wiederum weiter durch das Netz kaskadieren (= aufschaukeln) und Instabilität verursachen. An dieser Stelle kommt Batch Normalisierung ins Spiel.</w:t>
+      </w:r>
+    </w:p>
+    <w:p>
+      <w:pPr>
+        <w:pStyle w:val="berschrift2"/>
+      </w:pPr>
+      <w:r>
+        <w:t>31.3 Anwenden der Batch norm auf einen Layer</w:t>
+      </w:r>
+    </w:p>
+    <w:p>
+      <w:r>
+        <w:t>Batch norm wird auf von uns ausgewählte Layer in unserem Netz angewandt.</w:t>
+      </w:r>
+    </w:p>
+    <w:p>
+      <w:r>
+        <w:t xml:space="preserve">Wenn Batch norm zu einem Layer hinzugefügt wird, dann ist das erste, was Batch norm tut, das Normalisieren des Outputs von der Aktivierungsfunktion. Erinnere dich an das Kapitel </w:t>
+      </w:r>
+      <w:hyperlink w:anchor="_5._Aktivierungsfunktionen" w:history="1">
+        <w:r>
+          <w:rPr>
+            <w:rStyle w:val="Hyperlink"/>
+          </w:rPr>
+          <w:t>5 über Aktivierungsf</w:t>
+        </w:r>
+        <w:r>
+          <w:rPr>
+            <w:rStyle w:val="Hyperlink"/>
+          </w:rPr>
+          <w:t>u</w:t>
+        </w:r>
+        <w:r>
+          <w:rPr>
+            <w:rStyle w:val="Hyperlink"/>
+          </w:rPr>
+          <w:t>nktionen</w:t>
+        </w:r>
+      </w:hyperlink>
+      <w:r>
+        <w:t xml:space="preserve"> daran, dass die Ausgabe eines Layers an eine Aktivierungsfunktion übergeben wird, die die Ausgabe in Abhängigkeit von der Funktion selbst in irgendeiner Weise transformiert, bevor sie an den nächsten Layer als Input weitergegeben wird. </w:t>
+      </w:r>
+    </w:p>
+    <w:p>
+      <w:r>
+        <w:t>Nach der Normalisierung des Outputs von der Aktivierungsfunktion multipliziert Batch norm</w:t>
+      </w:r>
+      <w:r>
+        <w:t xml:space="preserve"> diesen normalisierten Output mit einem willkürlichen Parameter und addiert danach einen weiteren zufälligen Parameter zu diesem Produkt</w:t>
+      </w:r>
+    </w:p>
+    <w:tbl>
+      <w:tblPr>
+        <w:tblStyle w:val="Listentabelle3Akzent2"/>
+        <w:tblW w:w="0" w:type="auto"/>
+        <w:tblLook w:val="04A0" w:firstRow="1" w:lastRow="0" w:firstColumn="1" w:lastColumn="0" w:noHBand="0" w:noVBand="1"/>
+      </w:tblPr>
+      <w:tblGrid>
+        <w:gridCol w:w="846"/>
+        <w:gridCol w:w="1843"/>
+        <w:gridCol w:w="6373"/>
+      </w:tblGrid>
+      <w:tr>
+        <w:trPr>
+          <w:cnfStyle w:val="100000000000" w:firstRow="1" w:lastRow="0" w:firstColumn="0" w:lastColumn="0" w:oddVBand="0" w:evenVBand="0" w:oddHBand="0" w:evenHBand="0" w:firstRowFirstColumn="0" w:firstRowLastColumn="0" w:lastRowFirstColumn="0" w:lastRowLastColumn="0"/>
+        </w:trPr>
+        <w:tc>
+          <w:tcPr>
+            <w:cnfStyle w:val="001000000100" w:firstRow="0" w:lastRow="0" w:firstColumn="1" w:lastColumn="0" w:oddVBand="0" w:evenVBand="0" w:oddHBand="0" w:evenHBand="0" w:firstRowFirstColumn="1" w:firstRowLastColumn="0" w:lastRowFirstColumn="0" w:lastRowLastColumn="0"/>
+            <w:tcW w:w="846" w:type="dxa"/>
+          </w:tcPr>
+          <w:p>
+            <w:r>
+              <w:t>Schritt</w:t>
+            </w:r>
+          </w:p>
+        </w:tc>
+        <w:tc>
+          <w:tcPr>
+            <w:tcW w:w="1843" w:type="dxa"/>
+          </w:tcPr>
+          <w:p>
+            <w:pPr>
+              <w:cnfStyle w:val="100000000000" w:firstRow="1" w:lastRow="0" w:firstColumn="0" w:lastColumn="0" w:oddVBand="0" w:evenVBand="0" w:oddHBand="0" w:evenHBand="0" w:firstRowFirstColumn="0" w:firstRowLastColumn="0" w:lastRowFirstColumn="0" w:lastRowLastColumn="0"/>
+            </w:pPr>
+            <w:r>
+              <w:t>Ausdruck</w:t>
+            </w:r>
+          </w:p>
+        </w:tc>
+        <w:tc>
+          <w:tcPr>
+            <w:tcW w:w="6373" w:type="dxa"/>
+          </w:tcPr>
+          <w:p>
+            <w:pPr>
+              <w:cnfStyle w:val="100000000000" w:firstRow="1" w:lastRow="0" w:firstColumn="0" w:lastColumn="0" w:oddVBand="0" w:evenVBand="0" w:oddHBand="0" w:evenHBand="0" w:firstRowFirstColumn="0" w:firstRowLastColumn="0" w:lastRowFirstColumn="0" w:lastRowLastColumn="0"/>
+            </w:pPr>
+            <w:r>
+              <w:t>Beschreibung</w:t>
+            </w:r>
+          </w:p>
+        </w:tc>
+      </w:tr>
+      <w:tr>
+        <w:trPr>
+          <w:cnfStyle w:val="000000100000" w:firstRow="0" w:lastRow="0" w:firstColumn="0" w:lastColumn="0" w:oddVBand="0" w:evenVBand="0" w:oddHBand="1" w:evenHBand="0" w:firstRowFirstColumn="0" w:firstRowLastColumn="0" w:lastRowFirstColumn="0" w:lastRowLastColumn="0"/>
+        </w:trPr>
+        <w:tc>
+          <w:tcPr>
+            <w:cnfStyle w:val="001000000000" w:firstRow="0" w:lastRow="0" w:firstColumn="1" w:lastColumn="0" w:oddVBand="0" w:evenVBand="0" w:oddHBand="0" w:evenHBand="0" w:firstRowFirstColumn="0" w:firstRowLastColumn="0" w:lastRowFirstColumn="0" w:lastRowLastColumn="0"/>
+            <w:tcW w:w="846" w:type="dxa"/>
+          </w:tcPr>
+          <w:p>
+            <w:r>
+              <w:t>1</w:t>
+            </w:r>
+          </w:p>
+        </w:tc>
+        <w:tc>
+          <w:tcPr>
+            <w:tcW w:w="1843" w:type="dxa"/>
+          </w:tcPr>
+          <w:p>
+            <w:pPr>
+              <w:cnfStyle w:val="000000100000" w:firstRow="0" w:lastRow="0" w:firstColumn="0" w:lastColumn="0" w:oddVBand="0" w:evenVBand="0" w:oddHBand="1" w:evenHBand="0" w:firstRowFirstColumn="0" w:firstRowLastColumn="0" w:lastRowFirstColumn="0" w:lastRowLastColumn="0"/>
+            </w:pPr>
+            <m:oMathPara>
+              <m:oMathParaPr>
+                <m:jc m:val="left"/>
+              </m:oMathParaPr>
+              <m:oMath>
+                <m:r>
+                  <w:rPr>
+                    <w:rFonts w:ascii="Cambria Math" w:hAnsi="Cambria Math"/>
+                  </w:rPr>
+                  <m:t xml:space="preserve">z = </m:t>
+                </m:r>
+                <m:f>
+                  <m:fPr>
+                    <m:ctrlPr>
+                      <w:rPr>
+                        <w:rFonts w:ascii="Cambria Math" w:hAnsi="Cambria Math"/>
+                        <w:i/>
+                      </w:rPr>
+                    </m:ctrlPr>
+                  </m:fPr>
+                  <m:num>
+                    <m:r>
+                      <w:rPr>
+                        <w:rFonts w:ascii="Cambria Math" w:hAnsi="Cambria Math"/>
+                      </w:rPr>
+                      <m:t>x - mean</m:t>
+                    </m:r>
+                  </m:num>
+                  <m:den>
+                    <m:r>
+                      <w:rPr>
+                        <w:rFonts w:ascii="Cambria Math" w:hAnsi="Cambria Math"/>
+                      </w:rPr>
+                      <m:t>std</m:t>
+                    </m:r>
+                  </m:den>
+                </m:f>
+              </m:oMath>
+            </m:oMathPara>
+          </w:p>
+        </w:tc>
+        <w:tc>
+          <w:tcPr>
+            <w:tcW w:w="6373" w:type="dxa"/>
+          </w:tcPr>
+          <w:p>
+            <w:pPr>
+              <w:cnfStyle w:val="000000100000" w:firstRow="0" w:lastRow="0" w:firstColumn="0" w:lastColumn="0" w:oddVBand="0" w:evenVBand="0" w:oddHBand="1" w:evenHBand="0" w:firstRowFirstColumn="0" w:firstRowLastColumn="0" w:lastRowFirstColumn="0" w:lastRowLastColumn="0"/>
+            </w:pPr>
+            <w:r>
+              <w:t>Normalisiert den Output x einer Aktivierungsfunktion</w:t>
+            </w:r>
+          </w:p>
+        </w:tc>
+      </w:tr>
+      <w:tr>
+        <w:tc>
+          <w:tcPr>
+            <w:cnfStyle w:val="001000000000" w:firstRow="0" w:lastRow="0" w:firstColumn="1" w:lastColumn="0" w:oddVBand="0" w:evenVBand="0" w:oddHBand="0" w:evenHBand="0" w:firstRowFirstColumn="0" w:firstRowLastColumn="0" w:lastRowFirstColumn="0" w:lastRowLastColumn="0"/>
+            <w:tcW w:w="846" w:type="dxa"/>
+          </w:tcPr>
+          <w:p>
+            <w:r>
+              <w:t>2</w:t>
+            </w:r>
+          </w:p>
+        </w:tc>
+        <w:tc>
+          <w:tcPr>
+            <w:tcW w:w="1843" w:type="dxa"/>
+          </w:tcPr>
+          <w:p>
+            <w:pPr>
+              <w:cnfStyle w:val="000000000000" w:firstRow="0" w:lastRow="0" w:firstColumn="0" w:lastColumn="0" w:oddVBand="0" w:evenVBand="0" w:oddHBand="0" w:evenHBand="0" w:firstRowFirstColumn="0" w:firstRowLastColumn="0" w:lastRowFirstColumn="0" w:lastRowLastColumn="0"/>
+            </w:pPr>
+            <m:oMathPara>
+              <m:oMathParaPr>
+                <m:jc m:val="left"/>
+              </m:oMathParaPr>
+              <m:oMath>
+                <m:r>
+                  <w:rPr>
+                    <w:rFonts w:ascii="Cambria Math" w:hAnsi="Cambria Math"/>
+                  </w:rPr>
+                  <m:t>z*</m:t>
+                </m:r>
+                <m:r>
+                  <w:rPr>
+                    <w:rFonts w:ascii="Cambria Math" w:hAnsi="Cambria Math"/>
+                  </w:rPr>
+                  <m:t>g</m:t>
+                </m:r>
+              </m:oMath>
+            </m:oMathPara>
+          </w:p>
+        </w:tc>
+        <w:tc>
+          <w:tcPr>
+            <w:tcW w:w="6373" w:type="dxa"/>
+          </w:tcPr>
+          <w:p>
+            <w:pPr>
+              <w:cnfStyle w:val="000000000000" w:firstRow="0" w:lastRow="0" w:firstColumn="0" w:lastColumn="0" w:oddVBand="0" w:evenVBand="0" w:oddHBand="0" w:evenHBand="0" w:firstRowFirstColumn="0" w:firstRowLastColumn="0" w:lastRowFirstColumn="0" w:lastRowLastColumn="0"/>
+            </w:pPr>
+            <w:r>
+              <w:t>Multipliziert den normalisierten Output z mit einem beliebigen Parameter g</w:t>
+            </w:r>
+          </w:p>
+        </w:tc>
+      </w:tr>
+      <w:tr>
+        <w:trPr>
+          <w:cnfStyle w:val="000000100000" w:firstRow="0" w:lastRow="0" w:firstColumn="0" w:lastColumn="0" w:oddVBand="0" w:evenVBand="0" w:oddHBand="1" w:evenHBand="0" w:firstRowFirstColumn="0" w:firstRowLastColumn="0" w:lastRowFirstColumn="0" w:lastRowLastColumn="0"/>
+        </w:trPr>
+        <w:tc>
+          <w:tcPr>
+            <w:cnfStyle w:val="001000000000" w:firstRow="0" w:lastRow="0" w:firstColumn="1" w:lastColumn="0" w:oddVBand="0" w:evenVBand="0" w:oddHBand="0" w:evenHBand="0" w:firstRowFirstColumn="0" w:firstRowLastColumn="0" w:lastRowFirstColumn="0" w:lastRowLastColumn="0"/>
+            <w:tcW w:w="846" w:type="dxa"/>
+          </w:tcPr>
+          <w:p>
+            <w:r>
+              <w:t>3</w:t>
+            </w:r>
+          </w:p>
+        </w:tc>
+        <w:tc>
+          <w:tcPr>
+            <w:tcW w:w="1843" w:type="dxa"/>
+          </w:tcPr>
+          <w:p>
+            <w:pPr>
+              <w:cnfStyle w:val="000000100000" w:firstRow="0" w:lastRow="0" w:firstColumn="0" w:lastColumn="0" w:oddVBand="0" w:evenVBand="0" w:oddHBand="1" w:evenHBand="0" w:firstRowFirstColumn="0" w:firstRowLastColumn="0" w:lastRowFirstColumn="0" w:lastRowLastColumn="0"/>
+            </w:pPr>
+            <m:oMathPara>
+              <m:oMathParaPr>
+                <m:jc m:val="left"/>
+              </m:oMathParaPr>
+              <m:oMath>
+                <m:r>
+                  <w:rPr>
+                    <w:rFonts w:ascii="Cambria Math" w:hAnsi="Cambria Math"/>
+                  </w:rPr>
+                  <m:t>(z*g)+</m:t>
+                </m:r>
+                <m:r>
+                  <w:rPr>
+                    <w:rFonts w:ascii="Cambria Math" w:hAnsi="Cambria Math"/>
+                  </w:rPr>
+                  <m:t>b</m:t>
+                </m:r>
+              </m:oMath>
+            </m:oMathPara>
+          </w:p>
+        </w:tc>
+        <w:tc>
+          <w:tcPr>
+            <w:tcW w:w="6373" w:type="dxa"/>
+          </w:tcPr>
+          <w:p>
+            <w:pPr>
+              <w:cnfStyle w:val="000000100000" w:firstRow="0" w:lastRow="0" w:firstColumn="0" w:lastColumn="0" w:oddVBand="0" w:evenVBand="0" w:oddHBand="1" w:evenHBand="0" w:firstRowFirstColumn="0" w:firstRowLastColumn="0" w:lastRowFirstColumn="0" w:lastRowLastColumn="0"/>
+            </w:pPr>
+            <w:r>
+              <w:t>Addiert den beliebigen Parameter b zu dem resultierenden Produkt (b*g)</w:t>
+            </w:r>
+          </w:p>
+        </w:tc>
+      </w:tr>
+    </w:tbl>
+    <w:p>
+      <w:pPr>
+        <w:pStyle w:val="berschrift3"/>
+      </w:pPr>
+      <w:r>
+        <w:t>31.3.1 Trainierbare Parameter</w:t>
+      </w:r>
+    </w:p>
+    <w:p>
+      <w:r>
+        <w:t>Durch diese Berechnung mit den zwei beliebigen Werten bekommen wir eine</w:t>
+      </w:r>
+      <w:r>
+        <w:t xml:space="preserve"> </w:t>
+      </w:r>
+      <w:r>
+        <w:t xml:space="preserve">neue Standardabweichung und einen neuen Mittelwert der Daten. </w:t>
+      </w:r>
+      <w:r>
+        <w:t xml:space="preserve">Diese zwei beliebig gesetzten Parameter, g und b, sind trainierbar, was bedeutet, dass sie während des Trainings gelernt und optimiert werden. </w:t>
+      </w:r>
+    </w:p>
+    <w:p>
+      <w:r>
+        <w:lastRenderedPageBreak/>
+        <w:t>Dieser Prozess sorgt dafür, dass die Gewichte innerhalb des Netzwerks nicht durch extrem hohe oder niedrige Werte unausgewogen werden, da die Normalisierung in den Gradientenprozess einbezogen wird.</w:t>
+      </w:r>
+    </w:p>
+    <w:p>
+      <w:r>
+        <w:t>Diese Ergänzung unseres Netzes um die Batch norm kann die Geschwindigkeit, mit der das Training stattfindet, erheblich steigern und die Fähigkeit, den Trainingsprozess durch übergroße Gewichte übermäßig zu beeinflussen, verringern.</w:t>
+      </w:r>
+    </w:p>
+    <w:p>
+      <w:r>
+        <w:t xml:space="preserve">Als wir über die Normalisierung unserer Inputdaten vor dem Training sprachen, haben wir verstanden, dass diese Normalisierung mit den Daten geschieht, bevor sie and die Eingabeschicht weitergegeben werden. </w:t>
+      </w:r>
+    </w:p>
+    <w:p>
+      <w:r>
+        <w:t>Mit Batch norm, können wir auch die Outputdaten von der Aktivierungsfunktion für individuelle Layer in unserem Netz normalisieren.</w:t>
+      </w:r>
+    </w:p>
+    <w:p>
+      <w:pPr>
+        <w:pStyle w:val="berschrift3"/>
+      </w:pPr>
+      <w:r>
+        <w:t>31.3.2 Normalisierung per Batch</w:t>
+      </w:r>
+    </w:p>
+    <w:p>
+      <w:r>
+        <w:t>Alles was wir gerade über Batch Normalization besprochen haben, tritt auf einer Per-Batch Basis auf, deshalb der Name Batch norm.</w:t>
+      </w:r>
+    </w:p>
+    <w:p>
+      <w:r>
+        <w:t>Diese Batches werden durch die Batch Size bestimmt, die wir für unser Netz bestimmen.</w:t>
+      </w:r>
+    </w:p>
+    <w:p>
+      <w:r>
+        <w:t>Da wir nun verstehen, was Batch norm ist, lass uns sehen, wie wir Batch norm zu einem Netz mit Keras hinzufügen können.</w:t>
+      </w:r>
+    </w:p>
+    <w:p>
+      <w:pPr>
+        <w:pStyle w:val="berschrift2"/>
+      </w:pPr>
+      <w:r>
+        <w:t>31.4 Batch norm mit Keras</w:t>
+      </w:r>
+    </w:p>
+    <w:p>
+      <w:pPr>
+        <w:pStyle w:val="Code1"/>
+      </w:pPr>
+      <w:r>
+        <w:t>from tensorflow.keras.models import Sequential</w:t>
+      </w:r>
+    </w:p>
+    <w:p>
+      <w:pPr>
+        <w:pStyle w:val="Code1"/>
+      </w:pPr>
+      <w:r>
+        <w:t>from tensorflow.keras.layers import Dense</w:t>
+      </w:r>
+      <w:r>
+        <w:t xml:space="preserve">, </w:t>
+      </w:r>
+      <w:r>
+        <w:t>Activation</w:t>
+      </w:r>
+      <w:r>
+        <w:t xml:space="preserve">, </w:t>
+      </w:r>
+      <w:r>
+        <w:t>BatchNormalization</w:t>
+      </w:r>
+    </w:p>
+    <w:p>
+      <w:pPr>
+        <w:pStyle w:val="Code1"/>
+      </w:pPr>
+    </w:p>
+    <w:p>
+      <w:pPr>
+        <w:pStyle w:val="Code1"/>
+      </w:pPr>
+      <w:r>
+        <w:t>model = Sequential([</w:t>
+      </w:r>
+    </w:p>
+    <w:p>
+      <w:pPr>
+        <w:pStyle w:val="Code1"/>
+      </w:pPr>
+      <w:r>
+        <w:t xml:space="preserve">    Dense(16, input_shape=(1,5), activation = 'relu'),</w:t>
+      </w:r>
+    </w:p>
+    <w:p>
+      <w:pPr>
+        <w:pStyle w:val="Code1"/>
+      </w:pPr>
+      <w:r>
+        <w:t xml:space="preserve">    Dense(32, activation = 'relu'),</w:t>
+      </w:r>
+    </w:p>
+    <w:p>
+      <w:pPr>
+        <w:pStyle w:val="Code1"/>
+      </w:pPr>
+      <w:r>
+        <w:t xml:space="preserve">    BatchNormalization(axis=1),</w:t>
+      </w:r>
+    </w:p>
+    <w:p>
+      <w:pPr>
+        <w:pStyle w:val="Code1"/>
+      </w:pPr>
+      <w:r>
+        <w:t xml:space="preserve">    Dense(2, activation = 'softmax')</w:t>
+      </w:r>
+    </w:p>
+    <w:p>
+      <w:pPr>
+        <w:pStyle w:val="Code1"/>
+      </w:pPr>
+      <w:r>
+        <w:t>])</w:t>
+      </w:r>
+    </w:p>
+    <w:p>
+      <w:r>
+        <w:t xml:space="preserve">Hier haben wir ein Netz mit zwei Hidden Layers mit 16 und 32 Nodes, die beide relu() als Aktivierungsfunktion verwenden, und einen Output Layer mit zwei Output Kategorien, welcher softmax() als Aktivierungsfunktion verwendet. </w:t>
+      </w:r>
+    </w:p>
+    <w:p>
+      <w:r>
+        <w:t>Das einzig neue and diesem Netz ist die Zeile zwischen dem letzten Hidden Layer und dem Output Layer.</w:t>
+      </w:r>
+    </w:p>
+    <w:p>
+      <w:pPr>
+        <w:pStyle w:val="Code1"/>
+      </w:pPr>
+      <w:r>
+        <w:t>BatchNormalization(axis=1)</w:t>
+      </w:r>
+    </w:p>
+    <w:p>
+      <w:r>
+        <w:t>So wird die Batch Normalization in Keras spezifiziert.</w:t>
+      </w:r>
+      <w:r>
+        <w:t xml:space="preserve"> Nach der Schicht, für die wir den Ativierungsoutput normalisieren wollen, geben wir ein BatchNormalization Objekt. Dazu müssen wir BatchNormalization von tensorflow.keras.layers importieren.</w:t>
+      </w:r>
+    </w:p>
+    <w:p>
+      <w:r>
+        <w:t>Der einzige Parameter den wir für BatchNormalization spezifizieren, ist der axis Parameter, welcher aussagt, welche Achse der Daten Normalisiert werden soll.</w:t>
+      </w:r>
+    </w:p>
+    <w:p>
+      <w:r>
+        <w:lastRenderedPageBreak/>
+        <w:t>Es gibt noch einige andere Parameter, die wir optional spezifizieren können, wie beta_initializer und gamma_initializer. Diese sind die Initialisierer für die willkürlich festgelegten Parameter, die wir erwähnt haben, als wir beschrieben haben, wie die Batch Norm funktioniert.</w:t>
+      </w:r>
+    </w:p>
+    <w:p>
+      <w:r>
+        <w:t xml:space="preserve">Diese werden Standardmäßig von Keras auf 0 und 1 gesetzt, wir können diese aber optional verändern. </w:t>
+      </w:r>
+      <w:bookmarkStart w:id="135" w:name="_GoBack"/>
+      <w:bookmarkEnd w:id="135"/>
     </w:p>
     <w:sectPr>
       <w:headerReference w:type="default" r:id="rId57"/>
@@ -38884,7 +39301,7 @@
 </file>
 
 <file path=customXml/itemProps1.xml><?xml version="1.0" encoding="utf-8"?>
-<ds:datastoreItem xmlns:ds="http://schemas.openxmlformats.org/officeDocument/2006/customXml" ds:itemID="{3602237D-E359-44AE-9CBD-895F442E188E}">
+<ds:datastoreItem xmlns:ds="http://schemas.openxmlformats.org/officeDocument/2006/customXml" ds:itemID="{4E904B26-B72D-43CD-9E5F-72DCA460ABBE}">
   <ds:schemaRefs>
     <ds:schemaRef ds:uri="http://schemas.openxmlformats.org/officeDocument/2006/bibliography"/>
   </ds:schemaRefs>

</xml_diff>

<commit_message>
forgot to update the table of contents
</commit_message>
<xml_diff>
--- a/Maschinelles Lernen/Maschinelles Lernen.docx
+++ b/Maschinelles Lernen/Maschinelles Lernen.docx
@@ -302,7 +302,7 @@
           <w:r>
             <w:fldChar w:fldCharType="separate"/>
           </w:r>
-          <w:hyperlink w:anchor="_Toc33735772" w:history="1">
+          <w:hyperlink w:anchor="_Toc33811666" w:history="1">
             <w:r>
               <w:rPr>
                 <w:rStyle w:val="Hyperlink"/>
@@ -329,7 +329,7 @@
                 <w:noProof/>
                 <w:webHidden/>
               </w:rPr>
-              <w:instrText xml:space="preserve"> PAGEREF _Toc33735772 \h </w:instrText>
+              <w:instrText xml:space="preserve"> PAGEREF _Toc33811666 \h </w:instrText>
             </w:r>
             <w:r>
               <w:rPr>
@@ -373,7 +373,7 @@
               <w:lang w:eastAsia="de-DE"/>
             </w:rPr>
           </w:pPr>
-          <w:hyperlink w:anchor="_Toc33735773" w:history="1">
+          <w:hyperlink w:anchor="_Toc33811667" w:history="1">
             <w:r>
               <w:rPr>
                 <w:rStyle w:val="Hyperlink"/>
@@ -400,7 +400,7 @@
                 <w:noProof/>
                 <w:webHidden/>
               </w:rPr>
-              <w:instrText xml:space="preserve"> PAGEREF _Toc33735773 \h </w:instrText>
+              <w:instrText xml:space="preserve"> PAGEREF _Toc33811667 \h </w:instrText>
             </w:r>
             <w:r>
               <w:rPr>
@@ -444,7 +444,7 @@
               <w:lang w:eastAsia="de-DE"/>
             </w:rPr>
           </w:pPr>
-          <w:hyperlink w:anchor="_Toc33735774" w:history="1">
+          <w:hyperlink w:anchor="_Toc33811668" w:history="1">
             <w:r>
               <w:rPr>
                 <w:rStyle w:val="Hyperlink"/>
@@ -471,7 +471,7 @@
                 <w:noProof/>
                 <w:webHidden/>
               </w:rPr>
-              <w:instrText xml:space="preserve"> PAGEREF _Toc33735774 \h </w:instrText>
+              <w:instrText xml:space="preserve"> PAGEREF _Toc33811668 \h </w:instrText>
             </w:r>
             <w:r>
               <w:rPr>
@@ -515,7 +515,7 @@
               <w:lang w:eastAsia="de-DE"/>
             </w:rPr>
           </w:pPr>
-          <w:hyperlink w:anchor="_Toc33735775" w:history="1">
+          <w:hyperlink w:anchor="_Toc33811669" w:history="1">
             <w:r>
               <w:rPr>
                 <w:rStyle w:val="Hyperlink"/>
@@ -557,7 +557,7 @@
                 <w:noProof/>
                 <w:webHidden/>
               </w:rPr>
-              <w:instrText xml:space="preserve"> PAGEREF _Toc33735775 \h </w:instrText>
+              <w:instrText xml:space="preserve"> PAGEREF _Toc33811669 \h </w:instrText>
             </w:r>
             <w:r>
               <w:rPr>
@@ -601,7 +601,7 @@
               <w:lang w:eastAsia="de-DE"/>
             </w:rPr>
           </w:pPr>
-          <w:hyperlink w:anchor="_Toc33735776" w:history="1">
+          <w:hyperlink w:anchor="_Toc33811670" w:history="1">
             <w:r>
               <w:rPr>
                 <w:rStyle w:val="Hyperlink"/>
@@ -628,7 +628,7 @@
                 <w:noProof/>
                 <w:webHidden/>
               </w:rPr>
-              <w:instrText xml:space="preserve"> PAGEREF _Toc33735776 \h </w:instrText>
+              <w:instrText xml:space="preserve"> PAGEREF _Toc33811670 \h </w:instrText>
             </w:r>
             <w:r>
               <w:rPr>
@@ -672,7 +672,7 @@
               <w:lang w:eastAsia="de-DE"/>
             </w:rPr>
           </w:pPr>
-          <w:hyperlink w:anchor="_Toc33735777" w:history="1">
+          <w:hyperlink w:anchor="_Toc33811671" w:history="1">
             <w:r>
               <w:rPr>
                 <w:rStyle w:val="Hyperlink"/>
@@ -699,7 +699,7 @@
                 <w:noProof/>
                 <w:webHidden/>
               </w:rPr>
-              <w:instrText xml:space="preserve"> PAGEREF _Toc33735777 \h </w:instrText>
+              <w:instrText xml:space="preserve"> PAGEREF _Toc33811671 \h </w:instrText>
             </w:r>
             <w:r>
               <w:rPr>
@@ -743,7 +743,7 @@
               <w:lang w:eastAsia="de-DE"/>
             </w:rPr>
           </w:pPr>
-          <w:hyperlink w:anchor="_Toc33735778" w:history="1">
+          <w:hyperlink w:anchor="_Toc33811672" w:history="1">
             <w:r>
               <w:rPr>
                 <w:rStyle w:val="Hyperlink"/>
@@ -770,7 +770,7 @@
                 <w:noProof/>
                 <w:webHidden/>
               </w:rPr>
-              <w:instrText xml:space="preserve"> PAGEREF _Toc33735778 \h </w:instrText>
+              <w:instrText xml:space="preserve"> PAGEREF _Toc33811672 \h </w:instrText>
             </w:r>
             <w:r>
               <w:rPr>
@@ -814,7 +814,7 @@
               <w:lang w:eastAsia="de-DE"/>
             </w:rPr>
           </w:pPr>
-          <w:hyperlink w:anchor="_Toc33735779" w:history="1">
+          <w:hyperlink w:anchor="_Toc33811673" w:history="1">
             <w:r>
               <w:rPr>
                 <w:rStyle w:val="Hyperlink"/>
@@ -841,7 +841,7 @@
                 <w:noProof/>
                 <w:webHidden/>
               </w:rPr>
-              <w:instrText xml:space="preserve"> PAGEREF _Toc33735779 \h </w:instrText>
+              <w:instrText xml:space="preserve"> PAGEREF _Toc33811673 \h </w:instrText>
             </w:r>
             <w:r>
               <w:rPr>
@@ -885,7 +885,7 @@
               <w:lang w:eastAsia="de-DE"/>
             </w:rPr>
           </w:pPr>
-          <w:hyperlink w:anchor="_Toc33735780" w:history="1">
+          <w:hyperlink w:anchor="_Toc33811674" w:history="1">
             <w:r>
               <w:rPr>
                 <w:rStyle w:val="Hyperlink"/>
@@ -912,7 +912,7 @@
                 <w:noProof/>
                 <w:webHidden/>
               </w:rPr>
-              <w:instrText xml:space="preserve"> PAGEREF _Toc33735780 \h </w:instrText>
+              <w:instrText xml:space="preserve"> PAGEREF _Toc33811674 \h </w:instrText>
             </w:r>
             <w:r>
               <w:rPr>
@@ -956,7 +956,7 @@
               <w:lang w:eastAsia="de-DE"/>
             </w:rPr>
           </w:pPr>
-          <w:hyperlink w:anchor="_Toc33735781" w:history="1">
+          <w:hyperlink w:anchor="_Toc33811675" w:history="1">
             <w:r>
               <w:rPr>
                 <w:rStyle w:val="Hyperlink"/>
@@ -983,7 +983,7 @@
                 <w:noProof/>
                 <w:webHidden/>
               </w:rPr>
-              <w:instrText xml:space="preserve"> PAGEREF _Toc33735781 \h </w:instrText>
+              <w:instrText xml:space="preserve"> PAGEREF _Toc33811675 \h </w:instrText>
             </w:r>
             <w:r>
               <w:rPr>
@@ -1027,7 +1027,7 @@
               <w:lang w:eastAsia="de-DE"/>
             </w:rPr>
           </w:pPr>
-          <w:hyperlink w:anchor="_Toc33735782" w:history="1">
+          <w:hyperlink w:anchor="_Toc33811676" w:history="1">
             <w:r>
               <w:rPr>
                 <w:rStyle w:val="Hyperlink"/>
@@ -1054,7 +1054,7 @@
                 <w:noProof/>
                 <w:webHidden/>
               </w:rPr>
-              <w:instrText xml:space="preserve"> PAGEREF _Toc33735782 \h </w:instrText>
+              <w:instrText xml:space="preserve"> PAGEREF _Toc33811676 \h </w:instrText>
             </w:r>
             <w:r>
               <w:rPr>
@@ -1098,7 +1098,7 @@
               <w:lang w:eastAsia="de-DE"/>
             </w:rPr>
           </w:pPr>
-          <w:hyperlink w:anchor="_Toc33735783" w:history="1">
+          <w:hyperlink w:anchor="_Toc33811677" w:history="1">
             <w:r>
               <w:rPr>
                 <w:rStyle w:val="Hyperlink"/>
@@ -1125,7 +1125,7 @@
                 <w:noProof/>
                 <w:webHidden/>
               </w:rPr>
-              <w:instrText xml:space="preserve"> PAGEREF _Toc33735783 \h </w:instrText>
+              <w:instrText xml:space="preserve"> PAGEREF _Toc33811677 \h </w:instrText>
             </w:r>
             <w:r>
               <w:rPr>
@@ -1169,7 +1169,7 @@
               <w:lang w:eastAsia="de-DE"/>
             </w:rPr>
           </w:pPr>
-          <w:hyperlink w:anchor="_Toc33735784" w:history="1">
+          <w:hyperlink w:anchor="_Toc33811678" w:history="1">
             <w:r>
               <w:rPr>
                 <w:rStyle w:val="Hyperlink"/>
@@ -1196,7 +1196,7 @@
                 <w:noProof/>
                 <w:webHidden/>
               </w:rPr>
-              <w:instrText xml:space="preserve"> PAGEREF _Toc33735784 \h </w:instrText>
+              <w:instrText xml:space="preserve"> PAGEREF _Toc33811678 \h </w:instrText>
             </w:r>
             <w:r>
               <w:rPr>
@@ -1240,7 +1240,7 @@
               <w:lang w:eastAsia="de-DE"/>
             </w:rPr>
           </w:pPr>
-          <w:hyperlink w:anchor="_Toc33735785" w:history="1">
+          <w:hyperlink w:anchor="_Toc33811679" w:history="1">
             <w:r>
               <w:rPr>
                 <w:rStyle w:val="Hyperlink"/>
@@ -1267,7 +1267,7 @@
                 <w:noProof/>
                 <w:webHidden/>
               </w:rPr>
-              <w:instrText xml:space="preserve"> PAGEREF _Toc33735785 \h </w:instrText>
+              <w:instrText xml:space="preserve"> PAGEREF _Toc33811679 \h </w:instrText>
             </w:r>
             <w:r>
               <w:rPr>
@@ -1311,7 +1311,7 @@
               <w:lang w:eastAsia="de-DE"/>
             </w:rPr>
           </w:pPr>
-          <w:hyperlink w:anchor="_Toc33735786" w:history="1">
+          <w:hyperlink w:anchor="_Toc33811680" w:history="1">
             <w:r>
               <w:rPr>
                 <w:rStyle w:val="Hyperlink"/>
@@ -1338,7 +1338,7 @@
                 <w:noProof/>
                 <w:webHidden/>
               </w:rPr>
-              <w:instrText xml:space="preserve"> PAGEREF _Toc33735786 \h </w:instrText>
+              <w:instrText xml:space="preserve"> PAGEREF _Toc33811680 \h </w:instrText>
             </w:r>
             <w:r>
               <w:rPr>
@@ -1382,7 +1382,7 @@
               <w:lang w:eastAsia="de-DE"/>
             </w:rPr>
           </w:pPr>
-          <w:hyperlink w:anchor="_Toc33735787" w:history="1">
+          <w:hyperlink w:anchor="_Toc33811681" w:history="1">
             <w:r>
               <w:rPr>
                 <w:rStyle w:val="Hyperlink"/>
@@ -1409,7 +1409,7 @@
                 <w:noProof/>
                 <w:webHidden/>
               </w:rPr>
-              <w:instrText xml:space="preserve"> PAGEREF _Toc33735787 \h </w:instrText>
+              <w:instrText xml:space="preserve"> PAGEREF _Toc33811681 \h </w:instrText>
             </w:r>
             <w:r>
               <w:rPr>
@@ -1453,7 +1453,7 @@
               <w:lang w:eastAsia="de-DE"/>
             </w:rPr>
           </w:pPr>
-          <w:hyperlink w:anchor="_Toc33735788" w:history="1">
+          <w:hyperlink w:anchor="_Toc33811682" w:history="1">
             <w:r>
               <w:rPr>
                 <w:rStyle w:val="Hyperlink"/>
@@ -1480,7 +1480,7 @@
                 <w:noProof/>
                 <w:webHidden/>
               </w:rPr>
-              <w:instrText xml:space="preserve"> PAGEREF _Toc33735788 \h </w:instrText>
+              <w:instrText xml:space="preserve"> PAGEREF _Toc33811682 \h </w:instrText>
             </w:r>
             <w:r>
               <w:rPr>
@@ -1524,7 +1524,7 @@
               <w:lang w:eastAsia="de-DE"/>
             </w:rPr>
           </w:pPr>
-          <w:hyperlink w:anchor="_Toc33735789" w:history="1">
+          <w:hyperlink w:anchor="_Toc33811683" w:history="1">
             <w:r>
               <w:rPr>
                 <w:rStyle w:val="Hyperlink"/>
@@ -1551,7 +1551,7 @@
                 <w:noProof/>
                 <w:webHidden/>
               </w:rPr>
-              <w:instrText xml:space="preserve"> PAGEREF _Toc33735789 \h </w:instrText>
+              <w:instrText xml:space="preserve"> PAGEREF _Toc33811683 \h </w:instrText>
             </w:r>
             <w:r>
               <w:rPr>
@@ -1595,7 +1595,7 @@
               <w:lang w:eastAsia="de-DE"/>
             </w:rPr>
           </w:pPr>
-          <w:hyperlink w:anchor="_Toc33735790" w:history="1">
+          <w:hyperlink w:anchor="_Toc33811684" w:history="1">
             <w:r>
               <w:rPr>
                 <w:rStyle w:val="Hyperlink"/>
@@ -1622,7 +1622,7 @@
                 <w:noProof/>
                 <w:webHidden/>
               </w:rPr>
-              <w:instrText xml:space="preserve"> PAGEREF _Toc33735790 \h </w:instrText>
+              <w:instrText xml:space="preserve"> PAGEREF _Toc33811684 \h </w:instrText>
             </w:r>
             <w:r>
               <w:rPr>
@@ -1666,7 +1666,7 @@
               <w:lang w:eastAsia="de-DE"/>
             </w:rPr>
           </w:pPr>
-          <w:hyperlink w:anchor="_Toc33735791" w:history="1">
+          <w:hyperlink w:anchor="_Toc33811685" w:history="1">
             <w:r>
               <w:rPr>
                 <w:rStyle w:val="Hyperlink"/>
@@ -1693,7 +1693,7 @@
                 <w:noProof/>
                 <w:webHidden/>
               </w:rPr>
-              <w:instrText xml:space="preserve"> PAGEREF _Toc33735791 \h </w:instrText>
+              <w:instrText xml:space="preserve"> PAGEREF _Toc33811685 \h </w:instrText>
             </w:r>
             <w:r>
               <w:rPr>
@@ -1737,7 +1737,7 @@
               <w:lang w:eastAsia="de-DE"/>
             </w:rPr>
           </w:pPr>
-          <w:hyperlink w:anchor="_Toc33735792" w:history="1">
+          <w:hyperlink w:anchor="_Toc33811686" w:history="1">
             <w:r>
               <w:rPr>
                 <w:rStyle w:val="Hyperlink"/>
@@ -1764,7 +1764,7 @@
                 <w:noProof/>
                 <w:webHidden/>
               </w:rPr>
-              <w:instrText xml:space="preserve"> PAGEREF _Toc33735792 \h </w:instrText>
+              <w:instrText xml:space="preserve"> PAGEREF _Toc33811686 \h </w:instrText>
             </w:r>
             <w:r>
               <w:rPr>
@@ -1808,7 +1808,7 @@
               <w:lang w:eastAsia="de-DE"/>
             </w:rPr>
           </w:pPr>
-          <w:hyperlink w:anchor="_Toc33735793" w:history="1">
+          <w:hyperlink w:anchor="_Toc33811687" w:history="1">
             <w:r>
               <w:rPr>
                 <w:rStyle w:val="Hyperlink"/>
@@ -1836,7 +1836,7 @@
                 <w:noProof/>
                 <w:webHidden/>
               </w:rPr>
-              <w:instrText xml:space="preserve"> PAGEREF _Toc33735793 \h </w:instrText>
+              <w:instrText xml:space="preserve"> PAGEREF _Toc33811687 \h </w:instrText>
             </w:r>
             <w:r>
               <w:rPr>
@@ -1880,7 +1880,7 @@
               <w:lang w:eastAsia="de-DE"/>
             </w:rPr>
           </w:pPr>
-          <w:hyperlink w:anchor="_Toc33735794" w:history="1">
+          <w:hyperlink w:anchor="_Toc33811688" w:history="1">
             <w:r>
               <w:rPr>
                 <w:rStyle w:val="Hyperlink"/>
@@ -1907,7 +1907,7 @@
                 <w:noProof/>
                 <w:webHidden/>
               </w:rPr>
-              <w:instrText xml:space="preserve"> PAGEREF _Toc33735794 \h </w:instrText>
+              <w:instrText xml:space="preserve"> PAGEREF _Toc33811688 \h </w:instrText>
             </w:r>
             <w:r>
               <w:rPr>
@@ -1951,7 +1951,7 @@
               <w:lang w:eastAsia="de-DE"/>
             </w:rPr>
           </w:pPr>
-          <w:hyperlink w:anchor="_Toc33735795" w:history="1">
+          <w:hyperlink w:anchor="_Toc33811689" w:history="1">
             <w:r>
               <w:rPr>
                 <w:rStyle w:val="Hyperlink"/>
@@ -1978,7 +1978,7 @@
                 <w:noProof/>
                 <w:webHidden/>
               </w:rPr>
-              <w:instrText xml:space="preserve"> PAGEREF _Toc33735795 \h </w:instrText>
+              <w:instrText xml:space="preserve"> PAGEREF _Toc33811689 \h </w:instrText>
             </w:r>
             <w:r>
               <w:rPr>
@@ -2022,7 +2022,7 @@
               <w:lang w:eastAsia="de-DE"/>
             </w:rPr>
           </w:pPr>
-          <w:hyperlink w:anchor="_Toc33735796" w:history="1">
+          <w:hyperlink w:anchor="_Toc33811690" w:history="1">
             <w:r>
               <w:rPr>
                 <w:rStyle w:val="Hyperlink"/>
@@ -2049,7 +2049,7 @@
                 <w:noProof/>
                 <w:webHidden/>
               </w:rPr>
-              <w:instrText xml:space="preserve"> PAGEREF _Toc33735796 \h </w:instrText>
+              <w:instrText xml:space="preserve"> PAGEREF _Toc33811690 \h </w:instrText>
             </w:r>
             <w:r>
               <w:rPr>
@@ -2093,7 +2093,7 @@
               <w:lang w:eastAsia="de-DE"/>
             </w:rPr>
           </w:pPr>
-          <w:hyperlink w:anchor="_Toc33735797" w:history="1">
+          <w:hyperlink w:anchor="_Toc33811691" w:history="1">
             <w:r>
               <w:rPr>
                 <w:rStyle w:val="Hyperlink"/>
@@ -2120,7 +2120,7 @@
                 <w:noProof/>
                 <w:webHidden/>
               </w:rPr>
-              <w:instrText xml:space="preserve"> PAGEREF _Toc33735797 \h </w:instrText>
+              <w:instrText xml:space="preserve"> PAGEREF _Toc33811691 \h </w:instrText>
             </w:r>
             <w:r>
               <w:rPr>
@@ -2164,7 +2164,7 @@
               <w:lang w:eastAsia="de-DE"/>
             </w:rPr>
           </w:pPr>
-          <w:hyperlink w:anchor="_Toc33735798" w:history="1">
+          <w:hyperlink w:anchor="_Toc33811692" w:history="1">
             <w:r>
               <w:rPr>
                 <w:rStyle w:val="Hyperlink"/>
@@ -2191,7 +2191,7 @@
                 <w:noProof/>
                 <w:webHidden/>
               </w:rPr>
-              <w:instrText xml:space="preserve"> PAGEREF _Toc33735798 \h </w:instrText>
+              <w:instrText xml:space="preserve"> PAGEREF _Toc33811692 \h </w:instrText>
             </w:r>
             <w:r>
               <w:rPr>
@@ -2235,7 +2235,7 @@
               <w:lang w:eastAsia="de-DE"/>
             </w:rPr>
           </w:pPr>
-          <w:hyperlink w:anchor="_Toc33735799" w:history="1">
+          <w:hyperlink w:anchor="_Toc33811693" w:history="1">
             <w:r>
               <w:rPr>
                 <w:rStyle w:val="Hyperlink"/>
@@ -2262,7 +2262,7 @@
                 <w:noProof/>
                 <w:webHidden/>
               </w:rPr>
-              <w:instrText xml:space="preserve"> PAGEREF _Toc33735799 \h </w:instrText>
+              <w:instrText xml:space="preserve"> PAGEREF _Toc33811693 \h </w:instrText>
             </w:r>
             <w:r>
               <w:rPr>
@@ -2306,7 +2306,7 @@
               <w:lang w:eastAsia="de-DE"/>
             </w:rPr>
           </w:pPr>
-          <w:hyperlink w:anchor="_Toc33735800" w:history="1">
+          <w:hyperlink w:anchor="_Toc33811694" w:history="1">
             <w:r>
               <w:rPr>
                 <w:rStyle w:val="Hyperlink"/>
@@ -2333,7 +2333,7 @@
                 <w:noProof/>
                 <w:webHidden/>
               </w:rPr>
-              <w:instrText xml:space="preserve"> PAGEREF _Toc33735800 \h </w:instrText>
+              <w:instrText xml:space="preserve"> PAGEREF _Toc33811694 \h </w:instrText>
             </w:r>
             <w:r>
               <w:rPr>
@@ -2377,7 +2377,7 @@
               <w:lang w:eastAsia="de-DE"/>
             </w:rPr>
           </w:pPr>
-          <w:hyperlink w:anchor="_Toc33735801" w:history="1">
+          <w:hyperlink w:anchor="_Toc33811695" w:history="1">
             <w:r>
               <w:rPr>
                 <w:rStyle w:val="Hyperlink"/>
@@ -2404,7 +2404,7 @@
                 <w:noProof/>
                 <w:webHidden/>
               </w:rPr>
-              <w:instrText xml:space="preserve"> PAGEREF _Toc33735801 \h </w:instrText>
+              <w:instrText xml:space="preserve"> PAGEREF _Toc33811695 \h </w:instrText>
             </w:r>
             <w:r>
               <w:rPr>
@@ -2448,7 +2448,7 @@
               <w:lang w:eastAsia="de-DE"/>
             </w:rPr>
           </w:pPr>
-          <w:hyperlink w:anchor="_Toc33735802" w:history="1">
+          <w:hyperlink w:anchor="_Toc33811696" w:history="1">
             <w:r>
               <w:rPr>
                 <w:rStyle w:val="Hyperlink"/>
@@ -2475,7 +2475,7 @@
                 <w:noProof/>
                 <w:webHidden/>
               </w:rPr>
-              <w:instrText xml:space="preserve"> PAGEREF _Toc33735802 \h </w:instrText>
+              <w:instrText xml:space="preserve"> PAGEREF _Toc33811696 \h </w:instrText>
             </w:r>
             <w:r>
               <w:rPr>
@@ -2519,7 +2519,7 @@
               <w:lang w:eastAsia="de-DE"/>
             </w:rPr>
           </w:pPr>
-          <w:hyperlink w:anchor="_Toc33735803" w:history="1">
+          <w:hyperlink w:anchor="_Toc33811697" w:history="1">
             <w:r>
               <w:rPr>
                 <w:rStyle w:val="Hyperlink"/>
@@ -2546,7 +2546,7 @@
                 <w:noProof/>
                 <w:webHidden/>
               </w:rPr>
-              <w:instrText xml:space="preserve"> PAGEREF _Toc33735803 \h </w:instrText>
+              <w:instrText xml:space="preserve"> PAGEREF _Toc33811697 \h </w:instrText>
             </w:r>
             <w:r>
               <w:rPr>
@@ -2590,7 +2590,7 @@
               <w:lang w:eastAsia="de-DE"/>
             </w:rPr>
           </w:pPr>
-          <w:hyperlink w:anchor="_Toc33735804" w:history="1">
+          <w:hyperlink w:anchor="_Toc33811698" w:history="1">
             <w:r>
               <w:rPr>
                 <w:rStyle w:val="Hyperlink"/>
@@ -2617,7 +2617,7 @@
                 <w:noProof/>
                 <w:webHidden/>
               </w:rPr>
-              <w:instrText xml:space="preserve"> PAGEREF _Toc33735804 \h </w:instrText>
+              <w:instrText xml:space="preserve"> PAGEREF _Toc33811698 \h </w:instrText>
             </w:r>
             <w:r>
               <w:rPr>
@@ -2661,7 +2661,7 @@
               <w:lang w:eastAsia="de-DE"/>
             </w:rPr>
           </w:pPr>
-          <w:hyperlink w:anchor="_Toc33735805" w:history="1">
+          <w:hyperlink w:anchor="_Toc33811699" w:history="1">
             <w:r>
               <w:rPr>
                 <w:rStyle w:val="Hyperlink"/>
@@ -2688,7 +2688,7 @@
                 <w:noProof/>
                 <w:webHidden/>
               </w:rPr>
-              <w:instrText xml:space="preserve"> PAGEREF _Toc33735805 \h </w:instrText>
+              <w:instrText xml:space="preserve"> PAGEREF _Toc33811699 \h </w:instrText>
             </w:r>
             <w:r>
               <w:rPr>
@@ -2732,7 +2732,7 @@
               <w:lang w:eastAsia="de-DE"/>
             </w:rPr>
           </w:pPr>
-          <w:hyperlink w:anchor="_Toc33735806" w:history="1">
+          <w:hyperlink w:anchor="_Toc33811700" w:history="1">
             <w:r>
               <w:rPr>
                 <w:rStyle w:val="Hyperlink"/>
@@ -2759,7 +2759,7 @@
                 <w:noProof/>
                 <w:webHidden/>
               </w:rPr>
-              <w:instrText xml:space="preserve"> PAGEREF _Toc33735806 \h </w:instrText>
+              <w:instrText xml:space="preserve"> PAGEREF _Toc33811700 \h </w:instrText>
             </w:r>
             <w:r>
               <w:rPr>
@@ -2803,7 +2803,7 @@
               <w:lang w:eastAsia="de-DE"/>
             </w:rPr>
           </w:pPr>
-          <w:hyperlink w:anchor="_Toc33735807" w:history="1">
+          <w:hyperlink w:anchor="_Toc33811701" w:history="1">
             <w:r>
               <w:rPr>
                 <w:rStyle w:val="Hyperlink"/>
@@ -2830,7 +2830,7 @@
                 <w:noProof/>
                 <w:webHidden/>
               </w:rPr>
-              <w:instrText xml:space="preserve"> PAGEREF _Toc33735807 \h </w:instrText>
+              <w:instrText xml:space="preserve"> PAGEREF _Toc33811701 \h </w:instrText>
             </w:r>
             <w:r>
               <w:rPr>
@@ -2874,7 +2874,7 @@
               <w:lang w:eastAsia="de-DE"/>
             </w:rPr>
           </w:pPr>
-          <w:hyperlink w:anchor="_Toc33735808" w:history="1">
+          <w:hyperlink w:anchor="_Toc33811702" w:history="1">
             <w:r>
               <w:rPr>
                 <w:rStyle w:val="Hyperlink"/>
@@ -2901,7 +2901,7 @@
                 <w:noProof/>
                 <w:webHidden/>
               </w:rPr>
-              <w:instrText xml:space="preserve"> PAGEREF _Toc33735808 \h </w:instrText>
+              <w:instrText xml:space="preserve"> PAGEREF _Toc33811702 \h </w:instrText>
             </w:r>
             <w:r>
               <w:rPr>
@@ -2945,7 +2945,7 @@
               <w:lang w:eastAsia="de-DE"/>
             </w:rPr>
           </w:pPr>
-          <w:hyperlink w:anchor="_Toc33735809" w:history="1">
+          <w:hyperlink w:anchor="_Toc33811703" w:history="1">
             <w:r>
               <w:rPr>
                 <w:rStyle w:val="Hyperlink"/>
@@ -2972,7 +2972,7 @@
                 <w:noProof/>
                 <w:webHidden/>
               </w:rPr>
-              <w:instrText xml:space="preserve"> PAGEREF _Toc33735809 \h </w:instrText>
+              <w:instrText xml:space="preserve"> PAGEREF _Toc33811703 \h </w:instrText>
             </w:r>
             <w:r>
               <w:rPr>
@@ -3016,7 +3016,7 @@
               <w:lang w:eastAsia="de-DE"/>
             </w:rPr>
           </w:pPr>
-          <w:hyperlink w:anchor="_Toc33735810" w:history="1">
+          <w:hyperlink w:anchor="_Toc33811704" w:history="1">
             <w:r>
               <w:rPr>
                 <w:rStyle w:val="Hyperlink"/>
@@ -3043,7 +3043,7 @@
                 <w:noProof/>
                 <w:webHidden/>
               </w:rPr>
-              <w:instrText xml:space="preserve"> PAGEREF _Toc33735810 \h </w:instrText>
+              <w:instrText xml:space="preserve"> PAGEREF _Toc33811704 \h </w:instrText>
             </w:r>
             <w:r>
               <w:rPr>
@@ -3087,7 +3087,7 @@
               <w:lang w:eastAsia="de-DE"/>
             </w:rPr>
           </w:pPr>
-          <w:hyperlink w:anchor="_Toc33735811" w:history="1">
+          <w:hyperlink w:anchor="_Toc33811705" w:history="1">
             <w:r>
               <w:rPr>
                 <w:rStyle w:val="Hyperlink"/>
@@ -3114,7 +3114,7 @@
                 <w:noProof/>
                 <w:webHidden/>
               </w:rPr>
-              <w:instrText xml:space="preserve"> PAGEREF _Toc33735811 \h </w:instrText>
+              <w:instrText xml:space="preserve"> PAGEREF _Toc33811705 \h </w:instrText>
             </w:r>
             <w:r>
               <w:rPr>
@@ -3158,7 +3158,7 @@
               <w:lang w:eastAsia="de-DE"/>
             </w:rPr>
           </w:pPr>
-          <w:hyperlink w:anchor="_Toc33735812" w:history="1">
+          <w:hyperlink w:anchor="_Toc33811706" w:history="1">
             <w:r>
               <w:rPr>
                 <w:rStyle w:val="Hyperlink"/>
@@ -3185,7 +3185,7 @@
                 <w:noProof/>
                 <w:webHidden/>
               </w:rPr>
-              <w:instrText xml:space="preserve"> PAGEREF _Toc33735812 \h </w:instrText>
+              <w:instrText xml:space="preserve"> PAGEREF _Toc33811706 \h </w:instrText>
             </w:r>
             <w:r>
               <w:rPr>
@@ -3229,7 +3229,7 @@
               <w:lang w:eastAsia="de-DE"/>
             </w:rPr>
           </w:pPr>
-          <w:hyperlink w:anchor="_Toc33735813" w:history="1">
+          <w:hyperlink w:anchor="_Toc33811707" w:history="1">
             <w:r>
               <w:rPr>
                 <w:rStyle w:val="Hyperlink"/>
@@ -3256,7 +3256,7 @@
                 <w:noProof/>
                 <w:webHidden/>
               </w:rPr>
-              <w:instrText xml:space="preserve"> PAGEREF _Toc33735813 \h </w:instrText>
+              <w:instrText xml:space="preserve"> PAGEREF _Toc33811707 \h </w:instrText>
             </w:r>
             <w:r>
               <w:rPr>
@@ -3300,7 +3300,7 @@
               <w:lang w:eastAsia="de-DE"/>
             </w:rPr>
           </w:pPr>
-          <w:hyperlink w:anchor="_Toc33735814" w:history="1">
+          <w:hyperlink w:anchor="_Toc33811708" w:history="1">
             <w:r>
               <w:rPr>
                 <w:rStyle w:val="Hyperlink"/>
@@ -3327,7 +3327,7 @@
                 <w:noProof/>
                 <w:webHidden/>
               </w:rPr>
-              <w:instrText xml:space="preserve"> PAGEREF _Toc33735814 \h </w:instrText>
+              <w:instrText xml:space="preserve"> PAGEREF _Toc33811708 \h </w:instrText>
             </w:r>
             <w:r>
               <w:rPr>
@@ -3371,7 +3371,7 @@
               <w:lang w:eastAsia="de-DE"/>
             </w:rPr>
           </w:pPr>
-          <w:hyperlink w:anchor="_Toc33735815" w:history="1">
+          <w:hyperlink w:anchor="_Toc33811709" w:history="1">
             <w:r>
               <w:rPr>
                 <w:rStyle w:val="Hyperlink"/>
@@ -3398,7 +3398,7 @@
                 <w:noProof/>
                 <w:webHidden/>
               </w:rPr>
-              <w:instrText xml:space="preserve"> PAGEREF _Toc33735815 \h </w:instrText>
+              <w:instrText xml:space="preserve"> PAGEREF _Toc33811709 \h </w:instrText>
             </w:r>
             <w:r>
               <w:rPr>
@@ -3442,7 +3442,7 @@
               <w:lang w:eastAsia="de-DE"/>
             </w:rPr>
           </w:pPr>
-          <w:hyperlink w:anchor="_Toc33735816" w:history="1">
+          <w:hyperlink w:anchor="_Toc33811710" w:history="1">
             <w:r>
               <w:rPr>
                 <w:rStyle w:val="Hyperlink"/>
@@ -3469,7 +3469,7 @@
                 <w:noProof/>
                 <w:webHidden/>
               </w:rPr>
-              <w:instrText xml:space="preserve"> PAGEREF _Toc33735816 \h </w:instrText>
+              <w:instrText xml:space="preserve"> PAGEREF _Toc33811710 \h </w:instrText>
             </w:r>
             <w:r>
               <w:rPr>
@@ -3513,7 +3513,7 @@
               <w:lang w:eastAsia="de-DE"/>
             </w:rPr>
           </w:pPr>
-          <w:hyperlink w:anchor="_Toc33735817" w:history="1">
+          <w:hyperlink w:anchor="_Toc33811711" w:history="1">
             <w:r>
               <w:rPr>
                 <w:rStyle w:val="Hyperlink"/>
@@ -3540,7 +3540,7 @@
                 <w:noProof/>
                 <w:webHidden/>
               </w:rPr>
-              <w:instrText xml:space="preserve"> PAGEREF _Toc33735817 \h </w:instrText>
+              <w:instrText xml:space="preserve"> PAGEREF _Toc33811711 \h </w:instrText>
             </w:r>
             <w:r>
               <w:rPr>
@@ -3584,7 +3584,7 @@
               <w:lang w:eastAsia="de-DE"/>
             </w:rPr>
           </w:pPr>
-          <w:hyperlink w:anchor="_Toc33735818" w:history="1">
+          <w:hyperlink w:anchor="_Toc33811712" w:history="1">
             <w:r>
               <w:rPr>
                 <w:rStyle w:val="Hyperlink"/>
@@ -3611,7 +3611,7 @@
                 <w:noProof/>
                 <w:webHidden/>
               </w:rPr>
-              <w:instrText xml:space="preserve"> PAGEREF _Toc33735818 \h </w:instrText>
+              <w:instrText xml:space="preserve"> PAGEREF _Toc33811712 \h </w:instrText>
             </w:r>
             <w:r>
               <w:rPr>
@@ -3655,7 +3655,7 @@
               <w:lang w:eastAsia="de-DE"/>
             </w:rPr>
           </w:pPr>
-          <w:hyperlink w:anchor="_Toc33735819" w:history="1">
+          <w:hyperlink w:anchor="_Toc33811713" w:history="1">
             <w:r>
               <w:rPr>
                 <w:rStyle w:val="Hyperlink"/>
@@ -3682,7 +3682,7 @@
                 <w:noProof/>
                 <w:webHidden/>
               </w:rPr>
-              <w:instrText xml:space="preserve"> PAGEREF _Toc33735819 \h </w:instrText>
+              <w:instrText xml:space="preserve"> PAGEREF _Toc33811713 \h </w:instrText>
             </w:r>
             <w:r>
               <w:rPr>
@@ -3726,7 +3726,7 @@
               <w:lang w:eastAsia="de-DE"/>
             </w:rPr>
           </w:pPr>
-          <w:hyperlink w:anchor="_Toc33735820" w:history="1">
+          <w:hyperlink w:anchor="_Toc33811714" w:history="1">
             <w:r>
               <w:rPr>
                 <w:rStyle w:val="Hyperlink"/>
@@ -3753,7 +3753,7 @@
                 <w:noProof/>
                 <w:webHidden/>
               </w:rPr>
-              <w:instrText xml:space="preserve"> PAGEREF _Toc33735820 \h </w:instrText>
+              <w:instrText xml:space="preserve"> PAGEREF _Toc33811714 \h </w:instrText>
             </w:r>
             <w:r>
               <w:rPr>
@@ -3797,7 +3797,7 @@
               <w:lang w:eastAsia="de-DE"/>
             </w:rPr>
           </w:pPr>
-          <w:hyperlink w:anchor="_Toc33735821" w:history="1">
+          <w:hyperlink w:anchor="_Toc33811715" w:history="1">
             <w:r>
               <w:rPr>
                 <w:rStyle w:val="Hyperlink"/>
@@ -3824,7 +3824,7 @@
                 <w:noProof/>
                 <w:webHidden/>
               </w:rPr>
-              <w:instrText xml:space="preserve"> PAGEREF _Toc33735821 \h </w:instrText>
+              <w:instrText xml:space="preserve"> PAGEREF _Toc33811715 \h </w:instrText>
             </w:r>
             <w:r>
               <w:rPr>
@@ -3868,7 +3868,7 @@
               <w:lang w:eastAsia="de-DE"/>
             </w:rPr>
           </w:pPr>
-          <w:hyperlink w:anchor="_Toc33735822" w:history="1">
+          <w:hyperlink w:anchor="_Toc33811716" w:history="1">
             <w:r>
               <w:rPr>
                 <w:rStyle w:val="Hyperlink"/>
@@ -3895,7 +3895,7 @@
                 <w:noProof/>
                 <w:webHidden/>
               </w:rPr>
-              <w:instrText xml:space="preserve"> PAGEREF _Toc33735822 \h </w:instrText>
+              <w:instrText xml:space="preserve"> PAGEREF _Toc33811716 \h </w:instrText>
             </w:r>
             <w:r>
               <w:rPr>
@@ -3939,7 +3939,7 @@
               <w:lang w:eastAsia="de-DE"/>
             </w:rPr>
           </w:pPr>
-          <w:hyperlink w:anchor="_Toc33735823" w:history="1">
+          <w:hyperlink w:anchor="_Toc33811717" w:history="1">
             <w:r>
               <w:rPr>
                 <w:rStyle w:val="Hyperlink"/>
@@ -3966,7 +3966,7 @@
                 <w:noProof/>
                 <w:webHidden/>
               </w:rPr>
-              <w:instrText xml:space="preserve"> PAGEREF _Toc33735823 \h </w:instrText>
+              <w:instrText xml:space="preserve"> PAGEREF _Toc33811717 \h </w:instrText>
             </w:r>
             <w:r>
               <w:rPr>
@@ -4010,7 +4010,7 @@
               <w:lang w:eastAsia="de-DE"/>
             </w:rPr>
           </w:pPr>
-          <w:hyperlink w:anchor="_Toc33735824" w:history="1">
+          <w:hyperlink w:anchor="_Toc33811718" w:history="1">
             <w:r>
               <w:rPr>
                 <w:rStyle w:val="Hyperlink"/>
@@ -4037,7 +4037,7 @@
                 <w:noProof/>
                 <w:webHidden/>
               </w:rPr>
-              <w:instrText xml:space="preserve"> PAGEREF _Toc33735824 \h </w:instrText>
+              <w:instrText xml:space="preserve"> PAGEREF _Toc33811718 \h </w:instrText>
             </w:r>
             <w:r>
               <w:rPr>
@@ -4081,7 +4081,7 @@
               <w:lang w:eastAsia="de-DE"/>
             </w:rPr>
           </w:pPr>
-          <w:hyperlink w:anchor="_Toc33735825" w:history="1">
+          <w:hyperlink w:anchor="_Toc33811719" w:history="1">
             <w:r>
               <w:rPr>
                 <w:rStyle w:val="Hyperlink"/>
@@ -4108,7 +4108,7 @@
                 <w:noProof/>
                 <w:webHidden/>
               </w:rPr>
-              <w:instrText xml:space="preserve"> PAGEREF _Toc33735825 \h </w:instrText>
+              <w:instrText xml:space="preserve"> PAGEREF _Toc33811719 \h </w:instrText>
             </w:r>
             <w:r>
               <w:rPr>
@@ -4152,7 +4152,7 @@
               <w:lang w:eastAsia="de-DE"/>
             </w:rPr>
           </w:pPr>
-          <w:hyperlink w:anchor="_Toc33735826" w:history="1">
+          <w:hyperlink w:anchor="_Toc33811720" w:history="1">
             <w:r>
               <w:rPr>
                 <w:rStyle w:val="Hyperlink"/>
@@ -4179,7 +4179,7 @@
                 <w:noProof/>
                 <w:webHidden/>
               </w:rPr>
-              <w:instrText xml:space="preserve"> PAGEREF _Toc33735826 \h </w:instrText>
+              <w:instrText xml:space="preserve"> PAGEREF _Toc33811720 \h </w:instrText>
             </w:r>
             <w:r>
               <w:rPr>
@@ -4223,7 +4223,7 @@
               <w:lang w:eastAsia="de-DE"/>
             </w:rPr>
           </w:pPr>
-          <w:hyperlink w:anchor="_Toc33735827" w:history="1">
+          <w:hyperlink w:anchor="_Toc33811721" w:history="1">
             <w:r>
               <w:rPr>
                 <w:rStyle w:val="Hyperlink"/>
@@ -4250,7 +4250,7 @@
                 <w:noProof/>
                 <w:webHidden/>
               </w:rPr>
-              <w:instrText xml:space="preserve"> PAGEREF _Toc33735827 \h </w:instrText>
+              <w:instrText xml:space="preserve"> PAGEREF _Toc33811721 \h </w:instrText>
             </w:r>
             <w:r>
               <w:rPr>
@@ -4294,7 +4294,7 @@
               <w:lang w:eastAsia="de-DE"/>
             </w:rPr>
           </w:pPr>
-          <w:hyperlink w:anchor="_Toc33735828" w:history="1">
+          <w:hyperlink w:anchor="_Toc33811722" w:history="1">
             <w:r>
               <w:rPr>
                 <w:rStyle w:val="Hyperlink"/>
@@ -4321,7 +4321,7 @@
                 <w:noProof/>
                 <w:webHidden/>
               </w:rPr>
-              <w:instrText xml:space="preserve"> PAGEREF _Toc33735828 \h </w:instrText>
+              <w:instrText xml:space="preserve"> PAGEREF _Toc33811722 \h </w:instrText>
             </w:r>
             <w:r>
               <w:rPr>
@@ -4365,7 +4365,7 @@
               <w:lang w:eastAsia="de-DE"/>
             </w:rPr>
           </w:pPr>
-          <w:hyperlink w:anchor="_Toc33735829" w:history="1">
+          <w:hyperlink w:anchor="_Toc33811723" w:history="1">
             <w:r>
               <w:rPr>
                 <w:rStyle w:val="Hyperlink"/>
@@ -4392,7 +4392,7 @@
                 <w:noProof/>
                 <w:webHidden/>
               </w:rPr>
-              <w:instrText xml:space="preserve"> PAGEREF _Toc33735829 \h </w:instrText>
+              <w:instrText xml:space="preserve"> PAGEREF _Toc33811723 \h </w:instrText>
             </w:r>
             <w:r>
               <w:rPr>
@@ -4436,7 +4436,7 @@
               <w:lang w:eastAsia="de-DE"/>
             </w:rPr>
           </w:pPr>
-          <w:hyperlink w:anchor="_Toc33735830" w:history="1">
+          <w:hyperlink w:anchor="_Toc33811724" w:history="1">
             <w:r>
               <w:rPr>
                 <w:rStyle w:val="Hyperlink"/>
@@ -4463,7 +4463,7 @@
                 <w:noProof/>
                 <w:webHidden/>
               </w:rPr>
-              <w:instrText xml:space="preserve"> PAGEREF _Toc33735830 \h </w:instrText>
+              <w:instrText xml:space="preserve"> PAGEREF _Toc33811724 \h </w:instrText>
             </w:r>
             <w:r>
               <w:rPr>
@@ -4507,7 +4507,7 @@
               <w:lang w:eastAsia="de-DE"/>
             </w:rPr>
           </w:pPr>
-          <w:hyperlink w:anchor="_Toc33735831" w:history="1">
+          <w:hyperlink w:anchor="_Toc33811725" w:history="1">
             <w:r>
               <w:rPr>
                 <w:rStyle w:val="Hyperlink"/>
@@ -4534,7 +4534,7 @@
                 <w:noProof/>
                 <w:webHidden/>
               </w:rPr>
-              <w:instrText xml:space="preserve"> PAGEREF _Toc33735831 \h </w:instrText>
+              <w:instrText xml:space="preserve"> PAGEREF _Toc33811725 \h </w:instrText>
             </w:r>
             <w:r>
               <w:rPr>
@@ -4578,7 +4578,7 @@
               <w:lang w:eastAsia="de-DE"/>
             </w:rPr>
           </w:pPr>
-          <w:hyperlink w:anchor="_Toc33735832" w:history="1">
+          <w:hyperlink w:anchor="_Toc33811726" w:history="1">
             <w:r>
               <w:rPr>
                 <w:rStyle w:val="Hyperlink"/>
@@ -4605,7 +4605,7 @@
                 <w:noProof/>
                 <w:webHidden/>
               </w:rPr>
-              <w:instrText xml:space="preserve"> PAGEREF _Toc33735832 \h </w:instrText>
+              <w:instrText xml:space="preserve"> PAGEREF _Toc33811726 \h </w:instrText>
             </w:r>
             <w:r>
               <w:rPr>
@@ -4649,7 +4649,7 @@
               <w:lang w:eastAsia="de-DE"/>
             </w:rPr>
           </w:pPr>
-          <w:hyperlink w:anchor="_Toc33735833" w:history="1">
+          <w:hyperlink w:anchor="_Toc33811727" w:history="1">
             <w:r>
               <w:rPr>
                 <w:rStyle w:val="Hyperlink"/>
@@ -4676,7 +4676,7 @@
                 <w:noProof/>
                 <w:webHidden/>
               </w:rPr>
-              <w:instrText xml:space="preserve"> PAGEREF _Toc33735833 \h </w:instrText>
+              <w:instrText xml:space="preserve"> PAGEREF _Toc33811727 \h </w:instrText>
             </w:r>
             <w:r>
               <w:rPr>
@@ -4720,7 +4720,7 @@
               <w:lang w:eastAsia="de-DE"/>
             </w:rPr>
           </w:pPr>
-          <w:hyperlink w:anchor="_Toc33735834" w:history="1">
+          <w:hyperlink w:anchor="_Toc33811728" w:history="1">
             <w:r>
               <w:rPr>
                 <w:rStyle w:val="Hyperlink"/>
@@ -4747,7 +4747,7 @@
                 <w:noProof/>
                 <w:webHidden/>
               </w:rPr>
-              <w:instrText xml:space="preserve"> PAGEREF _Toc33735834 \h </w:instrText>
+              <w:instrText xml:space="preserve"> PAGEREF _Toc33811728 \h </w:instrText>
             </w:r>
             <w:r>
               <w:rPr>
@@ -4791,7 +4791,7 @@
               <w:lang w:eastAsia="de-DE"/>
             </w:rPr>
           </w:pPr>
-          <w:hyperlink w:anchor="_Toc33735835" w:history="1">
+          <w:hyperlink w:anchor="_Toc33811729" w:history="1">
             <w:r>
               <w:rPr>
                 <w:rStyle w:val="Hyperlink"/>
@@ -4818,7 +4818,7 @@
                 <w:noProof/>
                 <w:webHidden/>
               </w:rPr>
-              <w:instrText xml:space="preserve"> PAGEREF _Toc33735835 \h </w:instrText>
+              <w:instrText xml:space="preserve"> PAGEREF _Toc33811729 \h </w:instrText>
             </w:r>
             <w:r>
               <w:rPr>
@@ -4862,7 +4862,7 @@
               <w:lang w:eastAsia="de-DE"/>
             </w:rPr>
           </w:pPr>
-          <w:hyperlink w:anchor="_Toc33735836" w:history="1">
+          <w:hyperlink w:anchor="_Toc33811730" w:history="1">
             <w:r>
               <w:rPr>
                 <w:rStyle w:val="Hyperlink"/>
@@ -4889,7 +4889,7 @@
                 <w:noProof/>
                 <w:webHidden/>
               </w:rPr>
-              <w:instrText xml:space="preserve"> PAGEREF _Toc33735836 \h </w:instrText>
+              <w:instrText xml:space="preserve"> PAGEREF _Toc33811730 \h </w:instrText>
             </w:r>
             <w:r>
               <w:rPr>
@@ -4933,7 +4933,7 @@
               <w:lang w:eastAsia="de-DE"/>
             </w:rPr>
           </w:pPr>
-          <w:hyperlink w:anchor="_Toc33735837" w:history="1">
+          <w:hyperlink w:anchor="_Toc33811731" w:history="1">
             <w:r>
               <w:rPr>
                 <w:rStyle w:val="Hyperlink"/>
@@ -4960,7 +4960,7 @@
                 <w:noProof/>
                 <w:webHidden/>
               </w:rPr>
-              <w:instrText xml:space="preserve"> PAGEREF _Toc33735837 \h </w:instrText>
+              <w:instrText xml:space="preserve"> PAGEREF _Toc33811731 \h </w:instrText>
             </w:r>
             <w:r>
               <w:rPr>
@@ -5004,7 +5004,7 @@
               <w:lang w:eastAsia="de-DE"/>
             </w:rPr>
           </w:pPr>
-          <w:hyperlink w:anchor="_Toc33735838" w:history="1">
+          <w:hyperlink w:anchor="_Toc33811732" w:history="1">
             <w:r>
               <w:rPr>
                 <w:rStyle w:val="Hyperlink"/>
@@ -5031,7 +5031,7 @@
                 <w:noProof/>
                 <w:webHidden/>
               </w:rPr>
-              <w:instrText xml:space="preserve"> PAGEREF _Toc33735838 \h </w:instrText>
+              <w:instrText xml:space="preserve"> PAGEREF _Toc33811732 \h </w:instrText>
             </w:r>
             <w:r>
               <w:rPr>
@@ -5075,7 +5075,7 @@
               <w:lang w:eastAsia="de-DE"/>
             </w:rPr>
           </w:pPr>
-          <w:hyperlink w:anchor="_Toc33735839" w:history="1">
+          <w:hyperlink w:anchor="_Toc33811733" w:history="1">
             <w:r>
               <w:rPr>
                 <w:rStyle w:val="Hyperlink"/>
@@ -5102,7 +5102,7 @@
                 <w:noProof/>
                 <w:webHidden/>
               </w:rPr>
-              <w:instrText xml:space="preserve"> PAGEREF _Toc33735839 \h </w:instrText>
+              <w:instrText xml:space="preserve"> PAGEREF _Toc33811733 \h </w:instrText>
             </w:r>
             <w:r>
               <w:rPr>
@@ -5146,7 +5146,7 @@
               <w:lang w:eastAsia="de-DE"/>
             </w:rPr>
           </w:pPr>
-          <w:hyperlink w:anchor="_Toc33735840" w:history="1">
+          <w:hyperlink w:anchor="_Toc33811734" w:history="1">
             <w:r>
               <w:rPr>
                 <w:rStyle w:val="Hyperlink"/>
@@ -5173,7 +5173,7 @@
                 <w:noProof/>
                 <w:webHidden/>
               </w:rPr>
-              <w:instrText xml:space="preserve"> PAGEREF _Toc33735840 \h </w:instrText>
+              <w:instrText xml:space="preserve"> PAGEREF _Toc33811734 \h </w:instrText>
             </w:r>
             <w:r>
               <w:rPr>
@@ -5217,7 +5217,7 @@
               <w:lang w:eastAsia="de-DE"/>
             </w:rPr>
           </w:pPr>
-          <w:hyperlink w:anchor="_Toc33735841" w:history="1">
+          <w:hyperlink w:anchor="_Toc33811735" w:history="1">
             <w:r>
               <w:rPr>
                 <w:rStyle w:val="Hyperlink"/>
@@ -5244,7 +5244,7 @@
                 <w:noProof/>
                 <w:webHidden/>
               </w:rPr>
-              <w:instrText xml:space="preserve"> PAGEREF _Toc33735841 \h </w:instrText>
+              <w:instrText xml:space="preserve"> PAGEREF _Toc33811735 \h </w:instrText>
             </w:r>
             <w:r>
               <w:rPr>
@@ -5288,7 +5288,7 @@
               <w:lang w:eastAsia="de-DE"/>
             </w:rPr>
           </w:pPr>
-          <w:hyperlink w:anchor="_Toc33735842" w:history="1">
+          <w:hyperlink w:anchor="_Toc33811736" w:history="1">
             <w:r>
               <w:rPr>
                 <w:rStyle w:val="Hyperlink"/>
@@ -5315,7 +5315,7 @@
                 <w:noProof/>
                 <w:webHidden/>
               </w:rPr>
-              <w:instrText xml:space="preserve"> PAGEREF _Toc33735842 \h </w:instrText>
+              <w:instrText xml:space="preserve"> PAGEREF _Toc33811736 \h </w:instrText>
             </w:r>
             <w:r>
               <w:rPr>
@@ -5359,7 +5359,7 @@
               <w:lang w:eastAsia="de-DE"/>
             </w:rPr>
           </w:pPr>
-          <w:hyperlink w:anchor="_Toc33735843" w:history="1">
+          <w:hyperlink w:anchor="_Toc33811737" w:history="1">
             <w:r>
               <w:rPr>
                 <w:rStyle w:val="Hyperlink"/>
@@ -5386,7 +5386,7 @@
                 <w:noProof/>
                 <w:webHidden/>
               </w:rPr>
-              <w:instrText xml:space="preserve"> PAGEREF _Toc33735843 \h </w:instrText>
+              <w:instrText xml:space="preserve"> PAGEREF _Toc33811737 \h </w:instrText>
             </w:r>
             <w:r>
               <w:rPr>
@@ -5430,7 +5430,7 @@
               <w:lang w:eastAsia="de-DE"/>
             </w:rPr>
           </w:pPr>
-          <w:hyperlink w:anchor="_Toc33735844" w:history="1">
+          <w:hyperlink w:anchor="_Toc33811738" w:history="1">
             <w:r>
               <w:rPr>
                 <w:rStyle w:val="Hyperlink"/>
@@ -5457,7 +5457,7 @@
                 <w:noProof/>
                 <w:webHidden/>
               </w:rPr>
-              <w:instrText xml:space="preserve"> PAGEREF _Toc33735844 \h </w:instrText>
+              <w:instrText xml:space="preserve"> PAGEREF _Toc33811738 \h </w:instrText>
             </w:r>
             <w:r>
               <w:rPr>
@@ -5501,7 +5501,7 @@
               <w:lang w:eastAsia="de-DE"/>
             </w:rPr>
           </w:pPr>
-          <w:hyperlink w:anchor="_Toc33735845" w:history="1">
+          <w:hyperlink w:anchor="_Toc33811739" w:history="1">
             <w:r>
               <w:rPr>
                 <w:rStyle w:val="Hyperlink"/>
@@ -5528,7 +5528,7 @@
                 <w:noProof/>
                 <w:webHidden/>
               </w:rPr>
-              <w:instrText xml:space="preserve"> PAGEREF _Toc33735845 \h </w:instrText>
+              <w:instrText xml:space="preserve"> PAGEREF _Toc33811739 \h </w:instrText>
             </w:r>
             <w:r>
               <w:rPr>
@@ -5572,7 +5572,7 @@
               <w:lang w:eastAsia="de-DE"/>
             </w:rPr>
           </w:pPr>
-          <w:hyperlink w:anchor="_Toc33735846" w:history="1">
+          <w:hyperlink w:anchor="_Toc33811740" w:history="1">
             <w:r>
               <w:rPr>
                 <w:rStyle w:val="Hyperlink"/>
@@ -5599,7 +5599,7 @@
                 <w:noProof/>
                 <w:webHidden/>
               </w:rPr>
-              <w:instrText xml:space="preserve"> PAGEREF _Toc33735846 \h </w:instrText>
+              <w:instrText xml:space="preserve"> PAGEREF _Toc33811740 \h </w:instrText>
             </w:r>
             <w:r>
               <w:rPr>
@@ -5643,7 +5643,7 @@
               <w:lang w:eastAsia="de-DE"/>
             </w:rPr>
           </w:pPr>
-          <w:hyperlink w:anchor="_Toc33735847" w:history="1">
+          <w:hyperlink w:anchor="_Toc33811741" w:history="1">
             <w:r>
               <w:rPr>
                 <w:rStyle w:val="Hyperlink"/>
@@ -5670,7 +5670,7 @@
                 <w:noProof/>
                 <w:webHidden/>
               </w:rPr>
-              <w:instrText xml:space="preserve"> PAGEREF _Toc33735847 \h </w:instrText>
+              <w:instrText xml:space="preserve"> PAGEREF _Toc33811741 \h </w:instrText>
             </w:r>
             <w:r>
               <w:rPr>
@@ -5714,7 +5714,7 @@
               <w:lang w:eastAsia="de-DE"/>
             </w:rPr>
           </w:pPr>
-          <w:hyperlink w:anchor="_Toc33735848" w:history="1">
+          <w:hyperlink w:anchor="_Toc33811742" w:history="1">
             <w:r>
               <w:rPr>
                 <w:rStyle w:val="Hyperlink"/>
@@ -5741,7 +5741,7 @@
                 <w:noProof/>
                 <w:webHidden/>
               </w:rPr>
-              <w:instrText xml:space="preserve"> PAGEREF _Toc33735848 \h </w:instrText>
+              <w:instrText xml:space="preserve"> PAGEREF _Toc33811742 \h </w:instrText>
             </w:r>
             <w:r>
               <w:rPr>
@@ -5785,7 +5785,7 @@
               <w:lang w:eastAsia="de-DE"/>
             </w:rPr>
           </w:pPr>
-          <w:hyperlink w:anchor="_Toc33735849" w:history="1">
+          <w:hyperlink w:anchor="_Toc33811743" w:history="1">
             <w:r>
               <w:rPr>
                 <w:rStyle w:val="Hyperlink"/>
@@ -5812,7 +5812,7 @@
                 <w:noProof/>
                 <w:webHidden/>
               </w:rPr>
-              <w:instrText xml:space="preserve"> PAGEREF _Toc33735849 \h </w:instrText>
+              <w:instrText xml:space="preserve"> PAGEREF _Toc33811743 \h </w:instrText>
             </w:r>
             <w:r>
               <w:rPr>
@@ -5856,7 +5856,7 @@
               <w:lang w:eastAsia="de-DE"/>
             </w:rPr>
           </w:pPr>
-          <w:hyperlink w:anchor="_Toc33735850" w:history="1">
+          <w:hyperlink w:anchor="_Toc33811744" w:history="1">
             <w:r>
               <w:rPr>
                 <w:rStyle w:val="Hyperlink"/>
@@ -5883,7 +5883,7 @@
                 <w:noProof/>
                 <w:webHidden/>
               </w:rPr>
-              <w:instrText xml:space="preserve"> PAGEREF _Toc33735850 \h </w:instrText>
+              <w:instrText xml:space="preserve"> PAGEREF _Toc33811744 \h </w:instrText>
             </w:r>
             <w:r>
               <w:rPr>
@@ -5927,7 +5927,7 @@
               <w:lang w:eastAsia="de-DE"/>
             </w:rPr>
           </w:pPr>
-          <w:hyperlink w:anchor="_Toc33735851" w:history="1">
+          <w:hyperlink w:anchor="_Toc33811745" w:history="1">
             <w:r>
               <w:rPr>
                 <w:rStyle w:val="Hyperlink"/>
@@ -5954,7 +5954,7 @@
                 <w:noProof/>
                 <w:webHidden/>
               </w:rPr>
-              <w:instrText xml:space="preserve"> PAGEREF _Toc33735851 \h </w:instrText>
+              <w:instrText xml:space="preserve"> PAGEREF _Toc33811745 \h </w:instrText>
             </w:r>
             <w:r>
               <w:rPr>
@@ -5998,7 +5998,7 @@
               <w:lang w:eastAsia="de-DE"/>
             </w:rPr>
           </w:pPr>
-          <w:hyperlink w:anchor="_Toc33735852" w:history="1">
+          <w:hyperlink w:anchor="_Toc33811746" w:history="1">
             <w:r>
               <w:rPr>
                 <w:rStyle w:val="Hyperlink"/>
@@ -6025,7 +6025,7 @@
                 <w:noProof/>
                 <w:webHidden/>
               </w:rPr>
-              <w:instrText xml:space="preserve"> PAGEREF _Toc33735852 \h </w:instrText>
+              <w:instrText xml:space="preserve"> PAGEREF _Toc33811746 \h </w:instrText>
             </w:r>
             <w:r>
               <w:rPr>
@@ -6069,7 +6069,7 @@
               <w:lang w:eastAsia="de-DE"/>
             </w:rPr>
           </w:pPr>
-          <w:hyperlink w:anchor="_Toc33735853" w:history="1">
+          <w:hyperlink w:anchor="_Toc33811747" w:history="1">
             <w:r>
               <w:rPr>
                 <w:rStyle w:val="Hyperlink"/>
@@ -6096,7 +6096,7 @@
                 <w:noProof/>
                 <w:webHidden/>
               </w:rPr>
-              <w:instrText xml:space="preserve"> PAGEREF _Toc33735853 \h </w:instrText>
+              <w:instrText xml:space="preserve"> PAGEREF _Toc33811747 \h </w:instrText>
             </w:r>
             <w:r>
               <w:rPr>
@@ -6140,7 +6140,7 @@
               <w:lang w:eastAsia="de-DE"/>
             </w:rPr>
           </w:pPr>
-          <w:hyperlink w:anchor="_Toc33735854" w:history="1">
+          <w:hyperlink w:anchor="_Toc33811748" w:history="1">
             <w:r>
               <w:rPr>
                 <w:rStyle w:val="Hyperlink"/>
@@ -6167,7 +6167,7 @@
                 <w:noProof/>
                 <w:webHidden/>
               </w:rPr>
-              <w:instrText xml:space="preserve"> PAGEREF _Toc33735854 \h </w:instrText>
+              <w:instrText xml:space="preserve"> PAGEREF _Toc33811748 \h </w:instrText>
             </w:r>
             <w:r>
               <w:rPr>
@@ -6211,7 +6211,7 @@
               <w:lang w:eastAsia="de-DE"/>
             </w:rPr>
           </w:pPr>
-          <w:hyperlink w:anchor="_Toc33735855" w:history="1">
+          <w:hyperlink w:anchor="_Toc33811749" w:history="1">
             <w:r>
               <w:rPr>
                 <w:rStyle w:val="Hyperlink"/>
@@ -6238,7 +6238,7 @@
                 <w:noProof/>
                 <w:webHidden/>
               </w:rPr>
-              <w:instrText xml:space="preserve"> PAGEREF _Toc33735855 \h </w:instrText>
+              <w:instrText xml:space="preserve"> PAGEREF _Toc33811749 \h </w:instrText>
             </w:r>
             <w:r>
               <w:rPr>
@@ -6282,7 +6282,7 @@
               <w:lang w:eastAsia="de-DE"/>
             </w:rPr>
           </w:pPr>
-          <w:hyperlink w:anchor="_Toc33735856" w:history="1">
+          <w:hyperlink w:anchor="_Toc33811750" w:history="1">
             <w:r>
               <w:rPr>
                 <w:rStyle w:val="Hyperlink"/>
@@ -6309,7 +6309,7 @@
                 <w:noProof/>
                 <w:webHidden/>
               </w:rPr>
-              <w:instrText xml:space="preserve"> PAGEREF _Toc33735856 \h </w:instrText>
+              <w:instrText xml:space="preserve"> PAGEREF _Toc33811750 \h </w:instrText>
             </w:r>
             <w:r>
               <w:rPr>
@@ -6353,7 +6353,7 @@
               <w:lang w:eastAsia="de-DE"/>
             </w:rPr>
           </w:pPr>
-          <w:hyperlink w:anchor="_Toc33735857" w:history="1">
+          <w:hyperlink w:anchor="_Toc33811751" w:history="1">
             <w:r>
               <w:rPr>
                 <w:rStyle w:val="Hyperlink"/>
@@ -6380,7 +6380,7 @@
                 <w:noProof/>
                 <w:webHidden/>
               </w:rPr>
-              <w:instrText xml:space="preserve"> PAGEREF _Toc33735857 \h </w:instrText>
+              <w:instrText xml:space="preserve"> PAGEREF _Toc33811751 \h </w:instrText>
             </w:r>
             <w:r>
               <w:rPr>
@@ -6424,7 +6424,7 @@
               <w:lang w:eastAsia="de-DE"/>
             </w:rPr>
           </w:pPr>
-          <w:hyperlink w:anchor="_Toc33735858" w:history="1">
+          <w:hyperlink w:anchor="_Toc33811752" w:history="1">
             <w:r>
               <w:rPr>
                 <w:rStyle w:val="Hyperlink"/>
@@ -6451,7 +6451,7 @@
                 <w:noProof/>
                 <w:webHidden/>
               </w:rPr>
-              <w:instrText xml:space="preserve"> PAGEREF _Toc33735858 \h </w:instrText>
+              <w:instrText xml:space="preserve"> PAGEREF _Toc33811752 \h </w:instrText>
             </w:r>
             <w:r>
               <w:rPr>
@@ -6495,7 +6495,7 @@
               <w:lang w:eastAsia="de-DE"/>
             </w:rPr>
           </w:pPr>
-          <w:hyperlink w:anchor="_Toc33735859" w:history="1">
+          <w:hyperlink w:anchor="_Toc33811753" w:history="1">
             <w:r>
               <w:rPr>
                 <w:rStyle w:val="Hyperlink"/>
@@ -6522,7 +6522,7 @@
                 <w:noProof/>
                 <w:webHidden/>
               </w:rPr>
-              <w:instrText xml:space="preserve"> PAGEREF _Toc33735859 \h </w:instrText>
+              <w:instrText xml:space="preserve"> PAGEREF _Toc33811753 \h </w:instrText>
             </w:r>
             <w:r>
               <w:rPr>
@@ -6566,7 +6566,7 @@
               <w:lang w:eastAsia="de-DE"/>
             </w:rPr>
           </w:pPr>
-          <w:hyperlink w:anchor="_Toc33735860" w:history="1">
+          <w:hyperlink w:anchor="_Toc33811754" w:history="1">
             <w:r>
               <w:rPr>
                 <w:rStyle w:val="Hyperlink"/>
@@ -6593,7 +6593,7 @@
                 <w:noProof/>
                 <w:webHidden/>
               </w:rPr>
-              <w:instrText xml:space="preserve"> PAGEREF _Toc33735860 \h </w:instrText>
+              <w:instrText xml:space="preserve"> PAGEREF _Toc33811754 \h </w:instrText>
             </w:r>
             <w:r>
               <w:rPr>
@@ -6637,7 +6637,7 @@
               <w:lang w:eastAsia="de-DE"/>
             </w:rPr>
           </w:pPr>
-          <w:hyperlink w:anchor="_Toc33735861" w:history="1">
+          <w:hyperlink w:anchor="_Toc33811755" w:history="1">
             <w:r>
               <w:rPr>
                 <w:rStyle w:val="Hyperlink"/>
@@ -6664,7 +6664,7 @@
                 <w:noProof/>
                 <w:webHidden/>
               </w:rPr>
-              <w:instrText xml:space="preserve"> PAGEREF _Toc33735861 \h </w:instrText>
+              <w:instrText xml:space="preserve"> PAGEREF _Toc33811755 \h </w:instrText>
             </w:r>
             <w:r>
               <w:rPr>
@@ -6708,7 +6708,7 @@
               <w:lang w:eastAsia="de-DE"/>
             </w:rPr>
           </w:pPr>
-          <w:hyperlink w:anchor="_Toc33735862" w:history="1">
+          <w:hyperlink w:anchor="_Toc33811756" w:history="1">
             <w:r>
               <w:rPr>
                 <w:rStyle w:val="Hyperlink"/>
@@ -6735,7 +6735,7 @@
                 <w:noProof/>
                 <w:webHidden/>
               </w:rPr>
-              <w:instrText xml:space="preserve"> PAGEREF _Toc33735862 \h </w:instrText>
+              <w:instrText xml:space="preserve"> PAGEREF _Toc33811756 \h </w:instrText>
             </w:r>
             <w:r>
               <w:rPr>
@@ -6779,7 +6779,7 @@
               <w:lang w:eastAsia="de-DE"/>
             </w:rPr>
           </w:pPr>
-          <w:hyperlink w:anchor="_Toc33735863" w:history="1">
+          <w:hyperlink w:anchor="_Toc33811757" w:history="1">
             <w:r>
               <w:rPr>
                 <w:rStyle w:val="Hyperlink"/>
@@ -6806,7 +6806,7 @@
                 <w:noProof/>
                 <w:webHidden/>
               </w:rPr>
-              <w:instrText xml:space="preserve"> PAGEREF _Toc33735863 \h </w:instrText>
+              <w:instrText xml:space="preserve"> PAGEREF _Toc33811757 \h </w:instrText>
             </w:r>
             <w:r>
               <w:rPr>
@@ -6850,7 +6850,7 @@
               <w:lang w:eastAsia="de-DE"/>
             </w:rPr>
           </w:pPr>
-          <w:hyperlink w:anchor="_Toc33735864" w:history="1">
+          <w:hyperlink w:anchor="_Toc33811758" w:history="1">
             <w:r>
               <w:rPr>
                 <w:rStyle w:val="Hyperlink"/>
@@ -6877,7 +6877,7 @@
                 <w:noProof/>
                 <w:webHidden/>
               </w:rPr>
-              <w:instrText xml:space="preserve"> PAGEREF _Toc33735864 \h </w:instrText>
+              <w:instrText xml:space="preserve"> PAGEREF _Toc33811758 \h </w:instrText>
             </w:r>
             <w:r>
               <w:rPr>
@@ -6921,7 +6921,7 @@
               <w:lang w:eastAsia="de-DE"/>
             </w:rPr>
           </w:pPr>
-          <w:hyperlink w:anchor="_Toc33735865" w:history="1">
+          <w:hyperlink w:anchor="_Toc33811759" w:history="1">
             <w:r>
               <w:rPr>
                 <w:rStyle w:val="Hyperlink"/>
@@ -6948,7 +6948,7 @@
                 <w:noProof/>
                 <w:webHidden/>
               </w:rPr>
-              <w:instrText xml:space="preserve"> PAGEREF _Toc33735865 \h </w:instrText>
+              <w:instrText xml:space="preserve"> PAGEREF _Toc33811759 \h </w:instrText>
             </w:r>
             <w:r>
               <w:rPr>
@@ -6992,7 +6992,7 @@
               <w:lang w:eastAsia="de-DE"/>
             </w:rPr>
           </w:pPr>
-          <w:hyperlink w:anchor="_Toc33735866" w:history="1">
+          <w:hyperlink w:anchor="_Toc33811760" w:history="1">
             <w:r>
               <w:rPr>
                 <w:rStyle w:val="Hyperlink"/>
@@ -7019,7 +7019,7 @@
                 <w:noProof/>
                 <w:webHidden/>
               </w:rPr>
-              <w:instrText xml:space="preserve"> PAGEREF _Toc33735866 \h </w:instrText>
+              <w:instrText xml:space="preserve"> PAGEREF _Toc33811760 \h </w:instrText>
             </w:r>
             <w:r>
               <w:rPr>
@@ -7063,7 +7063,7 @@
               <w:lang w:eastAsia="de-DE"/>
             </w:rPr>
           </w:pPr>
-          <w:hyperlink w:anchor="_Toc33735867" w:history="1">
+          <w:hyperlink w:anchor="_Toc33811761" w:history="1">
             <w:r>
               <w:rPr>
                 <w:rStyle w:val="Hyperlink"/>
@@ -7090,7 +7090,7 @@
                 <w:noProof/>
                 <w:webHidden/>
               </w:rPr>
-              <w:instrText xml:space="preserve"> PAGEREF _Toc33735867 \h </w:instrText>
+              <w:instrText xml:space="preserve"> PAGEREF _Toc33811761 \h </w:instrText>
             </w:r>
             <w:r>
               <w:rPr>
@@ -7134,7 +7134,7 @@
               <w:lang w:eastAsia="de-DE"/>
             </w:rPr>
           </w:pPr>
-          <w:hyperlink w:anchor="_Toc33735868" w:history="1">
+          <w:hyperlink w:anchor="_Toc33811762" w:history="1">
             <w:r>
               <w:rPr>
                 <w:rStyle w:val="Hyperlink"/>
@@ -7161,7 +7161,7 @@
                 <w:noProof/>
                 <w:webHidden/>
               </w:rPr>
-              <w:instrText xml:space="preserve"> PAGEREF _Toc33735868 \h </w:instrText>
+              <w:instrText xml:space="preserve"> PAGEREF _Toc33811762 \h </w:instrText>
             </w:r>
             <w:r>
               <w:rPr>
@@ -7205,7 +7205,7 @@
               <w:lang w:eastAsia="de-DE"/>
             </w:rPr>
           </w:pPr>
-          <w:hyperlink w:anchor="_Toc33735869" w:history="1">
+          <w:hyperlink w:anchor="_Toc33811763" w:history="1">
             <w:r>
               <w:rPr>
                 <w:rStyle w:val="Hyperlink"/>
@@ -7234,7 +7234,7 @@
                 <w:noProof/>
                 <w:webHidden/>
               </w:rPr>
-              <w:instrText xml:space="preserve"> PAGEREF _Toc33735869 \h </w:instrText>
+              <w:instrText xml:space="preserve"> PAGEREF _Toc33811763 \h </w:instrText>
             </w:r>
             <w:r>
               <w:rPr>
@@ -7278,7 +7278,7 @@
               <w:lang w:eastAsia="de-DE"/>
             </w:rPr>
           </w:pPr>
-          <w:hyperlink w:anchor="_Toc33735870" w:history="1">
+          <w:hyperlink w:anchor="_Toc33811764" w:history="1">
             <w:r>
               <w:rPr>
                 <w:rStyle w:val="Hyperlink"/>
@@ -7306,7 +7306,7 @@
                 <w:noProof/>
                 <w:webHidden/>
               </w:rPr>
-              <w:instrText xml:space="preserve"> PAGEREF _Toc33735870 \h </w:instrText>
+              <w:instrText xml:space="preserve"> PAGEREF _Toc33811764 \h </w:instrText>
             </w:r>
             <w:r>
               <w:rPr>
@@ -7350,7 +7350,7 @@
               <w:lang w:eastAsia="de-DE"/>
             </w:rPr>
           </w:pPr>
-          <w:hyperlink w:anchor="_Toc33735871" w:history="1">
+          <w:hyperlink w:anchor="_Toc33811765" w:history="1">
             <w:r>
               <w:rPr>
                 <w:rStyle w:val="Hyperlink"/>
@@ -7378,7 +7378,7 @@
                 <w:noProof/>
                 <w:webHidden/>
               </w:rPr>
-              <w:instrText xml:space="preserve"> PAGEREF _Toc33735871 \h </w:instrText>
+              <w:instrText xml:space="preserve"> PAGEREF _Toc33811765 \h </w:instrText>
             </w:r>
             <w:r>
               <w:rPr>
@@ -7422,7 +7422,7 @@
               <w:lang w:eastAsia="de-DE"/>
             </w:rPr>
           </w:pPr>
-          <w:hyperlink w:anchor="_Toc33735872" w:history="1">
+          <w:hyperlink w:anchor="_Toc33811766" w:history="1">
             <w:r>
               <w:rPr>
                 <w:rStyle w:val="Hyperlink"/>
@@ -7450,7 +7450,7 @@
                 <w:noProof/>
                 <w:webHidden/>
               </w:rPr>
-              <w:instrText xml:space="preserve"> PAGEREF _Toc33735872 \h </w:instrText>
+              <w:instrText xml:space="preserve"> PAGEREF _Toc33811766 \h </w:instrText>
             </w:r>
             <w:r>
               <w:rPr>
@@ -7494,7 +7494,7 @@
               <w:lang w:eastAsia="de-DE"/>
             </w:rPr>
           </w:pPr>
-          <w:hyperlink w:anchor="_Toc33735873" w:history="1">
+          <w:hyperlink w:anchor="_Toc33811767" w:history="1">
             <w:r>
               <w:rPr>
                 <w:rStyle w:val="Hyperlink"/>
@@ -7522,7 +7522,7 @@
                 <w:noProof/>
                 <w:webHidden/>
               </w:rPr>
-              <w:instrText xml:space="preserve"> PAGEREF _Toc33735873 \h </w:instrText>
+              <w:instrText xml:space="preserve"> PAGEREF _Toc33811767 \h </w:instrText>
             </w:r>
             <w:r>
               <w:rPr>
@@ -7566,7 +7566,7 @@
               <w:lang w:eastAsia="de-DE"/>
             </w:rPr>
           </w:pPr>
-          <w:hyperlink w:anchor="_Toc33735874" w:history="1">
+          <w:hyperlink w:anchor="_Toc33811768" w:history="1">
             <w:r>
               <w:rPr>
                 <w:rStyle w:val="Hyperlink"/>
@@ -7594,7 +7594,7 @@
                 <w:noProof/>
                 <w:webHidden/>
               </w:rPr>
-              <w:instrText xml:space="preserve"> PAGEREF _Toc33735874 \h </w:instrText>
+              <w:instrText xml:space="preserve"> PAGEREF _Toc33811768 \h </w:instrText>
             </w:r>
             <w:r>
               <w:rPr>
@@ -7638,7 +7638,7 @@
               <w:lang w:eastAsia="de-DE"/>
             </w:rPr>
           </w:pPr>
-          <w:hyperlink w:anchor="_Toc33735875" w:history="1">
+          <w:hyperlink w:anchor="_Toc33811769" w:history="1">
             <w:r>
               <w:rPr>
                 <w:rStyle w:val="Hyperlink"/>
@@ -7666,7 +7666,7 @@
                 <w:noProof/>
                 <w:webHidden/>
               </w:rPr>
-              <w:instrText xml:space="preserve"> PAGEREF _Toc33735875 \h </w:instrText>
+              <w:instrText xml:space="preserve"> PAGEREF _Toc33811769 \h </w:instrText>
             </w:r>
             <w:r>
               <w:rPr>
@@ -7710,7 +7710,7 @@
               <w:lang w:eastAsia="de-DE"/>
             </w:rPr>
           </w:pPr>
-          <w:hyperlink w:anchor="_Toc33735876" w:history="1">
+          <w:hyperlink w:anchor="_Toc33811770" w:history="1">
             <w:r>
               <w:rPr>
                 <w:rStyle w:val="Hyperlink"/>
@@ -7738,7 +7738,7 @@
                 <w:noProof/>
                 <w:webHidden/>
               </w:rPr>
-              <w:instrText xml:space="preserve"> PAGEREF _Toc33735876 \h </w:instrText>
+              <w:instrText xml:space="preserve"> PAGEREF _Toc33811770 \h </w:instrText>
             </w:r>
             <w:r>
               <w:rPr>
@@ -7782,7 +7782,7 @@
               <w:lang w:eastAsia="de-DE"/>
             </w:rPr>
           </w:pPr>
-          <w:hyperlink w:anchor="_Toc33735877" w:history="1">
+          <w:hyperlink w:anchor="_Toc33811771" w:history="1">
             <w:r>
               <w:rPr>
                 <w:rStyle w:val="Hyperlink"/>
@@ -7810,7 +7810,7 @@
                 <w:noProof/>
                 <w:webHidden/>
               </w:rPr>
-              <w:instrText xml:space="preserve"> PAGEREF _Toc33735877 \h </w:instrText>
+              <w:instrText xml:space="preserve"> PAGEREF _Toc33811771 \h </w:instrText>
             </w:r>
             <w:r>
               <w:rPr>
@@ -7854,7 +7854,7 @@
               <w:lang w:eastAsia="de-DE"/>
             </w:rPr>
           </w:pPr>
-          <w:hyperlink w:anchor="_Toc33735878" w:history="1">
+          <w:hyperlink w:anchor="_Toc33811772" w:history="1">
             <w:r>
               <w:rPr>
                 <w:rStyle w:val="Hyperlink"/>
@@ -7882,7 +7882,7 @@
                 <w:noProof/>
                 <w:webHidden/>
               </w:rPr>
-              <w:instrText xml:space="preserve"> PAGEREF _Toc33735878 \h </w:instrText>
+              <w:instrText xml:space="preserve"> PAGEREF _Toc33811772 \h </w:instrText>
             </w:r>
             <w:r>
               <w:rPr>
@@ -7926,7 +7926,7 @@
               <w:lang w:eastAsia="de-DE"/>
             </w:rPr>
           </w:pPr>
-          <w:hyperlink w:anchor="_Toc33735879" w:history="1">
+          <w:hyperlink w:anchor="_Toc33811773" w:history="1">
             <w:r>
               <w:rPr>
                 <w:rStyle w:val="Hyperlink"/>
@@ -7954,7 +7954,7 @@
                 <w:noProof/>
                 <w:webHidden/>
               </w:rPr>
-              <w:instrText xml:space="preserve"> PAGEREF _Toc33735879 \h </w:instrText>
+              <w:instrText xml:space="preserve"> PAGEREF _Toc33811773 \h </w:instrText>
             </w:r>
             <w:r>
               <w:rPr>
@@ -7998,7 +7998,7 @@
               <w:lang w:eastAsia="de-DE"/>
             </w:rPr>
           </w:pPr>
-          <w:hyperlink w:anchor="_Toc33735880" w:history="1">
+          <w:hyperlink w:anchor="_Toc33811774" w:history="1">
             <w:r>
               <w:rPr>
                 <w:rStyle w:val="Hyperlink"/>
@@ -8026,7 +8026,7 @@
                 <w:noProof/>
                 <w:webHidden/>
               </w:rPr>
-              <w:instrText xml:space="preserve"> PAGEREF _Toc33735880 \h </w:instrText>
+              <w:instrText xml:space="preserve"> PAGEREF _Toc33811774 \h </w:instrText>
             </w:r>
             <w:r>
               <w:rPr>
@@ -8070,7 +8070,7 @@
               <w:lang w:eastAsia="de-DE"/>
             </w:rPr>
           </w:pPr>
-          <w:hyperlink w:anchor="_Toc33735881" w:history="1">
+          <w:hyperlink w:anchor="_Toc33811775" w:history="1">
             <w:r>
               <w:rPr>
                 <w:rStyle w:val="Hyperlink"/>
@@ -8098,7 +8098,7 @@
                 <w:noProof/>
                 <w:webHidden/>
               </w:rPr>
-              <w:instrText xml:space="preserve"> PAGEREF _Toc33735881 \h </w:instrText>
+              <w:instrText xml:space="preserve"> PAGEREF _Toc33811775 \h </w:instrText>
             </w:r>
             <w:r>
               <w:rPr>
@@ -8142,7 +8142,7 @@
               <w:lang w:eastAsia="de-DE"/>
             </w:rPr>
           </w:pPr>
-          <w:hyperlink w:anchor="_Toc33735882" w:history="1">
+          <w:hyperlink w:anchor="_Toc33811776" w:history="1">
             <w:r>
               <w:rPr>
                 <w:rStyle w:val="Hyperlink"/>
@@ -8170,7 +8170,7 @@
                 <w:noProof/>
                 <w:webHidden/>
               </w:rPr>
-              <w:instrText xml:space="preserve"> PAGEREF _Toc33735882 \h </w:instrText>
+              <w:instrText xml:space="preserve"> PAGEREF _Toc33811776 \h </w:instrText>
             </w:r>
             <w:r>
               <w:rPr>
@@ -8214,7 +8214,7 @@
               <w:lang w:eastAsia="de-DE"/>
             </w:rPr>
           </w:pPr>
-          <w:hyperlink w:anchor="_Toc33735883" w:history="1">
+          <w:hyperlink w:anchor="_Toc33811777" w:history="1">
             <w:r>
               <w:rPr>
                 <w:rStyle w:val="Hyperlink"/>
@@ -8242,7 +8242,7 @@
                 <w:noProof/>
                 <w:webHidden/>
               </w:rPr>
-              <w:instrText xml:space="preserve"> PAGEREF _Toc33735883 \h </w:instrText>
+              <w:instrText xml:space="preserve"> PAGEREF _Toc33811777 \h </w:instrText>
             </w:r>
             <w:r>
               <w:rPr>
@@ -8286,7 +8286,7 @@
               <w:lang w:eastAsia="de-DE"/>
             </w:rPr>
           </w:pPr>
-          <w:hyperlink w:anchor="_Toc33735884" w:history="1">
+          <w:hyperlink w:anchor="_Toc33811778" w:history="1">
             <w:r>
               <w:rPr>
                 <w:rStyle w:val="Hyperlink"/>
@@ -8314,7 +8314,7 @@
                 <w:noProof/>
                 <w:webHidden/>
               </w:rPr>
-              <w:instrText xml:space="preserve"> PAGEREF _Toc33735884 \h </w:instrText>
+              <w:instrText xml:space="preserve"> PAGEREF _Toc33811778 \h </w:instrText>
             </w:r>
             <w:r>
               <w:rPr>
@@ -8358,7 +8358,7 @@
               <w:lang w:eastAsia="de-DE"/>
             </w:rPr>
           </w:pPr>
-          <w:hyperlink w:anchor="_Toc33735885" w:history="1">
+          <w:hyperlink w:anchor="_Toc33811779" w:history="1">
             <w:r>
               <w:rPr>
                 <w:rStyle w:val="Hyperlink"/>
@@ -8386,7 +8386,7 @@
                 <w:noProof/>
                 <w:webHidden/>
               </w:rPr>
-              <w:instrText xml:space="preserve"> PAGEREF _Toc33735885 \h </w:instrText>
+              <w:instrText xml:space="preserve"> PAGEREF _Toc33811779 \h </w:instrText>
             </w:r>
             <w:r>
               <w:rPr>
@@ -8430,7 +8430,7 @@
               <w:lang w:eastAsia="de-DE"/>
             </w:rPr>
           </w:pPr>
-          <w:hyperlink w:anchor="_Toc33735886" w:history="1">
+          <w:hyperlink w:anchor="_Toc33811780" w:history="1">
             <w:r>
               <w:rPr>
                 <w:rStyle w:val="Hyperlink"/>
@@ -8457,7 +8457,7 @@
                 <w:noProof/>
                 <w:webHidden/>
               </w:rPr>
-              <w:instrText xml:space="preserve"> PAGEREF _Toc33735886 \h </w:instrText>
+              <w:instrText xml:space="preserve"> PAGEREF _Toc33811780 \h </w:instrText>
             </w:r>
             <w:r>
               <w:rPr>
@@ -8501,7 +8501,7 @@
               <w:lang w:eastAsia="de-DE"/>
             </w:rPr>
           </w:pPr>
-          <w:hyperlink w:anchor="_Toc33735887" w:history="1">
+          <w:hyperlink w:anchor="_Toc33811781" w:history="1">
             <w:r>
               <w:rPr>
                 <w:rStyle w:val="Hyperlink"/>
@@ -8528,7 +8528,7 @@
                 <w:noProof/>
                 <w:webHidden/>
               </w:rPr>
-              <w:instrText xml:space="preserve"> PAGEREF _Toc33735887 \h </w:instrText>
+              <w:instrText xml:space="preserve"> PAGEREF _Toc33811781 \h </w:instrText>
             </w:r>
             <w:r>
               <w:rPr>
@@ -8572,7 +8572,7 @@
               <w:lang w:eastAsia="de-DE"/>
             </w:rPr>
           </w:pPr>
-          <w:hyperlink w:anchor="_Toc33735888" w:history="1">
+          <w:hyperlink w:anchor="_Toc33811782" w:history="1">
             <w:r>
               <w:rPr>
                 <w:rStyle w:val="Hyperlink"/>
@@ -8599,7 +8599,7 @@
                 <w:noProof/>
                 <w:webHidden/>
               </w:rPr>
-              <w:instrText xml:space="preserve"> PAGEREF _Toc33735888 \h </w:instrText>
+              <w:instrText xml:space="preserve"> PAGEREF _Toc33811782 \h </w:instrText>
             </w:r>
             <w:r>
               <w:rPr>
@@ -8643,7 +8643,7 @@
               <w:lang w:eastAsia="de-DE"/>
             </w:rPr>
           </w:pPr>
-          <w:hyperlink w:anchor="_Toc33735889" w:history="1">
+          <w:hyperlink w:anchor="_Toc33811783" w:history="1">
             <w:r>
               <w:rPr>
                 <w:rStyle w:val="Hyperlink"/>
@@ -8670,7 +8670,7 @@
                 <w:noProof/>
                 <w:webHidden/>
               </w:rPr>
-              <w:instrText xml:space="preserve"> PAGEREF _Toc33735889 \h </w:instrText>
+              <w:instrText xml:space="preserve"> PAGEREF _Toc33811783 \h </w:instrText>
             </w:r>
             <w:r>
               <w:rPr>
@@ -8691,6 +8691,361 @@
                 <w:webHidden/>
               </w:rPr>
               <w:t>78</w:t>
+            </w:r>
+            <w:r>
+              <w:rPr>
+                <w:noProof/>
+                <w:webHidden/>
+              </w:rPr>
+              <w:fldChar w:fldCharType="end"/>
+            </w:r>
+          </w:hyperlink>
+        </w:p>
+        <w:p>
+          <w:pPr>
+            <w:pStyle w:val="Verzeichnis1"/>
+            <w:tabs>
+              <w:tab w:val="right" w:leader="dot" w:pos="9062"/>
+            </w:tabs>
+            <w:rPr>
+              <w:noProof/>
+              <w:sz w:val="22"/>
+              <w:szCs w:val="22"/>
+              <w:lang w:eastAsia="de-DE"/>
+            </w:rPr>
+          </w:pPr>
+          <w:hyperlink w:anchor="_Toc33811784" w:history="1">
+            <w:r>
+              <w:rPr>
+                <w:rStyle w:val="Hyperlink"/>
+                <w:noProof/>
+              </w:rPr>
+              <w:t>31. Batch Normalization</w:t>
+            </w:r>
+            <w:r>
+              <w:rPr>
+                <w:noProof/>
+                <w:webHidden/>
+              </w:rPr>
+              <w:tab/>
+            </w:r>
+            <w:r>
+              <w:rPr>
+                <w:noProof/>
+                <w:webHidden/>
+              </w:rPr>
+              <w:fldChar w:fldCharType="begin"/>
+            </w:r>
+            <w:r>
+              <w:rPr>
+                <w:noProof/>
+                <w:webHidden/>
+              </w:rPr>
+              <w:instrText xml:space="preserve"> PAGEREF _Toc33811784 \h </w:instrText>
+            </w:r>
+            <w:r>
+              <w:rPr>
+                <w:noProof/>
+                <w:webHidden/>
+              </w:rPr>
+            </w:r>
+            <w:r>
+              <w:rPr>
+                <w:noProof/>
+                <w:webHidden/>
+              </w:rPr>
+              <w:fldChar w:fldCharType="separate"/>
+            </w:r>
+            <w:r>
+              <w:rPr>
+                <w:noProof/>
+                <w:webHidden/>
+              </w:rPr>
+              <w:t>79</w:t>
+            </w:r>
+            <w:r>
+              <w:rPr>
+                <w:noProof/>
+                <w:webHidden/>
+              </w:rPr>
+              <w:fldChar w:fldCharType="end"/>
+            </w:r>
+          </w:hyperlink>
+        </w:p>
+        <w:p>
+          <w:pPr>
+            <w:pStyle w:val="Verzeichnis2"/>
+            <w:tabs>
+              <w:tab w:val="right" w:leader="dot" w:pos="9062"/>
+            </w:tabs>
+            <w:rPr>
+              <w:noProof/>
+              <w:sz w:val="22"/>
+              <w:szCs w:val="22"/>
+              <w:lang w:eastAsia="de-DE"/>
+            </w:rPr>
+          </w:pPr>
+          <w:hyperlink w:anchor="_Toc33811785" w:history="1">
+            <w:r>
+              <w:rPr>
+                <w:rStyle w:val="Hyperlink"/>
+                <w:noProof/>
+              </w:rPr>
+              <w:t>31.1 Normalization Techniken</w:t>
+            </w:r>
+            <w:r>
+              <w:rPr>
+                <w:noProof/>
+                <w:webHidden/>
+              </w:rPr>
+              <w:tab/>
+            </w:r>
+            <w:r>
+              <w:rPr>
+                <w:noProof/>
+                <w:webHidden/>
+              </w:rPr>
+              <w:fldChar w:fldCharType="begin"/>
+            </w:r>
+            <w:r>
+              <w:rPr>
+                <w:noProof/>
+                <w:webHidden/>
+              </w:rPr>
+              <w:instrText xml:space="preserve"> PAGEREF _Toc33811785 \h </w:instrText>
+            </w:r>
+            <w:r>
+              <w:rPr>
+                <w:noProof/>
+                <w:webHidden/>
+              </w:rPr>
+            </w:r>
+            <w:r>
+              <w:rPr>
+                <w:noProof/>
+                <w:webHidden/>
+              </w:rPr>
+              <w:fldChar w:fldCharType="separate"/>
+            </w:r>
+            <w:r>
+              <w:rPr>
+                <w:noProof/>
+                <w:webHidden/>
+              </w:rPr>
+              <w:t>79</w:t>
+            </w:r>
+            <w:r>
+              <w:rPr>
+                <w:noProof/>
+                <w:webHidden/>
+              </w:rPr>
+              <w:fldChar w:fldCharType="end"/>
+            </w:r>
+          </w:hyperlink>
+        </w:p>
+        <w:p>
+          <w:pPr>
+            <w:pStyle w:val="Verzeichnis2"/>
+            <w:tabs>
+              <w:tab w:val="right" w:leader="dot" w:pos="9062"/>
+            </w:tabs>
+            <w:rPr>
+              <w:noProof/>
+              <w:sz w:val="22"/>
+              <w:szCs w:val="22"/>
+              <w:lang w:eastAsia="de-DE"/>
+            </w:rPr>
+          </w:pPr>
+          <w:hyperlink w:anchor="_Toc33811786" w:history="1">
+            <w:r>
+              <w:rPr>
+                <w:rStyle w:val="Hyperlink"/>
+                <w:noProof/>
+              </w:rPr>
+              <w:t>31.2 Der Sinn hinert normalisierungstechniken?</w:t>
+            </w:r>
+            <w:r>
+              <w:rPr>
+                <w:noProof/>
+                <w:webHidden/>
+              </w:rPr>
+              <w:tab/>
+            </w:r>
+            <w:r>
+              <w:rPr>
+                <w:noProof/>
+                <w:webHidden/>
+              </w:rPr>
+              <w:fldChar w:fldCharType="begin"/>
+            </w:r>
+            <w:r>
+              <w:rPr>
+                <w:noProof/>
+                <w:webHidden/>
+              </w:rPr>
+              <w:instrText xml:space="preserve"> PAGEREF _Toc33811786 \h </w:instrText>
+            </w:r>
+            <w:r>
+              <w:rPr>
+                <w:noProof/>
+                <w:webHidden/>
+              </w:rPr>
+            </w:r>
+            <w:r>
+              <w:rPr>
+                <w:noProof/>
+                <w:webHidden/>
+              </w:rPr>
+              <w:fldChar w:fldCharType="separate"/>
+            </w:r>
+            <w:r>
+              <w:rPr>
+                <w:noProof/>
+                <w:webHidden/>
+              </w:rPr>
+              <w:t>79</w:t>
+            </w:r>
+            <w:r>
+              <w:rPr>
+                <w:noProof/>
+                <w:webHidden/>
+              </w:rPr>
+              <w:fldChar w:fldCharType="end"/>
+            </w:r>
+          </w:hyperlink>
+        </w:p>
+        <w:p>
+          <w:pPr>
+            <w:pStyle w:val="Verzeichnis2"/>
+            <w:tabs>
+              <w:tab w:val="right" w:leader="dot" w:pos="9062"/>
+            </w:tabs>
+            <w:rPr>
+              <w:noProof/>
+              <w:sz w:val="22"/>
+              <w:szCs w:val="22"/>
+              <w:lang w:eastAsia="de-DE"/>
+            </w:rPr>
+          </w:pPr>
+          <w:hyperlink w:anchor="_Toc33811787" w:history="1">
+            <w:r>
+              <w:rPr>
+                <w:rStyle w:val="Hyperlink"/>
+                <w:noProof/>
+              </w:rPr>
+              <w:t>31.3 Anwenden der Batch norm auf einen Layer</w:t>
+            </w:r>
+            <w:r>
+              <w:rPr>
+                <w:noProof/>
+                <w:webHidden/>
+              </w:rPr>
+              <w:tab/>
+            </w:r>
+            <w:r>
+              <w:rPr>
+                <w:noProof/>
+                <w:webHidden/>
+              </w:rPr>
+              <w:fldChar w:fldCharType="begin"/>
+            </w:r>
+            <w:r>
+              <w:rPr>
+                <w:noProof/>
+                <w:webHidden/>
+              </w:rPr>
+              <w:instrText xml:space="preserve"> PAGEREF _Toc33811787 \h </w:instrText>
+            </w:r>
+            <w:r>
+              <w:rPr>
+                <w:noProof/>
+                <w:webHidden/>
+              </w:rPr>
+            </w:r>
+            <w:r>
+              <w:rPr>
+                <w:noProof/>
+                <w:webHidden/>
+              </w:rPr>
+              <w:fldChar w:fldCharType="separate"/>
+            </w:r>
+            <w:r>
+              <w:rPr>
+                <w:noProof/>
+                <w:webHidden/>
+              </w:rPr>
+              <w:t>80</w:t>
+            </w:r>
+            <w:r>
+              <w:rPr>
+                <w:noProof/>
+                <w:webHidden/>
+              </w:rPr>
+              <w:fldChar w:fldCharType="end"/>
+            </w:r>
+          </w:hyperlink>
+        </w:p>
+        <w:p>
+          <w:pPr>
+            <w:pStyle w:val="Verzeichnis2"/>
+            <w:tabs>
+              <w:tab w:val="right" w:leader="dot" w:pos="9062"/>
+            </w:tabs>
+            <w:rPr>
+              <w:noProof/>
+              <w:sz w:val="22"/>
+              <w:szCs w:val="22"/>
+              <w:lang w:eastAsia="de-DE"/>
+            </w:rPr>
+          </w:pPr>
+          <w:hyperlink w:anchor="_Toc33811788" w:history="1">
+            <w:r>
+              <w:rPr>
+                <w:rStyle w:val="Hyperlink"/>
+                <w:noProof/>
+              </w:rPr>
+              <w:t>31.4 Batch norm mit Keras</w:t>
+            </w:r>
+            <w:r>
+              <w:rPr>
+                <w:noProof/>
+                <w:webHidden/>
+              </w:rPr>
+              <w:tab/>
+            </w:r>
+            <w:r>
+              <w:rPr>
+                <w:noProof/>
+                <w:webHidden/>
+              </w:rPr>
+              <w:fldChar w:fldCharType="begin"/>
+            </w:r>
+            <w:r>
+              <w:rPr>
+                <w:noProof/>
+                <w:webHidden/>
+              </w:rPr>
+              <w:instrText xml:space="preserve"> PAGEREF _Toc33811788 \h </w:instrText>
+            </w:r>
+            <w:r>
+              <w:rPr>
+                <w:noProof/>
+                <w:webHidden/>
+              </w:rPr>
+            </w:r>
+            <w:r>
+              <w:rPr>
+                <w:noProof/>
+                <w:webHidden/>
+              </w:rPr>
+              <w:fldChar w:fldCharType="separate"/>
+            </w:r>
+            <w:r>
+              <w:rPr>
+                <w:noProof/>
+                <w:webHidden/>
+              </w:rPr>
+              <w:t>81</w:t>
             </w:r>
             <w:r>
               <w:rPr>
@@ -8718,7 +9073,7 @@
       <w:pPr>
         <w:pStyle w:val="berschrift1"/>
       </w:pPr>
-      <w:bookmarkStart w:id="1" w:name="_Toc33735772"/>
+      <w:bookmarkStart w:id="1" w:name="_Toc33811666"/>
       <w:r>
         <w:t>0. Vorwort</w:t>
       </w:r>
@@ -8761,12 +9116,20 @@
         <w:rPr>
           <w:rFonts w:cstheme="minorHAnsi"/>
         </w:rPr>
-        <w:t xml:space="preserve"> fand ich eine hervorragende Informationsquelle welche ich im Zuge meines Lernens verschriftlichte. Deshalb sind Struktur und Semantik größtenteils ident. Aus diesem Grund möchte ich „deeplizard“ ein</w:t>
-      </w:r>
+        <w:t xml:space="preserve"> fand ich eine hervorragende Informationsquelle welche ich im Zuge meines Le</w:t>
+      </w:r>
+      <w:bookmarkStart w:id="2" w:name="_GoBack"/>
+      <w:bookmarkEnd w:id="2"/>
       <w:r>
         <w:rPr>
           <w:rFonts w:cstheme="minorHAnsi"/>
         </w:rPr>
+        <w:t>rnens verschriftlichte. Deshalb sind Struktur und Semantik größtenteils ident. Aus diesem Grund möchte ich „deeplizard“ ein</w:t>
+      </w:r>
+      <w:r>
+        <w:rPr>
+          <w:rFonts w:cstheme="minorHAnsi"/>
+        </w:rPr>
         <w:t>en</w:t>
       </w:r>
       <w:r>
@@ -8894,7 +9257,7 @@
       <w:pPr>
         <w:pStyle w:val="berschrift1"/>
       </w:pPr>
-      <w:bookmarkStart w:id="2" w:name="_Toc33735773"/>
+      <w:bookmarkStart w:id="3" w:name="_Toc33811667"/>
       <w:r>
         <w:t>1. M</w:t>
       </w:r>
@@ -8907,13 +9270,13 @@
       <w:r>
         <w:t>earning Intro</w:t>
       </w:r>
-      <w:bookmarkEnd w:id="2"/>
+      <w:bookmarkEnd w:id="3"/>
     </w:p>
     <w:p>
       <w:pPr>
         <w:pStyle w:val="berschrift2"/>
       </w:pPr>
-      <w:bookmarkStart w:id="3" w:name="_Toc33735774"/>
+      <w:bookmarkStart w:id="4" w:name="_Toc33811668"/>
       <w:r>
         <w:rPr>
           <w:noProof/>
@@ -9014,13 +9377,13 @@
       <w:r>
         <w:t>Definition</w:t>
       </w:r>
-      <w:bookmarkEnd w:id="3"/>
+      <w:bookmarkEnd w:id="4"/>
     </w:p>
     <w:p>
       <w:pPr>
         <w:pStyle w:val="berschrift2"/>
       </w:pPr>
-      <w:bookmarkStart w:id="4" w:name="_Toc33735775"/>
+      <w:bookmarkStart w:id="5" w:name="_Toc33811669"/>
       <w:r>
         <w:t xml:space="preserve">1.2 </w:t>
       </w:r>
@@ -9039,7 +9402,7 @@
       <w:r>
         <w:t xml:space="preserve"> Logik-Algorithmen</w:t>
       </w:r>
-      <w:bookmarkEnd w:id="4"/>
+      <w:bookmarkEnd w:id="5"/>
     </w:p>
     <w:p>
       <w:r>
@@ -9099,6 +9462,7 @@
     </w:p>
     <w:p>
       <w:r>
+        <w:lastRenderedPageBreak/>
         <w:t>Eine Textstelle soll mit „Positiv“ oder „Negativ“ klassifiziert werden. Also ob die Textstelle eine positive oder negative Emotion ausdrückt</w:t>
       </w:r>
     </w:p>
@@ -9121,7 +9485,6 @@
         <w:rPr>
           <w:noProof/>
         </w:rPr>
-        <w:lastRenderedPageBreak/>
         <w:drawing>
           <wp:anchor distT="0" distB="0" distL="114300" distR="114300" simplePos="0" relativeHeight="251658240" behindDoc="1" locked="0" layoutInCell="1" allowOverlap="1" wp14:anchorId="1A945C98" wp14:editId="3E04C5E5">
             <wp:simplePos x="0" y="0"/>
@@ -9345,7 +9708,7 @@
       <w:pPr>
         <w:pStyle w:val="berschrift1"/>
       </w:pPr>
-      <w:bookmarkStart w:id="5" w:name="_Toc33735776"/>
+      <w:bookmarkStart w:id="6" w:name="_Toc33811670"/>
       <w:r>
         <w:t xml:space="preserve">2. </w:t>
       </w:r>
@@ -9358,13 +9721,13 @@
       <w:r>
         <w:t>earning erklärt</w:t>
       </w:r>
-      <w:bookmarkEnd w:id="5"/>
+      <w:bookmarkEnd w:id="6"/>
     </w:p>
     <w:p>
       <w:pPr>
         <w:pStyle w:val="berschrift2"/>
       </w:pPr>
-      <w:bookmarkStart w:id="6" w:name="_Toc33735777"/>
+      <w:bookmarkStart w:id="7" w:name="_Toc33811671"/>
       <w:r>
         <w:rPr>
           <w:noProof/>
@@ -9459,17 +9822,17 @@
       <w:r>
         <w:t>2.1 Definition</w:t>
       </w:r>
-      <w:bookmarkEnd w:id="6"/>
+      <w:bookmarkEnd w:id="7"/>
     </w:p>
     <w:p>
       <w:pPr>
         <w:pStyle w:val="berschrift2"/>
       </w:pPr>
-      <w:bookmarkStart w:id="7" w:name="_Toc33735778"/>
+      <w:bookmarkStart w:id="8" w:name="_Toc33811672"/>
       <w:r>
         <w:t>2.2 Konzept</w:t>
       </w:r>
-      <w:bookmarkEnd w:id="7"/>
+      <w:bookmarkEnd w:id="8"/>
     </w:p>
     <w:p>
       <w:r>
@@ -9578,11 +9941,11 @@
       <w:pPr>
         <w:pStyle w:val="berschrift2"/>
       </w:pPr>
-      <w:bookmarkStart w:id="8" w:name="_Toc33735779"/>
+      <w:bookmarkStart w:id="9" w:name="_Toc33811673"/>
       <w:r>
         <w:t>2.3 Das „Deep“ in Deep Learning</w:t>
       </w:r>
-      <w:bookmarkEnd w:id="8"/>
+      <w:bookmarkEnd w:id="9"/>
     </w:p>
     <w:p>
       <w:r>
@@ -9755,22 +10118,22 @@
       <w:pPr>
         <w:pStyle w:val="berschrift1"/>
       </w:pPr>
-      <w:bookmarkStart w:id="9" w:name="_3._Artificial_Neural"/>
-      <w:bookmarkStart w:id="10" w:name="_Toc33735780"/>
-      <w:bookmarkEnd w:id="9"/>
+      <w:bookmarkStart w:id="10" w:name="_3._Artificial_Neural"/>
+      <w:bookmarkStart w:id="11" w:name="_Toc33811674"/>
+      <w:bookmarkEnd w:id="10"/>
       <w:r>
         <w:t xml:space="preserve">3. </w:t>
       </w:r>
       <w:r>
         <w:t>Artificial Neural Network (ANN) erklärt</w:t>
       </w:r>
-      <w:bookmarkEnd w:id="10"/>
+      <w:bookmarkEnd w:id="11"/>
     </w:p>
     <w:p>
       <w:pPr>
         <w:pStyle w:val="berschrift2"/>
       </w:pPr>
-      <w:bookmarkStart w:id="11" w:name="_Toc33735781"/>
+      <w:bookmarkStart w:id="12" w:name="_Toc33811675"/>
       <w:r>
         <w:rPr>
           <w:noProof/>
@@ -9864,17 +10227,17 @@
       <w:r>
         <w:t>3.1 Definition</w:t>
       </w:r>
-      <w:bookmarkEnd w:id="11"/>
+      <w:bookmarkEnd w:id="12"/>
     </w:p>
     <w:p>
       <w:pPr>
         <w:pStyle w:val="berschrift2"/>
       </w:pPr>
-      <w:bookmarkStart w:id="12" w:name="_Toc33735782"/>
+      <w:bookmarkStart w:id="13" w:name="_Toc33811676"/>
       <w:r>
         <w:t>3.2 Allgemein</w:t>
       </w:r>
-      <w:bookmarkEnd w:id="12"/>
+      <w:bookmarkEnd w:id="13"/>
     </w:p>
     <w:p>
       <w:r>
@@ -10006,11 +10369,11 @@
       <w:pPr>
         <w:pStyle w:val="berschrift2"/>
       </w:pPr>
-      <w:bookmarkStart w:id="13" w:name="_Toc33735783"/>
+      <w:bookmarkStart w:id="14" w:name="_Toc33811677"/>
       <w:r>
         <w:t>3.3 Visualisieren eines ANN</w:t>
       </w:r>
-      <w:bookmarkEnd w:id="13"/>
+      <w:bookmarkEnd w:id="14"/>
     </w:p>
     <w:p>
       <w:r>
@@ -10193,7 +10556,7 @@
       <w:pPr>
         <w:pStyle w:val="berschrift2"/>
       </w:pPr>
-      <w:bookmarkStart w:id="14" w:name="_Toc33735784"/>
+      <w:bookmarkStart w:id="15" w:name="_Toc33811678"/>
       <w:r>
         <w:lastRenderedPageBreak/>
         <w:t xml:space="preserve">3.4 Keras </w:t>
@@ -10201,7 +10564,7 @@
       <w:r>
         <w:t>sequential Model</w:t>
       </w:r>
-      <w:bookmarkEnd w:id="14"/>
+      <w:bookmarkEnd w:id="15"/>
     </w:p>
     <w:p>
       <w:pPr>
@@ -10240,11 +10603,11 @@
       <w:pPr>
         <w:pStyle w:val="berschrift2"/>
       </w:pPr>
-      <w:bookmarkStart w:id="15" w:name="_Toc33735785"/>
+      <w:bookmarkStart w:id="16" w:name="_Toc33811679"/>
       <w:r>
         <w:t>3.4.2 Keras Installation</w:t>
       </w:r>
-      <w:bookmarkEnd w:id="15"/>
+      <w:bookmarkEnd w:id="16"/>
     </w:p>
     <w:p>
       <w:r>
@@ -11490,24 +11853,24 @@
       <w:pPr>
         <w:pStyle w:val="berschrift1"/>
       </w:pPr>
-      <w:bookmarkStart w:id="16" w:name="_Toc33735786"/>
+      <w:bookmarkStart w:id="17" w:name="_Toc33811680"/>
       <w:r>
         <w:t>4. Layer eines neuronalen Netz</w:t>
       </w:r>
       <w:r>
         <w:t>es</w:t>
       </w:r>
-      <w:bookmarkEnd w:id="16"/>
+      <w:bookmarkEnd w:id="17"/>
     </w:p>
     <w:p>
       <w:pPr>
         <w:pStyle w:val="berschrift2"/>
       </w:pPr>
-      <w:bookmarkStart w:id="17" w:name="_Toc33735787"/>
+      <w:bookmarkStart w:id="18" w:name="_Toc33811681"/>
       <w:r>
         <w:t>4.1 Verschiedene Layerarten</w:t>
       </w:r>
-      <w:bookmarkEnd w:id="17"/>
+      <w:bookmarkEnd w:id="18"/>
     </w:p>
     <w:p>
       <w:r>
@@ -11646,11 +12009,11 @@
       <w:pPr>
         <w:pStyle w:val="berschrift2"/>
       </w:pPr>
-      <w:bookmarkStart w:id="18" w:name="_Toc33735788"/>
+      <w:bookmarkStart w:id="19" w:name="_Toc33811682"/>
       <w:r>
         <w:t>4.2 Beispiel eines ANNs</w:t>
       </w:r>
-      <w:bookmarkEnd w:id="18"/>
+      <w:bookmarkEnd w:id="19"/>
     </w:p>
     <w:p>
       <w:r>
@@ -11752,11 +12115,11 @@
       <w:pPr>
         <w:pStyle w:val="berschrift2"/>
       </w:pPr>
-      <w:bookmarkStart w:id="19" w:name="_Toc33735789"/>
+      <w:bookmarkStart w:id="20" w:name="_Toc33811683"/>
       <w:r>
         <w:t>4.3 Layer weights</w:t>
       </w:r>
-      <w:bookmarkEnd w:id="19"/>
+      <w:bookmarkEnd w:id="20"/>
     </w:p>
     <w:p>
       <w:r>
@@ -11786,7 +12149,7 @@
       <w:pPr>
         <w:pStyle w:val="berschrift2"/>
       </w:pPr>
-      <w:bookmarkStart w:id="20" w:name="_Toc33735790"/>
+      <w:bookmarkStart w:id="21" w:name="_Toc33811684"/>
       <w:r>
         <w:t>4.4 Forward Pa</w:t>
       </w:r>
@@ -11796,7 +12159,7 @@
       <w:r>
         <w:t xml:space="preserve"> durch ein ANN</w:t>
       </w:r>
-      <w:bookmarkEnd w:id="20"/>
+      <w:bookmarkEnd w:id="21"/>
     </w:p>
     <w:p>
       <w:r>
@@ -11835,11 +12198,11 @@
       <w:pPr>
         <w:pStyle w:val="berschrift2"/>
       </w:pPr>
-      <w:bookmarkStart w:id="21" w:name="_Toc33735791"/>
+      <w:bookmarkStart w:id="22" w:name="_Toc33811685"/>
       <w:r>
         <w:t>4.5 Finden der optimalen weights</w:t>
       </w:r>
-      <w:bookmarkEnd w:id="21"/>
+      <w:bookmarkEnd w:id="22"/>
     </w:p>
     <w:p>
       <w:r>
@@ -11850,7 +12213,7 @@
       <w:pPr>
         <w:pStyle w:val="berschrift2"/>
       </w:pPr>
-      <w:bookmarkStart w:id="22" w:name="_Toc33735792"/>
+      <w:bookmarkStart w:id="23" w:name="_Toc33811686"/>
       <w:r>
         <w:t>4.6 Das Beispiel-</w:t>
       </w:r>
@@ -11860,7 +12223,7 @@
       <w:r>
         <w:t xml:space="preserve"> mit Keras</w:t>
       </w:r>
-      <w:bookmarkEnd w:id="22"/>
+      <w:bookmarkEnd w:id="23"/>
     </w:p>
     <w:p>
       <w:r>
@@ -12422,8 +12785,8 @@
           <w:rFonts w:eastAsiaTheme="minorHAnsi"/>
         </w:rPr>
       </w:pPr>
-      <w:bookmarkStart w:id="23" w:name="_Toc33735793"/>
       <w:bookmarkStart w:id="24" w:name="_5._Aktivierungsfunktionen"/>
+      <w:bookmarkStart w:id="25" w:name="_Toc33811687"/>
       <w:bookmarkEnd w:id="24"/>
       <w:r>
         <w:rPr>
@@ -12528,17 +12891,17 @@
         </w:rPr>
         <w:t>Aktivierungsfunktionen</w:t>
       </w:r>
-      <w:bookmarkEnd w:id="23"/>
+      <w:bookmarkEnd w:id="25"/>
     </w:p>
     <w:p>
       <w:pPr>
         <w:pStyle w:val="berschrift2"/>
       </w:pPr>
-      <w:bookmarkStart w:id="25" w:name="_Toc33735794"/>
+      <w:bookmarkStart w:id="26" w:name="_Toc33811688"/>
       <w:r>
         <w:t>5.1 Was ist eine Aktivierungsfunktion?</w:t>
       </w:r>
-      <w:bookmarkEnd w:id="25"/>
+      <w:bookmarkEnd w:id="26"/>
     </w:p>
     <w:p>
       <w:r>
@@ -12580,7 +12943,7 @@
       <w:pPr>
         <w:pStyle w:val="berschrift2"/>
       </w:pPr>
-      <w:bookmarkStart w:id="26" w:name="_Toc33735795"/>
+      <w:bookmarkStart w:id="27" w:name="_Toc33811689"/>
       <w:r>
         <w:lastRenderedPageBreak/>
         <w:t xml:space="preserve">5.2 </w:t>
@@ -12588,7 +12951,7 @@
       <w:r>
         <w:t>Die Aufgabe einer Aktivierungsfunktion</w:t>
       </w:r>
-      <w:bookmarkEnd w:id="26"/>
+      <w:bookmarkEnd w:id="27"/>
     </w:p>
     <w:p>
       <w:r>
@@ -13139,11 +13502,11 @@
       <w:pPr>
         <w:pStyle w:val="berschrift2"/>
       </w:pPr>
-      <w:bookmarkStart w:id="27" w:name="_Toc33735796"/>
+      <w:bookmarkStart w:id="28" w:name="_Toc33811690"/>
       <w:r>
         <w:t>5.3 Warum benutzen wir Aktivierungsfunktionen?</w:t>
       </w:r>
-      <w:bookmarkEnd w:id="27"/>
+      <w:bookmarkEnd w:id="28"/>
     </w:p>
     <w:p>
       <w:r>
@@ -14020,11 +14383,11 @@
       <w:pPr>
         <w:pStyle w:val="berschrift2"/>
       </w:pPr>
-      <w:bookmarkStart w:id="28" w:name="_Toc33735797"/>
+      <w:bookmarkStart w:id="29" w:name="_Toc33811691"/>
       <w:r>
         <w:t>5.4 Aktivierungsfunktionen in Code mit Keras</w:t>
       </w:r>
-      <w:bookmarkEnd w:id="28"/>
+      <w:bookmarkEnd w:id="29"/>
     </w:p>
     <w:p>
       <w:r>
@@ -14155,27 +14518,27 @@
       <w:pPr>
         <w:pStyle w:val="berschrift1"/>
       </w:pPr>
-      <w:bookmarkStart w:id="29" w:name="_6._Trainieren_eines"/>
-      <w:bookmarkStart w:id="30" w:name="_Toc33735798"/>
-      <w:bookmarkEnd w:id="29"/>
+      <w:bookmarkStart w:id="30" w:name="_6._Trainieren_eines"/>
+      <w:bookmarkStart w:id="31" w:name="_Toc33811692"/>
+      <w:bookmarkEnd w:id="30"/>
       <w:r>
         <w:t xml:space="preserve">6. </w:t>
       </w:r>
       <w:r>
         <w:t>Trainieren eines NN</w:t>
       </w:r>
-      <w:bookmarkEnd w:id="30"/>
+      <w:bookmarkEnd w:id="31"/>
     </w:p>
     <w:p>
       <w:pPr>
         <w:pStyle w:val="berschrift2"/>
       </w:pPr>
-      <w:bookmarkStart w:id="31" w:name="_Toc33735799"/>
+      <w:bookmarkStart w:id="32" w:name="_Toc33811693"/>
       <w:r>
         <w:lastRenderedPageBreak/>
         <w:t>6.1 Was ist Trainieren in einem ANN?</w:t>
       </w:r>
-      <w:bookmarkEnd w:id="31"/>
+      <w:bookmarkEnd w:id="32"/>
     </w:p>
     <w:p>
       <w:r>
@@ -14258,11 +14621,11 @@
       <w:pPr>
         <w:pStyle w:val="berschrift2"/>
       </w:pPr>
-      <w:bookmarkStart w:id="32" w:name="_Toc33735800"/>
+      <w:bookmarkStart w:id="33" w:name="_Toc33811694"/>
       <w:r>
         <w:t>6.2 Optimierungsalgorithmus</w:t>
       </w:r>
-      <w:bookmarkEnd w:id="32"/>
+      <w:bookmarkEnd w:id="33"/>
     </w:p>
     <w:p>
       <w:r>
@@ -14321,13 +14684,13 @@
       <w:pPr>
         <w:pStyle w:val="berschrift2"/>
       </w:pPr>
-      <w:bookmarkStart w:id="33" w:name="_6.3_Loss_function"/>
-      <w:bookmarkStart w:id="34" w:name="_Toc33735801"/>
-      <w:bookmarkEnd w:id="33"/>
+      <w:bookmarkStart w:id="34" w:name="_6.3_Loss_function"/>
+      <w:bookmarkStart w:id="35" w:name="_Toc33811695"/>
+      <w:bookmarkEnd w:id="34"/>
       <w:r>
         <w:t>6.3 Loss function</w:t>
       </w:r>
-      <w:bookmarkEnd w:id="34"/>
+      <w:bookmarkEnd w:id="35"/>
     </w:p>
     <w:p>
       <w:r>
@@ -14612,26 +14975,26 @@
       <w:pPr>
         <w:pStyle w:val="berschrift1"/>
       </w:pPr>
-      <w:bookmarkStart w:id="35" w:name="_7._Wie_lernt"/>
-      <w:bookmarkStart w:id="36" w:name="_Toc33735802"/>
-      <w:bookmarkEnd w:id="35"/>
+      <w:bookmarkStart w:id="36" w:name="_7._Wie_lernt"/>
+      <w:bookmarkStart w:id="37" w:name="_Toc33811696"/>
+      <w:bookmarkEnd w:id="36"/>
       <w:r>
         <w:t xml:space="preserve">7. </w:t>
       </w:r>
       <w:r>
         <w:t>Wie lernt ein ANN</w:t>
       </w:r>
-      <w:bookmarkEnd w:id="36"/>
+      <w:bookmarkEnd w:id="37"/>
     </w:p>
     <w:p>
       <w:pPr>
         <w:pStyle w:val="berschrift2"/>
       </w:pPr>
-      <w:bookmarkStart w:id="37" w:name="_Toc33735803"/>
+      <w:bookmarkStart w:id="38" w:name="_Toc33811697"/>
       <w:r>
         <w:t>7.1 Was ist eine Epoche?</w:t>
       </w:r>
-      <w:bookmarkEnd w:id="37"/>
+      <w:bookmarkEnd w:id="38"/>
     </w:p>
     <w:p>
       <w:r>
@@ -14742,11 +15105,11 @@
       <w:pPr>
         <w:pStyle w:val="berschrift2"/>
       </w:pPr>
-      <w:bookmarkStart w:id="38" w:name="_Toc33735804"/>
+      <w:bookmarkStart w:id="39" w:name="_Toc33811698"/>
       <w:r>
         <w:t>7.2 Was bedeutet es zu lernen?</w:t>
       </w:r>
-      <w:bookmarkEnd w:id="38"/>
+      <w:bookmarkEnd w:id="39"/>
       <w:r>
         <w:t xml:space="preserve"> </w:t>
       </w:r>
@@ -14854,8 +15217,8 @@
       <w:pPr>
         <w:pStyle w:val="berschrift3"/>
       </w:pPr>
-      <w:bookmarkStart w:id="39" w:name="_7.2.2_Lernrate"/>
-      <w:bookmarkEnd w:id="39"/>
+      <w:bookmarkStart w:id="40" w:name="_7.2.2_Lernrate"/>
+      <w:bookmarkEnd w:id="40"/>
       <w:r>
         <w:t>7.2.2 Lernrate</w:t>
       </w:r>
@@ -15057,13 +15420,13 @@
       <w:pPr>
         <w:pStyle w:val="berschrift2"/>
       </w:pPr>
-      <w:bookmarkStart w:id="40" w:name="_7.3_Training_in"/>
-      <w:bookmarkStart w:id="41" w:name="_Toc33735805"/>
-      <w:bookmarkEnd w:id="40"/>
+      <w:bookmarkStart w:id="41" w:name="_7.3_Training_in"/>
+      <w:bookmarkStart w:id="42" w:name="_Toc33811699"/>
+      <w:bookmarkEnd w:id="41"/>
       <w:r>
         <w:t>7.3 Training in Keras</w:t>
       </w:r>
-      <w:bookmarkEnd w:id="41"/>
+      <w:bookmarkEnd w:id="42"/>
     </w:p>
     <w:p>
       <w:r>
@@ -15698,16 +16061,16 @@
       <w:pPr>
         <w:pStyle w:val="berschrift1"/>
       </w:pPr>
-      <w:bookmarkStart w:id="42" w:name="_8._Loss"/>
-      <w:bookmarkStart w:id="43" w:name="_Toc33735806"/>
-      <w:bookmarkEnd w:id="42"/>
+      <w:bookmarkStart w:id="43" w:name="_8._Loss"/>
+      <w:bookmarkStart w:id="44" w:name="_Toc33811700"/>
+      <w:bookmarkEnd w:id="43"/>
       <w:r>
         <w:t xml:space="preserve">8. </w:t>
       </w:r>
       <w:r>
         <w:t>Loss</w:t>
       </w:r>
-      <w:bookmarkEnd w:id="43"/>
+      <w:bookmarkEnd w:id="44"/>
     </w:p>
     <w:p>
       <w:r>
@@ -15855,21 +16218,8 @@
       </w:r>
     </w:p>
     <w:p>
-      <w:proofErr w:type="spellStart"/>
-      <w:r>
-        <w:t>Da mit</w:t>
-      </w:r>
-      <w:proofErr w:type="spellEnd"/>
-      <w:r>
-        <w:t xml:space="preserve"> beiden Methoden der loss von den Gewichten abhängt, erwarten wir, dass sich der Wert des loss jedes Mal, wenn die Gewichte </w:t>
-      </w:r>
-      <w:proofErr w:type="spellStart"/>
-      <w:r>
-        <w:t>upgedated</w:t>
-      </w:r>
-      <w:proofErr w:type="spellEnd"/>
-      <w:r>
-        <w:t xml:space="preserve"> werden, sich ändert.</w:t>
+      <w:r>
+        <w:t>Da mit beiden Methoden der loss von den Gewichten abhängt, erwarten wir, dass sich der Wert des loss jedes Mal, wenn die Gewichte upgedated werden, sich ändert.</w:t>
       </w:r>
     </w:p>
     <w:p>
@@ -15881,13 +16231,13 @@
       <w:pPr>
         <w:pStyle w:val="berschrift2"/>
       </w:pPr>
-      <w:bookmarkStart w:id="44" w:name="_8.1_Mean_squared"/>
-      <w:bookmarkStart w:id="45" w:name="_Toc33735807"/>
-      <w:bookmarkEnd w:id="44"/>
+      <w:bookmarkStart w:id="45" w:name="_8.1_Mean_squared"/>
+      <w:bookmarkStart w:id="46" w:name="_Toc33811701"/>
+      <w:bookmarkEnd w:id="45"/>
       <w:r>
         <w:t>8.1 Mean squared error (MSE)</w:t>
       </w:r>
-      <w:bookmarkEnd w:id="45"/>
+      <w:bookmarkEnd w:id="46"/>
     </w:p>
     <w:p>
       <w:r>
@@ -15965,7 +16315,7 @@
       <w:pPr>
         <w:pStyle w:val="berschrift2"/>
       </w:pPr>
-      <w:bookmarkStart w:id="46" w:name="_Toc33735808"/>
+      <w:bookmarkStart w:id="47" w:name="_Toc33811702"/>
       <w:r>
         <w:t xml:space="preserve">8.2 Loss function </w:t>
       </w:r>
@@ -15975,7 +16325,7 @@
       <w:r>
         <w:t xml:space="preserve"> Keras</w:t>
       </w:r>
-      <w:bookmarkEnd w:id="46"/>
+      <w:bookmarkEnd w:id="47"/>
     </w:p>
     <w:p>
       <w:r>
@@ -16560,7 +16910,7 @@
       <w:pPr>
         <w:pStyle w:val="berschrift1"/>
       </w:pPr>
-      <w:bookmarkStart w:id="47" w:name="_Toc33735809"/>
+      <w:bookmarkStart w:id="48" w:name="_Toc33811703"/>
       <w:r>
         <w:t xml:space="preserve">9. </w:t>
       </w:r>
@@ -16570,7 +16920,7 @@
       <w:r>
         <w:t>/Lernrate</w:t>
       </w:r>
-      <w:bookmarkEnd w:id="47"/>
+      <w:bookmarkEnd w:id="48"/>
     </w:p>
     <w:p>
       <w:r>
@@ -16598,11 +16948,11 @@
       <w:pPr>
         <w:pStyle w:val="berschrift2"/>
       </w:pPr>
-      <w:bookmarkStart w:id="48" w:name="_Toc33735810"/>
+      <w:bookmarkStart w:id="49" w:name="_Toc33811704"/>
       <w:r>
         <w:t>9.1 Einführung der Lernrate</w:t>
       </w:r>
-      <w:bookmarkEnd w:id="48"/>
+      <w:bookmarkEnd w:id="49"/>
     </w:p>
     <w:p>
       <w:r>
@@ -16669,11 +17019,11 @@
       <w:pPr>
         <w:pStyle w:val="berschrift2"/>
       </w:pPr>
-      <w:bookmarkStart w:id="49" w:name="_Toc33735811"/>
+      <w:bookmarkStart w:id="50" w:name="_Toc33811705"/>
       <w:r>
         <w:t>9.2 Aktualisieren der Gewichte</w:t>
       </w:r>
-      <w:bookmarkEnd w:id="49"/>
+      <w:bookmarkEnd w:id="50"/>
     </w:p>
     <w:p>
       <w:r>
@@ -16719,11 +17069,11 @@
       <w:pPr>
         <w:pStyle w:val="berschrift2"/>
       </w:pPr>
-      <w:bookmarkStart w:id="50" w:name="_Toc33735812"/>
+      <w:bookmarkStart w:id="51" w:name="_Toc33811706"/>
       <w:r>
         <w:t>9.3 Lernraten in Keras</w:t>
       </w:r>
-      <w:bookmarkEnd w:id="50"/>
+      <w:bookmarkEnd w:id="51"/>
     </w:p>
     <w:p>
       <w:r>
@@ -17032,26 +17382,26 @@
       <w:pPr>
         <w:pStyle w:val="berschrift1"/>
       </w:pPr>
-      <w:bookmarkStart w:id="51" w:name="_10._Trainings,_Testing"/>
-      <w:bookmarkStart w:id="52" w:name="_Toc33735813"/>
-      <w:bookmarkEnd w:id="51"/>
+      <w:bookmarkStart w:id="52" w:name="_10._Trainings,_Testing"/>
+      <w:bookmarkStart w:id="53" w:name="_Toc33811707"/>
+      <w:bookmarkEnd w:id="52"/>
       <w:r>
         <w:t xml:space="preserve">10. </w:t>
       </w:r>
       <w:r>
         <w:t>Trainings, Testing &amp; Validation Sets</w:t>
       </w:r>
-      <w:bookmarkEnd w:id="52"/>
+      <w:bookmarkEnd w:id="53"/>
     </w:p>
     <w:p>
       <w:pPr>
         <w:pStyle w:val="berschrift2"/>
       </w:pPr>
-      <w:bookmarkStart w:id="53" w:name="_Toc33735814"/>
+      <w:bookmarkStart w:id="54" w:name="_Toc33811708"/>
       <w:r>
         <w:t>10.1 Datensätze für Deep Learning</w:t>
       </w:r>
-      <w:bookmarkEnd w:id="53"/>
+      <w:bookmarkEnd w:id="54"/>
     </w:p>
     <w:p>
       <w:r>
@@ -17161,8 +17511,8 @@
       <w:pPr>
         <w:pStyle w:val="berschrift3"/>
       </w:pPr>
-      <w:bookmarkStart w:id="54" w:name="_10.1.2_Validation_Set"/>
-      <w:bookmarkEnd w:id="54"/>
+      <w:bookmarkStart w:id="55" w:name="_10.1.2_Validation_Set"/>
+      <w:bookmarkEnd w:id="55"/>
       <w:r>
         <w:t xml:space="preserve">10.1.2 </w:t>
       </w:r>
@@ -17380,11 +17730,11 @@
       <w:pPr>
         <w:pStyle w:val="berschrift2"/>
       </w:pPr>
-      <w:bookmarkStart w:id="55" w:name="_Toc33735815"/>
+      <w:bookmarkStart w:id="56" w:name="_Toc33811709"/>
       <w:r>
         <w:t>10.2 Datensätze von ANN: Zusammenfassung</w:t>
       </w:r>
-      <w:bookmarkEnd w:id="55"/>
+      <w:bookmarkEnd w:id="56"/>
     </w:p>
     <w:tbl>
       <w:tblPr>
@@ -17581,7 +17931,7 @@
       <w:pPr>
         <w:pStyle w:val="berschrift1"/>
       </w:pPr>
-      <w:bookmarkStart w:id="56" w:name="_Toc33735816"/>
+      <w:bookmarkStart w:id="57" w:name="_Toc33811710"/>
       <w:r>
         <w:t>1</w:t>
       </w:r>
@@ -17591,17 +17941,17 @@
       <w:r>
         <w:t>. Vorhersagen in einem ANN</w:t>
       </w:r>
-      <w:bookmarkEnd w:id="56"/>
+      <w:bookmarkEnd w:id="57"/>
     </w:p>
     <w:p>
       <w:pPr>
         <w:pStyle w:val="berschrift2"/>
       </w:pPr>
-      <w:bookmarkStart w:id="57" w:name="_Toc33735817"/>
+      <w:bookmarkStart w:id="58" w:name="_Toc33811711"/>
       <w:r>
         <w:t>11.1 Daten ohne Labels</w:t>
       </w:r>
-      <w:bookmarkEnd w:id="57"/>
+      <w:bookmarkEnd w:id="58"/>
     </w:p>
     <w:p>
       <w:r>
@@ -17664,11 +18014,11 @@
       <w:pPr>
         <w:pStyle w:val="berschrift2"/>
       </w:pPr>
-      <w:bookmarkStart w:id="58" w:name="_Toc33735818"/>
+      <w:bookmarkStart w:id="59" w:name="_Toc33811712"/>
       <w:r>
         <w:t>11.2 Einsatz des Netzes in der echten Welt (Produktion)</w:t>
       </w:r>
-      <w:bookmarkEnd w:id="58"/>
+      <w:bookmarkEnd w:id="59"/>
       <w:r>
         <w:t xml:space="preserve"> </w:t>
       </w:r>
@@ -17692,11 +18042,11 @@
       <w:pPr>
         <w:pStyle w:val="berschrift2"/>
       </w:pPr>
-      <w:bookmarkStart w:id="59" w:name="_Toc33735819"/>
+      <w:bookmarkStart w:id="60" w:name="_Toc33811713"/>
       <w:r>
         <w:t>11.3 Benutzung von Keras für Vorhersagen</w:t>
       </w:r>
-      <w:bookmarkEnd w:id="59"/>
+      <w:bookmarkEnd w:id="60"/>
     </w:p>
     <w:p>
       <w:r>
@@ -18015,11 +18365,11 @@
       <w:pPr>
         <w:pStyle w:val="berschrift1"/>
       </w:pPr>
-      <w:bookmarkStart w:id="60" w:name="_Toc33735820"/>
+      <w:bookmarkStart w:id="61" w:name="_Toc33811714"/>
       <w:r>
         <w:t>12. Overfitting in einem ANN</w:t>
       </w:r>
-      <w:bookmarkEnd w:id="60"/>
+      <w:bookmarkEnd w:id="61"/>
     </w:p>
     <w:p>
       <w:r>
@@ -18081,12 +18431,12 @@
       <w:pPr>
         <w:pStyle w:val="berschrift2"/>
       </w:pPr>
-      <w:bookmarkStart w:id="61" w:name="_Toc33735821"/>
+      <w:bookmarkStart w:id="62" w:name="_Toc33811715"/>
       <w:r>
         <w:lastRenderedPageBreak/>
         <w:t>12.1 Wie man Overfitting erkennt</w:t>
       </w:r>
-      <w:bookmarkEnd w:id="61"/>
+      <w:bookmarkEnd w:id="62"/>
     </w:p>
     <w:p>
       <w:r>
@@ -18105,11 +18455,11 @@
       <w:pPr>
         <w:pStyle w:val="berschrift2"/>
       </w:pPr>
-      <w:bookmarkStart w:id="62" w:name="_Toc33735822"/>
+      <w:bookmarkStart w:id="63" w:name="_Toc33811716"/>
       <w:r>
         <w:t>12.2 Reduzierung von Overfitting</w:t>
       </w:r>
-      <w:bookmarkEnd w:id="62"/>
+      <w:bookmarkEnd w:id="63"/>
     </w:p>
     <w:p>
       <w:r>
@@ -18261,8 +18611,8 @@
       <w:pPr>
         <w:pStyle w:val="berschrift3"/>
       </w:pPr>
-      <w:bookmarkStart w:id="63" w:name="_12.2.4_Dropouts"/>
-      <w:bookmarkEnd w:id="63"/>
+      <w:bookmarkStart w:id="64" w:name="_12.2.4_Dropouts"/>
+      <w:bookmarkEnd w:id="64"/>
       <w:r>
         <w:t>12.2.4 Dropouts</w:t>
       </w:r>
@@ -18315,21 +18665,21 @@
       <w:pPr>
         <w:pStyle w:val="berschrift1"/>
       </w:pPr>
-      <w:bookmarkStart w:id="64" w:name="_Toc33735823"/>
+      <w:bookmarkStart w:id="65" w:name="_Toc33811717"/>
       <w:r>
         <w:t>13. Underfitting</w:t>
       </w:r>
-      <w:bookmarkEnd w:id="64"/>
+      <w:bookmarkEnd w:id="65"/>
     </w:p>
     <w:p>
       <w:pPr>
         <w:pStyle w:val="berschrift2"/>
       </w:pPr>
-      <w:bookmarkStart w:id="65" w:name="_Toc33735824"/>
+      <w:bookmarkStart w:id="66" w:name="_Toc33811718"/>
       <w:r>
         <w:t>13.1 Was Underfitting ist</w:t>
       </w:r>
-      <w:bookmarkEnd w:id="65"/>
+      <w:bookmarkEnd w:id="66"/>
     </w:p>
     <w:p>
       <w:r>
@@ -18361,11 +18711,11 @@
       <w:pPr>
         <w:pStyle w:val="berschrift2"/>
       </w:pPr>
-      <w:bookmarkStart w:id="66" w:name="_Toc33735825"/>
+      <w:bookmarkStart w:id="67" w:name="_Toc33811719"/>
       <w:r>
         <w:t>13.2 Wie man Underfitting erkennt</w:t>
       </w:r>
-      <w:bookmarkEnd w:id="66"/>
+      <w:bookmarkEnd w:id="67"/>
     </w:p>
     <w:p>
       <w:r>
@@ -18382,11 +18732,11 @@
       <w:pPr>
         <w:pStyle w:val="berschrift2"/>
       </w:pPr>
-      <w:bookmarkStart w:id="67" w:name="_Toc33735826"/>
+      <w:bookmarkStart w:id="68" w:name="_Toc33811720"/>
       <w:r>
         <w:t>13.3 Reduzierung von Underfitting</w:t>
       </w:r>
-      <w:bookmarkEnd w:id="67"/>
+      <w:bookmarkEnd w:id="68"/>
     </w:p>
     <w:p>
       <w:pPr>
@@ -18574,11 +18924,11 @@
       <w:pPr>
         <w:pStyle w:val="berschrift1"/>
       </w:pPr>
-      <w:bookmarkStart w:id="68" w:name="_Toc33735827"/>
+      <w:bookmarkStart w:id="69" w:name="_Toc33811721"/>
       <w:r>
         <w:t>14. Überwachtes Lernen</w:t>
       </w:r>
-      <w:bookmarkEnd w:id="68"/>
+      <w:bookmarkEnd w:id="69"/>
     </w:p>
     <w:p>
       <w:r>
@@ -18656,8 +19006,8 @@
       <w:pPr>
         <w:pStyle w:val="berschrift3"/>
       </w:pPr>
-      <w:bookmarkStart w:id="69" w:name="_14.1.1_Labels_sind"/>
-      <w:bookmarkEnd w:id="69"/>
+      <w:bookmarkStart w:id="70" w:name="_14.1.1_Labels_sind"/>
+      <w:bookmarkEnd w:id="70"/>
       <w:r>
         <w:t>14.1.1 Labels sind Zahlen</w:t>
       </w:r>
@@ -18685,7 +19035,7 @@
       <w:pPr>
         <w:pStyle w:val="berschrift2"/>
       </w:pPr>
-      <w:bookmarkStart w:id="70" w:name="_Toc33735828"/>
+      <w:bookmarkStart w:id="71" w:name="_Toc33811722"/>
       <w:r>
         <w:t xml:space="preserve">14.2 </w:t>
       </w:r>
@@ -18701,7 +19051,7 @@
       <w:r>
         <w:t xml:space="preserve"> Daten in Keras</w:t>
       </w:r>
-      <w:bookmarkEnd w:id="70"/>
+      <w:bookmarkEnd w:id="71"/>
     </w:p>
     <w:p>
       <w:r>
@@ -19793,22 +20143,22 @@
       <w:pPr>
         <w:pStyle w:val="berschrift1"/>
       </w:pPr>
-      <w:bookmarkStart w:id="71" w:name="_Toc33735829"/>
+      <w:bookmarkStart w:id="72" w:name="_Toc33811723"/>
       <w:r>
         <w:t>15. Unüberwachtes Lernen</w:t>
       </w:r>
-      <w:bookmarkEnd w:id="71"/>
+      <w:bookmarkEnd w:id="72"/>
     </w:p>
     <w:p>
       <w:pPr>
         <w:pStyle w:val="berschrift2"/>
       </w:pPr>
-      <w:bookmarkStart w:id="72" w:name="_Toc33735830"/>
+      <w:bookmarkStart w:id="73" w:name="_Toc33811724"/>
       <w:r>
         <w:lastRenderedPageBreak/>
         <w:t>15.1 Ungelabelte Daten</w:t>
       </w:r>
-      <w:bookmarkEnd w:id="72"/>
+      <w:bookmarkEnd w:id="73"/>
     </w:p>
     <w:p>
       <w:r>
@@ -19856,14 +20206,14 @@
       <w:pPr>
         <w:pStyle w:val="berschrift2"/>
       </w:pPr>
-      <w:bookmarkStart w:id="73" w:name="_Toc33735831"/>
+      <w:bookmarkStart w:id="74" w:name="_Toc33811725"/>
       <w:r>
         <w:t>15.2</w:t>
       </w:r>
       <w:r>
         <w:t xml:space="preserve"> Beispiele für unüberwachtes Lernen</w:t>
       </w:r>
-      <w:bookmarkEnd w:id="73"/>
+      <w:bookmarkEnd w:id="74"/>
     </w:p>
     <w:p>
       <w:pPr>
@@ -20321,11 +20671,11 @@
       <w:pPr>
         <w:pStyle w:val="berschrift1"/>
       </w:pPr>
-      <w:bookmarkStart w:id="74" w:name="_Toc33735832"/>
+      <w:bookmarkStart w:id="75" w:name="_Toc33811726"/>
       <w:r>
         <w:t>16. Semi-überwachtes Lernen</w:t>
       </w:r>
-      <w:bookmarkEnd w:id="74"/>
+      <w:bookmarkEnd w:id="75"/>
     </w:p>
     <w:p>
       <w:r>
@@ -20342,19 +20692,11 @@
       <w:pPr>
         <w:pStyle w:val="berschrift2"/>
       </w:pPr>
-      <w:bookmarkStart w:id="75" w:name="_Toc33735833"/>
-      <w:r>
-        <w:t xml:space="preserve">16.1 </w:t>
-      </w:r>
-      <w:proofErr w:type="spellStart"/>
-      <w:r>
-        <w:t>Großer</w:t>
-      </w:r>
-      <w:proofErr w:type="spellEnd"/>
-      <w:r>
-        <w:t xml:space="preserve"> ungelabelter Datensatz</w:t>
-      </w:r>
-      <w:bookmarkEnd w:id="75"/>
+      <w:bookmarkStart w:id="76" w:name="_Toc33811727"/>
+      <w:r>
+        <w:t>16.1 Großer ungelabelter Datensatz</w:t>
+      </w:r>
+      <w:bookmarkEnd w:id="76"/>
     </w:p>
     <w:p>
       <w:r>
@@ -20392,11 +20734,11 @@
       <w:pPr>
         <w:pStyle w:val="berschrift2"/>
       </w:pPr>
-      <w:bookmarkStart w:id="76" w:name="_Toc33735834"/>
+      <w:bookmarkStart w:id="77" w:name="_Toc33811728"/>
       <w:r>
         <w:t>16.2 Pseudo-Labeling</w:t>
       </w:r>
-      <w:bookmarkEnd w:id="76"/>
+      <w:bookmarkEnd w:id="77"/>
     </w:p>
     <w:p>
       <w:r>
@@ -20446,11 +20788,11 @@
       <w:pPr>
         <w:pStyle w:val="berschrift1"/>
       </w:pPr>
-      <w:bookmarkStart w:id="77" w:name="_Toc33735835"/>
+      <w:bookmarkStart w:id="78" w:name="_Toc33811729"/>
       <w:r>
         <w:t>17. Data Augmentation</w:t>
       </w:r>
-      <w:bookmarkEnd w:id="77"/>
+      <w:bookmarkEnd w:id="78"/>
     </w:p>
     <w:p>
       <w:r>
@@ -20563,11 +20905,11 @@
       <w:pPr>
         <w:pStyle w:val="berschrift2"/>
       </w:pPr>
-      <w:bookmarkStart w:id="78" w:name="_Toc33735836"/>
+      <w:bookmarkStart w:id="79" w:name="_Toc33811730"/>
       <w:r>
         <w:t>17.1 Warum benutzt man Data Augmentation</w:t>
       </w:r>
-      <w:bookmarkEnd w:id="78"/>
+      <w:bookmarkEnd w:id="79"/>
     </w:p>
     <w:p>
       <w:r>
@@ -20621,11 +20963,11 @@
       <w:pPr>
         <w:pStyle w:val="berschrift1"/>
       </w:pPr>
-      <w:bookmarkStart w:id="79" w:name="_Toc33735837"/>
+      <w:bookmarkStart w:id="80" w:name="_Toc33811731"/>
       <w:r>
         <w:t>18. One-hot Encoding</w:t>
       </w:r>
-      <w:bookmarkEnd w:id="79"/>
+      <w:bookmarkEnd w:id="80"/>
     </w:p>
     <w:p>
       <w:r>
@@ -20647,11 +20989,11 @@
       <w:pPr>
         <w:pStyle w:val="berschrift2"/>
       </w:pPr>
-      <w:bookmarkStart w:id="80" w:name="_Toc33735838"/>
+      <w:bookmarkStart w:id="81" w:name="_Toc33811732"/>
       <w:r>
         <w:t>18.1 Labels</w:t>
       </w:r>
-      <w:bookmarkEnd w:id="80"/>
+      <w:bookmarkEnd w:id="81"/>
     </w:p>
     <w:p>
       <w:r>
@@ -20670,11 +21012,11 @@
       <w:pPr>
         <w:pStyle w:val="berschrift2"/>
       </w:pPr>
-      <w:bookmarkStart w:id="81" w:name="_Toc33735839"/>
+      <w:bookmarkStart w:id="82" w:name="_Toc33811733"/>
       <w:r>
         <w:t>18.2 Hot and cold values</w:t>
       </w:r>
-      <w:bookmarkEnd w:id="81"/>
+      <w:bookmarkEnd w:id="82"/>
     </w:p>
     <w:p>
       <w:r>
@@ -20811,11 +21153,11 @@
       <w:pPr>
         <w:pStyle w:val="berschrift2"/>
       </w:pPr>
-      <w:bookmarkStart w:id="82" w:name="_Toc33735840"/>
+      <w:bookmarkStart w:id="83" w:name="_Toc33811734"/>
       <w:r>
         <w:t>18.3 One-hot encodings für mehrere Kategorien</w:t>
       </w:r>
-      <w:bookmarkEnd w:id="82"/>
+      <w:bookmarkEnd w:id="83"/>
     </w:p>
     <w:p>
       <w:r>
@@ -21296,13 +21638,13 @@
       <w:pPr>
         <w:pStyle w:val="berschrift1"/>
       </w:pPr>
-      <w:bookmarkStart w:id="83" w:name="_19._Convolutional_Neural"/>
-      <w:bookmarkStart w:id="84" w:name="_Toc33735841"/>
-      <w:bookmarkEnd w:id="83"/>
+      <w:bookmarkStart w:id="84" w:name="_19._Convolutional_Neural"/>
+      <w:bookmarkStart w:id="85" w:name="_Toc33811735"/>
+      <w:bookmarkEnd w:id="84"/>
       <w:r>
         <w:t>19. Convolutional Neural Networks (CNNs)</w:t>
       </w:r>
-      <w:bookmarkEnd w:id="84"/>
+      <w:bookmarkEnd w:id="85"/>
     </w:p>
     <w:p>
       <w:r>
@@ -21317,11 +21659,11 @@
       <w:pPr>
         <w:pStyle w:val="berschrift2"/>
       </w:pPr>
-      <w:bookmarkStart w:id="85" w:name="_Toc33735842"/>
+      <w:bookmarkStart w:id="86" w:name="_Toc33811736"/>
       <w:r>
         <w:t>19.1 Was ist ein CNN?</w:t>
       </w:r>
-      <w:bookmarkEnd w:id="85"/>
+      <w:bookmarkEnd w:id="86"/>
     </w:p>
     <w:p>
       <w:r>
@@ -21381,15 +21723,7 @@
     </w:p>
     <w:p>
       <w:r>
-        <w:t xml:space="preserve">Die, vorhin schon erwähnte, Transformation bei einem convolutional Layer heißt convolutional operation. Dies ist </w:t>
-      </w:r>
-      <w:proofErr w:type="spellStart"/>
-      <w:r>
-        <w:t>de</w:t>
-      </w:r>
-      <w:proofErr w:type="spellEnd"/>
-      <w:r>
-        <w:t xml:space="preserve"> Begriff, der von der Deep Learning Community verwendet wird. Aus mathematischer Sicht sind es </w:t>
+        <w:t xml:space="preserve">Die, vorhin schon erwähnte, Transformation bei einem convolutional Layer heißt convolutional operation. Dies ist de Begriff, der von der Deep Learning Community verwendet wird. Aus mathematischer Sicht sind es </w:t>
       </w:r>
       <w:hyperlink r:id="rId37" w:history="1">
         <w:r>
@@ -21418,11 +21752,11 @@
       <w:pPr>
         <w:pStyle w:val="berschrift2"/>
       </w:pPr>
-      <w:bookmarkStart w:id="86" w:name="_Toc33735843"/>
+      <w:bookmarkStart w:id="87" w:name="_Toc33811737"/>
       <w:r>
         <w:t>19.2 Filter und covolution operations</w:t>
       </w:r>
-      <w:bookmarkEnd w:id="86"/>
+      <w:bookmarkEnd w:id="87"/>
     </w:p>
     <w:p>
       <w:r>
@@ -22482,11 +22816,11 @@
       <w:pPr>
         <w:pStyle w:val="berschrift2"/>
       </w:pPr>
-      <w:bookmarkStart w:id="87" w:name="_Toc33735844"/>
+      <w:bookmarkStart w:id="88" w:name="_Toc33811738"/>
       <w:r>
         <w:t>19.3 Input und Output channels</w:t>
       </w:r>
-      <w:bookmarkEnd w:id="87"/>
+      <w:bookmarkEnd w:id="88"/>
     </w:p>
     <w:p>
       <w:r>
@@ -23663,16 +23997,16 @@
       <w:pPr>
         <w:pStyle w:val="berschrift1"/>
       </w:pPr>
-      <w:bookmarkStart w:id="88" w:name="_20._Zero_Padding"/>
-      <w:bookmarkStart w:id="89" w:name="_Toc33735845"/>
-      <w:bookmarkEnd w:id="88"/>
+      <w:bookmarkStart w:id="89" w:name="_20._Zero_Padding"/>
+      <w:bookmarkStart w:id="90" w:name="_Toc33811739"/>
+      <w:bookmarkEnd w:id="89"/>
       <w:r>
         <w:t xml:space="preserve">20. </w:t>
       </w:r>
       <w:r>
         <w:t>Zero Padding in CNNs</w:t>
       </w:r>
-      <w:bookmarkEnd w:id="89"/>
+      <w:bookmarkEnd w:id="90"/>
     </w:p>
     <w:p>
       <w:r>
@@ -23683,14 +24017,14 @@
       <w:pPr>
         <w:pStyle w:val="berschrift2"/>
       </w:pPr>
-      <w:bookmarkStart w:id="90" w:name="_Toc33735846"/>
+      <w:bookmarkStart w:id="91" w:name="_Toc33811740"/>
       <w:r>
         <w:t xml:space="preserve">20.1 </w:t>
       </w:r>
       <w:r>
         <w:t>Problematik der channel Dimensionen</w:t>
       </w:r>
-      <w:bookmarkEnd w:id="90"/>
+      <w:bookmarkEnd w:id="91"/>
     </w:p>
     <w:p>
       <w:r>
@@ -24095,11 +24429,11 @@
       <w:pPr>
         <w:pStyle w:val="berschrift2"/>
       </w:pPr>
-      <w:bookmarkStart w:id="91" w:name="_Toc33735847"/>
+      <w:bookmarkStart w:id="92" w:name="_Toc33811741"/>
       <w:r>
         <w:t>20.2 Probleme des Dimensionreduzierens</w:t>
       </w:r>
-      <w:bookmarkEnd w:id="91"/>
+      <w:bookmarkEnd w:id="92"/>
     </w:p>
     <w:p>
       <w:r>
@@ -24145,11 +24479,11 @@
       <w:pPr>
         <w:pStyle w:val="berschrift2"/>
       </w:pPr>
-      <w:bookmarkStart w:id="92" w:name="_Toc33735848"/>
+      <w:bookmarkStart w:id="93" w:name="_Toc33811742"/>
       <w:r>
         <w:t>20.3 Zero padding</w:t>
       </w:r>
-      <w:bookmarkEnd w:id="92"/>
+      <w:bookmarkEnd w:id="93"/>
     </w:p>
     <w:p>
       <w:r>
@@ -24244,11 +24578,11 @@
       <w:pPr>
         <w:pStyle w:val="berschrift2"/>
       </w:pPr>
-      <w:bookmarkStart w:id="93" w:name="_Toc33735849"/>
+      <w:bookmarkStart w:id="94" w:name="_Toc33811743"/>
       <w:r>
         <w:t>20.3.2 Valid und same padding</w:t>
       </w:r>
-      <w:bookmarkEnd w:id="93"/>
+      <w:bookmarkEnd w:id="94"/>
     </w:p>
     <w:p>
       <w:r>
@@ -24405,11 +24739,11 @@
       <w:pPr>
         <w:pStyle w:val="berschrift2"/>
       </w:pPr>
-      <w:bookmarkStart w:id="94" w:name="_Toc33735850"/>
+      <w:bookmarkStart w:id="95" w:name="_Toc33811744"/>
       <w:r>
         <w:t>20.4 Padding mit Keras</w:t>
       </w:r>
-      <w:bookmarkEnd w:id="94"/>
+      <w:bookmarkEnd w:id="95"/>
     </w:p>
     <w:p>
       <w:r>
@@ -24961,15 +25295,7 @@
     </w:p>
     <w:p>
       <w:r>
-        <w:t xml:space="preserve">Wir können die Output Größe jedes Layers in der zweiten Spalte sehen. Die ersten zwei Zahlen spezifizieren die Dimensionen der Output </w:t>
-      </w:r>
-      <w:proofErr w:type="spellStart"/>
-      <w:r>
-        <w:t>höhe</w:t>
-      </w:r>
-      <w:proofErr w:type="spellEnd"/>
-      <w:r>
-        <w:t xml:space="preserve"> und breite. Unser </w:t>
+        <w:t xml:space="preserve">Wir können die Output Größe jedes Layers in der zweiten Spalte sehen. Die ersten zwei Zahlen spezifizieren die Dimensionen der Output höhe und breite. Unser </w:t>
       </w:r>
       <w:r>
         <w:t>erste</w:t>
@@ -25410,12 +25736,12 @@
       <w:pPr>
         <w:pStyle w:val="berschrift1"/>
       </w:pPr>
-      <w:bookmarkStart w:id="95" w:name="_Toc33735851"/>
+      <w:bookmarkStart w:id="96" w:name="_Toc33811745"/>
       <w:r>
         <w:lastRenderedPageBreak/>
         <w:t>21. Max Pooling</w:t>
       </w:r>
-      <w:bookmarkEnd w:id="95"/>
+      <w:bookmarkEnd w:id="96"/>
     </w:p>
     <w:p>
       <w:r>
@@ -25429,11 +25755,11 @@
       <w:pPr>
         <w:pStyle w:val="berschrift2"/>
       </w:pPr>
-      <w:bookmarkStart w:id="96" w:name="_Toc33735852"/>
+      <w:bookmarkStart w:id="97" w:name="_Toc33811746"/>
       <w:r>
         <w:t>21.1 Introduction</w:t>
       </w:r>
-      <w:bookmarkEnd w:id="96"/>
+      <w:bookmarkEnd w:id="97"/>
     </w:p>
     <w:p>
       <w:r>
@@ -25452,11 +25778,11 @@
       <w:pPr>
         <w:pStyle w:val="berschrift2"/>
       </w:pPr>
-      <w:bookmarkStart w:id="97" w:name="_Toc33735853"/>
+      <w:bookmarkStart w:id="98" w:name="_Toc33811747"/>
       <w:r>
         <w:t>21.2 Beispiel anhand des MNIST Datensatzes</w:t>
       </w:r>
-      <w:bookmarkEnd w:id="97"/>
+      <w:bookmarkEnd w:id="98"/>
     </w:p>
     <w:p>
       <w:r>
@@ -25667,11 +25993,11 @@
       <w:pPr>
         <w:pStyle w:val="berschrift2"/>
       </w:pPr>
-      <w:bookmarkStart w:id="98" w:name="_Toc33735854"/>
+      <w:bookmarkStart w:id="99" w:name="_Toc33811748"/>
       <w:r>
         <w:t>21.3 Kleineres Beispiel</w:t>
       </w:r>
-      <w:bookmarkEnd w:id="98"/>
+      <w:bookmarkEnd w:id="99"/>
     </w:p>
     <w:p>
       <w:r>
@@ -25761,7 +26087,7 @@
       <w:pPr>
         <w:pStyle w:val="berschrift2"/>
       </w:pPr>
-      <w:bookmarkStart w:id="99" w:name="_Toc33735855"/>
+      <w:bookmarkStart w:id="100" w:name="_Toc33811749"/>
       <w:r>
         <w:t xml:space="preserve">21.4 </w:t>
       </w:r>
@@ -25774,7 +26100,7 @@
       <w:r>
         <w:t xml:space="preserve"> verwendet?</w:t>
       </w:r>
-      <w:bookmarkEnd w:id="99"/>
+      <w:bookmarkEnd w:id="100"/>
     </w:p>
     <w:p>
       <w:r>
@@ -25861,7 +26187,7 @@
       <w:pPr>
         <w:pStyle w:val="berschrift2"/>
       </w:pPr>
-      <w:bookmarkStart w:id="100" w:name="_Toc33735856"/>
+      <w:bookmarkStart w:id="101" w:name="_Toc33811750"/>
       <w:r>
         <w:t xml:space="preserve">21.5 Max </w:t>
       </w:r>
@@ -25871,7 +26197,7 @@
       <w:r>
         <w:t xml:space="preserve"> in Keras</w:t>
       </w:r>
-      <w:bookmarkEnd w:id="100"/>
+      <w:bookmarkEnd w:id="101"/>
     </w:p>
     <w:p>
       <w:r>
@@ -25993,13 +26319,8 @@
       </w:r>
     </w:p>
     <w:p>
-      <w:proofErr w:type="spellStart"/>
-      <w:r>
-        <w:t>model_valid.summary</w:t>
-      </w:r>
-      <w:proofErr w:type="spellEnd"/>
-      <w:r>
-        <w:t>()</w:t>
+      <w:r>
+        <w:t>model_valid.summary()</w:t>
       </w:r>
     </w:p>
     <w:p/>
@@ -26109,7 +26430,7 @@
       <w:pPr>
         <w:pStyle w:val="berschrift1"/>
       </w:pPr>
-      <w:bookmarkStart w:id="101" w:name="_Toc33735857"/>
+      <w:bookmarkStart w:id="102" w:name="_Toc33811751"/>
       <w:r>
         <w:t>2</w:t>
       </w:r>
@@ -26128,7 +26449,7 @@
       <w:r>
         <w:t>Backpropagation</w:t>
       </w:r>
-      <w:bookmarkEnd w:id="101"/>
+      <w:bookmarkEnd w:id="102"/>
     </w:p>
     <w:p/>
     <w:p>
@@ -26140,14 +26461,14 @@
       <w:pPr>
         <w:pStyle w:val="berschrift2"/>
       </w:pPr>
-      <w:bookmarkStart w:id="102" w:name="_Toc33735858"/>
+      <w:bookmarkStart w:id="103" w:name="_Toc33811752"/>
       <w:r>
         <w:t>22.1 Stochastic gradient descent (SGD)</w:t>
       </w:r>
       <w:r>
         <w:t xml:space="preserve"> (review)</w:t>
       </w:r>
-      <w:bookmarkEnd w:id="102"/>
+      <w:bookmarkEnd w:id="103"/>
     </w:p>
     <w:p>
       <w:r>
@@ -26185,15 +26506,7 @@
     <w:p>
       <w:r>
         <w:lastRenderedPageBreak/>
-        <w:t xml:space="preserve">Während dem Training minimiert der stochastic gradient descent (= SGD) die loss function indem es die </w:t>
-      </w:r>
-      <w:proofErr w:type="spellStart"/>
-      <w:r>
-        <w:t>gewichte</w:t>
-      </w:r>
-      <w:proofErr w:type="spellEnd"/>
-      <w:r>
-        <w:t xml:space="preserve"> mit jeder Epoche updatet.</w:t>
+        <w:t>Während dem Training minimiert der stochastic gradient descent (= SGD) die loss function indem es die gewichte mit jeder Epoche updatet.</w:t>
       </w:r>
     </w:p>
     <w:p>
@@ -26219,7 +26532,7 @@
       <w:pPr>
         <w:pStyle w:val="berschrift2"/>
       </w:pPr>
-      <w:bookmarkStart w:id="103" w:name="_Toc33735859"/>
+      <w:bookmarkStart w:id="104" w:name="_Toc33811753"/>
       <w:r>
         <w:t>2</w:t>
       </w:r>
@@ -26229,7 +26542,7 @@
       <w:r>
         <w:t>.2 Forward propagation</w:t>
       </w:r>
-      <w:bookmarkEnd w:id="103"/>
+      <w:bookmarkEnd w:id="104"/>
     </w:p>
     <w:p>
       <w:r>
@@ -26542,11 +26855,11 @@
       <w:pPr>
         <w:pStyle w:val="berschrift2"/>
       </w:pPr>
-      <w:bookmarkStart w:id="104" w:name="_Toc33735860"/>
+      <w:bookmarkStart w:id="105" w:name="_Toc33811754"/>
       <w:r>
         <w:t>22.3 Die Intuition von Backpropagation</w:t>
       </w:r>
-      <w:bookmarkEnd w:id="104"/>
+      <w:bookmarkEnd w:id="105"/>
     </w:p>
     <w:p>
       <w:r>
@@ -26719,11 +27032,11 @@
       <w:pPr>
         <w:pStyle w:val="berschrift1"/>
       </w:pPr>
-      <w:bookmarkStart w:id="105" w:name="_Toc33735861"/>
+      <w:bookmarkStart w:id="106" w:name="_Toc33811755"/>
       <w:r>
         <w:t>23. Verschwindender &amp; Explodierender Gradient</w:t>
       </w:r>
-      <w:bookmarkEnd w:id="105"/>
+      <w:bookmarkEnd w:id="106"/>
     </w:p>
     <w:p>
       <w:r>
@@ -26734,11 +27047,11 @@
       <w:pPr>
         <w:pStyle w:val="berschrift2"/>
       </w:pPr>
-      <w:bookmarkStart w:id="106" w:name="_Toc33735862"/>
+      <w:bookmarkStart w:id="107" w:name="_Toc33811756"/>
       <w:r>
         <w:t>23.1 Introduction</w:t>
       </w:r>
-      <w:bookmarkEnd w:id="106"/>
+      <w:bookmarkEnd w:id="107"/>
     </w:p>
     <w:p>
       <w:r>
@@ -26797,11 +27110,11 @@
       <w:pPr>
         <w:pStyle w:val="berschrift2"/>
       </w:pPr>
-      <w:bookmarkStart w:id="107" w:name="_Toc33735863"/>
+      <w:bookmarkStart w:id="108" w:name="_Toc33811757"/>
       <w:r>
         <w:t>23.2 Was ist das vanishing Gradienten Problem</w:t>
       </w:r>
-      <w:bookmarkEnd w:id="107"/>
+      <w:bookmarkEnd w:id="108"/>
     </w:p>
     <w:p>
       <w:r>
@@ -26813,15 +27126,7 @@
         <w:t xml:space="preserve">Erinnere dich, dass während des Trainings der SGD </w:t>
       </w:r>
       <w:r>
-        <w:t xml:space="preserve">den Gradienten des loss </w:t>
-      </w:r>
-      <w:proofErr w:type="spellStart"/>
-      <w:r>
-        <w:t>im</w:t>
-      </w:r>
-      <w:proofErr w:type="spellEnd"/>
-      <w:r>
-        <w:t xml:space="preserve"> Bezug auf die Gewichte im Netzwerk minimiert.</w:t>
+        <w:t>den Gradienten des loss im Bezug auf die Gewichte im Netzwerk minimiert.</w:t>
       </w:r>
     </w:p>
     <w:p>
@@ -26924,13 +27229,13 @@
       <w:pPr>
         <w:pStyle w:val="berschrift2"/>
       </w:pPr>
-      <w:bookmarkStart w:id="108" w:name="_23.3_Explodierender_Gradient"/>
-      <w:bookmarkStart w:id="109" w:name="_Toc33735864"/>
-      <w:bookmarkEnd w:id="108"/>
+      <w:bookmarkStart w:id="109" w:name="_23.3_Explodierender_Gradient"/>
+      <w:bookmarkStart w:id="110" w:name="_Toc33811758"/>
+      <w:bookmarkEnd w:id="109"/>
       <w:r>
         <w:t>23.3 Explodierender Gradient</w:t>
       </w:r>
-      <w:bookmarkEnd w:id="109"/>
+      <w:bookmarkEnd w:id="110"/>
     </w:p>
     <w:p>
       <w:r>
@@ -26946,11 +27251,11 @@
       <w:pPr>
         <w:pStyle w:val="berschrift1"/>
       </w:pPr>
-      <w:bookmarkStart w:id="110" w:name="_Toc33735865"/>
+      <w:bookmarkStart w:id="111" w:name="_Toc33811759"/>
       <w:r>
         <w:t>24. Gewichtsinitialisierung</w:t>
       </w:r>
-      <w:bookmarkEnd w:id="110"/>
+      <w:bookmarkEnd w:id="111"/>
     </w:p>
     <w:p>
       <w:r>
@@ -26971,11 +27276,11 @@
       <w:pPr>
         <w:pStyle w:val="berschrift2"/>
       </w:pPr>
-      <w:bookmarkStart w:id="111" w:name="_Toc33735866"/>
+      <w:bookmarkStart w:id="112" w:name="_Toc33811760"/>
       <w:r>
         <w:t>24.1 Wie werden Gewichte initialisiert?</w:t>
       </w:r>
-      <w:bookmarkEnd w:id="111"/>
+      <w:bookmarkEnd w:id="112"/>
     </w:p>
     <w:p>
       <w:r>
@@ -27182,11 +27487,11 @@
       <w:pPr>
         <w:pStyle w:val="berschrift2"/>
       </w:pPr>
-      <w:bookmarkStart w:id="112" w:name="_Toc33735867"/>
+      <w:bookmarkStart w:id="113" w:name="_Toc33811761"/>
       <w:r>
         <w:t>24.2 Xavier initialization</w:t>
       </w:r>
-      <w:bookmarkEnd w:id="112"/>
+      <w:bookmarkEnd w:id="113"/>
     </w:p>
     <w:p>
       <w:r>
@@ -27292,11 +27597,11 @@
       <w:pPr>
         <w:pStyle w:val="berschrift2"/>
       </w:pPr>
-      <w:bookmarkStart w:id="113" w:name="_Toc33735868"/>
+      <w:bookmarkStart w:id="114" w:name="_Toc33811762"/>
       <w:r>
         <w:t>24.3 Gewichtsinitialisierung mit Keras</w:t>
       </w:r>
-      <w:bookmarkEnd w:id="113"/>
+      <w:bookmarkEnd w:id="114"/>
     </w:p>
     <w:p>
       <w:r>
@@ -27504,7 +27809,7 @@
           <w:lang w:eastAsia="de-DE"/>
         </w:rPr>
       </w:pPr>
-      <w:bookmarkStart w:id="114" w:name="_Toc33735869"/>
+      <w:bookmarkStart w:id="115" w:name="_Toc33811763"/>
       <w:r>
         <w:rPr>
           <w:rFonts w:eastAsia="Times New Roman"/>
@@ -27512,7 +27817,7 @@
         </w:rPr>
         <w:t>25. Bias</w:t>
       </w:r>
-      <w:bookmarkEnd w:id="114"/>
+      <w:bookmarkEnd w:id="115"/>
     </w:p>
     <w:p>
       <w:pPr>
@@ -27534,14 +27839,14 @@
           <w:lang w:eastAsia="de-DE"/>
         </w:rPr>
       </w:pPr>
-      <w:bookmarkStart w:id="115" w:name="_Toc33735870"/>
+      <w:bookmarkStart w:id="116" w:name="_Toc33811764"/>
       <w:r>
         <w:rPr>
           <w:lang w:eastAsia="de-DE"/>
         </w:rPr>
         <w:t>25.1 Hintergrund</w:t>
       </w:r>
-      <w:bookmarkEnd w:id="115"/>
+      <w:bookmarkEnd w:id="116"/>
     </w:p>
     <w:p>
       <w:pPr>
@@ -27589,14 +27894,14 @@
           <w:lang w:eastAsia="de-DE"/>
         </w:rPr>
       </w:pPr>
-      <w:bookmarkStart w:id="116" w:name="_Toc33735871"/>
+      <w:bookmarkStart w:id="117" w:name="_Toc33811765"/>
       <w:r>
         <w:rPr>
           <w:lang w:eastAsia="de-DE"/>
         </w:rPr>
         <w:t>25.2 Bias in einem Neuronalen Netz</w:t>
       </w:r>
-      <w:bookmarkEnd w:id="116"/>
+      <w:bookmarkEnd w:id="117"/>
     </w:p>
     <w:p>
       <w:pPr>
@@ -27855,21 +28160,7 @@
         <w:rPr>
           <w:lang w:eastAsia="de-DE"/>
         </w:rPr>
-        <w:t xml:space="preserve">Als Aktivierungsfunktion verwenden wir relu, und wir generieren zufällige Gewichte für unsere </w:t>
-      </w:r>
-      <w:proofErr w:type="spellStart"/>
-      <w:r>
-        <w:rPr>
-          <w:lang w:eastAsia="de-DE"/>
-        </w:rPr>
-        <w:t>connections</w:t>
-      </w:r>
-      <w:proofErr w:type="spellEnd"/>
-      <w:r>
-        <w:rPr>
-          <w:lang w:eastAsia="de-DE"/>
-        </w:rPr>
-        <w:t>.</w:t>
+        <w:t>Als Aktivierungsfunktion verwenden wir relu, und wir generieren zufällige Gewichte für unsere connections.</w:t>
       </w:r>
     </w:p>
     <w:p>
@@ -28136,14 +28427,14 @@
           <w:lang w:eastAsia="de-DE"/>
         </w:rPr>
       </w:pPr>
-      <w:bookmarkStart w:id="117" w:name="_Toc33735872"/>
+      <w:bookmarkStart w:id="118" w:name="_Toc33811766"/>
       <w:r>
         <w:rPr>
           <w:lang w:eastAsia="de-DE"/>
         </w:rPr>
         <w:t>25.3 Conclusion</w:t>
       </w:r>
-      <w:bookmarkEnd w:id="117"/>
+      <w:bookmarkEnd w:id="118"/>
     </w:p>
     <w:p>
       <w:pPr>
@@ -28190,7 +28481,7 @@
           <w:lang w:eastAsia="de-DE"/>
         </w:rPr>
       </w:pPr>
-      <w:bookmarkStart w:id="118" w:name="_Toc33735873"/>
+      <w:bookmarkStart w:id="119" w:name="_Toc33811767"/>
       <w:r>
         <w:rPr>
           <w:lang w:eastAsia="de-DE"/>
@@ -28215,33 +28506,19 @@
         </w:rPr>
         <w:t xml:space="preserve"> in einem ANN</w:t>
       </w:r>
-      <w:bookmarkEnd w:id="118"/>
-    </w:p>
-    <w:p>
-      <w:pPr>
-        <w:rPr>
-          <w:lang w:eastAsia="de-DE"/>
-        </w:rPr>
-      </w:pPr>
-      <w:r>
-        <w:rPr>
-          <w:lang w:eastAsia="de-DE"/>
-        </w:rPr>
-        <w:t xml:space="preserve">Wie sich herausstellt, haben wir bereits viel über lernfähige Parameter in einem neuronalen </w:t>
-      </w:r>
-      <w:proofErr w:type="spellStart"/>
-      <w:r>
-        <w:rPr>
-          <w:lang w:eastAsia="de-DE"/>
-        </w:rPr>
-        <w:t>netz</w:t>
-      </w:r>
-      <w:proofErr w:type="spellEnd"/>
-      <w:r>
-        <w:rPr>
-          <w:lang w:eastAsia="de-DE"/>
-        </w:rPr>
-        <w:t xml:space="preserve"> </w:t>
+      <w:bookmarkEnd w:id="119"/>
+    </w:p>
+    <w:p>
+      <w:pPr>
+        <w:rPr>
+          <w:lang w:eastAsia="de-DE"/>
+        </w:rPr>
+      </w:pPr>
+      <w:r>
+        <w:rPr>
+          <w:lang w:eastAsia="de-DE"/>
+        </w:rPr>
+        <w:t xml:space="preserve">Wie sich herausstellt, haben wir bereits viel über lernfähige Parameter in einem neuronalen netz </w:t>
       </w:r>
       <w:r>
         <w:rPr>
@@ -28282,7 +28559,7 @@
           <w:lang w:eastAsia="de-DE"/>
         </w:rPr>
       </w:pPr>
-      <w:bookmarkStart w:id="119" w:name="_Toc33735874"/>
+      <w:bookmarkStart w:id="120" w:name="_Toc33811768"/>
       <w:r>
         <w:rPr>
           <w:lang w:eastAsia="de-DE"/>
@@ -28307,7 +28584,7 @@
         </w:rPr>
         <w:t>Was sind Lernfähige Parameter?</w:t>
       </w:r>
-      <w:bookmarkEnd w:id="119"/>
+      <w:bookmarkEnd w:id="120"/>
     </w:p>
     <w:p>
       <w:pPr>
@@ -28395,7 +28672,7 @@
           <w:lang w:eastAsia="de-DE"/>
         </w:rPr>
       </w:pPr>
-      <w:bookmarkStart w:id="120" w:name="_Toc33735875"/>
+      <w:bookmarkStart w:id="121" w:name="_Toc33811769"/>
       <w:r>
         <w:rPr>
           <w:lang w:eastAsia="de-DE"/>
@@ -28414,7 +28691,7 @@
         </w:rPr>
         <w:t>.2 Berechnung der Anzahl von Lernfähigen Parametern</w:t>
       </w:r>
-      <w:bookmarkEnd w:id="120"/>
+      <w:bookmarkEnd w:id="121"/>
     </w:p>
     <w:p>
       <w:pPr>
@@ -28605,7 +28882,7 @@
           <w:lang w:eastAsia="de-DE"/>
         </w:rPr>
       </w:pPr>
-      <w:bookmarkStart w:id="121" w:name="_Toc33735876"/>
+      <w:bookmarkStart w:id="122" w:name="_Toc33811770"/>
       <w:r>
         <w:rPr>
           <w:lang w:eastAsia="de-DE"/>
@@ -28624,7 +28901,7 @@
         </w:rPr>
         <w:t>.3 Lernfähige Parameter Beispiel</w:t>
       </w:r>
-      <w:bookmarkEnd w:id="121"/>
+      <w:bookmarkEnd w:id="122"/>
     </w:p>
     <w:p>
       <w:pPr>
@@ -28975,7 +29252,7 @@
           <w:lang w:eastAsia="de-DE"/>
         </w:rPr>
       </w:pPr>
-      <w:bookmarkStart w:id="122" w:name="_Toc33735877"/>
+      <w:bookmarkStart w:id="123" w:name="_Toc33811771"/>
       <w:r>
         <w:rPr>
           <w:lang w:eastAsia="de-DE"/>
@@ -28994,7 +29271,7 @@
         </w:rPr>
         <w:t>. Lernfähige Parameter in einem CNN</w:t>
       </w:r>
-      <w:bookmarkEnd w:id="122"/>
+      <w:bookmarkEnd w:id="123"/>
     </w:p>
     <w:p>
       <w:pPr>
@@ -29029,7 +29306,7 @@
           <w:lang w:eastAsia="de-DE"/>
         </w:rPr>
       </w:pPr>
-      <w:bookmarkStart w:id="123" w:name="_Toc33735878"/>
+      <w:bookmarkStart w:id="124" w:name="_Toc33811772"/>
       <w:r>
         <w:rPr>
           <w:lang w:eastAsia="de-DE"/>
@@ -29048,7 +29325,7 @@
         </w:rPr>
         <w:t>.1 Was sind lernfähige Parameter in einem CNN?</w:t>
       </w:r>
-      <w:bookmarkEnd w:id="123"/>
+      <w:bookmarkEnd w:id="124"/>
     </w:p>
     <w:p>
       <w:pPr>
@@ -29070,7 +29347,7 @@
           <w:lang w:eastAsia="de-DE"/>
         </w:rPr>
       </w:pPr>
-      <w:bookmarkStart w:id="124" w:name="_Toc33735879"/>
+      <w:bookmarkStart w:id="125" w:name="_Toc33811773"/>
       <w:r>
         <w:rPr>
           <w:lang w:eastAsia="de-DE"/>
@@ -29089,7 +29366,7 @@
         </w:rPr>
         <w:t>.2 Wie die Anzahl der Lernfähigen Parameter berechnet wird</w:t>
       </w:r>
-      <w:bookmarkEnd w:id="124"/>
+      <w:bookmarkEnd w:id="125"/>
     </w:p>
     <w:p>
       <w:pPr>
@@ -29115,35 +29392,7 @@
         <w:rPr>
           <w:lang w:eastAsia="de-DE"/>
         </w:rPr>
-        <w:t>//</w:t>
-      </w:r>
-      <w:proofErr w:type="spellStart"/>
-      <w:r>
-        <w:rPr>
-          <w:lang w:eastAsia="de-DE"/>
-        </w:rPr>
-        <w:t>pseudocode</w:t>
-      </w:r>
-      <w:proofErr w:type="spellEnd"/>
-      <w:r>
-        <w:rPr>
-          <w:lang w:eastAsia="de-DE"/>
-        </w:rPr>
-        <w:t xml:space="preserve"> (</w:t>
-      </w:r>
-      <w:proofErr w:type="spellStart"/>
-      <w:r>
-        <w:rPr>
-          <w:lang w:eastAsia="de-DE"/>
-        </w:rPr>
-        <w:t>javascript</w:t>
-      </w:r>
-      <w:proofErr w:type="spellEnd"/>
-      <w:r>
-        <w:rPr>
-          <w:lang w:eastAsia="de-DE"/>
-        </w:rPr>
-        <w:t>)</w:t>
+        <w:t>//pseudocode (javascript)</w:t>
       </w:r>
     </w:p>
     <w:p>
@@ -29153,88 +29402,25 @@
           <w:lang w:eastAsia="de-DE"/>
         </w:rPr>
       </w:pPr>
-      <w:proofErr w:type="spellStart"/>
-      <w:r>
-        <w:rPr>
-          <w:lang w:eastAsia="de-DE"/>
-        </w:rPr>
-        <w:t>Let</w:t>
-      </w:r>
-      <w:proofErr w:type="spellEnd"/>
-      <w:r>
-        <w:rPr>
-          <w:lang w:eastAsia="de-DE"/>
-        </w:rPr>
-        <w:t xml:space="preserve"> sum = 0;</w:t>
+      <w:r>
+        <w:rPr>
+          <w:lang w:eastAsia="de-DE"/>
+        </w:rPr>
+        <w:t>Let sum = 0;</w:t>
       </w:r>
       <w:r>
         <w:rPr>
           <w:lang w:eastAsia="de-DE"/>
         </w:rPr>
         <w:br/>
-      </w:r>
-      <w:proofErr w:type="spellStart"/>
-      <w:r>
-        <w:rPr>
-          <w:lang w:eastAsia="de-DE"/>
-        </w:rPr>
-        <w:t>network.layers.forEach</w:t>
-      </w:r>
-      <w:proofErr w:type="spellEnd"/>
-      <w:r>
-        <w:rPr>
-          <w:lang w:eastAsia="de-DE"/>
-        </w:rPr>
-        <w:t>(function(</w:t>
-      </w:r>
-      <w:proofErr w:type="spellStart"/>
-      <w:r>
-        <w:rPr>
-          <w:lang w:eastAsia="de-DE"/>
-        </w:rPr>
-        <w:t>layer</w:t>
-      </w:r>
-      <w:proofErr w:type="spellEnd"/>
-      <w:r>
-        <w:rPr>
-          <w:lang w:eastAsia="de-DE"/>
-        </w:rPr>
-        <w:t>){</w:t>
+        <w:t>network.layers.forEach(function(layer){</w:t>
       </w:r>
       <w:r>
         <w:rPr>
           <w:lang w:eastAsia="de-DE"/>
         </w:rPr>
         <w:br/>
-        <w:t xml:space="preserve">   sum += </w:t>
-      </w:r>
-      <w:proofErr w:type="spellStart"/>
-      <w:r>
-        <w:rPr>
-          <w:lang w:eastAsia="de-DE"/>
-        </w:rPr>
-        <w:t>layer.getLernableParameters</w:t>
-      </w:r>
-      <w:proofErr w:type="spellEnd"/>
-      <w:r>
-        <w:rPr>
-          <w:lang w:eastAsia="de-DE"/>
-        </w:rPr>
-        <w:t>().</w:t>
-      </w:r>
-      <w:proofErr w:type="spellStart"/>
-      <w:r>
-        <w:rPr>
-          <w:lang w:eastAsia="de-DE"/>
-        </w:rPr>
-        <w:t>length</w:t>
-      </w:r>
-      <w:proofErr w:type="spellEnd"/>
-      <w:r>
-        <w:rPr>
-          <w:lang w:eastAsia="de-DE"/>
-        </w:rPr>
-        <w:t>;</w:t>
+        <w:t xml:space="preserve">   sum += layer.getLernableParameters().length;</w:t>
       </w:r>
       <w:r>
         <w:rPr>
@@ -29428,7 +29614,7 @@
           <w:lang w:eastAsia="de-DE"/>
         </w:rPr>
       </w:pPr>
-      <w:bookmarkStart w:id="125" w:name="_Toc33735880"/>
+      <w:bookmarkStart w:id="126" w:name="_Toc33811774"/>
       <w:r>
         <w:rPr>
           <w:lang w:eastAsia="de-DE"/>
@@ -29447,7 +29633,7 @@
         </w:rPr>
         <w:t>.3 Beispiel in einem CNN</w:t>
       </w:r>
-      <w:bookmarkEnd w:id="125"/>
+      <w:bookmarkEnd w:id="126"/>
     </w:p>
     <w:p>
       <w:pPr>
@@ -29830,7 +30016,7 @@
           <w:lang w:eastAsia="de-DE"/>
         </w:rPr>
       </w:pPr>
-      <w:bookmarkStart w:id="126" w:name="_Toc33735881"/>
+      <w:bookmarkStart w:id="127" w:name="_Toc33811775"/>
       <w:r>
         <w:rPr>
           <w:lang w:eastAsia="de-DE"/>
@@ -29849,7 +30035,7 @@
         </w:rPr>
         <w:t xml:space="preserve"> in einem ANN</w:t>
       </w:r>
-      <w:bookmarkEnd w:id="126"/>
+      <w:bookmarkEnd w:id="127"/>
     </w:p>
     <w:p>
       <w:pPr>
@@ -29980,14 +30166,14 @@
           <w:lang w:eastAsia="de-DE"/>
         </w:rPr>
       </w:pPr>
-      <w:bookmarkStart w:id="127" w:name="_Toc33735882"/>
+      <w:bookmarkStart w:id="128" w:name="_Toc33811776"/>
       <w:r>
         <w:rPr>
           <w:lang w:eastAsia="de-DE"/>
         </w:rPr>
         <w:t>28.1 L2 Regularisierung</w:t>
       </w:r>
-      <w:bookmarkEnd w:id="127"/>
+      <w:bookmarkEnd w:id="128"/>
     </w:p>
     <w:p>
       <w:pPr>
@@ -30748,21 +30934,7 @@
               <w:rPr>
                 <w:lang w:eastAsia="de-DE"/>
               </w:rPr>
-              <w:t xml:space="preserve">Gewichtsmatrix für den </w:t>
-            </w:r>
-            <w:proofErr w:type="spellStart"/>
-            <w:r>
-              <w:rPr>
-                <w:lang w:eastAsia="de-DE"/>
-              </w:rPr>
-              <w:t>j’ten</w:t>
-            </w:r>
-            <w:proofErr w:type="spellEnd"/>
-            <w:r>
-              <w:rPr>
-                <w:lang w:eastAsia="de-DE"/>
-              </w:rPr>
-              <w:t xml:space="preserve"> Layer</w:t>
+              <w:t>Gewichtsmatrix für den j’ten Layer</w:t>
             </w:r>
           </w:p>
         </w:tc>
@@ -30942,14 +31114,14 @@
           <w:lang w:eastAsia="de-DE"/>
         </w:rPr>
       </w:pPr>
-      <w:bookmarkStart w:id="128" w:name="_Toc33735883"/>
+      <w:bookmarkStart w:id="129" w:name="_Toc33811777"/>
       <w:r>
         <w:rPr>
           <w:lang w:eastAsia="de-DE"/>
         </w:rPr>
         <w:t>28.2 der Einfluss von Regularisierung</w:t>
       </w:r>
-      <w:bookmarkEnd w:id="128"/>
+      <w:bookmarkEnd w:id="129"/>
     </w:p>
     <w:p>
       <w:pPr>
@@ -31275,21 +31447,7 @@
         <w:rPr>
           <w:lang w:eastAsia="de-DE"/>
         </w:rPr>
-        <w:t xml:space="preserve">Intuitiv könnten wir denken, dass diese Technik vielleicht die Gewichte so nahe an Null setzen wird, dass sie im Grunde genommen die Auswirkungen einiger unserer Schichten auf </w:t>
-      </w:r>
-      <w:proofErr w:type="spellStart"/>
-      <w:r>
-        <w:rPr>
-          <w:lang w:eastAsia="de-DE"/>
-        </w:rPr>
-        <w:t>Null</w:t>
-      </w:r>
-      <w:proofErr w:type="spellEnd"/>
-      <w:r>
-        <w:rPr>
-          <w:lang w:eastAsia="de-DE"/>
-        </w:rPr>
-        <w:t xml:space="preserve"> reduzieren könnte. Wenn das der Fall ist, dann würden sie unser Netz konzeptionell vereinfachen, wodurch die Komplexität des Netzes geringer wird, was wiederum die Varianz und das Overfitting reduzieren könnte.</w:t>
+        <w:t>Intuitiv könnten wir denken, dass diese Technik vielleicht die Gewichte so nahe an Null setzen wird, dass sie im Grunde genommen die Auswirkungen einiger unserer Schichten auf Null reduzieren könnte. Wenn das der Fall ist, dann würden sie unser Netz konzeptionell vereinfachen, wodurch die Komplexität des Netzes geringer wird, was wiederum die Varianz und das Overfitting reduzieren könnte.</w:t>
       </w:r>
     </w:p>
     <w:p>
@@ -31299,14 +31457,14 @@
           <w:lang w:eastAsia="de-DE"/>
         </w:rPr>
       </w:pPr>
-      <w:bookmarkStart w:id="129" w:name="_Toc33735884"/>
+      <w:bookmarkStart w:id="130" w:name="_Toc33811778"/>
       <w:r>
         <w:rPr>
           <w:lang w:eastAsia="de-DE"/>
         </w:rPr>
         <w:t>29. batch Size</w:t>
       </w:r>
-      <w:bookmarkEnd w:id="129"/>
+      <w:bookmarkEnd w:id="130"/>
     </w:p>
     <w:p>
       <w:pPr>
@@ -31413,14 +31571,14 @@
           <w:lang w:eastAsia="de-DE"/>
         </w:rPr>
       </w:pPr>
-      <w:bookmarkStart w:id="130" w:name="_Toc33735885"/>
+      <w:bookmarkStart w:id="131" w:name="_Toc33811779"/>
       <w:r>
         <w:rPr>
           <w:lang w:eastAsia="de-DE"/>
         </w:rPr>
         <w:t>29.1 Introducing Batch Size</w:t>
       </w:r>
-      <w:bookmarkEnd w:id="130"/>
+      <w:bookmarkEnd w:id="131"/>
     </w:p>
     <w:p>
       <w:pPr>
@@ -31600,11 +31758,11 @@
       <w:pPr>
         <w:pStyle w:val="berschrift2"/>
       </w:pPr>
-      <w:bookmarkStart w:id="131" w:name="_Toc33735886"/>
+      <w:bookmarkStart w:id="132" w:name="_Toc33811780"/>
       <w:r>
         <w:t>29.2 Arbeiten mit der Batch Size in Keras</w:t>
       </w:r>
-      <w:bookmarkEnd w:id="131"/>
+      <w:bookmarkEnd w:id="132"/>
     </w:p>
     <w:p>
       <w:r>
@@ -31640,13 +31798,8 @@
         <w:pStyle w:val="Code1"/>
       </w:pPr>
       <w:r>
-        <w:t xml:space="preserve">from tensorflow.keras import </w:t>
-      </w:r>
-      <w:proofErr w:type="spellStart"/>
-      <w:r>
-        <w:t>regularizers</w:t>
-      </w:r>
-      <w:proofErr w:type="spellEnd"/>
+        <w:t>from tensorflow.keras import regularizers</w:t>
+      </w:r>
     </w:p>
     <w:p>
       <w:pPr>
@@ -31674,15 +31827,7 @@
         <w:pStyle w:val="Code1"/>
       </w:pPr>
       <w:r>
-        <w:t xml:space="preserve">    Dense(32, activation = 'relu', </w:t>
-      </w:r>
-      <w:proofErr w:type="spellStart"/>
-      <w:r>
-        <w:t>kernel_regularizer</w:t>
-      </w:r>
-      <w:proofErr w:type="spellEnd"/>
-      <w:r>
-        <w:t xml:space="preserve"> = regularizers.l2(0.01)),</w:t>
+        <w:t xml:space="preserve">    Dense(32, activation = 'relu', kernel_regularizer = regularizers.l2(0.01)),</w:t>
       </w:r>
     </w:p>
     <w:p>
@@ -31731,15 +31876,7 @@
         <w:pStyle w:val="Code1"/>
       </w:pPr>
       <w:r>
-        <w:t xml:space="preserve">    </w:t>
-      </w:r>
-      <w:proofErr w:type="spellStart"/>
-      <w:r>
-        <w:t>scaled_train_samples</w:t>
-      </w:r>
-      <w:proofErr w:type="spellEnd"/>
-      <w:r>
-        <w:t>,</w:t>
+        <w:t xml:space="preserve">    scaled_train_samples,</w:t>
       </w:r>
     </w:p>
     <w:p>
@@ -31755,23 +31892,7 @@
         <w:pStyle w:val="Code1"/>
       </w:pPr>
       <w:r>
-        <w:t xml:space="preserve">    </w:t>
-      </w:r>
-      <w:proofErr w:type="spellStart"/>
-      <w:r>
-        <w:t>validation_data</w:t>
-      </w:r>
-      <w:proofErr w:type="spellEnd"/>
-      <w:r>
-        <w:t xml:space="preserve"> = </w:t>
-      </w:r>
-      <w:proofErr w:type="spellStart"/>
-      <w:r>
-        <w:t>valid_set</w:t>
-      </w:r>
-      <w:proofErr w:type="spellEnd"/>
-      <w:r>
-        <w:t>,</w:t>
+        <w:t xml:space="preserve">    validation_data = valid_set,</w:t>
       </w:r>
     </w:p>
     <w:p>
@@ -31831,11 +31952,11 @@
       <w:pPr>
         <w:pStyle w:val="berschrift1"/>
       </w:pPr>
-      <w:bookmarkStart w:id="132" w:name="_Toc33735887"/>
+      <w:bookmarkStart w:id="133" w:name="_Toc33811781"/>
       <w:r>
         <w:t>30. Fine-Tuning Neuraler Netze</w:t>
       </w:r>
-      <w:bookmarkEnd w:id="132"/>
+      <w:bookmarkEnd w:id="133"/>
     </w:p>
     <w:p>
       <w:r>
@@ -31846,11 +31967,11 @@
       <w:pPr>
         <w:pStyle w:val="berschrift2"/>
       </w:pPr>
-      <w:bookmarkStart w:id="133" w:name="_Toc33735888"/>
+      <w:bookmarkStart w:id="134" w:name="_Toc33811782"/>
       <w:r>
         <w:t>30.1 Inroducing fine-tuning und transfer learning</w:t>
       </w:r>
-      <w:bookmarkEnd w:id="133"/>
+      <w:bookmarkEnd w:id="134"/>
     </w:p>
     <w:p>
       <w:r>
@@ -32003,14 +32124,14 @@
       <w:pPr>
         <w:pStyle w:val="berschrift2"/>
       </w:pPr>
-      <w:bookmarkStart w:id="134" w:name="_Toc33735889"/>
+      <w:bookmarkStart w:id="135" w:name="_Toc33811783"/>
       <w:r>
         <w:t>30.2 Wie kann Finegetuned werden</w:t>
       </w:r>
       <w:r>
         <w:t>?</w:t>
       </w:r>
-      <w:bookmarkEnd w:id="134"/>
+      <w:bookmarkEnd w:id="135"/>
     </w:p>
     <w:p>
       <w:r>
@@ -32090,6 +32211,7 @@
       <w:pPr>
         <w:pStyle w:val="berschrift1"/>
       </w:pPr>
+      <w:bookmarkStart w:id="136" w:name="_Toc33811784"/>
       <w:r>
         <w:t xml:space="preserve">31. </w:t>
       </w:r>
@@ -32102,6 +32224,7 @@
       <w:r>
         <w:t>ation</w:t>
       </w:r>
+      <w:bookmarkEnd w:id="136"/>
     </w:p>
     <w:p>
       <w:r>
@@ -32112,9 +32235,11 @@
       <w:pPr>
         <w:pStyle w:val="berschrift2"/>
       </w:pPr>
+      <w:bookmarkStart w:id="137" w:name="_Toc33811785"/>
       <w:r>
         <w:t>31.1 Normalization Techniken</w:t>
       </w:r>
+      <w:bookmarkEnd w:id="137"/>
     </w:p>
     <w:p>
       <w:r>
@@ -32201,9 +32326,11 @@
       <w:pPr>
         <w:pStyle w:val="berschrift2"/>
       </w:pPr>
+      <w:bookmarkStart w:id="138" w:name="_Toc33811786"/>
       <w:r>
         <w:t>31.2 Der Sinn hinert normalisierungstechniken?</w:t>
       </w:r>
+      <w:bookmarkEnd w:id="138"/>
     </w:p>
     <w:p>
       <w:r>
@@ -32242,13 +32369,8 @@
       <w:r>
         <w:t xml:space="preserve"> in diesem nichtnormalisierten Datensatz können in den Netz Instabilität verursachen, weil die relativ großen Daten durch die Layer des Netzes nach unten abfallen können, was unausgeglichene Gradienten zur </w:t>
       </w:r>
-      <w:proofErr w:type="spellStart"/>
-      <w:r>
-        <w:t>folge</w:t>
-      </w:r>
-      <w:proofErr w:type="spellEnd"/>
-      <w:r>
-        <w:t xml:space="preserve"> haben kann, was sich wiederum in dem exploding Gradienten Problem (Kapitel </w:t>
+      <w:r>
+        <w:t xml:space="preserve">folge haben kann, was sich wiederum in dem exploding Gradienten Problem (Kapitel </w:t>
       </w:r>
       <w:hyperlink w:anchor="_23.3_Explodierender_Gradient" w:history="1">
         <w:r>
@@ -32302,9 +32424,11 @@
       <w:pPr>
         <w:pStyle w:val="berschrift2"/>
       </w:pPr>
+      <w:bookmarkStart w:id="139" w:name="_Toc33811787"/>
       <w:r>
         <w:t>31.3 Anwenden der Batch norm auf einen Layer</w:t>
       </w:r>
+      <w:bookmarkEnd w:id="139"/>
     </w:p>
     <w:p>
       <w:r>
@@ -32662,9 +32786,11 @@
       <w:pPr>
         <w:pStyle w:val="berschrift2"/>
       </w:pPr>
+      <w:bookmarkStart w:id="140" w:name="_Toc33811788"/>
       <w:r>
         <w:t>31.4 Batch norm mit Keras</w:t>
       </w:r>
+      <w:bookmarkEnd w:id="140"/>
     </w:p>
     <w:p>
       <w:pPr>
@@ -32788,8 +32914,6 @@
       <w:r>
         <w:t xml:space="preserve">Diese werden Standardmäßig von Keras auf 0 und 1 gesetzt, wir können diese aber optional verändern. </w:t>
       </w:r>
-      <w:bookmarkStart w:id="135" w:name="_GoBack"/>
-      <w:bookmarkEnd w:id="135"/>
     </w:p>
     <w:sectPr>
       <w:headerReference w:type="default" r:id="rId57"/>
@@ -32919,21 +33043,8 @@
     <w:pPr>
       <w:pStyle w:val="Kopfzeile"/>
     </w:pPr>
-    <w:proofErr w:type="spellStart"/>
     <w:r>
-      <w:t>Unofficial</w:t>
-    </w:r>
-    <w:proofErr w:type="spellEnd"/>
-    <w:r>
-      <w:t xml:space="preserve"> </w:t>
-    </w:r>
-    <w:proofErr w:type="spellStart"/>
-    <w:r>
-      <w:t>incomplete</w:t>
-    </w:r>
-    <w:proofErr w:type="spellEnd"/>
-    <w:r>
-      <w:t xml:space="preserve"> Version</w:t>
+      <w:t>Unofficial incomplete Version</w:t>
     </w:r>
   </w:p>
 </w:hdr>
@@ -32945,13 +33056,8 @@
     <w:pPr>
       <w:pStyle w:val="Kopfzeile"/>
     </w:pPr>
-    <w:proofErr w:type="spellStart"/>
     <w:r>
-      <w:t>Incomplete</w:t>
-    </w:r>
-    <w:proofErr w:type="spellEnd"/>
-    <w:r>
-      <w:t xml:space="preserve"> Version</w:t>
+      <w:t>Incomplete Version</w:t>
     </w:r>
   </w:p>
 </w:hdr>
@@ -39301,7 +39407,7 @@
 </file>
 
 <file path=customXml/itemProps1.xml><?xml version="1.0" encoding="utf-8"?>
-<ds:datastoreItem xmlns:ds="http://schemas.openxmlformats.org/officeDocument/2006/customXml" ds:itemID="{4E904B26-B72D-43CD-9E5F-72DCA460ABBE}">
+<ds:datastoreItem xmlns:ds="http://schemas.openxmlformats.org/officeDocument/2006/customXml" ds:itemID="{68A0E636-29ED-442F-916F-FDD1C2EE74F8}">
   <ds:schemaRefs>
     <ds:schemaRef ds:uri="http://schemas.openxmlformats.org/officeDocument/2006/bibliography"/>
   </ds:schemaRefs>

</xml_diff>